<commit_message>
incorporated autonomous vehicles ITT section
</commit_message>
<xml_diff>
--- a/!Report.docx
+++ b/!Report.docx
@@ -3904,7 +3904,7 @@
         </w:rPr>
         <w:fldChar w:fldCharType="separate"/>
       </w:r>
-      <w:hyperlink w:anchor="_Toc45773311" w:history="1">
+      <w:hyperlink w:anchor="_Toc45814497" w:history="1">
         <w:r>
           <w:rPr>
             <w:rStyle w:val="Hyperlink"/>
@@ -3931,7 +3931,7 @@
             <w:noProof/>
             <w:webHidden/>
           </w:rPr>
-          <w:instrText xml:space="preserve"> PAGEREF _Toc45773311 \h </w:instrText>
+          <w:instrText xml:space="preserve"> PAGEREF _Toc45814497 \h </w:instrText>
         </w:r>
         <w:r>
           <w:rPr>
@@ -3974,7 +3974,7 @@
           <w:lang w:eastAsia="en-AU"/>
         </w:rPr>
       </w:pPr>
-      <w:hyperlink w:anchor="_Toc45773312" w:history="1">
+      <w:hyperlink w:anchor="_Toc45814498" w:history="1">
         <w:r>
           <w:rPr>
             <w:rStyle w:val="Hyperlink"/>
@@ -4001,7 +4001,7 @@
             <w:noProof/>
             <w:webHidden/>
           </w:rPr>
-          <w:instrText xml:space="preserve"> PAGEREF _Toc45773312 \h </w:instrText>
+          <w:instrText xml:space="preserve"> PAGEREF _Toc45814498 \h </w:instrText>
         </w:r>
         <w:r>
           <w:rPr>
@@ -4044,7 +4044,7 @@
           <w:lang w:eastAsia="en-AU"/>
         </w:rPr>
       </w:pPr>
-      <w:hyperlink w:anchor="_Toc45773313" w:history="1">
+      <w:hyperlink w:anchor="_Toc45814499" w:history="1">
         <w:r>
           <w:rPr>
             <w:rStyle w:val="Hyperlink"/>
@@ -4071,7 +4071,7 @@
             <w:noProof/>
             <w:webHidden/>
           </w:rPr>
-          <w:instrText xml:space="preserve"> PAGEREF _Toc45773313 \h </w:instrText>
+          <w:instrText xml:space="preserve"> PAGEREF _Toc45814499 \h </w:instrText>
         </w:r>
         <w:r>
           <w:rPr>
@@ -4114,7 +4114,7 @@
           <w:lang w:eastAsia="en-AU"/>
         </w:rPr>
       </w:pPr>
-      <w:hyperlink w:anchor="_Toc45773314" w:history="1">
+      <w:hyperlink w:anchor="_Toc45814500" w:history="1">
         <w:r>
           <w:rPr>
             <w:rStyle w:val="Hyperlink"/>
@@ -4141,7 +4141,7 @@
             <w:noProof/>
             <w:webHidden/>
           </w:rPr>
-          <w:instrText xml:space="preserve"> PAGEREF _Toc45773314 \h </w:instrText>
+          <w:instrText xml:space="preserve"> PAGEREF _Toc45814500 \h </w:instrText>
         </w:r>
         <w:r>
           <w:rPr>
@@ -4184,7 +4184,7 @@
           <w:lang w:eastAsia="en-AU"/>
         </w:rPr>
       </w:pPr>
-      <w:hyperlink w:anchor="_Toc45773315" w:history="1">
+      <w:hyperlink w:anchor="_Toc45814501" w:history="1">
         <w:r>
           <w:rPr>
             <w:rStyle w:val="Hyperlink"/>
@@ -4211,7 +4211,7 @@
             <w:noProof/>
             <w:webHidden/>
           </w:rPr>
-          <w:instrText xml:space="preserve"> PAGEREF _Toc45773315 \h </w:instrText>
+          <w:instrText xml:space="preserve"> PAGEREF _Toc45814501 \h </w:instrText>
         </w:r>
         <w:r>
           <w:rPr>
@@ -4254,7 +4254,7 @@
           <w:lang w:eastAsia="en-AU"/>
         </w:rPr>
       </w:pPr>
-      <w:hyperlink w:anchor="_Toc45773316" w:history="1">
+      <w:hyperlink w:anchor="_Toc45814502" w:history="1">
         <w:r>
           <w:rPr>
             <w:rStyle w:val="Hyperlink"/>
@@ -4281,7 +4281,7 @@
             <w:noProof/>
             <w:webHidden/>
           </w:rPr>
-          <w:instrText xml:space="preserve"> PAGEREF _Toc45773316 \h </w:instrText>
+          <w:instrText xml:space="preserve"> PAGEREF _Toc45814502 \h </w:instrText>
         </w:r>
         <w:r>
           <w:rPr>
@@ -4324,7 +4324,7 @@
           <w:lang w:eastAsia="en-AU"/>
         </w:rPr>
       </w:pPr>
-      <w:hyperlink w:anchor="_Toc45773317" w:history="1">
+      <w:hyperlink w:anchor="_Toc45814503" w:history="1">
         <w:r>
           <w:rPr>
             <w:rStyle w:val="Hyperlink"/>
@@ -4351,7 +4351,7 @@
             <w:noProof/>
             <w:webHidden/>
           </w:rPr>
-          <w:instrText xml:space="preserve"> PAGEREF _Toc45773317 \h </w:instrText>
+          <w:instrText xml:space="preserve"> PAGEREF _Toc45814503 \h </w:instrText>
         </w:r>
         <w:r>
           <w:rPr>
@@ -4394,7 +4394,7 @@
           <w:lang w:eastAsia="en-AU"/>
         </w:rPr>
       </w:pPr>
-      <w:hyperlink w:anchor="_Toc45773318" w:history="1">
+      <w:hyperlink w:anchor="_Toc45814504" w:history="1">
         <w:r>
           <w:rPr>
             <w:rStyle w:val="Hyperlink"/>
@@ -4421,7 +4421,7 @@
             <w:noProof/>
             <w:webHidden/>
           </w:rPr>
-          <w:instrText xml:space="preserve"> PAGEREF _Toc45773318 \h </w:instrText>
+          <w:instrText xml:space="preserve"> PAGEREF _Toc45814504 \h </w:instrText>
         </w:r>
         <w:r>
           <w:rPr>
@@ -4464,7 +4464,7 @@
           <w:lang w:eastAsia="en-AU"/>
         </w:rPr>
       </w:pPr>
-      <w:hyperlink w:anchor="_Toc45773319" w:history="1">
+      <w:hyperlink w:anchor="_Toc45814505" w:history="1">
         <w:r>
           <w:rPr>
             <w:rStyle w:val="Hyperlink"/>
@@ -4491,7 +4491,7 @@
             <w:noProof/>
             <w:webHidden/>
           </w:rPr>
-          <w:instrText xml:space="preserve"> PAGEREF _Toc45773319 \h </w:instrText>
+          <w:instrText xml:space="preserve"> PAGEREF _Toc45814505 \h </w:instrText>
         </w:r>
         <w:r>
           <w:rPr>
@@ -4534,7 +4534,7 @@
           <w:lang w:eastAsia="en-AU"/>
         </w:rPr>
       </w:pPr>
-      <w:hyperlink w:anchor="_Toc45773320" w:history="1">
+      <w:hyperlink w:anchor="_Toc45814506" w:history="1">
         <w:r>
           <w:rPr>
             <w:rStyle w:val="Hyperlink"/>
@@ -4561,7 +4561,7 @@
             <w:noProof/>
             <w:webHidden/>
           </w:rPr>
-          <w:instrText xml:space="preserve"> PAGEREF _Toc45773320 \h </w:instrText>
+          <w:instrText xml:space="preserve"> PAGEREF _Toc45814506 \h </w:instrText>
         </w:r>
         <w:r>
           <w:rPr>
@@ -4604,7 +4604,7 @@
           <w:lang w:eastAsia="en-AU"/>
         </w:rPr>
       </w:pPr>
-      <w:hyperlink w:anchor="_Toc45773321" w:history="1">
+      <w:hyperlink w:anchor="_Toc45814507" w:history="1">
         <w:r>
           <w:rPr>
             <w:rStyle w:val="Hyperlink"/>
@@ -4631,7 +4631,7 @@
             <w:noProof/>
             <w:webHidden/>
           </w:rPr>
-          <w:instrText xml:space="preserve"> PAGEREF _Toc45773321 \h </w:instrText>
+          <w:instrText xml:space="preserve"> PAGEREF _Toc45814507 \h </w:instrText>
         </w:r>
         <w:r>
           <w:rPr>
@@ -4651,7 +4651,7 @@
             <w:noProof/>
             <w:webHidden/>
           </w:rPr>
-          <w:t>11</w:t>
+          <w:t>13</w:t>
         </w:r>
         <w:r>
           <w:rPr>
@@ -4674,7 +4674,7 @@
           <w:lang w:eastAsia="en-AU"/>
         </w:rPr>
       </w:pPr>
-      <w:hyperlink w:anchor="_Toc45773322" w:history="1">
+      <w:hyperlink w:anchor="_Toc45814508" w:history="1">
         <w:r>
           <w:rPr>
             <w:rStyle w:val="Hyperlink"/>
@@ -4701,7 +4701,7 @@
             <w:noProof/>
             <w:webHidden/>
           </w:rPr>
-          <w:instrText xml:space="preserve"> PAGEREF _Toc45773322 \h </w:instrText>
+          <w:instrText xml:space="preserve"> PAGEREF _Toc45814508 \h </w:instrText>
         </w:r>
         <w:r>
           <w:rPr>
@@ -4721,7 +4721,7 @@
             <w:noProof/>
             <w:webHidden/>
           </w:rPr>
-          <w:t>11</w:t>
+          <w:t>13</w:t>
         </w:r>
         <w:r>
           <w:rPr>
@@ -4744,7 +4744,7 @@
           <w:lang w:eastAsia="en-AU"/>
         </w:rPr>
       </w:pPr>
-      <w:hyperlink w:anchor="_Toc45773323" w:history="1">
+      <w:hyperlink w:anchor="_Toc45814509" w:history="1">
         <w:r>
           <w:rPr>
             <w:rStyle w:val="Hyperlink"/>
@@ -4771,7 +4771,7 @@
             <w:noProof/>
             <w:webHidden/>
           </w:rPr>
-          <w:instrText xml:space="preserve"> PAGEREF _Toc45773323 \h </w:instrText>
+          <w:instrText xml:space="preserve"> PAGEREF _Toc45814509 \h </w:instrText>
         </w:r>
         <w:r>
           <w:rPr>
@@ -4791,7 +4791,7 @@
             <w:noProof/>
             <w:webHidden/>
           </w:rPr>
-          <w:t>12</w:t>
+          <w:t>14</w:t>
         </w:r>
         <w:r>
           <w:rPr>
@@ -4814,13 +4814,13 @@
           <w:lang w:eastAsia="en-AU"/>
         </w:rPr>
       </w:pPr>
-      <w:hyperlink w:anchor="_Toc45773324" w:history="1">
+      <w:hyperlink w:anchor="_Toc45814510" w:history="1">
         <w:r>
           <w:rPr>
             <w:rStyle w:val="Hyperlink"/>
             <w:noProof/>
           </w:rPr>
-          <w:t>Complete Aquarium Climate Control System</w:t>
+          <w:t>Personal Aquarium Climate Control System</w:t>
         </w:r>
         <w:r>
           <w:rPr>
@@ -4841,7 +4841,7 @@
             <w:noProof/>
             <w:webHidden/>
           </w:rPr>
-          <w:instrText xml:space="preserve"> PAGEREF _Toc45773324 \h </w:instrText>
+          <w:instrText xml:space="preserve"> PAGEREF _Toc45814510 \h </w:instrText>
         </w:r>
         <w:r>
           <w:rPr>
@@ -4861,7 +4861,7 @@
             <w:noProof/>
             <w:webHidden/>
           </w:rPr>
-          <w:t>12</w:t>
+          <w:t>14</w:t>
         </w:r>
         <w:r>
           <w:rPr>
@@ -4884,7 +4884,7 @@
           <w:lang w:eastAsia="en-AU"/>
         </w:rPr>
       </w:pPr>
-      <w:hyperlink w:anchor="_Toc45773325" w:history="1">
+      <w:hyperlink w:anchor="_Toc45814511" w:history="1">
         <w:r>
           <w:rPr>
             <w:rStyle w:val="Hyperlink"/>
@@ -4911,7 +4911,7 @@
             <w:noProof/>
             <w:webHidden/>
           </w:rPr>
-          <w:instrText xml:space="preserve"> PAGEREF _Toc45773325 \h </w:instrText>
+          <w:instrText xml:space="preserve"> PAGEREF _Toc45814511 \h </w:instrText>
         </w:r>
         <w:r>
           <w:rPr>
@@ -4931,7 +4931,7 @@
             <w:noProof/>
             <w:webHidden/>
           </w:rPr>
-          <w:t>15</w:t>
+          <w:t>17</w:t>
         </w:r>
         <w:r>
           <w:rPr>
@@ -4954,7 +4954,7 @@
           <w:lang w:eastAsia="en-AU"/>
         </w:rPr>
       </w:pPr>
-      <w:hyperlink w:anchor="_Toc45773326" w:history="1">
+      <w:hyperlink w:anchor="_Toc45814512" w:history="1">
         <w:r>
           <w:rPr>
             <w:rStyle w:val="Hyperlink"/>
@@ -4981,7 +4981,7 @@
             <w:noProof/>
             <w:webHidden/>
           </w:rPr>
-          <w:instrText xml:space="preserve"> PAGEREF _Toc45773326 \h </w:instrText>
+          <w:instrText xml:space="preserve"> PAGEREF _Toc45814512 \h </w:instrText>
         </w:r>
         <w:r>
           <w:rPr>
@@ -5001,7 +5001,7 @@
             <w:noProof/>
             <w:webHidden/>
           </w:rPr>
-          <w:t>15</w:t>
+          <w:t>17</w:t>
         </w:r>
         <w:r>
           <w:rPr>
@@ -5024,7 +5024,7 @@
           <w:lang w:eastAsia="en-AU"/>
         </w:rPr>
       </w:pPr>
-      <w:hyperlink w:anchor="_Toc45773327" w:history="1">
+      <w:hyperlink w:anchor="_Toc45814513" w:history="1">
         <w:r>
           <w:rPr>
             <w:rStyle w:val="Hyperlink"/>
@@ -5051,7 +5051,7 @@
             <w:noProof/>
             <w:webHidden/>
           </w:rPr>
-          <w:instrText xml:space="preserve"> PAGEREF _Toc45773327 \h </w:instrText>
+          <w:instrText xml:space="preserve"> PAGEREF _Toc45814513 \h </w:instrText>
         </w:r>
         <w:r>
           <w:rPr>
@@ -5071,7 +5071,7 @@
             <w:noProof/>
             <w:webHidden/>
           </w:rPr>
-          <w:t>15</w:t>
+          <w:t>17</w:t>
         </w:r>
         <w:r>
           <w:rPr>
@@ -5094,7 +5094,7 @@
           <w:lang w:eastAsia="en-AU"/>
         </w:rPr>
       </w:pPr>
-      <w:hyperlink w:anchor="_Toc45773328" w:history="1">
+      <w:hyperlink w:anchor="_Toc45814514" w:history="1">
         <w:r>
           <w:rPr>
             <w:rStyle w:val="Hyperlink"/>
@@ -5122,7 +5122,7 @@
             <w:noProof/>
             <w:webHidden/>
           </w:rPr>
-          <w:instrText xml:space="preserve"> PAGEREF _Toc45773328 \h </w:instrText>
+          <w:instrText xml:space="preserve"> PAGEREF _Toc45814514 \h </w:instrText>
         </w:r>
         <w:r>
           <w:rPr>
@@ -5142,7 +5142,7 @@
             <w:noProof/>
             <w:webHidden/>
           </w:rPr>
-          <w:t>16</w:t>
+          <w:t>18</w:t>
         </w:r>
         <w:r>
           <w:rPr>
@@ -5186,7 +5186,7 @@
       <w:pPr>
         <w:pStyle w:val="Heading1"/>
       </w:pPr>
-      <w:bookmarkStart w:id="0" w:name="_Toc45773311"/>
+      <w:bookmarkStart w:id="0" w:name="_Toc45814497"/>
       <w:r>
         <w:lastRenderedPageBreak/>
         <w:t>Team Profile</w:t>
@@ -5197,7 +5197,7 @@
       <w:pPr>
         <w:pStyle w:val="Heading2"/>
       </w:pPr>
-      <w:bookmarkStart w:id="1" w:name="_Toc45773312"/>
+      <w:bookmarkStart w:id="1" w:name="_Toc45814498"/>
       <w:r>
         <w:t>Personality Tests</w:t>
       </w:r>
@@ -5541,6 +5541,12 @@
           <w:lang w:val="en-GB"/>
         </w:rPr>
       </w:pPr>
+      <w:r>
+        <w:rPr>
+          <w:highlight w:val="yellow"/>
+        </w:rPr>
+        <w:t>[</w:t>
+      </w:r>
       <w:hyperlink r:id="rId21" w:history="1">
         <w:r>
           <w:rPr>
@@ -5549,11 +5555,23 @@
             <w:color w:val="auto"/>
             <w:sz w:val="24"/>
             <w:szCs w:val="24"/>
+            <w:highlight w:val="yellow"/>
             <w:lang w:val="en-GB"/>
           </w:rPr>
           <w:t>https://my-personality-test.com</w:t>
         </w:r>
       </w:hyperlink>
+      <w:r>
+        <w:rPr>
+          <w:rStyle w:val="Hyperlink"/>
+          <w:rFonts w:asciiTheme="majorHAnsi" w:hAnsiTheme="majorHAnsi"/>
+          <w:color w:val="auto"/>
+          <w:sz w:val="24"/>
+          <w:szCs w:val="24"/>
+          <w:lang w:val="en-GB"/>
+        </w:rPr>
+        <w:t>]</w:t>
+      </w:r>
     </w:p>
     <w:p>
       <w:pPr>
@@ -5693,18 +5711,32 @@
           <w:lang w:val="en-GB"/>
         </w:rPr>
       </w:pPr>
+      <w:r>
+        <w:t>[</w:t>
+      </w:r>
       <w:hyperlink r:id="rId22" w:history="1">
         <w:r>
           <w:rPr>
+            <w:rStyle w:val="Hyperlink"/>
             <w:rFonts w:asciiTheme="majorHAnsi" w:hAnsiTheme="majorHAnsi" w:cs="Helvetica"/>
             <w:sz w:val="24"/>
             <w:szCs w:val="24"/>
-            <w:u w:val="single"/>
+            <w:highlight w:val="yellow"/>
             <w:lang w:val="en-GB"/>
           </w:rPr>
           <w:t>http://www.educationplanner.org/students/self-assessments/learning-styles-quiz.shtml</w:t>
         </w:r>
       </w:hyperlink>
+      <w:r>
+        <w:rPr>
+          <w:rFonts w:asciiTheme="majorHAnsi" w:hAnsiTheme="majorHAnsi" w:cs="Helvetica"/>
+          <w:sz w:val="24"/>
+          <w:szCs w:val="24"/>
+          <w:u w:val="single"/>
+          <w:lang w:val="en-GB"/>
+        </w:rPr>
+        <w:t>]</w:t>
+      </w:r>
     </w:p>
     <w:p>
       <w:pPr>
@@ -5777,15 +5809,27 @@
           <w:lang w:val="en-GB"/>
         </w:rPr>
       </w:pPr>
+      <w:r>
+        <w:t>[</w:t>
+      </w:r>
       <w:hyperlink r:id="rId23" w:history="1">
         <w:r>
           <w:rPr>
+            <w:rStyle w:val="Hyperlink"/>
             <w:rFonts w:asciiTheme="majorHAnsi" w:hAnsiTheme="majorHAnsi"/>
+            <w:highlight w:val="yellow"/>
             <w:lang w:val="en-GB"/>
           </w:rPr>
           <w:t>https://intellitest.me/en/knowledge/FKEVK/start?gclid=CjwKCAjwt-L2BRA_EiwAacX32ZGDJ42BbvUPAbsiDCjgF3JoYrXkph9bF-tWF1AR5aZmPr57oNZvGBoCgiMQAvD_BwE&amp;utm_campaign=9910358&amp;utm_content=free+iq+test+online&amp;utm_medium=gad_as-1_us-uk-ca-au_pho-tab-web_40q_iq_int&amp;utm_source=62</w:t>
         </w:r>
       </w:hyperlink>
+      <w:r>
+        <w:rPr>
+          <w:rFonts w:asciiTheme="majorHAnsi" w:hAnsiTheme="majorHAnsi"/>
+          <w:lang w:val="en-GB"/>
+        </w:rPr>
+        <w:t>]</w:t>
+      </w:r>
     </w:p>
     <w:p>
       <w:pPr>
@@ -6636,7 +6680,7 @@
       <w:pPr>
         <w:pStyle w:val="Heading2"/>
       </w:pPr>
-      <w:bookmarkStart w:id="2" w:name="_Toc45773313"/>
+      <w:bookmarkStart w:id="2" w:name="_Toc45814499"/>
       <w:r>
         <w:lastRenderedPageBreak/>
         <w:t>Ideal Jobs</w:t>
@@ -6901,7 +6945,7 @@
       <w:pPr>
         <w:pStyle w:val="Heading1"/>
       </w:pPr>
-      <w:bookmarkStart w:id="3" w:name="_Toc45773314"/>
+      <w:bookmarkStart w:id="3" w:name="_Toc45814500"/>
       <w:r>
         <w:lastRenderedPageBreak/>
         <w:t>Industry Data</w:t>
@@ -7081,7 +7125,7 @@
       <w:pPr>
         <w:pStyle w:val="Heading1"/>
       </w:pPr>
-      <w:bookmarkStart w:id="4" w:name="_Toc45773315"/>
+      <w:bookmarkStart w:id="4" w:name="_Toc45814501"/>
       <w:r>
         <w:lastRenderedPageBreak/>
         <w:t>IT Works</w:t>
@@ -7092,7 +7136,7 @@
       <w:pPr>
         <w:pStyle w:val="Heading2"/>
       </w:pPr>
-      <w:bookmarkStart w:id="5" w:name="_Toc45773316"/>
+      <w:bookmarkStart w:id="5" w:name="_Toc45814502"/>
       <w:r>
         <w:t>Report here (rename)</w:t>
       </w:r>
@@ -7131,7 +7175,7 @@
       <w:pPr>
         <w:pStyle w:val="Heading2"/>
       </w:pPr>
-      <w:bookmarkStart w:id="6" w:name="_Toc45773317"/>
+      <w:bookmarkStart w:id="6" w:name="_Toc45814503"/>
       <w:r>
         <w:lastRenderedPageBreak/>
         <w:t>Transcript (should we just leave</w:t>
@@ -7768,7 +7812,7 @@
       <w:pPr>
         <w:pStyle w:val="Heading1"/>
       </w:pPr>
-      <w:bookmarkStart w:id="7" w:name="_Toc45773318"/>
+      <w:bookmarkStart w:id="7" w:name="_Toc45814504"/>
       <w:r>
         <w:lastRenderedPageBreak/>
         <w:t>IT Technologies</w:t>
@@ -7779,7 +7823,7 @@
       <w:pPr>
         <w:pStyle w:val="Heading2"/>
       </w:pPr>
-      <w:bookmarkStart w:id="8" w:name="_Toc45773319"/>
+      <w:bookmarkStart w:id="8" w:name="_Toc45814505"/>
       <w:r>
         <w:t>Cybersecurity</w:t>
       </w:r>
@@ -7833,6 +7877,7 @@
         <w:rPr>
           <w:rFonts w:asciiTheme="majorHAnsi" w:hAnsiTheme="majorHAnsi"/>
           <w:color w:val="1155CD"/>
+          <w:highlight w:val="yellow"/>
         </w:rPr>
         <w:t>https://bit.ly/2Zoab6l</w:t>
       </w:r>
@@ -7890,6 +7935,7 @@
         <w:rPr>
           <w:rFonts w:asciiTheme="majorHAnsi" w:hAnsiTheme="majorHAnsi"/>
           <w:color w:val="1155CD"/>
+          <w:highlight w:val="yellow"/>
         </w:rPr>
         <w:t>https://bit.ly/2AhO3lo</w:t>
       </w:r>
@@ -7904,6 +7950,7 @@
         <w:rPr>
           <w:rFonts w:asciiTheme="majorHAnsi" w:hAnsiTheme="majorHAnsi"/>
           <w:color w:val="1155CD"/>
+          <w:highlight w:val="yellow"/>
         </w:rPr>
         <w:t>https://bit.ly/2CZCtfV</w:t>
       </w:r>
@@ -8060,6 +8107,7 @@
         <w:rPr>
           <w:rFonts w:asciiTheme="majorHAnsi" w:hAnsiTheme="majorHAnsi"/>
           <w:color w:val="1155CD"/>
+          <w:highlight w:val="yellow"/>
         </w:rPr>
         <w:t>https://bit.ly/2NKrokP</w:t>
       </w:r>
@@ -8113,6 +8161,7 @@
         <w:rPr>
           <w:rFonts w:asciiTheme="majorHAnsi" w:hAnsiTheme="majorHAnsi"/>
           <w:color w:val="1155CD"/>
+          <w:highlight w:val="yellow"/>
         </w:rPr>
         <w:t>https://bit.ly/3ghc1gc</w:t>
       </w:r>
@@ -8140,6 +8189,7 @@
         <w:rPr>
           <w:rFonts w:asciiTheme="majorHAnsi" w:hAnsiTheme="majorHAnsi"/>
           <w:color w:val="1155CD"/>
+          <w:highlight w:val="yellow"/>
         </w:rPr>
         <w:t>https://bit.ly/31KAZk6</w:t>
       </w:r>
@@ -8190,6 +8240,7 @@
         <w:rPr>
           <w:rFonts w:asciiTheme="majorHAnsi" w:hAnsiTheme="majorHAnsi"/>
           <w:color w:val="1155CD"/>
+          <w:highlight w:val="yellow"/>
         </w:rPr>
         <w:t>https://bit.ly/31V8rEw</w:t>
       </w:r>
@@ -8254,8 +8305,14 @@
     <w:p>
       <w:pPr>
         <w:pStyle w:val="Heading2"/>
-      </w:pPr>
-      <w:bookmarkStart w:id="9" w:name="_Toc45773320"/>
+        <w:rPr>
+          <w:rStyle w:val="normaltextrun"/>
+          <w:rFonts w:cs="Calibri"/>
+          <w:sz w:val="22"/>
+          <w:szCs w:val="22"/>
+        </w:rPr>
+      </w:pPr>
+      <w:bookmarkStart w:id="9" w:name="_Toc45814506"/>
       <w:r>
         <w:lastRenderedPageBreak/>
         <w:t>Autonomous Vehicles</w:t>
@@ -8264,44 +8321,839 @@
     </w:p>
     <w:p>
       <w:pPr>
-        <w:pStyle w:val="paragraph"/>
-        <w:spacing w:before="0" w:beforeAutospacing="0" w:after="0" w:afterAutospacing="0"/>
-        <w:textAlignment w:val="baseline"/>
         <w:rPr>
           <w:rStyle w:val="normaltextrun"/>
           <w:rFonts w:asciiTheme="majorHAnsi" w:eastAsiaTheme="majorEastAsia" w:hAnsiTheme="majorHAnsi" w:cs="Calibri"/>
-          <w:sz w:val="22"/>
-          <w:szCs w:val="22"/>
         </w:rPr>
       </w:pPr>
       <w:r>
         <w:rPr>
           <w:rStyle w:val="normaltextrun"/>
           <w:rFonts w:asciiTheme="majorHAnsi" w:eastAsiaTheme="majorEastAsia" w:hAnsiTheme="majorHAnsi" w:cs="Calibri"/>
-          <w:sz w:val="22"/>
-          <w:szCs w:val="22"/>
-        </w:rPr>
-        <w:t>Text here</w:t>
-      </w:r>
-    </w:p>
-    <w:p>
-      <w:pPr>
-        <w:pStyle w:val="paragraph"/>
-        <w:spacing w:before="0" w:beforeAutospacing="0" w:after="0" w:afterAutospacing="0"/>
-        <w:textAlignment w:val="baseline"/>
+        </w:rPr>
+        <w:t xml:space="preserve">Autonomous vehicles are vehicles </w:t>
+      </w:r>
+      <w:r>
+        <w:rPr>
+          <w:rStyle w:val="normaltextrun"/>
+          <w:rFonts w:asciiTheme="majorHAnsi" w:eastAsiaTheme="majorEastAsia" w:hAnsiTheme="majorHAnsi" w:cs="Calibri"/>
+        </w:rPr>
+        <w:t xml:space="preserve">that </w:t>
+      </w:r>
+      <w:proofErr w:type="gramStart"/>
+      <w:r>
+        <w:rPr>
+          <w:rStyle w:val="normaltextrun"/>
+          <w:rFonts w:asciiTheme="majorHAnsi" w:eastAsiaTheme="majorEastAsia" w:hAnsiTheme="majorHAnsi" w:cs="Calibri"/>
+        </w:rPr>
+        <w:t>don’t</w:t>
+      </w:r>
+      <w:proofErr w:type="gramEnd"/>
+      <w:r>
+        <w:rPr>
+          <w:rStyle w:val="normaltextrun"/>
+          <w:rFonts w:asciiTheme="majorHAnsi" w:eastAsiaTheme="majorEastAsia" w:hAnsiTheme="majorHAnsi" w:cs="Calibri"/>
+        </w:rPr>
+        <w:t xml:space="preserve"> need a human to manually drive it. They operate by “leveraging various integrated technologies, including but not limited </w:t>
+      </w:r>
+      <w:r>
+        <w:rPr>
+          <w:rStyle w:val="normaltextrun"/>
+          <w:rFonts w:asciiTheme="majorHAnsi" w:eastAsiaTheme="majorEastAsia" w:hAnsiTheme="majorHAnsi" w:cs="Calibri"/>
+        </w:rPr>
+        <w:t>to</w:t>
+      </w:r>
+      <w:r>
+        <w:rPr>
+          <w:rStyle w:val="normaltextrun"/>
+          <w:rFonts w:asciiTheme="majorHAnsi" w:eastAsiaTheme="majorEastAsia" w:hAnsiTheme="majorHAnsi" w:cs="Calibri"/>
+        </w:rPr>
+        <w:t xml:space="preserve"> artificial intelligence, sensors, big data, IoT connectivity, and cloud computing” </w:t>
+      </w:r>
+      <w:r>
+        <w:rPr>
+          <w:rStyle w:val="normaltextrun"/>
+          <w:rFonts w:asciiTheme="majorHAnsi" w:eastAsiaTheme="majorEastAsia" w:hAnsiTheme="majorHAnsi" w:cs="Calibri"/>
+        </w:rPr>
+        <w:t>[</w:t>
+      </w:r>
+      <w:r>
+        <w:rPr>
+          <w:color w:val="FF0000"/>
+          <w:highlight w:val="yellow"/>
+          <w:lang w:eastAsia="en-AU"/>
+        </w:rPr>
+        <w:t>XXXX3</w:t>
+      </w:r>
+      <w:r>
+        <w:rPr>
+          <w:rStyle w:val="normaltextrun"/>
+          <w:rFonts w:asciiTheme="majorHAnsi" w:eastAsiaTheme="majorEastAsia" w:hAnsiTheme="majorHAnsi" w:cs="Calibri"/>
+        </w:rPr>
+        <w:t>]</w:t>
+      </w:r>
+      <w:r>
+        <w:rPr>
+          <w:rStyle w:val="normaltextrun"/>
+          <w:rFonts w:asciiTheme="majorHAnsi" w:eastAsiaTheme="majorEastAsia" w:hAnsiTheme="majorHAnsi" w:cs="Calibri"/>
+        </w:rPr>
+        <w:t>. Essentially, driverless cars are “designed to be capable of 3 things”</w:t>
+      </w:r>
+      <w:r>
+        <w:rPr>
+          <w:rStyle w:val="normaltextrun"/>
+          <w:rFonts w:asciiTheme="majorHAnsi" w:eastAsiaTheme="majorEastAsia" w:hAnsiTheme="majorHAnsi" w:cs="Calibri"/>
+        </w:rPr>
+        <w:t>:</w:t>
+      </w:r>
+      <w:r>
+        <w:rPr>
+          <w:rStyle w:val="normaltextrun"/>
+          <w:rFonts w:asciiTheme="majorHAnsi" w:eastAsiaTheme="majorEastAsia" w:hAnsiTheme="majorHAnsi" w:cs="Calibri"/>
+        </w:rPr>
+        <w:t xml:space="preserve"> sensing</w:t>
+      </w:r>
+      <w:r>
+        <w:rPr>
+          <w:rStyle w:val="normaltextrun"/>
+          <w:rFonts w:asciiTheme="majorHAnsi" w:eastAsiaTheme="majorEastAsia" w:hAnsiTheme="majorHAnsi" w:cs="Calibri"/>
+        </w:rPr>
+        <w:t>,</w:t>
+      </w:r>
+      <w:r>
+        <w:rPr>
+          <w:rStyle w:val="normaltextrun"/>
+          <w:rFonts w:asciiTheme="majorHAnsi" w:eastAsiaTheme="majorEastAsia" w:hAnsiTheme="majorHAnsi" w:cs="Calibri"/>
+        </w:rPr>
+        <w:t xml:space="preserve"> </w:t>
+      </w:r>
+      <w:proofErr w:type="gramStart"/>
+      <w:r>
+        <w:rPr>
+          <w:rStyle w:val="normaltextrun"/>
+          <w:rFonts w:asciiTheme="majorHAnsi" w:eastAsiaTheme="majorEastAsia" w:hAnsiTheme="majorHAnsi" w:cs="Calibri"/>
+        </w:rPr>
+        <w:t>thinking</w:t>
+      </w:r>
+      <w:proofErr w:type="gramEnd"/>
+      <w:r>
+        <w:rPr>
+          <w:rStyle w:val="normaltextrun"/>
+          <w:rFonts w:asciiTheme="majorHAnsi" w:eastAsiaTheme="majorEastAsia" w:hAnsiTheme="majorHAnsi" w:cs="Calibri"/>
+        </w:rPr>
+        <w:t xml:space="preserve"> and acting.</w:t>
+      </w:r>
+    </w:p>
+    <w:p>
+      <w:pPr>
+        <w:rPr>
+          <w:rStyle w:val="normaltextrun"/>
+          <w:rFonts w:asciiTheme="majorHAnsi" w:eastAsiaTheme="majorEastAsia" w:hAnsiTheme="majorHAnsi" w:cs="Calibri"/>
+        </w:rPr>
+      </w:pPr>
+      <w:r>
+        <w:rPr>
+          <w:rStyle w:val="normaltextrun"/>
+          <w:rFonts w:asciiTheme="majorHAnsi" w:eastAsiaTheme="majorEastAsia" w:hAnsiTheme="majorHAnsi" w:cs="Calibri"/>
+        </w:rPr>
+        <w:t xml:space="preserve">Years ago this would have sounded </w:t>
+      </w:r>
+      <w:r>
+        <w:rPr>
+          <w:rStyle w:val="normaltextrun"/>
+          <w:rFonts w:asciiTheme="majorHAnsi" w:eastAsiaTheme="majorEastAsia" w:hAnsiTheme="majorHAnsi" w:cs="Calibri"/>
+        </w:rPr>
+        <w:t>ludicrous</w:t>
+      </w:r>
+      <w:r>
+        <w:rPr>
+          <w:rStyle w:val="normaltextrun"/>
+          <w:rFonts w:asciiTheme="majorHAnsi" w:eastAsiaTheme="majorEastAsia" w:hAnsiTheme="majorHAnsi" w:cs="Calibri"/>
+        </w:rPr>
+        <w:t>, however in recent years there have been astronomical improvements in the world of autonomous vehicles, so much so that you can actually buy a car that is in stage 3 of automation already.</w:t>
+      </w:r>
+    </w:p>
+    <w:p>
+      <w:pPr>
+        <w:rPr>
+          <w:rStyle w:val="normaltextrun"/>
+          <w:rFonts w:asciiTheme="majorHAnsi" w:eastAsiaTheme="majorEastAsia" w:hAnsiTheme="majorHAnsi" w:cs="Calibri"/>
+        </w:rPr>
+      </w:pPr>
+      <w:r>
+        <w:rPr>
+          <w:rStyle w:val="normaltextrun"/>
+          <w:rFonts w:asciiTheme="majorHAnsi" w:eastAsiaTheme="majorEastAsia" w:hAnsiTheme="majorHAnsi" w:cs="Calibri"/>
+        </w:rPr>
+        <w:t xml:space="preserve">There are essentially 6 ‘levels of automation’ </w:t>
+      </w:r>
+      <w:r>
+        <w:rPr>
+          <w:rStyle w:val="normaltextrun"/>
+          <w:rFonts w:asciiTheme="majorHAnsi" w:eastAsiaTheme="majorEastAsia" w:hAnsiTheme="majorHAnsi" w:cs="Calibri"/>
+        </w:rPr>
+        <w:t>[</w:t>
+      </w:r>
+      <w:r>
+        <w:rPr>
+          <w:color w:val="FF0000"/>
+          <w:highlight w:val="yellow"/>
+          <w:lang w:eastAsia="en-AU"/>
+        </w:rPr>
+        <w:t>XXXX</w:t>
+      </w:r>
+      <w:r>
+        <w:rPr>
+          <w:color w:val="FF0000"/>
+          <w:highlight w:val="yellow"/>
+          <w:lang w:eastAsia="en-AU"/>
+        </w:rPr>
+        <w:t>2</w:t>
+      </w:r>
+      <w:r>
+        <w:rPr>
+          <w:lang w:eastAsia="en-AU"/>
+        </w:rPr>
+        <w:t>]</w:t>
+      </w:r>
+      <w:r>
+        <w:rPr>
+          <w:color w:val="FF0000"/>
+          <w:lang w:eastAsia="en-AU"/>
+        </w:rPr>
+        <w:t xml:space="preserve"> </w:t>
+      </w:r>
+      <w:r>
+        <w:rPr>
+          <w:rStyle w:val="normaltextrun"/>
+          <w:rFonts w:asciiTheme="majorHAnsi" w:eastAsiaTheme="majorEastAsia" w:hAnsiTheme="majorHAnsi" w:cs="Calibri"/>
+        </w:rPr>
+        <w:t>on the road to being fully driverless.</w:t>
+      </w:r>
+    </w:p>
+    <w:p>
+      <w:pPr>
+        <w:pStyle w:val="ListParagraph"/>
+        <w:numPr>
+          <w:ilvl w:val="0"/>
+          <w:numId w:val="8"/>
+        </w:numPr>
+        <w:rPr>
+          <w:rStyle w:val="normaltextrun"/>
+          <w:rFonts w:asciiTheme="majorHAnsi" w:eastAsiaTheme="majorEastAsia" w:hAnsiTheme="majorHAnsi" w:cs="Calibri"/>
+        </w:rPr>
+      </w:pPr>
+      <w:r>
+        <w:rPr>
+          <w:rStyle w:val="normaltextrun"/>
+          <w:rFonts w:asciiTheme="majorHAnsi" w:eastAsiaTheme="majorEastAsia" w:hAnsiTheme="majorHAnsi" w:cs="Calibri"/>
+        </w:rPr>
+        <w:t>No automation</w:t>
+      </w:r>
+    </w:p>
+    <w:p>
+      <w:pPr>
+        <w:pStyle w:val="ListParagraph"/>
+        <w:numPr>
+          <w:ilvl w:val="0"/>
+          <w:numId w:val="8"/>
+        </w:numPr>
+        <w:rPr>
+          <w:rStyle w:val="normaltextrun"/>
+          <w:rFonts w:asciiTheme="majorHAnsi" w:eastAsiaTheme="majorEastAsia" w:hAnsiTheme="majorHAnsi" w:cs="Calibri"/>
+        </w:rPr>
+      </w:pPr>
+      <w:r>
+        <w:rPr>
+          <w:rStyle w:val="normaltextrun"/>
+          <w:rFonts w:asciiTheme="majorHAnsi" w:eastAsiaTheme="majorEastAsia" w:hAnsiTheme="majorHAnsi" w:cs="Calibri"/>
+        </w:rPr>
+        <w:t>Driver assistance</w:t>
+      </w:r>
+    </w:p>
+    <w:p>
+      <w:pPr>
+        <w:pStyle w:val="ListParagraph"/>
+        <w:numPr>
+          <w:ilvl w:val="0"/>
+          <w:numId w:val="8"/>
+        </w:numPr>
+        <w:rPr>
+          <w:rStyle w:val="normaltextrun"/>
+          <w:rFonts w:asciiTheme="majorHAnsi" w:eastAsiaTheme="majorEastAsia" w:hAnsiTheme="majorHAnsi" w:cs="Calibri"/>
+        </w:rPr>
+      </w:pPr>
+      <w:r>
+        <w:rPr>
+          <w:rStyle w:val="normaltextrun"/>
+          <w:rFonts w:asciiTheme="majorHAnsi" w:eastAsiaTheme="majorEastAsia" w:hAnsiTheme="majorHAnsi" w:cs="Calibri"/>
+        </w:rPr>
+        <w:t>Partial Automation</w:t>
+      </w:r>
+    </w:p>
+    <w:p>
+      <w:pPr>
+        <w:pStyle w:val="ListParagraph"/>
+        <w:numPr>
+          <w:ilvl w:val="0"/>
+          <w:numId w:val="8"/>
+        </w:numPr>
+        <w:rPr>
+          <w:rStyle w:val="normaltextrun"/>
+          <w:rFonts w:asciiTheme="majorHAnsi" w:eastAsiaTheme="majorEastAsia" w:hAnsiTheme="majorHAnsi" w:cs="Calibri"/>
+        </w:rPr>
+      </w:pPr>
+      <w:r>
+        <w:rPr>
+          <w:rStyle w:val="normaltextrun"/>
+          <w:rFonts w:asciiTheme="majorHAnsi" w:eastAsiaTheme="majorEastAsia" w:hAnsiTheme="majorHAnsi" w:cs="Calibri"/>
+        </w:rPr>
+        <w:t>Conditional Automation</w:t>
+      </w:r>
+    </w:p>
+    <w:p>
+      <w:pPr>
+        <w:pStyle w:val="ListParagraph"/>
+        <w:numPr>
+          <w:ilvl w:val="0"/>
+          <w:numId w:val="8"/>
+        </w:numPr>
+        <w:rPr>
+          <w:rStyle w:val="normaltextrun"/>
+          <w:rFonts w:asciiTheme="majorHAnsi" w:eastAsiaTheme="majorEastAsia" w:hAnsiTheme="majorHAnsi" w:cs="Calibri"/>
+        </w:rPr>
+      </w:pPr>
+      <w:r>
+        <w:rPr>
+          <w:rStyle w:val="normaltextrun"/>
+          <w:rFonts w:asciiTheme="majorHAnsi" w:eastAsiaTheme="majorEastAsia" w:hAnsiTheme="majorHAnsi" w:cs="Calibri"/>
+        </w:rPr>
+        <w:t>High Automation</w:t>
+      </w:r>
+    </w:p>
+    <w:p>
+      <w:pPr>
+        <w:pStyle w:val="ListParagraph"/>
+        <w:numPr>
+          <w:ilvl w:val="0"/>
+          <w:numId w:val="8"/>
+        </w:numPr>
+        <w:rPr>
+          <w:rStyle w:val="normaltextrun"/>
+          <w:rFonts w:asciiTheme="majorHAnsi" w:eastAsiaTheme="majorEastAsia" w:hAnsiTheme="majorHAnsi" w:cs="Calibri"/>
+        </w:rPr>
+      </w:pPr>
+      <w:r>
+        <w:rPr>
+          <w:rStyle w:val="normaltextrun"/>
+          <w:rFonts w:asciiTheme="majorHAnsi" w:eastAsiaTheme="majorEastAsia" w:hAnsiTheme="majorHAnsi" w:cs="Calibri"/>
+        </w:rPr>
+        <w:t>Full Automation</w:t>
+      </w:r>
+    </w:p>
+    <w:p>
+      <w:pPr>
+        <w:rPr>
+          <w:rStyle w:val="normaltextrun"/>
+          <w:rFonts w:asciiTheme="majorHAnsi" w:eastAsiaTheme="majorEastAsia" w:hAnsiTheme="majorHAnsi" w:cs="Calibri"/>
+        </w:rPr>
+      </w:pPr>
+      <w:r>
+        <w:rPr>
+          <w:rStyle w:val="normaltextrun"/>
+          <w:rFonts w:asciiTheme="majorHAnsi" w:eastAsiaTheme="majorEastAsia" w:hAnsiTheme="majorHAnsi" w:cs="Calibri"/>
+        </w:rPr>
+        <w:t>Stage 1 involves no automation at all. Everything from winding the windows up and down to shifting the gears was all done manually.</w:t>
+      </w:r>
+    </w:p>
+    <w:p>
+      <w:pPr>
+        <w:rPr>
+          <w:rStyle w:val="normaltextrun"/>
+          <w:rFonts w:asciiTheme="majorHAnsi" w:eastAsiaTheme="majorEastAsia" w:hAnsiTheme="majorHAnsi" w:cs="Calibri"/>
+        </w:rPr>
+      </w:pPr>
+      <w:r>
+        <w:rPr>
+          <w:rStyle w:val="normaltextrun"/>
+          <w:rFonts w:asciiTheme="majorHAnsi" w:eastAsiaTheme="majorEastAsia" w:hAnsiTheme="majorHAnsi" w:cs="Calibri"/>
+        </w:rPr>
+        <w:t>Stage 2, or ‘driver assistance’ includes a small amount of assistance with things such as steering and braking. We are now past this stage and have moved mostly into stage 3.</w:t>
+      </w:r>
+    </w:p>
+    <w:p>
+      <w:pPr>
+        <w:rPr>
+          <w:rStyle w:val="normaltextrun"/>
+          <w:rFonts w:asciiTheme="majorHAnsi" w:eastAsiaTheme="majorEastAsia" w:hAnsiTheme="majorHAnsi" w:cs="Calibri"/>
+        </w:rPr>
+      </w:pPr>
+      <w:r>
+        <w:rPr>
+          <w:rStyle w:val="normaltextrun"/>
+          <w:rFonts w:asciiTheme="majorHAnsi" w:eastAsiaTheme="majorEastAsia" w:hAnsiTheme="majorHAnsi" w:cs="Calibri"/>
+        </w:rPr>
+        <w:t>Stage 3, or ‘partial automation’ is our current stage within society. There are several automated functions such as parking on their own (in some cars) and some cars can even drive on their own for a period on highways, as seen with Tesla’s autopilot function.</w:t>
+      </w:r>
+    </w:p>
+    <w:p>
+      <w:pPr>
+        <w:rPr>
+          <w:rStyle w:val="normaltextrun"/>
+          <w:rFonts w:asciiTheme="majorHAnsi" w:eastAsiaTheme="majorEastAsia" w:hAnsiTheme="majorHAnsi" w:cs="Calibri"/>
+        </w:rPr>
+      </w:pPr>
+      <w:r>
+        <w:rPr>
+          <w:rStyle w:val="normaltextrun"/>
+          <w:rFonts w:asciiTheme="majorHAnsi" w:eastAsiaTheme="majorEastAsia" w:hAnsiTheme="majorHAnsi" w:cs="Calibri"/>
+        </w:rPr>
+        <w:t>Stage 4, or ‘conditional automation’ is the next stage of automation that we have yet to reach. This is where all driving functions are autonomous, however you can still take over the steering wheel.</w:t>
+      </w:r>
+    </w:p>
+    <w:p>
+      <w:pPr>
+        <w:rPr>
+          <w:rStyle w:val="normaltextrun"/>
+          <w:rFonts w:asciiTheme="majorHAnsi" w:eastAsiaTheme="majorEastAsia" w:hAnsiTheme="majorHAnsi" w:cs="Calibri"/>
+        </w:rPr>
+      </w:pPr>
+      <w:r>
+        <w:rPr>
+          <w:rStyle w:val="normaltextrun"/>
+          <w:rFonts w:asciiTheme="majorHAnsi" w:eastAsiaTheme="majorEastAsia" w:hAnsiTheme="majorHAnsi" w:cs="Calibri"/>
+        </w:rPr>
+        <w:t>Stage 5, or ‘high automation’ is where there is no driver necessary and the car work fully on its own.</w:t>
+      </w:r>
+    </w:p>
+    <w:p>
+      <w:pPr>
+        <w:rPr>
+          <w:rStyle w:val="normaltextrun"/>
+          <w:rFonts w:asciiTheme="majorHAnsi" w:eastAsiaTheme="majorEastAsia" w:hAnsiTheme="majorHAnsi" w:cs="Calibri"/>
+        </w:rPr>
+      </w:pPr>
+      <w:r>
+        <w:rPr>
+          <w:rStyle w:val="normaltextrun"/>
+          <w:rFonts w:asciiTheme="majorHAnsi" w:eastAsiaTheme="majorEastAsia" w:hAnsiTheme="majorHAnsi" w:cs="Calibri"/>
+        </w:rPr>
+        <w:t xml:space="preserve">Stage 6 involves full automation with no </w:t>
+      </w:r>
+      <w:r>
+        <w:rPr>
+          <w:rStyle w:val="normaltextrun"/>
+          <w:rFonts w:asciiTheme="majorHAnsi" w:eastAsiaTheme="majorEastAsia" w:hAnsiTheme="majorHAnsi" w:cs="Calibri"/>
+        </w:rPr>
+        <w:t>driver’s</w:t>
+      </w:r>
+      <w:r>
+        <w:rPr>
+          <w:rStyle w:val="normaltextrun"/>
+          <w:rFonts w:asciiTheme="majorHAnsi" w:eastAsiaTheme="majorEastAsia" w:hAnsiTheme="majorHAnsi" w:cs="Calibri"/>
+        </w:rPr>
+        <w:t xml:space="preserve"> seat and no steering wheel</w:t>
+      </w:r>
+      <w:r>
+        <w:rPr>
+          <w:rStyle w:val="normaltextrun"/>
+          <w:rFonts w:asciiTheme="majorHAnsi" w:eastAsiaTheme="majorEastAsia" w:hAnsiTheme="majorHAnsi" w:cs="Calibri"/>
+        </w:rPr>
+        <w:t>.</w:t>
+      </w:r>
+    </w:p>
+    <w:p>
+      <w:pPr>
+        <w:rPr>
+          <w:rStyle w:val="normaltextrun"/>
+          <w:rFonts w:asciiTheme="majorHAnsi" w:eastAsiaTheme="majorEastAsia" w:hAnsiTheme="majorHAnsi" w:cs="Calibri"/>
+        </w:rPr>
+      </w:pPr>
+      <w:r>
+        <w:rPr>
+          <w:rStyle w:val="normaltextrun"/>
+          <w:rFonts w:asciiTheme="majorHAnsi" w:eastAsiaTheme="majorEastAsia" w:hAnsiTheme="majorHAnsi" w:cs="Calibri"/>
+        </w:rPr>
+        <w:t>I think within the next 3 years, especially now with covid-19 continuing to slow the economy, autonomous vehicles may take a back seat. The next stage is for all driving to be automated within a car, which has already been attained by several technology companies across the globe. However, the hardest thing for these companies to make an impact will be for them to try and obtain consumer trust.</w:t>
+      </w:r>
+    </w:p>
+    <w:p>
+      <w:pPr>
+        <w:rPr>
+          <w:rStyle w:val="normaltextrun"/>
+          <w:rFonts w:asciiTheme="majorHAnsi" w:eastAsiaTheme="majorEastAsia" w:hAnsiTheme="majorHAnsi" w:cs="Calibri"/>
+        </w:rPr>
+      </w:pPr>
+      <w:r>
+        <w:rPr>
+          <w:rStyle w:val="normaltextrun"/>
+          <w:rFonts w:asciiTheme="majorHAnsi" w:eastAsiaTheme="majorEastAsia" w:hAnsiTheme="majorHAnsi" w:cs="Calibri"/>
+        </w:rPr>
+        <w:t>That is the biggest test for autonomous cars. Consumer trust. Even though there is resounding evidence that majority of deaths associated with cars is human error, people are still very hesitant to put their trust in technology.</w:t>
+      </w:r>
+    </w:p>
+    <w:p>
+      <w:pPr>
+        <w:rPr>
+          <w:rStyle w:val="normaltextrun"/>
+          <w:rFonts w:asciiTheme="majorHAnsi" w:eastAsiaTheme="majorEastAsia" w:hAnsiTheme="majorHAnsi" w:cs="Calibri"/>
+        </w:rPr>
+      </w:pPr>
+      <w:r>
+        <w:rPr>
+          <w:rStyle w:val="normaltextrun"/>
+          <w:rFonts w:asciiTheme="majorHAnsi" w:eastAsiaTheme="majorEastAsia" w:hAnsiTheme="majorHAnsi" w:cs="Calibri"/>
+        </w:rPr>
+        <w:t>The further development of autonomous vehicles will be astronomical. There is so much potential in self driving vehicles, now more than ever. Lives will be saved through the elimination of human error on the roads, quality of life for the elderly will increase exponentially due to them now having access to driverless cars to get around and the economy in general will benefit.</w:t>
+      </w:r>
+    </w:p>
+    <w:p>
+      <w:pPr>
+        <w:rPr>
+          <w:rStyle w:val="normaltextrun"/>
+          <w:rFonts w:asciiTheme="majorHAnsi" w:eastAsiaTheme="majorEastAsia" w:hAnsiTheme="majorHAnsi" w:cs="Calibri"/>
+        </w:rPr>
+      </w:pPr>
+      <w:r>
+        <w:rPr>
+          <w:rStyle w:val="normaltextrun"/>
+          <w:rFonts w:asciiTheme="majorHAnsi" w:eastAsiaTheme="majorEastAsia" w:hAnsiTheme="majorHAnsi" w:cs="Calibri"/>
+        </w:rPr>
+        <w:lastRenderedPageBreak/>
+        <w:t>You may even be able to be on your phone while ‘driving’ or have a beer and not be a danger to society. This is a world I want to live in!</w:t>
+      </w:r>
+    </w:p>
+    <w:p>
+      <w:pPr>
+        <w:rPr>
+          <w:rStyle w:val="normaltextrun"/>
+          <w:rFonts w:asciiTheme="majorHAnsi" w:eastAsiaTheme="majorEastAsia" w:hAnsiTheme="majorHAnsi" w:cs="Calibri"/>
+        </w:rPr>
+      </w:pPr>
+      <w:r>
+        <w:rPr>
+          <w:rStyle w:val="normaltextrun"/>
+          <w:rFonts w:asciiTheme="majorHAnsi" w:eastAsiaTheme="majorEastAsia" w:hAnsiTheme="majorHAnsi" w:cs="Calibri"/>
+        </w:rPr>
+        <w:t xml:space="preserve">There may however be negative affects to this situation. There are people who believe that there are “ethical and psychological concerns about their behaviour in critical, non-routine traffic situations that potentially involve fatalities” </w:t>
+      </w:r>
+      <w:r>
+        <w:rPr>
+          <w:rStyle w:val="normaltextrun"/>
+          <w:rFonts w:asciiTheme="majorHAnsi" w:eastAsiaTheme="majorEastAsia" w:hAnsiTheme="majorHAnsi" w:cs="Calibri"/>
+        </w:rPr>
+        <w:t>[</w:t>
+      </w:r>
+      <w:r>
+        <w:rPr>
+          <w:color w:val="FF0000"/>
+          <w:highlight w:val="yellow"/>
+          <w:lang w:eastAsia="en-AU"/>
+        </w:rPr>
+        <w:t>XXXX1</w:t>
+      </w:r>
+      <w:r>
+        <w:rPr>
+          <w:rStyle w:val="normaltextrun"/>
+          <w:rFonts w:asciiTheme="majorHAnsi" w:eastAsiaTheme="majorEastAsia" w:hAnsiTheme="majorHAnsi" w:cs="Calibri"/>
+        </w:rPr>
+        <w:t>]</w:t>
+      </w:r>
+      <w:r>
+        <w:rPr>
+          <w:rStyle w:val="normaltextrun"/>
+          <w:rFonts w:asciiTheme="majorHAnsi" w:eastAsiaTheme="majorEastAsia" w:hAnsiTheme="majorHAnsi" w:cs="Calibri"/>
+        </w:rPr>
+        <w:t xml:space="preserve">. For example, what is an autonomous vehicle going to do when faced with a decision hit a </w:t>
+      </w:r>
+      <w:r>
+        <w:rPr>
+          <w:rStyle w:val="normaltextrun"/>
+          <w:rFonts w:asciiTheme="majorHAnsi" w:eastAsiaTheme="majorEastAsia" w:hAnsiTheme="majorHAnsi" w:cs="Calibri"/>
+        </w:rPr>
+        <w:t>4-year-old</w:t>
+      </w:r>
+      <w:r>
+        <w:rPr>
+          <w:rStyle w:val="normaltextrun"/>
+          <w:rFonts w:asciiTheme="majorHAnsi" w:eastAsiaTheme="majorEastAsia" w:hAnsiTheme="majorHAnsi" w:cs="Calibri"/>
+        </w:rPr>
+        <w:t xml:space="preserve"> child or a </w:t>
+      </w:r>
+      <w:r>
+        <w:rPr>
+          <w:rStyle w:val="normaltextrun"/>
+          <w:rFonts w:asciiTheme="majorHAnsi" w:eastAsiaTheme="majorEastAsia" w:hAnsiTheme="majorHAnsi" w:cs="Calibri"/>
+        </w:rPr>
+        <w:t>65-year-old</w:t>
+      </w:r>
+      <w:r>
+        <w:rPr>
+          <w:rStyle w:val="normaltextrun"/>
+          <w:rFonts w:asciiTheme="majorHAnsi" w:eastAsiaTheme="majorEastAsia" w:hAnsiTheme="majorHAnsi" w:cs="Calibri"/>
+        </w:rPr>
+        <w:t xml:space="preserve"> man? Every person is different, but it poses the question. What is the right answer? This is the greatest </w:t>
+      </w:r>
+      <w:r>
+        <w:rPr>
+          <w:rStyle w:val="normaltextrun"/>
+          <w:rFonts w:asciiTheme="majorHAnsi" w:eastAsiaTheme="majorEastAsia" w:hAnsiTheme="majorHAnsi" w:cs="Calibri"/>
+        </w:rPr>
+        <w:t>steppingstone</w:t>
+      </w:r>
+      <w:r>
+        <w:rPr>
+          <w:rStyle w:val="normaltextrun"/>
+          <w:rFonts w:asciiTheme="majorHAnsi" w:eastAsiaTheme="majorEastAsia" w:hAnsiTheme="majorHAnsi" w:cs="Calibri"/>
+        </w:rPr>
+        <w:t xml:space="preserve"> that these researchers and companies need to figure out.</w:t>
+      </w:r>
+    </w:p>
+    <w:p>
+      <w:pPr>
+        <w:rPr>
+          <w:rStyle w:val="normaltextrun"/>
+          <w:rFonts w:asciiTheme="majorHAnsi" w:eastAsiaTheme="majorEastAsia" w:hAnsiTheme="majorHAnsi" w:cs="Calibri"/>
+        </w:rPr>
+      </w:pPr>
+      <w:r>
+        <w:rPr>
+          <w:rStyle w:val="normaltextrun"/>
+          <w:rFonts w:asciiTheme="majorHAnsi" w:eastAsiaTheme="majorEastAsia" w:hAnsiTheme="majorHAnsi" w:cs="Calibri"/>
+        </w:rPr>
+        <w:t xml:space="preserve">People most affected by this will be people who drive for a job, truck, tram, taxi drivers among them. These are jobs that will now be replaced or made </w:t>
+      </w:r>
+      <w:r>
+        <w:rPr>
+          <w:rStyle w:val="normaltextrun"/>
+          <w:rFonts w:asciiTheme="majorHAnsi" w:eastAsiaTheme="majorEastAsia" w:hAnsiTheme="majorHAnsi" w:cs="Calibri"/>
+        </w:rPr>
+        <w:t>redundant</w:t>
+      </w:r>
+      <w:r>
+        <w:rPr>
+          <w:rStyle w:val="normaltextrun"/>
+          <w:rFonts w:asciiTheme="majorHAnsi" w:eastAsiaTheme="majorEastAsia" w:hAnsiTheme="majorHAnsi" w:cs="Calibri"/>
+        </w:rPr>
+        <w:t>;</w:t>
+      </w:r>
+      <w:r>
+        <w:rPr>
+          <w:rStyle w:val="normaltextrun"/>
+          <w:rFonts w:asciiTheme="majorHAnsi" w:eastAsiaTheme="majorEastAsia" w:hAnsiTheme="majorHAnsi" w:cs="Calibri"/>
+        </w:rPr>
+        <w:t xml:space="preserve"> </w:t>
+      </w:r>
+      <w:r>
+        <w:rPr>
+          <w:rStyle w:val="normaltextrun"/>
+          <w:rFonts w:asciiTheme="majorHAnsi" w:eastAsiaTheme="majorEastAsia" w:hAnsiTheme="majorHAnsi" w:cs="Calibri"/>
+        </w:rPr>
+        <w:t>however,</w:t>
+      </w:r>
+      <w:r>
+        <w:rPr>
+          <w:rStyle w:val="normaltextrun"/>
+          <w:rFonts w:asciiTheme="majorHAnsi" w:eastAsiaTheme="majorEastAsia" w:hAnsiTheme="majorHAnsi" w:cs="Calibri"/>
+        </w:rPr>
+        <w:t xml:space="preserve"> it may also create jobs as well.</w:t>
+      </w:r>
+    </w:p>
+    <w:p>
+      <w:pPr>
+        <w:rPr>
+          <w:rStyle w:val="normaltextrun"/>
+          <w:rFonts w:asciiTheme="majorHAnsi" w:eastAsiaTheme="majorEastAsia" w:hAnsiTheme="majorHAnsi" w:cs="Calibri"/>
+        </w:rPr>
+      </w:pPr>
+      <w:r>
+        <w:rPr>
+          <w:rStyle w:val="normaltextrun"/>
+          <w:rFonts w:asciiTheme="majorHAnsi" w:eastAsiaTheme="majorEastAsia" w:hAnsiTheme="majorHAnsi" w:cs="Calibri"/>
+        </w:rPr>
+        <w:t>Jobs in the technology industry will increase as more and more IT specialists will be required by car manufacturing companies who want to compete. IT is and will be a huge part of our future and so jobs in this field are only set to grow from any technological advances into the future.</w:t>
+      </w:r>
+    </w:p>
+    <w:p>
+      <w:pPr>
+        <w:rPr>
+          <w:rStyle w:val="normaltextrun"/>
+          <w:rFonts w:asciiTheme="majorHAnsi" w:eastAsiaTheme="majorEastAsia" w:hAnsiTheme="majorHAnsi" w:cs="Calibri"/>
+        </w:rPr>
+      </w:pPr>
+      <w:r>
+        <w:rPr>
+          <w:rStyle w:val="normaltextrun"/>
+          <w:rFonts w:asciiTheme="majorHAnsi" w:eastAsiaTheme="majorEastAsia" w:hAnsiTheme="majorHAnsi" w:cs="Calibri"/>
+        </w:rPr>
+        <w:t>T</w:t>
+      </w:r>
+      <w:r>
+        <w:rPr>
+          <w:rStyle w:val="normaltextrun"/>
+          <w:rFonts w:asciiTheme="majorHAnsi" w:eastAsiaTheme="majorEastAsia" w:hAnsiTheme="majorHAnsi" w:cs="Calibri"/>
+        </w:rPr>
+        <w:t>his will not affect my day to day life at all. I hardly drive at all as I live in a small country town and work 2 minutes away and so this will not affect me for some time. However, several family members live and work in the city and so for them life will change drastically.</w:t>
+      </w:r>
+    </w:p>
+    <w:p>
+      <w:pPr>
+        <w:rPr>
+          <w:rStyle w:val="normaltextrun"/>
+          <w:rFonts w:asciiTheme="majorHAnsi" w:eastAsiaTheme="majorEastAsia" w:hAnsiTheme="majorHAnsi" w:cs="Calibri"/>
+        </w:rPr>
+      </w:pPr>
+      <w:r>
+        <w:rPr>
+          <w:rStyle w:val="normaltextrun"/>
+          <w:rFonts w:asciiTheme="majorHAnsi" w:eastAsiaTheme="majorEastAsia" w:hAnsiTheme="majorHAnsi" w:cs="Calibri"/>
+        </w:rPr>
+        <w:t>Soon enough, for people living in urban areas, the number of autonomous vehicles on the roads will increase essentially giving people more time in their day to work or play. Trams will be automated and so will trains. Travelling long distances to visit family and friends will be much more enjoyable and easy once vehicles are autonomous.</w:t>
+      </w:r>
+    </w:p>
+    <w:p>
+      <w:pPr>
+        <w:rPr>
+          <w:rStyle w:val="normaltextrun"/>
+          <w:rFonts w:asciiTheme="majorHAnsi" w:eastAsiaTheme="majorEastAsia" w:hAnsiTheme="majorHAnsi" w:cs="Calibri"/>
+        </w:rPr>
+      </w:pPr>
+      <w:r>
+        <w:rPr>
+          <w:rStyle w:val="normaltextrun"/>
+          <w:rFonts w:asciiTheme="majorHAnsi" w:eastAsiaTheme="majorEastAsia" w:hAnsiTheme="majorHAnsi" w:cs="Calibri"/>
+        </w:rPr>
+        <w:t>I feel there are 3 main things to take away when thinking about autonomous vehicles</w:t>
+      </w:r>
+      <w:r>
+        <w:rPr>
+          <w:rStyle w:val="normaltextrun"/>
+          <w:rFonts w:asciiTheme="majorHAnsi" w:eastAsiaTheme="majorEastAsia" w:hAnsiTheme="majorHAnsi" w:cs="Calibri"/>
+        </w:rPr>
+        <w:t>:</w:t>
+      </w:r>
+    </w:p>
+    <w:p>
+      <w:pPr>
+        <w:rPr>
+          <w:rStyle w:val="normaltextrun"/>
+          <w:rFonts w:asciiTheme="majorHAnsi" w:eastAsiaTheme="majorEastAsia" w:hAnsiTheme="majorHAnsi" w:cs="Calibri"/>
+        </w:rPr>
+      </w:pPr>
+      <w:r>
+        <w:rPr>
+          <w:rStyle w:val="normaltextrun"/>
+          <w:rFonts w:asciiTheme="majorHAnsi" w:eastAsiaTheme="majorEastAsia" w:hAnsiTheme="majorHAnsi" w:cs="Calibri"/>
+        </w:rPr>
+        <w:t>Safety – we know that many deaths on the roads are caused by human error which may be eliminated with autonomous vehicles and make our roads safer than ever.</w:t>
+      </w:r>
+    </w:p>
+    <w:p>
+      <w:pPr>
+        <w:rPr>
+          <w:rStyle w:val="normaltextrun"/>
+          <w:rFonts w:asciiTheme="majorHAnsi" w:eastAsiaTheme="majorEastAsia" w:hAnsiTheme="majorHAnsi" w:cs="Calibri"/>
+        </w:rPr>
+      </w:pPr>
+      <w:r>
+        <w:rPr>
+          <w:rStyle w:val="normaltextrun"/>
+          <w:rFonts w:asciiTheme="majorHAnsi" w:eastAsiaTheme="majorEastAsia" w:hAnsiTheme="majorHAnsi" w:cs="Calibri"/>
+        </w:rPr>
+        <w:t xml:space="preserve">Convenience – for most people, driving is a chore. We aren’t excited about getting in the </w:t>
+      </w:r>
+      <w:proofErr w:type="gramStart"/>
+      <w:r>
+        <w:rPr>
+          <w:rStyle w:val="normaltextrun"/>
+          <w:rFonts w:asciiTheme="majorHAnsi" w:eastAsiaTheme="majorEastAsia" w:hAnsiTheme="majorHAnsi" w:cs="Calibri"/>
+        </w:rPr>
+        <w:t>car</w:t>
+      </w:r>
+      <w:proofErr w:type="gramEnd"/>
+      <w:r>
+        <w:rPr>
+          <w:rStyle w:val="normaltextrun"/>
+          <w:rFonts w:asciiTheme="majorHAnsi" w:eastAsiaTheme="majorEastAsia" w:hAnsiTheme="majorHAnsi" w:cs="Calibri"/>
+        </w:rPr>
+        <w:t xml:space="preserve"> but we do it because it’s the easiest way to get to and from work. If we no longer </w:t>
+      </w:r>
+      <w:proofErr w:type="gramStart"/>
+      <w:r>
+        <w:rPr>
+          <w:rStyle w:val="normaltextrun"/>
+          <w:rFonts w:asciiTheme="majorHAnsi" w:eastAsiaTheme="majorEastAsia" w:hAnsiTheme="majorHAnsi" w:cs="Calibri"/>
+        </w:rPr>
+        <w:t>have to</w:t>
+      </w:r>
+      <w:proofErr w:type="gramEnd"/>
+      <w:r>
+        <w:rPr>
+          <w:rStyle w:val="normaltextrun"/>
+          <w:rFonts w:asciiTheme="majorHAnsi" w:eastAsiaTheme="majorEastAsia" w:hAnsiTheme="majorHAnsi" w:cs="Calibri"/>
+        </w:rPr>
+        <w:t xml:space="preserve"> drive the car and we are essentially another passenger, think of the things you can do on the way to work now that you once could not. Do your makeup, catch up on the morning news, watch your favourite tv show. The possibilities are endless.</w:t>
+      </w:r>
+    </w:p>
+    <w:p>
+      <w:pPr>
         <w:rPr>
           <w:rFonts w:asciiTheme="majorHAnsi" w:hAnsiTheme="majorHAnsi" w:cs="Segoe UI"/>
           <w:sz w:val="18"/>
           <w:szCs w:val="18"/>
         </w:rPr>
       </w:pPr>
+      <w:r>
+        <w:rPr>
+          <w:rStyle w:val="normaltextrun"/>
+          <w:rFonts w:asciiTheme="majorHAnsi" w:eastAsiaTheme="majorEastAsia" w:hAnsiTheme="majorHAnsi" w:cs="Calibri"/>
+        </w:rPr>
+        <w:t>Cost</w:t>
+      </w:r>
+      <w:r>
+        <w:rPr>
+          <w:rStyle w:val="normaltextrun"/>
+          <w:rFonts w:asciiTheme="majorHAnsi" w:eastAsiaTheme="majorEastAsia" w:hAnsiTheme="majorHAnsi" w:cs="Calibri"/>
+        </w:rPr>
+        <w:t xml:space="preserve"> – autonomous vehicles will be expensive. </w:t>
+      </w:r>
+      <w:proofErr w:type="gramStart"/>
+      <w:r>
+        <w:rPr>
+          <w:rStyle w:val="normaltextrun"/>
+          <w:rFonts w:asciiTheme="majorHAnsi" w:eastAsiaTheme="majorEastAsia" w:hAnsiTheme="majorHAnsi" w:cs="Calibri"/>
+        </w:rPr>
+        <w:t>There’s</w:t>
+      </w:r>
+      <w:proofErr w:type="gramEnd"/>
+      <w:r>
+        <w:rPr>
+          <w:rStyle w:val="normaltextrun"/>
+          <w:rFonts w:asciiTheme="majorHAnsi" w:eastAsiaTheme="majorEastAsia" w:hAnsiTheme="majorHAnsi" w:cs="Calibri"/>
+        </w:rPr>
+        <w:t xml:space="preserve"> no doubt about that, in fact in my opinion most of the population won’t be able to afford one of these automated vehicles for quite some time.</w:t>
+      </w:r>
+    </w:p>
+    <w:p>
+      <w:pPr>
+        <w:rPr>
+          <w:rFonts w:asciiTheme="majorHAnsi" w:eastAsiaTheme="majorEastAsia" w:hAnsiTheme="majorHAnsi" w:cstheme="majorBidi"/>
+          <w:color w:val="6B911C" w:themeColor="accent1" w:themeShade="BF"/>
+          <w:sz w:val="26"/>
+          <w:szCs w:val="26"/>
+        </w:rPr>
+      </w:pPr>
+      <w:r>
+        <w:br w:type="page"/>
+      </w:r>
     </w:p>
     <w:p>
       <w:pPr>
         <w:pStyle w:val="Heading2"/>
       </w:pPr>
-      <w:bookmarkStart w:id="10" w:name="_Toc45773321"/>
-      <w:r>
+      <w:bookmarkStart w:id="10" w:name="_Toc45814507"/>
+      <w:r>
+        <w:lastRenderedPageBreak/>
         <w:t>Technology 3</w:t>
       </w:r>
       <w:bookmarkEnd w:id="10"/>
@@ -8323,7 +9175,7 @@
       <w:pPr>
         <w:pStyle w:val="Heading2"/>
       </w:pPr>
-      <w:bookmarkStart w:id="11" w:name="_Toc45773322"/>
+      <w:bookmarkStart w:id="11" w:name="_Toc45814508"/>
       <w:r>
         <w:t>Technology 4</w:t>
       </w:r>
@@ -8359,7 +9211,7 @@
       <w:pPr>
         <w:pStyle w:val="Heading1"/>
       </w:pPr>
-      <w:bookmarkStart w:id="12" w:name="_Toc45773323"/>
+      <w:bookmarkStart w:id="12" w:name="_Toc45814509"/>
       <w:r>
         <w:lastRenderedPageBreak/>
         <w:t>Project Idea</w:t>
@@ -8370,7 +9222,7 @@
       <w:pPr>
         <w:pStyle w:val="Heading2"/>
       </w:pPr>
-      <w:bookmarkStart w:id="13" w:name="_Toc45773324"/>
+      <w:bookmarkStart w:id="13" w:name="_Toc45814510"/>
       <w:r>
         <w:t xml:space="preserve">Personal </w:t>
       </w:r>
@@ -8382,8 +9234,14 @@
     <w:p>
       <w:pPr>
         <w:pStyle w:val="Heading3"/>
-      </w:pPr>
-      <w:r>
+        <w:rPr>
+          <w:highlight w:val="yellow"/>
+        </w:rPr>
+      </w:pPr>
+      <w:r>
+        <w:rPr>
+          <w:highlight w:val="yellow"/>
+        </w:rPr>
         <w:t>Overview</w:t>
       </w:r>
     </w:p>
@@ -8391,41 +9249,48 @@
       <w:pPr>
         <w:rPr>
           <w:rFonts w:asciiTheme="majorHAnsi" w:hAnsiTheme="majorHAnsi"/>
-        </w:rPr>
-      </w:pPr>
-      <w:r>
-        <w:rPr>
-          <w:rFonts w:asciiTheme="majorHAnsi" w:hAnsiTheme="majorHAnsi"/>
+          <w:highlight w:val="yellow"/>
+        </w:rPr>
+      </w:pPr>
+      <w:r>
+        <w:rPr>
+          <w:rFonts w:asciiTheme="majorHAnsi" w:hAnsiTheme="majorHAnsi"/>
+          <w:highlight w:val="yellow"/>
         </w:rPr>
         <w:t>Our</w:t>
       </w:r>
       <w:r>
         <w:rPr>
           <w:rFonts w:asciiTheme="majorHAnsi" w:hAnsiTheme="majorHAnsi"/>
+          <w:highlight w:val="yellow"/>
         </w:rPr>
         <w:t xml:space="preserve"> </w:t>
       </w:r>
       <w:r>
         <w:rPr>
           <w:rFonts w:asciiTheme="majorHAnsi" w:hAnsiTheme="majorHAnsi"/>
+          <w:highlight w:val="yellow"/>
         </w:rPr>
         <w:t xml:space="preserve">group </w:t>
       </w:r>
       <w:r>
         <w:rPr>
           <w:rFonts w:asciiTheme="majorHAnsi" w:hAnsiTheme="majorHAnsi"/>
+          <w:highlight w:val="yellow"/>
         </w:rPr>
         <w:t>project idea is to develop a climate control system for household aquariums.</w:t>
       </w:r>
       <w:r>
         <w:rPr>
           <w:rFonts w:asciiTheme="majorHAnsi" w:hAnsiTheme="majorHAnsi"/>
+          <w:highlight w:val="yellow"/>
         </w:rPr>
         <w:t xml:space="preserve"> </w:t>
       </w:r>
       <w:r>
         <w:rPr>
           <w:rFonts w:asciiTheme="majorHAnsi" w:hAnsiTheme="majorHAnsi"/>
+          <w:highlight w:val="yellow"/>
         </w:rPr>
         <w:t>This system would incorporate several mechanisms and sensors used together to gauge and maintain the biological health of an aquarium, as well as interactive software to provide relevant information to the user.</w:t>
       </w:r>
@@ -8434,11 +9299,13 @@
       <w:pPr>
         <w:rPr>
           <w:rFonts w:asciiTheme="majorHAnsi" w:hAnsiTheme="majorHAnsi"/>
-        </w:rPr>
-      </w:pPr>
-      <w:r>
-        <w:rPr>
-          <w:rFonts w:asciiTheme="majorHAnsi" w:hAnsiTheme="majorHAnsi"/>
+          <w:highlight w:val="yellow"/>
+        </w:rPr>
+      </w:pPr>
+      <w:r>
+        <w:rPr>
+          <w:rFonts w:asciiTheme="majorHAnsi" w:hAnsiTheme="majorHAnsi"/>
+          <w:highlight w:val="yellow"/>
         </w:rPr>
         <w:t>The mechanical systems would potentially include heaters, filters, lights, timers, reservoirs, and aerators all configurable to maintain water parameters set by the user based on the needs of their tank. These would interface with various sensors in the tank measuring parameters such as temperature, water level, and water chemistry. Integrating these systems will allow a tank to manage these parameters on its own and to otherwise provide feedback to the user through the integrated software.</w:t>
       </w:r>
@@ -8447,11 +9314,13 @@
       <w:pPr>
         <w:rPr>
           <w:rFonts w:asciiTheme="majorHAnsi" w:hAnsiTheme="majorHAnsi"/>
-        </w:rPr>
-      </w:pPr>
-      <w:r>
-        <w:rPr>
-          <w:rFonts w:asciiTheme="majorHAnsi" w:hAnsiTheme="majorHAnsi"/>
+          <w:highlight w:val="yellow"/>
+        </w:rPr>
+      </w:pPr>
+      <w:r>
+        <w:rPr>
+          <w:rFonts w:asciiTheme="majorHAnsi" w:hAnsiTheme="majorHAnsi"/>
+          <w:highlight w:val="yellow"/>
         </w:rPr>
         <w:t>Supporting this software would be a sort of digital encyclopedia covering appropriate parameters for all manner of different tank species and set up types to inform the user on the best approaches available.</w:t>
       </w:r>
@@ -8459,8 +9328,14 @@
     <w:p>
       <w:pPr>
         <w:pStyle w:val="Heading3"/>
-      </w:pPr>
-      <w:r>
+        <w:rPr>
+          <w:highlight w:val="yellow"/>
+        </w:rPr>
+      </w:pPr>
+      <w:r>
+        <w:rPr>
+          <w:highlight w:val="yellow"/>
+        </w:rPr>
         <w:t>Motivation</w:t>
       </w:r>
     </w:p>
@@ -8468,11 +9343,13 @@
       <w:pPr>
         <w:rPr>
           <w:rFonts w:asciiTheme="majorHAnsi" w:hAnsiTheme="majorHAnsi"/>
-        </w:rPr>
-      </w:pPr>
-      <w:r>
-        <w:rPr>
-          <w:rFonts w:asciiTheme="majorHAnsi" w:hAnsiTheme="majorHAnsi"/>
+          <w:highlight w:val="yellow"/>
+        </w:rPr>
+      </w:pPr>
+      <w:r>
+        <w:rPr>
+          <w:rFonts w:asciiTheme="majorHAnsi" w:hAnsiTheme="majorHAnsi"/>
+          <w:highlight w:val="yellow"/>
         </w:rPr>
         <w:t>Having owned multiple aquariums over several years and trying various types of set ups, I have found that there are many ways to successfully maintain an aquarium. More to the point however, there are many ways to poorly maintain an aquarium, leading to unhealthy tank conditions and stress, sickness, or death for its inhabitants.</w:t>
       </w:r>
@@ -8481,11 +9358,13 @@
       <w:pPr>
         <w:rPr>
           <w:rFonts w:asciiTheme="majorHAnsi" w:hAnsiTheme="majorHAnsi"/>
-        </w:rPr>
-      </w:pPr>
-      <w:r>
-        <w:rPr>
-          <w:rFonts w:asciiTheme="majorHAnsi" w:hAnsiTheme="majorHAnsi"/>
+          <w:highlight w:val="yellow"/>
+        </w:rPr>
+      </w:pPr>
+      <w:r>
+        <w:rPr>
+          <w:rFonts w:asciiTheme="majorHAnsi" w:hAnsiTheme="majorHAnsi"/>
+          <w:highlight w:val="yellow"/>
         </w:rPr>
         <w:t>One of the main causes of poorly maintained tanks is user ignorance. Very often aquariums become unhealthy simply because its carer does not understand the needs of their tank or tries to combine incompatible tank mates.</w:t>
       </w:r>
@@ -8494,11 +9373,13 @@
       <w:pPr>
         <w:rPr>
           <w:rFonts w:asciiTheme="majorHAnsi" w:hAnsiTheme="majorHAnsi"/>
-        </w:rPr>
-      </w:pPr>
-      <w:r>
-        <w:rPr>
-          <w:rFonts w:asciiTheme="majorHAnsi" w:hAnsiTheme="majorHAnsi"/>
+          <w:highlight w:val="yellow"/>
+        </w:rPr>
+      </w:pPr>
+      <w:r>
+        <w:rPr>
+          <w:rFonts w:asciiTheme="majorHAnsi" w:hAnsiTheme="majorHAnsi"/>
+          <w:highlight w:val="yellow"/>
         </w:rPr>
         <w:t>Having a system that provides all the information up front to a user will allow them to make informed decisions about what livestock their set up can support, as well as how to manage the system once it’s up and running. Alternatively, it can be used as a guide for how to set up a tank to accommodate desired species.</w:t>
       </w:r>
@@ -8507,11 +9388,13 @@
       <w:pPr>
         <w:rPr>
           <w:rFonts w:asciiTheme="majorHAnsi" w:hAnsiTheme="majorHAnsi"/>
-        </w:rPr>
-      </w:pPr>
-      <w:r>
-        <w:rPr>
-          <w:rFonts w:asciiTheme="majorHAnsi" w:hAnsiTheme="majorHAnsi"/>
+          <w:highlight w:val="yellow"/>
+        </w:rPr>
+      </w:pPr>
+      <w:r>
+        <w:rPr>
+          <w:rFonts w:asciiTheme="majorHAnsi" w:hAnsiTheme="majorHAnsi"/>
+          <w:highlight w:val="yellow"/>
         </w:rPr>
         <w:t>Another cause of poor aquarium condition is the sheer effort required for proper maintenance. Having a system to automate many of these responsibilities and otherwise advise the user when their input is required will greatly ease their workload and streamline maintenance.</w:t>
       </w:r>
@@ -8519,8 +9402,14 @@
     <w:p>
       <w:pPr>
         <w:pStyle w:val="Heading3"/>
-      </w:pPr>
-      <w:r>
+        <w:rPr>
+          <w:highlight w:val="yellow"/>
+        </w:rPr>
+      </w:pPr>
+      <w:r>
+        <w:rPr>
+          <w:highlight w:val="yellow"/>
+        </w:rPr>
         <w:t>Description</w:t>
       </w:r>
     </w:p>
@@ -8528,11 +9417,13 @@
       <w:pPr>
         <w:rPr>
           <w:rFonts w:asciiTheme="majorHAnsi" w:hAnsiTheme="majorHAnsi"/>
-        </w:rPr>
-      </w:pPr>
-      <w:r>
-        <w:rPr>
-          <w:rFonts w:asciiTheme="majorHAnsi" w:hAnsiTheme="majorHAnsi"/>
+          <w:highlight w:val="yellow"/>
+        </w:rPr>
+      </w:pPr>
+      <w:r>
+        <w:rPr>
+          <w:rFonts w:asciiTheme="majorHAnsi" w:hAnsiTheme="majorHAnsi"/>
+          <w:highlight w:val="yellow"/>
         </w:rPr>
         <w:t>This project is built around two central components: the physical hub installed into the aquarium onto which all the other modules would be connected, and the encyclopaedic software to allow the user to plan/manage their aquarium and provide feedback on tank conditions.</w:t>
       </w:r>
@@ -8541,11 +9432,13 @@
       <w:pPr>
         <w:rPr>
           <w:rFonts w:asciiTheme="majorHAnsi" w:hAnsiTheme="majorHAnsi"/>
-        </w:rPr>
-      </w:pPr>
-      <w:r>
-        <w:rPr>
-          <w:rFonts w:asciiTheme="majorHAnsi" w:hAnsiTheme="majorHAnsi"/>
+          <w:highlight w:val="yellow"/>
+        </w:rPr>
+      </w:pPr>
+      <w:r>
+        <w:rPr>
+          <w:rFonts w:asciiTheme="majorHAnsi" w:hAnsiTheme="majorHAnsi"/>
+          <w:highlight w:val="yellow"/>
         </w:rPr>
         <w:t>The hub would be a custom designed computer with several multipurpose ports to allow for the docking of the different modules that both measure and alter the tank parameters. The most fundamental of these modules would be a water heater and thermometer which no aquarium should be without regardless. Different sizes of heaters would need to be available for different tank sizes and types. Other optional modules could be bundled with the hub or come separately depending on the nature of the set up the user desired.</w:t>
       </w:r>
@@ -8554,11 +9447,13 @@
       <w:pPr>
         <w:rPr>
           <w:rFonts w:asciiTheme="majorHAnsi" w:hAnsiTheme="majorHAnsi"/>
-        </w:rPr>
-      </w:pPr>
-      <w:r>
-        <w:rPr>
-          <w:rFonts w:asciiTheme="majorHAnsi" w:hAnsiTheme="majorHAnsi"/>
+          <w:highlight w:val="yellow"/>
+        </w:rPr>
+      </w:pPr>
+      <w:r>
+        <w:rPr>
+          <w:rFonts w:asciiTheme="majorHAnsi" w:hAnsiTheme="majorHAnsi"/>
+          <w:highlight w:val="yellow"/>
         </w:rPr>
         <w:lastRenderedPageBreak/>
         <w:t>A filter is the second most fundamental piece of equipment. A filter can be omitted in more advanced set ups if the tank is very heavily planted and houses bottom feeding livestock like shrimp, snails or catfish allowing the tank to biologically filter itself, or if the user performs very frequent water changes (not an ideal scenario however, as frequent water changes tend to create stressful conditions and deprive the tank of healthy bacteria etc.). Where filters are used, sensors could be connected to measure water parameters to toggle the filter on and off depending on water hygiene. Keeping filters off when not needed will reduce drain on beneficial bacteria and help maintain food supply for plants and bottom feeders.</w:t>
@@ -8568,11 +9463,13 @@
       <w:pPr>
         <w:rPr>
           <w:rFonts w:asciiTheme="majorHAnsi" w:hAnsiTheme="majorHAnsi"/>
-        </w:rPr>
-      </w:pPr>
-      <w:r>
-        <w:rPr>
-          <w:rFonts w:asciiTheme="majorHAnsi" w:hAnsiTheme="majorHAnsi"/>
+          <w:highlight w:val="yellow"/>
+        </w:rPr>
+      </w:pPr>
+      <w:r>
+        <w:rPr>
+          <w:rFonts w:asciiTheme="majorHAnsi" w:hAnsiTheme="majorHAnsi"/>
+          <w:highlight w:val="yellow"/>
         </w:rPr>
         <w:t>An aerator (which could be combined with a filter if used in a continuously running environment) can be paired with water level sensors to gauge the flow rate. A lower water level means greater energy in the water falling from waterfall type aerators, requiring lower discharge for the same aeration. Automating this would help, as too much aeration can cause health problems for many species and create excessive noise. Another optional addition to this would be automated water reservoirs or ballast tanks to counter evaporated water and maintain the water level.</w:t>
       </w:r>
@@ -8581,23 +9478,27 @@
       <w:pPr>
         <w:rPr>
           <w:rFonts w:asciiTheme="majorHAnsi" w:hAnsiTheme="majorHAnsi"/>
-        </w:rPr>
-      </w:pPr>
-      <w:r>
-        <w:rPr>
-          <w:rFonts w:asciiTheme="majorHAnsi" w:hAnsiTheme="majorHAnsi"/>
+          <w:highlight w:val="yellow"/>
+        </w:rPr>
+      </w:pPr>
+      <w:r>
+        <w:rPr>
+          <w:rFonts w:asciiTheme="majorHAnsi" w:hAnsiTheme="majorHAnsi"/>
+          <w:highlight w:val="yellow"/>
         </w:rPr>
         <w:t xml:space="preserve">Proper lighting is essential for strong growth in planted tanks and can easily be combined with timers and sensors for several parameters like light intensity received on the tank floor and algae growth (too much light will result in algal blooms). Combining these features will allow the system to set appropriate lighting intensity and intervals to maintain balance between all these </w:t>
       </w:r>
       <w:r>
         <w:rPr>
           <w:rFonts w:asciiTheme="majorHAnsi" w:hAnsiTheme="majorHAnsi"/>
+          <w:highlight w:val="yellow"/>
         </w:rPr>
         <w:t>factors and</w:t>
       </w:r>
       <w:r>
         <w:rPr>
           <w:rFonts w:asciiTheme="majorHAnsi" w:hAnsiTheme="majorHAnsi"/>
+          <w:highlight w:val="yellow"/>
         </w:rPr>
         <w:t xml:space="preserve"> could be adjustable depending on the orientation of the tank and species housed.</w:t>
       </w:r>
@@ -8606,17 +9507,20 @@
       <w:pPr>
         <w:rPr>
           <w:rFonts w:asciiTheme="majorHAnsi" w:hAnsiTheme="majorHAnsi"/>
-        </w:rPr>
-      </w:pPr>
-      <w:r>
-        <w:rPr>
-          <w:rFonts w:asciiTheme="majorHAnsi" w:hAnsiTheme="majorHAnsi"/>
+          <w:highlight w:val="yellow"/>
+        </w:rPr>
+      </w:pPr>
+      <w:r>
+        <w:rPr>
+          <w:rFonts w:asciiTheme="majorHAnsi" w:hAnsiTheme="majorHAnsi"/>
+          <w:highlight w:val="yellow"/>
         </w:rPr>
         <w:t>Other water chemistry parameters such as pH and water hardness (dissolved minerals) can be monitored easily enough with appropriate sensors. These conditions can then either regulated with automatic chemical release systems or provided as feedback to the user to intervene manually</w:t>
       </w:r>
       <w:r>
         <w:rPr>
           <w:rFonts w:asciiTheme="majorHAnsi" w:hAnsiTheme="majorHAnsi"/>
+          <w:highlight w:val="yellow"/>
         </w:rPr>
         <w:t>.</w:t>
       </w:r>
@@ -8625,11 +9529,13 @@
       <w:pPr>
         <w:rPr>
           <w:rFonts w:asciiTheme="majorHAnsi" w:hAnsiTheme="majorHAnsi"/>
-        </w:rPr>
-      </w:pPr>
-      <w:r>
-        <w:rPr>
-          <w:rFonts w:asciiTheme="majorHAnsi" w:hAnsiTheme="majorHAnsi"/>
+          <w:highlight w:val="yellow"/>
+        </w:rPr>
+      </w:pPr>
+      <w:r>
+        <w:rPr>
+          <w:rFonts w:asciiTheme="majorHAnsi" w:hAnsiTheme="majorHAnsi"/>
+          <w:highlight w:val="yellow"/>
         </w:rPr>
         <w:t>Several of these systems could be readily interchangeable with generic 3rd party appliances like lights, aerators, and heaters as these can be simply toggled on and off as necessary with a power switch. Other systems however such as chemistry regulators would require entirely unique mechanisms and so the user would be either limited to using these specific modules or otherwise intervening manually.</w:t>
       </w:r>
@@ -8638,11 +9544,13 @@
       <w:pPr>
         <w:rPr>
           <w:rFonts w:asciiTheme="majorHAnsi" w:hAnsiTheme="majorHAnsi"/>
-        </w:rPr>
-      </w:pPr>
-      <w:r>
-        <w:rPr>
-          <w:rFonts w:asciiTheme="majorHAnsi" w:hAnsiTheme="majorHAnsi"/>
+          <w:highlight w:val="yellow"/>
+        </w:rPr>
+      </w:pPr>
+      <w:r>
+        <w:rPr>
+          <w:rFonts w:asciiTheme="majorHAnsi" w:hAnsiTheme="majorHAnsi"/>
+          <w:highlight w:val="yellow"/>
         </w:rPr>
         <w:t>These gadgets would be supported by the software package which could be made available as a smartphone app or computer program. This could either be a standalone piece of software that simply acts like an encyclopaedia, providing information on everything from tank set up methodologies to species requirements and compatibility, to an interface that connects wirelessly with the fish tank hub providing real time feedback on tank conditions and requirements. This software could also be incorporated into the hub itself via a touchscreen user interface allowing the entire system to controlled and monitored from a single intuitive location.</w:t>
       </w:r>
@@ -8651,11 +9559,13 @@
       <w:pPr>
         <w:rPr>
           <w:rFonts w:asciiTheme="majorHAnsi" w:hAnsiTheme="majorHAnsi"/>
-        </w:rPr>
-      </w:pPr>
-      <w:r>
-        <w:rPr>
-          <w:rFonts w:asciiTheme="majorHAnsi" w:hAnsiTheme="majorHAnsi"/>
+          <w:highlight w:val="yellow"/>
+        </w:rPr>
+      </w:pPr>
+      <w:r>
+        <w:rPr>
+          <w:rFonts w:asciiTheme="majorHAnsi" w:hAnsiTheme="majorHAnsi"/>
+          <w:highlight w:val="yellow"/>
         </w:rPr>
         <w:t>The modular design of this project also means that there would be the option of expanding functionality to cover new modules as they are conceived.</w:t>
       </w:r>
@@ -8663,8 +9573,14 @@
     <w:p>
       <w:pPr>
         <w:pStyle w:val="Heading3"/>
-      </w:pPr>
-      <w:r>
+        <w:rPr>
+          <w:highlight w:val="yellow"/>
+        </w:rPr>
+      </w:pPr>
+      <w:r>
+        <w:rPr>
+          <w:highlight w:val="yellow"/>
+        </w:rPr>
         <w:t>Tools &amp; Technologies</w:t>
       </w:r>
     </w:p>
@@ -8672,17 +9588,20 @@
       <w:pPr>
         <w:rPr>
           <w:rFonts w:asciiTheme="majorHAnsi" w:hAnsiTheme="majorHAnsi"/>
-        </w:rPr>
-      </w:pPr>
-      <w:r>
-        <w:rPr>
-          <w:rFonts w:asciiTheme="majorHAnsi" w:hAnsiTheme="majorHAnsi"/>
+          <w:highlight w:val="yellow"/>
+        </w:rPr>
+      </w:pPr>
+      <w:r>
+        <w:rPr>
+          <w:rFonts w:asciiTheme="majorHAnsi" w:hAnsiTheme="majorHAnsi"/>
+          <w:highlight w:val="yellow"/>
         </w:rPr>
         <w:t xml:space="preserve">This project would require employing both programming and engineering principles to construct and configure the hub, the sensors, and the mechanical systems. Many of the systems involved in this would be simply derived from existing technologies including most of the physical gadgets, many of the sensors, and the encyclopaedic premise of the </w:t>
       </w:r>
       <w:r>
         <w:rPr>
           <w:rFonts w:asciiTheme="majorHAnsi" w:hAnsiTheme="majorHAnsi"/>
+          <w:highlight w:val="yellow"/>
         </w:rPr>
         <w:lastRenderedPageBreak/>
         <w:t>supporting software. The hub itself could be built upon existing portable CPU technology like the Raspberry Pi.</w:t>
@@ -8692,11 +9611,13 @@
       <w:pPr>
         <w:rPr>
           <w:rFonts w:asciiTheme="majorHAnsi" w:hAnsiTheme="majorHAnsi"/>
-        </w:rPr>
-      </w:pPr>
-      <w:r>
-        <w:rPr>
-          <w:rFonts w:asciiTheme="majorHAnsi" w:hAnsiTheme="majorHAnsi"/>
+          <w:highlight w:val="yellow"/>
+        </w:rPr>
+      </w:pPr>
+      <w:r>
+        <w:rPr>
+          <w:rFonts w:asciiTheme="majorHAnsi" w:hAnsiTheme="majorHAnsi"/>
+          <w:highlight w:val="yellow"/>
         </w:rPr>
         <w:t>Other components however would require less readily available technology such as mechanical sensors for algal growth and certain water parameters which traditionally are measured with manual chemistry sets and visual inspection etc. These tools would need to be developed alongside this project before they could be implemented.</w:t>
       </w:r>
@@ -8704,8 +9625,14 @@
     <w:p>
       <w:pPr>
         <w:pStyle w:val="Heading3"/>
-      </w:pPr>
-      <w:r>
+        <w:rPr>
+          <w:highlight w:val="yellow"/>
+        </w:rPr>
+      </w:pPr>
+      <w:r>
+        <w:rPr>
+          <w:highlight w:val="yellow"/>
+        </w:rPr>
         <w:t>Skills Required</w:t>
       </w:r>
     </w:p>
@@ -8713,11 +9640,13 @@
       <w:pPr>
         <w:rPr>
           <w:rFonts w:asciiTheme="majorHAnsi" w:hAnsiTheme="majorHAnsi"/>
-        </w:rPr>
-      </w:pPr>
-      <w:r>
-        <w:rPr>
-          <w:rFonts w:asciiTheme="majorHAnsi" w:hAnsiTheme="majorHAnsi"/>
+          <w:highlight w:val="yellow"/>
+        </w:rPr>
+      </w:pPr>
+      <w:r>
+        <w:rPr>
+          <w:rFonts w:asciiTheme="majorHAnsi" w:hAnsiTheme="majorHAnsi"/>
+          <w:highlight w:val="yellow"/>
         </w:rPr>
         <w:t>The software component of this project would require expertise in the programming of both computer apps and to a degree robotics. The system needs to be intuitively controllable by the user through either the separate app or as an interface on the hub itself, both of which would require the creation of custom software. The mechanical systems would also need to be programmed to perform the required behaviours such as toggling modules on and off, or varying outputs based on readings from the sensors.</w:t>
       </w:r>
@@ -8726,11 +9655,13 @@
       <w:pPr>
         <w:rPr>
           <w:rFonts w:asciiTheme="majorHAnsi" w:hAnsiTheme="majorHAnsi"/>
-        </w:rPr>
-      </w:pPr>
-      <w:r>
-        <w:rPr>
-          <w:rFonts w:asciiTheme="majorHAnsi" w:hAnsiTheme="majorHAnsi"/>
+          <w:highlight w:val="yellow"/>
+        </w:rPr>
+      </w:pPr>
+      <w:r>
+        <w:rPr>
+          <w:rFonts w:asciiTheme="majorHAnsi" w:hAnsiTheme="majorHAnsi"/>
+          <w:highlight w:val="yellow"/>
         </w:rPr>
         <w:t>The hardware components would require electrical engineering or robotics expertise to design and construct the main hub as well as several of the modules such as chemical release systems or mechanical ballast systems.</w:t>
       </w:r>
@@ -8738,8 +9669,14 @@
     <w:p>
       <w:pPr>
         <w:pStyle w:val="Heading3"/>
-      </w:pPr>
-      <w:r>
+        <w:rPr>
+          <w:highlight w:val="yellow"/>
+        </w:rPr>
+      </w:pPr>
+      <w:r>
+        <w:rPr>
+          <w:highlight w:val="yellow"/>
+        </w:rPr>
         <w:t>Outcome</w:t>
       </w:r>
     </w:p>
@@ -8747,11 +9684,13 @@
       <w:pPr>
         <w:rPr>
           <w:rFonts w:asciiTheme="majorHAnsi" w:hAnsiTheme="majorHAnsi"/>
-        </w:rPr>
-      </w:pPr>
-      <w:r>
-        <w:rPr>
-          <w:rFonts w:asciiTheme="majorHAnsi" w:hAnsiTheme="majorHAnsi"/>
+          <w:highlight w:val="yellow"/>
+        </w:rPr>
+      </w:pPr>
+      <w:r>
+        <w:rPr>
+          <w:rFonts w:asciiTheme="majorHAnsi" w:hAnsiTheme="majorHAnsi"/>
+          <w:highlight w:val="yellow"/>
         </w:rPr>
         <w:t>This project would improve the capability of novice aquarium owners to maintain healthy tank conditions. Automating many of the manual obligations in conjunction with the information provided by the app would also enable them to try many of the more sophisticated types of aquarium builds.</w:t>
       </w:r>
@@ -8765,6 +9704,7 @@
       <w:r>
         <w:rPr>
           <w:rFonts w:asciiTheme="majorHAnsi" w:hAnsiTheme="majorHAnsi"/>
+          <w:highlight w:val="yellow"/>
         </w:rPr>
         <w:t>For more invested enthusiasts, the automation would help to save time on the more menial tasks such as regular manual testing and allow them to focus more on the more exciting aspects of the hobby like aqua-scaping or breeding. It will also help mitigate deterioration when other obligations get in the way of tank maintenance. The app could also be used as a source of inspiration for new and interesting aquarium ideas.</w:t>
       </w:r>
@@ -8779,7 +9719,7 @@
       <w:pPr>
         <w:pStyle w:val="Heading1"/>
       </w:pPr>
-      <w:bookmarkStart w:id="14" w:name="_Toc45773325"/>
+      <w:bookmarkStart w:id="14" w:name="_Toc45814511"/>
       <w:r>
         <w:lastRenderedPageBreak/>
         <w:t>Group Reflection</w:t>
@@ -8790,7 +9730,7 @@
       <w:pPr>
         <w:pStyle w:val="Heading2"/>
       </w:pPr>
-      <w:bookmarkStart w:id="15" w:name="_Toc45773326"/>
+      <w:bookmarkStart w:id="15" w:name="_Toc45814512"/>
       <w:r>
         <w:t>Members</w:t>
       </w:r>
@@ -8930,7 +9870,7 @@
       <w:pPr>
         <w:pStyle w:val="Heading2"/>
       </w:pPr>
-      <w:bookmarkStart w:id="16" w:name="_Toc45773327"/>
+      <w:bookmarkStart w:id="16" w:name="_Toc45814513"/>
       <w:r>
         <w:t>Summary</w:t>
       </w:r>
@@ -8962,7 +9902,7 @@
           <w:lang w:eastAsia="en-AU"/>
         </w:rPr>
       </w:pPr>
-      <w:bookmarkStart w:id="17" w:name="_Toc45773328"/>
+      <w:bookmarkStart w:id="17" w:name="_Toc45814514"/>
       <w:r>
         <w:rPr>
           <w:lang w:eastAsia="en-AU"/>
@@ -8978,6 +9918,158 @@
           <w:lang w:eastAsia="en-AU"/>
         </w:rPr>
       </w:pPr>
+      <w:r>
+        <w:rPr>
+          <w:color w:val="FF0000"/>
+          <w:highlight w:val="yellow"/>
+          <w:lang w:eastAsia="en-AU"/>
+        </w:rPr>
+        <w:t>XXXX1</w:t>
+      </w:r>
+      <w:r>
+        <w:rPr>
+          <w:lang w:eastAsia="en-AU"/>
+        </w:rPr>
+        <w:tab/>
+      </w:r>
+      <w:r>
+        <w:rPr>
+          <w:lang w:eastAsia="en-AU"/>
+        </w:rPr>
+        <w:t xml:space="preserve">Frank, D-A, </w:t>
+      </w:r>
+      <w:proofErr w:type="spellStart"/>
+      <w:r>
+        <w:rPr>
+          <w:lang w:eastAsia="en-AU"/>
+        </w:rPr>
+        <w:t>Chrysochou</w:t>
+      </w:r>
+      <w:proofErr w:type="spellEnd"/>
+      <w:r>
+        <w:rPr>
+          <w:lang w:eastAsia="en-AU"/>
+        </w:rPr>
+        <w:t xml:space="preserve">, P, </w:t>
+      </w:r>
+      <w:proofErr w:type="spellStart"/>
+      <w:r>
+        <w:rPr>
+          <w:lang w:eastAsia="en-AU"/>
+        </w:rPr>
+        <w:t>Mitkidis</w:t>
+      </w:r>
+      <w:proofErr w:type="spellEnd"/>
+      <w:r>
+        <w:rPr>
+          <w:lang w:eastAsia="en-AU"/>
+        </w:rPr>
+        <w:t xml:space="preserve">, P &amp; </w:t>
+      </w:r>
+      <w:proofErr w:type="spellStart"/>
+      <w:r>
+        <w:rPr>
+          <w:lang w:eastAsia="en-AU"/>
+        </w:rPr>
+        <w:t>Ariely</w:t>
+      </w:r>
+      <w:proofErr w:type="spellEnd"/>
+      <w:r>
+        <w:rPr>
+          <w:lang w:eastAsia="en-AU"/>
+        </w:rPr>
+        <w:t>, D 2019, ‘Human decision-making biases in the moral dilemmas of autonomous vehicles’ Nature, viewed 16 July 2020, &lt;https://www.nature.com/articles/s41598-019-49411-7&gt;.</w:t>
+      </w:r>
+    </w:p>
+    <w:p>
+      <w:pPr>
+        <w:rPr>
+          <w:lang w:eastAsia="en-AU"/>
+        </w:rPr>
+      </w:pPr>
+      <w:r>
+        <w:rPr>
+          <w:color w:val="FF0000"/>
+          <w:highlight w:val="yellow"/>
+          <w:lang w:eastAsia="en-AU"/>
+        </w:rPr>
+        <w:t>XXXX</w:t>
+      </w:r>
+      <w:r>
+        <w:rPr>
+          <w:color w:val="FF0000"/>
+          <w:highlight w:val="yellow"/>
+          <w:lang w:eastAsia="en-AU"/>
+        </w:rPr>
+        <w:t>2</w:t>
+      </w:r>
+      <w:r>
+        <w:rPr>
+          <w:lang w:eastAsia="en-AU"/>
+        </w:rPr>
+        <w:tab/>
+      </w:r>
+      <w:r>
+        <w:rPr>
+          <w:lang w:eastAsia="en-AU"/>
+        </w:rPr>
+        <w:t>English, T 2020, ‘The Future of Autonomous Cars Is Bright’, Interesting Engineering, viewed 14 July 2020, &lt;https://interestingengineering.com/the-future-of-autonomous-cars-is-bright&gt;.</w:t>
+      </w:r>
+    </w:p>
+    <w:p>
+      <w:pPr>
+        <w:rPr>
+          <w:lang w:eastAsia="en-AU"/>
+        </w:rPr>
+      </w:pPr>
+      <w:r>
+        <w:rPr>
+          <w:color w:val="FF0000"/>
+          <w:highlight w:val="yellow"/>
+          <w:lang w:eastAsia="en-AU"/>
+        </w:rPr>
+        <w:t>XXXX</w:t>
+      </w:r>
+      <w:r>
+        <w:rPr>
+          <w:color w:val="FF0000"/>
+          <w:highlight w:val="yellow"/>
+          <w:lang w:eastAsia="en-AU"/>
+        </w:rPr>
+        <w:t>3</w:t>
+      </w:r>
+      <w:r>
+        <w:rPr>
+          <w:lang w:eastAsia="en-AU"/>
+        </w:rPr>
+        <w:tab/>
+      </w:r>
+      <w:r>
+        <w:rPr>
+          <w:lang w:eastAsia="en-AU"/>
+        </w:rPr>
+        <w:t xml:space="preserve">Siemens Digital Industries Software </w:t>
+      </w:r>
+      <w:proofErr w:type="spellStart"/>
+      <w:r>
+        <w:rPr>
+          <w:lang w:eastAsia="en-AU"/>
+        </w:rPr>
+        <w:t>n.d</w:t>
+      </w:r>
+      <w:proofErr w:type="spellEnd"/>
+      <w:r>
+        <w:rPr>
+          <w:lang w:eastAsia="en-AU"/>
+        </w:rPr>
+        <w:t>, Autonomous Vehicles (AV), viewed 14 July 2020, &lt;https://www.plm.automation.siemens.com/global/en/our-story/glossary/autonomous-vehicles/46607&gt;</w:t>
+      </w:r>
+      <w:r>
+        <w:rPr>
+          <w:lang w:eastAsia="en-AU"/>
+        </w:rPr>
+        <w:t>.</w:t>
+      </w:r>
     </w:p>
     <w:sectPr>
       <w:type w:val="continuous"/>
@@ -9177,6 +10269,27 @@
 <file path=word/numbering.xml><?xml version="1.0" encoding="utf-8"?>
 <w:numbering xmlns:wpc="http://schemas.microsoft.com/office/word/2010/wordprocessingCanvas" xmlns:cx="http://schemas.microsoft.com/office/drawing/2014/chartex" xmlns:cx1="http://schemas.microsoft.com/office/drawing/2015/9/8/chartex" xmlns:cx2="http://schemas.microsoft.com/office/drawing/2015/10/21/chartex" xmlns:cx3="http://schemas.microsoft.com/office/drawing/2016/5/9/chartex" xmlns:cx4="http://schemas.microsoft.com/office/drawing/2016/5/10/chartex" xmlns:cx5="http://schemas.microsoft.com/office/drawing/2016/5/11/chartex" xmlns:cx6="http://schemas.microsoft.com/office/drawing/2016/5/12/chartex" xmlns:cx7="http://schemas.microsoft.com/office/drawing/2016/5/13/chartex" xmlns:cx8="http://schemas.microsoft.com/office/drawing/2016/5/14/chartex" xmlns:mc="http://schemas.openxmlformats.org/markup-compatibility/2006" xmlns:aink="http://schemas.microsoft.com/office/drawing/2016/ink" xmlns:am3d="http://schemas.microsoft.com/office/drawing/2017/model3d" xmlns:o="urn:schemas-microsoft-com:office:office" xmlns:r="http://schemas.openxmlformats.org/officeDocument/2006/relationships" xmlns:m="http://schemas.openxmlformats.org/officeDocument/2006/math" xmlns:v="urn:schemas-microsoft-com:vml" xmlns:wp14="http://schemas.microsoft.com/office/word/2010/wordprocessingDrawing" xmlns:wp="http://schemas.openxmlformats.org/drawingml/2006/wordprocessingDrawing" xmlns:w10="urn:schemas-microsoft-com:office:word" xmlns:w="http://schemas.openxmlformats.org/wordprocessingml/2006/main" xmlns:w14="http://schemas.microsoft.com/office/word/2010/wordml" xmlns:w15="http://schemas.microsoft.com/office/word/2012/wordml" xmlns:w16cex="http://schemas.microsoft.com/office/word/2018/wordml/cex" xmlns:w16cid="http://schemas.microsoft.com/office/word/2016/wordml/cid" xmlns:w16="http://schemas.microsoft.com/office/word/2018/wordml" xmlns:w16se="http://schemas.microsoft.com/office/word/2015/wordml/symex" xmlns:wpg="http://schemas.microsoft.com/office/word/2010/wordprocessingGroup" xmlns:wpi="http://schemas.microsoft.com/office/word/2010/wordprocessingInk" xmlns:wne="http://schemas.microsoft.com/office/word/2006/wordml" xmlns:wps="http://schemas.microsoft.com/office/word/2010/wordprocessingShape" mc:Ignorable="w14 w15 w16se w16cid w16 w16cex wp14">
   <w:abstractNum w:abstractNumId="0" w15:restartNumberingAfterBreak="0">
+    <w:nsid w:val="FFFFFF89"/>
+    <w:multiLevelType w:val="singleLevel"/>
+    <w:tmpl w:val="334091A6"/>
+    <w:lvl w:ilvl="0">
+      <w:start w:val="1"/>
+      <w:numFmt w:val="bullet"/>
+      <w:pStyle w:val="ListBullet"/>
+      <w:lvlText w:val=""/>
+      <w:lvlJc w:val="left"/>
+      <w:pPr>
+        <w:tabs>
+          <w:tab w:val="num" w:pos="360"/>
+        </w:tabs>
+        <w:ind w:left="360" w:hanging="360"/>
+      </w:pPr>
+      <w:rPr>
+        <w:rFonts w:ascii="Symbol" w:hAnsi="Symbol" w:hint="default"/>
+      </w:rPr>
+    </w:lvl>
+  </w:abstractNum>
+  <w:abstractNum w:abstractNumId="1" w15:restartNumberingAfterBreak="0">
     <w:nsid w:val="116D3913"/>
     <w:multiLevelType w:val="multilevel"/>
     <w:tmpl w:val="83AE1290"/>
@@ -9289,7 +10402,7 @@
       </w:pPr>
     </w:lvl>
   </w:abstractNum>
-  <w:abstractNum w:abstractNumId="1" w15:restartNumberingAfterBreak="0">
+  <w:abstractNum w:abstractNumId="2" w15:restartNumberingAfterBreak="0">
     <w:nsid w:val="148F5C0E"/>
     <w:multiLevelType w:val="multilevel"/>
     <w:tmpl w:val="9C12C954"/>
@@ -9402,7 +10515,93 @@
       </w:pPr>
     </w:lvl>
   </w:abstractNum>
-  <w:abstractNum w:abstractNumId="2" w15:restartNumberingAfterBreak="0">
+  <w:abstractNum w:abstractNumId="3" w15:restartNumberingAfterBreak="0">
+    <w:nsid w:val="2174237F"/>
+    <w:multiLevelType w:val="hybridMultilevel"/>
+    <w:tmpl w:val="010EBC8E"/>
+    <w:lvl w:ilvl="0" w:tplc="0C09000F">
+      <w:start w:val="1"/>
+      <w:numFmt w:val="decimal"/>
+      <w:lvlText w:val="%1."/>
+      <w:lvlJc w:val="left"/>
+      <w:pPr>
+        <w:ind w:left="720" w:hanging="360"/>
+      </w:pPr>
+    </w:lvl>
+    <w:lvl w:ilvl="1" w:tplc="0C090019" w:tentative="1">
+      <w:start w:val="1"/>
+      <w:numFmt w:val="lowerLetter"/>
+      <w:lvlText w:val="%2."/>
+      <w:lvlJc w:val="left"/>
+      <w:pPr>
+        <w:ind w:left="1440" w:hanging="360"/>
+      </w:pPr>
+    </w:lvl>
+    <w:lvl w:ilvl="2" w:tplc="0C09001B" w:tentative="1">
+      <w:start w:val="1"/>
+      <w:numFmt w:val="lowerRoman"/>
+      <w:lvlText w:val="%3."/>
+      <w:lvlJc w:val="right"/>
+      <w:pPr>
+        <w:ind w:left="2160" w:hanging="180"/>
+      </w:pPr>
+    </w:lvl>
+    <w:lvl w:ilvl="3" w:tplc="0C09000F" w:tentative="1">
+      <w:start w:val="1"/>
+      <w:numFmt w:val="decimal"/>
+      <w:lvlText w:val="%4."/>
+      <w:lvlJc w:val="left"/>
+      <w:pPr>
+        <w:ind w:left="2880" w:hanging="360"/>
+      </w:pPr>
+    </w:lvl>
+    <w:lvl w:ilvl="4" w:tplc="0C090019" w:tentative="1">
+      <w:start w:val="1"/>
+      <w:numFmt w:val="lowerLetter"/>
+      <w:lvlText w:val="%5."/>
+      <w:lvlJc w:val="left"/>
+      <w:pPr>
+        <w:ind w:left="3600" w:hanging="360"/>
+      </w:pPr>
+    </w:lvl>
+    <w:lvl w:ilvl="5" w:tplc="0C09001B" w:tentative="1">
+      <w:start w:val="1"/>
+      <w:numFmt w:val="lowerRoman"/>
+      <w:lvlText w:val="%6."/>
+      <w:lvlJc w:val="right"/>
+      <w:pPr>
+        <w:ind w:left="4320" w:hanging="180"/>
+      </w:pPr>
+    </w:lvl>
+    <w:lvl w:ilvl="6" w:tplc="0C09000F" w:tentative="1">
+      <w:start w:val="1"/>
+      <w:numFmt w:val="decimal"/>
+      <w:lvlText w:val="%7."/>
+      <w:lvlJc w:val="left"/>
+      <w:pPr>
+        <w:ind w:left="5040" w:hanging="360"/>
+      </w:pPr>
+    </w:lvl>
+    <w:lvl w:ilvl="7" w:tplc="0C090019" w:tentative="1">
+      <w:start w:val="1"/>
+      <w:numFmt w:val="lowerLetter"/>
+      <w:lvlText w:val="%8."/>
+      <w:lvlJc w:val="left"/>
+      <w:pPr>
+        <w:ind w:left="5760" w:hanging="360"/>
+      </w:pPr>
+    </w:lvl>
+    <w:lvl w:ilvl="8" w:tplc="0C09001B" w:tentative="1">
+      <w:start w:val="1"/>
+      <w:numFmt w:val="lowerRoman"/>
+      <w:lvlText w:val="%9."/>
+      <w:lvlJc w:val="right"/>
+      <w:pPr>
+        <w:ind w:left="6480" w:hanging="180"/>
+      </w:pPr>
+    </w:lvl>
+  </w:abstractNum>
+  <w:abstractNum w:abstractNumId="4" w15:restartNumberingAfterBreak="0">
     <w:nsid w:val="51E32FE5"/>
     <w:multiLevelType w:val="multilevel"/>
     <w:tmpl w:val="386C1154"/>
@@ -9515,7 +10714,7 @@
       </w:pPr>
     </w:lvl>
   </w:abstractNum>
-  <w:abstractNum w:abstractNumId="3" w15:restartNumberingAfterBreak="0">
+  <w:abstractNum w:abstractNumId="5" w15:restartNumberingAfterBreak="0">
     <w:nsid w:val="58BA0F15"/>
     <w:multiLevelType w:val="multilevel"/>
     <w:tmpl w:val="8B745674"/>
@@ -9628,7 +10827,7 @@
       </w:pPr>
     </w:lvl>
   </w:abstractNum>
-  <w:abstractNum w:abstractNumId="4" w15:restartNumberingAfterBreak="0">
+  <w:abstractNum w:abstractNumId="6" w15:restartNumberingAfterBreak="0">
     <w:nsid w:val="613878FF"/>
     <w:multiLevelType w:val="multilevel"/>
     <w:tmpl w:val="63287B30"/>
@@ -9741,7 +10940,7 @@
       </w:pPr>
     </w:lvl>
   </w:abstractNum>
-  <w:abstractNum w:abstractNumId="5" w15:restartNumberingAfterBreak="0">
+  <w:abstractNum w:abstractNumId="7" w15:restartNumberingAfterBreak="0">
     <w:nsid w:val="749F5AD1"/>
     <w:multiLevelType w:val="multilevel"/>
     <w:tmpl w:val="BD6C590E"/>
@@ -9855,22 +11054,28 @@
     </w:lvl>
   </w:abstractNum>
   <w:num w:numId="1">
+    <w:abstractNumId w:val="7"/>
+  </w:num>
+  <w:num w:numId="2">
+    <w:abstractNumId w:val="4"/>
+  </w:num>
+  <w:num w:numId="3">
+    <w:abstractNumId w:val="2"/>
+  </w:num>
+  <w:num w:numId="4">
+    <w:abstractNumId w:val="1"/>
+  </w:num>
+  <w:num w:numId="5">
     <w:abstractNumId w:val="5"/>
   </w:num>
-  <w:num w:numId="2">
-    <w:abstractNumId w:val="2"/>
+  <w:num w:numId="6">
+    <w:abstractNumId w:val="6"/>
   </w:num>
-  <w:num w:numId="3">
-    <w:abstractNumId w:val="1"/>
-  </w:num>
-  <w:num w:numId="4">
+  <w:num w:numId="7">
     <w:abstractNumId w:val="0"/>
   </w:num>
-  <w:num w:numId="5">
+  <w:num w:numId="8">
     <w:abstractNumId w:val="3"/>
-  </w:num>
-  <w:num w:numId="6">
-    <w:abstractNumId w:val="4"/>
   </w:num>
 </w:numbering>
 </file>
@@ -10365,7 +11570,6 @@
   <w:style w:type="character" w:default="1" w:styleId="DefaultParagraphFont">
     <w:name w:val="Default Paragraph Font"/>
     <w:uiPriority w:val="1"/>
-    <w:semiHidden/>
     <w:unhideWhenUsed/>
   </w:style>
   <w:style w:type="table" w:default="1" w:styleId="TableNormal">
@@ -10773,6 +11977,19 @@
       <w:color w:val="404040" w:themeColor="text1" w:themeTint="BF"/>
     </w:rPr>
   </w:style>
+  <w:style w:type="paragraph" w:styleId="ListBullet">
+    <w:name w:val="List Bullet"/>
+    <w:basedOn w:val="Normal"/>
+    <w:uiPriority w:val="99"/>
+    <w:unhideWhenUsed/>
+    <w:rsid w:val="003620AD"/>
+    <w:pPr>
+      <w:numPr>
+        <w:numId w:val="7"/>
+      </w:numPr>
+      <w:contextualSpacing/>
+    </w:pPr>
+  </w:style>
 </w:styles>
 </file>
 

</xml_diff>

<commit_message>
added Torin's team profile section
</commit_message>
<xml_diff>
--- a/!Report.docx
+++ b/!Report.docx
@@ -3904,7 +3904,7 @@
         </w:rPr>
         <w:fldChar w:fldCharType="separate"/>
       </w:r>
-      <w:hyperlink w:anchor="_Toc45889605" w:history="1">
+      <w:hyperlink w:anchor="_Toc45890833" w:history="1">
         <w:r>
           <w:rPr>
             <w:rStyle w:val="Hyperlink"/>
@@ -3931,7 +3931,7 @@
             <w:noProof/>
             <w:webHidden/>
           </w:rPr>
-          <w:instrText xml:space="preserve"> PAGEREF _Toc45889605 \h </w:instrText>
+          <w:instrText xml:space="preserve"> PAGEREF _Toc45890833 \h </w:instrText>
         </w:r>
         <w:r>
           <w:rPr>
@@ -3974,7 +3974,7 @@
           <w:lang w:eastAsia="en-AU"/>
         </w:rPr>
       </w:pPr>
-      <w:hyperlink w:anchor="_Toc45889606" w:history="1">
+      <w:hyperlink w:anchor="_Toc45890834" w:history="1">
         <w:r>
           <w:rPr>
             <w:rStyle w:val="Hyperlink"/>
@@ -4001,7 +4001,7 @@
             <w:noProof/>
             <w:webHidden/>
           </w:rPr>
-          <w:instrText xml:space="preserve"> PAGEREF _Toc45889606 \h </w:instrText>
+          <w:instrText xml:space="preserve"> PAGEREF _Toc45890834 \h </w:instrText>
         </w:r>
         <w:r>
           <w:rPr>
@@ -4044,7 +4044,7 @@
           <w:lang w:eastAsia="en-AU"/>
         </w:rPr>
       </w:pPr>
-      <w:hyperlink w:anchor="_Toc45889607" w:history="1">
+      <w:hyperlink w:anchor="_Toc45890835" w:history="1">
         <w:r>
           <w:rPr>
             <w:rStyle w:val="Hyperlink"/>
@@ -4071,7 +4071,7 @@
             <w:noProof/>
             <w:webHidden/>
           </w:rPr>
-          <w:instrText xml:space="preserve"> PAGEREF _Toc45889607 \h </w:instrText>
+          <w:instrText xml:space="preserve"> PAGEREF _Toc45890835 \h </w:instrText>
         </w:r>
         <w:r>
           <w:rPr>
@@ -4091,7 +4091,7 @@
             <w:noProof/>
             <w:webHidden/>
           </w:rPr>
-          <w:t>2</w:t>
+          <w:t>3</w:t>
         </w:r>
         <w:r>
           <w:rPr>
@@ -4114,7 +4114,7 @@
           <w:lang w:eastAsia="en-AU"/>
         </w:rPr>
       </w:pPr>
-      <w:hyperlink w:anchor="_Toc45889608" w:history="1">
+      <w:hyperlink w:anchor="_Toc45890836" w:history="1">
         <w:r>
           <w:rPr>
             <w:rStyle w:val="Hyperlink"/>
@@ -4141,7 +4141,7 @@
             <w:noProof/>
             <w:webHidden/>
           </w:rPr>
-          <w:instrText xml:space="preserve"> PAGEREF _Toc45889608 \h </w:instrText>
+          <w:instrText xml:space="preserve"> PAGEREF _Toc45890836 \h </w:instrText>
         </w:r>
         <w:r>
           <w:rPr>
@@ -4161,7 +4161,7 @@
             <w:noProof/>
             <w:webHidden/>
           </w:rPr>
-          <w:t>3</w:t>
+          <w:t>4</w:t>
         </w:r>
         <w:r>
           <w:rPr>
@@ -4184,7 +4184,7 @@
           <w:lang w:eastAsia="en-AU"/>
         </w:rPr>
       </w:pPr>
-      <w:hyperlink w:anchor="_Toc45889609" w:history="1">
+      <w:hyperlink w:anchor="_Toc45890837" w:history="1">
         <w:r>
           <w:rPr>
             <w:rStyle w:val="Hyperlink"/>
@@ -4211,7 +4211,7 @@
             <w:noProof/>
             <w:webHidden/>
           </w:rPr>
-          <w:instrText xml:space="preserve"> PAGEREF _Toc45889609 \h </w:instrText>
+          <w:instrText xml:space="preserve"> PAGEREF _Toc45890837 \h </w:instrText>
         </w:r>
         <w:r>
           <w:rPr>
@@ -4231,7 +4231,7 @@
             <w:noProof/>
             <w:webHidden/>
           </w:rPr>
-          <w:t>4</w:t>
+          <w:t>5</w:t>
         </w:r>
         <w:r>
           <w:rPr>
@@ -4254,7 +4254,7 @@
           <w:lang w:eastAsia="en-AU"/>
         </w:rPr>
       </w:pPr>
-      <w:hyperlink w:anchor="_Toc45889610" w:history="1">
+      <w:hyperlink w:anchor="_Toc45890838" w:history="1">
         <w:r>
           <w:rPr>
             <w:rStyle w:val="Hyperlink"/>
@@ -4281,7 +4281,7 @@
             <w:noProof/>
             <w:webHidden/>
           </w:rPr>
-          <w:instrText xml:space="preserve"> PAGEREF _Toc45889610 \h </w:instrText>
+          <w:instrText xml:space="preserve"> PAGEREF _Toc45890838 \h </w:instrText>
         </w:r>
         <w:r>
           <w:rPr>
@@ -4301,7 +4301,7 @@
             <w:noProof/>
             <w:webHidden/>
           </w:rPr>
-          <w:t>4</w:t>
+          <w:t>5</w:t>
         </w:r>
         <w:r>
           <w:rPr>
@@ -4324,7 +4324,7 @@
           <w:lang w:eastAsia="en-AU"/>
         </w:rPr>
       </w:pPr>
-      <w:hyperlink w:anchor="_Toc45889611" w:history="1">
+      <w:hyperlink w:anchor="_Toc45890839" w:history="1">
         <w:r>
           <w:rPr>
             <w:rStyle w:val="Hyperlink"/>
@@ -4351,7 +4351,7 @@
             <w:noProof/>
             <w:webHidden/>
           </w:rPr>
-          <w:instrText xml:space="preserve"> PAGEREF _Toc45889611 \h </w:instrText>
+          <w:instrText xml:space="preserve"> PAGEREF _Toc45890839 \h </w:instrText>
         </w:r>
         <w:r>
           <w:rPr>
@@ -4371,7 +4371,7 @@
             <w:noProof/>
             <w:webHidden/>
           </w:rPr>
-          <w:t>5</w:t>
+          <w:t>6</w:t>
         </w:r>
         <w:r>
           <w:rPr>
@@ -4394,7 +4394,7 @@
           <w:lang w:eastAsia="en-AU"/>
         </w:rPr>
       </w:pPr>
-      <w:hyperlink w:anchor="_Toc45889612" w:history="1">
+      <w:hyperlink w:anchor="_Toc45890840" w:history="1">
         <w:r>
           <w:rPr>
             <w:rStyle w:val="Hyperlink"/>
@@ -4421,7 +4421,7 @@
             <w:noProof/>
             <w:webHidden/>
           </w:rPr>
-          <w:instrText xml:space="preserve"> PAGEREF _Toc45889612 \h </w:instrText>
+          <w:instrText xml:space="preserve"> PAGEREF _Toc45890840 \h </w:instrText>
         </w:r>
         <w:r>
           <w:rPr>
@@ -4441,7 +4441,7 @@
             <w:noProof/>
             <w:webHidden/>
           </w:rPr>
-          <w:t>8</w:t>
+          <w:t>9</w:t>
         </w:r>
         <w:r>
           <w:rPr>
@@ -4464,7 +4464,7 @@
           <w:lang w:eastAsia="en-AU"/>
         </w:rPr>
       </w:pPr>
-      <w:hyperlink w:anchor="_Toc45889613" w:history="1">
+      <w:hyperlink w:anchor="_Toc45890841" w:history="1">
         <w:r>
           <w:rPr>
             <w:rStyle w:val="Hyperlink"/>
@@ -4491,7 +4491,7 @@
             <w:noProof/>
             <w:webHidden/>
           </w:rPr>
-          <w:instrText xml:space="preserve"> PAGEREF _Toc45889613 \h </w:instrText>
+          <w:instrText xml:space="preserve"> PAGEREF _Toc45890841 \h </w:instrText>
         </w:r>
         <w:r>
           <w:rPr>
@@ -4511,7 +4511,7 @@
             <w:noProof/>
             <w:webHidden/>
           </w:rPr>
-          <w:t>8</w:t>
+          <w:t>9</w:t>
         </w:r>
         <w:r>
           <w:rPr>
@@ -4534,7 +4534,7 @@
           <w:lang w:eastAsia="en-AU"/>
         </w:rPr>
       </w:pPr>
-      <w:hyperlink w:anchor="_Toc45889614" w:history="1">
+      <w:hyperlink w:anchor="_Toc45890842" w:history="1">
         <w:r>
           <w:rPr>
             <w:rStyle w:val="Hyperlink"/>
@@ -4561,7 +4561,7 @@
             <w:noProof/>
             <w:webHidden/>
           </w:rPr>
-          <w:instrText xml:space="preserve"> PAGEREF _Toc45889614 \h </w:instrText>
+          <w:instrText xml:space="preserve"> PAGEREF _Toc45890842 \h </w:instrText>
         </w:r>
         <w:r>
           <w:rPr>
@@ -4581,7 +4581,7 @@
             <w:noProof/>
             <w:webHidden/>
           </w:rPr>
-          <w:t>11</w:t>
+          <w:t>12</w:t>
         </w:r>
         <w:r>
           <w:rPr>
@@ -4604,7 +4604,7 @@
           <w:lang w:eastAsia="en-AU"/>
         </w:rPr>
       </w:pPr>
-      <w:hyperlink w:anchor="_Toc45889615" w:history="1">
+      <w:hyperlink w:anchor="_Toc45890843" w:history="1">
         <w:r>
           <w:rPr>
             <w:rStyle w:val="Hyperlink"/>
@@ -4631,7 +4631,7 @@
             <w:noProof/>
             <w:webHidden/>
           </w:rPr>
-          <w:instrText xml:space="preserve"> PAGEREF _Toc45889615 \h </w:instrText>
+          <w:instrText xml:space="preserve"> PAGEREF _Toc45890843 \h </w:instrText>
         </w:r>
         <w:r>
           <w:rPr>
@@ -4651,7 +4651,7 @@
             <w:noProof/>
             <w:webHidden/>
           </w:rPr>
-          <w:t>13</w:t>
+          <w:t>14</w:t>
         </w:r>
         <w:r>
           <w:rPr>
@@ -4674,7 +4674,7 @@
           <w:lang w:eastAsia="en-AU"/>
         </w:rPr>
       </w:pPr>
-      <w:hyperlink w:anchor="_Toc45889616" w:history="1">
+      <w:hyperlink w:anchor="_Toc45890844" w:history="1">
         <w:r>
           <w:rPr>
             <w:rStyle w:val="Hyperlink"/>
@@ -4701,7 +4701,7 @@
             <w:noProof/>
             <w:webHidden/>
           </w:rPr>
-          <w:instrText xml:space="preserve"> PAGEREF _Toc45889616 \h </w:instrText>
+          <w:instrText xml:space="preserve"> PAGEREF _Toc45890844 \h </w:instrText>
         </w:r>
         <w:r>
           <w:rPr>
@@ -4721,7 +4721,7 @@
             <w:noProof/>
             <w:webHidden/>
           </w:rPr>
-          <w:t>13</w:t>
+          <w:t>14</w:t>
         </w:r>
         <w:r>
           <w:rPr>
@@ -4744,7 +4744,7 @@
           <w:lang w:eastAsia="en-AU"/>
         </w:rPr>
       </w:pPr>
-      <w:hyperlink w:anchor="_Toc45889617" w:history="1">
+      <w:hyperlink w:anchor="_Toc45890845" w:history="1">
         <w:r>
           <w:rPr>
             <w:rStyle w:val="Hyperlink"/>
@@ -4771,7 +4771,7 @@
             <w:noProof/>
             <w:webHidden/>
           </w:rPr>
-          <w:instrText xml:space="preserve"> PAGEREF _Toc45889617 \h </w:instrText>
+          <w:instrText xml:space="preserve"> PAGEREF _Toc45890845 \h </w:instrText>
         </w:r>
         <w:r>
           <w:rPr>
@@ -4791,7 +4791,7 @@
             <w:noProof/>
             <w:webHidden/>
           </w:rPr>
-          <w:t>14</w:t>
+          <w:t>15</w:t>
         </w:r>
         <w:r>
           <w:rPr>
@@ -4814,7 +4814,7 @@
           <w:lang w:eastAsia="en-AU"/>
         </w:rPr>
       </w:pPr>
-      <w:hyperlink w:anchor="_Toc45889618" w:history="1">
+      <w:hyperlink w:anchor="_Toc45890846" w:history="1">
         <w:r>
           <w:rPr>
             <w:rStyle w:val="Hyperlink"/>
@@ -4841,7 +4841,7 @@
             <w:noProof/>
             <w:webHidden/>
           </w:rPr>
-          <w:instrText xml:space="preserve"> PAGEREF _Toc45889618 \h </w:instrText>
+          <w:instrText xml:space="preserve"> PAGEREF _Toc45890846 \h </w:instrText>
         </w:r>
         <w:r>
           <w:rPr>
@@ -4861,7 +4861,7 @@
             <w:noProof/>
             <w:webHidden/>
           </w:rPr>
-          <w:t>14</w:t>
+          <w:t>15</w:t>
         </w:r>
         <w:r>
           <w:rPr>
@@ -4884,7 +4884,7 @@
           <w:lang w:eastAsia="en-AU"/>
         </w:rPr>
       </w:pPr>
-      <w:hyperlink w:anchor="_Toc45889619" w:history="1">
+      <w:hyperlink w:anchor="_Toc45890847" w:history="1">
         <w:r>
           <w:rPr>
             <w:rStyle w:val="Hyperlink"/>
@@ -4911,7 +4911,7 @@
             <w:noProof/>
             <w:webHidden/>
           </w:rPr>
-          <w:instrText xml:space="preserve"> PAGEREF _Toc45889619 \h </w:instrText>
+          <w:instrText xml:space="preserve"> PAGEREF _Toc45890847 \h </w:instrText>
         </w:r>
         <w:r>
           <w:rPr>
@@ -4931,7 +4931,7 @@
             <w:noProof/>
             <w:webHidden/>
           </w:rPr>
-          <w:t>15</w:t>
+          <w:t>16</w:t>
         </w:r>
         <w:r>
           <w:rPr>
@@ -4954,7 +4954,7 @@
           <w:lang w:eastAsia="en-AU"/>
         </w:rPr>
       </w:pPr>
-      <w:hyperlink w:anchor="_Toc45889620" w:history="1">
+      <w:hyperlink w:anchor="_Toc45890848" w:history="1">
         <w:r>
           <w:rPr>
             <w:rStyle w:val="Hyperlink"/>
@@ -4981,7 +4981,7 @@
             <w:noProof/>
             <w:webHidden/>
           </w:rPr>
-          <w:instrText xml:space="preserve"> PAGEREF _Toc45889620 \h </w:instrText>
+          <w:instrText xml:space="preserve"> PAGEREF _Toc45890848 \h </w:instrText>
         </w:r>
         <w:r>
           <w:rPr>
@@ -5001,7 +5001,7 @@
             <w:noProof/>
             <w:webHidden/>
           </w:rPr>
-          <w:t>17</w:t>
+          <w:t>18</w:t>
         </w:r>
         <w:r>
           <w:rPr>
@@ -5024,7 +5024,7 @@
           <w:lang w:eastAsia="en-AU"/>
         </w:rPr>
       </w:pPr>
-      <w:hyperlink w:anchor="_Toc45889621" w:history="1">
+      <w:hyperlink w:anchor="_Toc45890849" w:history="1">
         <w:r>
           <w:rPr>
             <w:rStyle w:val="Hyperlink"/>
@@ -5051,7 +5051,7 @@
             <w:noProof/>
             <w:webHidden/>
           </w:rPr>
-          <w:instrText xml:space="preserve"> PAGEREF _Toc45889621 \h </w:instrText>
+          <w:instrText xml:space="preserve"> PAGEREF _Toc45890849 \h </w:instrText>
         </w:r>
         <w:r>
           <w:rPr>
@@ -5071,7 +5071,7 @@
             <w:noProof/>
             <w:webHidden/>
           </w:rPr>
-          <w:t>17</w:t>
+          <w:t>18</w:t>
         </w:r>
         <w:r>
           <w:rPr>
@@ -5094,7 +5094,7 @@
           <w:lang w:eastAsia="en-AU"/>
         </w:rPr>
       </w:pPr>
-      <w:hyperlink w:anchor="_Toc45889622" w:history="1">
+      <w:hyperlink w:anchor="_Toc45890850" w:history="1">
         <w:r>
           <w:rPr>
             <w:rStyle w:val="Hyperlink"/>
@@ -5121,7 +5121,7 @@
             <w:noProof/>
             <w:webHidden/>
           </w:rPr>
-          <w:instrText xml:space="preserve"> PAGEREF _Toc45889622 \h </w:instrText>
+          <w:instrText xml:space="preserve"> PAGEREF _Toc45890850 \h </w:instrText>
         </w:r>
         <w:r>
           <w:rPr>
@@ -5141,7 +5141,7 @@
             <w:noProof/>
             <w:webHidden/>
           </w:rPr>
-          <w:t>17</w:t>
+          <w:t>18</w:t>
         </w:r>
         <w:r>
           <w:rPr>
@@ -5164,7 +5164,7 @@
           <w:lang w:eastAsia="en-AU"/>
         </w:rPr>
       </w:pPr>
-      <w:hyperlink w:anchor="_Toc45889623" w:history="1">
+      <w:hyperlink w:anchor="_Toc45890851" w:history="1">
         <w:r>
           <w:rPr>
             <w:rStyle w:val="Hyperlink"/>
@@ -5191,7 +5191,7 @@
             <w:noProof/>
             <w:webHidden/>
           </w:rPr>
-          <w:instrText xml:space="preserve"> PAGEREF _Toc45889623 \h </w:instrText>
+          <w:instrText xml:space="preserve"> PAGEREF _Toc45890851 \h </w:instrText>
         </w:r>
         <w:r>
           <w:rPr>
@@ -5211,7 +5211,7 @@
             <w:noProof/>
             <w:webHidden/>
           </w:rPr>
-          <w:t>17</w:t>
+          <w:t>18</w:t>
         </w:r>
         <w:r>
           <w:rPr>
@@ -5234,7 +5234,7 @@
           <w:lang w:eastAsia="en-AU"/>
         </w:rPr>
       </w:pPr>
-      <w:hyperlink w:anchor="_Toc45889624" w:history="1">
+      <w:hyperlink w:anchor="_Toc45890852" w:history="1">
         <w:r>
           <w:rPr>
             <w:rStyle w:val="Hyperlink"/>
@@ -5262,7 +5262,7 @@
             <w:noProof/>
             <w:webHidden/>
           </w:rPr>
-          <w:instrText xml:space="preserve"> PAGEREF _Toc45889624 \h </w:instrText>
+          <w:instrText xml:space="preserve"> PAGEREF _Toc45890852 \h </w:instrText>
         </w:r>
         <w:r>
           <w:rPr>
@@ -5282,7 +5282,7 @@
             <w:noProof/>
             <w:webHidden/>
           </w:rPr>
-          <w:t>18</w:t>
+          <w:t>19</w:t>
         </w:r>
         <w:r>
           <w:rPr>
@@ -5326,7 +5326,7 @@
       <w:pPr>
         <w:pStyle w:val="Heading1"/>
       </w:pPr>
-      <w:bookmarkStart w:id="0" w:name="_Toc45889605"/>
+      <w:bookmarkStart w:id="0" w:name="_Toc45890833"/>
       <w:r>
         <w:lastRenderedPageBreak/>
         <w:t>Team Profile</w:t>
@@ -5337,7 +5337,7 @@
       <w:pPr>
         <w:pStyle w:val="Heading2"/>
       </w:pPr>
-      <w:bookmarkStart w:id="1" w:name="_Toc45889606"/>
+      <w:bookmarkStart w:id="1" w:name="_Toc45890834"/>
       <w:r>
         <w:t>Personality Tests</w:t>
       </w:r>
@@ -5402,7 +5402,21 @@
         <w:rPr>
           <w:rFonts w:asciiTheme="majorHAnsi" w:hAnsiTheme="majorHAnsi"/>
         </w:rPr>
-        <w:t> with 16kB RAM and an audio tape drive. I started programming in BASIC on it, writing various games and working on one in particular that helped me learn about subroutines.</w:t>
+        <w:t xml:space="preserve"> with 16kB RAM and an audio tape drive. I started programming in BASIC on it, writing various games and working on one </w:t>
+      </w:r>
+      <w:proofErr w:type="gramStart"/>
+      <w:r>
+        <w:rPr>
+          <w:rFonts w:asciiTheme="majorHAnsi" w:hAnsiTheme="majorHAnsi"/>
+        </w:rPr>
+        <w:t>in particular that</w:t>
+      </w:r>
+      <w:proofErr w:type="gramEnd"/>
+      <w:r>
+        <w:rPr>
+          <w:rFonts w:asciiTheme="majorHAnsi" w:hAnsiTheme="majorHAnsi"/>
+        </w:rPr>
+        <w:t xml:space="preserve"> helped me learn about subroutines.</w:t>
       </w:r>
     </w:p>
     <w:p>
@@ -5471,13 +5485,44 @@
         </w:rPr>
         <w:t> and dabbled in some other programming languages (</w:t>
       </w:r>
+      <w:proofErr w:type="spellStart"/>
+      <w:r>
+        <w:fldChar w:fldCharType="begin"/>
+      </w:r>
+      <w:r>
+        <w:instrText xml:space="preserve"> HYPERLINK "https://en.wikipedia.org/wiki/Ratfor" \t "_blank" </w:instrText>
+      </w:r>
+      <w:r>
+        <w:fldChar w:fldCharType="separate"/>
+      </w:r>
+      <w:r>
+        <w:rPr>
+          <w:rStyle w:val="Hyperlink"/>
+          <w:rFonts w:asciiTheme="majorHAnsi" w:hAnsiTheme="majorHAnsi"/>
+        </w:rPr>
+        <w:t>Ratfor</w:t>
+      </w:r>
+      <w:proofErr w:type="spellEnd"/>
+      <w:r>
+        <w:rPr>
+          <w:rStyle w:val="Hyperlink"/>
+          <w:rFonts w:asciiTheme="majorHAnsi" w:hAnsiTheme="majorHAnsi"/>
+        </w:rPr>
+        <w:fldChar w:fldCharType="end"/>
+      </w:r>
+      <w:r>
+        <w:rPr>
+          <w:rFonts w:asciiTheme="majorHAnsi" w:hAnsiTheme="majorHAnsi"/>
+        </w:rPr>
+        <w:t>, </w:t>
+      </w:r>
       <w:hyperlink r:id="rId15" w:tgtFrame="_blank" w:history="1">
         <w:r>
           <w:rPr>
             <w:rStyle w:val="Hyperlink"/>
             <w:rFonts w:asciiTheme="majorHAnsi" w:hAnsiTheme="majorHAnsi"/>
           </w:rPr>
-          <w:t>Ratfor</w:t>
+          <w:t>Z80 Assembly code</w:t>
         </w:r>
       </w:hyperlink>
       <w:r>
@@ -5492,14 +5537,14 @@
             <w:rStyle w:val="Hyperlink"/>
             <w:rFonts w:asciiTheme="majorHAnsi" w:hAnsiTheme="majorHAnsi"/>
           </w:rPr>
-          <w:t>Z80 Assembly code</w:t>
+          <w:t>Forth</w:t>
         </w:r>
       </w:hyperlink>
       <w:r>
         <w:rPr>
           <w:rFonts w:asciiTheme="majorHAnsi" w:hAnsiTheme="majorHAnsi"/>
         </w:rPr>
-        <w:t>, </w:t>
+        <w:t>). I had to withdraw from the course before I finished. In 2010 I had another go at Mechanical Engineering, at </w:t>
       </w:r>
       <w:hyperlink r:id="rId17" w:tgtFrame="_blank" w:history="1">
         <w:r>
@@ -5507,14 +5552,45 @@
             <w:rStyle w:val="Hyperlink"/>
             <w:rFonts w:asciiTheme="majorHAnsi" w:hAnsiTheme="majorHAnsi"/>
           </w:rPr>
-          <w:t>Forth</w:t>
+          <w:t>Sydney University</w:t>
         </w:r>
       </w:hyperlink>
       <w:r>
         <w:rPr>
           <w:rFonts w:asciiTheme="majorHAnsi" w:hAnsiTheme="majorHAnsi"/>
         </w:rPr>
-        <w:t>). I had to withdraw from the course before I finished. In 2010 I had another go at Mechanical Engineering, at </w:t>
+        <w:t> this time. In first semester I did Engineering Computing which covered </w:t>
+      </w:r>
+      <w:proofErr w:type="spellStart"/>
+      <w:r>
+        <w:fldChar w:fldCharType="begin"/>
+      </w:r>
+      <w:r>
+        <w:instrText xml:space="preserve"> HYPERLINK "https://au.mathworks.com/products/matlab.html" \t "_blank" </w:instrText>
+      </w:r>
+      <w:r>
+        <w:fldChar w:fldCharType="separate"/>
+      </w:r>
+      <w:r>
+        <w:rPr>
+          <w:rStyle w:val="Hyperlink"/>
+          <w:rFonts w:asciiTheme="majorHAnsi" w:hAnsiTheme="majorHAnsi"/>
+        </w:rPr>
+        <w:t>Matlab</w:t>
+      </w:r>
+      <w:proofErr w:type="spellEnd"/>
+      <w:r>
+        <w:rPr>
+          <w:rStyle w:val="Hyperlink"/>
+          <w:rFonts w:asciiTheme="majorHAnsi" w:hAnsiTheme="majorHAnsi"/>
+        </w:rPr>
+        <w:fldChar w:fldCharType="end"/>
+      </w:r>
+      <w:r>
+        <w:rPr>
+          <w:rFonts w:asciiTheme="majorHAnsi" w:hAnsiTheme="majorHAnsi"/>
+        </w:rPr>
+        <w:t>. September last year I had to withdraw from the course having completed 89% of it. I have some experience in </w:t>
       </w:r>
       <w:hyperlink r:id="rId18" w:tgtFrame="_blank" w:history="1">
         <w:r>
@@ -5522,14 +5598,14 @@
             <w:rStyle w:val="Hyperlink"/>
             <w:rFonts w:asciiTheme="majorHAnsi" w:hAnsiTheme="majorHAnsi"/>
           </w:rPr>
-          <w:t>Sydney University</w:t>
+          <w:t>HTML</w:t>
         </w:r>
       </w:hyperlink>
       <w:r>
         <w:rPr>
           <w:rFonts w:asciiTheme="majorHAnsi" w:hAnsiTheme="majorHAnsi"/>
         </w:rPr>
-        <w:t> this time. In first semester I did Engineering Computing which covered </w:t>
+        <w:t> and had a web site which made use of HTML and </w:t>
       </w:r>
       <w:hyperlink r:id="rId19" w:tgtFrame="_blank" w:history="1">
         <w:r>
@@ -5537,46 +5613,16 @@
             <w:rStyle w:val="Hyperlink"/>
             <w:rFonts w:asciiTheme="majorHAnsi" w:hAnsiTheme="majorHAnsi"/>
           </w:rPr>
-          <w:t>Matlab</w:t>
+          <w:t>CSS</w:t>
         </w:r>
       </w:hyperlink>
       <w:r>
         <w:rPr>
           <w:rFonts w:asciiTheme="majorHAnsi" w:hAnsiTheme="majorHAnsi"/>
         </w:rPr>
-        <w:t>. September last year I had to withdraw from the course having completed 89% of it. I have some experience in </w:t>
+        <w:t> but that is gone now. I also started a course on Udemy in writing applications for </w:t>
       </w:r>
       <w:hyperlink r:id="rId20" w:tgtFrame="_blank" w:history="1">
-        <w:r>
-          <w:rPr>
-            <w:rStyle w:val="Hyperlink"/>
-            <w:rFonts w:asciiTheme="majorHAnsi" w:hAnsiTheme="majorHAnsi"/>
-          </w:rPr>
-          <w:t>HTML</w:t>
-        </w:r>
-      </w:hyperlink>
-      <w:r>
-        <w:rPr>
-          <w:rFonts w:asciiTheme="majorHAnsi" w:hAnsiTheme="majorHAnsi"/>
-        </w:rPr>
-        <w:t> and had a web site which made use of HTML and </w:t>
-      </w:r>
-      <w:hyperlink r:id="rId21" w:tgtFrame="_blank" w:history="1">
-        <w:r>
-          <w:rPr>
-            <w:rStyle w:val="Hyperlink"/>
-            <w:rFonts w:asciiTheme="majorHAnsi" w:hAnsiTheme="majorHAnsi"/>
-          </w:rPr>
-          <w:t>CSS</w:t>
-        </w:r>
-      </w:hyperlink>
-      <w:r>
-        <w:rPr>
-          <w:rFonts w:asciiTheme="majorHAnsi" w:hAnsiTheme="majorHAnsi"/>
-        </w:rPr>
-        <w:t> but that is gone now. I also started a course on Udemy in writing applications for </w:t>
-      </w:r>
-      <w:hyperlink r:id="rId22" w:tgtFrame="_blank" w:history="1">
         <w:r>
           <w:rPr>
             <w:rStyle w:val="Hyperlink"/>
@@ -5635,7 +5681,7 @@
         </w:rPr>
         <w:t>[</w:t>
       </w:r>
-      <w:hyperlink r:id="rId23" w:history="1">
+      <w:hyperlink r:id="rId21" w:history="1">
         <w:r>
           <w:rPr>
             <w:rStyle w:val="Hyperlink"/>
@@ -5671,7 +5717,21 @@
         <w:rPr>
           <w:rFonts w:asciiTheme="majorHAnsi" w:hAnsiTheme="majorHAnsi"/>
         </w:rPr>
-        <w:t>(E)xtroverted:</w:t>
+        <w:t>(E)</w:t>
+      </w:r>
+      <w:proofErr w:type="spellStart"/>
+      <w:r>
+        <w:rPr>
+          <w:rFonts w:asciiTheme="majorHAnsi" w:hAnsiTheme="majorHAnsi"/>
+        </w:rPr>
+        <w:t>xtroverted</w:t>
+      </w:r>
+      <w:proofErr w:type="spellEnd"/>
+      <w:r>
+        <w:rPr>
+          <w:rFonts w:asciiTheme="majorHAnsi" w:hAnsiTheme="majorHAnsi"/>
+        </w:rPr>
+        <w:t>:</w:t>
       </w:r>
       <w:r>
         <w:rPr>
@@ -5691,33 +5751,75 @@
         <w:rPr>
           <w:rFonts w:asciiTheme="majorHAnsi" w:hAnsiTheme="majorHAnsi"/>
         </w:rPr>
-        <w:t>(S)ensing: 6%</w:t>
-      </w:r>
-    </w:p>
-    <w:p>
-      <w:pPr>
-        <w:rPr>
-          <w:rFonts w:asciiTheme="majorHAnsi" w:hAnsiTheme="majorHAnsi"/>
-        </w:rPr>
-      </w:pPr>
-      <w:r>
-        <w:rPr>
-          <w:rFonts w:asciiTheme="majorHAnsi" w:hAnsiTheme="majorHAnsi"/>
-        </w:rPr>
-        <w:t>(T)hinking: 16%</w:t>
-      </w:r>
-    </w:p>
-    <w:p>
-      <w:pPr>
-        <w:rPr>
-          <w:rFonts w:asciiTheme="majorHAnsi" w:hAnsiTheme="majorHAnsi"/>
-        </w:rPr>
-      </w:pPr>
-      <w:r>
-        <w:rPr>
-          <w:rFonts w:asciiTheme="majorHAnsi" w:hAnsiTheme="majorHAnsi"/>
-        </w:rPr>
-        <w:t>(J)udging: 54%</w:t>
+        <w:t>(S)</w:t>
+      </w:r>
+      <w:proofErr w:type="spellStart"/>
+      <w:r>
+        <w:rPr>
+          <w:rFonts w:asciiTheme="majorHAnsi" w:hAnsiTheme="majorHAnsi"/>
+        </w:rPr>
+        <w:t>ensing</w:t>
+      </w:r>
+      <w:proofErr w:type="spellEnd"/>
+      <w:r>
+        <w:rPr>
+          <w:rFonts w:asciiTheme="majorHAnsi" w:hAnsiTheme="majorHAnsi"/>
+        </w:rPr>
+        <w:t>: 6%</w:t>
+      </w:r>
+    </w:p>
+    <w:p>
+      <w:pPr>
+        <w:rPr>
+          <w:rFonts w:asciiTheme="majorHAnsi" w:hAnsiTheme="majorHAnsi"/>
+        </w:rPr>
+      </w:pPr>
+      <w:r>
+        <w:rPr>
+          <w:rFonts w:asciiTheme="majorHAnsi" w:hAnsiTheme="majorHAnsi"/>
+        </w:rPr>
+        <w:t>(T)</w:t>
+      </w:r>
+      <w:proofErr w:type="spellStart"/>
+      <w:r>
+        <w:rPr>
+          <w:rFonts w:asciiTheme="majorHAnsi" w:hAnsiTheme="majorHAnsi"/>
+        </w:rPr>
+        <w:t>hinking</w:t>
+      </w:r>
+      <w:proofErr w:type="spellEnd"/>
+      <w:r>
+        <w:rPr>
+          <w:rFonts w:asciiTheme="majorHAnsi" w:hAnsiTheme="majorHAnsi"/>
+        </w:rPr>
+        <w:t>: 16%</w:t>
+      </w:r>
+    </w:p>
+    <w:p>
+      <w:pPr>
+        <w:rPr>
+          <w:rFonts w:asciiTheme="majorHAnsi" w:hAnsiTheme="majorHAnsi"/>
+        </w:rPr>
+      </w:pPr>
+      <w:r>
+        <w:rPr>
+          <w:rFonts w:asciiTheme="majorHAnsi" w:hAnsiTheme="majorHAnsi"/>
+        </w:rPr>
+        <w:t>(J)</w:t>
+      </w:r>
+      <w:proofErr w:type="spellStart"/>
+      <w:r>
+        <w:rPr>
+          <w:rFonts w:asciiTheme="majorHAnsi" w:hAnsiTheme="majorHAnsi"/>
+        </w:rPr>
+        <w:t>udging</w:t>
+      </w:r>
+      <w:proofErr w:type="spellEnd"/>
+      <w:r>
+        <w:rPr>
+          <w:rFonts w:asciiTheme="majorHAnsi" w:hAnsiTheme="majorHAnsi"/>
+        </w:rPr>
+        <w:t>: 54%</w:t>
       </w:r>
     </w:p>
     <w:p>
@@ -5746,7 +5848,7 @@
       <w:r>
         <w:t>[</w:t>
       </w:r>
-      <w:hyperlink r:id="rId24" w:history="1">
+      <w:hyperlink r:id="rId22" w:history="1">
         <w:r>
           <w:rPr>
             <w:rStyle w:val="Hyperlink"/>
@@ -5844,7 +5946,7 @@
       <w:r>
         <w:t>[</w:t>
       </w:r>
-      <w:hyperlink r:id="rId25" w:history="1">
+      <w:hyperlink r:id="rId23" w:history="1">
         <w:r>
           <w:rPr>
             <w:rStyle w:val="Hyperlink"/>
@@ -5933,20 +6035,104 @@
           <w:rFonts w:asciiTheme="majorHAnsi" w:hAnsiTheme="majorHAnsi"/>
         </w:rPr>
         <w:lastRenderedPageBreak/>
-        <w:t>While I don't disagree with the description of myself that the Meyers-Briggs Test comes up with, I'm not sure how useful they are for someone who knows themself well. They may be helpful to someone hiring people who has to assess a lot of people they don't know quickly, or for a young person who doesn't know themself that well. It's pretty positive so I don't think it's a problem for job interviews if they test me. The learning style test doesn't really tell me anything I didn't already suspect. IQ tests suffer from problems of cultural bias, although this works in my favour as I am of the culture the tests are aimed at.</w:t>
-      </w:r>
-    </w:p>
-    <w:p>
-      <w:pPr>
-        <w:rPr>
-          <w:rFonts w:asciiTheme="majorHAnsi" w:hAnsiTheme="majorHAnsi"/>
-        </w:rPr>
-      </w:pPr>
-      <w:r>
-        <w:rPr>
-          <w:rFonts w:asciiTheme="majorHAnsi" w:hAnsiTheme="majorHAnsi"/>
-        </w:rPr>
-        <w:t>For a group it indicates I should be an asset to them. Being organised and natural leader, combined with my experience with HTML and programming should make it easy for me to find people who would like to join forces. I hope to be able to help the team out a lot. Although my ESTJ profile says I'm a natural leader, this is not a position I gravitate towards as it takes a lot of work to do well. All the groups I've been in at university before didn't have a leader and just worked cooperatively anyway.</w:t>
+        <w:t xml:space="preserve">While I don't disagree with the description of myself that the Meyers-Briggs Test comes up with, </w:t>
+      </w:r>
+      <w:proofErr w:type="gramStart"/>
+      <w:r>
+        <w:rPr>
+          <w:rFonts w:asciiTheme="majorHAnsi" w:hAnsiTheme="majorHAnsi"/>
+        </w:rPr>
+        <w:t>I'm</w:t>
+      </w:r>
+      <w:proofErr w:type="gramEnd"/>
+      <w:r>
+        <w:rPr>
+          <w:rFonts w:asciiTheme="majorHAnsi" w:hAnsiTheme="majorHAnsi"/>
+        </w:rPr>
+        <w:t xml:space="preserve"> not sure how useful they are for someone who knows themself well. They may be helpful to someone hiring people who </w:t>
+      </w:r>
+      <w:proofErr w:type="gramStart"/>
+      <w:r>
+        <w:rPr>
+          <w:rFonts w:asciiTheme="majorHAnsi" w:hAnsiTheme="majorHAnsi"/>
+        </w:rPr>
+        <w:t>has to</w:t>
+      </w:r>
+      <w:proofErr w:type="gramEnd"/>
+      <w:r>
+        <w:rPr>
+          <w:rFonts w:asciiTheme="majorHAnsi" w:hAnsiTheme="majorHAnsi"/>
+        </w:rPr>
+        <w:t xml:space="preserve"> assess a lot of people they don't know quickly, or for a young person who doesn't know themself that well. </w:t>
+      </w:r>
+      <w:proofErr w:type="gramStart"/>
+      <w:r>
+        <w:rPr>
+          <w:rFonts w:asciiTheme="majorHAnsi" w:hAnsiTheme="majorHAnsi"/>
+        </w:rPr>
+        <w:t>It's</w:t>
+      </w:r>
+      <w:proofErr w:type="gramEnd"/>
+      <w:r>
+        <w:rPr>
+          <w:rFonts w:asciiTheme="majorHAnsi" w:hAnsiTheme="majorHAnsi"/>
+        </w:rPr>
+        <w:t xml:space="preserve"> pretty positive so I don't think it's a problem for job interviews if they test me. The learning style test </w:t>
+      </w:r>
+      <w:proofErr w:type="gramStart"/>
+      <w:r>
+        <w:rPr>
+          <w:rFonts w:asciiTheme="majorHAnsi" w:hAnsiTheme="majorHAnsi"/>
+        </w:rPr>
+        <w:t>doesn't</w:t>
+      </w:r>
+      <w:proofErr w:type="gramEnd"/>
+      <w:r>
+        <w:rPr>
+          <w:rFonts w:asciiTheme="majorHAnsi" w:hAnsiTheme="majorHAnsi"/>
+        </w:rPr>
+        <w:t xml:space="preserve"> really tell me anything I didn't already suspect. IQ tests suffer from problems of cultural bias, although this works in my favour as I am of the culture the tests are aimed at.</w:t>
+      </w:r>
+    </w:p>
+    <w:p>
+      <w:pPr>
+        <w:rPr>
+          <w:rFonts w:asciiTheme="majorHAnsi" w:hAnsiTheme="majorHAnsi"/>
+        </w:rPr>
+      </w:pPr>
+      <w:r>
+        <w:rPr>
+          <w:rFonts w:asciiTheme="majorHAnsi" w:hAnsiTheme="majorHAnsi"/>
+        </w:rPr>
+        <w:t xml:space="preserve">For a group it indicates I should be an asset to them. Being organised and natural leader, combined with my experience with HTML and programming should make it easy for me to find people who would like to join forces. I hope to be able to help the team out a lot. Although my ESTJ profile says </w:t>
+      </w:r>
+      <w:proofErr w:type="gramStart"/>
+      <w:r>
+        <w:rPr>
+          <w:rFonts w:asciiTheme="majorHAnsi" w:hAnsiTheme="majorHAnsi"/>
+        </w:rPr>
+        <w:t>I'm</w:t>
+      </w:r>
+      <w:proofErr w:type="gramEnd"/>
+      <w:r>
+        <w:rPr>
+          <w:rFonts w:asciiTheme="majorHAnsi" w:hAnsiTheme="majorHAnsi"/>
+        </w:rPr>
+        <w:t xml:space="preserve"> a natural leader, this is not a position I gravitate towards as it takes a lot of work to do well. All the groups </w:t>
+      </w:r>
+      <w:proofErr w:type="gramStart"/>
+      <w:r>
+        <w:rPr>
+          <w:rFonts w:asciiTheme="majorHAnsi" w:hAnsiTheme="majorHAnsi"/>
+        </w:rPr>
+        <w:t>I've</w:t>
+      </w:r>
+      <w:proofErr w:type="gramEnd"/>
+      <w:r>
+        <w:rPr>
+          <w:rFonts w:asciiTheme="majorHAnsi" w:hAnsiTheme="majorHAnsi"/>
+        </w:rPr>
+        <w:t xml:space="preserve"> been in at university before didn't have a leader and just worked cooperatively anyway.</w:t>
       </w:r>
     </w:p>
     <w:p>
@@ -6020,14 +6206,26 @@
         <w:rPr>
           <w:rFonts w:asciiTheme="majorHAnsi" w:hAnsiTheme="majorHAnsi"/>
         </w:rPr>
-        <w:t xml:space="preserve"> party software to watch Netflix, or myriad other token approaches.</w:t>
+        <w:t xml:space="preserve"> party software to watch Netflix, or myriad other token </w:t>
+      </w:r>
+      <w:r>
+        <w:rPr>
+          <w:rFonts w:asciiTheme="majorHAnsi" w:hAnsiTheme="majorHAnsi"/>
+        </w:rPr>
+        <w:t>exercises</w:t>
+      </w:r>
+      <w:r>
+        <w:rPr>
+          <w:rFonts w:asciiTheme="majorHAnsi" w:hAnsiTheme="majorHAnsi"/>
+        </w:rPr>
+        <w:t>.</w:t>
       </w:r>
     </w:p>
     <w:p>
       <w:pPr>
         <w:pStyle w:val="Heading3"/>
         <w:sectPr>
-          <w:footerReference w:type="default" r:id="rId26"/>
+          <w:footerReference w:type="default" r:id="rId24"/>
           <w:pgSz w:w="11906" w:h="16838"/>
           <w:pgMar w:top="1440" w:right="1440" w:bottom="1440" w:left="1440" w:header="708" w:footer="708" w:gutter="0"/>
           <w:pgNumType w:start="0"/>
@@ -6072,7 +6270,21 @@
         <w:rPr>
           <w:rFonts w:asciiTheme="majorHAnsi" w:hAnsiTheme="majorHAnsi"/>
         </w:rPr>
-        <w:t>)ntroverted:</w:t>
+        <w:t>)</w:t>
+      </w:r>
+      <w:proofErr w:type="spellStart"/>
+      <w:r>
+        <w:rPr>
+          <w:rFonts w:asciiTheme="majorHAnsi" w:hAnsiTheme="majorHAnsi"/>
+        </w:rPr>
+        <w:t>ntroverted</w:t>
+      </w:r>
+      <w:proofErr w:type="spellEnd"/>
+      <w:r>
+        <w:rPr>
+          <w:rFonts w:asciiTheme="majorHAnsi" w:hAnsiTheme="majorHAnsi"/>
+        </w:rPr>
+        <w:t>:</w:t>
       </w:r>
       <w:r>
         <w:rPr>
@@ -6104,7 +6316,21 @@
         <w:rPr>
           <w:rFonts w:asciiTheme="majorHAnsi" w:hAnsiTheme="majorHAnsi"/>
         </w:rPr>
-        <w:t xml:space="preserve">)tuitive: </w:t>
+        <w:t>)</w:t>
+      </w:r>
+      <w:proofErr w:type="spellStart"/>
+      <w:r>
+        <w:rPr>
+          <w:rFonts w:asciiTheme="majorHAnsi" w:hAnsiTheme="majorHAnsi"/>
+        </w:rPr>
+        <w:t>tuitive</w:t>
+      </w:r>
+      <w:proofErr w:type="spellEnd"/>
+      <w:r>
+        <w:rPr>
+          <w:rFonts w:asciiTheme="majorHAnsi" w:hAnsiTheme="majorHAnsi"/>
+        </w:rPr>
+        <w:t xml:space="preserve">: </w:t>
       </w:r>
       <w:r>
         <w:rPr>
@@ -6123,7 +6349,21 @@
         <w:rPr>
           <w:rFonts w:asciiTheme="majorHAnsi" w:hAnsiTheme="majorHAnsi"/>
         </w:rPr>
-        <w:t>(T)hinking: 64%</w:t>
+        <w:t>(T)</w:t>
+      </w:r>
+      <w:proofErr w:type="spellStart"/>
+      <w:r>
+        <w:rPr>
+          <w:rFonts w:asciiTheme="majorHAnsi" w:hAnsiTheme="majorHAnsi"/>
+        </w:rPr>
+        <w:t>hinking</w:t>
+      </w:r>
+      <w:proofErr w:type="spellEnd"/>
+      <w:r>
+        <w:rPr>
+          <w:rFonts w:asciiTheme="majorHAnsi" w:hAnsiTheme="majorHAnsi"/>
+        </w:rPr>
+        <w:t>: 64%</w:t>
       </w:r>
     </w:p>
     <w:p>
@@ -6148,7 +6388,21 @@
         <w:rPr>
           <w:rFonts w:asciiTheme="majorHAnsi" w:hAnsiTheme="majorHAnsi"/>
         </w:rPr>
-        <w:t>)rospecting: 58%</w:t>
+        <w:t>)</w:t>
+      </w:r>
+      <w:proofErr w:type="spellStart"/>
+      <w:r>
+        <w:rPr>
+          <w:rFonts w:asciiTheme="majorHAnsi" w:hAnsiTheme="majorHAnsi"/>
+        </w:rPr>
+        <w:t>rospecting</w:t>
+      </w:r>
+      <w:proofErr w:type="spellEnd"/>
+      <w:r>
+        <w:rPr>
+          <w:rFonts w:asciiTheme="majorHAnsi" w:hAnsiTheme="majorHAnsi"/>
+        </w:rPr>
+        <w:t>: 58%</w:t>
       </w:r>
     </w:p>
     <w:p>
@@ -6173,7 +6427,21 @@
         <w:rPr>
           <w:rFonts w:asciiTheme="majorHAnsi" w:hAnsiTheme="majorHAnsi"/>
         </w:rPr>
-        <w:t xml:space="preserve">)urbulent: </w:t>
+        <w:t>)</w:t>
+      </w:r>
+      <w:proofErr w:type="spellStart"/>
+      <w:r>
+        <w:rPr>
+          <w:rFonts w:asciiTheme="majorHAnsi" w:hAnsiTheme="majorHAnsi"/>
+        </w:rPr>
+        <w:t>urbulent</w:t>
+      </w:r>
+      <w:proofErr w:type="spellEnd"/>
+      <w:r>
+        <w:rPr>
+          <w:rFonts w:asciiTheme="majorHAnsi" w:hAnsiTheme="majorHAnsi"/>
+        </w:rPr>
+        <w:t xml:space="preserve">: </w:t>
       </w:r>
       <w:r>
         <w:rPr>
@@ -6355,32 +6623,6 @@
     </w:p>
     <w:p>
       <w:pPr>
-        <w:pStyle w:val="IntenseQuote"/>
-        <w:rPr>
-          <w:rFonts w:asciiTheme="majorHAnsi" w:hAnsiTheme="majorHAnsi"/>
-        </w:rPr>
-      </w:pPr>
-      <w:r>
-        <w:rPr>
-          <w:rFonts w:asciiTheme="majorHAnsi" w:hAnsiTheme="majorHAnsi"/>
-        </w:rPr>
-        <w:t>(</w:t>
-      </w:r>
-      <w:r>
-        <w:rPr>
-          <w:rFonts w:asciiTheme="majorHAnsi" w:hAnsiTheme="majorHAnsi"/>
-        </w:rPr>
-        <w:t xml:space="preserve">screenshots </w:t>
-      </w:r>
-      <w:r>
-        <w:rPr>
-          <w:rFonts w:asciiTheme="majorHAnsi" w:hAnsiTheme="majorHAnsi"/>
-        </w:rPr>
-        <w:t>here?)</w:t>
-      </w:r>
-    </w:p>
-    <w:p>
-      <w:pPr>
         <w:rPr>
           <w:rFonts w:asciiTheme="majorHAnsi" w:hAnsiTheme="majorHAnsi"/>
           <w:color w:val="FF0000"/>
@@ -6511,7 +6753,6 @@
           <w:color w:val="FF0000"/>
           <w:highlight w:val="yellow"/>
         </w:rPr>
-        <w:lastRenderedPageBreak/>
         <w:t>Mint Human Resources, "Honey and Mumford Learning Style Questionnaire," mint-hr.com [Online]</w:t>
       </w:r>
     </w:p>
@@ -6623,11 +6864,27 @@
         </w:rPr>
         <w:t>Available: https://www.123test.com/personality-test/</w:t>
       </w:r>
-      <w:r>
+    </w:p>
+    <w:p>
+      <w:pPr>
         <w:rPr>
           <w:rFonts w:asciiTheme="majorHAnsi" w:hAnsiTheme="majorHAnsi"/>
           <w:color w:val="FF0000"/>
         </w:rPr>
+      </w:pPr>
+      <w:r>
+        <w:rPr>
+          <w:rFonts w:asciiTheme="majorHAnsi" w:hAnsiTheme="majorHAnsi"/>
+          <w:color w:val="FF0000"/>
+          <w:highlight w:val="yellow"/>
+        </w:rPr>
+        <w:t>Accessed: 17/06/2020</w:t>
+      </w:r>
+      <w:r>
+        <w:rPr>
+          <w:rFonts w:asciiTheme="majorHAnsi" w:hAnsiTheme="majorHAnsi"/>
+          <w:color w:val="FF0000"/>
+        </w:rPr>
         <w:t>]</w:t>
       </w:r>
     </w:p>
@@ -6641,12 +6898,6 @@
         <w:rPr>
           <w:rFonts w:asciiTheme="majorHAnsi" w:hAnsiTheme="majorHAnsi"/>
         </w:rPr>
-        <w:t>Accessed: 17/06/2020</w:t>
-      </w:r>
-      <w:r>
-        <w:rPr>
-          <w:rFonts w:asciiTheme="majorHAnsi" w:hAnsiTheme="majorHAnsi"/>
-        </w:rPr>
         <w:t xml:space="preserve">These </w:t>
       </w:r>
       <w:r>
@@ -6708,9 +6959,11 @@
       <w:pPr>
         <w:pStyle w:val="Heading3"/>
       </w:pPr>
+      <w:proofErr w:type="spellStart"/>
       <w:r>
         <w:t>Ossama</w:t>
       </w:r>
+      <w:proofErr w:type="spellEnd"/>
     </w:p>
     <w:p>
       <w:pPr>
@@ -6737,29 +6990,31 @@
       <w:pPr>
         <w:pStyle w:val="Heading3"/>
       </w:pPr>
+      <w:proofErr w:type="spellStart"/>
       <w:r>
         <w:t>Torin</w:t>
       </w:r>
+      <w:proofErr w:type="spellEnd"/>
     </w:p>
     <w:p>
       <w:pPr>
         <w:pStyle w:val="Heading4"/>
+        <w:sectPr>
+          <w:type w:val="continuous"/>
+          <w:pgSz w:w="11906" w:h="16838"/>
+          <w:pgMar w:top="1440" w:right="1440" w:bottom="1440" w:left="1440" w:header="708" w:footer="708" w:gutter="0"/>
+          <w:cols w:space="708"/>
+          <w:docGrid w:linePitch="360"/>
+        </w:sectPr>
       </w:pPr>
       <w:r>
         <w:t xml:space="preserve">student ID: </w:t>
       </w:r>
-    </w:p>
-    <w:p>
-      <w:pPr>
-        <w:rPr>
-          <w:rFonts w:asciiTheme="majorHAnsi" w:hAnsiTheme="majorHAnsi"/>
-        </w:rPr>
-      </w:pPr>
-      <w:r>
-        <w:rPr>
-          <w:rFonts w:asciiTheme="majorHAnsi" w:hAnsiTheme="majorHAnsi"/>
-        </w:rPr>
-        <w:t>Text here</w:t>
+      <w:r>
+        <w:t>S</w:t>
+      </w:r>
+      <w:r>
+        <w:t>3863563</w:t>
       </w:r>
     </w:p>
     <w:p>
@@ -6767,6 +7022,263 @@
         <w:pStyle w:val="Heading3"/>
       </w:pPr>
       <w:r>
+        <w:rPr>
+          <w:rStyle w:val="Heading4Char"/>
+        </w:rPr>
+        <w:t>Myers-Briggs Personality Index</w:t>
+      </w:r>
+      <w:r>
+        <w:t>:</w:t>
+      </w:r>
+    </w:p>
+    <w:p>
+      <w:r>
+        <w:t>(</w:t>
+      </w:r>
+      <w:r>
+        <w:t>I</w:t>
+      </w:r>
+      <w:r>
+        <w:t>)</w:t>
+      </w:r>
+      <w:proofErr w:type="spellStart"/>
+      <w:r>
+        <w:t>ntroverted</w:t>
+      </w:r>
+      <w:proofErr w:type="spellEnd"/>
+      <w:r>
+        <w:t xml:space="preserve"> </w:t>
+      </w:r>
+    </w:p>
+    <w:p>
+      <w:r>
+        <w:t>I</w:t>
+      </w:r>
+      <w:r>
+        <w:t>(N)</w:t>
+      </w:r>
+      <w:proofErr w:type="spellStart"/>
+      <w:r>
+        <w:t>tuituve</w:t>
+      </w:r>
+      <w:proofErr w:type="spellEnd"/>
+      <w:r>
+        <w:t xml:space="preserve"> </w:t>
+      </w:r>
+    </w:p>
+    <w:p>
+      <w:r>
+        <w:t>(</w:t>
+      </w:r>
+      <w:r>
+        <w:t>F</w:t>
+      </w:r>
+      <w:r>
+        <w:t>)</w:t>
+      </w:r>
+      <w:proofErr w:type="spellStart"/>
+      <w:r>
+        <w:t>eeling</w:t>
+      </w:r>
+      <w:proofErr w:type="spellEnd"/>
+      <w:r>
+        <w:t xml:space="preserve"> </w:t>
+      </w:r>
+    </w:p>
+    <w:p>
+      <w:r>
+        <w:t>(</w:t>
+      </w:r>
+      <w:r>
+        <w:t>J</w:t>
+      </w:r>
+      <w:r>
+        <w:t>)</w:t>
+      </w:r>
+      <w:proofErr w:type="spellStart"/>
+      <w:r>
+        <w:t>udging</w:t>
+      </w:r>
+      <w:proofErr w:type="spellEnd"/>
+      <w:r>
+        <w:t xml:space="preserve"> </w:t>
+      </w:r>
+    </w:p>
+    <w:p/>
+    <w:p/>
+    <w:p/>
+    <w:p/>
+    <w:p/>
+    <w:p/>
+    <w:p/>
+    <w:p/>
+    <w:p>
+      <w:pPr>
+        <w:pStyle w:val="Heading4"/>
+      </w:pPr>
+      <w:r>
+        <w:t xml:space="preserve">Learning Style Test: </w:t>
+      </w:r>
+    </w:p>
+    <w:p>
+      <w:r>
+        <w:t>Auditory: 40%</w:t>
+      </w:r>
+    </w:p>
+    <w:p>
+      <w:r>
+        <w:t>Visual: 45%</w:t>
+      </w:r>
+    </w:p>
+    <w:p>
+      <w:r>
+        <w:t>Tactile: 15%</w:t>
+      </w:r>
+    </w:p>
+    <w:p>
+      <w:pPr>
+        <w:pStyle w:val="Heading3"/>
+      </w:pPr>
+    </w:p>
+    <w:p>
+      <w:pPr>
+        <w:pStyle w:val="Heading3"/>
+      </w:pPr>
+    </w:p>
+    <w:p/>
+    <w:p>
+      <w:pPr>
+        <w:pStyle w:val="Heading3"/>
+      </w:pPr>
+    </w:p>
+    <w:p>
+      <w:pPr>
+        <w:pStyle w:val="Heading3"/>
+      </w:pPr>
+    </w:p>
+    <w:p>
+      <w:pPr>
+        <w:pStyle w:val="Heading3"/>
+      </w:pPr>
+    </w:p>
+    <w:p>
+      <w:pPr>
+        <w:pStyle w:val="Heading3"/>
+      </w:pPr>
+    </w:p>
+    <w:p>
+      <w:pPr>
+        <w:pStyle w:val="Heading3"/>
+      </w:pPr>
+    </w:p>
+    <w:p/>
+    <w:p/>
+    <w:p/>
+    <w:p>
+      <w:pPr>
+        <w:pStyle w:val="Heading4"/>
+      </w:pPr>
+      <w:r>
+        <w:t>Big Five Personality Test</w:t>
+      </w:r>
+      <w:r>
+        <w:t>:</w:t>
+      </w:r>
+    </w:p>
+    <w:p>
+      <w:r>
+        <w:t>Open-Mindedness</w:t>
+      </w:r>
+      <w:r>
+        <w:t>:</w:t>
+      </w:r>
+      <w:r>
+        <w:t xml:space="preserve"> You enjoy having novel experiences and seeing things in new ways.</w:t>
+      </w:r>
+    </w:p>
+    <w:p>
+      <w:r>
+        <w:t>Conscientiousness</w:t>
+      </w:r>
+      <w:r>
+        <w:t>:</w:t>
+      </w:r>
+      <w:r>
+        <w:t xml:space="preserve"> You are </w:t>
+      </w:r>
+      <w:r>
+        <w:t>well-organized and</w:t>
+      </w:r>
+      <w:r>
+        <w:t xml:space="preserve"> reliable.</w:t>
+      </w:r>
+    </w:p>
+    <w:p>
+      <w:r>
+        <w:t>Extraversion</w:t>
+      </w:r>
+      <w:r>
+        <w:t>:</w:t>
+      </w:r>
+      <w:r>
+        <w:t xml:space="preserve"> You are extremely outgoing, social, and energetic.</w:t>
+      </w:r>
+    </w:p>
+    <w:p>
+      <w:r>
+        <w:t>Agreeableness</w:t>
+      </w:r>
+      <w:r>
+        <w:t>:</w:t>
+      </w:r>
+      <w:r>
+        <w:t xml:space="preserve"> You find it easy to express irritation with others.</w:t>
+      </w:r>
+    </w:p>
+    <w:p>
+      <w:pPr>
+        <w:sectPr>
+          <w:type w:val="continuous"/>
+          <w:pgSz w:w="11906" w:h="16838"/>
+          <w:pgMar w:top="1440" w:right="1440" w:bottom="1440" w:left="1440" w:header="708" w:footer="708" w:gutter="0"/>
+          <w:cols w:num="3" w:space="708"/>
+          <w:docGrid w:linePitch="360"/>
+        </w:sectPr>
+      </w:pPr>
+      <w:r>
+        <w:t>Negative Emotionality</w:t>
+      </w:r>
+      <w:r>
+        <w:t>:</w:t>
+      </w:r>
+      <w:r>
+        <w:t xml:space="preserve"> You </w:t>
+      </w:r>
+      <w:proofErr w:type="gramStart"/>
+      <w:r>
+        <w:t>aren't</w:t>
+      </w:r>
+      <w:proofErr w:type="gramEnd"/>
+      <w:r>
+        <w:t xml:space="preserve"> particularly nervous, nor calm. </w:t>
+      </w:r>
+    </w:p>
+    <w:p>
+      <w:r>
+        <w:t>After taking these tests I can see how they might be helpful within a group setting. Firstly, noting a group member’s extroverted disposition could aid in the decision to promote them to a leadership role, though identifying this would be easy on the initial interaction with said member.</w:t>
+      </w:r>
+    </w:p>
+    <w:p>
+      <w:r>
+        <w:t>The second most helpful metric to analyse is the turbulence between the tests. While one of my tests reads extroverted, another reads the opposite. This may indicate one of two things, a dubious nature in the group member or misaligned testing criteria. In any case, lending credence to these tests is difficult with such drastic swings in results.</w:t>
+      </w:r>
+    </w:p>
+    <w:p>
+      <w:pPr>
+        <w:pStyle w:val="Heading3"/>
+      </w:pPr>
+      <w:r>
+        <w:lastRenderedPageBreak/>
         <w:t>Tyson</w:t>
       </w:r>
     </w:p>
@@ -6811,7 +7323,7 @@
       <w:pPr>
         <w:pStyle w:val="Heading2"/>
       </w:pPr>
-      <w:bookmarkStart w:id="2" w:name="_Toc45889607"/>
+      <w:bookmarkStart w:id="2" w:name="_Toc45890835"/>
       <w:r>
         <w:lastRenderedPageBreak/>
         <w:t>Ideal Jobs</w:t>
@@ -6951,7 +7463,21 @@
         <w:rPr>
           <w:rFonts w:asciiTheme="majorHAnsi" w:hAnsiTheme="majorHAnsi"/>
         </w:rPr>
-        <w:t xml:space="preserve"> would be Joe’s or Torin’s as we all seem interested in software development in some form</w:t>
+        <w:t xml:space="preserve"> would be Joe’s or </w:t>
+      </w:r>
+      <w:proofErr w:type="spellStart"/>
+      <w:r>
+        <w:rPr>
+          <w:rFonts w:asciiTheme="majorHAnsi" w:hAnsiTheme="majorHAnsi"/>
+        </w:rPr>
+        <w:t>Torin’s</w:t>
+      </w:r>
+      <w:proofErr w:type="spellEnd"/>
+      <w:r>
+        <w:rPr>
+          <w:rFonts w:asciiTheme="majorHAnsi" w:hAnsiTheme="majorHAnsi"/>
+        </w:rPr>
+        <w:t xml:space="preserve"> as we all seem interested in software development in some form</w:t>
       </w:r>
       <w:r>
         <w:rPr>
@@ -6982,9 +7508,11 @@
       <w:pPr>
         <w:pStyle w:val="Heading3"/>
       </w:pPr>
+      <w:proofErr w:type="spellStart"/>
       <w:r>
         <w:t>Ossama</w:t>
       </w:r>
+      <w:proofErr w:type="spellEnd"/>
     </w:p>
     <w:p>
       <w:pPr>
@@ -7003,9 +7531,61 @@
       <w:pPr>
         <w:pStyle w:val="Heading3"/>
       </w:pPr>
+      <w:proofErr w:type="spellStart"/>
       <w:r>
         <w:t>Torin</w:t>
       </w:r>
+      <w:proofErr w:type="spellEnd"/>
+    </w:p>
+    <w:p>
+      <w:r>
+        <w:t>Upon reading the different ideal jobs from each of the group members I can see the varied paths we wish to take within IT.</w:t>
+      </w:r>
+    </w:p>
+    <w:p>
+      <w:r>
+        <w:t xml:space="preserve">Marcus and Joe both chose paths that are </w:t>
+      </w:r>
+      <w:proofErr w:type="spellStart"/>
+      <w:r>
+        <w:t>centered</w:t>
+      </w:r>
+      <w:proofErr w:type="spellEnd"/>
+      <w:r>
+        <w:t xml:space="preserve"> around using technology to assist people who are disadvantaged.</w:t>
+      </w:r>
+    </w:p>
+    <w:p>
+      <w:r>
+        <w:t xml:space="preserve">Both Tyson and I chose paths that require a varied skill set, overseeing and combining each aspect to attain a common goal. Murray’s ideal job stresses creative freedom and pragmatic application of his work. This is congruent with </w:t>
+      </w:r>
+      <w:proofErr w:type="spellStart"/>
+      <w:r>
+        <w:t>Ossama’s</w:t>
+      </w:r>
+      <w:proofErr w:type="spellEnd"/>
+      <w:r>
+        <w:t xml:space="preserve"> ideal job scenario.</w:t>
+      </w:r>
+    </w:p>
+    <w:p>
+      <w:r>
+        <w:t>Each of the group members wishes to have some degree of practicality in their job, although some wish to look at the bigger picture rather than being on the frontlines of their workforce.</w:t>
+      </w:r>
+    </w:p>
+    <w:p>
+      <w:pPr>
+        <w:pStyle w:val="Heading3"/>
+        <w:rPr>
+          <w:rFonts w:eastAsiaTheme="minorHAnsi" w:cstheme="minorBidi"/>
+          <w:color w:val="auto"/>
+          <w:sz w:val="22"/>
+          <w:szCs w:val="22"/>
+        </w:rPr>
+      </w:pPr>
+      <w:r>
+        <w:t>Tyson</w:t>
+      </w:r>
     </w:p>
     <w:p>
       <w:pPr>
@@ -7022,27 +7602,6 @@
     </w:p>
     <w:p>
       <w:pPr>
-        <w:pStyle w:val="Heading3"/>
-      </w:pPr>
-      <w:r>
-        <w:t>Tyson</w:t>
-      </w:r>
-    </w:p>
-    <w:p>
-      <w:pPr>
-        <w:rPr>
-          <w:rFonts w:asciiTheme="majorHAnsi" w:hAnsiTheme="majorHAnsi"/>
-        </w:rPr>
-      </w:pPr>
-      <w:r>
-        <w:rPr>
-          <w:rFonts w:asciiTheme="majorHAnsi" w:hAnsiTheme="majorHAnsi"/>
-        </w:rPr>
-        <w:t>Text here</w:t>
-      </w:r>
-    </w:p>
-    <w:p>
-      <w:pPr>
         <w:rPr>
           <w:rFonts w:asciiTheme="majorHAnsi" w:hAnsiTheme="majorHAnsi"/>
         </w:rPr>
@@ -7058,7 +7617,7 @@
       <w:pPr>
         <w:pStyle w:val="Heading1"/>
       </w:pPr>
-      <w:bookmarkStart w:id="3" w:name="_Toc45889608"/>
+      <w:bookmarkStart w:id="3" w:name="_Toc45890836"/>
       <w:r>
         <w:lastRenderedPageBreak/>
         <w:t>Industry Data</w:t>
@@ -7172,9 +7731,11 @@
       <w:pPr>
         <w:pStyle w:val="Heading3"/>
       </w:pPr>
+      <w:proofErr w:type="spellStart"/>
       <w:r>
         <w:t>Ossama</w:t>
       </w:r>
+      <w:proofErr w:type="spellEnd"/>
     </w:p>
     <w:p>
       <w:pPr>
@@ -7193,9 +7754,11 @@
       <w:pPr>
         <w:pStyle w:val="Heading3"/>
       </w:pPr>
+      <w:proofErr w:type="spellStart"/>
       <w:r>
         <w:t>Torin</w:t>
       </w:r>
+      <w:proofErr w:type="spellEnd"/>
     </w:p>
     <w:p>
       <w:pPr>
@@ -7248,7 +7811,7 @@
       <w:pPr>
         <w:pStyle w:val="Heading1"/>
       </w:pPr>
-      <w:bookmarkStart w:id="4" w:name="_Toc45889609"/>
+      <w:bookmarkStart w:id="4" w:name="_Toc45890837"/>
       <w:r>
         <w:lastRenderedPageBreak/>
         <w:t>IT Works</w:t>
@@ -7259,7 +7822,7 @@
       <w:pPr>
         <w:pStyle w:val="Heading2"/>
       </w:pPr>
-      <w:bookmarkStart w:id="5" w:name="_Toc45889610"/>
+      <w:bookmarkStart w:id="5" w:name="_Toc45890838"/>
       <w:r>
         <w:t>Report here (rename)</w:t>
       </w:r>
@@ -7298,7 +7861,7 @@
       <w:pPr>
         <w:pStyle w:val="Heading2"/>
       </w:pPr>
-      <w:bookmarkStart w:id="6" w:name="_Toc45889611"/>
+      <w:bookmarkStart w:id="6" w:name="_Toc45890839"/>
       <w:r>
         <w:lastRenderedPageBreak/>
         <w:t>Transcript (should we just leave</w:t>
@@ -7353,7 +7916,21 @@
         <w:rPr>
           <w:lang w:eastAsia="en-AU"/>
         </w:rPr>
-        <w:t xml:space="preserve">I work in the IT industry, specifically at the moment I’m in the IT department at Pizza Hut, and my job role is the web developer. I work on the front end of Pizza Hut’s </w:t>
+        <w:t xml:space="preserve">I work in the IT industry, specifically </w:t>
+      </w:r>
+      <w:proofErr w:type="gramStart"/>
+      <w:r>
+        <w:rPr>
+          <w:lang w:eastAsia="en-AU"/>
+        </w:rPr>
+        <w:t>at the moment</w:t>
+      </w:r>
+      <w:proofErr w:type="gramEnd"/>
+      <w:r>
+        <w:rPr>
+          <w:lang w:eastAsia="en-AU"/>
+        </w:rPr>
+        <w:t xml:space="preserve"> I’m in the IT department at Pizza Hut, and my job role is the web developer. I work on the front end of Pizza Hut’s </w:t>
       </w:r>
       <w:r>
         <w:rPr>
@@ -7406,7 +7983,49 @@
         <w:rPr>
           <w:lang w:eastAsia="en-AU"/>
         </w:rPr>
-        <w:t>For the most part I work with the IT team, my co-workers, which currently consists of a DevOps person, a Systems Architect who mostly decides what systems we will be working on and maintaining for future projects, a backend developer, and then a data management team. So that’s the main people I work with. Also every two weeks we hold meetings with the marketing team to demo what we’ve done and the features we’re providing, and we work closely with them about what they want to see on the web site. So they’re the main two, we occasionally work with the finance team when we’re working on financial systems to make sure everything’s running smoothly. A few departments but mainly I work with IT and the marketing team. </w:t>
+        <w:t xml:space="preserve">For the most part I work with the IT team, my co-workers, which currently consists of a DevOps person, a Systems Architect who mostly decides what systems we will be working on and maintaining for future projects, a backend developer, and then a data management team. So </w:t>
+      </w:r>
+      <w:proofErr w:type="gramStart"/>
+      <w:r>
+        <w:rPr>
+          <w:lang w:eastAsia="en-AU"/>
+        </w:rPr>
+        <w:t>that’s</w:t>
+      </w:r>
+      <w:proofErr w:type="gramEnd"/>
+      <w:r>
+        <w:rPr>
+          <w:lang w:eastAsia="en-AU"/>
+        </w:rPr>
+        <w:t xml:space="preserve"> the main people I work with. </w:t>
+      </w:r>
+      <w:proofErr w:type="gramStart"/>
+      <w:r>
+        <w:rPr>
+          <w:lang w:eastAsia="en-AU"/>
+        </w:rPr>
+        <w:t>Also</w:t>
+      </w:r>
+      <w:proofErr w:type="gramEnd"/>
+      <w:r>
+        <w:rPr>
+          <w:lang w:eastAsia="en-AU"/>
+        </w:rPr>
+        <w:t xml:space="preserve"> every two weeks we hold meetings with the marketing team to demo what we’ve done and the features we’re providing, and we work closely with them about what they want to see on the web site. </w:t>
+      </w:r>
+      <w:proofErr w:type="gramStart"/>
+      <w:r>
+        <w:rPr>
+          <w:lang w:eastAsia="en-AU"/>
+        </w:rPr>
+        <w:t>So</w:t>
+      </w:r>
+      <w:proofErr w:type="gramEnd"/>
+      <w:r>
+        <w:rPr>
+          <w:lang w:eastAsia="en-AU"/>
+        </w:rPr>
+        <w:t xml:space="preserve"> they’re the main two, we occasionally work with the finance team when we’re working on financial systems to make sure everything’s running smoothly. A few departments but mainly I work with IT and the marketing team. </w:t>
       </w:r>
     </w:p>
     <w:p>
@@ -7446,12 +8065,54 @@
         <w:rPr>
           <w:lang w:eastAsia="en-AU"/>
         </w:rPr>
-        <w:t xml:space="preserve"> a request comes through from marketing or my superiors I develop those features on the web site, as well as tests to go with those features and unit tests. That would usually be on a Javascript framework. ViewJS at the moment is the framework we use, which I am specialised in. Occasionally I work on the backend which runs an AWS service which uses some C# code. So we manage a set of APIs on the web site, so I’ll develop on the front and I’ll develop a set of APIs which the front end will require on the web site, so whether that’s a product management API or </w:t>
-      </w:r>
+        <w:t xml:space="preserve"> a request comes through from marketing or my superiors I develop those features on the web site, as well as tests to go with those features and unit tests. That would usually be on a </w:t>
+      </w:r>
+      <w:proofErr w:type="spellStart"/>
       <w:r>
         <w:rPr>
           <w:lang w:eastAsia="en-AU"/>
         </w:rPr>
+        <w:t>Javascript</w:t>
+      </w:r>
+      <w:proofErr w:type="spellEnd"/>
+      <w:r>
+        <w:rPr>
+          <w:lang w:eastAsia="en-AU"/>
+        </w:rPr>
+        <w:t xml:space="preserve"> framework. </w:t>
+      </w:r>
+      <w:proofErr w:type="spellStart"/>
+      <w:r>
+        <w:rPr>
+          <w:lang w:eastAsia="en-AU"/>
+        </w:rPr>
+        <w:t>ViewJS</w:t>
+      </w:r>
+      <w:proofErr w:type="spellEnd"/>
+      <w:r>
+        <w:rPr>
+          <w:lang w:eastAsia="en-AU"/>
+        </w:rPr>
+        <w:t xml:space="preserve"> </w:t>
+      </w:r>
+      <w:proofErr w:type="gramStart"/>
+      <w:r>
+        <w:rPr>
+          <w:lang w:eastAsia="en-AU"/>
+        </w:rPr>
+        <w:t>at the moment</w:t>
+      </w:r>
+      <w:proofErr w:type="gramEnd"/>
+      <w:r>
+        <w:rPr>
+          <w:lang w:eastAsia="en-AU"/>
+        </w:rPr>
+        <w:t xml:space="preserve"> is the framework we use, which I am specialised in. Occasionally I work on the backend which runs an AWS service which uses some C# code. So we manage a set of APIs on the web site, so I’ll develop on the front and I’ll develop a set of APIs which the front end will require on the web site, so whether that’s a product management API or </w:t>
+      </w:r>
+      <w:r>
+        <w:rPr>
+          <w:lang w:eastAsia="en-AU"/>
+        </w:rPr>
         <w:t>an</w:t>
       </w:r>
       <w:r>
@@ -7480,11 +8141,19 @@
           <w:rStyle w:val="SubtleEmphasis"/>
         </w:rPr>
       </w:pPr>
+      <w:proofErr w:type="gramStart"/>
       <w:r>
         <w:rPr>
           <w:rStyle w:val="SubtleEmphasis"/>
         </w:rPr>
-        <w:t>What’s it like to work with the IT people? </w:t>
+        <w:t>What’s</w:t>
+      </w:r>
+      <w:proofErr w:type="gramEnd"/>
+      <w:r>
+        <w:rPr>
+          <w:rStyle w:val="SubtleEmphasis"/>
+        </w:rPr>
+        <w:t xml:space="preserve"> it like to work with the IT people? </w:t>
       </w:r>
     </w:p>
     <w:p>
@@ -7498,12 +8167,26 @@
         <w:rPr>
           <w:lang w:eastAsia="en-AU"/>
         </w:rPr>
-        <w:t>My experience at Pizza Hut has been overall positive, I’ve been very lucky to work there. As a university student myself I started out there as a junior developer in sort of an intern position just learning the ropes. I had a mentor who showed me how certain things worked. Very lucky, and the set of systems they’re dealing with, working with Amazon so it’s a very modern system they’re working with on a day to day basis so I get to learn new technologies which I can use in a future job, so in that I am very lucky to work with them. Getting to work with enterprise business is a real eye opener for if I want to continue down this job</w:t>
-      </w:r>
+        <w:t xml:space="preserve">My experience at Pizza Hut has been overall positive, </w:t>
+      </w:r>
+      <w:proofErr w:type="gramStart"/>
       <w:r>
         <w:rPr>
           <w:lang w:eastAsia="en-AU"/>
         </w:rPr>
+        <w:t>I’ve</w:t>
+      </w:r>
+      <w:proofErr w:type="gramEnd"/>
+      <w:r>
+        <w:rPr>
+          <w:lang w:eastAsia="en-AU"/>
+        </w:rPr>
+        <w:t xml:space="preserve"> been very lucky to work there. As a university student myself I started out there as a junior developer in sort of an intern position just learning the ropes. I had a mentor who showed me how certain things worked. Very lucky, and the set of systems they’re dealing with, working with Amazon so it’s a very modern system they’re working with on a day to day basis so I get to learn new technologies which I can use in a future job, so in that I am very lucky to work with them. Getting to work with enterprise business is a real eye opener for if I want to continue down this job</w:t>
+      </w:r>
+      <w:r>
+        <w:rPr>
+          <w:lang w:eastAsia="en-AU"/>
+        </w:rPr>
         <w:t xml:space="preserve"> </w:t>
       </w:r>
       <w:r>
@@ -7532,12 +8215,20 @@
           <w:rStyle w:val="SubtleEmphasis"/>
         </w:rPr>
       </w:pPr>
+      <w:proofErr w:type="gramStart"/>
       <w:r>
         <w:rPr>
           <w:rStyle w:val="SubtleEmphasis"/>
         </w:rPr>
         <w:lastRenderedPageBreak/>
-        <w:t>What’s it like to work with the marketing people? </w:t>
+        <w:t>What’s</w:t>
+      </w:r>
+      <w:proofErr w:type="gramEnd"/>
+      <w:r>
+        <w:rPr>
+          <w:rStyle w:val="SubtleEmphasis"/>
+        </w:rPr>
+        <w:t xml:space="preserve"> it like to work with the marketing people? </w:t>
       </w:r>
     </w:p>
     <w:p>
@@ -7551,7 +8242,35 @@
         <w:rPr>
           <w:lang w:eastAsia="en-AU"/>
         </w:rPr>
-        <w:t>It can be interesting (laughing). I won’t say anything bad about them but they keep us on our toes. Occasionally I will be directly contacted by marketing for things they want to see on the web site since they know I’m in charge of it. We try to keep things to a system so that if they request something on the web site it goes through a product owner who creates a ticket which will get estimated by the team of how much work is involved, then it gets assigned to either me or one of the other developers. That’s the proper process so whether it sticks like that or not changes, but we try to meet their needs in a systematic approach so that things get deployed on time and meet certain go</w:t>
+        <w:t xml:space="preserve">It can be interesting (laughing). I won’t say anything bad about </w:t>
+      </w:r>
+      <w:proofErr w:type="gramStart"/>
+      <w:r>
+        <w:rPr>
+          <w:lang w:eastAsia="en-AU"/>
+        </w:rPr>
+        <w:t>them</w:t>
+      </w:r>
+      <w:proofErr w:type="gramEnd"/>
+      <w:r>
+        <w:rPr>
+          <w:lang w:eastAsia="en-AU"/>
+        </w:rPr>
+        <w:t xml:space="preserve"> but they keep us on our toes. Occasionally I will be directly contacted by marketing for things they want to see on the web site since they know </w:t>
+      </w:r>
+      <w:proofErr w:type="gramStart"/>
+      <w:r>
+        <w:rPr>
+          <w:lang w:eastAsia="en-AU"/>
+        </w:rPr>
+        <w:t>I’m</w:t>
+      </w:r>
+      <w:proofErr w:type="gramEnd"/>
+      <w:r>
+        <w:rPr>
+          <w:lang w:eastAsia="en-AU"/>
+        </w:rPr>
+        <w:t xml:space="preserve"> in charge of it. We try to keep things to a system so that if they request something on the web site it goes through a product owner who creates a ticket which will get estimated by the team of how much work is involved, then it gets assigned to either me or one of the other developers. That’s the proper process so whether it sticks like that or not changes, but we try to meet their needs in a systematic approach so that things get deployed on time and meet certain go</w:t>
       </w:r>
       <w:r>
         <w:rPr>
@@ -7641,7 +8360,35 @@
         <w:rPr>
           <w:lang w:eastAsia="en-AU"/>
         </w:rPr>
-        <w:t xml:space="preserve">Debugging can be challenging. It’s still a learning experience with finding the best ways to catch certain bugs beforehand, or for them never to appear in the first place. Recently I implemented an error catching system on the web site which catches errors users find on the web site in real time and reports them back to us. It then helps us find what line of the code the bug may have occurred to and who may have committed it to our repository so we can send someone to investigate and fix that. So debugging can be the most challenging part of my job and especially high priority bugs. Also learning new technologies the business requires and working with other third party businesses to implement those technologies, so Google or Apple, and some of the </w:t>
+        <w:t xml:space="preserve">Debugging can be challenging. </w:t>
+      </w:r>
+      <w:proofErr w:type="gramStart"/>
+      <w:r>
+        <w:rPr>
+          <w:lang w:eastAsia="en-AU"/>
+        </w:rPr>
+        <w:t>It’s</w:t>
+      </w:r>
+      <w:proofErr w:type="gramEnd"/>
+      <w:r>
+        <w:rPr>
+          <w:lang w:eastAsia="en-AU"/>
+        </w:rPr>
+        <w:t xml:space="preserve"> still a learning experience with finding the best ways to catch certain bugs beforehand, or for them never to appear in the first place. Recently I implemented an error catching system on the web site which catches errors users find on the web site in real time and reports them back to us. It then helps us find what line of the code the bug may have occurred to and who may have committed it to our repository so we can send someone to investigate and fix that. </w:t>
+      </w:r>
+      <w:proofErr w:type="gramStart"/>
+      <w:r>
+        <w:rPr>
+          <w:lang w:eastAsia="en-AU"/>
+        </w:rPr>
+        <w:t>So</w:t>
+      </w:r>
+      <w:proofErr w:type="gramEnd"/>
+      <w:r>
+        <w:rPr>
+          <w:lang w:eastAsia="en-AU"/>
+        </w:rPr>
+        <w:t xml:space="preserve"> debugging can be the most challenging part of my job and especially high priority bugs. Also learning new technologies the business requires and working with other third party businesses to implement those technologies, so Google or Apple, and some of the </w:t>
       </w:r>
       <w:r>
         <w:rPr>
@@ -7697,7 +8444,35 @@
         <w:rPr>
           <w:lang w:eastAsia="en-AU"/>
         </w:rPr>
-        <w:t>I can think of some of the large things I’ve worked on that other IT companies would have done as well. There was implementing a content management system so that marketing can make changes to the web site themselves, which other companies would have to do for their clients as well. A majority would have used Wordpress but if you have a custom platform you have to implement a custom solution, so making sure marketing requirements are met and also good practices are followed with what exactly can be managed. That was one of the projects I worked on which was interesting and challenging but ultimately provided a lot of value to the company.</w:t>
+        <w:t xml:space="preserve">I can think of some of the large things </w:t>
+      </w:r>
+      <w:proofErr w:type="gramStart"/>
+      <w:r>
+        <w:rPr>
+          <w:lang w:eastAsia="en-AU"/>
+        </w:rPr>
+        <w:t>I’ve</w:t>
+      </w:r>
+      <w:proofErr w:type="gramEnd"/>
+      <w:r>
+        <w:rPr>
+          <w:lang w:eastAsia="en-AU"/>
+        </w:rPr>
+        <w:t xml:space="preserve"> worked on that other IT companies would have done as well. There was implementing a content management system so that marketing can make changes to the web site themselves, which other companies would have to do for their clients as well. A majority would have used </w:t>
+      </w:r>
+      <w:proofErr w:type="spellStart"/>
+      <w:r>
+        <w:rPr>
+          <w:lang w:eastAsia="en-AU"/>
+        </w:rPr>
+        <w:t>Wordpress</w:t>
+      </w:r>
+      <w:proofErr w:type="spellEnd"/>
+      <w:r>
+        <w:rPr>
+          <w:lang w:eastAsia="en-AU"/>
+        </w:rPr>
+        <w:t xml:space="preserve"> but if you have a custom platform you have to implement a custom solution, so making sure marketing requirements are met and also good practices are followed with what exactly can be managed. That was one of the projects I worked on which was interesting and challenging but ultimately provided a lot of value to the company.</w:t>
       </w:r>
     </w:p>
     <w:p>
@@ -7756,7 +8531,7 @@
       <w:pPr>
         <w:pStyle w:val="Heading1"/>
       </w:pPr>
-      <w:bookmarkStart w:id="7" w:name="_Toc45889612"/>
+      <w:bookmarkStart w:id="7" w:name="_Toc45890840"/>
       <w:r>
         <w:lastRenderedPageBreak/>
         <w:t>IT Technologies</w:t>
@@ -7767,7 +8542,7 @@
       <w:pPr>
         <w:pStyle w:val="Heading2"/>
       </w:pPr>
-      <w:bookmarkStart w:id="8" w:name="_Toc45889613"/>
+      <w:bookmarkStart w:id="8" w:name="_Toc45890841"/>
       <w:r>
         <w:t>Cybersecurity</w:t>
       </w:r>
@@ -7903,7 +8678,23 @@
           <w:rFonts w:asciiTheme="majorHAnsi" w:hAnsiTheme="majorHAnsi"/>
           <w:color w:val="231F20"/>
         </w:rPr>
-        <w:t>) has been implementing AI technologies to oppose phishing scams. The company, founded by 3 former NSA employees, uses their cloud-based ‘Horizon’ software to monitor and detect anomalous language, banners, and attachments. A deeper look into Horizon reveals machine learning capabilities and a small pattern analytics engine known as SPARSE. This engine aggregates the entire web and characterises patterns in phishing attacks. In conjunction with their web-crawling service ActiveSensors, phishing is detected early and neutralised before any malware can be installed on the victim’s system. The beauty of AI is, as the collected data Area 1 obtains grows, profiling a cyber-attack will become faster and more effective, leaving businesses, employees, and individuals safer to the threats of web use.</w:t>
+        <w:t xml:space="preserve">) has been implementing AI technologies to oppose phishing scams. The company, founded by 3 former NSA employees, uses their cloud-based ‘Horizon’ software to monitor and detect anomalous language, banners, and attachments. A deeper look into Horizon reveals machine learning capabilities and a small pattern analytics engine known as SPARSE. This engine aggregates the entire web and characterises patterns in phishing attacks. In conjunction with their web-crawling service </w:t>
+      </w:r>
+      <w:proofErr w:type="spellStart"/>
+      <w:r>
+        <w:rPr>
+          <w:rFonts w:asciiTheme="majorHAnsi" w:hAnsiTheme="majorHAnsi"/>
+          <w:color w:val="231F20"/>
+        </w:rPr>
+        <w:t>ActiveSensors</w:t>
+      </w:r>
+      <w:proofErr w:type="spellEnd"/>
+      <w:r>
+        <w:rPr>
+          <w:rFonts w:asciiTheme="majorHAnsi" w:hAnsiTheme="majorHAnsi"/>
+          <w:color w:val="231F20"/>
+        </w:rPr>
+        <w:t>, phishing is detected early and neutralised before any malware can be installed on the victim’s system. The beauty of AI is, as the collected data Area 1 obtains grows, profiling a cyber-attack will become faster and more effective, leaving businesses, employees, and individuals safer to the threats of web use.</w:t>
       </w:r>
     </w:p>
     <w:p>
@@ -7924,7 +8715,35 @@
         <w:rPr>
           <w:rFonts w:asciiTheme="majorHAnsi" w:hAnsiTheme="majorHAnsi"/>
         </w:rPr>
-        <w:t>The impact of AI will likely be felt in the next decade as data breaches continue to grow and phishing attacks become more sophisticated. According to a report by the Capgemini Institute, companies are starting to look to AI to aid in protecting their systems. “Overall, close to three-quarters of firms (73%) said they were testing use cases for AI for cybersecurity in some way.” (Capgemini, 2019). While still in its infancy, machine and deep learning technologies like SPARSE and ActiveSensors are the beginning of the push back against phishing scams and data breach activities. Large companies with sensitive information, such as banks and financial institutions will benefit from advancements in AI the most. Due to the pace in which cyber-attacks mutate, security companies who lack the foresight to update their software regularly will surely fall behind. Implementing AI will be the marker of successful enterprises of the future.</w:t>
+        <w:t xml:space="preserve">The impact of AI will likely be felt in the next decade as data breaches continue to grow and phishing attacks become more sophisticated. According to a report by the Capgemini Institute, companies are starting to look to AI to aid in protecting their systems. “Overall, close to three-quarters of firms (73%) said they were testing use cases for AI for cybersecurity in some way.” (Capgemini, 2019). While still in its infancy, </w:t>
+      </w:r>
+      <w:proofErr w:type="gramStart"/>
+      <w:r>
+        <w:rPr>
+          <w:rFonts w:asciiTheme="majorHAnsi" w:hAnsiTheme="majorHAnsi"/>
+        </w:rPr>
+        <w:t>machine</w:t>
+      </w:r>
+      <w:proofErr w:type="gramEnd"/>
+      <w:r>
+        <w:rPr>
+          <w:rFonts w:asciiTheme="majorHAnsi" w:hAnsiTheme="majorHAnsi"/>
+        </w:rPr>
+        <w:t xml:space="preserve"> and deep learning technologies like SPARSE and </w:t>
+      </w:r>
+      <w:proofErr w:type="spellStart"/>
+      <w:r>
+        <w:rPr>
+          <w:rFonts w:asciiTheme="majorHAnsi" w:hAnsiTheme="majorHAnsi"/>
+        </w:rPr>
+        <w:t>ActiveSensors</w:t>
+      </w:r>
+      <w:proofErr w:type="spellEnd"/>
+      <w:r>
+        <w:rPr>
+          <w:rFonts w:asciiTheme="majorHAnsi" w:hAnsiTheme="majorHAnsi"/>
+        </w:rPr>
+        <w:t xml:space="preserve"> are the beginning of the push back against phishing scams and data breach activities. Large companies with sensitive information, such as banks and financial institutions will benefit from advancements in AI the most. Due to the pace in which cyber-attacks mutate, security companies who lack the foresight to update their software regularly will surely fall behind. Implementing AI will be the marker of successful enterprises of the future.</w:t>
       </w:r>
     </w:p>
     <w:p>
@@ -7973,7 +8792,35 @@
         <w:rPr>
           <w:rFonts w:asciiTheme="majorHAnsi" w:hAnsiTheme="majorHAnsi"/>
         </w:rPr>
-        <w:t>Browsing the internet can be relaxing, entertaining, and everywhere in between. Though with the rise of cyber-attacks on internet users, several companies have developed technology to remain anonymous, therefore guarded, whilst browsing the web. The most common of these is the Virtual Private Network or VPN. A VPN works by rerouting the user’s IP address and presenting a new one to whoever might be trying to identify them. Certain top-tier VPN services such as NordVPN use an encryption layer to further protect the information being transferred. VPN’s provide a simple and cost-effective way of ensuring privacy online and users are starting to take note. According to Dataprot “26% of internet users worldwide have used a VPN service.” (</w:t>
+        <w:t xml:space="preserve">Browsing the internet can be relaxing, entertaining, and everywhere in between. Though with the rise of cyber-attacks on internet users, several companies have developed technology to remain anonymous, therefore guarded, whilst browsing the web. The most common of these is the Virtual Private Network or VPN. A VPN works by rerouting the user’s IP address and presenting a new one to whoever might be trying to identify them. Certain top-tier VPN services such as </w:t>
+      </w:r>
+      <w:proofErr w:type="spellStart"/>
+      <w:r>
+        <w:rPr>
+          <w:rFonts w:asciiTheme="majorHAnsi" w:hAnsiTheme="majorHAnsi"/>
+        </w:rPr>
+        <w:t>NordVPN</w:t>
+      </w:r>
+      <w:proofErr w:type="spellEnd"/>
+      <w:r>
+        <w:rPr>
+          <w:rFonts w:asciiTheme="majorHAnsi" w:hAnsiTheme="majorHAnsi"/>
+        </w:rPr>
+        <w:t xml:space="preserve"> use an encryption layer to further protect the information being transferred. VPN’s provide a simple and cost-effective way of ensuring privacy online and users are starting to take note. According to </w:t>
+      </w:r>
+      <w:proofErr w:type="spellStart"/>
+      <w:r>
+        <w:rPr>
+          <w:rFonts w:asciiTheme="majorHAnsi" w:hAnsiTheme="majorHAnsi"/>
+        </w:rPr>
+        <w:t>Dataprot</w:t>
+      </w:r>
+      <w:proofErr w:type="spellEnd"/>
+      <w:r>
+        <w:rPr>
+          <w:rFonts w:asciiTheme="majorHAnsi" w:hAnsiTheme="majorHAnsi"/>
+        </w:rPr>
+        <w:t xml:space="preserve"> “26% of internet users worldwide have used a VPN service.” (</w:t>
       </w:r>
       <w:r>
         <w:rPr>
@@ -7987,7 +8834,21 @@
         <w:rPr>
           <w:rFonts w:asciiTheme="majorHAnsi" w:hAnsiTheme="majorHAnsi"/>
         </w:rPr>
-        <w:t>). As this number grows so do ways of circumnavigating the technologies. In March 2018, a hacker managed to briefly infiltrate a NordVPN server. While the company assured there was no identifiable information leaked to the attacker, they may have been able to observe the server’s traffic. In theory, VPN’s should make the user anonymous as they surf the web, however, they are not without their limitations.</w:t>
+        <w:t xml:space="preserve">). As this number grows so do ways of circumnavigating the technologies. In March 2018, a hacker managed to briefly infiltrate a </w:t>
+      </w:r>
+      <w:proofErr w:type="spellStart"/>
+      <w:r>
+        <w:rPr>
+          <w:rFonts w:asciiTheme="majorHAnsi" w:hAnsiTheme="majorHAnsi"/>
+        </w:rPr>
+        <w:t>NordVPN</w:t>
+      </w:r>
+      <w:proofErr w:type="spellEnd"/>
+      <w:r>
+        <w:rPr>
+          <w:rFonts w:asciiTheme="majorHAnsi" w:hAnsiTheme="majorHAnsi"/>
+        </w:rPr>
+        <w:t xml:space="preserve"> server. While the company assured there was no identifiable information leaked to the attacker, they may have been able to observe the server’s traffic. In theory, VPN’s should make the user anonymous as they surf the web, however, they are not without their limitations.</w:t>
       </w:r>
     </w:p>
     <w:p>
@@ -8027,7 +8888,21 @@
         <w:rPr>
           <w:rFonts w:asciiTheme="majorHAnsi" w:hAnsiTheme="majorHAnsi"/>
         </w:rPr>
-        <w:t>). Tor’s software bounces the user’s internet traffic through three layers of randomly selected nodes, obfuscating the identity of the user. Ethically, Tor has received some scrutiny for allowing individuals to remain anonymous while undertaking criminal activities. As Tor’s FAQ states “Criminals can already do bad things. Since they're willing to break laws, they already have lots of options available that provide better privacy than Tor provides. Tor aims to provide protection for ordinary people who want to follow the law. Only criminals have privacy right now, and we need to fix that.” (</w:t>
+        <w:t xml:space="preserve">). Tor’s software bounces the user’s internet traffic through three layers of randomly selected nodes, obfuscating the identity of the user. Ethically, Tor has received some scrutiny for allowing individuals to remain anonymous while undertaking criminal activities. As Tor’s FAQ states “Criminals can already do bad things. Since </w:t>
+      </w:r>
+      <w:proofErr w:type="gramStart"/>
+      <w:r>
+        <w:rPr>
+          <w:rFonts w:asciiTheme="majorHAnsi" w:hAnsiTheme="majorHAnsi"/>
+        </w:rPr>
+        <w:t>they're</w:t>
+      </w:r>
+      <w:proofErr w:type="gramEnd"/>
+      <w:r>
+        <w:rPr>
+          <w:rFonts w:asciiTheme="majorHAnsi" w:hAnsiTheme="majorHAnsi"/>
+        </w:rPr>
+        <w:t xml:space="preserve"> willing to break laws, they already have lots of options available that provide better privacy than Tor provides. Tor aims to provide protection for ordinary people who want to follow the law. Only criminals have privacy right now, and we need to fix that.” (</w:t>
       </w:r>
       <w:r>
         <w:rPr>
@@ -8156,7 +9031,7 @@
           <w:szCs w:val="22"/>
         </w:rPr>
       </w:pPr>
-      <w:bookmarkStart w:id="9" w:name="_Toc45889614"/>
+      <w:bookmarkStart w:id="9" w:name="_Toc45890842"/>
       <w:r>
         <w:lastRenderedPageBreak/>
         <w:t>Autonomous Vehicles</w:t>
@@ -8184,12 +9059,21 @@
         </w:rPr>
         <w:t xml:space="preserve">that </w:t>
       </w:r>
+      <w:proofErr w:type="gramStart"/>
       <w:r>
         <w:rPr>
           <w:rStyle w:val="normaltextrun"/>
           <w:rFonts w:asciiTheme="majorHAnsi" w:eastAsiaTheme="majorEastAsia" w:hAnsiTheme="majorHAnsi" w:cs="Calibri"/>
         </w:rPr>
-        <w:t xml:space="preserve">don’t need a human to manually drive it. They operate by “leveraging various integrated technologies, including but not limited </w:t>
+        <w:t>don’t</w:t>
+      </w:r>
+      <w:proofErr w:type="gramEnd"/>
+      <w:r>
+        <w:rPr>
+          <w:rStyle w:val="normaltextrun"/>
+          <w:rFonts w:asciiTheme="majorHAnsi" w:eastAsiaTheme="majorEastAsia" w:hAnsiTheme="majorHAnsi" w:cs="Calibri"/>
+        </w:rPr>
+        <w:t xml:space="preserve"> need a human to manually drive it. They operate by “leveraging various integrated technologies, including but not limited </w:t>
       </w:r>
       <w:r>
         <w:rPr>
@@ -8218,7 +9102,25 @@
           <w:highlight w:val="yellow"/>
           <w:lang w:eastAsia="en-AU"/>
         </w:rPr>
-        <w:t>Siemens Digital Industries Software n.d, Autonomous Vehicles (AV), viewed 14 July 2020, &lt;https://www.plm.automation.siemens.com/global/en/our-story/glossary/autonomous-vehicles/46607&gt;</w:t>
+        <w:t xml:space="preserve">Siemens Digital Industries Software </w:t>
+      </w:r>
+      <w:proofErr w:type="spellStart"/>
+      <w:r>
+        <w:rPr>
+          <w:color w:val="FF0000"/>
+          <w:highlight w:val="yellow"/>
+          <w:lang w:eastAsia="en-AU"/>
+        </w:rPr>
+        <w:t>n.d</w:t>
+      </w:r>
+      <w:proofErr w:type="spellEnd"/>
+      <w:r>
+        <w:rPr>
+          <w:color w:val="FF0000"/>
+          <w:highlight w:val="yellow"/>
+          <w:lang w:eastAsia="en-AU"/>
+        </w:rPr>
+        <w:t>, Autonomous Vehicles (AV), viewed 14 July 2020, &lt;https://www.plm.automation.siemens.com/global/en/our-story/glossary/autonomous-vehicles/46607&gt;</w:t>
       </w:r>
       <w:r>
         <w:rPr>
@@ -8260,7 +9162,23 @@
           <w:rStyle w:val="normaltextrun"/>
           <w:rFonts w:asciiTheme="majorHAnsi" w:eastAsiaTheme="majorEastAsia" w:hAnsiTheme="majorHAnsi" w:cs="Calibri"/>
         </w:rPr>
-        <w:t xml:space="preserve"> thinking and acting.</w:t>
+        <w:t xml:space="preserve"> </w:t>
+      </w:r>
+      <w:proofErr w:type="gramStart"/>
+      <w:r>
+        <w:rPr>
+          <w:rStyle w:val="normaltextrun"/>
+          <w:rFonts w:asciiTheme="majorHAnsi" w:eastAsiaTheme="majorEastAsia" w:hAnsiTheme="majorHAnsi" w:cs="Calibri"/>
+        </w:rPr>
+        <w:t>thinking</w:t>
+      </w:r>
+      <w:proofErr w:type="gramEnd"/>
+      <w:r>
+        <w:rPr>
+          <w:rStyle w:val="normaltextrun"/>
+          <w:rFonts w:asciiTheme="majorHAnsi" w:eastAsiaTheme="majorEastAsia" w:hAnsiTheme="majorHAnsi" w:cs="Calibri"/>
+        </w:rPr>
+        <w:t xml:space="preserve"> and acting.</w:t>
       </w:r>
     </w:p>
     <w:p>
@@ -8663,7 +9581,61 @@
           <w:highlight w:val="yellow"/>
           <w:lang w:eastAsia="en-AU"/>
         </w:rPr>
-        <w:t>Frank, D-A, Chrysochou, P, Mitkidis, P &amp; Ariely, D 2019, ‘Human decision-making biases in the moral dilemmas of autonomous vehicles’ Nature, viewed 16 July 2020, &lt;https://www.nature.com/articles/s41598-019-49411-7&gt;.</w:t>
+        <w:t xml:space="preserve">Frank, D-A, </w:t>
+      </w:r>
+      <w:proofErr w:type="spellStart"/>
+      <w:r>
+        <w:rPr>
+          <w:color w:val="FF0000"/>
+          <w:highlight w:val="yellow"/>
+          <w:lang w:eastAsia="en-AU"/>
+        </w:rPr>
+        <w:t>Chrysochou</w:t>
+      </w:r>
+      <w:proofErr w:type="spellEnd"/>
+      <w:r>
+        <w:rPr>
+          <w:color w:val="FF0000"/>
+          <w:highlight w:val="yellow"/>
+          <w:lang w:eastAsia="en-AU"/>
+        </w:rPr>
+        <w:t xml:space="preserve">, P, </w:t>
+      </w:r>
+      <w:proofErr w:type="spellStart"/>
+      <w:r>
+        <w:rPr>
+          <w:color w:val="FF0000"/>
+          <w:highlight w:val="yellow"/>
+          <w:lang w:eastAsia="en-AU"/>
+        </w:rPr>
+        <w:t>Mitkidis</w:t>
+      </w:r>
+      <w:proofErr w:type="spellEnd"/>
+      <w:r>
+        <w:rPr>
+          <w:color w:val="FF0000"/>
+          <w:highlight w:val="yellow"/>
+          <w:lang w:eastAsia="en-AU"/>
+        </w:rPr>
+        <w:t xml:space="preserve">, P &amp; </w:t>
+      </w:r>
+      <w:proofErr w:type="spellStart"/>
+      <w:r>
+        <w:rPr>
+          <w:color w:val="FF0000"/>
+          <w:highlight w:val="yellow"/>
+          <w:lang w:eastAsia="en-AU"/>
+        </w:rPr>
+        <w:t>Ariely</w:t>
+      </w:r>
+      <w:proofErr w:type="spellEnd"/>
+      <w:r>
+        <w:rPr>
+          <w:color w:val="FF0000"/>
+          <w:highlight w:val="yellow"/>
+          <w:lang w:eastAsia="en-AU"/>
+        </w:rPr>
+        <w:t>, D 2019, ‘Human decision-making biases in the moral dilemmas of autonomous vehicles’ Nature, viewed 16 July 2020, &lt;https://www.nature.com/articles/s41598-019-49411-7&gt;.</w:t>
       </w:r>
       <w:r>
         <w:rPr>
@@ -8873,7 +9845,39 @@
           <w:rStyle w:val="normaltextrun"/>
           <w:rFonts w:asciiTheme="majorHAnsi" w:eastAsiaTheme="majorEastAsia" w:hAnsiTheme="majorHAnsi" w:cs="Calibri"/>
         </w:rPr>
-        <w:t>Convenience – for most people, driving is a chore. We aren’t excited about getting in the car but we do it because it’s the easiest way to get to and from work. If we no longer have to drive the car and we are essentially another passenger, think of the things you can do on the way to work now that you once could not. Do your makeup, catch up on the morning news, watch your favourite tv show. The possibilities are endless.</w:t>
+        <w:t xml:space="preserve">Convenience – for most people, driving is a chore. We aren’t excited about getting in the </w:t>
+      </w:r>
+      <w:proofErr w:type="gramStart"/>
+      <w:r>
+        <w:rPr>
+          <w:rStyle w:val="normaltextrun"/>
+          <w:rFonts w:asciiTheme="majorHAnsi" w:eastAsiaTheme="majorEastAsia" w:hAnsiTheme="majorHAnsi" w:cs="Calibri"/>
+        </w:rPr>
+        <w:t>car</w:t>
+      </w:r>
+      <w:proofErr w:type="gramEnd"/>
+      <w:r>
+        <w:rPr>
+          <w:rStyle w:val="normaltextrun"/>
+          <w:rFonts w:asciiTheme="majorHAnsi" w:eastAsiaTheme="majorEastAsia" w:hAnsiTheme="majorHAnsi" w:cs="Calibri"/>
+        </w:rPr>
+        <w:t xml:space="preserve"> but we do it because it’s the easiest way to get to and from work. If we no longer </w:t>
+      </w:r>
+      <w:proofErr w:type="gramStart"/>
+      <w:r>
+        <w:rPr>
+          <w:rStyle w:val="normaltextrun"/>
+          <w:rFonts w:asciiTheme="majorHAnsi" w:eastAsiaTheme="majorEastAsia" w:hAnsiTheme="majorHAnsi" w:cs="Calibri"/>
+        </w:rPr>
+        <w:t>have to</w:t>
+      </w:r>
+      <w:proofErr w:type="gramEnd"/>
+      <w:r>
+        <w:rPr>
+          <w:rStyle w:val="normaltextrun"/>
+          <w:rFonts w:asciiTheme="majorHAnsi" w:eastAsiaTheme="majorEastAsia" w:hAnsiTheme="majorHAnsi" w:cs="Calibri"/>
+        </w:rPr>
+        <w:t xml:space="preserve"> drive the car and we are essentially another passenger, think of the things you can do on the way to work now that you once could not. Do your makeup, catch up on the morning news, watch your favourite tv show. The possibilities are endless.</w:t>
       </w:r>
     </w:p>
     <w:p>
@@ -8896,7 +9900,23 @@
           <w:rStyle w:val="normaltextrun"/>
           <w:rFonts w:asciiTheme="majorHAnsi" w:eastAsiaTheme="majorEastAsia" w:hAnsiTheme="majorHAnsi" w:cs="Calibri"/>
         </w:rPr>
-        <w:t xml:space="preserve"> – autonomous vehicles will be expensive. There’s no doubt about that, in fact in my opinion most of the population won’t be able to afford one of these automated vehicles for quite some time.</w:t>
+        <w:t xml:space="preserve"> – autonomous vehicles will be expensive. </w:t>
+      </w:r>
+      <w:proofErr w:type="gramStart"/>
+      <w:r>
+        <w:rPr>
+          <w:rStyle w:val="normaltextrun"/>
+          <w:rFonts w:asciiTheme="majorHAnsi" w:eastAsiaTheme="majorEastAsia" w:hAnsiTheme="majorHAnsi" w:cs="Calibri"/>
+        </w:rPr>
+        <w:t>There’s</w:t>
+      </w:r>
+      <w:proofErr w:type="gramEnd"/>
+      <w:r>
+        <w:rPr>
+          <w:rStyle w:val="normaltextrun"/>
+          <w:rFonts w:asciiTheme="majorHAnsi" w:eastAsiaTheme="majorEastAsia" w:hAnsiTheme="majorHAnsi" w:cs="Calibri"/>
+        </w:rPr>
+        <w:t xml:space="preserve"> no doubt about that, in fact in my opinion most of the population won’t be able to afford one of these automated vehicles for quite some time.</w:t>
       </w:r>
     </w:p>
     <w:p>
@@ -8916,7 +9936,7 @@
       <w:pPr>
         <w:pStyle w:val="Heading2"/>
       </w:pPr>
-      <w:bookmarkStart w:id="10" w:name="_Toc45889615"/>
+      <w:bookmarkStart w:id="10" w:name="_Toc45890843"/>
       <w:r>
         <w:lastRenderedPageBreak/>
         <w:t>Technology 3</w:t>
@@ -8940,7 +9960,7 @@
       <w:pPr>
         <w:pStyle w:val="Heading2"/>
       </w:pPr>
-      <w:bookmarkStart w:id="11" w:name="_Toc45889616"/>
+      <w:bookmarkStart w:id="11" w:name="_Toc45890844"/>
       <w:r>
         <w:t>Technology 4</w:t>
       </w:r>
@@ -8976,7 +9996,7 @@
       <w:pPr>
         <w:pStyle w:val="Heading1"/>
       </w:pPr>
-      <w:bookmarkStart w:id="12" w:name="_Toc45889617"/>
+      <w:bookmarkStart w:id="12" w:name="_Toc45890845"/>
       <w:r>
         <w:lastRenderedPageBreak/>
         <w:t>Project Idea</w:t>
@@ -8990,7 +10010,7 @@
       <w:pPr>
         <w:pStyle w:val="Heading2"/>
       </w:pPr>
-      <w:bookmarkStart w:id="13" w:name="_Toc45889618"/>
+      <w:bookmarkStart w:id="13" w:name="_Toc45890846"/>
       <w:r>
         <w:t>Overview</w:t>
       </w:r>
@@ -9033,7 +10053,7 @@
                     </pic:cNvPicPr>
                   </pic:nvPicPr>
                   <pic:blipFill>
-                    <a:blip r:embed="rId27" cstate="print">
+                    <a:blip r:embed="rId25" cstate="print">
                       <a:extLst>
                         <a:ext uri="{28A0092B-C50C-407E-A947-70E740481C1C}">
                           <a14:useLocalDpi xmlns:a14="http://schemas.microsoft.com/office/drawing/2010/main" val="0"/>
@@ -9378,67 +10398,56 @@
           <w:highlight w:val="yellow"/>
         </w:rPr>
       </w:pPr>
+      <w:proofErr w:type="spellStart"/>
       <w:r>
         <w:rPr>
           <w:color w:val="FF0000"/>
           <w:highlight w:val="yellow"/>
           <w:lang w:eastAsia="en-AU"/>
         </w:rPr>
-        <w:t>Myabi Aqua Design Ltd</w:t>
-      </w:r>
+        <w:t>Myabi</w:t>
+      </w:r>
+      <w:proofErr w:type="spellEnd"/>
       <w:r>
         <w:rPr>
           <w:color w:val="FF0000"/>
           <w:highlight w:val="yellow"/>
           <w:lang w:eastAsia="en-AU"/>
         </w:rPr>
-        <w:t>,</w:t>
+        <w:t xml:space="preserve"> Aqua Design Ltd</w:t>
       </w:r>
       <w:r>
         <w:rPr>
           <w:color w:val="FF0000"/>
           <w:highlight w:val="yellow"/>
-        </w:rPr>
-        <w:t xml:space="preserve"> </w:t>
+          <w:lang w:eastAsia="en-AU"/>
+        </w:rPr>
+        <w:t>,</w:t>
       </w:r>
       <w:r>
         <w:rPr>
           <w:color w:val="FF0000"/>
           <w:highlight w:val="yellow"/>
         </w:rPr>
-        <w:t>“</w:t>
-      </w:r>
-      <w:r>
-        <w:rPr>
+        <w:t xml:space="preserve"> “The War on Algae,” European Telecommunications Standards Institute, ETSI-TR-101, 2007. [Online]. </w:t>
+      </w:r>
+    </w:p>
+    <w:p>
+      <w:pPr>
+        <w:rPr>
+          <w:rFonts w:asciiTheme="majorHAnsi" w:hAnsiTheme="majorHAnsi"/>
           <w:color w:val="FF0000"/>
           <w:highlight w:val="yellow"/>
         </w:rPr>
-        <w:t>The War on Algae</w:t>
-      </w:r>
+      </w:pPr>
       <w:r>
         <w:rPr>
           <w:color w:val="FF0000"/>
           <w:highlight w:val="yellow"/>
         </w:rPr>
-        <w:t xml:space="preserve">,” European Telecommunications Standards Institute, ETSI-TR-101, 2007. [Online]. </w:t>
-      </w:r>
-    </w:p>
-    <w:p>
-      <w:pPr>
-        <w:rPr>
-          <w:rFonts w:asciiTheme="majorHAnsi" w:hAnsiTheme="majorHAnsi"/>
-          <w:color w:val="FF0000"/>
-          <w:highlight w:val="yellow"/>
-        </w:rPr>
-      </w:pPr>
-      <w:r>
-        <w:rPr>
-          <w:color w:val="FF0000"/>
-          <w:highlight w:val="yellow"/>
-        </w:rPr>
         <w:t xml:space="preserve">Available: </w:t>
       </w:r>
-      <w:hyperlink r:id="rId28" w:history="1">
+      <w:hyperlink r:id="rId26" w:history="1">
         <w:r>
           <w:rPr>
             <w:rStyle w:val="Hyperlink"/>
@@ -10285,7 +11294,7 @@
       <w:pPr>
         <w:pStyle w:val="Heading2"/>
       </w:pPr>
-      <w:bookmarkStart w:id="14" w:name="_Toc45889619"/>
+      <w:bookmarkStart w:id="14" w:name="_Toc45890847"/>
       <w:r>
         <w:t>Description</w:t>
       </w:r>
@@ -12095,7 +13104,7 @@
       <w:pPr>
         <w:pStyle w:val="Heading2"/>
       </w:pPr>
-      <w:bookmarkStart w:id="15" w:name="_Toc45889620"/>
+      <w:bookmarkStart w:id="15" w:name="_Toc45890848"/>
       <w:r>
         <w:lastRenderedPageBreak/>
         <w:t xml:space="preserve">Development in </w:t>
@@ -12316,7 +13325,7 @@
       <w:pPr>
         <w:pStyle w:val="Heading1"/>
       </w:pPr>
-      <w:bookmarkStart w:id="16" w:name="_Toc45889621"/>
+      <w:bookmarkStart w:id="16" w:name="_Toc45890849"/>
       <w:r>
         <w:t>Group Reflection</w:t>
       </w:r>
@@ -12326,7 +13335,7 @@
       <w:pPr>
         <w:pStyle w:val="Heading2"/>
       </w:pPr>
-      <w:bookmarkStart w:id="17" w:name="_Toc45889622"/>
+      <w:bookmarkStart w:id="17" w:name="_Toc45890850"/>
       <w:r>
         <w:t>Members</w:t>
       </w:r>
@@ -12399,9 +13408,11 @@
       <w:pPr>
         <w:pStyle w:val="Heading3"/>
       </w:pPr>
+      <w:proofErr w:type="spellStart"/>
       <w:r>
         <w:t>Ossama</w:t>
       </w:r>
+      <w:proofErr w:type="spellEnd"/>
     </w:p>
     <w:p>
       <w:pPr>
@@ -12420,9 +13431,11 @@
       <w:pPr>
         <w:pStyle w:val="Heading3"/>
       </w:pPr>
+      <w:proofErr w:type="spellStart"/>
       <w:r>
         <w:t>Torin</w:t>
       </w:r>
+      <w:proofErr w:type="spellEnd"/>
     </w:p>
     <w:p>
       <w:pPr>
@@ -12462,7 +13475,7 @@
       <w:pPr>
         <w:pStyle w:val="Heading2"/>
       </w:pPr>
-      <w:bookmarkStart w:id="18" w:name="_Toc45889623"/>
+      <w:bookmarkStart w:id="18" w:name="_Toc45890851"/>
       <w:r>
         <w:t>Summary</w:t>
       </w:r>
@@ -12494,7 +13507,7 @@
           <w:lang w:eastAsia="en-AU"/>
         </w:rPr>
       </w:pPr>
-      <w:bookmarkStart w:id="19" w:name="_Toc45889624"/>
+      <w:bookmarkStart w:id="19" w:name="_Toc45890852"/>
       <w:r>
         <w:rPr>
           <w:lang w:eastAsia="en-AU"/>

</xml_diff>

<commit_message>
added Project Idea section and some formatting
</commit_message>
<xml_diff>
--- a/!Report.docx
+++ b/!Report.docx
@@ -3904,7 +3904,7 @@
         </w:rPr>
         <w:fldChar w:fldCharType="separate"/>
       </w:r>
-      <w:hyperlink w:anchor="_Toc45892101" w:history="1">
+      <w:hyperlink w:anchor="_Toc45899912" w:history="1">
         <w:r>
           <w:rPr>
             <w:rStyle w:val="Hyperlink"/>
@@ -3931,7 +3931,7 @@
             <w:noProof/>
             <w:webHidden/>
           </w:rPr>
-          <w:instrText xml:space="preserve"> PAGEREF _Toc45892101 \h </w:instrText>
+          <w:instrText xml:space="preserve"> PAGEREF _Toc45899912 \h </w:instrText>
         </w:r>
         <w:r>
           <w:rPr>
@@ -3974,7 +3974,7 @@
           <w:lang w:eastAsia="en-AU"/>
         </w:rPr>
       </w:pPr>
-      <w:hyperlink w:anchor="_Toc45892102" w:history="1">
+      <w:hyperlink w:anchor="_Toc45899913" w:history="1">
         <w:r>
           <w:rPr>
             <w:rStyle w:val="Hyperlink"/>
@@ -4001,7 +4001,7 @@
             <w:noProof/>
             <w:webHidden/>
           </w:rPr>
-          <w:instrText xml:space="preserve"> PAGEREF _Toc45892102 \h </w:instrText>
+          <w:instrText xml:space="preserve"> PAGEREF _Toc45899913 \h </w:instrText>
         </w:r>
         <w:r>
           <w:rPr>
@@ -4044,7 +4044,7 @@
           <w:lang w:eastAsia="en-AU"/>
         </w:rPr>
       </w:pPr>
-      <w:hyperlink w:anchor="_Toc45892103" w:history="1">
+      <w:hyperlink w:anchor="_Toc45899914" w:history="1">
         <w:r>
           <w:rPr>
             <w:rStyle w:val="Hyperlink"/>
@@ -4071,7 +4071,7 @@
             <w:noProof/>
             <w:webHidden/>
           </w:rPr>
-          <w:instrText xml:space="preserve"> PAGEREF _Toc45892103 \h </w:instrText>
+          <w:instrText xml:space="preserve"> PAGEREF _Toc45899914 \h </w:instrText>
         </w:r>
         <w:r>
           <w:rPr>
@@ -4114,7 +4114,7 @@
           <w:lang w:eastAsia="en-AU"/>
         </w:rPr>
       </w:pPr>
-      <w:hyperlink w:anchor="_Toc45892104" w:history="1">
+      <w:hyperlink w:anchor="_Toc45899915" w:history="1">
         <w:r>
           <w:rPr>
             <w:rStyle w:val="Hyperlink"/>
@@ -4141,7 +4141,7 @@
             <w:noProof/>
             <w:webHidden/>
           </w:rPr>
-          <w:instrText xml:space="preserve"> PAGEREF _Toc45892104 \h </w:instrText>
+          <w:instrText xml:space="preserve"> PAGEREF _Toc45899915 \h </w:instrText>
         </w:r>
         <w:r>
           <w:rPr>
@@ -4184,7 +4184,7 @@
           <w:lang w:eastAsia="en-AU"/>
         </w:rPr>
       </w:pPr>
-      <w:hyperlink w:anchor="_Toc45892105" w:history="1">
+      <w:hyperlink w:anchor="_Toc45899916" w:history="1">
         <w:r>
           <w:rPr>
             <w:rStyle w:val="Hyperlink"/>
@@ -4211,7 +4211,7 @@
             <w:noProof/>
             <w:webHidden/>
           </w:rPr>
-          <w:instrText xml:space="preserve"> PAGEREF _Toc45892105 \h </w:instrText>
+          <w:instrText xml:space="preserve"> PAGEREF _Toc45899916 \h </w:instrText>
         </w:r>
         <w:r>
           <w:rPr>
@@ -4254,7 +4254,7 @@
           <w:lang w:eastAsia="en-AU"/>
         </w:rPr>
       </w:pPr>
-      <w:hyperlink w:anchor="_Toc45892106" w:history="1">
+      <w:hyperlink w:anchor="_Toc45899917" w:history="1">
         <w:r>
           <w:rPr>
             <w:rStyle w:val="Hyperlink"/>
@@ -4281,7 +4281,7 @@
             <w:noProof/>
             <w:webHidden/>
           </w:rPr>
-          <w:instrText xml:space="preserve"> PAGEREF _Toc45892106 \h </w:instrText>
+          <w:instrText xml:space="preserve"> PAGEREF _Toc45899917 \h </w:instrText>
         </w:r>
         <w:r>
           <w:rPr>
@@ -4324,7 +4324,7 @@
           <w:lang w:eastAsia="en-AU"/>
         </w:rPr>
       </w:pPr>
-      <w:hyperlink w:anchor="_Toc45892107" w:history="1">
+      <w:hyperlink w:anchor="_Toc45899918" w:history="1">
         <w:r>
           <w:rPr>
             <w:rStyle w:val="Hyperlink"/>
@@ -4351,7 +4351,7 @@
             <w:noProof/>
             <w:webHidden/>
           </w:rPr>
-          <w:instrText xml:space="preserve"> PAGEREF _Toc45892107 \h </w:instrText>
+          <w:instrText xml:space="preserve"> PAGEREF _Toc45899918 \h </w:instrText>
         </w:r>
         <w:r>
           <w:rPr>
@@ -4394,7 +4394,7 @@
           <w:lang w:eastAsia="en-AU"/>
         </w:rPr>
       </w:pPr>
-      <w:hyperlink w:anchor="_Toc45892108" w:history="1">
+      <w:hyperlink w:anchor="_Toc45899919" w:history="1">
         <w:r>
           <w:rPr>
             <w:rStyle w:val="Hyperlink"/>
@@ -4421,7 +4421,7 @@
             <w:noProof/>
             <w:webHidden/>
           </w:rPr>
-          <w:instrText xml:space="preserve"> PAGEREF _Toc45892108 \h </w:instrText>
+          <w:instrText xml:space="preserve"> PAGEREF _Toc45899919 \h </w:instrText>
         </w:r>
         <w:r>
           <w:rPr>
@@ -4464,7 +4464,7 @@
           <w:lang w:eastAsia="en-AU"/>
         </w:rPr>
       </w:pPr>
-      <w:hyperlink w:anchor="_Toc45892109" w:history="1">
+      <w:hyperlink w:anchor="_Toc45899920" w:history="1">
         <w:r>
           <w:rPr>
             <w:rStyle w:val="Hyperlink"/>
@@ -4491,7 +4491,7 @@
             <w:noProof/>
             <w:webHidden/>
           </w:rPr>
-          <w:instrText xml:space="preserve"> PAGEREF _Toc45892109 \h </w:instrText>
+          <w:instrText xml:space="preserve"> PAGEREF _Toc45899920 \h </w:instrText>
         </w:r>
         <w:r>
           <w:rPr>
@@ -4534,7 +4534,7 @@
           <w:lang w:eastAsia="en-AU"/>
         </w:rPr>
       </w:pPr>
-      <w:hyperlink w:anchor="_Toc45892110" w:history="1">
+      <w:hyperlink w:anchor="_Toc45899921" w:history="1">
         <w:r>
           <w:rPr>
             <w:rStyle w:val="Hyperlink"/>
@@ -4561,7 +4561,7 @@
             <w:noProof/>
             <w:webHidden/>
           </w:rPr>
-          <w:instrText xml:space="preserve"> PAGEREF _Toc45892110 \h </w:instrText>
+          <w:instrText xml:space="preserve"> PAGEREF _Toc45899921 \h </w:instrText>
         </w:r>
         <w:r>
           <w:rPr>
@@ -4604,7 +4604,7 @@
           <w:lang w:eastAsia="en-AU"/>
         </w:rPr>
       </w:pPr>
-      <w:hyperlink w:anchor="_Toc45892111" w:history="1">
+      <w:hyperlink w:anchor="_Toc45899922" w:history="1">
         <w:r>
           <w:rPr>
             <w:rStyle w:val="Hyperlink"/>
@@ -4631,7 +4631,7 @@
             <w:noProof/>
             <w:webHidden/>
           </w:rPr>
-          <w:instrText xml:space="preserve"> PAGEREF _Toc45892111 \h </w:instrText>
+          <w:instrText xml:space="preserve"> PAGEREF _Toc45899922 \h </w:instrText>
         </w:r>
         <w:r>
           <w:rPr>
@@ -4674,7 +4674,7 @@
           <w:lang w:eastAsia="en-AU"/>
         </w:rPr>
       </w:pPr>
-      <w:hyperlink w:anchor="_Toc45892112" w:history="1">
+      <w:hyperlink w:anchor="_Toc45899923" w:history="1">
         <w:r>
           <w:rPr>
             <w:rStyle w:val="Hyperlink"/>
@@ -4701,7 +4701,7 @@
             <w:noProof/>
             <w:webHidden/>
           </w:rPr>
-          <w:instrText xml:space="preserve"> PAGEREF _Toc45892112 \h </w:instrText>
+          <w:instrText xml:space="preserve"> PAGEREF _Toc45899923 \h </w:instrText>
         </w:r>
         <w:r>
           <w:rPr>
@@ -4744,7 +4744,7 @@
           <w:lang w:eastAsia="en-AU"/>
         </w:rPr>
       </w:pPr>
-      <w:hyperlink w:anchor="_Toc45892113" w:history="1">
+      <w:hyperlink w:anchor="_Toc45899924" w:history="1">
         <w:r>
           <w:rPr>
             <w:rStyle w:val="Hyperlink"/>
@@ -4771,7 +4771,7 @@
             <w:noProof/>
             <w:webHidden/>
           </w:rPr>
-          <w:instrText xml:space="preserve"> PAGEREF _Toc45892113 \h </w:instrText>
+          <w:instrText xml:space="preserve"> PAGEREF _Toc45899924 \h </w:instrText>
         </w:r>
         <w:r>
           <w:rPr>
@@ -4814,7 +4814,7 @@
           <w:lang w:eastAsia="en-AU"/>
         </w:rPr>
       </w:pPr>
-      <w:hyperlink w:anchor="_Toc45892114" w:history="1">
+      <w:hyperlink w:anchor="_Toc45899925" w:history="1">
         <w:r>
           <w:rPr>
             <w:rStyle w:val="Hyperlink"/>
@@ -4841,7 +4841,7 @@
             <w:noProof/>
             <w:webHidden/>
           </w:rPr>
-          <w:instrText xml:space="preserve"> PAGEREF _Toc45892114 \h </w:instrText>
+          <w:instrText xml:space="preserve"> PAGEREF _Toc45899925 \h </w:instrText>
         </w:r>
         <w:r>
           <w:rPr>
@@ -4884,7 +4884,7 @@
           <w:lang w:eastAsia="en-AU"/>
         </w:rPr>
       </w:pPr>
-      <w:hyperlink w:anchor="_Toc45892115" w:history="1">
+      <w:hyperlink w:anchor="_Toc45899926" w:history="1">
         <w:r>
           <w:rPr>
             <w:rStyle w:val="Hyperlink"/>
@@ -4911,7 +4911,7 @@
             <w:noProof/>
             <w:webHidden/>
           </w:rPr>
-          <w:instrText xml:space="preserve"> PAGEREF _Toc45892115 \h </w:instrText>
+          <w:instrText xml:space="preserve"> PAGEREF _Toc45899926 \h </w:instrText>
         </w:r>
         <w:r>
           <w:rPr>
@@ -4954,7 +4954,7 @@
           <w:lang w:eastAsia="en-AU"/>
         </w:rPr>
       </w:pPr>
-      <w:hyperlink w:anchor="_Toc45892116" w:history="1">
+      <w:hyperlink w:anchor="_Toc45899927" w:history="1">
         <w:r>
           <w:rPr>
             <w:rStyle w:val="Hyperlink"/>
@@ -4981,7 +4981,7 @@
             <w:noProof/>
             <w:webHidden/>
           </w:rPr>
-          <w:instrText xml:space="preserve"> PAGEREF _Toc45892116 \h </w:instrText>
+          <w:instrText xml:space="preserve"> PAGEREF _Toc45899927 \h </w:instrText>
         </w:r>
         <w:r>
           <w:rPr>
@@ -5024,7 +5024,7 @@
           <w:lang w:eastAsia="en-AU"/>
         </w:rPr>
       </w:pPr>
-      <w:hyperlink w:anchor="_Toc45892117" w:history="1">
+      <w:hyperlink w:anchor="_Toc45899928" w:history="1">
         <w:r>
           <w:rPr>
             <w:rStyle w:val="Hyperlink"/>
@@ -5051,7 +5051,7 @@
             <w:noProof/>
             <w:webHidden/>
           </w:rPr>
-          <w:instrText xml:space="preserve"> PAGEREF _Toc45892117 \h </w:instrText>
+          <w:instrText xml:space="preserve"> PAGEREF _Toc45899928 \h </w:instrText>
         </w:r>
         <w:r>
           <w:rPr>
@@ -5094,7 +5094,7 @@
           <w:lang w:eastAsia="en-AU"/>
         </w:rPr>
       </w:pPr>
-      <w:hyperlink w:anchor="_Toc45892118" w:history="1">
+      <w:hyperlink w:anchor="_Toc45899929" w:history="1">
         <w:r>
           <w:rPr>
             <w:rStyle w:val="Hyperlink"/>
@@ -5121,7 +5121,7 @@
             <w:noProof/>
             <w:webHidden/>
           </w:rPr>
-          <w:instrText xml:space="preserve"> PAGEREF _Toc45892118 \h </w:instrText>
+          <w:instrText xml:space="preserve"> PAGEREF _Toc45899929 \h </w:instrText>
         </w:r>
         <w:r>
           <w:rPr>
@@ -5164,7 +5164,7 @@
           <w:lang w:eastAsia="en-AU"/>
         </w:rPr>
       </w:pPr>
-      <w:hyperlink w:anchor="_Toc45892119" w:history="1">
+      <w:hyperlink w:anchor="_Toc45899930" w:history="1">
         <w:r>
           <w:rPr>
             <w:rStyle w:val="Hyperlink"/>
@@ -5191,7 +5191,7 @@
             <w:noProof/>
             <w:webHidden/>
           </w:rPr>
-          <w:instrText xml:space="preserve"> PAGEREF _Toc45892119 \h </w:instrText>
+          <w:instrText xml:space="preserve"> PAGEREF _Toc45899930 \h </w:instrText>
         </w:r>
         <w:r>
           <w:rPr>
@@ -5234,7 +5234,7 @@
           <w:lang w:eastAsia="en-AU"/>
         </w:rPr>
       </w:pPr>
-      <w:hyperlink w:anchor="_Toc45892120" w:history="1">
+      <w:hyperlink w:anchor="_Toc45899931" w:history="1">
         <w:r>
           <w:rPr>
             <w:rStyle w:val="Hyperlink"/>
@@ -5261,7 +5261,7 @@
             <w:noProof/>
             <w:webHidden/>
           </w:rPr>
-          <w:instrText xml:space="preserve"> PAGEREF _Toc45892120 \h </w:instrText>
+          <w:instrText xml:space="preserve"> PAGEREF _Toc45899931 \h </w:instrText>
         </w:r>
         <w:r>
           <w:rPr>
@@ -5281,7 +5281,7 @@
             <w:noProof/>
             <w:webHidden/>
           </w:rPr>
-          <w:t>18</w:t>
+          <w:t>19</w:t>
         </w:r>
         <w:r>
           <w:rPr>
@@ -5304,7 +5304,7 @@
           <w:lang w:eastAsia="en-AU"/>
         </w:rPr>
       </w:pPr>
-      <w:hyperlink w:anchor="_Toc45892121" w:history="1">
+      <w:hyperlink w:anchor="_Toc45899932" w:history="1">
         <w:r>
           <w:rPr>
             <w:rStyle w:val="Hyperlink"/>
@@ -5331,7 +5331,7 @@
             <w:noProof/>
             <w:webHidden/>
           </w:rPr>
-          <w:instrText xml:space="preserve"> PAGEREF _Toc45892121 \h </w:instrText>
+          <w:instrText xml:space="preserve"> PAGEREF _Toc45899932 \h </w:instrText>
         </w:r>
         <w:r>
           <w:rPr>
@@ -5351,7 +5351,7 @@
             <w:noProof/>
             <w:webHidden/>
           </w:rPr>
-          <w:t>18</w:t>
+          <w:t>19</w:t>
         </w:r>
         <w:r>
           <w:rPr>
@@ -5374,7 +5374,7 @@
           <w:lang w:eastAsia="en-AU"/>
         </w:rPr>
       </w:pPr>
-      <w:hyperlink w:anchor="_Toc45892122" w:history="1">
+      <w:hyperlink w:anchor="_Toc45899933" w:history="1">
         <w:r>
           <w:rPr>
             <w:rStyle w:val="Hyperlink"/>
@@ -5401,7 +5401,7 @@
             <w:noProof/>
             <w:webHidden/>
           </w:rPr>
-          <w:instrText xml:space="preserve"> PAGEREF _Toc45892122 \h </w:instrText>
+          <w:instrText xml:space="preserve"> PAGEREF _Toc45899933 \h </w:instrText>
         </w:r>
         <w:r>
           <w:rPr>
@@ -5421,7 +5421,7 @@
             <w:noProof/>
             <w:webHidden/>
           </w:rPr>
-          <w:t>18</w:t>
+          <w:t>19</w:t>
         </w:r>
         <w:r>
           <w:rPr>
@@ -5465,7 +5465,7 @@
       <w:pPr>
         <w:pStyle w:val="Heading1"/>
       </w:pPr>
-      <w:bookmarkStart w:id="0" w:name="_Toc45892101"/>
+      <w:bookmarkStart w:id="0" w:name="_Toc45899912"/>
       <w:r>
         <w:lastRenderedPageBreak/>
         <w:t>Team Profile</w:t>
@@ -5476,7 +5476,7 @@
       <w:pPr>
         <w:pStyle w:val="Heading2"/>
       </w:pPr>
-      <w:bookmarkStart w:id="1" w:name="_Toc45892102"/>
+      <w:bookmarkStart w:id="1" w:name="_Toc45899913"/>
       <w:r>
         <w:t>Personality Tests</w:t>
       </w:r>
@@ -5541,7 +5541,21 @@
         <w:rPr>
           <w:rFonts w:asciiTheme="majorHAnsi" w:hAnsiTheme="majorHAnsi"/>
         </w:rPr>
-        <w:t> with 16kB RAM and an audio tape drive. I started programming in BASIC on it, writing various games and working on one in particular that helped me learn about subroutines.</w:t>
+        <w:t xml:space="preserve"> with 16kB RAM and an audio tape drive. I started programming in BASIC on it, writing various games and working on one </w:t>
+      </w:r>
+      <w:proofErr w:type="gramStart"/>
+      <w:r>
+        <w:rPr>
+          <w:rFonts w:asciiTheme="majorHAnsi" w:hAnsiTheme="majorHAnsi"/>
+        </w:rPr>
+        <w:t>in particular that</w:t>
+      </w:r>
+      <w:proofErr w:type="gramEnd"/>
+      <w:r>
+        <w:rPr>
+          <w:rFonts w:asciiTheme="majorHAnsi" w:hAnsiTheme="majorHAnsi"/>
+        </w:rPr>
+        <w:t xml:space="preserve"> helped me learn about subroutines.</w:t>
       </w:r>
     </w:p>
     <w:p>
@@ -5601,13 +5615,44 @@
         </w:rPr>
         <w:t> and dabbled in some other programming languages (</w:t>
       </w:r>
+      <w:proofErr w:type="spellStart"/>
+      <w:r>
+        <w:fldChar w:fldCharType="begin"/>
+      </w:r>
+      <w:r>
+        <w:instrText xml:space="preserve"> HYPERLINK "https://en.wikipedia.org/wiki/Ratfor" \t "_blank" </w:instrText>
+      </w:r>
+      <w:r>
+        <w:fldChar w:fldCharType="separate"/>
+      </w:r>
+      <w:r>
+        <w:rPr>
+          <w:rStyle w:val="Hyperlink"/>
+          <w:rFonts w:asciiTheme="majorHAnsi" w:hAnsiTheme="majorHAnsi"/>
+        </w:rPr>
+        <w:t>Ratfor</w:t>
+      </w:r>
+      <w:proofErr w:type="spellEnd"/>
+      <w:r>
+        <w:rPr>
+          <w:rStyle w:val="Hyperlink"/>
+          <w:rFonts w:asciiTheme="majorHAnsi" w:hAnsiTheme="majorHAnsi"/>
+        </w:rPr>
+        <w:fldChar w:fldCharType="end"/>
+      </w:r>
+      <w:r>
+        <w:rPr>
+          <w:rFonts w:asciiTheme="majorHAnsi" w:hAnsiTheme="majorHAnsi"/>
+        </w:rPr>
+        <w:t>, </w:t>
+      </w:r>
       <w:hyperlink r:id="rId14" w:tgtFrame="_blank" w:history="1">
         <w:r>
           <w:rPr>
             <w:rStyle w:val="Hyperlink"/>
             <w:rFonts w:asciiTheme="majorHAnsi" w:hAnsiTheme="majorHAnsi"/>
           </w:rPr>
-          <w:t>Ratfor</w:t>
+          <w:t>Z80 Assembly code</w:t>
         </w:r>
       </w:hyperlink>
       <w:r>
@@ -5622,14 +5667,14 @@
             <w:rStyle w:val="Hyperlink"/>
             <w:rFonts w:asciiTheme="majorHAnsi" w:hAnsiTheme="majorHAnsi"/>
           </w:rPr>
-          <w:t>Z80 Assembly code</w:t>
+          <w:t>Forth</w:t>
         </w:r>
       </w:hyperlink>
       <w:r>
         <w:rPr>
           <w:rFonts w:asciiTheme="majorHAnsi" w:hAnsiTheme="majorHAnsi"/>
         </w:rPr>
-        <w:t>, </w:t>
+        <w:t>). I had to withdraw from the course before I finished. In 2010 I had another go at Mechanical Engineering, at </w:t>
       </w:r>
       <w:hyperlink r:id="rId16" w:tgtFrame="_blank" w:history="1">
         <w:r>
@@ -5637,14 +5682,45 @@
             <w:rStyle w:val="Hyperlink"/>
             <w:rFonts w:asciiTheme="majorHAnsi" w:hAnsiTheme="majorHAnsi"/>
           </w:rPr>
-          <w:t>Forth</w:t>
+          <w:t>Sydney University</w:t>
         </w:r>
       </w:hyperlink>
       <w:r>
         <w:rPr>
           <w:rFonts w:asciiTheme="majorHAnsi" w:hAnsiTheme="majorHAnsi"/>
         </w:rPr>
-        <w:t>). I had to withdraw from the course before I finished. In 2010 I had another go at Mechanical Engineering, at </w:t>
+        <w:t> this time. In first semester I did Engineering Computing which covered </w:t>
+      </w:r>
+      <w:proofErr w:type="spellStart"/>
+      <w:r>
+        <w:fldChar w:fldCharType="begin"/>
+      </w:r>
+      <w:r>
+        <w:instrText xml:space="preserve"> HYPERLINK "https://au.mathworks.com/products/matlab.html" \t "_blank" </w:instrText>
+      </w:r>
+      <w:r>
+        <w:fldChar w:fldCharType="separate"/>
+      </w:r>
+      <w:r>
+        <w:rPr>
+          <w:rStyle w:val="Hyperlink"/>
+          <w:rFonts w:asciiTheme="majorHAnsi" w:hAnsiTheme="majorHAnsi"/>
+        </w:rPr>
+        <w:t>Matlab</w:t>
+      </w:r>
+      <w:proofErr w:type="spellEnd"/>
+      <w:r>
+        <w:rPr>
+          <w:rStyle w:val="Hyperlink"/>
+          <w:rFonts w:asciiTheme="majorHAnsi" w:hAnsiTheme="majorHAnsi"/>
+        </w:rPr>
+        <w:fldChar w:fldCharType="end"/>
+      </w:r>
+      <w:r>
+        <w:rPr>
+          <w:rFonts w:asciiTheme="majorHAnsi" w:hAnsiTheme="majorHAnsi"/>
+        </w:rPr>
+        <w:t>. September last year I had to withdraw from the course having completed 89% of it. I have some experience in </w:t>
       </w:r>
       <w:hyperlink r:id="rId17" w:tgtFrame="_blank" w:history="1">
         <w:r>
@@ -5652,14 +5728,14 @@
             <w:rStyle w:val="Hyperlink"/>
             <w:rFonts w:asciiTheme="majorHAnsi" w:hAnsiTheme="majorHAnsi"/>
           </w:rPr>
-          <w:t>Sydney University</w:t>
+          <w:t>HTML</w:t>
         </w:r>
       </w:hyperlink>
       <w:r>
         <w:rPr>
           <w:rFonts w:asciiTheme="majorHAnsi" w:hAnsiTheme="majorHAnsi"/>
         </w:rPr>
-        <w:t> this time. In first semester I did Engineering Computing which covered </w:t>
+        <w:t> and had a web site which made use of HTML and </w:t>
       </w:r>
       <w:hyperlink r:id="rId18" w:tgtFrame="_blank" w:history="1">
         <w:r>
@@ -5667,14 +5743,14 @@
             <w:rStyle w:val="Hyperlink"/>
             <w:rFonts w:asciiTheme="majorHAnsi" w:hAnsiTheme="majorHAnsi"/>
           </w:rPr>
-          <w:t>Matlab</w:t>
+          <w:t>CSS</w:t>
         </w:r>
       </w:hyperlink>
       <w:r>
         <w:rPr>
           <w:rFonts w:asciiTheme="majorHAnsi" w:hAnsiTheme="majorHAnsi"/>
         </w:rPr>
-        <w:t>. September last year I had to withdraw from the course having completed 89% of it. I have some experience in </w:t>
+        <w:t> but that is gone now. I also started a course on Udemy in writing applications for </w:t>
       </w:r>
       <w:hyperlink r:id="rId19" w:tgtFrame="_blank" w:history="1">
         <w:r>
@@ -5682,36 +5758,6 @@
             <w:rStyle w:val="Hyperlink"/>
             <w:rFonts w:asciiTheme="majorHAnsi" w:hAnsiTheme="majorHAnsi"/>
           </w:rPr>
-          <w:t>HTML</w:t>
-        </w:r>
-      </w:hyperlink>
-      <w:r>
-        <w:rPr>
-          <w:rFonts w:asciiTheme="majorHAnsi" w:hAnsiTheme="majorHAnsi"/>
-        </w:rPr>
-        <w:t> and had a web site which made use of HTML and </w:t>
-      </w:r>
-      <w:hyperlink r:id="rId20" w:tgtFrame="_blank" w:history="1">
-        <w:r>
-          <w:rPr>
-            <w:rStyle w:val="Hyperlink"/>
-            <w:rFonts w:asciiTheme="majorHAnsi" w:hAnsiTheme="majorHAnsi"/>
-          </w:rPr>
-          <w:t>CSS</w:t>
-        </w:r>
-      </w:hyperlink>
-      <w:r>
-        <w:rPr>
-          <w:rFonts w:asciiTheme="majorHAnsi" w:hAnsiTheme="majorHAnsi"/>
-        </w:rPr>
-        <w:t> but that is gone now. I also started a course on Udemy in writing applications for </w:t>
-      </w:r>
-      <w:hyperlink r:id="rId21" w:tgtFrame="_blank" w:history="1">
-        <w:r>
-          <w:rPr>
-            <w:rStyle w:val="Hyperlink"/>
-            <w:rFonts w:asciiTheme="majorHAnsi" w:hAnsiTheme="majorHAnsi"/>
-          </w:rPr>
           <w:t>iOS</w:t>
         </w:r>
       </w:hyperlink>
@@ -5732,7 +5778,7 @@
       <w:pPr>
         <w:pStyle w:val="Heading4"/>
         <w:sectPr>
-          <w:footerReference w:type="default" r:id="rId22"/>
+          <w:footerReference w:type="default" r:id="rId20"/>
           <w:pgSz w:w="11906" w:h="16838"/>
           <w:pgMar w:top="1440" w:right="1440" w:bottom="1440" w:left="1440" w:header="708" w:footer="708" w:gutter="0"/>
           <w:pgNumType w:start="0"/>
@@ -5760,7 +5806,21 @@
         <w:rPr>
           <w:rFonts w:asciiTheme="majorHAnsi" w:hAnsiTheme="majorHAnsi"/>
         </w:rPr>
-        <w:t>(E)xtroverted:</w:t>
+        <w:t>(E)</w:t>
+      </w:r>
+      <w:proofErr w:type="spellStart"/>
+      <w:r>
+        <w:rPr>
+          <w:rFonts w:asciiTheme="majorHAnsi" w:hAnsiTheme="majorHAnsi"/>
+        </w:rPr>
+        <w:t>xtroverted</w:t>
+      </w:r>
+      <w:proofErr w:type="spellEnd"/>
+      <w:r>
+        <w:rPr>
+          <w:rFonts w:asciiTheme="majorHAnsi" w:hAnsiTheme="majorHAnsi"/>
+        </w:rPr>
+        <w:t>:</w:t>
       </w:r>
       <w:r>
         <w:rPr>
@@ -5780,33 +5840,75 @@
         <w:rPr>
           <w:rFonts w:asciiTheme="majorHAnsi" w:hAnsiTheme="majorHAnsi"/>
         </w:rPr>
-        <w:t>(S)ensing: 6%</w:t>
-      </w:r>
-    </w:p>
-    <w:p>
-      <w:pPr>
-        <w:rPr>
-          <w:rFonts w:asciiTheme="majorHAnsi" w:hAnsiTheme="majorHAnsi"/>
-        </w:rPr>
-      </w:pPr>
-      <w:r>
-        <w:rPr>
-          <w:rFonts w:asciiTheme="majorHAnsi" w:hAnsiTheme="majorHAnsi"/>
-        </w:rPr>
-        <w:t>(T)hinking: 16%</w:t>
-      </w:r>
-    </w:p>
-    <w:p>
-      <w:pPr>
-        <w:rPr>
-          <w:rFonts w:asciiTheme="majorHAnsi" w:hAnsiTheme="majorHAnsi"/>
-        </w:rPr>
-      </w:pPr>
-      <w:r>
-        <w:rPr>
-          <w:rFonts w:asciiTheme="majorHAnsi" w:hAnsiTheme="majorHAnsi"/>
-        </w:rPr>
-        <w:t>(J)udging: 54%</w:t>
+        <w:t>(S)</w:t>
+      </w:r>
+      <w:proofErr w:type="spellStart"/>
+      <w:r>
+        <w:rPr>
+          <w:rFonts w:asciiTheme="majorHAnsi" w:hAnsiTheme="majorHAnsi"/>
+        </w:rPr>
+        <w:t>ensing</w:t>
+      </w:r>
+      <w:proofErr w:type="spellEnd"/>
+      <w:r>
+        <w:rPr>
+          <w:rFonts w:asciiTheme="majorHAnsi" w:hAnsiTheme="majorHAnsi"/>
+        </w:rPr>
+        <w:t>: 6%</w:t>
+      </w:r>
+    </w:p>
+    <w:p>
+      <w:pPr>
+        <w:rPr>
+          <w:rFonts w:asciiTheme="majorHAnsi" w:hAnsiTheme="majorHAnsi"/>
+        </w:rPr>
+      </w:pPr>
+      <w:r>
+        <w:rPr>
+          <w:rFonts w:asciiTheme="majorHAnsi" w:hAnsiTheme="majorHAnsi"/>
+        </w:rPr>
+        <w:t>(T)</w:t>
+      </w:r>
+      <w:proofErr w:type="spellStart"/>
+      <w:r>
+        <w:rPr>
+          <w:rFonts w:asciiTheme="majorHAnsi" w:hAnsiTheme="majorHAnsi"/>
+        </w:rPr>
+        <w:t>hinking</w:t>
+      </w:r>
+      <w:proofErr w:type="spellEnd"/>
+      <w:r>
+        <w:rPr>
+          <w:rFonts w:asciiTheme="majorHAnsi" w:hAnsiTheme="majorHAnsi"/>
+        </w:rPr>
+        <w:t>: 16%</w:t>
+      </w:r>
+    </w:p>
+    <w:p>
+      <w:pPr>
+        <w:rPr>
+          <w:rFonts w:asciiTheme="majorHAnsi" w:hAnsiTheme="majorHAnsi"/>
+        </w:rPr>
+      </w:pPr>
+      <w:r>
+        <w:rPr>
+          <w:rFonts w:asciiTheme="majorHAnsi" w:hAnsiTheme="majorHAnsi"/>
+        </w:rPr>
+        <w:t>(J)</w:t>
+      </w:r>
+      <w:proofErr w:type="spellStart"/>
+      <w:r>
+        <w:rPr>
+          <w:rFonts w:asciiTheme="majorHAnsi" w:hAnsiTheme="majorHAnsi"/>
+        </w:rPr>
+        <w:t>udging</w:t>
+      </w:r>
+      <w:proofErr w:type="spellEnd"/>
+      <w:r>
+        <w:rPr>
+          <w:rFonts w:asciiTheme="majorHAnsi" w:hAnsiTheme="majorHAnsi"/>
+        </w:rPr>
+        <w:t>: 54%</w:t>
       </w:r>
     </w:p>
     <w:p>
@@ -5968,27 +6070,111 @@
         <w:rPr>
           <w:rFonts w:asciiTheme="majorHAnsi" w:hAnsiTheme="majorHAnsi"/>
         </w:rPr>
-        <w:t>While I don't disagree with the description of myself that the Meyers-Briggs Test comes up with, I'm not sure how useful they are for someone who knows themself well. They may be helpful to someone hiring people who has to assess a lot of people they don't know quickly, or for a young person who doesn't know themself that well. It's pretty positive so I don't think it's a problem for job interviews if they test me. The learning style test doesn't really tell me anything I didn't already suspect. IQ tests suffer from problems of cultural bias, although this works in my favour as I am of the culture the tests are aimed at.</w:t>
-      </w:r>
-    </w:p>
-    <w:p>
-      <w:pPr>
-        <w:rPr>
-          <w:rFonts w:asciiTheme="majorHAnsi" w:hAnsiTheme="majorHAnsi"/>
-        </w:rPr>
-      </w:pPr>
-      <w:r>
-        <w:rPr>
-          <w:rFonts w:asciiTheme="majorHAnsi" w:hAnsiTheme="majorHAnsi"/>
-        </w:rPr>
-        <w:t xml:space="preserve">For a group it indicates I should be an asset to them. Being organised and natural leader, combined with my experience with HTML and programming should make it easy for me to find people who would like to join forces. I hope to be able to help the team out a lot. Although my ESTJ profile says I'm a natural leader, this is not a position I gravitate towards </w:t>
+        <w:t xml:space="preserve">While I don't disagree with the description of myself that the Meyers-Briggs Test comes up with, </w:t>
+      </w:r>
+      <w:proofErr w:type="gramStart"/>
+      <w:r>
+        <w:rPr>
+          <w:rFonts w:asciiTheme="majorHAnsi" w:hAnsiTheme="majorHAnsi"/>
+        </w:rPr>
+        <w:t>I'm</w:t>
+      </w:r>
+      <w:proofErr w:type="gramEnd"/>
+      <w:r>
+        <w:rPr>
+          <w:rFonts w:asciiTheme="majorHAnsi" w:hAnsiTheme="majorHAnsi"/>
+        </w:rPr>
+        <w:t xml:space="preserve"> not sure how useful they are for someone who knows themself well. They may be helpful to someone hiring people who </w:t>
+      </w:r>
+      <w:proofErr w:type="gramStart"/>
+      <w:r>
+        <w:rPr>
+          <w:rFonts w:asciiTheme="majorHAnsi" w:hAnsiTheme="majorHAnsi"/>
+        </w:rPr>
+        <w:t>has to</w:t>
+      </w:r>
+      <w:proofErr w:type="gramEnd"/>
+      <w:r>
+        <w:rPr>
+          <w:rFonts w:asciiTheme="majorHAnsi" w:hAnsiTheme="majorHAnsi"/>
+        </w:rPr>
+        <w:t xml:space="preserve"> assess a lot of people they don't know quickly, or for a young person who doesn't know themself that well. </w:t>
+      </w:r>
+      <w:proofErr w:type="gramStart"/>
+      <w:r>
+        <w:rPr>
+          <w:rFonts w:asciiTheme="majorHAnsi" w:hAnsiTheme="majorHAnsi"/>
+        </w:rPr>
+        <w:t>It's</w:t>
+      </w:r>
+      <w:proofErr w:type="gramEnd"/>
+      <w:r>
+        <w:rPr>
+          <w:rFonts w:asciiTheme="majorHAnsi" w:hAnsiTheme="majorHAnsi"/>
+        </w:rPr>
+        <w:t xml:space="preserve"> pretty positive so I don't think it's a problem for job interviews if they test me. The learning style test </w:t>
+      </w:r>
+      <w:proofErr w:type="gramStart"/>
+      <w:r>
+        <w:rPr>
+          <w:rFonts w:asciiTheme="majorHAnsi" w:hAnsiTheme="majorHAnsi"/>
+        </w:rPr>
+        <w:t>doesn't</w:t>
+      </w:r>
+      <w:proofErr w:type="gramEnd"/>
+      <w:r>
+        <w:rPr>
+          <w:rFonts w:asciiTheme="majorHAnsi" w:hAnsiTheme="majorHAnsi"/>
+        </w:rPr>
+        <w:t xml:space="preserve"> really tell me anything I didn't already suspect. IQ tests suffer from problems of cultural bias, although this works in my favour as I am of the culture the tests are aimed at.</w:t>
+      </w:r>
+    </w:p>
+    <w:p>
+      <w:pPr>
+        <w:rPr>
+          <w:rFonts w:asciiTheme="majorHAnsi" w:hAnsiTheme="majorHAnsi"/>
+        </w:rPr>
+      </w:pPr>
+      <w:r>
+        <w:rPr>
+          <w:rFonts w:asciiTheme="majorHAnsi" w:hAnsiTheme="majorHAnsi"/>
+        </w:rPr>
+        <w:t xml:space="preserve">For a group it indicates I should be an asset to them. Being organised and natural leader, combined with my experience with HTML and programming should make it easy for me to find people who would like to join forces. I hope to be able to help the team out a lot. Although my ESTJ profile says </w:t>
+      </w:r>
+      <w:proofErr w:type="gramStart"/>
+      <w:r>
+        <w:rPr>
+          <w:rFonts w:asciiTheme="majorHAnsi" w:hAnsiTheme="majorHAnsi"/>
+        </w:rPr>
+        <w:t>I'm</w:t>
+      </w:r>
+      <w:proofErr w:type="gramEnd"/>
+      <w:r>
+        <w:rPr>
+          <w:rFonts w:asciiTheme="majorHAnsi" w:hAnsiTheme="majorHAnsi"/>
+        </w:rPr>
+        <w:t xml:space="preserve"> a natural leader, this is not a position I gravitate towards </w:t>
       </w:r>
       <w:r>
         <w:rPr>
           <w:rFonts w:asciiTheme="majorHAnsi" w:hAnsiTheme="majorHAnsi"/>
         </w:rPr>
         <w:lastRenderedPageBreak/>
-        <w:t>as it takes a lot of work to do well. All the groups I've been in at university before didn't have a leader and just worked cooperatively anyway.</w:t>
+        <w:t xml:space="preserve">as it takes a lot of work to do well. All the groups </w:t>
+      </w:r>
+      <w:proofErr w:type="gramStart"/>
+      <w:r>
+        <w:rPr>
+          <w:rFonts w:asciiTheme="majorHAnsi" w:hAnsiTheme="majorHAnsi"/>
+        </w:rPr>
+        <w:t>I've</w:t>
+      </w:r>
+      <w:proofErr w:type="gramEnd"/>
+      <w:r>
+        <w:rPr>
+          <w:rFonts w:asciiTheme="majorHAnsi" w:hAnsiTheme="majorHAnsi"/>
+        </w:rPr>
+        <w:t xml:space="preserve"> been in at university before didn't have a leader and just worked cooperatively anyway.</w:t>
       </w:r>
     </w:p>
     <w:p>
@@ -6111,7 +6297,21 @@
         <w:rPr>
           <w:rFonts w:asciiTheme="majorHAnsi" w:hAnsiTheme="majorHAnsi"/>
         </w:rPr>
-        <w:t>(I)ntroverted:</w:t>
+        <w:t>(I)</w:t>
+      </w:r>
+      <w:proofErr w:type="spellStart"/>
+      <w:r>
+        <w:rPr>
+          <w:rFonts w:asciiTheme="majorHAnsi" w:hAnsiTheme="majorHAnsi"/>
+        </w:rPr>
+        <w:t>ntroverted</w:t>
+      </w:r>
+      <w:proofErr w:type="spellEnd"/>
+      <w:r>
+        <w:rPr>
+          <w:rFonts w:asciiTheme="majorHAnsi" w:hAnsiTheme="majorHAnsi"/>
+        </w:rPr>
+        <w:t>:</w:t>
       </w:r>
       <w:r>
         <w:rPr>
@@ -6131,46 +6331,102 @@
         <w:rPr>
           <w:rFonts w:asciiTheme="majorHAnsi" w:hAnsiTheme="majorHAnsi"/>
         </w:rPr>
-        <w:t>I(N)tuitive: 71%</w:t>
-      </w:r>
-    </w:p>
-    <w:p>
-      <w:pPr>
-        <w:rPr>
-          <w:rFonts w:asciiTheme="majorHAnsi" w:hAnsiTheme="majorHAnsi"/>
-        </w:rPr>
-      </w:pPr>
-      <w:r>
-        <w:rPr>
-          <w:rFonts w:asciiTheme="majorHAnsi" w:hAnsiTheme="majorHAnsi"/>
-        </w:rPr>
-        <w:t>(T)hinking: 64%</w:t>
-      </w:r>
-    </w:p>
-    <w:p>
-      <w:pPr>
-        <w:rPr>
-          <w:rFonts w:asciiTheme="majorHAnsi" w:hAnsiTheme="majorHAnsi"/>
-        </w:rPr>
-      </w:pPr>
-      <w:r>
-        <w:rPr>
-          <w:rFonts w:asciiTheme="majorHAnsi" w:hAnsiTheme="majorHAnsi"/>
-        </w:rPr>
-        <w:t>(P)rospecting: 58%</w:t>
-      </w:r>
-    </w:p>
-    <w:p>
-      <w:pPr>
-        <w:rPr>
-          <w:rFonts w:asciiTheme="majorHAnsi" w:hAnsiTheme="majorHAnsi"/>
-        </w:rPr>
-      </w:pPr>
-      <w:r>
-        <w:rPr>
-          <w:rFonts w:asciiTheme="majorHAnsi" w:hAnsiTheme="majorHAnsi"/>
-        </w:rPr>
-        <w:t>(T)urbulent: 56%</w:t>
+        <w:t>I(N)</w:t>
+      </w:r>
+      <w:proofErr w:type="spellStart"/>
+      <w:r>
+        <w:rPr>
+          <w:rFonts w:asciiTheme="majorHAnsi" w:hAnsiTheme="majorHAnsi"/>
+        </w:rPr>
+        <w:t>tuitive</w:t>
+      </w:r>
+      <w:proofErr w:type="spellEnd"/>
+      <w:r>
+        <w:rPr>
+          <w:rFonts w:asciiTheme="majorHAnsi" w:hAnsiTheme="majorHAnsi"/>
+        </w:rPr>
+        <w:t>: 71%</w:t>
+      </w:r>
+    </w:p>
+    <w:p>
+      <w:pPr>
+        <w:rPr>
+          <w:rFonts w:asciiTheme="majorHAnsi" w:hAnsiTheme="majorHAnsi"/>
+        </w:rPr>
+      </w:pPr>
+      <w:r>
+        <w:rPr>
+          <w:rFonts w:asciiTheme="majorHAnsi" w:hAnsiTheme="majorHAnsi"/>
+        </w:rPr>
+        <w:t>(T)</w:t>
+      </w:r>
+      <w:proofErr w:type="spellStart"/>
+      <w:r>
+        <w:rPr>
+          <w:rFonts w:asciiTheme="majorHAnsi" w:hAnsiTheme="majorHAnsi"/>
+        </w:rPr>
+        <w:t>hinking</w:t>
+      </w:r>
+      <w:proofErr w:type="spellEnd"/>
+      <w:r>
+        <w:rPr>
+          <w:rFonts w:asciiTheme="majorHAnsi" w:hAnsiTheme="majorHAnsi"/>
+        </w:rPr>
+        <w:t>: 64%</w:t>
+      </w:r>
+    </w:p>
+    <w:p>
+      <w:pPr>
+        <w:rPr>
+          <w:rFonts w:asciiTheme="majorHAnsi" w:hAnsiTheme="majorHAnsi"/>
+        </w:rPr>
+      </w:pPr>
+      <w:r>
+        <w:rPr>
+          <w:rFonts w:asciiTheme="majorHAnsi" w:hAnsiTheme="majorHAnsi"/>
+        </w:rPr>
+        <w:t>(P)</w:t>
+      </w:r>
+      <w:proofErr w:type="spellStart"/>
+      <w:r>
+        <w:rPr>
+          <w:rFonts w:asciiTheme="majorHAnsi" w:hAnsiTheme="majorHAnsi"/>
+        </w:rPr>
+        <w:t>rospecting</w:t>
+      </w:r>
+      <w:proofErr w:type="spellEnd"/>
+      <w:r>
+        <w:rPr>
+          <w:rFonts w:asciiTheme="majorHAnsi" w:hAnsiTheme="majorHAnsi"/>
+        </w:rPr>
+        <w:t>: 58%</w:t>
+      </w:r>
+    </w:p>
+    <w:p>
+      <w:pPr>
+        <w:rPr>
+          <w:rFonts w:asciiTheme="majorHAnsi" w:hAnsiTheme="majorHAnsi"/>
+        </w:rPr>
+      </w:pPr>
+      <w:r>
+        <w:rPr>
+          <w:rFonts w:asciiTheme="majorHAnsi" w:hAnsiTheme="majorHAnsi"/>
+        </w:rPr>
+        <w:t>(T)</w:t>
+      </w:r>
+      <w:proofErr w:type="spellStart"/>
+      <w:r>
+        <w:rPr>
+          <w:rFonts w:asciiTheme="majorHAnsi" w:hAnsiTheme="majorHAnsi"/>
+        </w:rPr>
+        <w:t>urbulent</w:t>
+      </w:r>
+      <w:proofErr w:type="spellEnd"/>
+      <w:r>
+        <w:rPr>
+          <w:rFonts w:asciiTheme="majorHAnsi" w:hAnsiTheme="majorHAnsi"/>
+        </w:rPr>
+        <w:t>: 56%</w:t>
       </w:r>
     </w:p>
     <w:p>
@@ -6611,9 +6867,11 @@
       <w:pPr>
         <w:pStyle w:val="Heading3"/>
       </w:pPr>
+      <w:proofErr w:type="spellStart"/>
       <w:r>
         <w:t>Ossama</w:t>
       </w:r>
+      <w:proofErr w:type="spellEnd"/>
     </w:p>
     <w:p>
       <w:pPr>
@@ -6640,9 +6898,11 @@
       <w:pPr>
         <w:pStyle w:val="Heading3"/>
       </w:pPr>
+      <w:proofErr w:type="spellStart"/>
       <w:r>
         <w:t>Torin</w:t>
       </w:r>
+      <w:proofErr w:type="spellEnd"/>
     </w:p>
     <w:p>
       <w:pPr>
@@ -6681,22 +6941,54 @@
     </w:p>
     <w:p>
       <w:r>
-        <w:t xml:space="preserve">(I)ntroverted </w:t>
-      </w:r>
-    </w:p>
-    <w:p>
-      <w:r>
-        <w:t xml:space="preserve">I(N)tuituve </w:t>
-      </w:r>
-    </w:p>
-    <w:p>
-      <w:r>
-        <w:t xml:space="preserve">(F)eeling </w:t>
-      </w:r>
-    </w:p>
-    <w:p>
-      <w:r>
-        <w:t xml:space="preserve">(J)udging </w:t>
+        <w:t>(I)</w:t>
+      </w:r>
+      <w:proofErr w:type="spellStart"/>
+      <w:r>
+        <w:t>ntroverted</w:t>
+      </w:r>
+      <w:proofErr w:type="spellEnd"/>
+      <w:r>
+        <w:t xml:space="preserve"> </w:t>
+      </w:r>
+    </w:p>
+    <w:p>
+      <w:r>
+        <w:t>I(N)</w:t>
+      </w:r>
+      <w:proofErr w:type="spellStart"/>
+      <w:r>
+        <w:t>tuituve</w:t>
+      </w:r>
+      <w:proofErr w:type="spellEnd"/>
+      <w:r>
+        <w:t xml:space="preserve"> </w:t>
+      </w:r>
+    </w:p>
+    <w:p>
+      <w:r>
+        <w:t>(F)</w:t>
+      </w:r>
+      <w:proofErr w:type="spellStart"/>
+      <w:r>
+        <w:t>eeling</w:t>
+      </w:r>
+      <w:proofErr w:type="spellEnd"/>
+      <w:r>
+        <w:t xml:space="preserve"> </w:t>
+      </w:r>
+    </w:p>
+    <w:p>
+      <w:r>
+        <w:t>(J)</w:t>
+      </w:r>
+      <w:proofErr w:type="spellStart"/>
+      <w:r>
+        <w:t>udging</w:t>
+      </w:r>
+      <w:proofErr w:type="spellEnd"/>
+      <w:r>
+        <w:t xml:space="preserve"> </w:t>
       </w:r>
     </w:p>
     <w:p/>
@@ -6807,7 +7099,15 @@
         </w:sectPr>
       </w:pPr>
       <w:r>
-        <w:t xml:space="preserve">Negative Emotionality: You aren't particularly nervous, nor calm. </w:t>
+        <w:t xml:space="preserve">Negative Emotionality: You </w:t>
+      </w:r>
+      <w:proofErr w:type="gramStart"/>
+      <w:r>
+        <w:t>aren't</w:t>
+      </w:r>
+      <w:proofErr w:type="gramEnd"/>
+      <w:r>
+        <w:t xml:space="preserve"> particularly nervous, nor calm. </w:t>
       </w:r>
     </w:p>
     <w:p>
@@ -6869,7 +7169,7 @@
       <w:pPr>
         <w:pStyle w:val="Heading2"/>
       </w:pPr>
-      <w:bookmarkStart w:id="2" w:name="_Toc45892103"/>
+      <w:bookmarkStart w:id="2" w:name="_Toc45899914"/>
       <w:r>
         <w:lastRenderedPageBreak/>
         <w:t>Ideal Jobs</w:t>
@@ -6949,16 +7249,32 @@
         <w:rPr>
           <w:rFonts w:asciiTheme="majorHAnsi" w:hAnsiTheme="majorHAnsi"/>
         </w:rPr>
-        <w:t>In relation to the other members in the group, the most similar ideal jobs would be Joe’s or Torin’s as we all seem interested in software development in some form. They do still differ however in that my interest is more to do with the actual creative design process as opposed to working toward a particular outcome for instance.</w:t>
+        <w:t xml:space="preserve">In relation to the other members in the group, the most similar ideal jobs would be Joe’s or </w:t>
+      </w:r>
+      <w:proofErr w:type="spellStart"/>
+      <w:r>
+        <w:rPr>
+          <w:rFonts w:asciiTheme="majorHAnsi" w:hAnsiTheme="majorHAnsi"/>
+        </w:rPr>
+        <w:t>Torin’s</w:t>
+      </w:r>
+      <w:proofErr w:type="spellEnd"/>
+      <w:r>
+        <w:rPr>
+          <w:rFonts w:asciiTheme="majorHAnsi" w:hAnsiTheme="majorHAnsi"/>
+        </w:rPr>
+        <w:t xml:space="preserve"> as we all seem interested in software development in some form. They do still differ however in that my interest is more to do with the actual creative design process as opposed to working toward a particular outcome for instance.</w:t>
       </w:r>
     </w:p>
     <w:p>
       <w:pPr>
         <w:pStyle w:val="Heading3"/>
       </w:pPr>
+      <w:proofErr w:type="spellStart"/>
       <w:r>
         <w:t>Ossama</w:t>
       </w:r>
+      <w:proofErr w:type="spellEnd"/>
     </w:p>
     <w:p>
       <w:pPr>
@@ -6977,9 +7293,11 @@
       <w:pPr>
         <w:pStyle w:val="Heading3"/>
       </w:pPr>
+      <w:proofErr w:type="spellStart"/>
       <w:r>
         <w:t>Torin</w:t>
       </w:r>
+      <w:proofErr w:type="spellEnd"/>
     </w:p>
     <w:p>
       <w:r>
@@ -6988,12 +7306,28 @@
     </w:p>
     <w:p>
       <w:r>
-        <w:t>Marcus and Joe both chose paths that are centered around using technology to assist people who are disadvantaged.</w:t>
-      </w:r>
-    </w:p>
-    <w:p>
-      <w:r>
-        <w:t>Both Tyson and I chose paths that require a varied skill set, overseeing and combining each aspect to attain a common goal. Murray’s ideal job stresses creative freedom and pragmatic application of his work. This is congruent with Ossama’s ideal job scenario.</w:t>
+        <w:t xml:space="preserve">Marcus and Joe both chose paths that are </w:t>
+      </w:r>
+      <w:proofErr w:type="spellStart"/>
+      <w:r>
+        <w:t>centered</w:t>
+      </w:r>
+      <w:proofErr w:type="spellEnd"/>
+      <w:r>
+        <w:t xml:space="preserve"> around using technology to assist people who are disadvantaged.</w:t>
+      </w:r>
+    </w:p>
+    <w:p>
+      <w:r>
+        <w:t xml:space="preserve">Both Tyson and I chose paths that require a varied skill set, overseeing and combining each aspect to attain a common goal. Murray’s ideal job stresses creative freedom and pragmatic application of his work. This is congruent with </w:t>
+      </w:r>
+      <w:proofErr w:type="spellStart"/>
+      <w:r>
+        <w:t>Ossama’s</w:t>
+      </w:r>
+      <w:proofErr w:type="spellEnd"/>
+      <w:r>
+        <w:t xml:space="preserve"> ideal job scenario.</w:t>
       </w:r>
     </w:p>
     <w:p>
@@ -7045,7 +7379,7 @@
       <w:pPr>
         <w:pStyle w:val="Heading1"/>
       </w:pPr>
-      <w:bookmarkStart w:id="3" w:name="_Toc45892104"/>
+      <w:bookmarkStart w:id="3" w:name="_Toc45899915"/>
       <w:r>
         <w:lastRenderedPageBreak/>
         <w:t>Industry Data</w:t>
@@ -7159,9 +7493,11 @@
       <w:pPr>
         <w:pStyle w:val="Heading3"/>
       </w:pPr>
+      <w:proofErr w:type="spellStart"/>
       <w:r>
         <w:t>Ossama</w:t>
       </w:r>
+      <w:proofErr w:type="spellEnd"/>
     </w:p>
     <w:p>
       <w:pPr>
@@ -7180,9 +7516,11 @@
       <w:pPr>
         <w:pStyle w:val="Heading3"/>
       </w:pPr>
+      <w:proofErr w:type="spellStart"/>
       <w:r>
         <w:t>Torin</w:t>
       </w:r>
+      <w:proofErr w:type="spellEnd"/>
     </w:p>
     <w:p>
       <w:pPr>
@@ -7235,7 +7573,7 @@
       <w:pPr>
         <w:pStyle w:val="Heading1"/>
       </w:pPr>
-      <w:bookmarkStart w:id="4" w:name="_Toc45892105"/>
+      <w:bookmarkStart w:id="4" w:name="_Toc45899916"/>
       <w:r>
         <w:lastRenderedPageBreak/>
         <w:t>IT Works</w:t>
@@ -7246,7 +7584,7 @@
       <w:pPr>
         <w:pStyle w:val="Heading2"/>
       </w:pPr>
-      <w:bookmarkStart w:id="5" w:name="_Toc45892106"/>
+      <w:bookmarkStart w:id="5" w:name="_Toc45899917"/>
       <w:r>
         <w:t>Report here (rename)</w:t>
       </w:r>
@@ -7285,7 +7623,7 @@
       <w:pPr>
         <w:pStyle w:val="Heading2"/>
       </w:pPr>
-      <w:bookmarkStart w:id="6" w:name="_Toc45892107"/>
+      <w:bookmarkStart w:id="6" w:name="_Toc45899918"/>
       <w:r>
         <w:lastRenderedPageBreak/>
         <w:t>Transcript (should we just leave this as a separate appendix on the website?)</w:t>
@@ -7322,7 +7660,21 @@
         <w:rPr>
           <w:lang w:eastAsia="en-AU"/>
         </w:rPr>
-        <w:t>I work in the IT industry, specifically at the moment I’m in the IT department at Pizza Hut, and my job role is the web developer. I work on the front end of Pizza Hut’s forward-facing web site, as well as a few backend related tasks and some private facing websites for the company.</w:t>
+        <w:t xml:space="preserve">I work in the IT industry, specifically </w:t>
+      </w:r>
+      <w:proofErr w:type="gramStart"/>
+      <w:r>
+        <w:rPr>
+          <w:lang w:eastAsia="en-AU"/>
+        </w:rPr>
+        <w:t>at the moment</w:t>
+      </w:r>
+      <w:proofErr w:type="gramEnd"/>
+      <w:r>
+        <w:rPr>
+          <w:lang w:eastAsia="en-AU"/>
+        </w:rPr>
+        <w:t xml:space="preserve"> I’m in the IT department at Pizza Hut, and my job role is the web developer. I work on the front end of Pizza Hut’s forward-facing web site, as well as a few backend related tasks and some private facing websites for the company.</w:t>
       </w:r>
     </w:p>
     <w:p>
@@ -7351,7 +7703,49 @@
         <w:rPr>
           <w:lang w:eastAsia="en-AU"/>
         </w:rPr>
-        <w:t>For the most part I work with the IT team, my co-workers, which currently consists of a DevOps person, a Systems Architect who mostly decides what systems we will be working on and maintaining for future projects, a backend developer, and then a data management team. So that’s the main people I work with. Also every two weeks we hold meetings with the marketing team to demo what we’ve done and the features we’re providing, and we work closely with them about what they want to see on the web site. So they’re the main two, we occasionally work with the finance team when we’re working on financial systems to make sure everything’s running smoothly. A few departments but mainly I work with IT and the marketing team. </w:t>
+        <w:t xml:space="preserve">For the most part I work with the IT team, my co-workers, which currently consists of a DevOps person, a Systems Architect who mostly decides what systems we will be working on and maintaining for future projects, a backend developer, and then a data management team. So </w:t>
+      </w:r>
+      <w:proofErr w:type="gramStart"/>
+      <w:r>
+        <w:rPr>
+          <w:lang w:eastAsia="en-AU"/>
+        </w:rPr>
+        <w:t>that’s</w:t>
+      </w:r>
+      <w:proofErr w:type="gramEnd"/>
+      <w:r>
+        <w:rPr>
+          <w:lang w:eastAsia="en-AU"/>
+        </w:rPr>
+        <w:t xml:space="preserve"> the main people I work with. </w:t>
+      </w:r>
+      <w:proofErr w:type="gramStart"/>
+      <w:r>
+        <w:rPr>
+          <w:lang w:eastAsia="en-AU"/>
+        </w:rPr>
+        <w:t>Also</w:t>
+      </w:r>
+      <w:proofErr w:type="gramEnd"/>
+      <w:r>
+        <w:rPr>
+          <w:lang w:eastAsia="en-AU"/>
+        </w:rPr>
+        <w:t xml:space="preserve"> every two weeks we hold meetings with the marketing team to demo what we’ve done and the features we’re providing, and we work closely with them about what they want to see on the web site. </w:t>
+      </w:r>
+      <w:proofErr w:type="gramStart"/>
+      <w:r>
+        <w:rPr>
+          <w:lang w:eastAsia="en-AU"/>
+        </w:rPr>
+        <w:t>So</w:t>
+      </w:r>
+      <w:proofErr w:type="gramEnd"/>
+      <w:r>
+        <w:rPr>
+          <w:lang w:eastAsia="en-AU"/>
+        </w:rPr>
+        <w:t xml:space="preserve"> they’re the main two, we occasionally work with the finance team when we’re working on financial systems to make sure everything’s running smoothly. A few departments but mainly I work with IT and the marketing team. </w:t>
       </w:r>
     </w:p>
     <w:p>
@@ -7379,7 +7773,49 @@
         <w:rPr>
           <w:lang w:eastAsia="en-AU"/>
         </w:rPr>
-        <w:t>So the majority of the work involves implementing new features on the web site, so whenever a request comes through from marketing or my superiors I develop those features on the web site, as well as tests to go with those features and unit tests. That would usually be on a Javascript framework. ViewJS at the moment is the framework we use, which I am specialised in. Occasionally I work on the backend which runs an AWS service which uses some C# code. So we manage a set of APIs on the web site, so I’ll develop on the front and I’ll develop a set of APIs which the front end will require on the web site, so whether that’s a product management API or an order system API or whatever is required on the front end to communicate with our back end systems. </w:t>
+        <w:t xml:space="preserve">So the majority of the work involves implementing new features on the web site, so whenever a request comes through from marketing or my superiors I develop those features on the web site, as well as tests to go with those features and unit tests. That would usually be on a </w:t>
+      </w:r>
+      <w:proofErr w:type="spellStart"/>
+      <w:r>
+        <w:rPr>
+          <w:lang w:eastAsia="en-AU"/>
+        </w:rPr>
+        <w:t>Javascript</w:t>
+      </w:r>
+      <w:proofErr w:type="spellEnd"/>
+      <w:r>
+        <w:rPr>
+          <w:lang w:eastAsia="en-AU"/>
+        </w:rPr>
+        <w:t xml:space="preserve"> framework. </w:t>
+      </w:r>
+      <w:proofErr w:type="spellStart"/>
+      <w:r>
+        <w:rPr>
+          <w:lang w:eastAsia="en-AU"/>
+        </w:rPr>
+        <w:t>ViewJS</w:t>
+      </w:r>
+      <w:proofErr w:type="spellEnd"/>
+      <w:r>
+        <w:rPr>
+          <w:lang w:eastAsia="en-AU"/>
+        </w:rPr>
+        <w:t xml:space="preserve"> </w:t>
+      </w:r>
+      <w:proofErr w:type="gramStart"/>
+      <w:r>
+        <w:rPr>
+          <w:lang w:eastAsia="en-AU"/>
+        </w:rPr>
+        <w:t>at the moment</w:t>
+      </w:r>
+      <w:proofErr w:type="gramEnd"/>
+      <w:r>
+        <w:rPr>
+          <w:lang w:eastAsia="en-AU"/>
+        </w:rPr>
+        <w:t xml:space="preserve"> is the framework we use, which I am specialised in. Occasionally I work on the backend which runs an AWS service which uses some C# code. So we manage a set of APIs on the web site, so I’ll develop on the front and I’ll develop a set of APIs which the front end will require on the web site, so whether that’s a product management API or an order system API or whatever is required on the front end to communicate with our back end systems. </w:t>
       </w:r>
     </w:p>
     <w:p>
@@ -7389,11 +7825,19 @@
           <w:rStyle w:val="SubtleEmphasis"/>
         </w:rPr>
       </w:pPr>
+      <w:proofErr w:type="gramStart"/>
       <w:r>
         <w:rPr>
           <w:rStyle w:val="SubtleEmphasis"/>
         </w:rPr>
-        <w:t>What’s it like to work with the IT people? </w:t>
+        <w:t>What’s</w:t>
+      </w:r>
+      <w:proofErr w:type="gramEnd"/>
+      <w:r>
+        <w:rPr>
+          <w:rStyle w:val="SubtleEmphasis"/>
+        </w:rPr>
+        <w:t xml:space="preserve"> it like to work with the IT people? </w:t>
       </w:r>
     </w:p>
     <w:p>
@@ -7407,7 +7851,21 @@
         <w:rPr>
           <w:lang w:eastAsia="en-AU"/>
         </w:rPr>
-        <w:t>My experience at Pizza Hut has been overall positive, I’ve been very lucky to work there. As a university student myself I started out there as a junior developer in sort of an intern position just learning the ropes. I had a mentor who showed me how certain things worked. Very lucky, and the set of systems they’re dealing with, working with Amazon so it’s a very modern system they’re working with on a day to day basis so I get to learn new technologies which I can use in a future job, so in that I am very lucky to work with them. Getting to work with enterprise business is a real eye opener for if I want to continue down this job line in future. Covid-19 has made things quite interesting with working in the office making it all remote work. We did work from home a couple of days previously so the adjustment to that has been easier than for some of the other departments. We work it out with our major communication device being Slack where we hold meetings through that now. </w:t>
+        <w:t xml:space="preserve">My experience at Pizza Hut has been overall positive, </w:t>
+      </w:r>
+      <w:proofErr w:type="gramStart"/>
+      <w:r>
+        <w:rPr>
+          <w:lang w:eastAsia="en-AU"/>
+        </w:rPr>
+        <w:t>I’ve</w:t>
+      </w:r>
+      <w:proofErr w:type="gramEnd"/>
+      <w:r>
+        <w:rPr>
+          <w:lang w:eastAsia="en-AU"/>
+        </w:rPr>
+        <w:t xml:space="preserve"> been very lucky to work there. As a university student myself I started out there as a junior developer in sort of an intern position just learning the ropes. I had a mentor who showed me how certain things worked. Very lucky, and the set of systems they’re dealing with, working with Amazon so it’s a very modern system they’re working with on a day to day basis so I get to learn new technologies which I can use in a future job, so in that I am very lucky to work with them. Getting to work with enterprise business is a real eye opener for if I want to continue down this job line in future. Covid-19 has made things quite interesting with working in the office making it all remote work. We did work from home a couple of days previously so the adjustment to that has been easier than for some of the other departments. We work it out with our major communication device being Slack where we hold meetings through that now. </w:t>
       </w:r>
     </w:p>
     <w:p>
@@ -7417,12 +7875,20 @@
           <w:rStyle w:val="SubtleEmphasis"/>
         </w:rPr>
       </w:pPr>
+      <w:proofErr w:type="gramStart"/>
       <w:r>
         <w:rPr>
           <w:rStyle w:val="SubtleEmphasis"/>
         </w:rPr>
         <w:lastRenderedPageBreak/>
-        <w:t>What’s it like to work with the marketing people? </w:t>
+        <w:t>What’s</w:t>
+      </w:r>
+      <w:proofErr w:type="gramEnd"/>
+      <w:r>
+        <w:rPr>
+          <w:rStyle w:val="SubtleEmphasis"/>
+        </w:rPr>
+        <w:t xml:space="preserve"> it like to work with the marketing people? </w:t>
       </w:r>
     </w:p>
     <w:p>
@@ -7436,7 +7902,35 @@
         <w:rPr>
           <w:lang w:eastAsia="en-AU"/>
         </w:rPr>
-        <w:t>It can be interesting (laughing). I won’t say anything bad about them but they keep us on our toes. Occasionally I will be directly contacted by marketing for things they want to see on the web site since they know I’m in charge of it. We try to keep things to a system so that if they request something on the web site it goes through a product owner who creates a ticket which will get estimated by the team of how much work is involved, then it gets assigned to either me or one of the other developers. That’s the proper process so whether it sticks like that or not changes, but we try to meet their needs in a systematic approach so that things get deployed on time and meet certain go</w:t>
+        <w:t xml:space="preserve">It can be interesting (laughing). I won’t say anything bad about </w:t>
+      </w:r>
+      <w:proofErr w:type="gramStart"/>
+      <w:r>
+        <w:rPr>
+          <w:lang w:eastAsia="en-AU"/>
+        </w:rPr>
+        <w:t>them</w:t>
+      </w:r>
+      <w:proofErr w:type="gramEnd"/>
+      <w:r>
+        <w:rPr>
+          <w:lang w:eastAsia="en-AU"/>
+        </w:rPr>
+        <w:t xml:space="preserve"> but they keep us on our toes. Occasionally I will be directly contacted by marketing for things they want to see on the web site since they know </w:t>
+      </w:r>
+      <w:proofErr w:type="gramStart"/>
+      <w:r>
+        <w:rPr>
+          <w:lang w:eastAsia="en-AU"/>
+        </w:rPr>
+        <w:t>I’m</w:t>
+      </w:r>
+      <w:proofErr w:type="gramEnd"/>
+      <w:r>
+        <w:rPr>
+          <w:lang w:eastAsia="en-AU"/>
+        </w:rPr>
+        <w:t xml:space="preserve"> in charge of it. We try to keep things to a system so that if they request something on the web site it goes through a product owner who creates a ticket which will get estimated by the team of how much work is involved, then it gets assigned to either me or one of the other developers. That’s the proper process so whether it sticks like that or not changes, but we try to meet their needs in a systematic approach so that things get deployed on time and meet certain go</w:t>
       </w:r>
       <w:r>
         <w:rPr>
@@ -7514,7 +8008,35 @@
         <w:rPr>
           <w:lang w:eastAsia="en-AU"/>
         </w:rPr>
-        <w:t>Debugging can be challenging. It’s still a learning experience with finding the best ways to catch certain bugs beforehand, or for them never to appear in the first place. Recently I implemented an error catching system on the web site which catches errors users find on the web site in real time and reports them back to us. It then helps us find what line of the code the bug may have occurred to and who may have committed it to our repository so we can send someone to investigate and fix that. So debugging can be the most challenging part of my job and especially high priority bugs. Also learning new technologies the business requires and working with other third party businesses to implement those technologies, so Google or Apple, and some of the time zone differences between those people can increase communication times so that deadlines can be missed, so I can send an email during the day and it will take 12 to 14 hours for them to get back to me and the same happens again so working with other businesses with new technology can be one of the most challenging things. Challenging but rewarding when you fix that bug and learn from your mistake or meet new people and contacts through these new businesses and learn new technologies. </w:t>
+        <w:t xml:space="preserve">Debugging can be challenging. </w:t>
+      </w:r>
+      <w:proofErr w:type="gramStart"/>
+      <w:r>
+        <w:rPr>
+          <w:lang w:eastAsia="en-AU"/>
+        </w:rPr>
+        <w:t>It’s</w:t>
+      </w:r>
+      <w:proofErr w:type="gramEnd"/>
+      <w:r>
+        <w:rPr>
+          <w:lang w:eastAsia="en-AU"/>
+        </w:rPr>
+        <w:t xml:space="preserve"> still a learning experience with finding the best ways to catch certain bugs beforehand, or for them never to appear in the first place. Recently I implemented an error catching system on the web site which catches errors users find on the web site in real time and reports them back to us. It then helps us find what line of the code the bug may have occurred to and who may have committed it to our repository so we can send someone to investigate and fix that. </w:t>
+      </w:r>
+      <w:proofErr w:type="gramStart"/>
+      <w:r>
+        <w:rPr>
+          <w:lang w:eastAsia="en-AU"/>
+        </w:rPr>
+        <w:t>So</w:t>
+      </w:r>
+      <w:proofErr w:type="gramEnd"/>
+      <w:r>
+        <w:rPr>
+          <w:lang w:eastAsia="en-AU"/>
+        </w:rPr>
+        <w:t xml:space="preserve"> debugging can be the most challenging part of my job and especially high priority bugs. Also learning new technologies the business requires and working with other third party businesses to implement those technologies, so Google or Apple, and some of the time zone differences between those people can increase communication times so that deadlines can be missed, so I can send an email during the day and it will take 12 to 14 hours for them to get back to me and the same happens again so working with other businesses with new technology can be one of the most challenging things. Challenging but rewarding when you fix that bug and learn from your mistake or meet new people and contacts through these new businesses and learn new technologies. </w:t>
       </w:r>
     </w:p>
     <w:p>
@@ -7558,7 +8080,35 @@
         <w:rPr>
           <w:lang w:eastAsia="en-AU"/>
         </w:rPr>
-        <w:t>I can think of some of the large things I’ve worked on that other IT companies would have done as well. There was implementing a content management system so that marketing can make changes to the web site themselves, which other companies would have to do for their clients as well. A majority would have used Wordpress but if you have a custom platform you have to implement a custom solution, so making sure marketing requirements are met and also good practices are followed with what exactly can be managed. That was one of the projects I worked on which was interesting and challenging but ultimately provided a lot of value to the company.</w:t>
+        <w:t xml:space="preserve">I can think of some of the large things </w:t>
+      </w:r>
+      <w:proofErr w:type="gramStart"/>
+      <w:r>
+        <w:rPr>
+          <w:lang w:eastAsia="en-AU"/>
+        </w:rPr>
+        <w:t>I’ve</w:t>
+      </w:r>
+      <w:proofErr w:type="gramEnd"/>
+      <w:r>
+        <w:rPr>
+          <w:lang w:eastAsia="en-AU"/>
+        </w:rPr>
+        <w:t xml:space="preserve"> worked on that other IT companies would have done as well. There was implementing a content management system so that marketing can make changes to the web site themselves, which other companies would have to do for their clients as well. A majority would have used </w:t>
+      </w:r>
+      <w:proofErr w:type="spellStart"/>
+      <w:r>
+        <w:rPr>
+          <w:lang w:eastAsia="en-AU"/>
+        </w:rPr>
+        <w:t>Wordpress</w:t>
+      </w:r>
+      <w:proofErr w:type="spellEnd"/>
+      <w:r>
+        <w:rPr>
+          <w:lang w:eastAsia="en-AU"/>
+        </w:rPr>
+        <w:t xml:space="preserve"> but if you have a custom platform you have to implement a custom solution, so making sure marketing requirements are met and also good practices are followed with what exactly can be managed. That was one of the projects I worked on which was interesting and challenging but ultimately provided a lot of value to the company.</w:t>
       </w:r>
     </w:p>
     <w:p>
@@ -7617,7 +8167,7 @@
       <w:pPr>
         <w:pStyle w:val="Heading1"/>
       </w:pPr>
-      <w:bookmarkStart w:id="7" w:name="_Toc45892108"/>
+      <w:bookmarkStart w:id="7" w:name="_Toc45899919"/>
       <w:r>
         <w:lastRenderedPageBreak/>
         <w:t>IT Technologies</w:t>
@@ -7628,7 +8178,7 @@
       <w:pPr>
         <w:pStyle w:val="Heading2"/>
       </w:pPr>
-      <w:bookmarkStart w:id="8" w:name="_Toc45892109"/>
+      <w:bookmarkStart w:id="8" w:name="_Toc45899920"/>
       <w:r>
         <w:t>Cybersecurity</w:t>
       </w:r>
@@ -7764,7 +8314,23 @@
           <w:rFonts w:asciiTheme="majorHAnsi" w:hAnsiTheme="majorHAnsi"/>
           <w:color w:val="231F20"/>
         </w:rPr>
-        <w:t>) has been implementing AI technologies to oppose phishing scams. The company, founded by 3 former NSA employees, uses their cloud-based ‘Horizon’ software to monitor and detect anomalous language, banners, and attachments. A deeper look into Horizon reveals machine learning capabilities and a small pattern analytics engine known as SPARSE. This engine aggregates the entire web and characterises patterns in phishing attacks. In conjunction with their web-crawling service ActiveSensors, phishing is detected early and neutralised before any malware can be installed on the victim’s system. The beauty of AI is, as the collected data Area 1 obtains grows, profiling a cyber-attack will become faster and more effective, leaving businesses, employees, and individuals safer to the threats of web use.</w:t>
+        <w:t xml:space="preserve">) has been implementing AI technologies to oppose phishing scams. The company, founded by 3 former NSA employees, uses their cloud-based ‘Horizon’ software to monitor and detect anomalous language, banners, and attachments. A deeper look into Horizon reveals machine learning capabilities and a small pattern analytics engine known as SPARSE. This engine aggregates the entire web and characterises patterns in phishing attacks. In conjunction with their web-crawling service </w:t>
+      </w:r>
+      <w:proofErr w:type="spellStart"/>
+      <w:r>
+        <w:rPr>
+          <w:rFonts w:asciiTheme="majorHAnsi" w:hAnsiTheme="majorHAnsi"/>
+          <w:color w:val="231F20"/>
+        </w:rPr>
+        <w:t>ActiveSensors</w:t>
+      </w:r>
+      <w:proofErr w:type="spellEnd"/>
+      <w:r>
+        <w:rPr>
+          <w:rFonts w:asciiTheme="majorHAnsi" w:hAnsiTheme="majorHAnsi"/>
+          <w:color w:val="231F20"/>
+        </w:rPr>
+        <w:t>, phishing is detected early and neutralised before any malware can be installed on the victim’s system. The beauty of AI is, as the collected data Area 1 obtains grows, profiling a cyber-attack will become faster and more effective, leaving businesses, employees, and individuals safer to the threats of web use.</w:t>
       </w:r>
     </w:p>
     <w:p>
@@ -7785,7 +8351,35 @@
         <w:rPr>
           <w:rFonts w:asciiTheme="majorHAnsi" w:hAnsiTheme="majorHAnsi"/>
         </w:rPr>
-        <w:t>The impact of AI will likely be felt in the next decade as data breaches continue to grow and phishing attacks become more sophisticated. According to a report by the Capgemini Institute, companies are starting to look to AI to aid in protecting their systems. “Overall, close to three-quarters of firms (73%) said they were testing use cases for AI for cybersecurity in some way.” (Capgemini, 2019). While still in its infancy, machine and deep learning technologies like SPARSE and ActiveSensors are the beginning of the push back against phishing scams and data breach activities. Large companies with sensitive information, such as banks and financial institutions will benefit from advancements in AI the most. Due to the pace in which cyber-attacks mutate, security companies who lack the foresight to update their software regularly will surely fall behind. Implementing AI will be the marker of successful enterprises of the future.</w:t>
+        <w:t xml:space="preserve">The impact of AI will likely be felt in the next decade as data breaches continue to grow and phishing attacks become more sophisticated. According to a report by the Capgemini Institute, companies are starting to look to AI to aid in protecting their systems. “Overall, close to three-quarters of firms (73%) said they were testing use cases for AI for cybersecurity in some way.” (Capgemini, 2019). While still in its infancy, </w:t>
+      </w:r>
+      <w:proofErr w:type="gramStart"/>
+      <w:r>
+        <w:rPr>
+          <w:rFonts w:asciiTheme="majorHAnsi" w:hAnsiTheme="majorHAnsi"/>
+        </w:rPr>
+        <w:t>machine</w:t>
+      </w:r>
+      <w:proofErr w:type="gramEnd"/>
+      <w:r>
+        <w:rPr>
+          <w:rFonts w:asciiTheme="majorHAnsi" w:hAnsiTheme="majorHAnsi"/>
+        </w:rPr>
+        <w:t xml:space="preserve"> and deep learning technologies like SPARSE and </w:t>
+      </w:r>
+      <w:proofErr w:type="spellStart"/>
+      <w:r>
+        <w:rPr>
+          <w:rFonts w:asciiTheme="majorHAnsi" w:hAnsiTheme="majorHAnsi"/>
+        </w:rPr>
+        <w:t>ActiveSensors</w:t>
+      </w:r>
+      <w:proofErr w:type="spellEnd"/>
+      <w:r>
+        <w:rPr>
+          <w:rFonts w:asciiTheme="majorHAnsi" w:hAnsiTheme="majorHAnsi"/>
+        </w:rPr>
+        <w:t xml:space="preserve"> are the beginning of the push back against phishing scams and data breach activities. Large companies with sensitive information, such as banks and financial institutions will benefit from advancements in AI the most. Due to the pace in which cyber-attacks mutate, security companies who lack the foresight to update their software regularly will surely fall behind. Implementing AI will be the marker of successful enterprises of the future.</w:t>
       </w:r>
     </w:p>
     <w:p>
@@ -7834,7 +8428,35 @@
         <w:rPr>
           <w:rFonts w:asciiTheme="majorHAnsi" w:hAnsiTheme="majorHAnsi"/>
         </w:rPr>
-        <w:t>Browsing the internet can be relaxing, entertaining, and everywhere in between. Though with the rise of cyber-attacks on internet users, several companies have developed technology to remain anonymous, therefore guarded, whilst browsing the web. The most common of these is the Virtual Private Network or VPN. A VPN works by rerouting the user’s IP address and presenting a new one to whoever might be trying to identify them. Certain top-tier VPN services such as NordVPN use an encryption layer to further protect the information being transferred. VPN’s provide a simple and cost-effective way of ensuring privacy online and users are starting to take note. According to Dataprot “26% of internet users worldwide have used a VPN service.” (</w:t>
+        <w:t xml:space="preserve">Browsing the internet can be relaxing, entertaining, and everywhere in between. Though with the rise of cyber-attacks on internet users, several companies have developed technology to remain anonymous, therefore guarded, whilst browsing the web. The most common of these is the Virtual Private Network or VPN. A VPN works by rerouting the user’s IP address and presenting a new one to whoever might be trying to identify them. Certain top-tier VPN services such as </w:t>
+      </w:r>
+      <w:proofErr w:type="spellStart"/>
+      <w:r>
+        <w:rPr>
+          <w:rFonts w:asciiTheme="majorHAnsi" w:hAnsiTheme="majorHAnsi"/>
+        </w:rPr>
+        <w:t>NordVPN</w:t>
+      </w:r>
+      <w:proofErr w:type="spellEnd"/>
+      <w:r>
+        <w:rPr>
+          <w:rFonts w:asciiTheme="majorHAnsi" w:hAnsiTheme="majorHAnsi"/>
+        </w:rPr>
+        <w:t xml:space="preserve"> use an encryption layer to further protect the information being transferred. VPN’s provide a simple and cost-effective way of ensuring privacy online and users are starting to take note. According to </w:t>
+      </w:r>
+      <w:proofErr w:type="spellStart"/>
+      <w:r>
+        <w:rPr>
+          <w:rFonts w:asciiTheme="majorHAnsi" w:hAnsiTheme="majorHAnsi"/>
+        </w:rPr>
+        <w:t>Dataprot</w:t>
+      </w:r>
+      <w:proofErr w:type="spellEnd"/>
+      <w:r>
+        <w:rPr>
+          <w:rFonts w:asciiTheme="majorHAnsi" w:hAnsiTheme="majorHAnsi"/>
+        </w:rPr>
+        <w:t xml:space="preserve"> “26% of internet users worldwide have used a VPN service.” (</w:t>
       </w:r>
       <w:r>
         <w:rPr>
@@ -7848,7 +8470,21 @@
         <w:rPr>
           <w:rFonts w:asciiTheme="majorHAnsi" w:hAnsiTheme="majorHAnsi"/>
         </w:rPr>
-        <w:t>). As this number grows so do ways of circumnavigating the technologies. In March 2018, a hacker managed to briefly infiltrate a NordVPN server. While the company assured there was no identifiable information leaked to the attacker, they may have been able to observe the server’s traffic. In theory, VPN’s should make the user anonymous as they surf the web, however, they are not without their limitations.</w:t>
+        <w:t xml:space="preserve">). As this number grows so do ways of circumnavigating the technologies. In March 2018, a hacker managed to briefly infiltrate a </w:t>
+      </w:r>
+      <w:proofErr w:type="spellStart"/>
+      <w:r>
+        <w:rPr>
+          <w:rFonts w:asciiTheme="majorHAnsi" w:hAnsiTheme="majorHAnsi"/>
+        </w:rPr>
+        <w:t>NordVPN</w:t>
+      </w:r>
+      <w:proofErr w:type="spellEnd"/>
+      <w:r>
+        <w:rPr>
+          <w:rFonts w:asciiTheme="majorHAnsi" w:hAnsiTheme="majorHAnsi"/>
+        </w:rPr>
+        <w:t xml:space="preserve"> server. While the company assured there was no identifiable information leaked to the attacker, they may have been able to observe the server’s traffic. In theory, VPN’s should make the user anonymous as they surf the web, however, they are not without their limitations.</w:t>
       </w:r>
     </w:p>
     <w:p>
@@ -7888,7 +8524,21 @@
         <w:rPr>
           <w:rFonts w:asciiTheme="majorHAnsi" w:hAnsiTheme="majorHAnsi"/>
         </w:rPr>
-        <w:t>). Tor’s software bounces the user’s internet traffic through three layers of randomly selected nodes, obfuscating the identity of the user. Ethically, Tor has received some scrutiny for allowing individuals to remain anonymous while undertaking criminal activities. As Tor’s FAQ states “Criminals can already do bad things. Since they're willing to break laws, they already have lots of options available that provide better privacy than Tor provides. Tor aims to provide protection for ordinary people who want to follow the law. Only criminals have privacy right now, and we need to fix that.” (</w:t>
+        <w:t xml:space="preserve">). Tor’s software bounces the user’s internet traffic through three layers of randomly selected nodes, obfuscating the identity of the user. Ethically, Tor has received some scrutiny for allowing individuals to remain anonymous while undertaking criminal activities. As Tor’s FAQ states “Criminals can already do bad things. Since </w:t>
+      </w:r>
+      <w:proofErr w:type="gramStart"/>
+      <w:r>
+        <w:rPr>
+          <w:rFonts w:asciiTheme="majorHAnsi" w:hAnsiTheme="majorHAnsi"/>
+        </w:rPr>
+        <w:t>they're</w:t>
+      </w:r>
+      <w:proofErr w:type="gramEnd"/>
+      <w:r>
+        <w:rPr>
+          <w:rFonts w:asciiTheme="majorHAnsi" w:hAnsiTheme="majorHAnsi"/>
+        </w:rPr>
+        <w:t xml:space="preserve"> willing to break laws, they already have lots of options available that provide better privacy than Tor provides. Tor aims to provide protection for ordinary people who want to follow the law. Only criminals have privacy right now, and we need to fix that.” (</w:t>
       </w:r>
       <w:r>
         <w:rPr>
@@ -8017,7 +8667,7 @@
           <w:szCs w:val="22"/>
         </w:rPr>
       </w:pPr>
-      <w:bookmarkStart w:id="9" w:name="_Toc45892110"/>
+      <w:bookmarkStart w:id="9" w:name="_Toc45899921"/>
       <w:r>
         <w:lastRenderedPageBreak/>
         <w:t>Autonomous Vehicles</w:t>
@@ -8045,12 +8695,21 @@
         </w:rPr>
         <w:t xml:space="preserve">that </w:t>
       </w:r>
+      <w:proofErr w:type="gramStart"/>
       <w:r>
         <w:rPr>
           <w:rStyle w:val="normaltextrun"/>
           <w:rFonts w:asciiTheme="majorHAnsi" w:eastAsiaTheme="majorEastAsia" w:hAnsiTheme="majorHAnsi" w:cs="Calibri"/>
         </w:rPr>
-        <w:t xml:space="preserve">don’t need a human to manually drive it. They operate by “leveraging various integrated technologies, including but not limited to artificial intelligence, sensors, big data, IoT connectivity, and cloud computing” </w:t>
+        <w:t>don’t</w:t>
+      </w:r>
+      <w:proofErr w:type="gramEnd"/>
+      <w:r>
+        <w:rPr>
+          <w:rStyle w:val="normaltextrun"/>
+          <w:rFonts w:asciiTheme="majorHAnsi" w:eastAsiaTheme="majorEastAsia" w:hAnsiTheme="majorHAnsi" w:cs="Calibri"/>
+        </w:rPr>
+        <w:t xml:space="preserve"> need a human to manually drive it. They operate by “leveraging various integrated technologies, including but not limited to artificial intelligence, sensors, big data, IoT connectivity, and cloud computing” </w:t>
       </w:r>
       <w:r>
         <w:rPr>
@@ -8065,7 +8724,25 @@
           <w:highlight w:val="yellow"/>
           <w:lang w:eastAsia="en-AU"/>
         </w:rPr>
-        <w:t>Siemens Digital Industries Software n.d, Autonomous Vehicles (AV), viewed 14 July 2020, &lt;https://www.plm.automation.siemens.com/global/en/our-story/glossary/autonomous-vehicles/46607&gt;</w:t>
+        <w:t xml:space="preserve">Siemens Digital Industries Software </w:t>
+      </w:r>
+      <w:proofErr w:type="spellStart"/>
+      <w:r>
+        <w:rPr>
+          <w:color w:val="FF0000"/>
+          <w:highlight w:val="yellow"/>
+          <w:lang w:eastAsia="en-AU"/>
+        </w:rPr>
+        <w:t>n.d</w:t>
+      </w:r>
+      <w:proofErr w:type="spellEnd"/>
+      <w:r>
+        <w:rPr>
+          <w:color w:val="FF0000"/>
+          <w:highlight w:val="yellow"/>
+          <w:lang w:eastAsia="en-AU"/>
+        </w:rPr>
+        <w:t>, Autonomous Vehicles (AV), viewed 14 July 2020, &lt;https://www.plm.automation.siemens.com/global/en/our-story/glossary/autonomous-vehicles/46607&gt;</w:t>
       </w:r>
       <w:r>
         <w:rPr>
@@ -8107,7 +8784,23 @@
           <w:rStyle w:val="normaltextrun"/>
           <w:rFonts w:asciiTheme="majorHAnsi" w:eastAsiaTheme="majorEastAsia" w:hAnsiTheme="majorHAnsi" w:cs="Calibri"/>
         </w:rPr>
-        <w:t xml:space="preserve"> thinking and acting.</w:t>
+        <w:t xml:space="preserve"> </w:t>
+      </w:r>
+      <w:proofErr w:type="gramStart"/>
+      <w:r>
+        <w:rPr>
+          <w:rStyle w:val="normaltextrun"/>
+          <w:rFonts w:asciiTheme="majorHAnsi" w:eastAsiaTheme="majorEastAsia" w:hAnsiTheme="majorHAnsi" w:cs="Calibri"/>
+        </w:rPr>
+        <w:t>thinking</w:t>
+      </w:r>
+      <w:proofErr w:type="gramEnd"/>
+      <w:r>
+        <w:rPr>
+          <w:rStyle w:val="normaltextrun"/>
+          <w:rFonts w:asciiTheme="majorHAnsi" w:eastAsiaTheme="majorEastAsia" w:hAnsiTheme="majorHAnsi" w:cs="Calibri"/>
+        </w:rPr>
+        <w:t xml:space="preserve"> and acting.</w:t>
       </w:r>
     </w:p>
     <w:p>
@@ -8488,7 +9181,61 @@
           <w:highlight w:val="yellow"/>
           <w:lang w:eastAsia="en-AU"/>
         </w:rPr>
-        <w:t>Frank, D-A, Chrysochou, P, Mitkidis, P &amp; Ariely, D 2019, ‘Human decision-making biases in the moral dilemmas of autonomous vehicles’ Nature, viewed 16 July 2020, &lt;https://www.nature.com/articles/s41598-019-49411-7&gt;.</w:t>
+        <w:t xml:space="preserve">Frank, D-A, </w:t>
+      </w:r>
+      <w:proofErr w:type="spellStart"/>
+      <w:r>
+        <w:rPr>
+          <w:color w:val="FF0000"/>
+          <w:highlight w:val="yellow"/>
+          <w:lang w:eastAsia="en-AU"/>
+        </w:rPr>
+        <w:t>Chrysochou</w:t>
+      </w:r>
+      <w:proofErr w:type="spellEnd"/>
+      <w:r>
+        <w:rPr>
+          <w:color w:val="FF0000"/>
+          <w:highlight w:val="yellow"/>
+          <w:lang w:eastAsia="en-AU"/>
+        </w:rPr>
+        <w:t xml:space="preserve">, P, </w:t>
+      </w:r>
+      <w:proofErr w:type="spellStart"/>
+      <w:r>
+        <w:rPr>
+          <w:color w:val="FF0000"/>
+          <w:highlight w:val="yellow"/>
+          <w:lang w:eastAsia="en-AU"/>
+        </w:rPr>
+        <w:t>Mitkidis</w:t>
+      </w:r>
+      <w:proofErr w:type="spellEnd"/>
+      <w:r>
+        <w:rPr>
+          <w:color w:val="FF0000"/>
+          <w:highlight w:val="yellow"/>
+          <w:lang w:eastAsia="en-AU"/>
+        </w:rPr>
+        <w:t xml:space="preserve">, P &amp; </w:t>
+      </w:r>
+      <w:proofErr w:type="spellStart"/>
+      <w:r>
+        <w:rPr>
+          <w:color w:val="FF0000"/>
+          <w:highlight w:val="yellow"/>
+          <w:lang w:eastAsia="en-AU"/>
+        </w:rPr>
+        <w:t>Ariely</w:t>
+      </w:r>
+      <w:proofErr w:type="spellEnd"/>
+      <w:r>
+        <w:rPr>
+          <w:color w:val="FF0000"/>
+          <w:highlight w:val="yellow"/>
+          <w:lang w:eastAsia="en-AU"/>
+        </w:rPr>
+        <w:t>, D 2019, ‘Human decision-making biases in the moral dilemmas of autonomous vehicles’ Nature, viewed 16 July 2020, &lt;https://www.nature.com/articles/s41598-019-49411-7&gt;.</w:t>
       </w:r>
       <w:r>
         <w:rPr>
@@ -8635,7 +9382,39 @@
           <w:rStyle w:val="normaltextrun"/>
           <w:rFonts w:asciiTheme="majorHAnsi" w:eastAsiaTheme="majorEastAsia" w:hAnsiTheme="majorHAnsi" w:cs="Calibri"/>
         </w:rPr>
-        <w:t>Convenience – for most people, driving is a chore. We aren’t excited about getting in the car but we do it because it’s the easiest way to get to and from work. If we no longer have to drive the car and we are essentially another passenger, think of the things you can do on the way to work now that you once could not. Do your makeup, catch up on the morning news, watch your favourite tv show. The possibilities are endless.</w:t>
+        <w:t xml:space="preserve">Convenience – for most people, driving is a chore. We aren’t excited about getting in the </w:t>
+      </w:r>
+      <w:proofErr w:type="gramStart"/>
+      <w:r>
+        <w:rPr>
+          <w:rStyle w:val="normaltextrun"/>
+          <w:rFonts w:asciiTheme="majorHAnsi" w:eastAsiaTheme="majorEastAsia" w:hAnsiTheme="majorHAnsi" w:cs="Calibri"/>
+        </w:rPr>
+        <w:t>car</w:t>
+      </w:r>
+      <w:proofErr w:type="gramEnd"/>
+      <w:r>
+        <w:rPr>
+          <w:rStyle w:val="normaltextrun"/>
+          <w:rFonts w:asciiTheme="majorHAnsi" w:eastAsiaTheme="majorEastAsia" w:hAnsiTheme="majorHAnsi" w:cs="Calibri"/>
+        </w:rPr>
+        <w:t xml:space="preserve"> but we do it because it’s the easiest way to get to and from work. If we no longer </w:t>
+      </w:r>
+      <w:proofErr w:type="gramStart"/>
+      <w:r>
+        <w:rPr>
+          <w:rStyle w:val="normaltextrun"/>
+          <w:rFonts w:asciiTheme="majorHAnsi" w:eastAsiaTheme="majorEastAsia" w:hAnsiTheme="majorHAnsi" w:cs="Calibri"/>
+        </w:rPr>
+        <w:t>have to</w:t>
+      </w:r>
+      <w:proofErr w:type="gramEnd"/>
+      <w:r>
+        <w:rPr>
+          <w:rStyle w:val="normaltextrun"/>
+          <w:rFonts w:asciiTheme="majorHAnsi" w:eastAsiaTheme="majorEastAsia" w:hAnsiTheme="majorHAnsi" w:cs="Calibri"/>
+        </w:rPr>
+        <w:t xml:space="preserve"> drive the car and we are essentially another passenger, think of the things you can do on the way to work now that you once could not. Do your makeup, catch up on the morning news, watch your favourite tv show. The possibilities are endless.</w:t>
       </w:r>
     </w:p>
     <w:p>
@@ -8658,7 +9437,23 @@
           <w:rStyle w:val="normaltextrun"/>
           <w:rFonts w:asciiTheme="majorHAnsi" w:eastAsiaTheme="majorEastAsia" w:hAnsiTheme="majorHAnsi" w:cs="Calibri"/>
         </w:rPr>
-        <w:t xml:space="preserve"> – autonomous vehicles will be expensive. There’s no doubt about that, in fact in my opinion most of the population won’t be able to afford one of these automated vehicles for quite some time.</w:t>
+        <w:t xml:space="preserve"> – autonomous vehicles will be expensive. </w:t>
+      </w:r>
+      <w:proofErr w:type="gramStart"/>
+      <w:r>
+        <w:rPr>
+          <w:rStyle w:val="normaltextrun"/>
+          <w:rFonts w:asciiTheme="majorHAnsi" w:eastAsiaTheme="majorEastAsia" w:hAnsiTheme="majorHAnsi" w:cs="Calibri"/>
+        </w:rPr>
+        <w:t>There’s</w:t>
+      </w:r>
+      <w:proofErr w:type="gramEnd"/>
+      <w:r>
+        <w:rPr>
+          <w:rStyle w:val="normaltextrun"/>
+          <w:rFonts w:asciiTheme="majorHAnsi" w:eastAsiaTheme="majorEastAsia" w:hAnsiTheme="majorHAnsi" w:cs="Calibri"/>
+        </w:rPr>
+        <w:t xml:space="preserve"> no doubt about that, in fact in my opinion most of the population won’t be able to afford one of these automated vehicles for quite some time.</w:t>
       </w:r>
     </w:p>
     <w:p>
@@ -8678,7 +9473,7 @@
       <w:pPr>
         <w:pStyle w:val="Heading2"/>
       </w:pPr>
-      <w:bookmarkStart w:id="10" w:name="_Toc45892111"/>
+      <w:bookmarkStart w:id="10" w:name="_Toc45899922"/>
       <w:r>
         <w:lastRenderedPageBreak/>
         <w:t>Technology 3</w:t>
@@ -8702,7 +9497,7 @@
       <w:pPr>
         <w:pStyle w:val="Heading2"/>
       </w:pPr>
-      <w:bookmarkStart w:id="11" w:name="_Toc45892112"/>
+      <w:bookmarkStart w:id="11" w:name="_Toc45899923"/>
       <w:r>
         <w:t>Technology 4</w:t>
       </w:r>
@@ -8738,7 +9533,7 @@
       <w:pPr>
         <w:pStyle w:val="Heading1"/>
       </w:pPr>
-      <w:bookmarkStart w:id="12" w:name="_Toc45892113"/>
+      <w:bookmarkStart w:id="12" w:name="_Toc45899924"/>
       <w:r>
         <w:lastRenderedPageBreak/>
         <w:t>Project Idea</w:t>
@@ -8752,7 +9547,7 @@
       <w:pPr>
         <w:pStyle w:val="Heading2"/>
       </w:pPr>
-      <w:bookmarkStart w:id="13" w:name="_Toc45892114"/>
+      <w:bookmarkStart w:id="13" w:name="_Toc45899925"/>
       <w:r>
         <w:t>Overview</w:t>
       </w:r>
@@ -8770,7 +9565,7 @@
           <w:noProof/>
         </w:rPr>
         <w:drawing>
-          <wp:anchor distT="0" distB="0" distL="114300" distR="114300" simplePos="0" relativeHeight="251662336" behindDoc="0" locked="0" layoutInCell="1" allowOverlap="1" wp14:anchorId="30286E89" wp14:editId="1A255151">
+          <wp:anchor distT="0" distB="0" distL="114300" distR="114300" simplePos="0" relativeHeight="251662336" behindDoc="0" locked="0" layoutInCell="1" allowOverlap="1" wp14:anchorId="30286E89" wp14:editId="2D92DC96">
             <wp:simplePos x="0" y="0"/>
             <wp:positionH relativeFrom="column">
               <wp:posOffset>3905250</wp:posOffset>
@@ -8795,7 +9590,7 @@
                     </pic:cNvPicPr>
                   </pic:nvPicPr>
                   <pic:blipFill>
-                    <a:blip r:embed="rId23" cstate="print">
+                    <a:blip r:embed="rId21" cstate="print">
                       <a:extLst>
                         <a:ext uri="{28A0092B-C50C-407E-A947-70E740481C1C}">
                           <a14:useLocalDpi xmlns:a14="http://schemas.microsoft.com/office/drawing/2010/main" val="0"/>
@@ -9128,38 +9923,48 @@
           <w:highlight w:val="yellow"/>
         </w:rPr>
       </w:pPr>
+      <w:proofErr w:type="spellStart"/>
       <w:r>
         <w:rPr>
           <w:color w:val="FF0000"/>
           <w:highlight w:val="yellow"/>
           <w:lang w:eastAsia="en-AU"/>
         </w:rPr>
-        <w:t>Myabi Aqua Design Ltd,</w:t>
-      </w:r>
+        <w:t>Myabi</w:t>
+      </w:r>
+      <w:proofErr w:type="spellEnd"/>
       <w:r>
         <w:rPr>
           <w:color w:val="FF0000"/>
           <w:highlight w:val="yellow"/>
-        </w:rPr>
-        <w:t xml:space="preserve"> “The War on Algae,” European Telecommunications Standards Institute, ETSI-TR-101, 2007. [Online]. </w:t>
-      </w:r>
-    </w:p>
-    <w:p>
-      <w:pPr>
-        <w:rPr>
-          <w:rFonts w:asciiTheme="majorHAnsi" w:hAnsiTheme="majorHAnsi"/>
+          <w:lang w:eastAsia="en-AU"/>
+        </w:rPr>
+        <w:t xml:space="preserve"> Aqua Design Ltd,</w:t>
+      </w:r>
+      <w:r>
+        <w:rPr>
           <w:color w:val="FF0000"/>
           <w:highlight w:val="yellow"/>
         </w:rPr>
-      </w:pPr>
-      <w:r>
-        <w:rPr>
+        <w:t xml:space="preserve"> “The War on Algae,” European Telecommunications Standards Institute, ETSI-TR-101, 2007. [Online]. </w:t>
+      </w:r>
+    </w:p>
+    <w:p>
+      <w:pPr>
+        <w:rPr>
+          <w:rFonts w:asciiTheme="majorHAnsi" w:hAnsiTheme="majorHAnsi"/>
           <w:color w:val="FF0000"/>
           <w:highlight w:val="yellow"/>
         </w:rPr>
+      </w:pPr>
+      <w:r>
+        <w:rPr>
+          <w:color w:val="FF0000"/>
+          <w:highlight w:val="yellow"/>
+        </w:rPr>
         <w:t xml:space="preserve">Available: </w:t>
       </w:r>
-      <w:hyperlink r:id="rId24" w:history="1">
+      <w:hyperlink r:id="rId22" w:history="1">
         <w:r>
           <w:rPr>
             <w:rStyle w:val="Hyperlink"/>
@@ -9363,7 +10168,7 @@
           <w:rFonts w:asciiTheme="majorHAnsi" w:hAnsiTheme="majorHAnsi"/>
         </w:rPr>
         <w:sectPr>
-          <w:footerReference w:type="default" r:id="rId25"/>
+          <w:footerReference w:type="default" r:id="rId23"/>
           <w:type w:val="continuous"/>
           <w:pgSz w:w="11906" w:h="16838"/>
           <w:pgMar w:top="1440" w:right="1440" w:bottom="1440" w:left="1440" w:header="708" w:footer="708" w:gutter="0"/>
@@ -9676,7 +10481,7 @@
       <w:pPr>
         <w:pStyle w:val="Heading2"/>
       </w:pPr>
-      <w:bookmarkStart w:id="14" w:name="_Toc45892115"/>
+      <w:bookmarkStart w:id="14" w:name="_Toc45899926"/>
       <w:r>
         <w:t>Description</w:t>
       </w:r>
@@ -9919,7 +10724,7 @@
       <w:pPr>
         <w:pStyle w:val="Heading2"/>
       </w:pPr>
-      <w:bookmarkStart w:id="15" w:name="_Toc45892116"/>
+      <w:bookmarkStart w:id="15" w:name="_Toc45899927"/>
       <w:r>
         <w:lastRenderedPageBreak/>
         <w:t>Development in Assignment 3</w:t>
@@ -9969,7 +10774,7 @@
       <w:pPr>
         <w:pStyle w:val="Heading1"/>
       </w:pPr>
-      <w:bookmarkStart w:id="16" w:name="_Toc45892117"/>
+      <w:bookmarkStart w:id="16" w:name="_Toc45899928"/>
       <w:r>
         <w:t>Group Reflection</w:t>
       </w:r>
@@ -9979,7 +10784,7 @@
       <w:pPr>
         <w:pStyle w:val="Heading2"/>
       </w:pPr>
-      <w:bookmarkStart w:id="17" w:name="_Toc45892118"/>
+      <w:bookmarkStart w:id="17" w:name="_Toc45899929"/>
       <w:r>
         <w:t>Members</w:t>
       </w:r>
@@ -10052,9 +10857,11 @@
       <w:pPr>
         <w:pStyle w:val="Heading3"/>
       </w:pPr>
+      <w:proofErr w:type="spellStart"/>
       <w:r>
         <w:t>Ossama</w:t>
       </w:r>
+      <w:proofErr w:type="spellEnd"/>
     </w:p>
     <w:p>
       <w:pPr>
@@ -10073,9 +10880,11 @@
       <w:pPr>
         <w:pStyle w:val="Heading3"/>
       </w:pPr>
+      <w:proofErr w:type="spellStart"/>
       <w:r>
         <w:t>Torin</w:t>
       </w:r>
+      <w:proofErr w:type="spellEnd"/>
     </w:p>
     <w:p>
       <w:pPr>
@@ -10115,31 +10924,35 @@
       <w:pPr>
         <w:pStyle w:val="Heading2"/>
       </w:pPr>
-      <w:bookmarkStart w:id="18" w:name="_Toc45892119"/>
+      <w:bookmarkStart w:id="18" w:name="_Toc45899930"/>
       <w:r>
         <w:t>Summary</w:t>
       </w:r>
+      <w:r>
+        <w:t> </w:t>
+      </w:r>
       <w:bookmarkEnd w:id="18"/>
     </w:p>
     <w:p>
       <w:pPr>
         <w:rPr>
-          <w:rFonts w:asciiTheme="majorHAnsi" w:hAnsiTheme="majorHAnsi"/>
-        </w:rPr>
-      </w:pPr>
-      <w:r>
-        <w:rPr>
-          <w:rFonts w:asciiTheme="majorHAnsi" w:hAnsiTheme="majorHAnsi"/>
-        </w:rPr>
-        <w:t> </w:t>
+          <w:rFonts w:asciiTheme="majorHAnsi" w:eastAsiaTheme="majorEastAsia" w:hAnsiTheme="majorHAnsi" w:cstheme="majorBidi"/>
+          <w:color w:val="6B911C" w:themeColor="accent1" w:themeShade="BF"/>
+          <w:sz w:val="32"/>
+          <w:szCs w:val="32"/>
+        </w:rPr>
+      </w:pPr>
+      <w:r>
+        <w:br w:type="page"/>
       </w:r>
     </w:p>
     <w:p>
       <w:pPr>
         <w:pStyle w:val="Heading1"/>
       </w:pPr>
-      <w:bookmarkStart w:id="19" w:name="_Toc45892120"/>
-      <w:r>
+      <w:bookmarkStart w:id="19" w:name="_Toc45899931"/>
+      <w:r>
+        <w:lastRenderedPageBreak/>
         <w:t>References</w:t>
       </w:r>
       <w:bookmarkEnd w:id="19"/>
@@ -10148,18 +10961,22 @@
       <w:pPr>
         <w:pStyle w:val="Heading2"/>
       </w:pPr>
-      <w:bookmarkStart w:id="20" w:name="_Toc45892121"/>
+      <w:bookmarkStart w:id="20" w:name="_Toc45899932"/>
       <w:r>
         <w:t>Report</w:t>
       </w:r>
       <w:bookmarkEnd w:id="20"/>
     </w:p>
-    <w:p/>
+    <w:p>
+      <w:r>
+        <w:t>References go here</w:t>
+      </w:r>
+    </w:p>
     <w:p>
       <w:pPr>
         <w:pStyle w:val="Heading2"/>
       </w:pPr>
-      <w:bookmarkStart w:id="21" w:name="_Toc45892122"/>
+      <w:bookmarkStart w:id="21" w:name="_Toc45899933"/>
       <w:r>
         <w:t>Other References</w:t>
       </w:r>

</xml_diff>

<commit_message>
added Ossama's profile section
</commit_message>
<xml_diff>
--- a/!Report.docx
+++ b/!Report.docx
@@ -6880,18 +6880,460 @@
       <w:r>
         <w:t xml:space="preserve">student ID: </w:t>
       </w:r>
-    </w:p>
-    <w:p>
-      <w:pPr>
-        <w:rPr>
-          <w:rFonts w:asciiTheme="majorHAnsi" w:hAnsiTheme="majorHAnsi"/>
-        </w:rPr>
-      </w:pPr>
-      <w:r>
-        <w:rPr>
-          <w:rFonts w:asciiTheme="majorHAnsi" w:hAnsiTheme="majorHAnsi"/>
-        </w:rPr>
-        <w:t>Text here</w:t>
+      <w:r>
+        <w:t>S3868543</w:t>
+      </w:r>
+    </w:p>
+    <w:p>
+      <w:pPr>
+        <w:rPr>
+          <w:rFonts w:asciiTheme="majorHAnsi" w:hAnsiTheme="majorHAnsi"/>
+        </w:rPr>
+      </w:pPr>
+      <w:r>
+        <w:rPr>
+          <w:rFonts w:asciiTheme="majorHAnsi" w:hAnsiTheme="majorHAnsi"/>
+        </w:rPr>
+        <w:t>I have always been interested in computing technology for as long as I can remember. Growing up we always had a computer in the house, and I found myself being the go-to person for technology related issues. As time went on and I developed an interest in gaming my competence within computing also expanded as a result. I am nowhere near adept in the area, but my interest and desired career naturally line up as a result.</w:t>
+      </w:r>
+    </w:p>
+    <w:p>
+      <w:pPr>
+        <w:rPr>
+          <w:rFonts w:asciiTheme="majorHAnsi" w:hAnsiTheme="majorHAnsi"/>
+        </w:rPr>
+        <w:sectPr>
+          <w:type w:val="continuous"/>
+          <w:pgSz w:w="11906" w:h="16838"/>
+          <w:pgMar w:top="1440" w:right="1440" w:bottom="1440" w:left="1440" w:header="708" w:footer="708" w:gutter="0"/>
+          <w:cols w:space="708"/>
+          <w:docGrid w:linePitch="360"/>
+        </w:sectPr>
+      </w:pPr>
+    </w:p>
+    <w:p>
+      <w:pPr>
+        <w:pStyle w:val="Heading4"/>
+      </w:pPr>
+      <w:r>
+        <w:t>Myers-Briggs Test:</w:t>
+      </w:r>
+    </w:p>
+    <w:p>
+      <w:pPr>
+        <w:rPr>
+          <w:rFonts w:asciiTheme="majorHAnsi" w:hAnsiTheme="majorHAnsi"/>
+        </w:rPr>
+      </w:pPr>
+      <w:r>
+        <w:rPr>
+          <w:rFonts w:asciiTheme="majorHAnsi" w:hAnsiTheme="majorHAnsi"/>
+        </w:rPr>
+        <w:t>(E)</w:t>
+      </w:r>
+      <w:proofErr w:type="spellStart"/>
+      <w:r>
+        <w:rPr>
+          <w:rFonts w:asciiTheme="majorHAnsi" w:hAnsiTheme="majorHAnsi"/>
+        </w:rPr>
+        <w:t>xtraversion</w:t>
+      </w:r>
+      <w:proofErr w:type="spellEnd"/>
+    </w:p>
+    <w:p>
+      <w:pPr>
+        <w:rPr>
+          <w:rFonts w:asciiTheme="majorHAnsi" w:hAnsiTheme="majorHAnsi"/>
+        </w:rPr>
+      </w:pPr>
+      <w:r>
+        <w:rPr>
+          <w:rFonts w:asciiTheme="majorHAnsi" w:hAnsiTheme="majorHAnsi"/>
+        </w:rPr>
+        <w:t>I(N)tuition</w:t>
+      </w:r>
+    </w:p>
+    <w:p>
+      <w:pPr>
+        <w:rPr>
+          <w:rFonts w:asciiTheme="majorHAnsi" w:hAnsiTheme="majorHAnsi"/>
+        </w:rPr>
+      </w:pPr>
+      <w:r>
+        <w:rPr>
+          <w:rFonts w:asciiTheme="majorHAnsi" w:hAnsiTheme="majorHAnsi"/>
+        </w:rPr>
+        <w:t>(F)</w:t>
+      </w:r>
+      <w:proofErr w:type="spellStart"/>
+      <w:r>
+        <w:rPr>
+          <w:rFonts w:asciiTheme="majorHAnsi" w:hAnsiTheme="majorHAnsi"/>
+        </w:rPr>
+        <w:t>eeling</w:t>
+      </w:r>
+      <w:proofErr w:type="spellEnd"/>
+    </w:p>
+    <w:p>
+      <w:pPr>
+        <w:rPr>
+          <w:rFonts w:asciiTheme="majorHAnsi" w:hAnsiTheme="majorHAnsi"/>
+        </w:rPr>
+      </w:pPr>
+      <w:r>
+        <w:rPr>
+          <w:rFonts w:asciiTheme="majorHAnsi" w:hAnsiTheme="majorHAnsi"/>
+        </w:rPr>
+        <w:t>(P)</w:t>
+      </w:r>
+      <w:proofErr w:type="spellStart"/>
+      <w:r>
+        <w:rPr>
+          <w:rFonts w:asciiTheme="majorHAnsi" w:hAnsiTheme="majorHAnsi"/>
+        </w:rPr>
+        <w:t>ercieving</w:t>
+      </w:r>
+      <w:proofErr w:type="spellEnd"/>
+    </w:p>
+    <w:p>
+      <w:pPr>
+        <w:pStyle w:val="Heading4"/>
+      </w:pPr>
+    </w:p>
+    <w:p/>
+    <w:p/>
+    <w:p/>
+    <w:p>
+      <w:pPr>
+        <w:pStyle w:val="Heading4"/>
+      </w:pPr>
+    </w:p>
+    <w:p>
+      <w:pPr>
+        <w:pStyle w:val="Heading4"/>
+      </w:pPr>
+      <w:r>
+        <w:t>Style Test:</w:t>
+      </w:r>
+    </w:p>
+    <w:p>
+      <w:pPr>
+        <w:rPr>
+          <w:rFonts w:asciiTheme="majorHAnsi" w:hAnsiTheme="majorHAnsi"/>
+        </w:rPr>
+      </w:pPr>
+      <w:r>
+        <w:rPr>
+          <w:rFonts w:asciiTheme="majorHAnsi" w:hAnsiTheme="majorHAnsi"/>
+        </w:rPr>
+        <w:t>Auditory – 45%</w:t>
+      </w:r>
+    </w:p>
+    <w:p>
+      <w:pPr>
+        <w:rPr>
+          <w:rFonts w:asciiTheme="majorHAnsi" w:hAnsiTheme="majorHAnsi"/>
+        </w:rPr>
+      </w:pPr>
+      <w:r>
+        <w:rPr>
+          <w:rFonts w:asciiTheme="majorHAnsi" w:hAnsiTheme="majorHAnsi"/>
+        </w:rPr>
+        <w:t>Visual – 20%</w:t>
+      </w:r>
+    </w:p>
+    <w:p>
+      <w:pPr>
+        <w:rPr>
+          <w:rFonts w:asciiTheme="majorHAnsi" w:hAnsiTheme="majorHAnsi"/>
+        </w:rPr>
+      </w:pPr>
+      <w:r>
+        <w:rPr>
+          <w:rFonts w:asciiTheme="majorHAnsi" w:hAnsiTheme="majorHAnsi"/>
+        </w:rPr>
+        <w:t>Tactile – 35%</w:t>
+      </w:r>
+    </w:p>
+    <w:p>
+      <w:pPr>
+        <w:pStyle w:val="Heading4"/>
+      </w:pPr>
+    </w:p>
+    <w:p>
+      <w:pPr>
+        <w:pStyle w:val="Heading4"/>
+      </w:pPr>
+    </w:p>
+    <w:p/>
+    <w:p/>
+    <w:p>
+      <w:pPr>
+        <w:pStyle w:val="Heading4"/>
+      </w:pPr>
+    </w:p>
+    <w:p>
+      <w:pPr>
+        <w:pStyle w:val="Heading4"/>
+      </w:pPr>
+      <w:r>
+        <w:t>Big 5 Personality Test</w:t>
+      </w:r>
+    </w:p>
+    <w:p>
+      <w:pPr>
+        <w:rPr>
+          <w:rFonts w:asciiTheme="majorHAnsi" w:hAnsiTheme="majorHAnsi"/>
+        </w:rPr>
+      </w:pPr>
+      <w:r>
+        <w:rPr>
+          <w:rFonts w:asciiTheme="majorHAnsi" w:hAnsiTheme="majorHAnsi"/>
+        </w:rPr>
+        <w:t>Openness – 87.5%</w:t>
+      </w:r>
+    </w:p>
+    <w:p>
+      <w:pPr>
+        <w:rPr>
+          <w:rFonts w:asciiTheme="majorHAnsi" w:hAnsiTheme="majorHAnsi"/>
+        </w:rPr>
+      </w:pPr>
+      <w:r>
+        <w:rPr>
+          <w:rFonts w:asciiTheme="majorHAnsi" w:hAnsiTheme="majorHAnsi"/>
+        </w:rPr>
+        <w:t>Conscientiousness – 12.5%</w:t>
+      </w:r>
+    </w:p>
+    <w:p>
+      <w:pPr>
+        <w:rPr>
+          <w:rFonts w:asciiTheme="majorHAnsi" w:hAnsiTheme="majorHAnsi"/>
+        </w:rPr>
+      </w:pPr>
+      <w:r>
+        <w:rPr>
+          <w:rFonts w:asciiTheme="majorHAnsi" w:hAnsiTheme="majorHAnsi"/>
+        </w:rPr>
+        <w:t>Extraversion – 77%</w:t>
+      </w:r>
+    </w:p>
+    <w:p>
+      <w:pPr>
+        <w:rPr>
+          <w:rFonts w:asciiTheme="majorHAnsi" w:hAnsiTheme="majorHAnsi"/>
+        </w:rPr>
+      </w:pPr>
+      <w:r>
+        <w:rPr>
+          <w:rFonts w:asciiTheme="majorHAnsi" w:hAnsiTheme="majorHAnsi"/>
+        </w:rPr>
+        <w:t>Agreeableness – 67%</w:t>
+      </w:r>
+    </w:p>
+    <w:p>
+      <w:pPr>
+        <w:rPr>
+          <w:rFonts w:asciiTheme="majorHAnsi" w:hAnsiTheme="majorHAnsi"/>
+        </w:rPr>
+        <w:sectPr>
+          <w:type w:val="continuous"/>
+          <w:pgSz w:w="11906" w:h="16838"/>
+          <w:pgMar w:top="1440" w:right="1440" w:bottom="1440" w:left="1440" w:header="708" w:footer="708" w:gutter="0"/>
+          <w:cols w:num="3" w:space="708"/>
+          <w:docGrid w:linePitch="360"/>
+        </w:sectPr>
+      </w:pPr>
+      <w:r>
+        <w:rPr>
+          <w:rFonts w:asciiTheme="majorHAnsi" w:hAnsiTheme="majorHAnsi"/>
+        </w:rPr>
+        <w:t>Neuroticism – 46%</w:t>
+      </w:r>
+    </w:p>
+    <w:p>
+      <w:pPr>
+        <w:rPr>
+          <w:rFonts w:asciiTheme="majorHAnsi" w:hAnsiTheme="majorHAnsi"/>
+        </w:rPr>
+      </w:pPr>
+      <w:r>
+        <w:rPr>
+          <w:rFonts w:asciiTheme="majorHAnsi" w:hAnsiTheme="majorHAnsi"/>
+          <w:noProof/>
+        </w:rPr>
+        <w:drawing>
+          <wp:anchor distT="0" distB="0" distL="114300" distR="114300" simplePos="0" relativeHeight="251664384" behindDoc="0" locked="0" layoutInCell="1" allowOverlap="1" wp14:anchorId="45DA92BD" wp14:editId="409100DB">
+            <wp:simplePos x="0" y="0"/>
+            <wp:positionH relativeFrom="margin">
+              <wp:align>center</wp:align>
+            </wp:positionH>
+            <wp:positionV relativeFrom="paragraph">
+              <wp:posOffset>13970</wp:posOffset>
+            </wp:positionV>
+            <wp:extent cx="4810125" cy="2838450"/>
+            <wp:effectExtent l="0" t="0" r="9525" b="0"/>
+            <wp:wrapNone/>
+            <wp:docPr id="36" name="Picture 36"/>
+            <wp:cNvGraphicFramePr>
+              <a:graphicFrameLocks xmlns:a="http://schemas.openxmlformats.org/drawingml/2006/main" noChangeAspect="1"/>
+            </wp:cNvGraphicFramePr>
+            <a:graphic xmlns:a="http://schemas.openxmlformats.org/drawingml/2006/main">
+              <a:graphicData uri="http://schemas.openxmlformats.org/drawingml/2006/picture">
+                <pic:pic xmlns:pic="http://schemas.openxmlformats.org/drawingml/2006/picture">
+                  <pic:nvPicPr>
+                    <pic:cNvPr id="0" name="Picture 9"/>
+                    <pic:cNvPicPr>
+                      <a:picLocks noChangeAspect="1" noChangeArrowheads="1"/>
+                    </pic:cNvPicPr>
+                  </pic:nvPicPr>
+                  <pic:blipFill>
+                    <a:blip r:embed="rId21">
+                      <a:extLst>
+                        <a:ext uri="{28A0092B-C50C-407E-A947-70E740481C1C}">
+                          <a14:useLocalDpi xmlns:a14="http://schemas.microsoft.com/office/drawing/2010/main" val="0"/>
+                        </a:ext>
+                      </a:extLst>
+                    </a:blip>
+                    <a:srcRect/>
+                    <a:stretch>
+                      <a:fillRect/>
+                    </a:stretch>
+                  </pic:blipFill>
+                  <pic:spPr bwMode="auto">
+                    <a:xfrm>
+                      <a:off x="0" y="0"/>
+                      <a:ext cx="4810125" cy="2838450"/>
+                    </a:xfrm>
+                    <a:prstGeom prst="rect">
+                      <a:avLst/>
+                    </a:prstGeom>
+                    <a:noFill/>
+                    <a:ln>
+                      <a:noFill/>
+                    </a:ln>
+                  </pic:spPr>
+                </pic:pic>
+              </a:graphicData>
+            </a:graphic>
+            <wp14:sizeRelH relativeFrom="page">
+              <wp14:pctWidth>0</wp14:pctWidth>
+            </wp14:sizeRelH>
+            <wp14:sizeRelV relativeFrom="page">
+              <wp14:pctHeight>0</wp14:pctHeight>
+            </wp14:sizeRelV>
+          </wp:anchor>
+        </w:drawing>
+      </w:r>
+    </w:p>
+    <w:p>
+      <w:pPr>
+        <w:rPr>
+          <w:rFonts w:asciiTheme="majorHAnsi" w:hAnsiTheme="majorHAnsi"/>
+        </w:rPr>
+      </w:pPr>
+    </w:p>
+    <w:p>
+      <w:pPr>
+        <w:rPr>
+          <w:rFonts w:asciiTheme="majorHAnsi" w:hAnsiTheme="majorHAnsi"/>
+        </w:rPr>
+      </w:pPr>
+    </w:p>
+    <w:p>
+      <w:pPr>
+        <w:rPr>
+          <w:rFonts w:asciiTheme="majorHAnsi" w:hAnsiTheme="majorHAnsi"/>
+        </w:rPr>
+      </w:pPr>
+    </w:p>
+    <w:p>
+      <w:pPr>
+        <w:rPr>
+          <w:rFonts w:asciiTheme="majorHAnsi" w:hAnsiTheme="majorHAnsi"/>
+        </w:rPr>
+      </w:pPr>
+    </w:p>
+    <w:p>
+      <w:pPr>
+        <w:rPr>
+          <w:rFonts w:asciiTheme="majorHAnsi" w:hAnsiTheme="majorHAnsi"/>
+        </w:rPr>
+      </w:pPr>
+    </w:p>
+    <w:p>
+      <w:pPr>
+        <w:rPr>
+          <w:rFonts w:asciiTheme="majorHAnsi" w:hAnsiTheme="majorHAnsi"/>
+        </w:rPr>
+      </w:pPr>
+    </w:p>
+    <w:p>
+      <w:pPr>
+        <w:rPr>
+          <w:rFonts w:asciiTheme="majorHAnsi" w:hAnsiTheme="majorHAnsi"/>
+        </w:rPr>
+      </w:pPr>
+    </w:p>
+    <w:p>
+      <w:pPr>
+        <w:rPr>
+          <w:rFonts w:asciiTheme="majorHAnsi" w:hAnsiTheme="majorHAnsi"/>
+        </w:rPr>
+      </w:pPr>
+    </w:p>
+    <w:p>
+      <w:pPr>
+        <w:rPr>
+          <w:rFonts w:asciiTheme="majorHAnsi" w:hAnsiTheme="majorHAnsi"/>
+        </w:rPr>
+      </w:pPr>
+    </w:p>
+    <w:p>
+      <w:pPr>
+        <w:rPr>
+          <w:rFonts w:asciiTheme="majorHAnsi" w:hAnsiTheme="majorHAnsi"/>
+        </w:rPr>
+      </w:pPr>
+    </w:p>
+    <w:p>
+      <w:pPr>
+        <w:rPr>
+          <w:rFonts w:asciiTheme="majorHAnsi" w:hAnsiTheme="majorHAnsi"/>
+        </w:rPr>
+      </w:pPr>
+      <w:r>
+        <w:rPr>
+          <w:rFonts w:asciiTheme="majorHAnsi" w:hAnsiTheme="majorHAnsi"/>
+        </w:rPr>
+        <w:t xml:space="preserve">As someone who is quite familiar with the 16 personalities and big 5 personality tests the results do not come as a surprise to me. The learning style test revealing the majority auditory result was quite a surprise, however. I am not sure what led me to believe that would most likely be my lowest score but upon consideration its extremely obvious to me that it should not. Whenever I solve a math equation, I must spell it out in my mind. Whenever I read, I almost always read each word aloud in my mind and background noise leaves me completely unable to focus. Discovering this has been quite useful as I can manipulate my surroundings to allow myself the best chance at deep concentration. </w:t>
+      </w:r>
+    </w:p>
+    <w:p>
+      <w:pPr>
+        <w:rPr>
+          <w:rFonts w:asciiTheme="majorHAnsi" w:hAnsiTheme="majorHAnsi"/>
+        </w:rPr>
+      </w:pPr>
+      <w:r>
+        <w:rPr>
+          <w:rFonts w:asciiTheme="majorHAnsi" w:hAnsiTheme="majorHAnsi"/>
+        </w:rPr>
+        <w:lastRenderedPageBreak/>
+        <w:t xml:space="preserve">Upon inspection of my teammate’s personal profiles it is obvious that we have a very well rounded and diverse team. My own personal shortcomings as mentioned in the big 5 personality test are low conscientiousness and difficulty sticking to routine. This could otherwise bring down a team if it were not for the stable group surrounding me. There are some among us that are agreeable, conscientious, </w:t>
+      </w:r>
+      <w:r>
+        <w:rPr>
+          <w:rFonts w:asciiTheme="majorHAnsi" w:hAnsiTheme="majorHAnsi"/>
+        </w:rPr>
+        <w:t>extraverted,</w:t>
+      </w:r>
+      <w:r>
+        <w:rPr>
+          <w:rFonts w:asciiTheme="majorHAnsi" w:hAnsiTheme="majorHAnsi"/>
+        </w:rPr>
+        <w:t xml:space="preserve"> or open and some that are the opposite. Such diversity in opinions and traits tend to lead to better functioning teams.</w:t>
       </w:r>
     </w:p>
     <w:p>
@@ -7278,15 +7720,140 @@
     </w:p>
     <w:p>
       <w:pPr>
-        <w:rPr>
-          <w:rFonts w:asciiTheme="majorHAnsi" w:hAnsiTheme="majorHAnsi"/>
-        </w:rPr>
-      </w:pPr>
-      <w:r>
-        <w:rPr>
-          <w:rFonts w:asciiTheme="majorHAnsi" w:hAnsiTheme="majorHAnsi"/>
-        </w:rPr>
-        <w:t>Text here</w:t>
+        <w:pStyle w:val="Heading3"/>
+        <w:rPr>
+          <w:rFonts w:eastAsiaTheme="minorHAnsi" w:cstheme="minorBidi"/>
+          <w:color w:val="auto"/>
+          <w:sz w:val="22"/>
+          <w:szCs w:val="22"/>
+        </w:rPr>
+      </w:pPr>
+      <w:r>
+        <w:rPr>
+          <w:rFonts w:eastAsiaTheme="minorHAnsi" w:cstheme="minorBidi"/>
+          <w:color w:val="auto"/>
+          <w:sz w:val="22"/>
+          <w:szCs w:val="22"/>
+        </w:rPr>
+        <w:t xml:space="preserve">After browsing each other’s ideal jobs some similarities are apparent. Tyson and Marcus both seem to be interested in the business side of IT. Marcus merging IT with finance and Tyson focusing on data analysis and retrieval. Another parallel is between Murray, Joe and </w:t>
+      </w:r>
+      <w:proofErr w:type="spellStart"/>
+      <w:r>
+        <w:rPr>
+          <w:rFonts w:eastAsiaTheme="minorHAnsi" w:cstheme="minorBidi"/>
+          <w:color w:val="auto"/>
+          <w:sz w:val="22"/>
+          <w:szCs w:val="22"/>
+        </w:rPr>
+        <w:t>Torin</w:t>
+      </w:r>
+      <w:proofErr w:type="spellEnd"/>
+      <w:r>
+        <w:rPr>
+          <w:rFonts w:eastAsiaTheme="minorHAnsi" w:cstheme="minorBidi"/>
+          <w:color w:val="auto"/>
+          <w:sz w:val="22"/>
+          <w:szCs w:val="22"/>
+        </w:rPr>
+        <w:t xml:space="preserve">. Joe being interested specifically in mobile development, Murray seeking a software engineer role and </w:t>
+      </w:r>
+      <w:proofErr w:type="spellStart"/>
+      <w:r>
+        <w:rPr>
+          <w:rFonts w:eastAsiaTheme="minorHAnsi" w:cstheme="minorBidi"/>
+          <w:color w:val="auto"/>
+          <w:sz w:val="22"/>
+          <w:szCs w:val="22"/>
+        </w:rPr>
+        <w:t>Torin</w:t>
+      </w:r>
+      <w:proofErr w:type="spellEnd"/>
+      <w:r>
+        <w:rPr>
+          <w:rFonts w:eastAsiaTheme="minorHAnsi" w:cstheme="minorBidi"/>
+          <w:color w:val="auto"/>
+          <w:sz w:val="22"/>
+          <w:szCs w:val="22"/>
+        </w:rPr>
+        <w:t xml:space="preserve"> looking to pursue a lead role in software development. </w:t>
+      </w:r>
+      <w:proofErr w:type="spellStart"/>
+      <w:r>
+        <w:rPr>
+          <w:rFonts w:eastAsiaTheme="minorHAnsi" w:cstheme="minorBidi"/>
+          <w:color w:val="auto"/>
+          <w:sz w:val="22"/>
+          <w:szCs w:val="22"/>
+        </w:rPr>
+        <w:t>Torin’s</w:t>
+      </w:r>
+      <w:proofErr w:type="spellEnd"/>
+      <w:r>
+        <w:rPr>
+          <w:rFonts w:eastAsiaTheme="minorHAnsi" w:cstheme="minorBidi"/>
+          <w:color w:val="auto"/>
+          <w:sz w:val="22"/>
+          <w:szCs w:val="22"/>
+        </w:rPr>
+        <w:t xml:space="preserve"> high conscientiousness and</w:t>
+      </w:r>
+      <w:r>
+        <w:rPr>
+          <w:rFonts w:eastAsiaTheme="minorHAnsi" w:cstheme="minorBidi"/>
+          <w:color w:val="auto"/>
+          <w:sz w:val="22"/>
+          <w:szCs w:val="22"/>
+        </w:rPr>
+        <w:t xml:space="preserve"> </w:t>
+      </w:r>
+      <w:r>
+        <w:rPr>
+          <w:rFonts w:eastAsiaTheme="minorHAnsi" w:cstheme="minorBidi"/>
+          <w:color w:val="auto"/>
+          <w:sz w:val="22"/>
+          <w:szCs w:val="22"/>
+        </w:rPr>
+        <w:t xml:space="preserve">extraversion will certainly help him in this endeavour. According to the big 5 test, Murray is a well-rounded individual which is likely to work to his favour as well. One of the biggest predictors of success is IQ in which Joe scores quite high in. He also has </w:t>
+      </w:r>
+      <w:proofErr w:type="gramStart"/>
+      <w:r>
+        <w:rPr>
+          <w:rFonts w:eastAsiaTheme="minorHAnsi" w:cstheme="minorBidi"/>
+          <w:color w:val="auto"/>
+          <w:sz w:val="22"/>
+          <w:szCs w:val="22"/>
+        </w:rPr>
+        <w:t>a very large</w:t>
+      </w:r>
+      <w:proofErr w:type="gramEnd"/>
+      <w:r>
+        <w:rPr>
+          <w:rFonts w:eastAsiaTheme="minorHAnsi" w:cstheme="minorBidi"/>
+          <w:color w:val="auto"/>
+          <w:sz w:val="22"/>
+          <w:szCs w:val="22"/>
+        </w:rPr>
+        <w:t xml:space="preserve"> auditory advantage which will aid him when he continues learning French until fluency. High conscientiousness and openness are the advantage Marcus sports, which are a doubtless help in the grit and grind of modern business. According to the </w:t>
+      </w:r>
+      <w:proofErr w:type="gramStart"/>
+      <w:r>
+        <w:rPr>
+          <w:rFonts w:eastAsiaTheme="minorHAnsi" w:cstheme="minorBidi"/>
+          <w:color w:val="auto"/>
+          <w:sz w:val="22"/>
+          <w:szCs w:val="22"/>
+        </w:rPr>
+        <w:t>16 personality</w:t>
+      </w:r>
+      <w:proofErr w:type="gramEnd"/>
+      <w:r>
+        <w:rPr>
+          <w:rFonts w:eastAsiaTheme="minorHAnsi" w:cstheme="minorBidi"/>
+          <w:color w:val="auto"/>
+          <w:sz w:val="22"/>
+          <w:szCs w:val="22"/>
+        </w:rPr>
+        <w:t xml:space="preserve"> test Tyson is open minded, creative and caring which tend to lead to higher productivity and popularity in the workplace.</w:t>
       </w:r>
     </w:p>
     <w:p>
@@ -9590,7 +10157,7 @@
                     </pic:cNvPicPr>
                   </pic:nvPicPr>
                   <pic:blipFill>
-                    <a:blip r:embed="rId21" cstate="print">
+                    <a:blip r:embed="rId22" cstate="print">
                       <a:extLst>
                         <a:ext uri="{28A0092B-C50C-407E-A947-70E740481C1C}">
                           <a14:useLocalDpi xmlns:a14="http://schemas.microsoft.com/office/drawing/2010/main" val="0"/>
@@ -9964,7 +10531,7 @@
         </w:rPr>
         <w:t xml:space="preserve">Available: </w:t>
       </w:r>
-      <w:hyperlink r:id="rId22" w:history="1">
+      <w:hyperlink r:id="rId23" w:history="1">
         <w:r>
           <w:rPr>
             <w:rStyle w:val="Hyperlink"/>
@@ -10168,7 +10735,7 @@
           <w:rFonts w:asciiTheme="majorHAnsi" w:hAnsiTheme="majorHAnsi"/>
         </w:rPr>
         <w:sectPr>
-          <w:footerReference w:type="default" r:id="rId23"/>
+          <w:footerReference w:type="default" r:id="rId24"/>
           <w:type w:val="continuous"/>
           <w:pgSz w:w="11906" w:h="16838"/>
           <w:pgMar w:top="1440" w:right="1440" w:bottom="1440" w:left="1440" w:header="708" w:footer="708" w:gutter="0"/>
@@ -10772,10 +11339,24 @@
     </w:p>
     <w:p>
       <w:pPr>
+        <w:rPr>
+          <w:rFonts w:asciiTheme="majorHAnsi" w:eastAsiaTheme="majorEastAsia" w:hAnsiTheme="majorHAnsi" w:cstheme="majorBidi"/>
+          <w:color w:val="6B911C" w:themeColor="accent1" w:themeShade="BF"/>
+          <w:sz w:val="32"/>
+          <w:szCs w:val="32"/>
+        </w:rPr>
+      </w:pPr>
+      <w:bookmarkStart w:id="16" w:name="_Toc45899928"/>
+      <w:r>
+        <w:br w:type="page"/>
+      </w:r>
+    </w:p>
+    <w:p>
+      <w:pPr>
         <w:pStyle w:val="Heading1"/>
       </w:pPr>
-      <w:bookmarkStart w:id="16" w:name="_Toc45899928"/>
-      <w:r>
+      <w:r>
+        <w:lastRenderedPageBreak/>
         <w:t>Group Reflection</w:t>
       </w:r>
       <w:bookmarkEnd w:id="16"/>

</xml_diff>

<commit_message>
added IT Tech 4 and some miscellaneous content
</commit_message>
<xml_diff>
--- a/!Report.docx
+++ b/!Report.docx
@@ -3698,7 +3698,16 @@
                                         <w:sz w:val="72"/>
                                         <w:szCs w:val="72"/>
                                       </w:rPr>
-                                      <w:t>[Really impressive title here]</w:t>
+                                      <w:t xml:space="preserve">IIT </w:t>
+                                    </w:r>
+                                    <w:r>
+                                      <w:rPr>
+                                        <w:rFonts w:asciiTheme="majorHAnsi" w:eastAsiaTheme="majorEastAsia" w:hAnsiTheme="majorHAnsi" w:cstheme="majorBidi"/>
+                                        <w:color w:val="262626" w:themeColor="text1" w:themeTint="D9"/>
+                                        <w:sz w:val="72"/>
+                                        <w:szCs w:val="72"/>
+                                      </w:rPr>
+                                      <w:t>Assessment 2</w:t>
                                     </w:r>
                                   </w:sdtContent>
                                 </w:sdt>
@@ -3722,7 +3731,6 @@
                                     <w:alias w:val="Subtitle"/>
                                     <w:tag w:val=""/>
                                     <w:id w:val="-1148361611"/>
-                                    <w:showingPlcHdr/>
                                     <w:dataBinding w:prefixMappings="xmlns:ns0='http://purl.org/dc/elements/1.1/' xmlns:ns1='http://schemas.openxmlformats.org/package/2006/metadata/core-properties' " w:xpath="/ns1:coreProperties[1]/ns0:subject[1]" w:storeItemID="{6C3C8BC8-F283-45AE-878A-BAB7291924A1}"/>
                                     <w:text/>
                                   </w:sdtPr>
@@ -3734,7 +3742,7 @@
                                         <w:sz w:val="36"/>
                                         <w:szCs w:val="36"/>
                                       </w:rPr>
-                                      <w:t>[Document subtitle]</w:t>
+                                      <w:t>Group 5 – The Technocrats</w:t>
                                     </w:r>
                                   </w:sdtContent>
                                 </w:sdt>
@@ -3800,7 +3808,16 @@
                                   <w:sz w:val="72"/>
                                   <w:szCs w:val="72"/>
                                 </w:rPr>
-                                <w:t>[Really impressive title here]</w:t>
+                                <w:t xml:space="preserve">IIT </w:t>
+                              </w:r>
+                              <w:r>
+                                <w:rPr>
+                                  <w:rFonts w:asciiTheme="majorHAnsi" w:eastAsiaTheme="majorEastAsia" w:hAnsiTheme="majorHAnsi" w:cstheme="majorBidi"/>
+                                  <w:color w:val="262626" w:themeColor="text1" w:themeTint="D9"/>
+                                  <w:sz w:val="72"/>
+                                  <w:szCs w:val="72"/>
+                                </w:rPr>
+                                <w:t>Assessment 2</w:t>
                               </w:r>
                             </w:sdtContent>
                           </w:sdt>
@@ -3824,7 +3841,6 @@
                               <w:alias w:val="Subtitle"/>
                               <w:tag w:val=""/>
                               <w:id w:val="-1148361611"/>
-                              <w:showingPlcHdr/>
                               <w:dataBinding w:prefixMappings="xmlns:ns0='http://purl.org/dc/elements/1.1/' xmlns:ns1='http://schemas.openxmlformats.org/package/2006/metadata/core-properties' " w:xpath="/ns1:coreProperties[1]/ns0:subject[1]" w:storeItemID="{6C3C8BC8-F283-45AE-878A-BAB7291924A1}"/>
                               <w:text/>
                             </w:sdtPr>
@@ -3836,7 +3852,7 @@
                                   <w:sz w:val="36"/>
                                   <w:szCs w:val="36"/>
                                 </w:rPr>
-                                <w:t>[Document subtitle]</w:t>
+                                <w:t>Group 5 – The Technocrats</w:t>
                               </w:r>
                             </w:sdtContent>
                           </w:sdt>
@@ -3904,7 +3920,7 @@
         </w:rPr>
         <w:fldChar w:fldCharType="separate"/>
       </w:r>
-      <w:hyperlink w:anchor="_Toc45989067" w:history="1">
+      <w:hyperlink w:anchor="_Toc46017742" w:history="1">
         <w:r>
           <w:rPr>
             <w:rStyle w:val="Hyperlink"/>
@@ -3931,7 +3947,7 @@
             <w:noProof/>
             <w:webHidden/>
           </w:rPr>
-          <w:instrText xml:space="preserve"> PAGEREF _Toc45989067 \h </w:instrText>
+          <w:instrText xml:space="preserve"> PAGEREF _Toc46017742 \h </w:instrText>
         </w:r>
         <w:r>
           <w:rPr>
@@ -3974,7 +3990,7 @@
           <w:lang w:eastAsia="en-AU"/>
         </w:rPr>
       </w:pPr>
-      <w:hyperlink w:anchor="_Toc45989068" w:history="1">
+      <w:hyperlink w:anchor="_Toc46017743" w:history="1">
         <w:r>
           <w:rPr>
             <w:rStyle w:val="Hyperlink"/>
@@ -4001,7 +4017,7 @@
             <w:noProof/>
             <w:webHidden/>
           </w:rPr>
-          <w:instrText xml:space="preserve"> PAGEREF _Toc45989068 \h </w:instrText>
+          <w:instrText xml:space="preserve"> PAGEREF _Toc46017743 \h </w:instrText>
         </w:r>
         <w:r>
           <w:rPr>
@@ -4044,7 +4060,7 @@
           <w:lang w:eastAsia="en-AU"/>
         </w:rPr>
       </w:pPr>
-      <w:hyperlink w:anchor="_Toc45989069" w:history="1">
+      <w:hyperlink w:anchor="_Toc46017744" w:history="1">
         <w:r>
           <w:rPr>
             <w:rStyle w:val="Hyperlink"/>
@@ -4071,7 +4087,7 @@
             <w:noProof/>
             <w:webHidden/>
           </w:rPr>
-          <w:instrText xml:space="preserve"> PAGEREF _Toc45989069 \h </w:instrText>
+          <w:instrText xml:space="preserve"> PAGEREF _Toc46017744 \h </w:instrText>
         </w:r>
         <w:r>
           <w:rPr>
@@ -4114,7 +4130,7 @@
           <w:lang w:eastAsia="en-AU"/>
         </w:rPr>
       </w:pPr>
-      <w:hyperlink w:anchor="_Toc45989070" w:history="1">
+      <w:hyperlink w:anchor="_Toc46017745" w:history="1">
         <w:r>
           <w:rPr>
             <w:rStyle w:val="Hyperlink"/>
@@ -4141,7 +4157,7 @@
             <w:noProof/>
             <w:webHidden/>
           </w:rPr>
-          <w:instrText xml:space="preserve"> PAGEREF _Toc45989070 \h </w:instrText>
+          <w:instrText xml:space="preserve"> PAGEREF _Toc46017745 \h </w:instrText>
         </w:r>
         <w:r>
           <w:rPr>
@@ -4184,7 +4200,7 @@
           <w:lang w:eastAsia="en-AU"/>
         </w:rPr>
       </w:pPr>
-      <w:hyperlink w:anchor="_Toc45989071" w:history="1">
+      <w:hyperlink w:anchor="_Toc46017746" w:history="1">
         <w:r>
           <w:rPr>
             <w:rStyle w:val="Hyperlink"/>
@@ -4211,7 +4227,7 @@
             <w:noProof/>
             <w:webHidden/>
           </w:rPr>
-          <w:instrText xml:space="preserve"> PAGEREF _Toc45989071 \h </w:instrText>
+          <w:instrText xml:space="preserve"> PAGEREF _Toc46017746 \h </w:instrText>
         </w:r>
         <w:r>
           <w:rPr>
@@ -4254,13 +4270,13 @@
           <w:lang w:eastAsia="en-AU"/>
         </w:rPr>
       </w:pPr>
-      <w:hyperlink w:anchor="_Toc45989072" w:history="1">
+      <w:hyperlink w:anchor="_Toc46017747" w:history="1">
         <w:r>
           <w:rPr>
             <w:rStyle w:val="Hyperlink"/>
             <w:noProof/>
           </w:rPr>
-          <w:t>Transcript</w:t>
+          <w:t>Report</w:t>
         </w:r>
         <w:r>
           <w:rPr>
@@ -4281,7 +4297,7 @@
             <w:noProof/>
             <w:webHidden/>
           </w:rPr>
-          <w:instrText xml:space="preserve"> PAGEREF _Toc45989072 \h </w:instrText>
+          <w:instrText xml:space="preserve"> PAGEREF _Toc46017747 \h </w:instrText>
         </w:r>
         <w:r>
           <w:rPr>
@@ -4324,13 +4340,13 @@
           <w:lang w:eastAsia="en-AU"/>
         </w:rPr>
       </w:pPr>
-      <w:hyperlink w:anchor="_Toc45989073" w:history="1">
+      <w:hyperlink w:anchor="_Toc46017748" w:history="1">
         <w:r>
           <w:rPr>
             <w:rStyle w:val="Hyperlink"/>
             <w:noProof/>
           </w:rPr>
-          <w:t>Report</w:t>
+          <w:t>Transcript</w:t>
         </w:r>
         <w:r>
           <w:rPr>
@@ -4351,7 +4367,7 @@
             <w:noProof/>
             <w:webHidden/>
           </w:rPr>
-          <w:instrText xml:space="preserve"> PAGEREF _Toc45989073 \h </w:instrText>
+          <w:instrText xml:space="preserve"> PAGEREF _Toc46017748 \h </w:instrText>
         </w:r>
         <w:r>
           <w:rPr>
@@ -4394,7 +4410,7 @@
           <w:lang w:eastAsia="en-AU"/>
         </w:rPr>
       </w:pPr>
-      <w:hyperlink w:anchor="_Toc45989074" w:history="1">
+      <w:hyperlink w:anchor="_Toc46017749" w:history="1">
         <w:r>
           <w:rPr>
             <w:rStyle w:val="Hyperlink"/>
@@ -4421,7 +4437,7 @@
             <w:noProof/>
             <w:webHidden/>
           </w:rPr>
-          <w:instrText xml:space="preserve"> PAGEREF _Toc45989074 \h </w:instrText>
+          <w:instrText xml:space="preserve"> PAGEREF _Toc46017749 \h </w:instrText>
         </w:r>
         <w:r>
           <w:rPr>
@@ -4464,7 +4480,7 @@
           <w:lang w:eastAsia="en-AU"/>
         </w:rPr>
       </w:pPr>
-      <w:hyperlink w:anchor="_Toc45989075" w:history="1">
+      <w:hyperlink w:anchor="_Toc46017750" w:history="1">
         <w:r>
           <w:rPr>
             <w:rStyle w:val="Hyperlink"/>
@@ -4491,7 +4507,7 @@
             <w:noProof/>
             <w:webHidden/>
           </w:rPr>
-          <w:instrText xml:space="preserve"> PAGEREF _Toc45989075 \h </w:instrText>
+          <w:instrText xml:space="preserve"> PAGEREF _Toc46017750 \h </w:instrText>
         </w:r>
         <w:r>
           <w:rPr>
@@ -4534,7 +4550,7 @@
           <w:lang w:eastAsia="en-AU"/>
         </w:rPr>
       </w:pPr>
-      <w:hyperlink w:anchor="_Toc45989076" w:history="1">
+      <w:hyperlink w:anchor="_Toc46017751" w:history="1">
         <w:r>
           <w:rPr>
             <w:rStyle w:val="Hyperlink"/>
@@ -4561,7 +4577,7 @@
             <w:noProof/>
             <w:webHidden/>
           </w:rPr>
-          <w:instrText xml:space="preserve"> PAGEREF _Toc45989076 \h </w:instrText>
+          <w:instrText xml:space="preserve"> PAGEREF _Toc46017751 \h </w:instrText>
         </w:r>
         <w:r>
           <w:rPr>
@@ -4604,13 +4620,13 @@
           <w:lang w:eastAsia="en-AU"/>
         </w:rPr>
       </w:pPr>
-      <w:hyperlink w:anchor="_Toc45989077" w:history="1">
+      <w:hyperlink w:anchor="_Toc46017752" w:history="1">
         <w:r>
           <w:rPr>
             <w:rStyle w:val="Hyperlink"/>
             <w:noProof/>
           </w:rPr>
-          <w:t>Technology 3</w:t>
+          <w:t>Natural Language Processing</w:t>
         </w:r>
         <w:r>
           <w:rPr>
@@ -4631,7 +4647,7 @@
             <w:noProof/>
             <w:webHidden/>
           </w:rPr>
-          <w:instrText xml:space="preserve"> PAGEREF _Toc45989077 \h </w:instrText>
+          <w:instrText xml:space="preserve"> PAGEREF _Toc46017752 \h </w:instrText>
         </w:r>
         <w:r>
           <w:rPr>
@@ -4674,14 +4690,13 @@
           <w:lang w:eastAsia="en-AU"/>
         </w:rPr>
       </w:pPr>
-      <w:hyperlink w:anchor="_Toc45989078" w:history="1">
+      <w:hyperlink w:anchor="_Toc46017753" w:history="1">
         <w:r>
           <w:rPr>
             <w:rStyle w:val="Hyperlink"/>
             <w:noProof/>
-            <w:highlight w:val="green"/>
-          </w:rPr>
-          <w:t>Technology 4</w:t>
+          </w:rPr>
+          <w:t>Machine Learning</w:t>
         </w:r>
         <w:r>
           <w:rPr>
@@ -4702,7 +4717,7 @@
             <w:noProof/>
             <w:webHidden/>
           </w:rPr>
-          <w:instrText xml:space="preserve"> PAGEREF _Toc45989078 \h </w:instrText>
+          <w:instrText xml:space="preserve"> PAGEREF _Toc46017753 \h </w:instrText>
         </w:r>
         <w:r>
           <w:rPr>
@@ -4722,7 +4737,7 @@
             <w:noProof/>
             <w:webHidden/>
           </w:rPr>
-          <w:t>23</w:t>
+          <w:t>24</w:t>
         </w:r>
         <w:r>
           <w:rPr>
@@ -4745,7 +4760,7 @@
           <w:lang w:eastAsia="en-AU"/>
         </w:rPr>
       </w:pPr>
-      <w:hyperlink w:anchor="_Toc45989079" w:history="1">
+      <w:hyperlink w:anchor="_Toc46017754" w:history="1">
         <w:r>
           <w:rPr>
             <w:rStyle w:val="Hyperlink"/>
@@ -4772,7 +4787,7 @@
             <w:noProof/>
             <w:webHidden/>
           </w:rPr>
-          <w:instrText xml:space="preserve"> PAGEREF _Toc45989079 \h </w:instrText>
+          <w:instrText xml:space="preserve"> PAGEREF _Toc46017754 \h </w:instrText>
         </w:r>
         <w:r>
           <w:rPr>
@@ -4792,7 +4807,7 @@
             <w:noProof/>
             <w:webHidden/>
           </w:rPr>
-          <w:t>24</w:t>
+          <w:t>27</w:t>
         </w:r>
         <w:r>
           <w:rPr>
@@ -4815,7 +4830,7 @@
           <w:lang w:eastAsia="en-AU"/>
         </w:rPr>
       </w:pPr>
-      <w:hyperlink w:anchor="_Toc45989080" w:history="1">
+      <w:hyperlink w:anchor="_Toc46017755" w:history="1">
         <w:r>
           <w:rPr>
             <w:rStyle w:val="Hyperlink"/>
@@ -4842,7 +4857,7 @@
             <w:noProof/>
             <w:webHidden/>
           </w:rPr>
-          <w:instrText xml:space="preserve"> PAGEREF _Toc45989080 \h </w:instrText>
+          <w:instrText xml:space="preserve"> PAGEREF _Toc46017755 \h </w:instrText>
         </w:r>
         <w:r>
           <w:rPr>
@@ -4862,7 +4877,7 @@
             <w:noProof/>
             <w:webHidden/>
           </w:rPr>
-          <w:t>24</w:t>
+          <w:t>27</w:t>
         </w:r>
         <w:r>
           <w:rPr>
@@ -4885,7 +4900,7 @@
           <w:lang w:eastAsia="en-AU"/>
         </w:rPr>
       </w:pPr>
-      <w:hyperlink w:anchor="_Toc45989081" w:history="1">
+      <w:hyperlink w:anchor="_Toc46017756" w:history="1">
         <w:r>
           <w:rPr>
             <w:rStyle w:val="Hyperlink"/>
@@ -4912,7 +4927,7 @@
             <w:noProof/>
             <w:webHidden/>
           </w:rPr>
-          <w:instrText xml:space="preserve"> PAGEREF _Toc45989081 \h </w:instrText>
+          <w:instrText xml:space="preserve"> PAGEREF _Toc46017756 \h </w:instrText>
         </w:r>
         <w:r>
           <w:rPr>
@@ -4932,7 +4947,7 @@
             <w:noProof/>
             <w:webHidden/>
           </w:rPr>
-          <w:t>25</w:t>
+          <w:t>28</w:t>
         </w:r>
         <w:r>
           <w:rPr>
@@ -4955,7 +4970,7 @@
           <w:lang w:eastAsia="en-AU"/>
         </w:rPr>
       </w:pPr>
-      <w:hyperlink w:anchor="_Toc45989082" w:history="1">
+      <w:hyperlink w:anchor="_Toc46017757" w:history="1">
         <w:r>
           <w:rPr>
             <w:rStyle w:val="Hyperlink"/>
@@ -4982,7 +4997,7 @@
             <w:noProof/>
             <w:webHidden/>
           </w:rPr>
-          <w:instrText xml:space="preserve"> PAGEREF _Toc45989082 \h </w:instrText>
+          <w:instrText xml:space="preserve"> PAGEREF _Toc46017757 \h </w:instrText>
         </w:r>
         <w:r>
           <w:rPr>
@@ -5002,7 +5017,7 @@
             <w:noProof/>
             <w:webHidden/>
           </w:rPr>
-          <w:t>27</w:t>
+          <w:t>30</w:t>
         </w:r>
         <w:r>
           <w:rPr>
@@ -5025,7 +5040,7 @@
           <w:lang w:eastAsia="en-AU"/>
         </w:rPr>
       </w:pPr>
-      <w:hyperlink w:anchor="_Toc45989083" w:history="1">
+      <w:hyperlink w:anchor="_Toc46017758" w:history="1">
         <w:r>
           <w:rPr>
             <w:rStyle w:val="Hyperlink"/>
@@ -5052,7 +5067,7 @@
             <w:noProof/>
             <w:webHidden/>
           </w:rPr>
-          <w:instrText xml:space="preserve"> PAGEREF _Toc45989083 \h </w:instrText>
+          <w:instrText xml:space="preserve"> PAGEREF _Toc46017758 \h </w:instrText>
         </w:r>
         <w:r>
           <w:rPr>
@@ -5072,7 +5087,7 @@
             <w:noProof/>
             <w:webHidden/>
           </w:rPr>
-          <w:t>28</w:t>
+          <w:t>31</w:t>
         </w:r>
         <w:r>
           <w:rPr>
@@ -5095,7 +5110,7 @@
           <w:lang w:eastAsia="en-AU"/>
         </w:rPr>
       </w:pPr>
-      <w:hyperlink w:anchor="_Toc45989084" w:history="1">
+      <w:hyperlink w:anchor="_Toc46017759" w:history="1">
         <w:r>
           <w:rPr>
             <w:rStyle w:val="Hyperlink"/>
@@ -5122,7 +5137,7 @@
             <w:noProof/>
             <w:webHidden/>
           </w:rPr>
-          <w:instrText xml:space="preserve"> PAGEREF _Toc45989084 \h </w:instrText>
+          <w:instrText xml:space="preserve"> PAGEREF _Toc46017759 \h </w:instrText>
         </w:r>
         <w:r>
           <w:rPr>
@@ -5142,7 +5157,7 @@
             <w:noProof/>
             <w:webHidden/>
           </w:rPr>
-          <w:t>28</w:t>
+          <w:t>31</w:t>
         </w:r>
         <w:r>
           <w:rPr>
@@ -5165,7 +5180,7 @@
           <w:lang w:eastAsia="en-AU"/>
         </w:rPr>
       </w:pPr>
-      <w:hyperlink w:anchor="_Toc45989085" w:history="1">
+      <w:hyperlink w:anchor="_Toc46017760" w:history="1">
         <w:r>
           <w:rPr>
             <w:rStyle w:val="Hyperlink"/>
@@ -5192,7 +5207,7 @@
             <w:noProof/>
             <w:webHidden/>
           </w:rPr>
-          <w:instrText xml:space="preserve"> PAGEREF _Toc45989085 \h </w:instrText>
+          <w:instrText xml:space="preserve"> PAGEREF _Toc46017760 \h </w:instrText>
         </w:r>
         <w:r>
           <w:rPr>
@@ -5212,7 +5227,7 @@
             <w:noProof/>
             <w:webHidden/>
           </w:rPr>
-          <w:t>28</w:t>
+          <w:t>31</w:t>
         </w:r>
         <w:r>
           <w:rPr>
@@ -5256,7 +5271,7 @@
       <w:pPr>
         <w:pStyle w:val="Heading1"/>
       </w:pPr>
-      <w:bookmarkStart w:id="0" w:name="_Toc45989067"/>
+      <w:bookmarkStart w:id="0" w:name="_Toc46017742"/>
       <w:r>
         <w:lastRenderedPageBreak/>
         <w:t>Team Profile</w:t>
@@ -5267,7 +5282,7 @@
       <w:pPr>
         <w:pStyle w:val="Heading2"/>
       </w:pPr>
-      <w:bookmarkStart w:id="1" w:name="_Toc45989068"/>
+      <w:bookmarkStart w:id="1" w:name="_Toc46017743"/>
       <w:r>
         <w:t>Personality Tests</w:t>
       </w:r>
@@ -5887,6 +5902,13 @@
         </w:rPr>
         <w:t>Results and analysis</w:t>
       </w:r>
+      <w:r>
+        <w:rPr>
+          <w:rFonts w:asciiTheme="majorHAnsi" w:hAnsiTheme="majorHAnsi"/>
+          <w:highlight w:val="green"/>
+        </w:rPr>
+        <w:t xml:space="preserve"> - Marcus</w:t>
+      </w:r>
     </w:p>
     <w:p>
       <w:pPr>
@@ -6851,6 +6873,22 @@
         </w:rPr>
         <w:t>)</w:t>
       </w:r>
+      <w:r>
+        <w:rPr>
+          <w:rFonts w:asciiTheme="majorHAnsi" w:hAnsiTheme="majorHAnsi"/>
+          <w:highlight w:val="green"/>
+        </w:rPr>
+        <w:t xml:space="preserve"> - </w:t>
+      </w:r>
+      <w:proofErr w:type="spellStart"/>
+      <w:r>
+        <w:rPr>
+          <w:rFonts w:asciiTheme="majorHAnsi" w:hAnsiTheme="majorHAnsi"/>
+          <w:highlight w:val="green"/>
+        </w:rPr>
+        <w:t>Ossama</w:t>
+      </w:r>
+      <w:proofErr w:type="spellEnd"/>
     </w:p>
     <w:p>
       <w:pPr>
@@ -7262,23 +7300,31 @@
           <w:color w:val="FF0000"/>
           <w:highlight w:val="green"/>
         </w:rPr>
-        <w:t>references</w:t>
-      </w:r>
-      <w:r>
-        <w:rPr>
-          <w:rFonts w:asciiTheme="majorHAnsi" w:hAnsiTheme="majorHAnsi"/>
-          <w:color w:val="FF0000"/>
+        <w:t>references?</w:t>
+      </w:r>
+      <w:r>
+        <w:rPr>
+          <w:rFonts w:asciiTheme="majorHAnsi" w:hAnsiTheme="majorHAnsi"/>
           <w:highlight w:val="green"/>
         </w:rPr>
-        <w:t>?</w:t>
+        <w:t>)</w:t>
       </w:r>
       <w:r>
         <w:rPr>
           <w:rFonts w:asciiTheme="majorHAnsi" w:hAnsiTheme="majorHAnsi"/>
           <w:highlight w:val="green"/>
         </w:rPr>
-        <w:t>)</w:t>
-      </w:r>
+        <w:t xml:space="preserve"> - </w:t>
+      </w:r>
+      <w:proofErr w:type="spellStart"/>
+      <w:r>
+        <w:rPr>
+          <w:rFonts w:asciiTheme="majorHAnsi" w:hAnsiTheme="majorHAnsi"/>
+          <w:highlight w:val="green"/>
+        </w:rPr>
+        <w:t>Torin</w:t>
+      </w:r>
+      <w:proofErr w:type="spellEnd"/>
     </w:p>
     <w:p>
       <w:r>
@@ -7287,7 +7333,11 @@
     </w:p>
     <w:p>
       <w:r>
-        <w:t>The second most helpful metric to analyse is the turbulence between the tests. While one of my tests reads extroverted, another reads the opposite. This may indicate one of two things, a dubious nature in the group member or misaligned testing criteria. In any case, lending credence to these tests is difficult with such drastic swings in results.</w:t>
+        <w:t xml:space="preserve">The second most helpful metric to analyse is the turbulence between the tests. While one of my tests reads extroverted, another reads the opposite. This may indicate one of two </w:t>
+      </w:r>
+      <w:r>
+        <w:lastRenderedPageBreak/>
+        <w:t>things, a dubious nature in the group member or misaligned testing criteria. In any case, lending credence to these tests is difficult with such drastic swings in results.</w:t>
       </w:r>
     </w:p>
     <w:p>
@@ -7295,13 +7345,51 @@
         <w:pStyle w:val="Heading3"/>
       </w:pPr>
       <w:r>
-        <w:lastRenderedPageBreak/>
         <w:t>Tyson</w:t>
       </w:r>
     </w:p>
     <w:p>
       <w:pPr>
         <w:pStyle w:val="Heading4"/>
+      </w:pPr>
+      <w:r>
+        <w:t xml:space="preserve">student ID: </w:t>
+      </w:r>
+      <w:r>
+        <w:t>S3756051</w:t>
+      </w:r>
+    </w:p>
+    <w:p>
+      <w:r>
+        <w:t>It is clear to me that I am not a traditional learn</w:t>
+      </w:r>
+      <w:r>
+        <w:t>er</w:t>
+      </w:r>
+      <w:r>
+        <w:t xml:space="preserve">, I can be </w:t>
+      </w:r>
+      <w:proofErr w:type="gramStart"/>
+      <w:r>
+        <w:t>very creative</w:t>
+      </w:r>
+      <w:proofErr w:type="gramEnd"/>
+      <w:r>
+        <w:t xml:space="preserve"> but also doing standard book learning exercises is not my ideal method. I work well in teams and can be very inclusive and attentive to others needs.</w:t>
+      </w:r>
+    </w:p>
+    <w:p>
+      <w:r>
+        <w:t xml:space="preserve"> I really can work with most groups and can be a good leader or follower, I am good communicator and can bring people along the journey.</w:t>
+      </w:r>
+    </w:p>
+    <w:p>
+      <w:r>
+        <w:t>A group should form with different personalities and mixing the workload to fit each person. Being inclusive and understanding of skills and preferred tasks will be critical to success.</w:t>
+      </w:r>
+    </w:p>
+    <w:p>
+      <w:pPr>
         <w:rPr>
           <w:highlight w:val="green"/>
         </w:rPr>
@@ -7310,41 +7398,48 @@
         <w:rPr>
           <w:highlight w:val="green"/>
         </w:rPr>
-        <w:t xml:space="preserve">student ID: </w:t>
-      </w:r>
-    </w:p>
-    <w:p>
-      <w:pPr>
-        <w:rPr>
-          <w:rFonts w:asciiTheme="majorHAnsi" w:hAnsiTheme="majorHAnsi"/>
-        </w:rPr>
-      </w:pPr>
-      <w:r>
-        <w:rPr>
-          <w:rFonts w:asciiTheme="majorHAnsi" w:hAnsiTheme="majorHAnsi"/>
+        <w:t xml:space="preserve">Summary and </w:t>
+      </w:r>
+      <w:r>
+        <w:rPr>
           <w:highlight w:val="green"/>
         </w:rPr>
-        <w:t>Text here</w:t>
-      </w:r>
-    </w:p>
-    <w:p>
-      <w:pPr>
-        <w:pStyle w:val="Heading3"/>
-        <w:rPr>
+        <w:t>Discussion</w:t>
+      </w:r>
+      <w:r>
+        <w:rPr>
+          <w:color w:val="FF0000"/>
           <w:highlight w:val="green"/>
         </w:rPr>
-      </w:pPr>
-      <w:r>
-        <w:rPr>
+        <w:t xml:space="preserve"> </w:t>
+      </w:r>
+      <w:r>
+        <w:rPr>
+          <w:color w:val="FF0000"/>
           <w:highlight w:val="green"/>
         </w:rPr>
-        <w:t xml:space="preserve">Summary and </w:t>
-      </w:r>
-      <w:r>
-        <w:rPr>
+        <w:t>–</w:t>
+      </w:r>
+      <w:r>
+        <w:rPr>
+          <w:color w:val="FF0000"/>
           <w:highlight w:val="green"/>
         </w:rPr>
-        <w:t>Discussion</w:t>
+        <w:t xml:space="preserve"> </w:t>
+      </w:r>
+      <w:r>
+        <w:rPr>
+          <w:color w:val="FF0000"/>
+          <w:highlight w:val="green"/>
+        </w:rPr>
+        <w:t xml:space="preserve">whole </w:t>
+      </w:r>
+      <w:r>
+        <w:rPr>
+          <w:color w:val="FF0000"/>
+          <w:highlight w:val="green"/>
+        </w:rPr>
+        <w:t>group</w:t>
       </w:r>
     </w:p>
     <w:p>
@@ -7421,7 +7516,7 @@
       <w:pPr>
         <w:pStyle w:val="Heading2"/>
       </w:pPr>
-      <w:bookmarkStart w:id="2" w:name="_Toc45989069"/>
+      <w:bookmarkStart w:id="2" w:name="_Toc46017744"/>
       <w:r>
         <w:lastRenderedPageBreak/>
         <w:t>Ideal Jobs</w:t>
@@ -7556,19 +7651,62 @@
       </w:r>
     </w:p>
     <w:p>
-      <w:r>
-        <w:rPr>
+      <w:pPr>
+        <w:spacing w:after="0" w:line="240" w:lineRule="auto"/>
+        <w:textAlignment w:val="baseline"/>
+        <w:rPr>
+          <w:rFonts w:ascii="Segoe UI" w:eastAsia="Times New Roman" w:hAnsi="Segoe UI" w:cs="Segoe UI"/>
+          <w:sz w:val="18"/>
+          <w:szCs w:val="18"/>
+          <w:lang w:eastAsia="en-AU"/>
+        </w:rPr>
+      </w:pPr>
+      <w:r>
+        <w:rPr>
+          <w:rFonts w:ascii="Trebuchet MS" w:eastAsia="Times New Roman" w:hAnsi="Trebuchet MS" w:cs="Segoe UI"/>
+          <w:lang w:eastAsia="en-AU"/>
+        </w:rPr>
+        <w:t>In assignment 1 I listed the job “Chief Data and Analytics Officer” which is a lofty job that involves a high level of business experience mixed with a high level of technical knowledge. This is what interests me from my 15+ years of work experience.  </w:t>
+      </w:r>
+    </w:p>
+    <w:p>
+      <w:pPr>
+        <w:spacing w:after="0" w:line="240" w:lineRule="auto"/>
+        <w:textAlignment w:val="baseline"/>
+        <w:rPr>
+          <w:rFonts w:ascii="Segoe UI" w:eastAsia="Times New Roman" w:hAnsi="Segoe UI" w:cs="Segoe UI"/>
+          <w:sz w:val="18"/>
+          <w:szCs w:val="18"/>
+          <w:lang w:eastAsia="en-AU"/>
+        </w:rPr>
+      </w:pPr>
+      <w:r>
+        <w:rPr>
+          <w:rFonts w:ascii="Trebuchet MS" w:eastAsia="Times New Roman" w:hAnsi="Trebuchet MS" w:cs="Segoe UI"/>
+          <w:lang w:eastAsia="en-AU"/>
+        </w:rPr>
+        <w:t>I see that myself and Marcus align wanting to take a business topic and IT topic to find the mix of two passions. I believe that working on topics that you truly find interesting to be the first indicator for success. This process has reaffirmed my belief of my first “ideal job”.  </w:t>
+      </w:r>
+    </w:p>
+    <w:p>
+      <w:pPr>
+        <w:pStyle w:val="Heading3"/>
+      </w:pPr>
+      <w:r>
+        <w:t>Summary and Discussion</w:t>
+      </w:r>
+      <w:r>
+        <w:rPr>
+          <w:color w:val="FF0000"/>
+        </w:rPr>
+        <w:t xml:space="preserve"> </w:t>
+      </w:r>
+      <w:r>
+        <w:rPr>
+          <w:color w:val="FF0000"/>
           <w:highlight w:val="green"/>
         </w:rPr>
-        <w:t>Need paragraph describing current stance on ideal job and whether it has changed since starting the course</w:t>
-      </w:r>
-    </w:p>
-    <w:p>
-      <w:pPr>
-        <w:pStyle w:val="Heading3"/>
-      </w:pPr>
-      <w:r>
-        <w:t>Summary and Discussion</w:t>
+        <w:t>– whole group</w:t>
       </w:r>
     </w:p>
     <w:p>
@@ -7755,43 +7893,43 @@
           <w:color w:val="FF0000"/>
           <w:highlight w:val="green"/>
         </w:rPr>
-        <w:t xml:space="preserve"> test, Murray is a well-rounded individual which is likely to work to his favour as well. One of the biggest predictors of success is IQ in which Joe scores quite </w:t>
+        <w:t xml:space="preserve"> test, Murray is a well-rounded individual which is likely to work to his favour as well. One of the biggest predictors of success is IQ in which Joe scores quite high in. He also has </w:t>
       </w:r>
       <w:r>
         <w:rPr>
           <w:color w:val="FF0000"/>
           <w:highlight w:val="green"/>
         </w:rPr>
+        <w:t>a large</w:t>
+      </w:r>
+      <w:r>
+        <w:rPr>
+          <w:color w:val="FF0000"/>
+          <w:highlight w:val="green"/>
+        </w:rPr>
+        <w:t xml:space="preserve"> auditory advantage which will aid him when he continues learning French until fluency. High conscientiousness and openness are the advantage Marcus sports, which are doubtless help</w:t>
+      </w:r>
+      <w:r>
+        <w:rPr>
+          <w:color w:val="FF0000"/>
+          <w:highlight w:val="green"/>
+        </w:rPr>
+        <w:t>ful</w:t>
+      </w:r>
+      <w:r>
+        <w:rPr>
+          <w:color w:val="FF0000"/>
+          <w:highlight w:val="green"/>
+        </w:rPr>
+        <w:t xml:space="preserve"> in the grit and grind of modern business. </w:t>
+      </w:r>
+      <w:r>
+        <w:rPr>
+          <w:color w:val="FF0000"/>
+          <w:highlight w:val="green"/>
+        </w:rPr>
         <w:lastRenderedPageBreak/>
-        <w:t xml:space="preserve">high in. He also has </w:t>
-      </w:r>
-      <w:r>
-        <w:rPr>
-          <w:color w:val="FF0000"/>
-          <w:highlight w:val="green"/>
-        </w:rPr>
-        <w:t>a large</w:t>
-      </w:r>
-      <w:r>
-        <w:rPr>
-          <w:color w:val="FF0000"/>
-          <w:highlight w:val="green"/>
-        </w:rPr>
-        <w:t xml:space="preserve"> auditory advantage which will aid him when he continues learning French until fluency. High conscientiousness and openness are the advantage Marcus sports, which are doubtless help</w:t>
-      </w:r>
-      <w:r>
-        <w:rPr>
-          <w:color w:val="FF0000"/>
-          <w:highlight w:val="green"/>
-        </w:rPr>
-        <w:t>ful</w:t>
-      </w:r>
-      <w:r>
-        <w:rPr>
-          <w:color w:val="FF0000"/>
-          <w:highlight w:val="green"/>
-        </w:rPr>
-        <w:t xml:space="preserve"> in the grit and grind of modern business. According to the 16</w:t>
+        <w:t>According to the 16</w:t>
       </w:r>
       <w:r>
         <w:rPr>
@@ -7986,7 +8124,7 @@
       <w:pPr>
         <w:pStyle w:val="Heading1"/>
       </w:pPr>
-      <w:bookmarkStart w:id="3" w:name="_Toc45989070"/>
+      <w:bookmarkStart w:id="3" w:name="_Toc46017745"/>
       <w:r>
         <w:lastRenderedPageBreak/>
         <w:t>Industry Data</w:t>
@@ -8127,31 +8265,246 @@
         <w:rPr>
           <w:highlight w:val="green"/>
         </w:rPr>
-        <w:t xml:space="preserve">Need paragraph describing </w:t>
+        <w:t xml:space="preserve">Need paragraph describing how ideal job </w:t>
       </w:r>
       <w:r>
         <w:rPr>
           <w:highlight w:val="green"/>
         </w:rPr>
-        <w:t xml:space="preserve">how ideal job </w:t>
+        <w:t>stacks up in the industry</w:t>
       </w:r>
       <w:r>
         <w:rPr>
           <w:highlight w:val="green"/>
         </w:rPr>
-        <w:t>stacks up in the industry</w:t>
+        <w:t xml:space="preserve"> and </w:t>
       </w:r>
       <w:r>
         <w:rPr>
           <w:highlight w:val="green"/>
         </w:rPr>
-        <w:t xml:space="preserve"> and </w:t>
-      </w:r>
+        <w:t>how in demand personal skills etc. are</w:t>
+      </w:r>
+    </w:p>
+    <w:p>
+      <w:pPr>
+        <w:pStyle w:val="Heading3"/>
+      </w:pPr>
+      <w:r>
+        <w:t>Murray</w:t>
+      </w:r>
+    </w:p>
+    <w:p>
+      <w:r>
+        <w:t>According to Burning Glass (</w:t>
+      </w:r>
+      <w:r>
+        <w:rPr>
+          <w:color w:val="FF0000"/>
+          <w:highlight w:val="yellow"/>
+        </w:rPr>
+        <w:t>reference needed</w:t>
+      </w:r>
+      <w:r>
+        <w:t>) my ideal role in software development/engineering is currently among the most in demand within the IT industry. While the specifics vary depending on the nature of the platform as well as the ultimate usage, there appears to be a great deal of variety in suitable roles available.</w:t>
+      </w:r>
+    </w:p>
+    <w:p>
+      <w:r>
+        <w:t>Preferring to be involved in the physical development of software (as opposed to managing or guiding projects) does somewhat lower my career ceiling though as senior roles tend to move farther away from actual development and more into oversight. A lower ceiling does at least mean more attainable goals and greater flexibility provided I can maintain a diverse skillset with multiple specialisations.</w:t>
+      </w:r>
+    </w:p>
+    <w:p>
+      <w:r>
+        <w:t>Expertise with multiple programming languages and problem solving/organisational skills are among the most demanded skills which suits me quite well as I intend to make these a staple of my skillset. Active communication and diligence are potential areas for improvement, as to me these have always been more an obligation than a focus.</w:t>
+      </w:r>
+    </w:p>
+    <w:p>
+      <w:pPr>
+        <w:pStyle w:val="Heading3"/>
+      </w:pPr>
+      <w:proofErr w:type="spellStart"/>
+      <w:r>
+        <w:t>Ossama</w:t>
+      </w:r>
+      <w:proofErr w:type="spellEnd"/>
+    </w:p>
+    <w:p>
+      <w:r>
+        <w:t>As mentioned in Burning Glass (</w:t>
+      </w:r>
+      <w:r>
+        <w:rPr>
+          <w:color w:val="FF0000"/>
+          <w:highlight w:val="yellow"/>
+        </w:rPr>
+        <w:t>reference needed</w:t>
+      </w:r>
+      <w:r>
+        <w:t xml:space="preserve">) the ‘Service Desk Analyst’ job title is the fifth most frequent job posting in the ‘Information Technology’ sector from March 2017 to March 2018. This section of IT is where I believe myself to have the most inherent advantage and interest. Of the 121,997 job postings in Australia and New Zealand of this time frame the most desired generic skill is ‘Communication Skills’ (44,367) which goes hand in hand with my desired job title. ‘Problem solving’ (16,445) is second on the list which is a considerable aspect of the job’s responsibilities as well. ‘Troubleshooting’ (11,471) is also found in sixth place and is the fundamental responsibility of a helpdesk technician. Of the specialised skills in the IT industry ‘Building Relationships’ (2,119), ‘Technical Support’ (1,830) and ‘Customer Service’ (1,411) are all inclusions that relate directly to my desired job title. Given that this type of role is often an entry level position, this ideal job goal is quite a humble one. It sets the bar to a low and achievable </w:t>
+      </w:r>
+      <w:r>
+        <w:lastRenderedPageBreak/>
+        <w:t>level which leaves the door open for future opportunities. Rather than setting a distant goal of multiple years of study and experience I operate much more effectively on short attainable targets that leave room for spontaneous decision making.</w:t>
+      </w:r>
+    </w:p>
+    <w:p>
+      <w:pPr>
+        <w:pStyle w:val="Heading3"/>
+      </w:pPr>
+      <w:proofErr w:type="spellStart"/>
+      <w:r>
+        <w:t>Torin</w:t>
+      </w:r>
+      <w:proofErr w:type="spellEnd"/>
+    </w:p>
+    <w:p>
+      <w:r>
+        <w:t>On reviewing the Burning Glass data</w:t>
+      </w:r>
+      <w:r>
+        <w:t xml:space="preserve"> (</w:t>
+      </w:r>
+      <w:r>
+        <w:rPr>
+          <w:color w:val="FF0000"/>
+          <w:highlight w:val="yellow"/>
+        </w:rPr>
+        <w:t>reference needed</w:t>
+      </w:r>
+      <w:r>
+        <w:t>)</w:t>
+      </w:r>
+      <w:r>
+        <w:t xml:space="preserve">, I can see the demand for Solutions Architects is the highest of all categories. Technology Lead with my ideal job is the most </w:t>
+      </w:r>
+      <w:proofErr w:type="gramStart"/>
+      <w:r>
+        <w:t>similar to</w:t>
+      </w:r>
+      <w:proofErr w:type="gramEnd"/>
+      <w:r>
+        <w:t xml:space="preserve"> this category. The general skills this position will require are strong management, communication, </w:t>
+      </w:r>
+      <w:proofErr w:type="gramStart"/>
+      <w:r>
+        <w:t>verbal</w:t>
+      </w:r>
+      <w:proofErr w:type="gramEnd"/>
+      <w:r>
+        <w:t xml:space="preserve"> and written skills. According to Burning Glass, communication and writing skills ranked </w:t>
+      </w:r>
+      <w:proofErr w:type="gramStart"/>
+      <w:r>
+        <w:t>very high</w:t>
+      </w:r>
+      <w:proofErr w:type="gramEnd"/>
+      <w:r>
+        <w:t xml:space="preserve"> where leadership and verbal skills were ranked on the lower end of the spectrum.</w:t>
+      </w:r>
+    </w:p>
+    <w:p>
+      <w:r>
+        <w:t xml:space="preserve">The IT specific skills relevant to my job are Java, AWS, and PHP. While Java ranked second highest in the Burning Glass research, the remaining skills </w:t>
+      </w:r>
+      <w:proofErr w:type="gramStart"/>
+      <w:r>
+        <w:t>weren’t</w:t>
+      </w:r>
+      <w:proofErr w:type="gramEnd"/>
+      <w:r>
+        <w:t xml:space="preserve"> mentioned. In another report from Darwin Recruitment, the US has seen people using PHP </w:t>
+      </w:r>
+      <w:proofErr w:type="gramStart"/>
+      <w:r>
+        <w:t>less</w:t>
+      </w:r>
+      <w:proofErr w:type="gramEnd"/>
+      <w:r>
+        <w:t xml:space="preserve"> but the job demand remains roughly the same </w:t>
+      </w:r>
+      <w:r>
+        <w:t>[</w:t>
+      </w:r>
+      <w:r>
+        <w:rPr>
+          <w:color w:val="FF0000"/>
+          <w:highlight w:val="yellow"/>
+        </w:rPr>
+        <w:t>"Is PHP A Dying Language in 2020? The Future of PHP", Darwinrecruitment.com, 2020. [Online]. Available: https://www.darwinrecruitment.com/blog/2019/03/future-php-dying-language. [Accessed: 18- Jul- 2020]</w:t>
+      </w:r>
+      <w:r>
+        <w:t>] C</w:t>
+      </w:r>
+      <w:r>
+        <w:t>loud Computing services like AWS are on the rise as well. In the US, Indeed.com has reported a 418% increase in job demand for AWS skills in the last 5 years</w:t>
+      </w:r>
+      <w:r>
+        <w:t>.</w:t>
+      </w:r>
+      <w:r>
+        <w:t xml:space="preserve"> </w:t>
+      </w:r>
+      <w:r>
+        <w:t>[</w:t>
+      </w:r>
+      <w:r>
+        <w:rPr>
+          <w:color w:val="FF0000"/>
+          <w:highlight w:val="yellow"/>
+        </w:rPr>
+        <w:t>L. Tung, "Tech jobs: Python programming language and AWS skills demand has exploded | ZDNet", ZDNet, 2020. [Online]. Available: https://www.zdnet.com/article/tech-jobs-python-programming-language-and-aws-skills-demand-has-exploded/. [Accessed: 18- Jul- 2020]</w:t>
+      </w:r>
+      <w:r>
+        <w:t>]</w:t>
+      </w:r>
+    </w:p>
+    <w:p>
+      <w:r>
+        <w:t xml:space="preserve">The three highest-ranked general skills not in my ideal job are mentoring, quality assurance and control and being self-starter. The top highest ranked IT specific skills not relevant to my job are SQL, </w:t>
+      </w:r>
+      <w:proofErr w:type="gramStart"/>
+      <w:r>
+        <w:t>Java</w:t>
+      </w:r>
+      <w:r>
+        <w:t>S</w:t>
+      </w:r>
+      <w:r>
+        <w:t>cript</w:t>
+      </w:r>
+      <w:proofErr w:type="gramEnd"/>
+      <w:r>
+        <w:t xml:space="preserve"> and Windows.</w:t>
+      </w:r>
+    </w:p>
+    <w:p>
+      <w:r>
+        <w:t xml:space="preserve">After looking over the data, my ideal job scenario seems to be one of the highest generally ranked positions and skills within the current state of the IT industry. I </w:t>
+      </w:r>
+      <w:proofErr w:type="gramStart"/>
+      <w:r>
+        <w:t>haven’t</w:t>
+      </w:r>
+      <w:proofErr w:type="gramEnd"/>
+      <w:r>
+        <w:t xml:space="preserve"> changed my mind due to this.</w:t>
+      </w:r>
+    </w:p>
+    <w:p>
+      <w:pPr>
+        <w:pStyle w:val="Heading3"/>
+      </w:pPr>
+      <w:r>
+        <w:t>Tyson</w:t>
+      </w:r>
+    </w:p>
+    <w:p>
       <w:r>
         <w:rPr>
           <w:highlight w:val="green"/>
         </w:rPr>
-        <w:t>how in demand personal skills etc. are</w:t>
+        <w:t>Need paragraph describing how ideal job stacks up in the industry and how in demand personal skills etc. are</w:t>
       </w:r>
     </w:p>
     <w:p>
@@ -8159,234 +8512,23 @@
         <w:pStyle w:val="Heading3"/>
       </w:pPr>
       <w:r>
-        <w:t>Murray</w:t>
-      </w:r>
-    </w:p>
-    <w:p>
-      <w:r>
-        <w:t>According to Burning Glass (</w:t>
-      </w:r>
-      <w:r>
-        <w:rPr>
-          <w:color w:val="FF0000"/>
-          <w:highlight w:val="yellow"/>
-        </w:rPr>
-        <w:t>reference needed</w:t>
-      </w:r>
-      <w:r>
-        <w:t>) my ideal role in software development/engineering is currently among the most in demand within the IT industry. While the specifics vary depending on the nature of the platform as well as the ultimate usage, there appears to be a great deal of variety in suitable roles available.</w:t>
-      </w:r>
-    </w:p>
-    <w:p>
-      <w:r>
-        <w:t>Preferring to be involved in the physical development of software (as opposed to managing or guiding projects) does somewhat lower my career ceiling though as senior roles tend to move farther away from actual development and more into oversight. A lower ceiling does at least mean more attainable goals and greater flexibility provided I can maintain a diverse skillset with multiple specialisations.</w:t>
-      </w:r>
-    </w:p>
-    <w:p>
-      <w:r>
-        <w:t>Expertise with multiple programming languages and problem solving/organisational skills are among the most demanded skills which suits me quite well as I intend to make these a staple of my skillset. Active communication and diligence are potential areas for improvement, as to me these have always been more an obligation than a focus.</w:t>
-      </w:r>
-    </w:p>
-    <w:p>
-      <w:pPr>
-        <w:pStyle w:val="Heading3"/>
-      </w:pPr>
-      <w:proofErr w:type="spellStart"/>
-      <w:r>
-        <w:t>Ossama</w:t>
-      </w:r>
-      <w:proofErr w:type="spellEnd"/>
-    </w:p>
-    <w:p>
-      <w:r>
-        <w:t>As mentioned in Burning Glass (</w:t>
-      </w:r>
-      <w:r>
-        <w:rPr>
-          <w:color w:val="FF0000"/>
-          <w:highlight w:val="yellow"/>
-        </w:rPr>
-        <w:t>reference needed</w:t>
-      </w:r>
-      <w:r>
-        <w:t xml:space="preserve">) the ‘Service Desk Analyst’ job title is the fifth most frequent job posting in the ‘Information Technology’ sector from March 2017 to March 2018. This section of IT is where I believe myself to have the most inherent advantage and interest. Of the 121,997 job postings in Australia and New Zealand of this time frame the most desired generic skill is ‘Communication Skills’ (44,367) which goes hand in hand with my desired job title. ‘Problem solving’ (16,445) is second on the list which is a considerable aspect of the job’s responsibilities as well. ‘Troubleshooting’ (11,471) is also found in sixth place and is the fundamental responsibility of a helpdesk technician. Of the specialised skills in the IT industry ‘Building Relationships’ (2,119), ‘Technical Support’ (1,830) and ‘Customer Service’ (1,411) are all inclusions that relate directly to my desired job title. Given that this type of role is often an entry level position, this ideal job goal is quite a humble one. It sets the bar to a low and achievable level which leaves the door open for future opportunities. Rather than setting a distant </w:t>
-      </w:r>
-      <w:r>
-        <w:lastRenderedPageBreak/>
-        <w:t>goal of multiple years of study and experience I operate much more effectively on short attainable targets that leave room for spontaneous decision making.</w:t>
-      </w:r>
-    </w:p>
-    <w:p>
-      <w:pPr>
-        <w:pStyle w:val="Heading3"/>
-      </w:pPr>
-      <w:proofErr w:type="spellStart"/>
-      <w:r>
-        <w:t>Torin</w:t>
-      </w:r>
-      <w:proofErr w:type="spellEnd"/>
-    </w:p>
-    <w:p>
-      <w:r>
-        <w:t>On reviewing the Burning Glass data</w:t>
-      </w:r>
-      <w:r>
+        <w:t>Summary</w:t>
+      </w:r>
+      <w:r>
+        <w:t xml:space="preserve"> and Discussion</w:t>
+      </w:r>
+      <w:r>
+        <w:rPr>
+          <w:color w:val="FF0000"/>
+        </w:rPr>
         <w:t xml:space="preserve"> </w:t>
       </w:r>
       <w:r>
-        <w:t>(</w:t>
-      </w:r>
-      <w:r>
-        <w:rPr>
-          <w:color w:val="FF0000"/>
-          <w:highlight w:val="yellow"/>
-        </w:rPr>
-        <w:t>reference needed</w:t>
-      </w:r>
-      <w:r>
-        <w:t>)</w:t>
-      </w:r>
-      <w:r>
-        <w:t xml:space="preserve">, I can see the demand for Solutions Architects is the highest of all categories. Technology Lead with my ideal job is the most </w:t>
-      </w:r>
-      <w:proofErr w:type="gramStart"/>
-      <w:r>
-        <w:t>similar to</w:t>
-      </w:r>
-      <w:proofErr w:type="gramEnd"/>
-      <w:r>
-        <w:t xml:space="preserve"> this category. The general skills this position will require are strong management, communication, </w:t>
-      </w:r>
-      <w:proofErr w:type="gramStart"/>
-      <w:r>
-        <w:t>verbal</w:t>
-      </w:r>
-      <w:proofErr w:type="gramEnd"/>
-      <w:r>
-        <w:t xml:space="preserve"> and written skills. According to Burning Glass, communication and writing skills ranked </w:t>
-      </w:r>
-      <w:proofErr w:type="gramStart"/>
-      <w:r>
-        <w:t>very high</w:t>
-      </w:r>
-      <w:proofErr w:type="gramEnd"/>
-      <w:r>
-        <w:t xml:space="preserve"> where leadership and verbal skills were ranked on the lower end of the spectrum.</w:t>
-      </w:r>
-    </w:p>
-    <w:p>
-      <w:r>
-        <w:t xml:space="preserve">The IT specific skills relevant to my job are Java, AWS, and PHP. While Java ranked second highest in the Burning Glass research, the remaining skills </w:t>
-      </w:r>
-      <w:proofErr w:type="gramStart"/>
-      <w:r>
-        <w:t>weren’t</w:t>
-      </w:r>
-      <w:proofErr w:type="gramEnd"/>
-      <w:r>
-        <w:t xml:space="preserve"> mentioned. In another report from Darwin Recruitment, the US has seen people using PHP </w:t>
-      </w:r>
-      <w:proofErr w:type="gramStart"/>
-      <w:r>
-        <w:t>less</w:t>
-      </w:r>
-      <w:proofErr w:type="gramEnd"/>
-      <w:r>
-        <w:t xml:space="preserve"> but the job demand remains roughly the same </w:t>
-      </w:r>
-      <w:r>
-        <w:t>[</w:t>
-      </w:r>
-      <w:r>
-        <w:rPr>
-          <w:color w:val="FF0000"/>
-          <w:highlight w:val="yellow"/>
-        </w:rPr>
-        <w:t>"Is PHP A Dying Language in 2020? The Future of PHP", Darwinrecruitment.com, 2020. [Online]. Available: https://www.darwinrecruitment.com/blog/2019/03/future-php-dying-language. [Accessed: 18- Jul- 2020]</w:t>
-      </w:r>
-      <w:r>
-        <w:t>] C</w:t>
-      </w:r>
-      <w:r>
-        <w:t>loud Computing services like AWS are on the rise as well. In the US, Indeed.com has reported a 418% increase in job demand for AWS skills in the last 5 years</w:t>
-      </w:r>
-      <w:r>
-        <w:t>.</w:t>
-      </w:r>
-      <w:r>
-        <w:t xml:space="preserve"> </w:t>
-      </w:r>
-      <w:r>
-        <w:t>[</w:t>
-      </w:r>
-      <w:r>
-        <w:rPr>
-          <w:color w:val="FF0000"/>
-          <w:highlight w:val="yellow"/>
-        </w:rPr>
-        <w:t>L. Tung, "Tech jobs: Python programming language and AWS skills demand has exploded | ZDNet", ZDNet, 2020. [Online]. Available: https://www.zdnet.com/article/tech-jobs-python-programming-language-and-aws-skills-demand-has-exploded/. [Accessed: 18- Jul- 2020]</w:t>
-      </w:r>
-      <w:r>
-        <w:t>]</w:t>
-      </w:r>
-    </w:p>
-    <w:p>
-      <w:r>
-        <w:t xml:space="preserve">The three highest-ranked general skills not in my ideal job are mentoring, quality assurance and control and being self-starter. The top highest ranked IT specific skills not relevant to my job are SQL, </w:t>
-      </w:r>
-      <w:proofErr w:type="gramStart"/>
-      <w:r>
-        <w:t>Java</w:t>
-      </w:r>
-      <w:r>
-        <w:t>S</w:t>
-      </w:r>
-      <w:r>
-        <w:t>cript</w:t>
-      </w:r>
-      <w:proofErr w:type="gramEnd"/>
-      <w:r>
-        <w:t xml:space="preserve"> and Windows.</w:t>
-      </w:r>
-    </w:p>
-    <w:p>
-      <w:r>
-        <w:t xml:space="preserve">After looking over the data, my ideal job scenario seems to be one of the highest generally ranked positions and skills within the current state of the IT industry. I </w:t>
-      </w:r>
-      <w:proofErr w:type="gramStart"/>
-      <w:r>
-        <w:t>haven’t</w:t>
-      </w:r>
-      <w:proofErr w:type="gramEnd"/>
-      <w:r>
-        <w:t xml:space="preserve"> changed my mind due to this.</w:t>
-      </w:r>
-    </w:p>
-    <w:p>
-      <w:pPr>
-        <w:pStyle w:val="Heading3"/>
-      </w:pPr>
-      <w:r>
-        <w:t>Tyson</w:t>
-      </w:r>
-    </w:p>
-    <w:p>
-      <w:r>
-        <w:rPr>
+        <w:rPr>
+          <w:color w:val="FF0000"/>
           <w:highlight w:val="green"/>
         </w:rPr>
-        <w:t>Need paragraph describing how ideal job stacks up in the industry and how in demand personal skills etc. are</w:t>
-      </w:r>
-    </w:p>
-    <w:p>
-      <w:pPr>
-        <w:pStyle w:val="Heading3"/>
-      </w:pPr>
-      <w:r>
-        <w:t>Summary</w:t>
-      </w:r>
-      <w:r>
-        <w:t xml:space="preserve"> and Discussion</w:t>
+        <w:t>– whole group</w:t>
       </w:r>
     </w:p>
     <w:p>
@@ -8442,7 +8584,7 @@
       <w:pPr>
         <w:pStyle w:val="Heading1"/>
       </w:pPr>
-      <w:bookmarkStart w:id="4" w:name="_Toc45989071"/>
+      <w:bookmarkStart w:id="4" w:name="_Toc46017746"/>
       <w:r>
         <w:lastRenderedPageBreak/>
         <w:t>IT Works</w:t>
@@ -8452,16 +8594,469 @@
     <w:p>
       <w:pPr>
         <w:pStyle w:val="Heading2"/>
+      </w:pPr>
+      <w:bookmarkStart w:id="5" w:name="_Toc46017747"/>
+      <w:r>
+        <w:t>Report</w:t>
+      </w:r>
+      <w:bookmarkEnd w:id="5"/>
+    </w:p>
+    <w:p>
+      <w:pPr>
+        <w:pStyle w:val="Heading3"/>
+      </w:pPr>
+      <w:r>
+        <w:t>Foreword</w:t>
+      </w:r>
+    </w:p>
+    <w:p>
+      <w:r>
+        <w:t>The interview was conducted with John Hemans of Pizza Hut Australia using Zoom. Total recording was approximately 15 minutes</w:t>
+      </w:r>
+      <w:r>
+        <w:t xml:space="preserve">. </w:t>
+      </w:r>
+      <w:r>
+        <w:t>There may be some slight errors in the transcript which do not change the meaning of the sentences within which they occurred. Sound and video recordings available upon request.</w:t>
+      </w:r>
+    </w:p>
+    <w:p>
+      <w:pPr>
+        <w:pStyle w:val="Heading3"/>
+      </w:pPr>
+      <w:r>
+        <w:t>Review</w:t>
+      </w:r>
+    </w:p>
+    <w:p>
+      <w:r>
+        <w:t>John Hemans is the main front end developer for Pizza Hut Australia. He mainly works with other IT people, and Pizza Hut’s marketing department, the latter of which seem to present a challenge at times (this was not stated but inferred from nonverbal communication).</w:t>
+      </w:r>
+    </w:p>
+    <w:p>
+      <w:r>
+        <w:t>He meets with marketing once a fortnight and they came up in a few of the questions. Apart from the expected work of making a large company web site with a high volume of traffic run smoothly and do everything the customer would like, a lot of work has gone in to making the web site configurable to people within the company such as marketing and people further up the leadership hierarchy.</w:t>
+      </w:r>
+    </w:p>
+    <w:p>
+      <w:r>
+        <w:t>Apart from the above, a lot of the work is debugging. One major project was implementing a debugging interface which acts to catch bugs customers run into and provides the IT team with information about them in real time.</w:t>
+      </w:r>
+    </w:p>
+    <w:p>
+      <w:pPr>
+        <w:pStyle w:val="Heading3"/>
+      </w:pPr>
+      <w:r>
+        <w:t>Terminology</w:t>
+      </w:r>
+    </w:p>
+    <w:p>
+      <w:r>
+        <w:t>Some terms in the transcript may require further explanation. These are given below:</w:t>
+      </w:r>
+    </w:p>
+    <w:p>
+      <w:pPr>
+        <w:rPr>
+          <w:rStyle w:val="SubtleEmphasis"/>
+        </w:rPr>
+      </w:pPr>
+      <w:r>
+        <w:rPr>
+          <w:rStyle w:val="SubtleEmphasis"/>
+        </w:rPr>
+        <w:t>“I work on the front end of Pizza Hut’s forward-facing web site, as well as a few backend related tasks and some private facing websites for the company.”</w:t>
+      </w:r>
+    </w:p>
+    <w:p>
+      <w:pPr>
+        <w:ind w:firstLine="720"/>
+      </w:pPr>
+      <w:r>
+        <w:t xml:space="preserve">“The front end of a website is the part that users interact with. Everything that you see when you’re navigating around the Internet, from fonts and </w:t>
+      </w:r>
+      <w:proofErr w:type="spellStart"/>
+      <w:r>
+        <w:t>colors</w:t>
+      </w:r>
+      <w:proofErr w:type="spellEnd"/>
+      <w:r>
+        <w:t xml:space="preserve"> (sic) to dropdown menus and sliders, is a combo of HTML, CSS, and JavaScript being controlled by your computer’s browser.”</w:t>
+      </w:r>
+    </w:p>
+    <w:p>
+      <w:r>
         <w:rPr>
           <w:color w:val="FF0000"/>
           <w:highlight w:val="yellow"/>
         </w:rPr>
-      </w:pPr>
-      <w:bookmarkStart w:id="5" w:name="_Toc45989072"/>
-      <w:r>
+        <w:t>M. Wales and M. Wales, "Front-End vs Back-End vs Full Stack Web Developers", Udacity, 2020. [Online]. Available: https://blog.udacity.com/2014/12/front-end-vs-back-end-vs-full-stack-web-developers.html. [Accessed: 15- Jul- 2020].</w:t>
+      </w:r>
+    </w:p>
+    <w:p>
+      <w:pPr>
+        <w:ind w:firstLine="720"/>
+      </w:pPr>
+      <w:r>
+        <w:t>“The back end of a website consists of a server, an application, and a database. A back-end developer builds and maintains the technology that powers those components which, together, enable the user-facing side of the website to even exist in the first place.”</w:t>
+      </w:r>
+      <w:r>
+        <w:t xml:space="preserve"> [</w:t>
+      </w:r>
+      <w:r>
+        <w:rPr>
+          <w:color w:val="FF0000"/>
+          <w:highlight w:val="yellow"/>
+        </w:rPr>
+        <w:t>‘What does "consumer facing website" mean?’, Quora, 2020. [Online]. Available: https://www.quora.com/What-does-consumer-facing-website-mean. [Accessed: 15- Jul- 2020].</w:t>
+      </w:r>
+      <w:r>
+        <w:t>]</w:t>
+      </w:r>
+      <w:r>
+        <w:t xml:space="preserve"> Forward facing web sites are those aimed at consumers and the </w:t>
+      </w:r>
+      <w:proofErr w:type="gramStart"/>
+      <w:r>
+        <w:t>general public</w:t>
+      </w:r>
+      <w:proofErr w:type="gramEnd"/>
+      <w:r>
+        <w:t>.</w:t>
+      </w:r>
+    </w:p>
+    <w:p>
+      <w:pPr>
+        <w:rPr>
+          <w:rStyle w:val="SubtleEmphasis"/>
+        </w:rPr>
+      </w:pPr>
+      <w:r>
+        <w:rPr>
+          <w:rStyle w:val="SubtleEmphasis"/>
+        </w:rPr>
+        <w:t>“For the most part I work with the IT team, my co-workers, which currently consists of a DevOps person, a Systems Architect who mostly decides what systems we will be working on and maintaining for future projects, a backend developer, and then a data management team.”</w:t>
+      </w:r>
+    </w:p>
+    <w:p>
+      <w:pPr>
+        <w:ind w:firstLine="720"/>
+      </w:pPr>
+      <w:r>
+        <w:lastRenderedPageBreak/>
+        <w:t xml:space="preserve">“DevOps is a software development strategy which bridges the gap between the developers and the IT staff. With DevOps, organizations can release small features very quickly and incorporate the feedback which they receive, very quickly.” </w:t>
+      </w:r>
+      <w:r>
+        <w:t xml:space="preserve">- </w:t>
+      </w:r>
+      <w:r>
+        <w:t>Saurabh</w:t>
+      </w:r>
+    </w:p>
+    <w:p>
+      <w:r>
+        <w:rPr>
+          <w:color w:val="FF0000"/>
+          <w:highlight w:val="yellow"/>
+        </w:rPr>
+        <w:t xml:space="preserve">"Who Is </w:t>
+      </w:r>
+      <w:proofErr w:type="gramStart"/>
+      <w:r>
+        <w:rPr>
+          <w:color w:val="FF0000"/>
+          <w:highlight w:val="yellow"/>
+        </w:rPr>
+        <w:t>A</w:t>
+      </w:r>
+      <w:proofErr w:type="gramEnd"/>
+      <w:r>
+        <w:rPr>
+          <w:color w:val="FF0000"/>
+          <w:highlight w:val="yellow"/>
+        </w:rPr>
+        <w:t xml:space="preserve"> DevOps Engineer? - DevOps Engineer Roles &amp; Responsibilities | </w:t>
+      </w:r>
+      <w:proofErr w:type="spellStart"/>
+      <w:r>
+        <w:rPr>
+          <w:color w:val="FF0000"/>
+          <w:highlight w:val="yellow"/>
+        </w:rPr>
+        <w:t>Edureka</w:t>
+      </w:r>
+      <w:proofErr w:type="spellEnd"/>
+      <w:r>
+        <w:rPr>
+          <w:color w:val="FF0000"/>
+          <w:highlight w:val="yellow"/>
+        </w:rPr>
+        <w:t xml:space="preserve">", </w:t>
+      </w:r>
+      <w:proofErr w:type="spellStart"/>
+      <w:r>
+        <w:rPr>
+          <w:color w:val="FF0000"/>
+          <w:highlight w:val="yellow"/>
+        </w:rPr>
+        <w:t>Edureka</w:t>
+      </w:r>
+      <w:proofErr w:type="spellEnd"/>
+      <w:r>
+        <w:rPr>
+          <w:color w:val="FF0000"/>
+          <w:highlight w:val="yellow"/>
+        </w:rPr>
+        <w:t>, 2020. [Online]. Available: https://www.edureka.co/blog/devops-engineer-role. [Accessed: 15- Jul- 2020].</w:t>
+      </w:r>
+    </w:p>
+    <w:p>
+      <w:pPr>
+        <w:ind w:firstLine="720"/>
+      </w:pPr>
+      <w:r>
+        <w:t xml:space="preserve">“A systems architect is a technology professional who develops and implements computer systems and networks for an organization. He or she defines the architecture of a system </w:t>
+      </w:r>
+      <w:proofErr w:type="gramStart"/>
+      <w:r>
+        <w:t>in order to</w:t>
+      </w:r>
+      <w:proofErr w:type="gramEnd"/>
+      <w:r>
+        <w:t xml:space="preserve"> fulfil certain requirements.” </w:t>
+      </w:r>
+    </w:p>
+    <w:p>
+      <w:pPr>
+        <w:rPr>
+          <w:color w:val="FF0000"/>
+        </w:rPr>
+      </w:pPr>
+      <w:r>
+        <w:rPr>
+          <w:color w:val="FF0000"/>
+          <w:highlight w:val="yellow"/>
+        </w:rPr>
+        <w:t xml:space="preserve">What does a systems architect do? ‐ </w:t>
+      </w:r>
+      <w:proofErr w:type="spellStart"/>
+      <w:r>
+        <w:rPr>
+          <w:color w:val="FF0000"/>
+          <w:highlight w:val="yellow"/>
+        </w:rPr>
+        <w:t>CareerExplorer</w:t>
+      </w:r>
+      <w:proofErr w:type="spellEnd"/>
+      <w:r>
+        <w:rPr>
+          <w:color w:val="FF0000"/>
+          <w:highlight w:val="yellow"/>
+        </w:rPr>
+        <w:t>", Careerexplorer.com. [Online]. Available: https://www.careerexplorer.com/careers/systems-architect/. [Accessed: 15- Jul- 2020].</w:t>
+      </w:r>
+    </w:p>
+    <w:p>
+      <w:pPr>
+        <w:rPr>
+          <w:rStyle w:val="SubtleEmphasis"/>
+        </w:rPr>
+      </w:pPr>
+      <w:r>
+        <w:rPr>
+          <w:rStyle w:val="SubtleEmphasis"/>
+        </w:rPr>
+        <w:t xml:space="preserve">“Occasionally I work on the backend which runs an AWS service which uses some C# code. So we manage a set of APIs on the web site, so I’ll develop on the front and I’ll develop a set of APIs which the front end will require on the web site, so whether that’s a product management API or </w:t>
+      </w:r>
+      <w:proofErr w:type="spellStart"/>
+      <w:r>
+        <w:rPr>
+          <w:rStyle w:val="SubtleEmphasis"/>
+        </w:rPr>
+        <w:t>a</w:t>
+      </w:r>
+      <w:proofErr w:type="spellEnd"/>
+      <w:r>
+        <w:rPr>
+          <w:rStyle w:val="SubtleEmphasis"/>
+        </w:rPr>
+        <w:t xml:space="preserve"> order system API or whatever is required on the front end to communicate with our back end systems.”</w:t>
+      </w:r>
+    </w:p>
+    <w:p>
+      <w:pPr>
+        <w:ind w:firstLine="720"/>
+      </w:pPr>
+      <w:r>
+        <w:t>“Amazon Web Services (AWS) is a subsidiary of Amazon that provides on-demand cloud computing platforms and APIs to individuals, companies, and governments, on a metered pay-as-you-go basis.”</w:t>
+      </w:r>
+    </w:p>
+    <w:p>
+      <w:pPr>
+        <w:rPr>
+          <w:color w:val="FF0000"/>
+        </w:rPr>
+      </w:pPr>
+      <w:r>
+        <w:rPr>
+          <w:color w:val="FF0000"/>
+          <w:highlight w:val="yellow"/>
+        </w:rPr>
+        <w:t>“Amazon Web Services", En.wikipedia.org, 2020. [Online]. Available: https://en.wikipedia.org/wiki/Amazon_Web_Services. [Accessed: 15- Jul- 2020].</w:t>
+      </w:r>
+    </w:p>
+    <w:p>
+      <w:pPr>
+        <w:ind w:firstLine="720"/>
+      </w:pPr>
+      <w:r>
+        <w:t>“C# (C-Sharp) is a programming language developed by Microsoft that runs on the .NET Framework. C# is used to develop web apps, desktop apps, mobile apps, games and much more.”</w:t>
+      </w:r>
+    </w:p>
+    <w:p>
+      <w:pPr>
+        <w:rPr>
+          <w:color w:val="FF0000"/>
+        </w:rPr>
+      </w:pPr>
+      <w:r>
+        <w:rPr>
+          <w:color w:val="FF0000"/>
+          <w:highlight w:val="yellow"/>
+        </w:rPr>
+        <w:t>C# Tutorial (C Sharp)", W3schools.com. [Online]. Available: https://www.w3schools.com/cs/. [Accessed: 15- Jul- 2020].</w:t>
+      </w:r>
+    </w:p>
+    <w:p>
+      <w:pPr>
+        <w:ind w:firstLine="720"/>
+      </w:pPr>
+      <w:r>
+        <w:t>“An application programming interface (API) is a computing interface which defines interactions between multiple software intermediaries.”</w:t>
+      </w:r>
+    </w:p>
+    <w:p>
+      <w:r>
+        <w:rPr>
+          <w:color w:val="FF0000"/>
+          <w:highlight w:val="yellow"/>
+        </w:rPr>
+        <w:t>"Application programming interface", En.wikipedia.org, 2020. [Online]. Available: https://en.wikipedia.org/wiki/Application_programming_interface. [Accessed: 15- Jul- 2020].</w:t>
+      </w:r>
+    </w:p>
+    <w:p>
+      <w:pPr>
+        <w:rPr>
+          <w:rStyle w:val="SubtleEmphasis"/>
+        </w:rPr>
+      </w:pPr>
+      <w:r>
+        <w:rPr>
+          <w:rStyle w:val="SubtleEmphasis"/>
+        </w:rPr>
+        <w:t>“The IT team sticks to an Agile methodology while the marketing team has their own practices which don’t always align themselves with how we plan our sprints or assign tasks so a marketing requirement might ...”</w:t>
+      </w:r>
+    </w:p>
+    <w:p>
+      <w:pPr>
+        <w:ind w:firstLine="720"/>
+      </w:pPr>
+      <w:r>
+        <w:t>“Agile methodology is a type of project management process, mainly used for software development, where demands and solutions evolve through the collaborative effort of self-organizing and cross-functional teams and their customers.”</w:t>
+      </w:r>
+    </w:p>
+    <w:p>
+      <w:pPr>
+        <w:rPr>
+          <w:color w:val="FF0000"/>
+          <w:highlight w:val="yellow"/>
+        </w:rPr>
+      </w:pPr>
+      <w:r>
+        <w:rPr>
+          <w:color w:val="FF0000"/>
+          <w:highlight w:val="yellow"/>
+        </w:rPr>
+        <w:t xml:space="preserve">D. </w:t>
+      </w:r>
+      <w:proofErr w:type="spellStart"/>
+      <w:r>
+        <w:rPr>
+          <w:color w:val="FF0000"/>
+          <w:highlight w:val="yellow"/>
+        </w:rPr>
+        <w:t>Muslihat</w:t>
+      </w:r>
+      <w:proofErr w:type="spellEnd"/>
+      <w:r>
+        <w:rPr>
+          <w:color w:val="FF0000"/>
+          <w:highlight w:val="yellow"/>
+        </w:rPr>
+        <w:t xml:space="preserve">, "Agile Methodology: An Overview | </w:t>
+      </w:r>
+      <w:proofErr w:type="spellStart"/>
+      <w:r>
+        <w:rPr>
+          <w:color w:val="FF0000"/>
+          <w:highlight w:val="yellow"/>
+        </w:rPr>
+        <w:t>Zenkit</w:t>
+      </w:r>
+      <w:proofErr w:type="spellEnd"/>
+      <w:r>
+        <w:rPr>
+          <w:color w:val="FF0000"/>
+          <w:highlight w:val="yellow"/>
+        </w:rPr>
+        <w:t xml:space="preserve">", </w:t>
+      </w:r>
+      <w:proofErr w:type="spellStart"/>
+      <w:r>
+        <w:rPr>
+          <w:color w:val="FF0000"/>
+          <w:highlight w:val="yellow"/>
+        </w:rPr>
+        <w:t>Zenkit</w:t>
+      </w:r>
+      <w:proofErr w:type="spellEnd"/>
+      <w:r>
+        <w:rPr>
+          <w:color w:val="FF0000"/>
+          <w:highlight w:val="yellow"/>
+        </w:rPr>
+        <w:t>, 2018. [Online]. Available: https://zenkit.com/en/blog/agile-methodology-an-overview/. [Accessed: 15- Jul- 2020]</w:t>
+      </w:r>
+    </w:p>
+    <w:p>
+      <w:pPr>
+        <w:rPr>
+          <w:color w:val="FF0000"/>
+          <w:highlight w:val="yellow"/>
+        </w:rPr>
+      </w:pPr>
+      <w:r>
+        <w:rPr>
+          <w:color w:val="FF0000"/>
+          <w:highlight w:val="yellow"/>
+        </w:rPr>
+        <w:br w:type="page"/>
+      </w:r>
+    </w:p>
+    <w:p>
+      <w:pPr>
+        <w:pStyle w:val="Heading2"/>
+        <w:rPr>
+          <w:color w:val="FF0000"/>
+        </w:rPr>
+      </w:pPr>
+      <w:bookmarkStart w:id="6" w:name="_Toc46017748"/>
+      <w:r>
+        <w:lastRenderedPageBreak/>
         <w:t>Transcript</w:t>
       </w:r>
-      <w:bookmarkEnd w:id="5"/>
+      <w:bookmarkEnd w:id="6"/>
     </w:p>
     <w:p>
       <w:pPr>
@@ -8962,481 +9557,6 @@
     </w:p>
     <w:p>
       <w:pPr>
-        <w:pStyle w:val="Heading2"/>
-      </w:pPr>
-      <w:bookmarkStart w:id="6" w:name="_Toc45989073"/>
-      <w:r>
-        <w:t>Report</w:t>
-      </w:r>
-      <w:bookmarkEnd w:id="6"/>
-    </w:p>
-    <w:p>
-      <w:pPr>
-        <w:pStyle w:val="Heading3"/>
-      </w:pPr>
-      <w:r>
-        <w:t>Foreword</w:t>
-      </w:r>
-    </w:p>
-    <w:p>
-      <w:r>
-        <w:t>The interview was conducted with John Hemans of Pizza Hut Australia using Zoom. Total recording was approximately 15 minutes</w:t>
-      </w:r>
-      <w:r>
-        <w:t xml:space="preserve">. </w:t>
-      </w:r>
-      <w:r>
-        <w:t>There may be some slight errors in the transcript which do not change the meaning of the sentences within which they occurred. Sound and video recordings available upon request.</w:t>
-      </w:r>
-    </w:p>
-    <w:p>
-      <w:pPr>
-        <w:pStyle w:val="Heading3"/>
-      </w:pPr>
-      <w:r>
-        <w:t>Review</w:t>
-      </w:r>
-    </w:p>
-    <w:p>
-      <w:r>
-        <w:t xml:space="preserve">John Hemans is the main front end developer for Pizza Hut Australia. He mainly works with other IT people, and Pizza Hut’s marketing department, the latter of which seem to present a challenge at times (this was not stated but inferred from </w:t>
-      </w:r>
-      <w:r>
-        <w:t>nonverbal</w:t>
-      </w:r>
-      <w:r>
-        <w:t xml:space="preserve"> communication).</w:t>
-      </w:r>
-    </w:p>
-    <w:p>
-      <w:r>
-        <w:t>He meets with marketing once a fortnight and they came up in a few of the questions. Apart from the expected work of making a large company web site with a high volume of traffic run smoothly and do everything the customer would like, a lot of work has gone in to making the web site configurable to people within the company such as marketing and people further up the leadership hierarchy.</w:t>
-      </w:r>
-    </w:p>
-    <w:p>
-      <w:r>
-        <w:t>Apart from the above, a lot of the work is debugging. One major project was implementing a debugging interface which acts to catch bugs customers run into and provides the IT team with information about them in real time.</w:t>
-      </w:r>
-    </w:p>
-    <w:p>
-      <w:pPr>
-        <w:pStyle w:val="Heading3"/>
-      </w:pPr>
-      <w:r>
-        <w:t>Terminology</w:t>
-      </w:r>
-    </w:p>
-    <w:p>
-      <w:r>
-        <w:t>Some terms in the transcript may require further explanation. These are given below:</w:t>
-      </w:r>
-    </w:p>
-    <w:p>
-      <w:pPr>
-        <w:rPr>
-          <w:rStyle w:val="SubtleEmphasis"/>
-        </w:rPr>
-      </w:pPr>
-      <w:r>
-        <w:rPr>
-          <w:rStyle w:val="SubtleEmphasis"/>
-        </w:rPr>
-        <w:t xml:space="preserve">“I work on the front end of Pizza Hut’s </w:t>
-      </w:r>
-      <w:r>
-        <w:rPr>
-          <w:rStyle w:val="SubtleEmphasis"/>
-        </w:rPr>
-        <w:t>forward-facing</w:t>
-      </w:r>
-      <w:r>
-        <w:rPr>
-          <w:rStyle w:val="SubtleEmphasis"/>
-        </w:rPr>
-        <w:t xml:space="preserve"> web site, as well as a few backend related tasks and some private facing websites for the company.”</w:t>
-      </w:r>
-    </w:p>
-    <w:p>
-      <w:pPr>
-        <w:ind w:firstLine="720"/>
-      </w:pPr>
-      <w:r>
-        <w:t xml:space="preserve">“The front end of a website is the part that users interact with. Everything that you see when you’re navigating around the Internet, from fonts and </w:t>
-      </w:r>
-      <w:proofErr w:type="spellStart"/>
-      <w:r>
-        <w:t>colors</w:t>
-      </w:r>
-      <w:proofErr w:type="spellEnd"/>
-      <w:r>
-        <w:t xml:space="preserve"> (sic) to dropdown menus and sliders, is a combo of HTML, CSS, and JavaScript being controlled by your computer’s browser.”</w:t>
-      </w:r>
-    </w:p>
-    <w:p>
-      <w:r>
-        <w:rPr>
-          <w:color w:val="FF0000"/>
-          <w:highlight w:val="yellow"/>
-        </w:rPr>
-        <w:t>M. Wales and M. Wales, "Front-End vs Back-End vs Full Stack Web Developers", Udacity, 2020. [Online]. Available: https://blog.udacity.com/2014/12/front-end-vs-back-end-vs-full-stack-web-developers.html. [Accessed: 15- Jul- 2020].</w:t>
-      </w:r>
-    </w:p>
-    <w:p>
-      <w:pPr>
-        <w:ind w:firstLine="720"/>
-      </w:pPr>
-      <w:r>
-        <w:t>“The back end of a website consists of a server, an application, and a database. A back-end developer builds and maintains the technology that powers those components which, together, enable the user-facing side of the website to even exist in the first place.”</w:t>
-      </w:r>
-      <w:r>
-        <w:t xml:space="preserve"> [</w:t>
-      </w:r>
-      <w:r>
-        <w:rPr>
-          <w:color w:val="FF0000"/>
-          <w:highlight w:val="yellow"/>
-        </w:rPr>
-        <w:t xml:space="preserve">‘What does "consumer facing website" mean?’, Quora, 2020. [Online]. Available: </w:t>
-      </w:r>
-      <w:r>
-        <w:rPr>
-          <w:color w:val="FF0000"/>
-          <w:highlight w:val="yellow"/>
-        </w:rPr>
-        <w:lastRenderedPageBreak/>
-        <w:t>https://www.quora.com/What-does-consumer-facing-website-mean. [Accessed: 15- Jul- 2020].</w:t>
-      </w:r>
-      <w:r>
-        <w:t>]</w:t>
-      </w:r>
-      <w:r>
-        <w:t xml:space="preserve"> Forward facing web sites are those aimed at consumers and the </w:t>
-      </w:r>
-      <w:proofErr w:type="gramStart"/>
-      <w:r>
-        <w:t>general public</w:t>
-      </w:r>
-      <w:proofErr w:type="gramEnd"/>
-      <w:r>
-        <w:t>.</w:t>
-      </w:r>
-    </w:p>
-    <w:p>
-      <w:pPr>
-        <w:rPr>
-          <w:rStyle w:val="SubtleEmphasis"/>
-        </w:rPr>
-      </w:pPr>
-      <w:r>
-        <w:rPr>
-          <w:rStyle w:val="SubtleEmphasis"/>
-        </w:rPr>
-        <w:t>“For the most part I work with the IT team, my co-workers, which currently consists of a DevOps person, a Systems Architect who mostly decides what systems we will be working on and maintaining for future projects, a backend developer, and then a data management team.”</w:t>
-      </w:r>
-    </w:p>
-    <w:p>
-      <w:pPr>
-        <w:ind w:firstLine="720"/>
-      </w:pPr>
-      <w:r>
-        <w:t xml:space="preserve">“DevOps is a software development strategy which bridges the gap between the developers and the IT staff. With DevOps, organizations can release small features very quickly and incorporate the feedback which they receive, very quickly.” </w:t>
-      </w:r>
-      <w:r>
-        <w:t xml:space="preserve">- </w:t>
-      </w:r>
-      <w:r>
-        <w:t>Saurabh</w:t>
-      </w:r>
-    </w:p>
-    <w:p>
-      <w:r>
-        <w:rPr>
-          <w:color w:val="FF0000"/>
-          <w:highlight w:val="yellow"/>
-        </w:rPr>
-        <w:t xml:space="preserve">"Who Is </w:t>
-      </w:r>
-      <w:proofErr w:type="gramStart"/>
-      <w:r>
-        <w:rPr>
-          <w:color w:val="FF0000"/>
-          <w:highlight w:val="yellow"/>
-        </w:rPr>
-        <w:t>A</w:t>
-      </w:r>
-      <w:proofErr w:type="gramEnd"/>
-      <w:r>
-        <w:rPr>
-          <w:color w:val="FF0000"/>
-          <w:highlight w:val="yellow"/>
-        </w:rPr>
-        <w:t xml:space="preserve"> DevOps Engineer? - DevOps Engineer Roles &amp; Responsibilities | </w:t>
-      </w:r>
-      <w:proofErr w:type="spellStart"/>
-      <w:r>
-        <w:rPr>
-          <w:color w:val="FF0000"/>
-          <w:highlight w:val="yellow"/>
-        </w:rPr>
-        <w:t>Edureka</w:t>
-      </w:r>
-      <w:proofErr w:type="spellEnd"/>
-      <w:r>
-        <w:rPr>
-          <w:color w:val="FF0000"/>
-          <w:highlight w:val="yellow"/>
-        </w:rPr>
-        <w:t xml:space="preserve">", </w:t>
-      </w:r>
-      <w:proofErr w:type="spellStart"/>
-      <w:r>
-        <w:rPr>
-          <w:color w:val="FF0000"/>
-          <w:highlight w:val="yellow"/>
-        </w:rPr>
-        <w:t>Edureka</w:t>
-      </w:r>
-      <w:proofErr w:type="spellEnd"/>
-      <w:r>
-        <w:rPr>
-          <w:color w:val="FF0000"/>
-          <w:highlight w:val="yellow"/>
-        </w:rPr>
-        <w:t>, 2020. [Online]. Available: https://www.edureka.co/blog/devops-engineer-role. [Accessed: 15- Jul- 2020].</w:t>
-      </w:r>
-    </w:p>
-    <w:p>
-      <w:pPr>
-        <w:ind w:firstLine="720"/>
-      </w:pPr>
-      <w:r>
-        <w:t xml:space="preserve">“A systems architect is a technology professional who develops and implements computer systems and networks for an organization. He or she defines the architecture of a system </w:t>
-      </w:r>
-      <w:proofErr w:type="gramStart"/>
-      <w:r>
-        <w:t>in order to</w:t>
-      </w:r>
-      <w:proofErr w:type="gramEnd"/>
-      <w:r>
-        <w:t xml:space="preserve"> fulfil certain requirements.” </w:t>
-      </w:r>
-    </w:p>
-    <w:p>
-      <w:pPr>
-        <w:rPr>
-          <w:color w:val="FF0000"/>
-        </w:rPr>
-      </w:pPr>
-      <w:r>
-        <w:rPr>
-          <w:color w:val="FF0000"/>
-          <w:highlight w:val="yellow"/>
-        </w:rPr>
-        <w:t xml:space="preserve">What does a systems architect do? ‐ </w:t>
-      </w:r>
-      <w:proofErr w:type="spellStart"/>
-      <w:r>
-        <w:rPr>
-          <w:color w:val="FF0000"/>
-          <w:highlight w:val="yellow"/>
-        </w:rPr>
-        <w:t>CareerExplorer</w:t>
-      </w:r>
-      <w:proofErr w:type="spellEnd"/>
-      <w:r>
-        <w:rPr>
-          <w:color w:val="FF0000"/>
-          <w:highlight w:val="yellow"/>
-        </w:rPr>
-        <w:t>", Careerexplorer.com. [Online]. Available: https://www.careerexplorer.com/careers/systems-architect/. [Accessed: 15- Jul- 2020].</w:t>
-      </w:r>
-    </w:p>
-    <w:p>
-      <w:pPr>
-        <w:rPr>
-          <w:rStyle w:val="SubtleEmphasis"/>
-        </w:rPr>
-      </w:pPr>
-      <w:r>
-        <w:rPr>
-          <w:rStyle w:val="SubtleEmphasis"/>
-        </w:rPr>
-        <w:t xml:space="preserve">“Occasionally I work on the backend which runs an AWS service which uses some C# code. So we manage a set of APIs on the web site, so I’ll develop on the front and I’ll develop a set of APIs which the front end will require on the web site, so whether that’s a product management API or </w:t>
-      </w:r>
-      <w:proofErr w:type="spellStart"/>
-      <w:r>
-        <w:rPr>
-          <w:rStyle w:val="SubtleEmphasis"/>
-        </w:rPr>
-        <w:t>a</w:t>
-      </w:r>
-      <w:proofErr w:type="spellEnd"/>
-      <w:r>
-        <w:rPr>
-          <w:rStyle w:val="SubtleEmphasis"/>
-        </w:rPr>
-        <w:t xml:space="preserve"> order system API or </w:t>
-      </w:r>
-      <w:r>
-        <w:rPr>
-          <w:rStyle w:val="SubtleEmphasis"/>
-        </w:rPr>
-        <w:t>whatever</w:t>
-      </w:r>
-      <w:r>
-        <w:rPr>
-          <w:rStyle w:val="SubtleEmphasis"/>
-        </w:rPr>
-        <w:t xml:space="preserve"> is required on the front end to communicate with our back end systems.”</w:t>
-      </w:r>
-    </w:p>
-    <w:p>
-      <w:pPr>
-        <w:ind w:firstLine="720"/>
-      </w:pPr>
-      <w:r>
-        <w:t>“Amazon Web Services (AWS) is a subsidiary of Amazon that provides on-demand cloud computing platforms and APIs to individuals, companies, and governments, on a metered pay-as-you-go basis.”</w:t>
-      </w:r>
-    </w:p>
-    <w:p>
-      <w:pPr>
-        <w:rPr>
-          <w:color w:val="FF0000"/>
-        </w:rPr>
-      </w:pPr>
-      <w:r>
-        <w:rPr>
-          <w:color w:val="FF0000"/>
-          <w:highlight w:val="yellow"/>
-        </w:rPr>
-        <w:t>“Amazon Web Services", En.wikipedia.org, 2020. [Online]. Available: https://en.wikipedia.org/wiki/Amazon_Web_Services. [Accessed: 15- Jul- 2020].</w:t>
-      </w:r>
-    </w:p>
-    <w:p>
-      <w:pPr>
-        <w:ind w:firstLine="720"/>
-      </w:pPr>
-      <w:r>
-        <w:t>“C# (C-Sharp) is a programming language developed by Microsoft that runs on the .NET Framework. C# is used to develop web apps, desktop apps, mobile apps, games and much more.”</w:t>
-      </w:r>
-    </w:p>
-    <w:p>
-      <w:pPr>
-        <w:rPr>
-          <w:color w:val="FF0000"/>
-        </w:rPr>
-      </w:pPr>
-      <w:r>
-        <w:rPr>
-          <w:color w:val="FF0000"/>
-          <w:highlight w:val="yellow"/>
-        </w:rPr>
-        <w:t>C# Tutorial (C Sharp)", W3schools.com. [Online]. Available: https://www.w3schools.com/cs/. [Accessed: 15- Jul- 2020].</w:t>
-      </w:r>
-    </w:p>
-    <w:p>
-      <w:pPr>
-        <w:ind w:firstLine="720"/>
-      </w:pPr>
-      <w:r>
-        <w:t>“An application programming interface (API) is a computing interface which defines interactions between multiple software intermediaries.”</w:t>
-      </w:r>
-    </w:p>
-    <w:p>
-      <w:r>
-        <w:rPr>
-          <w:color w:val="FF0000"/>
-          <w:highlight w:val="yellow"/>
-        </w:rPr>
-        <w:t>"Application programming interface", En.wikipedia.org, 2020. [Online]. Available: https://en.wikipedia.org/wiki/Application_programming_interface. [Accessed: 15- Jul- 2020].</w:t>
-      </w:r>
-    </w:p>
-    <w:p>
-      <w:pPr>
-        <w:rPr>
-          <w:rStyle w:val="SubtleEmphasis"/>
-        </w:rPr>
-      </w:pPr>
-      <w:r>
-        <w:rPr>
-          <w:rStyle w:val="SubtleEmphasis"/>
-        </w:rPr>
-        <w:t>“The IT team sticks to an Agile methodology while the marketing team has their own practices which don’t always align themselves with how we plan our sprints or assign tasks so a marketing requirement might ...”</w:t>
-      </w:r>
-    </w:p>
-    <w:p>
-      <w:pPr>
-        <w:ind w:firstLine="720"/>
-      </w:pPr>
-      <w:r>
-        <w:lastRenderedPageBreak/>
-        <w:t>“Agile methodology is a type of project management process, mainly used for software development, where demands and solutions evolve through the collaborative effort of self-organizing and cross-functional teams and their customers.”</w:t>
-      </w:r>
-    </w:p>
-    <w:p>
-      <w:pPr>
-        <w:rPr>
-          <w:color w:val="FF0000"/>
-        </w:rPr>
-      </w:pPr>
-      <w:r>
-        <w:rPr>
-          <w:color w:val="FF0000"/>
-          <w:highlight w:val="yellow"/>
-        </w:rPr>
-        <w:t xml:space="preserve">D. </w:t>
-      </w:r>
-      <w:proofErr w:type="spellStart"/>
-      <w:r>
-        <w:rPr>
-          <w:color w:val="FF0000"/>
-          <w:highlight w:val="yellow"/>
-        </w:rPr>
-        <w:t>Muslihat</w:t>
-      </w:r>
-      <w:proofErr w:type="spellEnd"/>
-      <w:r>
-        <w:rPr>
-          <w:color w:val="FF0000"/>
-          <w:highlight w:val="yellow"/>
-        </w:rPr>
-        <w:t xml:space="preserve">, "Agile Methodology: An Overview | </w:t>
-      </w:r>
-      <w:proofErr w:type="spellStart"/>
-      <w:r>
-        <w:rPr>
-          <w:color w:val="FF0000"/>
-          <w:highlight w:val="yellow"/>
-        </w:rPr>
-        <w:t>Zenkit</w:t>
-      </w:r>
-      <w:proofErr w:type="spellEnd"/>
-      <w:r>
-        <w:rPr>
-          <w:color w:val="FF0000"/>
-          <w:highlight w:val="yellow"/>
-        </w:rPr>
-        <w:t xml:space="preserve">", </w:t>
-      </w:r>
-      <w:proofErr w:type="spellStart"/>
-      <w:r>
-        <w:rPr>
-          <w:color w:val="FF0000"/>
-          <w:highlight w:val="yellow"/>
-        </w:rPr>
-        <w:t>Zenkit</w:t>
-      </w:r>
-      <w:proofErr w:type="spellEnd"/>
-      <w:r>
-        <w:rPr>
-          <w:color w:val="FF0000"/>
-          <w:highlight w:val="yellow"/>
-        </w:rPr>
-        <w:t>, 2018. [Online]. Available: https://zenkit.com/en/blog/agile-methodology-an-overview/. [Accessed: 15- Jul- 2020]</w:t>
-      </w:r>
-    </w:p>
-    <w:p>
-      <w:pPr>
         <w:rPr>
           <w:color w:val="FF0000"/>
           <w:highlight w:val="yellow"/>
@@ -9456,7 +9576,7 @@
       <w:pPr>
         <w:pStyle w:val="Heading1"/>
       </w:pPr>
-      <w:bookmarkStart w:id="7" w:name="_Toc45989074"/>
+      <w:bookmarkStart w:id="7" w:name="_Toc46017749"/>
       <w:r>
         <w:lastRenderedPageBreak/>
         <w:t>IT Technologies</w:t>
@@ -9467,7 +9587,7 @@
       <w:pPr>
         <w:pStyle w:val="Heading2"/>
       </w:pPr>
-      <w:bookmarkStart w:id="8" w:name="_Toc45989075"/>
+      <w:bookmarkStart w:id="8" w:name="_Toc46017750"/>
       <w:r>
         <w:t>Cybersecurity</w:t>
       </w:r>
@@ -10205,10 +10325,7 @@
     <w:p>
       <w:pPr>
         <w:rPr>
-          <w:rFonts w:asciiTheme="majorHAnsi" w:eastAsiaTheme="majorEastAsia" w:hAnsiTheme="majorHAnsi" w:cstheme="majorBidi"/>
-          <w:color w:val="6B911C" w:themeColor="accent1" w:themeShade="BF"/>
-          <w:sz w:val="26"/>
-          <w:szCs w:val="26"/>
+          <w:rFonts w:asciiTheme="majorHAnsi" w:hAnsiTheme="majorHAnsi"/>
         </w:rPr>
       </w:pPr>
       <w:r>
@@ -10217,6 +10334,13 @@
         </w:rPr>
         <w:t>This will affect the way common people browse the internet. Instead of loading Chrome Browser and searching for Facebook, people will ensure their VPN is active, before loading a private browser such as Tor and using DuckDuckGo to search for their query. The average user will be hypervigilant in protecting their system to any potential trackers or websites hoping to spy on their activities. These programs are soon becoming the lens, through which we see the wide web.</w:t>
       </w:r>
+    </w:p>
+    <w:p>
+      <w:pPr>
+        <w:rPr>
+          <w:rFonts w:asciiTheme="majorHAnsi" w:hAnsiTheme="majorHAnsi"/>
+        </w:rPr>
+      </w:pPr>
       <w:r>
         <w:rPr>
           <w:rFonts w:asciiTheme="majorHAnsi" w:hAnsiTheme="majorHAnsi"/>
@@ -10229,12 +10353,9 @@
         <w:pStyle w:val="Heading2"/>
         <w:rPr>
           <w:rStyle w:val="normaltextrun"/>
-          <w:rFonts w:cs="Calibri"/>
-          <w:sz w:val="22"/>
-          <w:szCs w:val="22"/>
-        </w:rPr>
-      </w:pPr>
-      <w:bookmarkStart w:id="9" w:name="_Toc45989076"/>
+        </w:rPr>
+      </w:pPr>
+      <w:bookmarkStart w:id="9" w:name="_Toc46017751"/>
       <w:r>
         <w:lastRenderedPageBreak/>
         <w:t>Autonomous Vehicles</w:t>
@@ -11005,40 +11126,258 @@
     <w:p>
       <w:pPr>
         <w:rPr>
-          <w:rFonts w:asciiTheme="majorHAnsi" w:hAnsiTheme="majorHAnsi" w:cs="Segoe UI"/>
-          <w:sz w:val="18"/>
-          <w:szCs w:val="18"/>
-        </w:rPr>
-      </w:pPr>
-      <w:r>
-        <w:rPr>
           <w:rStyle w:val="normaltextrun"/>
           <w:rFonts w:asciiTheme="majorHAnsi" w:eastAsiaTheme="majorEastAsia" w:hAnsiTheme="majorHAnsi" w:cs="Calibri"/>
         </w:rPr>
-        <w:t>Cost</w:t>
-      </w:r>
+      </w:pPr>
       <w:r>
         <w:rPr>
           <w:rStyle w:val="normaltextrun"/>
           <w:rFonts w:asciiTheme="majorHAnsi" w:eastAsiaTheme="majorEastAsia" w:hAnsiTheme="majorHAnsi" w:cs="Calibri"/>
         </w:rPr>
-        <w:t xml:space="preserve"> – autonomous vehicles will be expensive. </w:t>
-      </w:r>
-      <w:proofErr w:type="gramStart"/>
+        <w:t>Cost</w:t>
+      </w:r>
       <w:r>
         <w:rPr>
           <w:rStyle w:val="normaltextrun"/>
           <w:rFonts w:asciiTheme="majorHAnsi" w:eastAsiaTheme="majorEastAsia" w:hAnsiTheme="majorHAnsi" w:cs="Calibri"/>
         </w:rPr>
-        <w:t>There’s</w:t>
-      </w:r>
-      <w:proofErr w:type="gramEnd"/>
+        <w:t xml:space="preserve"> – autonomous vehicles will be expensive. </w:t>
+      </w:r>
+      <w:proofErr w:type="gramStart"/>
       <w:r>
         <w:rPr>
           <w:rStyle w:val="normaltextrun"/>
           <w:rFonts w:asciiTheme="majorHAnsi" w:eastAsiaTheme="majorEastAsia" w:hAnsiTheme="majorHAnsi" w:cs="Calibri"/>
         </w:rPr>
+        <w:t>There’s</w:t>
+      </w:r>
+      <w:proofErr w:type="gramEnd"/>
+      <w:r>
+        <w:rPr>
+          <w:rStyle w:val="normaltextrun"/>
+          <w:rFonts w:asciiTheme="majorHAnsi" w:eastAsiaTheme="majorEastAsia" w:hAnsiTheme="majorHAnsi" w:cs="Calibri"/>
+        </w:rPr>
         <w:t xml:space="preserve"> no doubt about that, in fact in my opinion most of the population won’t be able to afford one of these automated vehicles for quite some time.</w:t>
+      </w:r>
+    </w:p>
+    <w:p>
+      <w:pPr>
+        <w:rPr>
+          <w:rStyle w:val="normaltextrun"/>
+          <w:rFonts w:asciiTheme="majorHAnsi" w:eastAsiaTheme="majorEastAsia" w:hAnsiTheme="majorHAnsi" w:cs="Calibri"/>
+        </w:rPr>
+      </w:pPr>
+      <w:r>
+        <w:rPr>
+          <w:rStyle w:val="normaltextrun"/>
+          <w:rFonts w:asciiTheme="majorHAnsi" w:eastAsiaTheme="majorEastAsia" w:hAnsiTheme="majorHAnsi" w:cs="Calibri"/>
+        </w:rPr>
+        <w:br w:type="page"/>
+      </w:r>
+    </w:p>
+    <w:p>
+      <w:pPr>
+        <w:pStyle w:val="Heading2"/>
+      </w:pPr>
+      <w:bookmarkStart w:id="10" w:name="_Toc46017752"/>
+      <w:r>
+        <w:lastRenderedPageBreak/>
+        <w:t>Natural Language Processing</w:t>
+      </w:r>
+      <w:bookmarkEnd w:id="10"/>
+    </w:p>
+    <w:p>
+      <w:pPr>
+        <w:pStyle w:val="Heading3"/>
+      </w:pPr>
+      <w:r>
+        <w:t>What is Natural Language Processing?</w:t>
+      </w:r>
+    </w:p>
+    <w:p>
+      <w:r>
+        <w:t xml:space="preserve">Natural language processing, or NLP, is essentially the understanding of natural language to computers and the ability to generate data into natural understandable language. It is </w:t>
+      </w:r>
+      <w:proofErr w:type="gramStart"/>
+      <w:r>
+        <w:t>a very complicated</w:t>
+      </w:r>
+      <w:proofErr w:type="gramEnd"/>
+      <w:r>
+        <w:t xml:space="preserve"> aspect of technology that effectively blends computer science with linguistics. It has a storied history of continual and systematic developments that have led to the robust position it now holds in the technology industry. It is used in speech recognition, answering questions, chatterbots, machine translation and the list goes on. Most high-profile search engines, operating systems and a multitude of different programs use several different forms of natural language processing. With the rise of voice user interfaces such as Cortana, Siri or Alexa speech recognition is becoming the fastest and most convenient method of retrieving information or even giving directives to your mobile phone, computer, gaming console or car. An example of this convenience would be the ease and simplicity of commanding your mobile phone to ‘set an alarm for 9.30am’ rather than having to unlock your phone, open the application and manually set the alarm. It has also made phone calls while driving a possibility since modern cars are often equipped with Bluetooth connection and sometimes even speech recognition software of their own. As developments in natural language processing and in computing power have propelled it to new heights in the last couple decades its utility and benefits are unquestionable. Some form or another of natural language processing is ubiquitous with almost any usage of technology today. Whether that is browsing the internet, using a mobile phone or even operating household technology such as lights, </w:t>
+      </w:r>
+      <w:r>
+        <w:t>televisions,</w:t>
+      </w:r>
+      <w:r>
+        <w:t xml:space="preserve"> or automatic blinds.</w:t>
+      </w:r>
+    </w:p>
+    <w:p>
+      <w:pPr>
+        <w:pStyle w:val="Heading3"/>
+      </w:pPr>
+      <w:r>
+        <w:t>How Natural Language Processing Works</w:t>
+      </w:r>
+    </w:p>
+    <w:p>
+      <w:r>
+        <w:t xml:space="preserve">Natural language processing is made up of two main components. One being natural language understanding and the other being natural language generation. Natural language understanding governs the ability for software to understand any given text or speech and interpret it, whereas natural language generation is the ability to construct natural language. For instance, the English language has 9 fundamental types of words which are nouns, verbs, pronouns, adjectives, adverbs, conjunctions, interjections, </w:t>
+      </w:r>
+      <w:proofErr w:type="gramStart"/>
+      <w:r>
+        <w:t>articles</w:t>
+      </w:r>
+      <w:proofErr w:type="gramEnd"/>
+      <w:r>
+        <w:t xml:space="preserve"> and prepositions. NLP software breaks down the entire English language into understandable sections and usable words to create natural language. The main way it achieves this is by executing a few processes such as tokenisation, stemming, lemmatisation, POS tags, named entity recognition and chunking. Tokenisation is the ability to section off parts of a language such as words or symbols to understand them individually. Stemming is the ability to originate words into their root forms to understand their meaning. Lemmatization is a somewhat more inclusive version of stemming. It can map words back to the original root word </w:t>
+      </w:r>
+      <w:proofErr w:type="gramStart"/>
+      <w:r>
+        <w:t>similar to</w:t>
+      </w:r>
+      <w:proofErr w:type="gramEnd"/>
+      <w:r>
+        <w:t xml:space="preserve"> stemming however it is not limited to simple conjugation or pluralisation. For example, ‘went’ would be converted into ‘go’. POS tags are tags given to words to understand their place within the language. Such as labelling a word as an adjective, noun or verb. By applying POS tags to certain kinds of words the software </w:t>
+      </w:r>
+      <w:proofErr w:type="gramStart"/>
+      <w:r>
+        <w:t>is able to</w:t>
+      </w:r>
+      <w:proofErr w:type="gramEnd"/>
+      <w:r>
+        <w:t xml:space="preserve"> understand the given sentence structure. Named entity recognition is how nouns are labelled to be a location, person, organisation, etc. Finally, chunks are how the individual information from the POS tags, tokenisation, stemming, lemmatization and named entity recognition all come together to form a complete and natural sentence.</w:t>
+      </w:r>
+    </w:p>
+    <w:p>
+      <w:pPr>
+        <w:pStyle w:val="Heading3"/>
+      </w:pPr>
+      <w:r>
+        <w:t>Speech Recognition and Chatterbots</w:t>
+      </w:r>
+    </w:p>
+    <w:p>
+      <w:r>
+        <w:t xml:space="preserve">Natural language processing has not always been an important part of the technology industry. For example, the earliest known speech recognition software was created in 1952 and was nicknamed Audrey (Automatic Digit Recogniser). This software was able to </w:t>
+      </w:r>
+      <w:r>
+        <w:lastRenderedPageBreak/>
+        <w:t xml:space="preserve">recognise all ten numerical digits if it was said slowly enough and clearly enough for Audrey to understand. Although this may seem like a breakthrough in technology the utility of it simply was not applicable enough given that it was considerably faster to simply input the digit at the press of a button. However, Audrey gave rise to the idea of speech recognition and is the earliest precursor to the </w:t>
+      </w:r>
+      <w:r>
+        <w:t>modern-day</w:t>
+      </w:r>
+      <w:r>
+        <w:t xml:space="preserve"> complex software that runs programs such as Alexa or Siri.</w:t>
+      </w:r>
+    </w:p>
+    <w:p>
+      <w:r>
+        <w:t>Next in line of significance in the breadth of technological advancements of speech recognition was a program called HARPY which was the first system to recognise over 1,000 words. Regardless of the large diction it possessed, mainstream use of the advancement was extremely limited due to the large amount of processing time. Computers of its time were simply not powerful enough to transcribe natural language fast enough for HARPY to be an effective addition to programs or technology. With advancements in computing power came the feasibility of speech recognition software and is the main reason for its emancipation and ubiquitous usage today.</w:t>
+      </w:r>
+    </w:p>
+    <w:p>
+      <w:r>
+        <w:t xml:space="preserve">However, speech recognition is just one application of natural language processing. Chatterbots are another usage of NLP which are found within the realm of customer service frequently. It also pairs very well with social media. Open Universities which I happen to study through also have their own chatterbot which I have found useful in the past. Chatterbots have also served to make some types of customer service or helpdesk roles redundant as a chatterbot dispensing advice on the most common troubleshooting issues significantly cuts down the amount of inquiries the helpdesk employee is likely to receive. The oldest forms of chatterbots would rely on programmers to individually map out what a user could say and in turn map out an appropriate response. This was extremely difficult to create, maintain or update and would not account for spelling errors or most importantly other languages. As it was such a taxing application of natural language processing it did not find a strong footing until </w:t>
+      </w:r>
+      <w:proofErr w:type="gramStart"/>
+      <w:r>
+        <w:t>very large</w:t>
+      </w:r>
+      <w:proofErr w:type="gramEnd"/>
+      <w:r>
+        <w:t xml:space="preserve"> sample sizes of human to human interaction data was available. This allowed artificial intelligence to spear head and streamline the process which could account for multiple languages, Large diverse vocabularies, words with multiple meanings, unique word play, </w:t>
+      </w:r>
+      <w:proofErr w:type="gramStart"/>
+      <w:r>
+        <w:t>expressions</w:t>
+      </w:r>
+      <w:proofErr w:type="gramEnd"/>
+      <w:r>
+        <w:t xml:space="preserve"> or slang. This has all led to chatterbots being so believable that they can have a complete conversation with someone and be a convincing substitute for human interaction.</w:t>
+      </w:r>
+    </w:p>
+    <w:p>
+      <w:pPr>
+        <w:pStyle w:val="Heading3"/>
+      </w:pPr>
+      <w:r>
+        <w:t>Conclusion</w:t>
+      </w:r>
+    </w:p>
+    <w:p>
+      <w:r>
+        <w:t xml:space="preserve">Personally, natural language processing plays a few roles in my own life. When I google search anything, I rarely type the entire sentence. When I watch a YouTube clip, I rarely watch without automated captions. When I text someone, I heavily rely on predictive text not to embarrass myself. And when I browse Facebook, I often rely on the machine translations to understand friends of a different language. </w:t>
+      </w:r>
+    </w:p>
+    <w:p>
+      <w:r>
+        <w:t>Natural language processing occupies such a considerable section in technology that its effects are almost impossible to count and as the bridge between computer and natural language gets smaller and smaller the utility for it will get more and more ingrained in society. From autonomous cars to robots and maybe even controllerless gaming consoles. The future of technology looks bright and the future of natural language processing looks even brighter.</w:t>
+      </w:r>
+    </w:p>
+    <w:p>
+      <w:pPr>
+        <w:rPr>
+          <w:color w:val="FF0000"/>
+          <w:highlight w:val="yellow"/>
+        </w:rPr>
+      </w:pPr>
+      <w:r>
+        <w:rPr>
+          <w:color w:val="FF0000"/>
+          <w:highlight w:val="yellow"/>
+        </w:rPr>
+        <w:t xml:space="preserve">NLP: https://www.youtube.com/watch?v=fOvTtapxa9c, https://www.youtube.com/watch?v=5ctbvkAMQO4 </w:t>
+      </w:r>
+    </w:p>
+    <w:p>
+      <w:pPr>
+        <w:rPr>
+          <w:color w:val="FF0000"/>
+          <w:highlight w:val="yellow"/>
+        </w:rPr>
+      </w:pPr>
+      <w:r>
+        <w:rPr>
+          <w:color w:val="FF0000"/>
+          <w:highlight w:val="yellow"/>
+        </w:rPr>
+        <w:t>https://searchbusinessanalytics.techtarget.com/definition/natural-language-processing-NLP</w:t>
+      </w:r>
+    </w:p>
+    <w:p>
+      <w:pPr>
+        <w:rPr>
+          <w:color w:val="FF0000"/>
+          <w:highlight w:val="yellow"/>
+        </w:rPr>
+      </w:pPr>
+      <w:r>
+        <w:rPr>
+          <w:color w:val="FF0000"/>
+          <w:highlight w:val="yellow"/>
+        </w:rPr>
+        <w:lastRenderedPageBreak/>
+        <w:t xml:space="preserve">HARPY: </w:t>
+      </w:r>
+      <w:hyperlink r:id="rId12" w:history="1">
+        <w:r>
+          <w:rPr>
+            <w:rStyle w:val="Hyperlink"/>
+            <w:color w:val="FF0000"/>
+            <w:highlight w:val="yellow"/>
+          </w:rPr>
+          <w:t>https://ui.adsabs.harvard.edu/abs/1976PhDT........81L/abstract</w:t>
+        </w:r>
+      </w:hyperlink>
+      <w:r>
+        <w:rPr>
+          <w:color w:val="FF0000"/>
+        </w:rPr>
+        <w:t xml:space="preserve"> </w:t>
       </w:r>
     </w:p>
     <w:p>
@@ -11058,234 +11397,413 @@
       <w:pPr>
         <w:pStyle w:val="Heading2"/>
       </w:pPr>
-      <w:bookmarkStart w:id="10" w:name="_Toc45989077"/>
+      <w:bookmarkStart w:id="11" w:name="_Toc46017753"/>
       <w:r>
         <w:lastRenderedPageBreak/>
-        <w:t>Technology 3</w:t>
-      </w:r>
-      <w:bookmarkEnd w:id="10"/>
+        <w:t>Machine Learning</w:t>
+      </w:r>
+      <w:bookmarkEnd w:id="11"/>
     </w:p>
     <w:p>
       <w:pPr>
         <w:pStyle w:val="Heading3"/>
       </w:pPr>
       <w:r>
-        <w:t>What is Natural Language Processing?</w:t>
-      </w:r>
-    </w:p>
-    <w:p>
-      <w:r>
-        <w:t xml:space="preserve">Natural language processing, or NLP, is essentially the understanding of natural language to computers and the ability to generate data into natural understandable language. It is </w:t>
-      </w:r>
-      <w:proofErr w:type="gramStart"/>
-      <w:r>
-        <w:t>a very complicated</w:t>
-      </w:r>
-      <w:proofErr w:type="gramEnd"/>
-      <w:r>
-        <w:t xml:space="preserve"> aspect of technology that effectively blends computer science with linguistics. It has a storied history of continual and systematic developments that have led to the robust position it now holds in the technology industry. It is used in speech recognition, answering questions, chatterbots, machine translation and the list goes on. Most high-profile search engines, operating systems and a multitude of different programs use several different forms of natural language processing. With the rise of voice user interfaces such as Cortana, Siri or Alexa speech recognition is becoming the fastest and most convenient method of retrieving information or even giving directives to your mobile phone, computer, gaming console or car. An example of this convenience would be the ease and simplicity of commanding your mobile phone to ‘set an alarm for 9.30am’ rather than having to unlock your phone, open the application and manually set the alarm. It has also made phone calls while driving a possibility since modern cars are often equipped with Bluetooth connection and sometimes even speech recognition software of their own. As developments in natural language processing and in computing power have propelled it to new heights in the last couple decades its utility and benefits are unquestionable. Some form or another of natural language processing is ubiquitous with almost any usage of technology today. Whether that is browsing the internet, using a mobile phone or even operating household technology such as lights, </w:t>
-      </w:r>
-      <w:r>
-        <w:t>televisions,</w:t>
-      </w:r>
-      <w:r>
-        <w:t xml:space="preserve"> or automatic blinds.</w:t>
-      </w:r>
-    </w:p>
-    <w:p>
-      <w:pPr>
-        <w:pStyle w:val="Heading3"/>
-      </w:pPr>
-      <w:r>
-        <w:t>How Natural Language Processing Works</w:t>
-      </w:r>
-    </w:p>
-    <w:p>
-      <w:r>
-        <w:t xml:space="preserve">Natural language processing is made up of two main components. One being natural language understanding and the other being natural language generation. Natural language understanding governs the ability for software to understand any given text or speech and interpret it, whereas natural language generation is the ability to construct natural language. For instance, the English language has 9 fundamental types of words which are nouns, verbs, pronouns, adjectives, adverbs, conjunctions, interjections, </w:t>
-      </w:r>
-      <w:proofErr w:type="gramStart"/>
-      <w:r>
-        <w:t>articles</w:t>
-      </w:r>
-      <w:proofErr w:type="gramEnd"/>
-      <w:r>
-        <w:t xml:space="preserve"> and prepositions. NLP software breaks down the entire English language into understandable sections and usable words to create natural language. The main way it achieves this is by executing a few processes such as tokenisation, stemming, lemmatisation, POS tags, named entity recognition and chunking. Tokenisation is the ability to section off parts of a language such as words or symbols to understand them individually. Stemming is the ability to originate words into their root forms to understand their meaning. Lemmatization is a somewhat more inclusive version of stemming. It can map words back to the original root word </w:t>
-      </w:r>
-      <w:proofErr w:type="gramStart"/>
-      <w:r>
-        <w:t>similar to</w:t>
-      </w:r>
-      <w:proofErr w:type="gramEnd"/>
-      <w:r>
-        <w:t xml:space="preserve"> stemming however it is not limited to simple conjugation or pluralisation. For example, ‘went’ would be converted into ‘go’. POS tags are tags given to words to understand their place within the language. Such as labelling a word as an adjective, noun or verb. By applying POS tags to certain kinds of words the software </w:t>
-      </w:r>
-      <w:proofErr w:type="gramStart"/>
-      <w:r>
-        <w:t>is able to</w:t>
-      </w:r>
-      <w:proofErr w:type="gramEnd"/>
-      <w:r>
-        <w:t xml:space="preserve"> understand the given sentence structure. Named entity recognition is how nouns are labelled to be a location, person, organisation, etc. Finally, chunks are how the individual information from the POS tags, tokenisation, stemming, lemmatization and named entity recognition all come together to form a complete and natural sentence.</w:t>
-      </w:r>
-    </w:p>
-    <w:p>
-      <w:pPr>
-        <w:pStyle w:val="Heading3"/>
-      </w:pPr>
-      <w:r>
-        <w:t>Speech Recognition and Chatterbots</w:t>
-      </w:r>
-    </w:p>
-    <w:p>
-      <w:r>
-        <w:t xml:space="preserve">Natural language processing has not always been an important part of the technology industry. For example, the earliest known speech recognition software was created in 1952 and was nicknamed Audrey (Automatic Digit Recogniser). This software was able to </w:t>
-      </w:r>
-      <w:r>
-        <w:lastRenderedPageBreak/>
-        <w:t xml:space="preserve">recognise all ten numerical digits if it was said slowly enough and clearly enough for Audrey to understand. Although this may seem like a breakthrough in technology the utility of it simply was not applicable enough given that it was considerably faster to simply input the digit at the press of a button. However, Audrey gave rise to the idea of speech recognition and is the earliest precursor to the </w:t>
-      </w:r>
-      <w:r>
-        <w:t>modern-day</w:t>
-      </w:r>
-      <w:r>
-        <w:t xml:space="preserve"> complex software that runs programs such as Alexa or Siri.</w:t>
-      </w:r>
-    </w:p>
-    <w:p>
-      <w:r>
-        <w:t>Next in line of significance in the breadth of technological advancements of speech recognition was a program called HARPY which was the first system to recognise over 1,000 words. Regardless of the large diction it possessed, mainstream use of the advancement was extremely limited due to the large amount of processing time. Computers of its time were simply not powerful enough to transcribe natural language fast enough for HARPY to be an effective addition to programs or technology. With advancements in computing power came the feasibility of speech recognition software and is the main reason for its emancipation and ubiquitous usage today.</w:t>
-      </w:r>
-    </w:p>
-    <w:p>
-      <w:r>
-        <w:t xml:space="preserve">However, speech recognition is just one application of natural language processing. Chatterbots are another usage of NLP which are found within the realm of customer service frequently. It also pairs very well with social media. Open Universities which I happen to study through also have their own chatterbot which I have found useful in the past. Chatterbots have also served to make some types of customer service or helpdesk roles redundant as a chatterbot dispensing advice on the most common troubleshooting issues significantly cuts down the amount of inquiries the helpdesk employee is likely to receive. The oldest forms of chatterbots would rely on programmers to individually map out what a user could say and in turn map out an appropriate response. This was extremely difficult to create, maintain or update and would not account for spelling errors or most importantly other languages. As it was such a taxing application of natural language processing it did not find a strong footing until </w:t>
-      </w:r>
-      <w:proofErr w:type="gramStart"/>
-      <w:r>
-        <w:t>very large</w:t>
-      </w:r>
-      <w:proofErr w:type="gramEnd"/>
-      <w:r>
-        <w:t xml:space="preserve"> sample sizes of human to human interaction data was available. This allowed artificial intelligence to spear head and streamline the process which could account for multiple languages, Large diverse vocabularies, words with multiple meanings, unique word play, </w:t>
-      </w:r>
-      <w:proofErr w:type="gramStart"/>
-      <w:r>
-        <w:t>expressions</w:t>
-      </w:r>
-      <w:proofErr w:type="gramEnd"/>
-      <w:r>
-        <w:t xml:space="preserve"> or slang. This has all led to chatterbots being so believable that they can have a complete conversation with someone and be a convincing substitute for human interaction.</w:t>
-      </w:r>
-    </w:p>
-    <w:p>
-      <w:pPr>
-        <w:pStyle w:val="Heading3"/>
-      </w:pPr>
-      <w:r>
-        <w:t>Conclusion</w:t>
-      </w:r>
-    </w:p>
-    <w:p>
-      <w:r>
-        <w:t xml:space="preserve">Personally, natural language processing plays a few roles in my own life. When I google search anything, I rarely type the entire sentence. When I watch a YouTube clip, I rarely watch without automated captions. When I text someone, I heavily rely on predictive text not to embarrass myself. And when I browse Facebook, I often rely on the machine translations to understand friends of a different language. </w:t>
-      </w:r>
-    </w:p>
-    <w:p>
-      <w:r>
-        <w:t>Natural language processing occupies such a considerable section in technology that its effects are almost impossible to count and as the bridge between computer and natural language gets smaller and smaller the utility for it will get more and more ingrained in society. From autonomous cars to robots and maybe even controllerless gaming consoles. The future of technology looks bright and the future of natural language processing looks even brighter.</w:t>
-      </w:r>
-    </w:p>
-    <w:p>
-      <w:pPr>
+        <w:t>What is machine learning</w:t>
+      </w:r>
+      <w:r>
+        <w:t>?</w:t>
+      </w:r>
+    </w:p>
+    <w:p>
+      <w:r>
+        <w:t xml:space="preserve">“Machine Learning” was first used by IBM programmer Arthur Samuel in 1952. Samuel had written a checkers-playing </w:t>
+      </w:r>
+      <w:r>
+        <w:t>program</w:t>
+      </w:r>
+      <w:r>
+        <w:t xml:space="preserve"> that “learned” and got better the more it played. He used a technique called “alpha-beta pruning”, which would score the board based on the position of the pieces and either side's chance of </w:t>
+      </w:r>
+      <w:r>
+        <w:t>winning</w:t>
+      </w:r>
+      <w:r>
+        <w:t xml:space="preserve">. This model evolved into the minmax </w:t>
+      </w:r>
+      <w:r>
+        <w:t>algorithm</w:t>
+      </w:r>
+      <w:r>
+        <w:t xml:space="preserve"> that is still taught today.” [</w:t>
+      </w:r>
+      <w:r>
         <w:rPr>
           <w:color w:val="FF0000"/>
           <w:highlight w:val="yellow"/>
         </w:rPr>
-      </w:pPr>
-      <w:r>
-        <w:rPr>
-          <w:color w:val="FF0000"/>
-          <w:highlight w:val="yellow"/>
-        </w:rPr>
-        <w:t xml:space="preserve">NLP: https://www.youtube.com/watch?v=fOvTtapxa9c, https://www.youtube.com/watch?v=5ctbvkAMQO4 </w:t>
-      </w:r>
-    </w:p>
-    <w:p>
-      <w:pPr>
-        <w:rPr>
-          <w:color w:val="FF0000"/>
-          <w:highlight w:val="yellow"/>
-        </w:rPr>
-      </w:pPr>
-      <w:r>
-        <w:rPr>
-          <w:color w:val="FF0000"/>
-          <w:highlight w:val="yellow"/>
-        </w:rPr>
-        <w:t>https://searchbusinessanalytics.techtarget.com/definition/natural-language-processing-NLP</w:t>
-      </w:r>
-    </w:p>
-    <w:p>
-      <w:pPr>
-        <w:rPr>
-          <w:color w:val="FF0000"/>
-          <w:highlight w:val="yellow"/>
-        </w:rPr>
-      </w:pPr>
-      <w:r>
-        <w:rPr>
-          <w:color w:val="FF0000"/>
-          <w:highlight w:val="yellow"/>
-        </w:rPr>
-        <w:lastRenderedPageBreak/>
-        <w:t xml:space="preserve">HARPY: </w:t>
-      </w:r>
-      <w:hyperlink r:id="rId12" w:history="1">
+        <w:t xml:space="preserve">“Explainer: What Is Machine Learning?, Cal Jeffrey, July 8 2020, </w:t>
+      </w:r>
+      <w:hyperlink r:id="rId13" w:history="1">
         <w:r>
           <w:rPr>
             <w:rStyle w:val="Hyperlink"/>
+            <w:rFonts w:asciiTheme="majorHAnsi" w:hAnsiTheme="majorHAnsi"/>
             <w:color w:val="FF0000"/>
             <w:highlight w:val="yellow"/>
           </w:rPr>
-          <w:t>https://ui.adsabs.harvard.edu/abs/1976PhDT........81L/abstract</w:t>
+          <w:t>https://www.techspot.com/article/2048-machine-learning-explained/</w:t>
         </w:r>
       </w:hyperlink>
       <w:r>
         <w:rPr>
           <w:color w:val="FF0000"/>
-        </w:rPr>
+          <w:highlight w:val="yellow"/>
+        </w:rPr>
+        <w:t>].</w:t>
+      </w:r>
+    </w:p>
+    <w:p>
+      <w:pPr>
+        <w:rPr>
+          <w:color w:val="FF0000"/>
+        </w:rPr>
+      </w:pPr>
+      <w:r>
+        <w:t>Machine Learning</w:t>
+      </w:r>
+      <w:r>
         <w:t xml:space="preserve"> </w:t>
       </w:r>
-    </w:p>
-    <w:p>
-      <w:pPr>
-        <w:pStyle w:val="Heading2"/>
-        <w:rPr>
-          <w:highlight w:val="green"/>
-        </w:rPr>
-      </w:pPr>
-      <w:bookmarkStart w:id="11" w:name="_Toc45989078"/>
-      <w:r>
-        <w:rPr>
-          <w:highlight w:val="green"/>
-        </w:rPr>
-        <w:t>Technology 4</w:t>
-      </w:r>
-      <w:bookmarkEnd w:id="11"/>
-    </w:p>
-    <w:p>
-      <w:pPr>
-        <w:rPr>
-          <w:rFonts w:asciiTheme="majorHAnsi" w:hAnsiTheme="majorHAnsi"/>
-        </w:rPr>
-      </w:pPr>
-      <w:r>
-        <w:rPr>
-          <w:rFonts w:asciiTheme="majorHAnsi" w:hAnsiTheme="majorHAnsi"/>
-          <w:highlight w:val="green"/>
-        </w:rPr>
-        <w:t>Text here</w:t>
+      <w:r>
+        <w:t xml:space="preserve">(ML) is an approach to achieve artificial intelligence through systems that can learn from experience to find patters in data. Machine learning involves teaching a computer to recognise patterns through large amounts of examples, this is different compared to programming specific rules. You can reuse machine learning with different types of data which makes it </w:t>
+      </w:r>
+      <w:proofErr w:type="gramStart"/>
+      <w:r>
+        <w:t>very powerful</w:t>
+      </w:r>
+      <w:proofErr w:type="gramEnd"/>
+      <w:r>
+        <w:t xml:space="preserve">. Machine Learning can be considered a subset of </w:t>
+      </w:r>
+      <w:r>
+        <w:t>Artificial</w:t>
+      </w:r>
+      <w:r>
+        <w:t xml:space="preserve"> Intelligence. A common expression seen in many places “All machine learning is considered artificial intelligence but not all artificial intelligence is machine learning.” </w:t>
+      </w:r>
+      <w:r>
+        <w:rPr>
+          <w:color w:val="FF0000"/>
+          <w:highlight w:val="yellow"/>
+        </w:rPr>
+        <w:t xml:space="preserve">[“Explainer: What Is Machine Learning?, Cal Jeffrey, July 8 2020, </w:t>
+      </w:r>
+      <w:hyperlink r:id="rId14" w:history="1">
+        <w:r>
+          <w:rPr>
+            <w:rStyle w:val="Hyperlink"/>
+            <w:rFonts w:asciiTheme="majorHAnsi" w:hAnsiTheme="majorHAnsi"/>
+            <w:color w:val="FF0000"/>
+            <w:highlight w:val="yellow"/>
+          </w:rPr>
+          <w:t>https://www.techspot.com/article/2048-machine-learning-explained/</w:t>
+        </w:r>
+      </w:hyperlink>
+      <w:r>
+        <w:rPr>
+          <w:color w:val="FF0000"/>
+          <w:highlight w:val="yellow"/>
+        </w:rPr>
+        <w:t>]</w:t>
+      </w:r>
+    </w:p>
+    <w:p>
+      <w:r>
+        <w:t>Machine Learning goal is to predict patterns after training itself on large amounts of data. It takes a large amount of data to train the system, time to learn the pattern and it can find new data that it has not seen before. With time and data machine learning learns from itself.</w:t>
+      </w:r>
+    </w:p>
+    <w:p>
+      <w:r>
+        <w:t>Today we are seeing a huge growth for Machine Learning, some obvious examples translations, search results, voice assistants, maps etc... This has allowed large amounts of data to be processed and improve these tools beyond belief of the not so distant past.</w:t>
+      </w:r>
+    </w:p>
+    <w:p>
+      <w:r>
+        <w:t xml:space="preserve">The biggest inhibitor for machine learning is processing power and data availability. The second data availability is being solved every day with more and more people online and processes slowly being “digitised”.  As data becomes available machine learning enables people to process and understand the data we are accessing, this is a matter of time and not technical limitations. The other issue is processing power </w:t>
+      </w:r>
+      <w:proofErr w:type="gramStart"/>
+      <w:r>
+        <w:t>at the moment</w:t>
+      </w:r>
+      <w:proofErr w:type="gramEnd"/>
+      <w:r>
+        <w:t xml:space="preserve"> we are hitting caps and </w:t>
+      </w:r>
+      <w:r>
+        <w:t>M</w:t>
+      </w:r>
+      <w:r>
+        <w:t>oore</w:t>
+      </w:r>
+      <w:r>
+        <w:t>’</w:t>
+      </w:r>
+      <w:r>
+        <w:t>s law has started to slow down. We are now starting to see quantum computing becoming a large topic, fundamentally changing how a computer works, a brief quote to explain quantum computing “The computers that we are currently use are built using transistors and the data is stored in the form of binary 0 and 1. Quantum computers are built using subatomic particles called quantum bits, qubits for short, which can be in multiple states at the same time. The main advantage of quantum computers</w:t>
+      </w:r>
+      <w:r>
+        <w:t xml:space="preserve"> is</w:t>
+      </w:r>
+      <w:r>
+        <w:t xml:space="preserve"> that they can perform </w:t>
+      </w:r>
+      <w:proofErr w:type="gramStart"/>
+      <w:r>
+        <w:t>highly complex</w:t>
+      </w:r>
+      <w:proofErr w:type="gramEnd"/>
+      <w:r>
+        <w:t xml:space="preserve"> operations at supersonic speeds. Thus, they solve problems that are not currently feasible” [“How Quantum Computing &amp; Machine Learning Work Together”, The </w:t>
+      </w:r>
+      <w:proofErr w:type="spellStart"/>
+      <w:r>
+        <w:t>Martec</w:t>
+      </w:r>
+      <w:proofErr w:type="spellEnd"/>
+      <w:r>
+        <w:t>, June 18th 2020, https://hackernoon.com/how-quantum-computing-machine-learning-work-together-bc61d0f1b3a</w:t>
+      </w:r>
+      <w:proofErr w:type="gramStart"/>
+      <w:r>
+        <w:t>] .</w:t>
+      </w:r>
+      <w:proofErr w:type="gramEnd"/>
+      <w:r>
+        <w:t xml:space="preserve"> As you can see this means Quantum Computing has the potential to improve Machine Learning and Artificial Intelligence beyond belief, as quantum computing becomes widely available and solutions are made to utilise these new computers we will see large amounts of processing power able to handle much larger amounts of data then what is possible today.</w:t>
+      </w:r>
+    </w:p>
+    <w:p>
+      <w:r>
+        <w:t xml:space="preserve">Some discussion around what is possible with the combination of Quantum Computing and Machine Learning. One of the most interesting solution would be real time language processing, many devices today are already able to do this to a high level but with </w:t>
+      </w:r>
+      <w:r>
+        <w:lastRenderedPageBreak/>
+        <w:t xml:space="preserve">Quantum Computing it would be as fast as the human ear on processing information and changing it another language. This could be done for speaking as well and even </w:t>
+      </w:r>
+      <w:proofErr w:type="gramStart"/>
+      <w:r>
+        <w:t>take into account</w:t>
+      </w:r>
+      <w:proofErr w:type="gramEnd"/>
+      <w:r>
+        <w:t xml:space="preserve"> tone and inflections. This could completely remove the gap of language between people.</w:t>
+      </w:r>
+    </w:p>
+    <w:p>
+      <w:pPr>
+        <w:pStyle w:val="Heading3"/>
+      </w:pPr>
+      <w:r>
+        <w:t xml:space="preserve">What is the </w:t>
+      </w:r>
+      <w:r>
+        <w:t>likely</w:t>
+      </w:r>
+      <w:r>
+        <w:t xml:space="preserve"> impact?</w:t>
+      </w:r>
+    </w:p>
+    <w:p>
+      <w:r>
+        <w:t>Machine Learning has a large impact on the world today already taking tasks such as:</w:t>
+      </w:r>
+    </w:p>
+    <w:p>
+      <w:r>
+        <w:t xml:space="preserve">Translation – Tools have already been used to take the jobs of many translators but not all of course. It </w:t>
+      </w:r>
+      <w:proofErr w:type="gramStart"/>
+      <w:r>
+        <w:t>doesn't</w:t>
+      </w:r>
+      <w:proofErr w:type="gramEnd"/>
+      <w:r>
+        <w:t xml:space="preserve"> solve all the problems of translation but does a large amount of work for the majority.</w:t>
+      </w:r>
+    </w:p>
+    <w:p>
+      <w:r>
+        <w:t xml:space="preserve">Search Results – Search engines have never been quicker or better with the use of machine learning large amounts of data has been able to be processed and organised to </w:t>
+      </w:r>
+      <w:proofErr w:type="gramStart"/>
+      <w:r>
+        <w:t>a very high</w:t>
+      </w:r>
+      <w:proofErr w:type="gramEnd"/>
+      <w:r>
+        <w:t xml:space="preserve"> level of accuracy.</w:t>
+      </w:r>
+    </w:p>
+    <w:p>
+      <w:r>
+        <w:t>Data Processing – Data processing used to be a manual job for a large amount of people, every day this is becoming less and less of a problem.</w:t>
+      </w:r>
+    </w:p>
+    <w:p>
+      <w:r>
+        <w:t>Self-Driving</w:t>
+      </w:r>
+      <w:r>
+        <w:t xml:space="preserve"> Cars – As mentioned in another technology review </w:t>
+      </w:r>
+      <w:r>
+        <w:t>self-driving</w:t>
+      </w:r>
+      <w:r>
+        <w:t xml:space="preserve"> cars are growing area of business with Machine Learning playing a large part of this development.</w:t>
+      </w:r>
+    </w:p>
+    <w:p>
+      <w:r>
+        <w:t xml:space="preserve">We are seeing tasks being replaced and in some cases jobs, the risk for our society sits with how we handle the jobs being replaced and not so much the tasks. Many companies are starting to predict that within the next 10 years that vehicle drivers such as truck drivers, taxi/uber drivers etc... this equates to a large portion of our current workforce. A study by </w:t>
+      </w:r>
+      <w:proofErr w:type="spellStart"/>
+      <w:r>
+        <w:t>pwc</w:t>
+      </w:r>
+      <w:proofErr w:type="spellEnd"/>
+      <w:r>
+        <w:t xml:space="preserve"> indicates that this will put 44% of workers with low education at risk. [“</w:t>
+      </w:r>
+      <w:r>
+        <w:rPr>
+          <w:color w:val="FF0000"/>
+          <w:highlight w:val="yellow"/>
+        </w:rPr>
+        <w:t xml:space="preserve">How will automation impact jobs?”, PWC John Hawksworth and Euan Cameron January 18th 2020, </w:t>
+      </w:r>
+      <w:proofErr w:type="gramStart"/>
+      <w:r>
+        <w:rPr>
+          <w:color w:val="FF0000"/>
+          <w:highlight w:val="yellow"/>
+        </w:rPr>
+        <w:t>https://www.pwc.co.uk/services/economics/insights/the-impact-of-automation-on-jobs.html</w:t>
+      </w:r>
+      <w:r>
+        <w:rPr>
+          <w:color w:val="FF0000"/>
+        </w:rPr>
+        <w:t xml:space="preserve"> </w:t>
+      </w:r>
+      <w:r>
+        <w:t>]</w:t>
+      </w:r>
+      <w:proofErr w:type="gramEnd"/>
+    </w:p>
+    <w:p>
+      <w:r>
+        <w:t xml:space="preserve">Unlike other technical advancement this </w:t>
+      </w:r>
+      <w:proofErr w:type="gramStart"/>
+      <w:r>
+        <w:t>isn't</w:t>
+      </w:r>
+      <w:proofErr w:type="gramEnd"/>
+      <w:r>
+        <w:t xml:space="preserve"> a case of creating new jobs while taking others. Machine learning has </w:t>
+      </w:r>
+      <w:proofErr w:type="gramStart"/>
+      <w:r>
+        <w:t>a very large</w:t>
+      </w:r>
+      <w:proofErr w:type="gramEnd"/>
+      <w:r>
+        <w:t xml:space="preserve"> ability to scale with processing power and data and as mentioned earlier this is starting to not be a problem with advances in computing.</w:t>
+      </w:r>
+    </w:p>
+    <w:p>
+      <w:pPr>
+        <w:pStyle w:val="Heading3"/>
+      </w:pPr>
+      <w:r>
+        <w:t>How will this affect me?</w:t>
+      </w:r>
+    </w:p>
+    <w:p>
+      <w:r>
+        <w:t xml:space="preserve">Machine learning </w:t>
+      </w:r>
+      <w:proofErr w:type="gramStart"/>
+      <w:r>
+        <w:t>has the ability to</w:t>
+      </w:r>
+      <w:proofErr w:type="gramEnd"/>
+      <w:r>
+        <w:t xml:space="preserve"> change how everything we do in daily life. Everything from transportation, food delivery, information processing, manual tasks. It will have a </w:t>
+      </w:r>
+      <w:r>
+        <w:t>wide-reaching</w:t>
+      </w:r>
+      <w:r>
+        <w:t xml:space="preserve"> influence and be a touch point for </w:t>
+      </w:r>
+      <w:r>
+        <w:t>everyday</w:t>
+      </w:r>
+      <w:r>
+        <w:t xml:space="preserve"> life.</w:t>
+      </w:r>
+    </w:p>
+    <w:p>
+      <w:r>
+        <w:t>Personally,</w:t>
+      </w:r>
+      <w:r>
+        <w:t xml:space="preserve"> I work in an industry that has not been touched by the modern technology we see in today's world. This is starting to change as more data is being made available, we are starting to see highly technical tasks becoming more and more likely to be replaced by machine learning. Labour in the building industry historically has been very specific to each building and always needed on site, as we start to see an ageing </w:t>
+      </w:r>
+      <w:proofErr w:type="gramStart"/>
+      <w:r>
+        <w:t>workforce</w:t>
+      </w:r>
+      <w:proofErr w:type="gramEnd"/>
+      <w:r>
+        <w:t xml:space="preserve"> we are getting less technical people replacing the onsite staff. Technology has been the tool people are latching on to replace these resources, to date we are seeing more advanced rules based programming being the largest part but now with more data available machine learning is playing a large part and starting to effect how processes that have been in place for 30+ years are now being changed to rely on machine learning to find a problem through pattern recognition and instead of routine based checks on physical equipment being told when it needs to be repaired and if its working at 100% efficiency.</w:t>
+      </w:r>
+    </w:p>
+    <w:p>
+      <w:r>
+        <w:lastRenderedPageBreak/>
+        <w:t xml:space="preserve">My industry </w:t>
+      </w:r>
+      <w:proofErr w:type="gramStart"/>
+      <w:r>
+        <w:t>isn't</w:t>
+      </w:r>
+      <w:proofErr w:type="gramEnd"/>
+      <w:r>
+        <w:t xml:space="preserve"> the only one being </w:t>
+      </w:r>
+      <w:r>
+        <w:t>a</w:t>
+      </w:r>
+      <w:r>
+        <w:t xml:space="preserve">ffected, family members work transportation and courier company. This industry is at a high risk of change with </w:t>
+      </w:r>
+      <w:r>
+        <w:t>self-driving</w:t>
+      </w:r>
+      <w:r>
+        <w:t xml:space="preserve"> cars and delivery predicted to being solve </w:t>
+      </w:r>
+      <w:proofErr w:type="gramStart"/>
+      <w:r>
+        <w:t>in the near future</w:t>
+      </w:r>
+      <w:proofErr w:type="gramEnd"/>
+      <w:r>
+        <w:t>. This could replace a large portion of the workforce and not just tasks but complete jobs without creating new jobs that can utilised the existing workforce.</w:t>
       </w:r>
     </w:p>
     <w:p>
@@ -11305,7 +11823,7 @@
       <w:pPr>
         <w:pStyle w:val="Heading1"/>
       </w:pPr>
-      <w:bookmarkStart w:id="12" w:name="_Toc45989079"/>
+      <w:bookmarkStart w:id="12" w:name="_Toc46017754"/>
       <w:r>
         <w:lastRenderedPageBreak/>
         <w:t>Project Idea</w:t>
@@ -11319,7 +11837,7 @@
       <w:pPr>
         <w:pStyle w:val="Heading2"/>
       </w:pPr>
-      <w:bookmarkStart w:id="13" w:name="_Toc45989080"/>
+      <w:bookmarkStart w:id="13" w:name="_Toc46017755"/>
       <w:r>
         <w:t>Overview</w:t>
       </w:r>
@@ -11362,7 +11880,7 @@
                     </pic:cNvPicPr>
                   </pic:nvPicPr>
                   <pic:blipFill>
-                    <a:blip r:embed="rId13" cstate="print">
+                    <a:blip r:embed="rId15" cstate="print">
                       <a:extLst>
                         <a:ext uri="{28A0092B-C50C-407E-A947-70E740481C1C}">
                           <a14:useLocalDpi xmlns:a14="http://schemas.microsoft.com/office/drawing/2010/main" val="0"/>
@@ -11729,7 +12247,7 @@
         </w:rPr>
         <w:t xml:space="preserve">Available: </w:t>
       </w:r>
-      <w:hyperlink r:id="rId14" w:history="1">
+      <w:hyperlink r:id="rId16" w:history="1">
         <w:r>
           <w:rPr>
             <w:rStyle w:val="Hyperlink"/>
@@ -12198,8 +12716,14 @@
         <w:rPr>
           <w:rFonts w:asciiTheme="majorHAnsi" w:hAnsiTheme="majorHAnsi"/>
         </w:rPr>
+        <w:t xml:space="preserve">These components would be interchangeable as necessary to maintain parameters set by the user based on the specific needs of their tank and the desired degree of automation. Integrating these modules into a universal control hub will allow a tank to manage many </w:t>
+      </w:r>
+      <w:r>
+        <w:rPr>
+          <w:rFonts w:asciiTheme="majorHAnsi" w:hAnsiTheme="majorHAnsi"/>
+        </w:rPr>
         <w:lastRenderedPageBreak/>
-        <w:t>These components would be interchangeable as necessary to maintain parameters set by the user based on the specific needs of their tank and the desired degree of automation. Integrating these modules into a universal control hub will allow a tank to manage many parameters independently and otherwise provide feedback to the user when their direct intervention is required.</w:t>
+        <w:t>parameters independently and otherwise provide feedback to the user when their direct intervention is required.</w:t>
       </w:r>
     </w:p>
     <w:p>
@@ -12245,7 +12769,7 @@
       <w:pPr>
         <w:pStyle w:val="Heading2"/>
       </w:pPr>
-      <w:bookmarkStart w:id="14" w:name="_Toc45989081"/>
+      <w:bookmarkStart w:id="14" w:name="_Toc46017756"/>
       <w:r>
         <w:t>Description</w:t>
       </w:r>
@@ -12347,8 +12871,14 @@
         <w:rPr>
           <w:rFonts w:asciiTheme="majorHAnsi" w:hAnsiTheme="majorHAnsi"/>
         </w:rPr>
+        <w:t xml:space="preserve">Filters are generally the next most fundamental component, used to maintain water quality. It is possible in more advanced set ups to omit a mechanical filter provided the </w:t>
+      </w:r>
+      <w:r>
+        <w:rPr>
+          <w:rFonts w:asciiTheme="majorHAnsi" w:hAnsiTheme="majorHAnsi"/>
+        </w:rPr>
         <w:lastRenderedPageBreak/>
-        <w:t>Filters are generally the next most fundamental component, used to maintain water quality. It is possible in more advanced set ups to omit a mechanical filter provided the tank is otherwise biologically filtered through heavy plantation and bottom feeding livestock like shrimp, snails, or catfish. More complicated filter usage scenarios are detailed under specialised instruments.</w:t>
+        <w:t>tank is otherwise biologically filtered through heavy plantation and bottom feeding livestock like shrimp, snails, or catfish. More complicated filter usage scenarios are detailed under specialised instruments.</w:t>
       </w:r>
     </w:p>
     <w:p>
@@ -12488,7 +13018,7 @@
       <w:pPr>
         <w:pStyle w:val="Heading2"/>
       </w:pPr>
-      <w:bookmarkStart w:id="15" w:name="_Toc45989082"/>
+      <w:bookmarkStart w:id="15" w:name="_Toc46017757"/>
       <w:r>
         <w:lastRenderedPageBreak/>
         <w:t>Development in Assignment 3</w:t>
@@ -12551,7 +13081,7 @@
       <w:pPr>
         <w:pStyle w:val="Heading1"/>
       </w:pPr>
-      <w:bookmarkStart w:id="16" w:name="_Toc45989083"/>
+      <w:bookmarkStart w:id="16" w:name="_Toc46017758"/>
       <w:r>
         <w:lastRenderedPageBreak/>
         <w:t>References</w:t>
@@ -12562,7 +13092,7 @@
       <w:pPr>
         <w:pStyle w:val="Heading2"/>
       </w:pPr>
-      <w:bookmarkStart w:id="17" w:name="_Toc45989084"/>
+      <w:bookmarkStart w:id="17" w:name="_Toc46017759"/>
       <w:r>
         <w:t>Report</w:t>
       </w:r>
@@ -12586,7 +13116,7 @@
       <w:pPr>
         <w:pStyle w:val="Heading2"/>
       </w:pPr>
-      <w:bookmarkStart w:id="18" w:name="_Toc45989085"/>
+      <w:bookmarkStart w:id="18" w:name="_Toc46017760"/>
       <w:r>
         <w:t>Other References</w:t>
       </w:r>

</xml_diff>

<commit_message>
remaining formatting and changes
</commit_message>
<xml_diff>
--- a/!Report.docx
+++ b/!Report.docx
@@ -7717,7 +7717,7 @@
           <w:noProof/>
         </w:rPr>
         <w:drawing>
-          <wp:anchor distT="0" distB="0" distL="114300" distR="114300" simplePos="0" relativeHeight="251664384" behindDoc="0" locked="0" layoutInCell="1" allowOverlap="1" wp14:anchorId="62F8FA9A" wp14:editId="524B7D9C">
+          <wp:anchor distT="0" distB="0" distL="114300" distR="114300" simplePos="0" relativeHeight="251664384" behindDoc="0" locked="0" layoutInCell="1" allowOverlap="1" wp14:anchorId="62F8FA9A" wp14:editId="29EA45DC">
             <wp:simplePos x="0" y="0"/>
             <wp:positionH relativeFrom="margin">
               <wp:align>center</wp:align>
@@ -7725,8 +7725,8 @@
             <wp:positionV relativeFrom="paragraph">
               <wp:posOffset>12065</wp:posOffset>
             </wp:positionV>
-            <wp:extent cx="3790950" cy="4181475"/>
-            <wp:effectExtent l="0" t="0" r="0" b="9525"/>
+            <wp:extent cx="3790800" cy="4183200"/>
+            <wp:effectExtent l="0" t="0" r="635" b="8255"/>
             <wp:wrapSquare wrapText="bothSides"/>
             <wp:docPr id="32" name="Picture 32"/>
             <wp:cNvGraphicFramePr>
@@ -7755,7 +7755,7 @@
                   <pic:spPr bwMode="auto">
                     <a:xfrm>
                       <a:off x="0" y="0"/>
-                      <a:ext cx="3790950" cy="4181475"/>
+                      <a:ext cx="3790800" cy="4183200"/>
                     </a:xfrm>
                     <a:prstGeom prst="rect">
                       <a:avLst/>
@@ -7796,7 +7796,7 @@
       <w:bookmarkStart w:id="4" w:name="_Toc46075126"/>
       <w:r>
         <w:lastRenderedPageBreak/>
-        <w:t>IT Works</w:t>
+        <w:t>IT Work</w:t>
       </w:r>
       <w:bookmarkEnd w:id="4"/>
     </w:p>
@@ -8861,9 +8861,6 @@
       </w:r>
       <w:r>
         <w:t>]</w:t>
-      </w:r>
-      <w:r>
-        <w:t>.</w:t>
       </w:r>
     </w:p>
     <w:p>
@@ -15422,6 +15419,7 @@
   <w:style w:type="character" w:default="1" w:styleId="DefaultParagraphFont">
     <w:name w:val="Default Paragraph Font"/>
     <w:uiPriority w:val="1"/>
+    <w:semiHidden/>
     <w:unhideWhenUsed/>
   </w:style>
   <w:style w:type="table" w:default="1" w:styleId="TableNormal">

</xml_diff>

<commit_message>
added .pdf version of final report
</commit_message>
<xml_diff>
--- a/!Report.docx
+++ b/!Report.docx
@@ -5309,44 +5309,12 @@
     </w:p>
     <w:p>
       <w:r>
-        <w:t xml:space="preserve">I first became interested in programming when I had to do an assignment on BASIC in year 9 in high school, which led to my talking my parents into buying me a Dick Smith System 80 with 16kB RAM and an audio tape drive. I started programming in BASIC on it, writing various games and working on one </w:t>
-      </w:r>
-      <w:proofErr w:type="gramStart"/>
-      <w:r>
-        <w:t>in particular that</w:t>
-      </w:r>
-      <w:proofErr w:type="gramEnd"/>
-      <w:r>
-        <w:t xml:space="preserve"> helped me learn about subroutines.</w:t>
-      </w:r>
-    </w:p>
-    <w:p>
-      <w:r>
-        <w:t>In 1982 I finished a year student exchange program in the USA where I studied BASIC and got 100%. I did a course in Pascal in 1983 and started a degree in Mechanical Engineering at the University of Technology, Sydney (UTS, then the NSW Institute of Technology) in 1984 where I learned Fortran and dabbled in some other programming languages (</w:t>
-      </w:r>
-      <w:proofErr w:type="spellStart"/>
-      <w:r>
-        <w:t>Ratfor</w:t>
-      </w:r>
-      <w:proofErr w:type="spellEnd"/>
-      <w:r>
-        <w:t>, Z80 Assembly code, Forth). I had to withdraw from the course before I finished. In 2010 I had another go at Mechanical Engineering, at Sydney University this time. In first semester I did Engineering Computing which covered </w:t>
-      </w:r>
-      <w:proofErr w:type="spellStart"/>
-      <w:r>
-        <w:t>Matlab</w:t>
-      </w:r>
-      <w:proofErr w:type="spellEnd"/>
-      <w:r>
-        <w:t xml:space="preserve">. September last year I had to withdraw from the course having completed 89% of it. I have some experience in HTML and had a web site which made use of HTML and CSS but that is gone now. I also started a course on Udemy in writing applications for iOS, but I </w:t>
-      </w:r>
-      <w:proofErr w:type="gramStart"/>
-      <w:r>
-        <w:t>didn't</w:t>
-      </w:r>
-      <w:proofErr w:type="gramEnd"/>
-      <w:r>
-        <w:t xml:space="preserve"> complete it as I prioritised my university studies</w:t>
+        <w:t>I first became interested in programming when I had to do an assignment on BASIC in year 9 in high school, which led to my talking my parents into buying me a Dick Smith System 80 with 16kB RAM and an audio tape drive. I started programming in BASIC on it, writing various games and working on one in particular that helped me learn about subroutines.</w:t>
+      </w:r>
+    </w:p>
+    <w:p>
+      <w:r>
+        <w:t>In 1982 I finished a year student exchange program in the USA where I studied BASIC and got 100%. I did a course in Pascal in 1983 and started a degree in Mechanical Engineering at the University of Technology, Sydney (UTS, then the NSW Institute of Technology) in 1984 where I learned Fortran and dabbled in some other programming languages (Ratfor, Z80 Assembly code, Forth). I had to withdraw from the course before I finished. In 2010 I had another go at Mechanical Engineering, at Sydney University this time. In first semester I did Engineering Computing which covered Matlab. September last year I had to withdraw from the course having completed 89% of it. I have some experience in HTML and had a web site which made use of HTML and CSS but that is gone now. I also started a course on Udemy in writing applications for iOS, but I didn't complete it as I prioritised my university studies</w:t>
       </w:r>
       <w:r>
         <w:t>.</w:t>
@@ -5387,21 +5355,7 @@
         <w:rPr>
           <w:rFonts w:asciiTheme="majorHAnsi" w:hAnsiTheme="majorHAnsi"/>
         </w:rPr>
-        <w:t>(E)</w:t>
-      </w:r>
-      <w:proofErr w:type="spellStart"/>
-      <w:r>
-        <w:rPr>
-          <w:rFonts w:asciiTheme="majorHAnsi" w:hAnsiTheme="majorHAnsi"/>
-        </w:rPr>
-        <w:t>xtroverted</w:t>
-      </w:r>
-      <w:proofErr w:type="spellEnd"/>
-      <w:r>
-        <w:rPr>
-          <w:rFonts w:asciiTheme="majorHAnsi" w:hAnsiTheme="majorHAnsi"/>
-        </w:rPr>
-        <w:t>:</w:t>
+        <w:t>(E)xtroverted:</w:t>
       </w:r>
       <w:r>
         <w:rPr>
@@ -5421,75 +5375,33 @@
         <w:rPr>
           <w:rFonts w:asciiTheme="majorHAnsi" w:hAnsiTheme="majorHAnsi"/>
         </w:rPr>
-        <w:t>(S)</w:t>
-      </w:r>
-      <w:proofErr w:type="spellStart"/>
-      <w:r>
-        <w:rPr>
-          <w:rFonts w:asciiTheme="majorHAnsi" w:hAnsiTheme="majorHAnsi"/>
-        </w:rPr>
-        <w:t>ensing</w:t>
-      </w:r>
-      <w:proofErr w:type="spellEnd"/>
-      <w:r>
-        <w:rPr>
-          <w:rFonts w:asciiTheme="majorHAnsi" w:hAnsiTheme="majorHAnsi"/>
-        </w:rPr>
-        <w:t>: 6%</w:t>
-      </w:r>
-    </w:p>
-    <w:p>
-      <w:pPr>
-        <w:rPr>
-          <w:rFonts w:asciiTheme="majorHAnsi" w:hAnsiTheme="majorHAnsi"/>
-        </w:rPr>
-      </w:pPr>
-      <w:r>
-        <w:rPr>
-          <w:rFonts w:asciiTheme="majorHAnsi" w:hAnsiTheme="majorHAnsi"/>
-        </w:rPr>
-        <w:t>(T)</w:t>
-      </w:r>
-      <w:proofErr w:type="spellStart"/>
-      <w:r>
-        <w:rPr>
-          <w:rFonts w:asciiTheme="majorHAnsi" w:hAnsiTheme="majorHAnsi"/>
-        </w:rPr>
-        <w:t>hinking</w:t>
-      </w:r>
-      <w:proofErr w:type="spellEnd"/>
-      <w:r>
-        <w:rPr>
-          <w:rFonts w:asciiTheme="majorHAnsi" w:hAnsiTheme="majorHAnsi"/>
-        </w:rPr>
-        <w:t>: 16%</w:t>
-      </w:r>
-    </w:p>
-    <w:p>
-      <w:pPr>
-        <w:rPr>
-          <w:rFonts w:asciiTheme="majorHAnsi" w:hAnsiTheme="majorHAnsi"/>
-        </w:rPr>
-      </w:pPr>
-      <w:r>
-        <w:rPr>
-          <w:rFonts w:asciiTheme="majorHAnsi" w:hAnsiTheme="majorHAnsi"/>
-        </w:rPr>
-        <w:t>(J)</w:t>
-      </w:r>
-      <w:proofErr w:type="spellStart"/>
-      <w:r>
-        <w:rPr>
-          <w:rFonts w:asciiTheme="majorHAnsi" w:hAnsiTheme="majorHAnsi"/>
-        </w:rPr>
-        <w:t>udging</w:t>
-      </w:r>
-      <w:proofErr w:type="spellEnd"/>
-      <w:r>
-        <w:rPr>
-          <w:rFonts w:asciiTheme="majorHAnsi" w:hAnsiTheme="majorHAnsi"/>
-        </w:rPr>
-        <w:t>: 54%</w:t>
+        <w:t>(S)ensing: 6%</w:t>
+      </w:r>
+    </w:p>
+    <w:p>
+      <w:pPr>
+        <w:rPr>
+          <w:rFonts w:asciiTheme="majorHAnsi" w:hAnsiTheme="majorHAnsi"/>
+        </w:rPr>
+      </w:pPr>
+      <w:r>
+        <w:rPr>
+          <w:rFonts w:asciiTheme="majorHAnsi" w:hAnsiTheme="majorHAnsi"/>
+        </w:rPr>
+        <w:t>(T)hinking: 16%</w:t>
+      </w:r>
+    </w:p>
+    <w:p>
+      <w:pPr>
+        <w:rPr>
+          <w:rFonts w:asciiTheme="majorHAnsi" w:hAnsiTheme="majorHAnsi"/>
+        </w:rPr>
+      </w:pPr>
+      <w:r>
+        <w:rPr>
+          <w:rFonts w:asciiTheme="majorHAnsi" w:hAnsiTheme="majorHAnsi"/>
+        </w:rPr>
+        <w:t>(J)udging: 54%</w:t>
       </w:r>
     </w:p>
     <w:p>
@@ -5597,66 +5509,18 @@
     </w:p>
     <w:p>
       <w:r>
-        <w:t xml:space="preserve">While I don't disagree with the description of myself that the Meyers-Briggs Test comes up with, </w:t>
-      </w:r>
-      <w:proofErr w:type="gramStart"/>
-      <w:r>
-        <w:t>I'm</w:t>
-      </w:r>
-      <w:proofErr w:type="gramEnd"/>
-      <w:r>
-        <w:t xml:space="preserve"> not sure how useful they are for someone who knows themself well. They may be helpful to someone hiring people who </w:t>
-      </w:r>
-      <w:proofErr w:type="gramStart"/>
-      <w:r>
-        <w:t>has to</w:t>
-      </w:r>
-      <w:proofErr w:type="gramEnd"/>
-      <w:r>
-        <w:t xml:space="preserve"> assess a lot of people they don't know quickly, or for a young person who doesn't know themself that well. </w:t>
-      </w:r>
-      <w:proofErr w:type="gramStart"/>
-      <w:r>
-        <w:t>It's</w:t>
-      </w:r>
-      <w:proofErr w:type="gramEnd"/>
-      <w:r>
-        <w:t xml:space="preserve"> pretty positive so I don't think it's a problem for job interviews if they test me. The learning style test </w:t>
-      </w:r>
-      <w:proofErr w:type="gramStart"/>
-      <w:r>
-        <w:t>doesn't</w:t>
-      </w:r>
-      <w:proofErr w:type="gramEnd"/>
-      <w:r>
-        <w:t xml:space="preserve"> really tell me anything I didn't already suspect. IQ tests suffer from problems of cultural bias, although this works in my favour as I am of the culture the tests are aimed at.</w:t>
-      </w:r>
-    </w:p>
-    <w:p>
-      <w:r>
-        <w:t xml:space="preserve">For a group it indicates I should be an asset to them. Being organised and natural leader, combined with my experience with HTML and programming should make it easy for me to find people who would like to join forces. I hope to be able to help the team out a lot. Although my ESTJ profile says </w:t>
-      </w:r>
-      <w:proofErr w:type="gramStart"/>
-      <w:r>
-        <w:t>I'm</w:t>
-      </w:r>
-      <w:proofErr w:type="gramEnd"/>
-      <w:r>
-        <w:t xml:space="preserve"> a natural leader, this is not a position I gravitate towards</w:t>
+        <w:t>While I don't disagree with the description of myself that the Meyers-Briggs Test comes up with, I'm not sure how useful they are for someone who knows themself well. They may be helpful to someone hiring people who has to assess a lot of people they don't know quickly, or for a young person who doesn't know themself that well. It's pretty positive so I don't think it's a problem for job interviews if they test me. The learning style test doesn't really tell me anything I didn't already suspect. IQ tests suffer from problems of cultural bias, although this works in my favour as I am of the culture the tests are aimed at.</w:t>
+      </w:r>
+    </w:p>
+    <w:p>
+      <w:r>
+        <w:t>For a group it indicates I should be an asset to them. Being organised and natural leader, combined with my experience with HTML and programming should make it easy for me to find people who would like to join forces. I hope to be able to help the team out a lot. Although my ESTJ profile says I'm a natural leader, this is not a position I gravitate towards</w:t>
       </w:r>
       <w:r>
         <w:t xml:space="preserve"> </w:t>
       </w:r>
       <w:r>
-        <w:t xml:space="preserve">as it takes a lot of work to do well. All the groups </w:t>
-      </w:r>
-      <w:proofErr w:type="gramStart"/>
-      <w:r>
-        <w:t>I've</w:t>
-      </w:r>
-      <w:proofErr w:type="gramEnd"/>
-      <w:r>
-        <w:t xml:space="preserve"> been in at university before didn't have a leader and just worked cooperatively anyway.</w:t>
+        <w:t>as it takes a lot of work to do well. All the groups I've been in at university before didn't have a leader and just worked cooperatively anyway.</w:t>
       </w:r>
     </w:p>
     <w:p>
@@ -5736,75 +5600,33 @@
         <w:rPr>
           <w:rFonts w:asciiTheme="majorHAnsi" w:hAnsiTheme="majorHAnsi"/>
         </w:rPr>
-        <w:t>(S)</w:t>
-      </w:r>
-      <w:proofErr w:type="spellStart"/>
-      <w:r>
-        <w:rPr>
-          <w:rFonts w:asciiTheme="majorHAnsi" w:hAnsiTheme="majorHAnsi"/>
-        </w:rPr>
-        <w:t>ensing</w:t>
-      </w:r>
-      <w:proofErr w:type="spellEnd"/>
-      <w:r>
-        <w:rPr>
-          <w:rFonts w:asciiTheme="majorHAnsi" w:hAnsiTheme="majorHAnsi"/>
-        </w:rPr>
-        <w:t>: 18%</w:t>
-      </w:r>
-    </w:p>
-    <w:p>
-      <w:pPr>
-        <w:rPr>
-          <w:rFonts w:asciiTheme="majorHAnsi" w:hAnsiTheme="majorHAnsi"/>
-        </w:rPr>
-      </w:pPr>
-      <w:r>
-        <w:rPr>
-          <w:rFonts w:asciiTheme="majorHAnsi" w:hAnsiTheme="majorHAnsi"/>
-        </w:rPr>
-        <w:t>(T)</w:t>
-      </w:r>
-      <w:proofErr w:type="spellStart"/>
-      <w:r>
-        <w:rPr>
-          <w:rFonts w:asciiTheme="majorHAnsi" w:hAnsiTheme="majorHAnsi"/>
-        </w:rPr>
-        <w:t>hinking</w:t>
-      </w:r>
-      <w:proofErr w:type="spellEnd"/>
-      <w:r>
-        <w:rPr>
-          <w:rFonts w:asciiTheme="majorHAnsi" w:hAnsiTheme="majorHAnsi"/>
-        </w:rPr>
-        <w:t>: 9%</w:t>
-      </w:r>
-    </w:p>
-    <w:p>
-      <w:pPr>
-        <w:rPr>
-          <w:rFonts w:asciiTheme="majorHAnsi" w:hAnsiTheme="majorHAnsi"/>
-        </w:rPr>
-      </w:pPr>
-      <w:r>
-        <w:rPr>
-          <w:rFonts w:asciiTheme="majorHAnsi" w:hAnsiTheme="majorHAnsi"/>
-        </w:rPr>
-        <w:t>(P)</w:t>
-      </w:r>
-      <w:proofErr w:type="spellStart"/>
-      <w:r>
-        <w:rPr>
-          <w:rFonts w:asciiTheme="majorHAnsi" w:hAnsiTheme="majorHAnsi"/>
-        </w:rPr>
-        <w:t>erceiving</w:t>
-      </w:r>
-      <w:proofErr w:type="spellEnd"/>
-      <w:r>
-        <w:rPr>
-          <w:rFonts w:asciiTheme="majorHAnsi" w:hAnsiTheme="majorHAnsi"/>
-        </w:rPr>
-        <w:t>: 34%</w:t>
+        <w:t>(S)ensing: 18%</w:t>
+      </w:r>
+    </w:p>
+    <w:p>
+      <w:pPr>
+        <w:rPr>
+          <w:rFonts w:asciiTheme="majorHAnsi" w:hAnsiTheme="majorHAnsi"/>
+        </w:rPr>
+      </w:pPr>
+      <w:r>
+        <w:rPr>
+          <w:rFonts w:asciiTheme="majorHAnsi" w:hAnsiTheme="majorHAnsi"/>
+        </w:rPr>
+        <w:t>(T)hinking: 9%</w:t>
+      </w:r>
+    </w:p>
+    <w:p>
+      <w:pPr>
+        <w:rPr>
+          <w:rFonts w:asciiTheme="majorHAnsi" w:hAnsiTheme="majorHAnsi"/>
+        </w:rPr>
+      </w:pPr>
+      <w:r>
+        <w:rPr>
+          <w:rFonts w:asciiTheme="majorHAnsi" w:hAnsiTheme="majorHAnsi"/>
+        </w:rPr>
+        <w:t>(P)erceiving: 34%</w:t>
       </w:r>
     </w:p>
     <w:p>
@@ -5951,15 +5773,7 @@
     </w:p>
     <w:p>
       <w:r>
-        <w:t xml:space="preserve">These personality test results indicate my preference to work individually rather than as a group. In a team environment my introverted personality may mean that I am more suited to doing a personal task and inputting it back to the team once completed. My high scores in perceiving and agreeableness also make me a good team player in that I can easily </w:t>
-      </w:r>
-      <w:proofErr w:type="gramStart"/>
-      <w:r>
-        <w:t>help out</w:t>
-      </w:r>
-      <w:proofErr w:type="gramEnd"/>
-      <w:r>
-        <w:t xml:space="preserve"> the team and am more than happy to do what the team needs to succeed. My lack of knowledge in the IT department meant that I was little help with the website elements and therefore I used my skills on the research part of the assignment.</w:t>
+        <w:t>These personality test results indicate my preference to work individually rather than as a group. In a team environment my introverted personality may mean that I am more suited to doing a personal task and inputting it back to the team once completed. My high scores in perceiving and agreeableness also make me a good team player in that I can easily help out the team and am more than happy to do what the team needs to succeed. My lack of knowledge in the IT department meant that I was little help with the website elements and therefore I used my skills on the research part of the assignment.</w:t>
       </w:r>
     </w:p>
     <w:p>
@@ -6037,21 +5851,7 @@
         <w:rPr>
           <w:rFonts w:asciiTheme="majorHAnsi" w:hAnsiTheme="majorHAnsi"/>
         </w:rPr>
-        <w:t>(I)</w:t>
-      </w:r>
-      <w:proofErr w:type="spellStart"/>
-      <w:r>
-        <w:rPr>
-          <w:rFonts w:asciiTheme="majorHAnsi" w:hAnsiTheme="majorHAnsi"/>
-        </w:rPr>
-        <w:t>ntroverted</w:t>
-      </w:r>
-      <w:proofErr w:type="spellEnd"/>
-      <w:r>
-        <w:rPr>
-          <w:rFonts w:asciiTheme="majorHAnsi" w:hAnsiTheme="majorHAnsi"/>
-        </w:rPr>
-        <w:t>:</w:t>
+        <w:t>(I)ntroverted:</w:t>
       </w:r>
       <w:r>
         <w:rPr>
@@ -6071,102 +5871,46 @@
         <w:rPr>
           <w:rFonts w:asciiTheme="majorHAnsi" w:hAnsiTheme="majorHAnsi"/>
         </w:rPr>
-        <w:t>I(N)</w:t>
-      </w:r>
-      <w:proofErr w:type="spellStart"/>
-      <w:r>
-        <w:rPr>
-          <w:rFonts w:asciiTheme="majorHAnsi" w:hAnsiTheme="majorHAnsi"/>
-        </w:rPr>
-        <w:t>tuitive</w:t>
-      </w:r>
-      <w:proofErr w:type="spellEnd"/>
-      <w:r>
-        <w:rPr>
-          <w:rFonts w:asciiTheme="majorHAnsi" w:hAnsiTheme="majorHAnsi"/>
-        </w:rPr>
-        <w:t>: 71%</w:t>
-      </w:r>
-    </w:p>
-    <w:p>
-      <w:pPr>
-        <w:rPr>
-          <w:rFonts w:asciiTheme="majorHAnsi" w:hAnsiTheme="majorHAnsi"/>
-        </w:rPr>
-      </w:pPr>
-      <w:r>
-        <w:rPr>
-          <w:rFonts w:asciiTheme="majorHAnsi" w:hAnsiTheme="majorHAnsi"/>
-        </w:rPr>
-        <w:t>(T)</w:t>
-      </w:r>
-      <w:proofErr w:type="spellStart"/>
-      <w:r>
-        <w:rPr>
-          <w:rFonts w:asciiTheme="majorHAnsi" w:hAnsiTheme="majorHAnsi"/>
-        </w:rPr>
-        <w:t>hinking</w:t>
-      </w:r>
-      <w:proofErr w:type="spellEnd"/>
-      <w:r>
-        <w:rPr>
-          <w:rFonts w:asciiTheme="majorHAnsi" w:hAnsiTheme="majorHAnsi"/>
-        </w:rPr>
-        <w:t>: 64%</w:t>
-      </w:r>
-    </w:p>
-    <w:p>
-      <w:pPr>
-        <w:rPr>
-          <w:rFonts w:asciiTheme="majorHAnsi" w:hAnsiTheme="majorHAnsi"/>
-        </w:rPr>
-      </w:pPr>
-      <w:r>
-        <w:rPr>
-          <w:rFonts w:asciiTheme="majorHAnsi" w:hAnsiTheme="majorHAnsi"/>
-        </w:rPr>
-        <w:t>(P)</w:t>
-      </w:r>
-      <w:proofErr w:type="spellStart"/>
-      <w:r>
-        <w:rPr>
-          <w:rFonts w:asciiTheme="majorHAnsi" w:hAnsiTheme="majorHAnsi"/>
-        </w:rPr>
-        <w:t>rospecting</w:t>
-      </w:r>
-      <w:proofErr w:type="spellEnd"/>
-      <w:r>
-        <w:rPr>
-          <w:rFonts w:asciiTheme="majorHAnsi" w:hAnsiTheme="majorHAnsi"/>
-        </w:rPr>
-        <w:t>: 58%</w:t>
-      </w:r>
-    </w:p>
-    <w:p>
-      <w:pPr>
-        <w:rPr>
-          <w:rFonts w:asciiTheme="majorHAnsi" w:hAnsiTheme="majorHAnsi"/>
-        </w:rPr>
-      </w:pPr>
-      <w:r>
-        <w:rPr>
-          <w:rFonts w:asciiTheme="majorHAnsi" w:hAnsiTheme="majorHAnsi"/>
-        </w:rPr>
-        <w:t>(T)</w:t>
-      </w:r>
-      <w:proofErr w:type="spellStart"/>
-      <w:r>
-        <w:rPr>
-          <w:rFonts w:asciiTheme="majorHAnsi" w:hAnsiTheme="majorHAnsi"/>
-        </w:rPr>
-        <w:t>urbulent</w:t>
-      </w:r>
-      <w:proofErr w:type="spellEnd"/>
-      <w:r>
-        <w:rPr>
-          <w:rFonts w:asciiTheme="majorHAnsi" w:hAnsiTheme="majorHAnsi"/>
-        </w:rPr>
-        <w:t>: 56%</w:t>
+        <w:t>I(N)tuitive: 71%</w:t>
+      </w:r>
+    </w:p>
+    <w:p>
+      <w:pPr>
+        <w:rPr>
+          <w:rFonts w:asciiTheme="majorHAnsi" w:hAnsiTheme="majorHAnsi"/>
+        </w:rPr>
+      </w:pPr>
+      <w:r>
+        <w:rPr>
+          <w:rFonts w:asciiTheme="majorHAnsi" w:hAnsiTheme="majorHAnsi"/>
+        </w:rPr>
+        <w:t>(T)hinking: 64%</w:t>
+      </w:r>
+    </w:p>
+    <w:p>
+      <w:pPr>
+        <w:rPr>
+          <w:rFonts w:asciiTheme="majorHAnsi" w:hAnsiTheme="majorHAnsi"/>
+        </w:rPr>
+      </w:pPr>
+      <w:r>
+        <w:rPr>
+          <w:rFonts w:asciiTheme="majorHAnsi" w:hAnsiTheme="majorHAnsi"/>
+        </w:rPr>
+        <w:t>(P)rospecting: 58%</w:t>
+      </w:r>
+    </w:p>
+    <w:p>
+      <w:pPr>
+        <w:rPr>
+          <w:rFonts w:asciiTheme="majorHAnsi" w:hAnsiTheme="majorHAnsi"/>
+        </w:rPr>
+      </w:pPr>
+      <w:r>
+        <w:rPr>
+          <w:rFonts w:asciiTheme="majorHAnsi" w:hAnsiTheme="majorHAnsi"/>
+        </w:rPr>
+        <w:t>(T)urbulent: 56%</w:t>
       </w:r>
     </w:p>
     <w:p>
@@ -6339,11 +6083,9 @@
       <w:pPr>
         <w:pStyle w:val="Heading3"/>
       </w:pPr>
-      <w:proofErr w:type="spellStart"/>
       <w:r>
         <w:t>Ossama</w:t>
       </w:r>
-      <w:proofErr w:type="spellEnd"/>
     </w:p>
     <w:p>
       <w:pPr>
@@ -6414,16 +6156,8 @@
         <w:rPr>
           <w:rFonts w:asciiTheme="majorHAnsi" w:hAnsiTheme="majorHAnsi"/>
         </w:rPr>
-        <w:t>(E)</w:t>
-      </w:r>
-      <w:proofErr w:type="spellStart"/>
-      <w:r>
-        <w:rPr>
-          <w:rFonts w:asciiTheme="majorHAnsi" w:hAnsiTheme="majorHAnsi"/>
-        </w:rPr>
-        <w:t>xtraversion</w:t>
-      </w:r>
-      <w:proofErr w:type="spellEnd"/>
+        <w:t>(E)xtraversion</w:t>
+      </w:r>
     </w:p>
     <w:p>
       <w:pPr>
@@ -6448,37 +6182,21 @@
         <w:rPr>
           <w:rFonts w:asciiTheme="majorHAnsi" w:hAnsiTheme="majorHAnsi"/>
         </w:rPr>
-        <w:t>(F)</w:t>
-      </w:r>
-      <w:proofErr w:type="spellStart"/>
-      <w:r>
-        <w:rPr>
-          <w:rFonts w:asciiTheme="majorHAnsi" w:hAnsiTheme="majorHAnsi"/>
-        </w:rPr>
-        <w:t>eeling</w:t>
-      </w:r>
-      <w:proofErr w:type="spellEnd"/>
-    </w:p>
-    <w:p>
-      <w:pPr>
-        <w:rPr>
-          <w:rFonts w:asciiTheme="majorHAnsi" w:hAnsiTheme="majorHAnsi"/>
-        </w:rPr>
-      </w:pPr>
-      <w:r>
-        <w:rPr>
-          <w:rFonts w:asciiTheme="majorHAnsi" w:hAnsiTheme="majorHAnsi"/>
-        </w:rPr>
-        <w:t>(P)</w:t>
-      </w:r>
-      <w:proofErr w:type="spellStart"/>
-      <w:r>
-        <w:rPr>
-          <w:rFonts w:asciiTheme="majorHAnsi" w:hAnsiTheme="majorHAnsi"/>
-        </w:rPr>
-        <w:t>ercieving</w:t>
-      </w:r>
-      <w:proofErr w:type="spellEnd"/>
+        <w:t>(F)eeling</w:t>
+      </w:r>
+    </w:p>
+    <w:p>
+      <w:pPr>
+        <w:rPr>
+          <w:rFonts w:asciiTheme="majorHAnsi" w:hAnsiTheme="majorHAnsi"/>
+        </w:rPr>
+      </w:pPr>
+      <w:r>
+        <w:rPr>
+          <w:rFonts w:asciiTheme="majorHAnsi" w:hAnsiTheme="majorHAnsi"/>
+        </w:rPr>
+        <w:t>(P)ercieving</w:t>
+      </w:r>
     </w:p>
     <w:p>
       <w:pPr>
@@ -6646,11 +6364,9 @@
       <w:pPr>
         <w:pStyle w:val="Heading3"/>
       </w:pPr>
-      <w:proofErr w:type="spellStart"/>
       <w:r>
         <w:t>Torin</w:t>
       </w:r>
-      <w:proofErr w:type="spellEnd"/>
     </w:p>
     <w:p>
       <w:pPr>
@@ -6677,15 +6393,7 @@
         </w:sectPr>
       </w:pPr>
       <w:r>
-        <w:t xml:space="preserve">My interest in IT goes back to some of my earliest memories at home. I remember our old dial-up connection beeping away, taking so long to produce even an image. </w:t>
-      </w:r>
-      <w:proofErr w:type="spellStart"/>
-      <w:r>
-        <w:t>Limewire</w:t>
-      </w:r>
-      <w:proofErr w:type="spellEnd"/>
-      <w:r>
-        <w:t xml:space="preserve"> and Torrents came next, accidentally downloading viruses onto the family computer, while only trying to get a few songs on my 512mb mp3 player. At the local Trash &amp; Treasure I would often find old computers to take apart and check out their insides. Removing the fans to connect to 9v batteries was always exciting. Later in life I found an interest in graphic design, sound engineering and a small amount of coding through internet courses. The graphic design was a creative outlet for me, as my pen to paper art skills are sub-par at best. My interest in live sound led me to connect two of my passions, </w:t>
+        <w:t xml:space="preserve">My interest in IT goes back to some of my earliest memories at home. I remember our old dial-up connection beeping away, taking so long to produce even an image. Limewire and Torrents came next, accidentally downloading viruses onto the family computer, while only trying to get a few songs on my 512mb mp3 player. At the local Trash &amp; Treasure I would often find old computers to take apart and check out their insides. Removing the fans to connect to 9v batteries was always exciting. Later in life I found an interest in graphic design, sound engineering and a small amount of coding through internet courses. The graphic design was a creative outlet for me, as my pen to paper art skills are sub-par at best. My interest in live sound led me to connect two of my passions, </w:t>
       </w:r>
       <w:r>
         <w:t>technology,</w:t>
@@ -6729,69 +6437,82 @@
     </w:p>
     <w:p>
       <w:r>
-        <w:t>(I)</w:t>
-      </w:r>
-      <w:proofErr w:type="spellStart"/>
-      <w:r>
-        <w:t>ntroverted</w:t>
-      </w:r>
-      <w:proofErr w:type="spellEnd"/>
+        <w:t xml:space="preserve">(I)ntroverted </w:t>
+      </w:r>
+    </w:p>
+    <w:p>
+      <w:r>
+        <w:t xml:space="preserve">I(N)tuituve </w:t>
+      </w:r>
+    </w:p>
+    <w:p>
+      <w:r>
+        <w:t xml:space="preserve">(F)eeling </w:t>
+      </w:r>
+    </w:p>
+    <w:p>
+      <w:r>
+        <w:t>(J)udging</w:t>
+      </w:r>
+    </w:p>
+    <w:p/>
+    <w:p>
+      <w:pPr>
+        <w:pStyle w:val="Heading4"/>
+      </w:pPr>
+      <w:r>
+        <w:t>Learning Style Test</w:t>
+      </w:r>
       <w:r>
         <w:t xml:space="preserve"> </w:t>
       </w:r>
-    </w:p>
-    <w:p>
-      <w:r>
-        <w:t>I(N)</w:t>
-      </w:r>
-      <w:proofErr w:type="spellStart"/>
-      <w:r>
-        <w:t>tuituve</w:t>
-      </w:r>
-      <w:proofErr w:type="spellEnd"/>
+      <w:r>
+        <w:t>[</w:t>
+      </w:r>
+      <w:r>
+        <w:t>2</w:t>
+      </w:r>
+      <w:r>
+        <w:t>]</w:t>
+      </w:r>
+    </w:p>
+    <w:p>
+      <w:r>
+        <w:t>Auditory: 40%</w:t>
+      </w:r>
+    </w:p>
+    <w:p>
+      <w:r>
+        <w:t>Visual: 45%</w:t>
+      </w:r>
+    </w:p>
+    <w:p>
+      <w:r>
+        <w:t>Tactile: 15%</w:t>
+      </w:r>
+    </w:p>
+    <w:p/>
+    <w:p>
+      <w:pPr>
+        <w:pStyle w:val="Heading4"/>
+      </w:pPr>
+    </w:p>
+    <w:p/>
+    <w:p>
+      <w:pPr>
+        <w:pStyle w:val="Heading4"/>
+      </w:pPr>
+      <w:r>
+        <w:t>Big Five Personality Test</w:t>
+      </w:r>
       <w:r>
         <w:t xml:space="preserve"> </w:t>
       </w:r>
-    </w:p>
-    <w:p>
-      <w:r>
-        <w:t>(F)</w:t>
-      </w:r>
-      <w:proofErr w:type="spellStart"/>
-      <w:r>
-        <w:t>eeling</w:t>
-      </w:r>
-      <w:proofErr w:type="spellEnd"/>
-      <w:r>
-        <w:t xml:space="preserve"> </w:t>
-      </w:r>
-    </w:p>
-    <w:p>
-      <w:r>
-        <w:t>(J)</w:t>
-      </w:r>
-      <w:proofErr w:type="spellStart"/>
-      <w:r>
-        <w:t>udging</w:t>
-      </w:r>
-      <w:proofErr w:type="spellEnd"/>
-    </w:p>
-    <w:p/>
-    <w:p>
-      <w:pPr>
-        <w:pStyle w:val="Heading4"/>
-      </w:pPr>
-      <w:r>
-        <w:t>Learning Style Test</w:t>
-      </w:r>
-      <w:r>
-        <w:t xml:space="preserve"> </w:t>
-      </w:r>
       <w:r>
         <w:t>[</w:t>
       </w:r>
       <w:r>
-        <w:t>2</w:t>
+        <w:t>8</w:t>
       </w:r>
       <w:r>
         <w:t>]</w:t>
@@ -6799,48 +6520,6 @@
     </w:p>
     <w:p>
       <w:r>
-        <w:t>Auditory: 40%</w:t>
-      </w:r>
-    </w:p>
-    <w:p>
-      <w:r>
-        <w:t>Visual: 45%</w:t>
-      </w:r>
-    </w:p>
-    <w:p>
-      <w:r>
-        <w:t>Tactile: 15%</w:t>
-      </w:r>
-    </w:p>
-    <w:p/>
-    <w:p>
-      <w:pPr>
-        <w:pStyle w:val="Heading4"/>
-      </w:pPr>
-    </w:p>
-    <w:p/>
-    <w:p>
-      <w:pPr>
-        <w:pStyle w:val="Heading4"/>
-      </w:pPr>
-      <w:r>
-        <w:t>Big Five Personality Test</w:t>
-      </w:r>
-      <w:r>
-        <w:t xml:space="preserve"> </w:t>
-      </w:r>
-      <w:r>
-        <w:t>[</w:t>
-      </w:r>
-      <w:r>
-        <w:t>8</w:t>
-      </w:r>
-      <w:r>
-        <w:t>]</w:t>
-      </w:r>
-    </w:p>
-    <w:p>
-      <w:r>
         <w:t xml:space="preserve">Open-Mindedness: </w:t>
       </w:r>
       <w:r>
@@ -6859,11 +6538,9 @@
       <w:r>
         <w:t xml:space="preserve">Extraversion: </w:t>
       </w:r>
-      <w:proofErr w:type="gramStart"/>
       <w:r>
         <w:t>Very high</w:t>
       </w:r>
-      <w:proofErr w:type="gramEnd"/>
     </w:p>
     <w:p>
       <w:r>
@@ -6939,15 +6616,7 @@
         <w:t>er</w:t>
       </w:r>
       <w:r>
-        <w:t xml:space="preserve">, I can be </w:t>
-      </w:r>
-      <w:proofErr w:type="gramStart"/>
-      <w:r>
-        <w:t>very creative</w:t>
-      </w:r>
-      <w:proofErr w:type="gramEnd"/>
-      <w:r>
-        <w:t xml:space="preserve"> but also doing standard book learning exercises is not my ideal method. I work well in teams and can be very inclusive and attentive to others needs.</w:t>
+        <w:t>, I can be very creative but also doing standard book learning exercises is not my ideal method. I work well in teams and can be very inclusive and attentive to others needs.</w:t>
       </w:r>
     </w:p>
     <w:p>
@@ -7012,13 +6681,8 @@
       <w:pPr>
         <w:pStyle w:val="Heading4"/>
       </w:pPr>
-      <w:proofErr w:type="spellStart"/>
-      <w:r>
-        <w:t>Ossama</w:t>
-      </w:r>
-      <w:proofErr w:type="spellEnd"/>
-      <w:r>
-        <w:t xml:space="preserve"> – ENFP</w:t>
+      <w:r>
+        <w:t>Ossama – ENFP</w:t>
       </w:r>
     </w:p>
     <w:p/>
@@ -7026,13 +6690,8 @@
       <w:pPr>
         <w:pStyle w:val="Heading4"/>
       </w:pPr>
-      <w:proofErr w:type="spellStart"/>
-      <w:r>
-        <w:t>Torin</w:t>
-      </w:r>
-      <w:proofErr w:type="spellEnd"/>
-      <w:r>
-        <w:t xml:space="preserve"> – INFJ</w:t>
+      <w:r>
+        <w:t>Torin – INFJ</w:t>
       </w:r>
     </w:p>
     <w:p>
@@ -7052,36 +6711,12 @@
     </w:p>
     <w:p>
       <w:r>
-        <w:t xml:space="preserve">Our group has many different test scores and personality traits which may work in our favour as we are all slightly different in the way we approach our learning. There are some, like Murray and Marcus, who are introverted and like to work predominantly alone, while </w:t>
-      </w:r>
-      <w:proofErr w:type="spellStart"/>
-      <w:r>
-        <w:t>Ossama</w:t>
-      </w:r>
-      <w:proofErr w:type="spellEnd"/>
-      <w:r>
-        <w:t xml:space="preserve"> and Joe have higher scores in extraversion which help them to be outspoken and bring the group together. Murray’s rational thinking helps the group to stay on track whilst Tyson and </w:t>
-      </w:r>
-      <w:proofErr w:type="spellStart"/>
-      <w:r>
-        <w:t>Ossama’s</w:t>
-      </w:r>
-      <w:proofErr w:type="spellEnd"/>
-      <w:r>
-        <w:t xml:space="preserve"> tendency to focus more on feeling than logic will create a good mix within the group. Between everyone in the group we have at least 2 of every characteristic in the Myers/Briggs Personality tests that were tested for.</w:t>
-      </w:r>
-    </w:p>
-    <w:p>
-      <w:r>
-        <w:t xml:space="preserve">Two people found Meyers/Briggs tests that tested for a 5th characteristic, and they had different results for that characteristic, so </w:t>
-      </w:r>
-      <w:proofErr w:type="gramStart"/>
-      <w:r>
-        <w:t>we’ve</w:t>
-      </w:r>
-      <w:proofErr w:type="gramEnd"/>
-      <w:r>
-        <w:t xml:space="preserve"> probably covered all the bases. This means we have a </w:t>
+        <w:t>Our group has many different test scores and personality traits which may work in our favour as we are all slightly different in the way we approach our learning. There are some, like Murray and Marcus, who are introverted and like to work predominantly alone, while Ossama and Joe have higher scores in extraversion which help them to be outspoken and bring the group together. Murray’s rational thinking helps the group to stay on track whilst Tyson and Ossama’s tendency to focus more on feeling than logic will create a good mix within the group. Between everyone in the group we have at least 2 of every characteristic in the Myers/Briggs Personality tests that were tested for.</w:t>
+      </w:r>
+    </w:p>
+    <w:p>
+      <w:r>
+        <w:t xml:space="preserve">Two people found Meyers/Briggs tests that tested for a 5th characteristic, and they had different results for that characteristic, so we’ve probably covered all the bases. This means we have a </w:t>
       </w:r>
       <w:r>
         <w:t>well-rounded</w:t>
@@ -7143,15 +6778,7 @@
     </w:p>
     <w:p>
       <w:r>
-        <w:t xml:space="preserve">My ideal job is as a software developer for a company that has products to help people with disabilities. This has become less specific than at the start of this course, and now I am prepared to be flexible and take on </w:t>
-      </w:r>
-      <w:proofErr w:type="gramStart"/>
-      <w:r>
-        <w:t>pretty well</w:t>
-      </w:r>
-      <w:proofErr w:type="gramEnd"/>
-      <w:r>
-        <w:t xml:space="preserve"> any software developer position if my ideal position isn’t available.</w:t>
+        <w:t>My ideal job is as a software developer for a company that has products to help people with disabilities. This has become less specific than at the start of this course, and now I am prepared to be flexible and take on pretty well any software developer position if my ideal position isn’t available.</w:t>
       </w:r>
     </w:p>
     <w:p>
@@ -7164,15 +6791,7 @@
     </w:p>
     <w:p>
       <w:r>
-        <w:t xml:space="preserve">After receiving feedback from assignment 1 my stance on my ideal job has not changed. I am still looking to work towards financial planning however I have gained an appreciation for more IT-specific skills, which may help me in the future. At first I </w:t>
-      </w:r>
-      <w:proofErr w:type="spellStart"/>
-      <w:r>
-        <w:t>though</w:t>
-      </w:r>
-      <w:proofErr w:type="spellEnd"/>
-      <w:r>
-        <w:t xml:space="preserve"> that my introverted nature may hold me back, however as I have now worked in the finance industry for 3 years now and have continued my studies I feel that I have put myself in a position to work on this part of myself to reach my potential. </w:t>
+        <w:t xml:space="preserve">After receiving feedback from assignment 1 my stance on my ideal job has not changed. I am still looking to work towards financial planning however I have gained an appreciation for more IT-specific skills, which may help me in the future. At first I though that my introverted nature may hold me back, however as I have now worked in the finance industry for 3 years now and have continued my studies I feel that I have put myself in a position to work on this part of myself to reach my potential. </w:t>
       </w:r>
     </w:p>
     <w:p>
@@ -7204,11 +6823,9 @@
       <w:pPr>
         <w:pStyle w:val="Heading3"/>
       </w:pPr>
-      <w:proofErr w:type="spellStart"/>
       <w:r>
         <w:t>Ossama</w:t>
       </w:r>
-      <w:proofErr w:type="spellEnd"/>
     </w:p>
     <w:p>
       <w:r>
@@ -7222,23 +6839,13 @@
       <w:pPr>
         <w:pStyle w:val="Heading3"/>
       </w:pPr>
-      <w:proofErr w:type="spellStart"/>
       <w:r>
         <w:t>Torin</w:t>
       </w:r>
-      <w:proofErr w:type="spellEnd"/>
-    </w:p>
-    <w:p>
-      <w:r>
-        <w:t xml:space="preserve">After the commencement of Assignment 2, I have more confidence in my ideal job scenario. Though the confidence in my job path has grown I also have investigated more philanthropic careers. </w:t>
-      </w:r>
-      <w:proofErr w:type="gramStart"/>
-      <w:r>
-        <w:t>With this in mind, I</w:t>
-      </w:r>
-      <w:proofErr w:type="gramEnd"/>
-      <w:r>
-        <w:t xml:space="preserve"> could look at positions that may take my initial idea and connect a more socially conscious attitude toward work</w:t>
+    </w:p>
+    <w:p>
+      <w:r>
+        <w:t>After the commencement of Assignment 2, I have more confidence in my ideal job scenario. Though the confidence in my job path has grown I also have investigated more philanthropic careers. With this in mind, I could look at positions that may take my initial idea and connect a more socially conscious attitude toward work</w:t>
       </w:r>
     </w:p>
     <w:p>
@@ -7305,31 +6912,7 @@
         </w:rPr>
       </w:pPr>
       <w:r>
-        <w:t xml:space="preserve">Upon reviewing member’s ideal jobs some similarities are apparent. Tyson and Marcus both seem to be interested in the business side of IT. Marcus merging IT with finance and Tyson focusing on data analysis and retrieval. Another parallel is between Murray, Joe and </w:t>
-      </w:r>
-      <w:proofErr w:type="spellStart"/>
-      <w:r>
-        <w:t>Torin</w:t>
-      </w:r>
-      <w:proofErr w:type="spellEnd"/>
-      <w:r>
-        <w:t xml:space="preserve">. Joe being interested specifically in mobile development, Murray seeking a software engineer role and </w:t>
-      </w:r>
-      <w:proofErr w:type="spellStart"/>
-      <w:r>
-        <w:t>Torin</w:t>
-      </w:r>
-      <w:proofErr w:type="spellEnd"/>
-      <w:r>
-        <w:t xml:space="preserve"> looking to pursue a lead role in software development. </w:t>
-      </w:r>
-      <w:proofErr w:type="spellStart"/>
-      <w:r>
-        <w:t>Torin’s</w:t>
-      </w:r>
-      <w:proofErr w:type="spellEnd"/>
-      <w:r>
-        <w:t xml:space="preserve"> high conscientiousness and extraversion will certainly help him in this endeavour.</w:t>
+        <w:t>Upon reviewing member’s ideal jobs some similarities are apparent. Tyson and Marcus both seem to be interested in the business side of IT. Marcus merging IT with finance and Tyson focusing on data analysis and retrieval. Another parallel is between Murray, Joe and Torin. Joe being interested specifically in mobile development, Murray seeking a software engineer role and Torin looking to pursue a lead role in software development. Torin’s high conscientiousness and extraversion will certainly help him in this endeavour.</w:t>
       </w:r>
       <w:r>
         <w:rPr>
@@ -7371,15 +6954,7 @@
         <w:t>]</w:t>
       </w:r>
       <w:r>
-        <w:t xml:space="preserve">, </w:t>
-      </w:r>
-      <w:proofErr w:type="spellStart"/>
-      <w:r>
-        <w:t>JobOutlook</w:t>
-      </w:r>
-      <w:proofErr w:type="spellEnd"/>
-      <w:r>
-        <w:t xml:space="preserve"> [</w:t>
+        <w:t>, JobOutlook [</w:t>
       </w:r>
       <w:r>
         <w:t>10</w:t>
@@ -7397,15 +6972,7 @@
         <w:t xml:space="preserve">] </w:t>
       </w:r>
       <w:r>
-        <w:t xml:space="preserve">indicate strong ongoing growth </w:t>
-      </w:r>
-      <w:proofErr w:type="gramStart"/>
-      <w:r>
-        <w:t>in the area of</w:t>
-      </w:r>
-      <w:proofErr w:type="gramEnd"/>
-      <w:r>
-        <w:t xml:space="preserve"> software development and the career path of software developer. Although Joe would ideally like to work in making things more accessible to people with disabilities, he is flexible enough to take advantage of any opportunities in this area that may arise and this should stand him in good stead for work in the future</w:t>
+        <w:t>indicate strong ongoing growth in the area of software development and the career path of software developer. Although Joe would ideally like to work in making things more accessible to people with disabilities, he is flexible enough to take advantage of any opportunities in this area that may arise and this should stand him in good stead for work in the future</w:t>
       </w:r>
       <w:r>
         <w:t>.</w:t>
@@ -7432,15 +6999,7 @@
     </w:p>
     <w:p>
       <w:r>
-        <w:t xml:space="preserve">The general skills required in my job are similar of that in any IT profession, including communication and organisational skills which are unanimously important today shown by being in the top 3 generic skills in the Burning Glass tool. In this job, you are often working with people who have extremely limited knowledge in finance and therefore communication skills, being able to explain things in a way that the client will understand is extremely important. The top 3 generic skills that are not required within my ideal job are troubleshooting, creativity and mentoring. Troubleshooting is not necessary as it is not a direct part of the job, while creativity is not necessary as financial planning relies mainly on data, </w:t>
-      </w:r>
-      <w:proofErr w:type="gramStart"/>
-      <w:r>
-        <w:t>research</w:t>
-      </w:r>
-      <w:proofErr w:type="gramEnd"/>
-      <w:r>
-        <w:t xml:space="preserve"> and regulations. </w:t>
+        <w:t xml:space="preserve">The general skills required in my job are similar of that in any IT profession, including communication and organisational skills which are unanimously important today shown by being in the top 3 generic skills in the Burning Glass tool. In this job, you are often working with people who have extremely limited knowledge in finance and therefore communication skills, being able to explain things in a way that the client will understand is extremely important. The top 3 generic skills that are not required within my ideal job are troubleshooting, creativity and mentoring. Troubleshooting is not necessary as it is not a direct part of the job, while creativity is not necessary as financial planning relies mainly on data, research and regulations. </w:t>
       </w:r>
     </w:p>
     <w:p>
@@ -7481,11 +7040,9 @@
       <w:pPr>
         <w:pStyle w:val="Heading3"/>
       </w:pPr>
-      <w:proofErr w:type="spellStart"/>
       <w:r>
         <w:t>Ossama</w:t>
       </w:r>
-      <w:proofErr w:type="spellEnd"/>
     </w:p>
     <w:p>
       <w:r>
@@ -7506,11 +7063,9 @@
       <w:pPr>
         <w:pStyle w:val="Heading3"/>
       </w:pPr>
-      <w:proofErr w:type="spellStart"/>
       <w:r>
         <w:t>Torin</w:t>
       </w:r>
-      <w:proofErr w:type="spellEnd"/>
     </w:p>
     <w:p>
       <w:r>
@@ -7523,52 +7078,12 @@
         <w:t>[12]</w:t>
       </w:r>
       <w:r>
-        <w:t xml:space="preserve">, I can see the demand for Solutions Architects is the highest of all categories. Technology Lead with my ideal job is the most </w:t>
-      </w:r>
-      <w:proofErr w:type="gramStart"/>
-      <w:r>
-        <w:t>similar to</w:t>
-      </w:r>
-      <w:proofErr w:type="gramEnd"/>
-      <w:r>
-        <w:t xml:space="preserve"> this category. The general skills this position will require are strong management, communication, </w:t>
-      </w:r>
-      <w:proofErr w:type="gramStart"/>
-      <w:r>
-        <w:t>verbal</w:t>
-      </w:r>
-      <w:proofErr w:type="gramEnd"/>
-      <w:r>
-        <w:t xml:space="preserve"> and written skills. According to Burning Glass, communication and writing skills ranked </w:t>
-      </w:r>
-      <w:proofErr w:type="gramStart"/>
-      <w:r>
-        <w:t>very high</w:t>
-      </w:r>
-      <w:proofErr w:type="gramEnd"/>
-      <w:r>
-        <w:t xml:space="preserve"> where leadership and verbal skills were ranked on the lower end of the spectrum.</w:t>
-      </w:r>
-    </w:p>
-    <w:p>
-      <w:r>
-        <w:t xml:space="preserve">The IT specific skills relevant to my job are Java, AWS, and PHP. While Java ranked second highest in the Burning Glass research, the remaining skills </w:t>
-      </w:r>
-      <w:proofErr w:type="gramStart"/>
-      <w:r>
-        <w:t>weren’t</w:t>
-      </w:r>
-      <w:proofErr w:type="gramEnd"/>
-      <w:r>
-        <w:t xml:space="preserve"> mentioned. In another report from Darwin Recruitment, the US has seen people using PHP </w:t>
-      </w:r>
-      <w:proofErr w:type="gramStart"/>
-      <w:r>
-        <w:t>less</w:t>
-      </w:r>
-      <w:proofErr w:type="gramEnd"/>
-      <w:r>
-        <w:t xml:space="preserve"> but the job demand remains roughly the same </w:t>
+        <w:t>, I can see the demand for Solutions Architects is the highest of all categories. Technology Lead with my ideal job is the most similar to this category. The general skills this position will require are strong management, communication, verbal and written skills. According to Burning Glass, communication and writing skills ranked very high where leadership and verbal skills were ranked on the lower end of the spectrum.</w:t>
+      </w:r>
+    </w:p>
+    <w:p>
+      <w:r>
+        <w:t xml:space="preserve">The IT specific skills relevant to my job are Java, AWS, and PHP. While Java ranked second highest in the Burning Glass research, the remaining skills weren’t mentioned. In another report from Darwin Recruitment, the US has seen people using PHP less but the job demand remains roughly the same </w:t>
       </w:r>
       <w:r>
         <w:t>[</w:t>
@@ -7597,34 +7112,18 @@
     </w:p>
     <w:p>
       <w:r>
-        <w:t xml:space="preserve">The three highest-ranked general skills not in my ideal job are mentoring, quality assurance and control and being self-starter. The top highest ranked IT specific skills not relevant to my job are SQL, </w:t>
-      </w:r>
-      <w:proofErr w:type="gramStart"/>
-      <w:r>
-        <w:t>Java</w:t>
+        <w:t>The three highest-ranked general skills not in my ideal job are mentoring, quality assurance and control and being self-starter. The top highest ranked IT specific skills not relevant to my job are SQL, Java</w:t>
       </w:r>
       <w:r>
         <w:t>S</w:t>
       </w:r>
       <w:r>
-        <w:t>cript</w:t>
-      </w:r>
-      <w:proofErr w:type="gramEnd"/>
-      <w:r>
-        <w:t xml:space="preserve"> and Windows.</w:t>
-      </w:r>
-    </w:p>
-    <w:p>
-      <w:r>
-        <w:t xml:space="preserve">After looking over the data, my ideal job scenario seems to be one of the highest generally ranked positions and skills within the current state of the IT industry. I </w:t>
-      </w:r>
-      <w:proofErr w:type="gramStart"/>
-      <w:r>
-        <w:t>haven’t</w:t>
-      </w:r>
-      <w:proofErr w:type="gramEnd"/>
-      <w:r>
-        <w:t xml:space="preserve"> changed my mind due to this.</w:t>
+        <w:t>cript and Windows.</w:t>
+      </w:r>
+    </w:p>
+    <w:p>
+      <w:r>
+        <w:t>After looking over the data, my ideal job scenario seems to be one of the highest generally ranked positions and skills within the current state of the IT industry. I haven’t changed my mind due to this.</w:t>
       </w:r>
     </w:p>
     <w:p>
@@ -7679,31 +7178,7 @@
     </w:p>
     <w:p>
       <w:r>
-        <w:t xml:space="preserve">Of the skills each member of the group listed there were some similarities mentioned. Joe, Tyson, Murray and </w:t>
-      </w:r>
-      <w:proofErr w:type="spellStart"/>
-      <w:r>
-        <w:t>Torin’s</w:t>
-      </w:r>
-      <w:proofErr w:type="spellEnd"/>
-      <w:r>
-        <w:t xml:space="preserve"> ideal jobs all involved software development in varying languages and capacities. </w:t>
-      </w:r>
-      <w:proofErr w:type="spellStart"/>
-      <w:r>
-        <w:t>Ossama</w:t>
-      </w:r>
-      <w:proofErr w:type="spellEnd"/>
-      <w:r>
-        <w:t xml:space="preserve"> and Marcus both showed interest in jobs which involve building relationships and communication with customers and team members. Murray and Tyson both required </w:t>
-      </w:r>
-      <w:proofErr w:type="gramStart"/>
-      <w:r>
-        <w:t>problem</w:t>
-      </w:r>
-      <w:proofErr w:type="gramEnd"/>
-      <w:r>
-        <w:t xml:space="preserve"> solving to be a part of their job circumstance. Murray and Joe both required programming skills to be implemented in their positions.</w:t>
+        <w:t>Of the skills each member of the group listed there were some similarities mentioned. Joe, Tyson, Murray and Torin’s ideal jobs all involved software development in varying languages and capacities. Ossama and Marcus both showed interest in jobs which involve building relationships and communication with customers and team members. Murray and Tyson both required problem solving to be a part of their job circumstance. Murray and Joe both required programming skills to be implemented in their positions.</w:t>
       </w:r>
     </w:p>
     <w:p>
@@ -7883,15 +7358,7 @@
         <w:ind w:firstLine="720"/>
       </w:pPr>
       <w:r>
-        <w:t xml:space="preserve">“The front end of a website is the part that users interact with. Everything that you see when you’re navigating around the Internet, from fonts and </w:t>
-      </w:r>
-      <w:proofErr w:type="spellStart"/>
-      <w:r>
-        <w:t>colors</w:t>
-      </w:r>
-      <w:proofErr w:type="spellEnd"/>
-      <w:r>
-        <w:t xml:space="preserve"> (sic) to dropdown menus and sliders, is a combo of HTML, CSS, and JavaScript being controlled by your computer’s browser.”</w:t>
+        <w:t>“The front end of a website is the part that users interact with. Everything that you see when you’re navigating around the Internet, from fonts and colors (sic) to dropdown menus and sliders, is a combo of HTML, CSS, and JavaScript being controlled by your computer’s browser.”</w:t>
       </w:r>
       <w:r>
         <w:t xml:space="preserve"> [15]</w:t>
@@ -7914,13 +7381,8 @@
         <w:t>]</w:t>
       </w:r>
       <w:r>
-        <w:t xml:space="preserve"> Forward facing web sites are those aimed at consumers and the </w:t>
-      </w:r>
-      <w:proofErr w:type="gramStart"/>
-      <w:r>
-        <w:t>general public</w:t>
-      </w:r>
-      <w:proofErr w:type="gramEnd"/>
+        <w:t xml:space="preserve"> Forward facing web sites are those aimed at consumers and the general public</w:t>
+      </w:r>
       <w:r>
         <w:t>.</w:t>
       </w:r>
@@ -7963,15 +7425,7 @@
         <w:ind w:firstLine="720"/>
       </w:pPr>
       <w:r>
-        <w:t xml:space="preserve">“A systems architect is a technology professional who develops and implements computer systems and networks for an organization. He or she defines the architecture of a system </w:t>
-      </w:r>
-      <w:proofErr w:type="gramStart"/>
-      <w:r>
-        <w:t>in order to</w:t>
-      </w:r>
-      <w:proofErr w:type="gramEnd"/>
-      <w:r>
-        <w:t xml:space="preserve"> fulfil certain requirements.”</w:t>
+        <w:t>“A systems architect is a technology professional who develops and implements computer systems and networks for an organization. He or she defines the architecture of a system in order to fulfil certain requirements.”</w:t>
       </w:r>
       <w:r>
         <w:t xml:space="preserve"> [18]</w:t>
@@ -7989,21 +7443,7 @@
           <w:rStyle w:val="SubtleEmphasis"/>
         </w:rPr>
         <w:lastRenderedPageBreak/>
-        <w:t xml:space="preserve">“Occasionally I work on the backend which runs an AWS service which uses some C# code. So we manage a set of APIs on the web site, so I’ll develop on the front and I’ll develop a set of APIs which the front end will require on the web site, so whether that’s a product management API or </w:t>
-      </w:r>
-      <w:proofErr w:type="spellStart"/>
-      <w:r>
-        <w:rPr>
-          <w:rStyle w:val="SubtleEmphasis"/>
-        </w:rPr>
-        <w:t>a</w:t>
-      </w:r>
-      <w:proofErr w:type="spellEnd"/>
-      <w:r>
-        <w:rPr>
-          <w:rStyle w:val="SubtleEmphasis"/>
-        </w:rPr>
-        <w:t xml:space="preserve"> order system API or whatever is required on the front end to communicate with our back end systems.”</w:t>
+        <w:t>“Occasionally I work on the backend which runs an AWS service which uses some C# code. So we manage a set of APIs on the web site, so I’ll develop on the front and I’ll develop a set of APIs which the front end will require on the web site, so whether that’s a product management API or a order system API or whatever is required on the front end to communicate with our back end systems.”</w:t>
       </w:r>
     </w:p>
     <w:p>
@@ -8120,21 +7560,7 @@
         <w:rPr>
           <w:lang w:eastAsia="en-AU"/>
         </w:rPr>
-        <w:t xml:space="preserve">I work in the IT industry, specifically </w:t>
-      </w:r>
-      <w:proofErr w:type="gramStart"/>
-      <w:r>
-        <w:rPr>
-          <w:lang w:eastAsia="en-AU"/>
-        </w:rPr>
-        <w:t>at the moment</w:t>
-      </w:r>
-      <w:proofErr w:type="gramEnd"/>
-      <w:r>
-        <w:rPr>
-          <w:lang w:eastAsia="en-AU"/>
-        </w:rPr>
-        <w:t xml:space="preserve"> I’m in the IT department at Pizza Hut, and my job role is the web developer. I work on the front end of Pizza Hut’s forward-facing web site, as well as a few backend related tasks and some private facing websites for the company.</w:t>
+        <w:t>I work in the IT industry, specifically at the moment I’m in the IT department at Pizza Hut, and my job role is the web developer. I work on the front end of Pizza Hut’s forward-facing web site, as well as a few backend related tasks and some private facing websites for the company.</w:t>
       </w:r>
     </w:p>
     <w:p>
@@ -8163,246 +7589,104 @@
         <w:rPr>
           <w:lang w:eastAsia="en-AU"/>
         </w:rPr>
-        <w:t xml:space="preserve">For the most part I work with the IT team, my co-workers, which currently consists of a DevOps person, a Systems Architect who mostly decides what systems we will be working on and maintaining for future projects, a backend developer, and then a data management team. So </w:t>
-      </w:r>
-      <w:proofErr w:type="gramStart"/>
-      <w:r>
+        <w:t>For the most part I work with the IT team, my co-workers, which currently consists of a DevOps person, a Systems Architect who mostly decides what systems we will be working on and maintaining for future projects, a backend developer, and then a data management team. So that’s the main people I work with. Also every two weeks we hold meetings with the marketing team to demo what we’ve done and the features we’re providing, and we work closely with them about what they want to see on the web site. So they’re the main two, we occasionally work with the finance team when we’re working on financial systems to make sure everything’s running smoothly. A few departments but mainly I work with IT and the marketing team. </w:t>
+      </w:r>
+    </w:p>
+    <w:p>
+      <w:pPr>
+        <w:spacing w:before="100" w:beforeAutospacing="1" w:after="100" w:afterAutospacing="1" w:line="240" w:lineRule="auto"/>
+        <w:rPr>
+          <w:rStyle w:val="SubtleEmphasis"/>
+        </w:rPr>
+      </w:pPr>
+      <w:r>
+        <w:rPr>
+          <w:rStyle w:val="SubtleEmphasis"/>
+        </w:rPr>
+        <w:t>What sort of work do you have to do?</w:t>
+      </w:r>
+    </w:p>
+    <w:p>
+      <w:pPr>
+        <w:ind w:firstLine="720"/>
         <w:rPr>
           <w:lang w:eastAsia="en-AU"/>
         </w:rPr>
-        <w:t>that’s</w:t>
-      </w:r>
-      <w:proofErr w:type="gramEnd"/>
+      </w:pPr>
       <w:r>
         <w:rPr>
           <w:lang w:eastAsia="en-AU"/>
         </w:rPr>
-        <w:t xml:space="preserve"> the main people I work with. </w:t>
-      </w:r>
-      <w:proofErr w:type="gramStart"/>
-      <w:r>
+        <w:t>So the majority of the work involves implementing new features on the web site, so whenever a request comes through from marketing or my superiors I develop those features on the web site, as well as tests to go with those features and unit tests. That would usually be on a Javascript framework. ViewJS at the moment is the framework we use, which I am specialised in. Occasionally I work on the backend which runs an AWS service which uses some C# code. So we manage a set of APIs on the web site, so I’ll develop on the front and I’ll develop a set of APIs which the front end will require on the web site, so whether that’s a product management API or an order system API or whatever is required on the front end to communicate with our back end systems. </w:t>
+      </w:r>
+    </w:p>
+    <w:p>
+      <w:pPr>
+        <w:spacing w:before="100" w:beforeAutospacing="1" w:after="100" w:afterAutospacing="1" w:line="240" w:lineRule="auto"/>
+        <w:rPr>
+          <w:rStyle w:val="SubtleEmphasis"/>
+        </w:rPr>
+      </w:pPr>
+      <w:r>
+        <w:rPr>
+          <w:rStyle w:val="SubtleEmphasis"/>
+        </w:rPr>
+        <w:t>What’s it like to work with the IT people? </w:t>
+      </w:r>
+    </w:p>
+    <w:p>
+      <w:pPr>
+        <w:ind w:firstLine="720"/>
         <w:rPr>
           <w:lang w:eastAsia="en-AU"/>
         </w:rPr>
-        <w:t>Also</w:t>
-      </w:r>
-      <w:proofErr w:type="gramEnd"/>
+      </w:pPr>
       <w:r>
         <w:rPr>
           <w:lang w:eastAsia="en-AU"/>
         </w:rPr>
-        <w:t xml:space="preserve"> every two weeks we hold meetings with the marketing team to demo what we’ve done and the features we’re providing, and we work closely with them about what they want to see on the web site. </w:t>
-      </w:r>
-      <w:proofErr w:type="gramStart"/>
-      <w:r>
+        <w:t>My experience at Pizza Hut has been overall positive, I’ve been very lucky to work there. As a university student myself I started out there as a junior developer in sort of an intern position just learning the ropes. I had a mentor who showed me how certain things worked. Very lucky, and the set of systems they’re dealing with, working with Amazon so it’s a very modern system they’re working with on a day to day basis so I get to learn new technologies which I can use in a future job, so in that I am very lucky to work with them. Getting to work with enterprise business is a real eye opener for if I want to continue down this job line in future. Covid-19 has made things quite interesting with working in the office making it all remote work. We did work from home a couple of days previously so the adjustment to that has been easier than for some of the other departments. We work it out with our major communication device being Slack where we hold meetings through that now. </w:t>
+      </w:r>
+    </w:p>
+    <w:p>
+      <w:pPr>
+        <w:spacing w:before="100" w:beforeAutospacing="1" w:after="100" w:afterAutospacing="1" w:line="240" w:lineRule="auto"/>
+        <w:rPr>
+          <w:rStyle w:val="SubtleEmphasis"/>
+        </w:rPr>
+      </w:pPr>
+      <w:r>
+        <w:rPr>
+          <w:rStyle w:val="SubtleEmphasis"/>
+        </w:rPr>
+        <w:lastRenderedPageBreak/>
+        <w:t>What’s it like to work with the marketing people? </w:t>
+      </w:r>
+    </w:p>
+    <w:p>
+      <w:pPr>
+        <w:ind w:firstLine="720"/>
         <w:rPr>
           <w:lang w:eastAsia="en-AU"/>
         </w:rPr>
-        <w:t>So</w:t>
-      </w:r>
-      <w:proofErr w:type="gramEnd"/>
+      </w:pPr>
       <w:r>
         <w:rPr>
           <w:lang w:eastAsia="en-AU"/>
         </w:rPr>
-        <w:t xml:space="preserve"> they’re the main two, we occasionally work with the finance team when we’re working on financial systems to make sure everything’s running smoothly. A few departments but mainly I work with IT and the marketing team. </w:t>
-      </w:r>
-    </w:p>
-    <w:p>
-      <w:pPr>
-        <w:spacing w:before="100" w:beforeAutospacing="1" w:after="100" w:afterAutospacing="1" w:line="240" w:lineRule="auto"/>
-        <w:rPr>
-          <w:rStyle w:val="SubtleEmphasis"/>
-        </w:rPr>
-      </w:pPr>
-      <w:r>
-        <w:rPr>
-          <w:rStyle w:val="SubtleEmphasis"/>
-        </w:rPr>
-        <w:t>What sort of work do you have to do?</w:t>
-      </w:r>
-    </w:p>
-    <w:p>
-      <w:pPr>
-        <w:ind w:firstLine="720"/>
+        <w:t xml:space="preserve">It can be interesting (laughing). I won’t say anything bad about </w:t>
+      </w:r>
+      <w:r>
         <w:rPr>
           <w:lang w:eastAsia="en-AU"/>
         </w:rPr>
-      </w:pPr>
+        <w:t>them,</w:t>
+      </w:r>
       <w:r>
         <w:rPr>
           <w:lang w:eastAsia="en-AU"/>
         </w:rPr>
-        <w:t xml:space="preserve">So the majority of the work involves implementing new features on the web site, so whenever a request comes through from marketing or my superiors I develop those features on the web site, as well as tests to go with those features and unit tests. That would usually be on a </w:t>
-      </w:r>
-      <w:proofErr w:type="spellStart"/>
-      <w:r>
-        <w:rPr>
-          <w:lang w:eastAsia="en-AU"/>
-        </w:rPr>
-        <w:t>Javascript</w:t>
-      </w:r>
-      <w:proofErr w:type="spellEnd"/>
-      <w:r>
-        <w:rPr>
-          <w:lang w:eastAsia="en-AU"/>
-        </w:rPr>
-        <w:t xml:space="preserve"> framework. </w:t>
-      </w:r>
-      <w:proofErr w:type="spellStart"/>
-      <w:r>
-        <w:rPr>
-          <w:lang w:eastAsia="en-AU"/>
-        </w:rPr>
-        <w:t>ViewJS</w:t>
-      </w:r>
-      <w:proofErr w:type="spellEnd"/>
-      <w:r>
-        <w:rPr>
-          <w:lang w:eastAsia="en-AU"/>
-        </w:rPr>
-        <w:t xml:space="preserve"> </w:t>
-      </w:r>
-      <w:proofErr w:type="gramStart"/>
-      <w:r>
-        <w:rPr>
-          <w:lang w:eastAsia="en-AU"/>
-        </w:rPr>
-        <w:t>at the moment</w:t>
-      </w:r>
-      <w:proofErr w:type="gramEnd"/>
-      <w:r>
-        <w:rPr>
-          <w:lang w:eastAsia="en-AU"/>
-        </w:rPr>
-        <w:t xml:space="preserve"> is the framework we use, which I am specialised in. Occasionally I work on the backend which runs an AWS service which uses some C# code. So we manage a set of APIs on the web site, so I’ll develop on the front and I’ll develop a set of APIs which the front end will require on the web site, so whether that’s a product management API or an order system API or whatever is required on the front end to communicate with our back end systems. </w:t>
-      </w:r>
-    </w:p>
-    <w:p>
-      <w:pPr>
-        <w:spacing w:before="100" w:beforeAutospacing="1" w:after="100" w:afterAutospacing="1" w:line="240" w:lineRule="auto"/>
-        <w:rPr>
-          <w:rStyle w:val="SubtleEmphasis"/>
-        </w:rPr>
-      </w:pPr>
-      <w:proofErr w:type="gramStart"/>
-      <w:r>
-        <w:rPr>
-          <w:rStyle w:val="SubtleEmphasis"/>
-        </w:rPr>
-        <w:t>What’s</w:t>
-      </w:r>
-      <w:proofErr w:type="gramEnd"/>
-      <w:r>
-        <w:rPr>
-          <w:rStyle w:val="SubtleEmphasis"/>
-        </w:rPr>
-        <w:t xml:space="preserve"> it like to work with the IT people? </w:t>
-      </w:r>
-    </w:p>
-    <w:p>
-      <w:pPr>
-        <w:ind w:firstLine="720"/>
-        <w:rPr>
-          <w:lang w:eastAsia="en-AU"/>
-        </w:rPr>
-      </w:pPr>
-      <w:r>
-        <w:rPr>
-          <w:lang w:eastAsia="en-AU"/>
-        </w:rPr>
-        <w:t xml:space="preserve">My experience at Pizza Hut has been overall positive, </w:t>
-      </w:r>
-      <w:proofErr w:type="gramStart"/>
-      <w:r>
-        <w:rPr>
-          <w:lang w:eastAsia="en-AU"/>
-        </w:rPr>
-        <w:t>I’ve</w:t>
-      </w:r>
-      <w:proofErr w:type="gramEnd"/>
-      <w:r>
-        <w:rPr>
-          <w:lang w:eastAsia="en-AU"/>
-        </w:rPr>
-        <w:t xml:space="preserve"> been very lucky to work there. As a university student myself I started out there as a junior developer in sort of an intern position just learning the ropes. I had a mentor who showed me how certain things worked. Very lucky, and the set of systems they’re dealing with, working with Amazon so it’s a very modern system they’re working with on a day to day basis so I get to learn new technologies which I can use in a future job, so in that I am very lucky to work with them. Getting to work with enterprise business is a real eye opener for if I want to continue down this job line in future. Covid-19 has made things quite interesting with working in the office making it all remote work. We did work from home a couple of days previously so the adjustment to that has been easier than for some of the other departments. We work it out with our major communication device being Slack where we hold meetings through that now. </w:t>
-      </w:r>
-    </w:p>
-    <w:p>
-      <w:pPr>
-        <w:spacing w:before="100" w:beforeAutospacing="1" w:after="100" w:afterAutospacing="1" w:line="240" w:lineRule="auto"/>
-        <w:rPr>
-          <w:rStyle w:val="SubtleEmphasis"/>
-        </w:rPr>
-      </w:pPr>
-      <w:proofErr w:type="gramStart"/>
-      <w:r>
-        <w:rPr>
-          <w:rStyle w:val="SubtleEmphasis"/>
-        </w:rPr>
-        <w:lastRenderedPageBreak/>
-        <w:t>What’s</w:t>
-      </w:r>
-      <w:proofErr w:type="gramEnd"/>
-      <w:r>
-        <w:rPr>
-          <w:rStyle w:val="SubtleEmphasis"/>
-        </w:rPr>
-        <w:t xml:space="preserve"> it like to work with the marketing people? </w:t>
-      </w:r>
-    </w:p>
-    <w:p>
-      <w:pPr>
-        <w:ind w:firstLine="720"/>
-        <w:rPr>
-          <w:lang w:eastAsia="en-AU"/>
-        </w:rPr>
-      </w:pPr>
-      <w:r>
-        <w:rPr>
-          <w:lang w:eastAsia="en-AU"/>
-        </w:rPr>
-        <w:t xml:space="preserve">It can be interesting (laughing). I </w:t>
-      </w:r>
-      <w:proofErr w:type="gramStart"/>
-      <w:r>
-        <w:rPr>
-          <w:lang w:eastAsia="en-AU"/>
-        </w:rPr>
-        <w:t>won’t</w:t>
-      </w:r>
-      <w:proofErr w:type="gramEnd"/>
-      <w:r>
-        <w:rPr>
-          <w:lang w:eastAsia="en-AU"/>
-        </w:rPr>
-        <w:t xml:space="preserve"> say anything bad about </w:t>
-      </w:r>
-      <w:r>
-        <w:rPr>
-          <w:lang w:eastAsia="en-AU"/>
-        </w:rPr>
-        <w:t>them,</w:t>
-      </w:r>
-      <w:r>
-        <w:rPr>
-          <w:lang w:eastAsia="en-AU"/>
-        </w:rPr>
-        <w:t xml:space="preserve"> but they keep us on our toes. Occasionally I will be directly contacted by marketing for things they want to see on the web site since they know </w:t>
-      </w:r>
-      <w:proofErr w:type="gramStart"/>
-      <w:r>
-        <w:rPr>
-          <w:lang w:eastAsia="en-AU"/>
-        </w:rPr>
-        <w:t>I’m</w:t>
-      </w:r>
-      <w:proofErr w:type="gramEnd"/>
-      <w:r>
-        <w:rPr>
-          <w:lang w:eastAsia="en-AU"/>
-        </w:rPr>
-        <w:t xml:space="preserve"> in charge of it. We try to keep things to a system so that if they request something on the web site it goes through a product owner who creates a ticket which will get estimated by the team of how much work is involved, then it gets assigned to either me or one of the other developers. That’s the proper process so whether it sticks like that or not changes, but we try to meet their needs in a systematic approach so that things get deployed on time and meet certain go</w:t>
+        <w:t xml:space="preserve"> but they keep us on our toes. Occasionally I will be directly contacted by marketing for things they want to see on the web site since they know I’m in charge of it. We try to keep things to a system so that if they request something on the web site it goes through a product owner who creates a ticket which will get estimated by the team of how much work is involved, then it gets assigned to either me or one of the other developers. That’s the proper process so whether it sticks like that or not changes, but we try to meet their needs in a systematic approach so that things get deployed on time and meet certain go</w:t>
       </w:r>
       <w:r>
         <w:rPr>
@@ -8480,35 +7764,7 @@
         <w:rPr>
           <w:lang w:eastAsia="en-AU"/>
         </w:rPr>
-        <w:t xml:space="preserve">Debugging can be challenging. </w:t>
-      </w:r>
-      <w:proofErr w:type="gramStart"/>
-      <w:r>
-        <w:rPr>
-          <w:lang w:eastAsia="en-AU"/>
-        </w:rPr>
-        <w:t>It’s</w:t>
-      </w:r>
-      <w:proofErr w:type="gramEnd"/>
-      <w:r>
-        <w:rPr>
-          <w:lang w:eastAsia="en-AU"/>
-        </w:rPr>
-        <w:t xml:space="preserve"> still a learning experience with finding the best ways to catch certain bugs beforehand, or for them never to appear in the first place. Recently I implemented an error catching system on the web site which catches errors users find on the web site in real time and reports them back to us. It then helps us find what line of the code the bug may have occurred to and who may have committed it to our repository so we can send someone to investigate and fix that. </w:t>
-      </w:r>
-      <w:proofErr w:type="gramStart"/>
-      <w:r>
-        <w:rPr>
-          <w:lang w:eastAsia="en-AU"/>
-        </w:rPr>
-        <w:t>So</w:t>
-      </w:r>
-      <w:proofErr w:type="gramEnd"/>
-      <w:r>
-        <w:rPr>
-          <w:lang w:eastAsia="en-AU"/>
-        </w:rPr>
-        <w:t xml:space="preserve"> debugging can be the most challenging part of my job and especially high priority bugs. Also learning new technologies the business requires and working with other third party businesses to implement those technologies, so Google or Apple, and some of the time zone differences between those people can increase communication times so that deadlines can be missed, so I can send an email during the day and it will take 12 to 14 hours for them to get back to me and the same happens again so working with other businesses with new technology can be one of the most challenging things. Challenging but rewarding when you fix that bug and learn from your mistake or meet new people and contacts through these new businesses and learn new technologies. </w:t>
+        <w:t>Debugging can be challenging. It’s still a learning experience with finding the best ways to catch certain bugs beforehand, or for them never to appear in the first place. Recently I implemented an error catching system on the web site which catches errors users find on the web site in real time and reports them back to us. It then helps us find what line of the code the bug may have occurred to and who may have committed it to our repository so we can send someone to investigate and fix that. So debugging can be the most challenging part of my job and especially high priority bugs. Also learning new technologies the business requires and working with other third party businesses to implement those technologies, so Google or Apple, and some of the time zone differences between those people can increase communication times so that deadlines can be missed, so I can send an email during the day and it will take 12 to 14 hours for them to get back to me and the same happens again so working with other businesses with new technology can be one of the most challenging things. Challenging but rewarding when you fix that bug and learn from your mistake or meet new people and contacts through these new businesses and learn new technologies. </w:t>
       </w:r>
     </w:p>
     <w:p>
@@ -8556,35 +7812,7 @@
         <w:rPr>
           <w:lang w:eastAsia="en-AU"/>
         </w:rPr>
-        <w:t xml:space="preserve">I can think of some of the large things </w:t>
-      </w:r>
-      <w:proofErr w:type="gramStart"/>
-      <w:r>
-        <w:rPr>
-          <w:lang w:eastAsia="en-AU"/>
-        </w:rPr>
-        <w:t>I’ve</w:t>
-      </w:r>
-      <w:proofErr w:type="gramEnd"/>
-      <w:r>
-        <w:rPr>
-          <w:lang w:eastAsia="en-AU"/>
-        </w:rPr>
-        <w:t xml:space="preserve"> worked on that other IT companies would have done as well. There was implementing a content management system so that marketing can make changes to the web site themselves, which other companies would have to do for their clients as well. A majority would have used </w:t>
-      </w:r>
-      <w:proofErr w:type="spellStart"/>
-      <w:r>
-        <w:rPr>
-          <w:lang w:eastAsia="en-AU"/>
-        </w:rPr>
-        <w:t>Wordpress</w:t>
-      </w:r>
-      <w:proofErr w:type="spellEnd"/>
-      <w:r>
-        <w:rPr>
-          <w:lang w:eastAsia="en-AU"/>
-        </w:rPr>
-        <w:t xml:space="preserve"> but if you have a custom platform you have to implement a custom solution, so making sure marketing requirements are met and also good practices are followed with what exactly can be managed. That was one of the projects I worked on which was interesting and challenging but ultimately provided a lot of value to the company.</w:t>
+        <w:t>I can think of some of the large things I’ve worked on that other IT companies would have done as well. There was implementing a content management system so that marketing can make changes to the web site themselves, which other companies would have to do for their clients as well. A majority would have used Wordpress but if you have a custom platform you have to implement a custom solution, so making sure marketing requirements are met and also good practices are followed with what exactly can be managed. That was one of the projects I worked on which was interesting and challenging but ultimately provided a lot of value to the company.</w:t>
       </w:r>
     </w:p>
     <w:p>
@@ -8721,15 +7949,7 @@
         <w:t xml:space="preserve">] </w:t>
       </w:r>
       <w:r>
-        <w:t xml:space="preserve">has been implementing AI technologies to oppose phishing scams. The company, founded by 3 former NSA employees, uses their cloud-based ‘Horizon’ software to monitor and detect anomalous language, banners, and attachments. A deeper look into Horizon reveals machine learning capabilities and a small pattern analytics engine known as SPARSE. This engine aggregates the entire web and characterises patterns in phishing attacks. In conjunction with their web-crawling service </w:t>
-      </w:r>
-      <w:proofErr w:type="spellStart"/>
-      <w:r>
-        <w:t>ActiveSensors</w:t>
-      </w:r>
-      <w:proofErr w:type="spellEnd"/>
-      <w:r>
-        <w:t xml:space="preserve">, phishing is detected early and neutralised before any malware can be installed on the victim’s system. The beauty of AI is, as the collected data Area 1 obtains grows, profiling a </w:t>
+        <w:t xml:space="preserve">has been implementing AI technologies to oppose phishing scams. The company, founded by 3 former NSA employees, uses their cloud-based ‘Horizon’ software to monitor and detect anomalous language, banners, and attachments. A deeper look into Horizon reveals machine learning capabilities and a small pattern analytics engine known as SPARSE. This engine aggregates the entire web and characterises patterns in phishing attacks. In conjunction with their web-crawling service ActiveSensors, phishing is detected early and neutralised before any malware can be installed on the victim’s system. The beauty of AI is, as the collected data Area 1 obtains grows, profiling a </w:t>
       </w:r>
       <w:r>
         <w:t>cyber-attack</w:t>
@@ -8766,23 +7986,7 @@
         <w:t xml:space="preserve"> </w:t>
       </w:r>
       <w:r>
-        <w:t xml:space="preserve">While still in its infancy, </w:t>
-      </w:r>
-      <w:proofErr w:type="gramStart"/>
-      <w:r>
-        <w:t>machine</w:t>
-      </w:r>
-      <w:proofErr w:type="gramEnd"/>
-      <w:r>
-        <w:t xml:space="preserve"> and deep learning technologies like SPARSE and </w:t>
-      </w:r>
-      <w:proofErr w:type="spellStart"/>
-      <w:r>
-        <w:t>ActiveSensors</w:t>
-      </w:r>
-      <w:proofErr w:type="spellEnd"/>
-      <w:r>
-        <w:t xml:space="preserve"> are the beginning of the push back against phishing scams and data breach activities. Large companies with sensitive information, such as banks and financial institutions will benefit from advancements in AI the most. Due to the pace in which </w:t>
+        <w:t xml:space="preserve">While still in its infancy, machine and deep learning technologies like SPARSE and ActiveSensors are the beginning of the push back against phishing scams and data breach activities. Large companies with sensitive information, such as banks and financial institutions will benefit from advancements in AI the most. Due to the pace in which </w:t>
       </w:r>
       <w:r>
         <w:t>cyber-attacks</w:t>
@@ -8804,15 +8008,7 @@
     </w:p>
     <w:p>
       <w:r>
-        <w:t xml:space="preserve">While the main demographic of sophisticated security technologies are businesses that protect valuable information, individuals will feel the effects too. The anti-virus software on personal computers will begin implementing similar strategies in </w:t>
-      </w:r>
-      <w:proofErr w:type="spellStart"/>
-      <w:r>
-        <w:t>defense</w:t>
-      </w:r>
-      <w:proofErr w:type="spellEnd"/>
-      <w:r>
-        <w:t xml:space="preserve"> against phishing attacks. The inner workings of these updated security protocols will likely go </w:t>
+        <w:t xml:space="preserve">While the main demographic of sophisticated security technologies are businesses that protect valuable information, individuals will feel the effects too. The anti-virus software on personal computers will begin implementing similar strategies in defense against phishing attacks. The inner workings of these updated security protocols will likely go </w:t>
       </w:r>
       <w:r>
         <w:lastRenderedPageBreak/>
@@ -8835,23 +8031,7 @@
         <w:t>cyber-attacks</w:t>
       </w:r>
       <w:r>
-        <w:t xml:space="preserve"> on internet users, several companies have developed technology to remain anonymous, therefore guarded, whilst browsing the web. The most common of these is the Virtual Private Network or VPN. A VPN works by rerouting the user’s IP address and presenting a new one to whoever might be trying to identify them. Certain top-tier VPN services such as </w:t>
-      </w:r>
-      <w:proofErr w:type="spellStart"/>
-      <w:r>
-        <w:t>NordVPN</w:t>
-      </w:r>
-      <w:proofErr w:type="spellEnd"/>
-      <w:r>
-        <w:t xml:space="preserve"> use an encryption layer to further protect the information being transferred. VPN’s provide a simple and cost-effective way of ensuring privacy online and users are starting to take note. According to </w:t>
-      </w:r>
-      <w:proofErr w:type="spellStart"/>
-      <w:r>
-        <w:t>Dataprot</w:t>
-      </w:r>
-      <w:proofErr w:type="spellEnd"/>
-      <w:r>
-        <w:t xml:space="preserve"> “26% of internet users worldwide have used a VPN service.”</w:t>
+        <w:t xml:space="preserve"> on internet users, several companies have developed technology to remain anonymous, therefore guarded, whilst browsing the web. The most common of these is the Virtual Private Network or VPN. A VPN works by rerouting the user’s IP address and presenting a new one to whoever might be trying to identify them. Certain top-tier VPN services such as NordVPN use an encryption layer to further protect the information being transferred. VPN’s provide a simple and cost-effective way of ensuring privacy online and users are starting to take note. According to Dataprot “26% of internet users worldwide have used a VPN service.”</w:t>
       </w:r>
       <w:r>
         <w:t xml:space="preserve"> [</w:t>
@@ -8865,15 +8045,7 @@
     </w:p>
     <w:p>
       <w:r>
-        <w:t xml:space="preserve">As this number grows so do ways of circumnavigating the technologies. In March 2018, a hacker managed to briefly infiltrate a </w:t>
-      </w:r>
-      <w:proofErr w:type="spellStart"/>
-      <w:r>
-        <w:t>NordVPN</w:t>
-      </w:r>
-      <w:proofErr w:type="spellEnd"/>
-      <w:r>
-        <w:t xml:space="preserve"> server. While the company assured there was no identifiable information leaked to the attacker, they may have been able to observe the server’s traffic. In theory, VPN’s should make the user anonymous as they surf the web, however, they are not without their limitations.</w:t>
+        <w:t>As this number grows so do ways of circumnavigating the technologies. In March 2018, a hacker managed to briefly infiltrate a NordVPN server. While the company assured there was no identifiable information leaked to the attacker, they may have been able to observe the server’s traffic. In theory, VPN’s should make the user anonymous as they surf the web, however, they are not without their limitations.</w:t>
       </w:r>
     </w:p>
     <w:p>
@@ -8901,15 +8073,7 @@
         <w:t>obfuscating</w:t>
       </w:r>
       <w:r>
-        <w:t xml:space="preserve"> the identity of the user. Ethically, Tor has received some scrutiny for allowing individuals to remain anonymous while undertaking criminal activities. As Tor’s FAQ states “Criminals can already do bad things. Since </w:t>
-      </w:r>
-      <w:proofErr w:type="gramStart"/>
-      <w:r>
-        <w:t>they're</w:t>
-      </w:r>
-      <w:proofErr w:type="gramEnd"/>
-      <w:r>
-        <w:t xml:space="preserve"> willing to break laws, they already have lots of options available that provide better privacy than Tor provides. Tor aims to provide protection for ordinary people who want to follow the law. Only criminals have privacy right now, and we need to fix that.”</w:t>
+        <w:t xml:space="preserve"> the identity of the user. Ethically, Tor has received some scrutiny for allowing individuals to remain anonymous while undertaking criminal activities. As Tor’s FAQ states “Criminals can already do bad things. Since they're willing to break laws, they already have lots of options available that provide better privacy than Tor provides. Tor aims to provide protection for ordinary people who want to follow the law. Only criminals have privacy right now, and we need to fix that.”</w:t>
       </w:r>
       <w:r>
         <w:t xml:space="preserve"> [</w:t>
@@ -9014,698 +8178,641 @@
         </w:rPr>
         <w:t xml:space="preserve">that </w:t>
       </w:r>
-      <w:proofErr w:type="gramStart"/>
       <w:r>
         <w:rPr>
           <w:rStyle w:val="normaltextrun"/>
           <w:rFonts w:asciiTheme="majorHAnsi" w:eastAsiaTheme="majorEastAsia" w:hAnsiTheme="majorHAnsi" w:cs="Calibri"/>
         </w:rPr>
-        <w:t>don’t</w:t>
-      </w:r>
-      <w:proofErr w:type="gramEnd"/>
+        <w:t xml:space="preserve">don’t need a human to manually drive it. They operate by “leveraging various integrated technologies, including but not limited to artificial intelligence, sensors, big data, IoT connectivity, and cloud computing” </w:t>
+      </w:r>
       <w:r>
         <w:rPr>
           <w:rStyle w:val="normaltextrun"/>
           <w:rFonts w:asciiTheme="majorHAnsi" w:eastAsiaTheme="majorEastAsia" w:hAnsiTheme="majorHAnsi" w:cs="Calibri"/>
         </w:rPr>
-        <w:t xml:space="preserve"> need a human to manually drive it. They operate by “leveraging various integrated technologies, including but not limited to artificial intelligence, sensors, big data, IoT connectivity, and cloud computing” </w:t>
+        <w:t>[</w:t>
       </w:r>
       <w:r>
         <w:rPr>
           <w:rStyle w:val="normaltextrun"/>
           <w:rFonts w:asciiTheme="majorHAnsi" w:eastAsiaTheme="majorEastAsia" w:hAnsiTheme="majorHAnsi" w:cs="Calibri"/>
         </w:rPr>
-        <w:t>[</w:t>
+        <w:t>31</w:t>
       </w:r>
       <w:r>
         <w:rPr>
           <w:rStyle w:val="normaltextrun"/>
           <w:rFonts w:asciiTheme="majorHAnsi" w:eastAsiaTheme="majorEastAsia" w:hAnsiTheme="majorHAnsi" w:cs="Calibri"/>
         </w:rPr>
-        <w:t>31</w:t>
+        <w:t>]</w:t>
       </w:r>
       <w:r>
         <w:rPr>
           <w:rStyle w:val="normaltextrun"/>
           <w:rFonts w:asciiTheme="majorHAnsi" w:eastAsiaTheme="majorEastAsia" w:hAnsiTheme="majorHAnsi" w:cs="Calibri"/>
         </w:rPr>
-        <w:t>]</w:t>
+        <w:t>. Essentially, driverless cars are “designed to be capable of 3 things”</w:t>
       </w:r>
       <w:r>
         <w:rPr>
           <w:rStyle w:val="normaltextrun"/>
           <w:rFonts w:asciiTheme="majorHAnsi" w:eastAsiaTheme="majorEastAsia" w:hAnsiTheme="majorHAnsi" w:cs="Calibri"/>
         </w:rPr>
-        <w:t>. Essentially, driverless cars are “designed to be capable of 3 things”</w:t>
+        <w:t>:</w:t>
       </w:r>
       <w:r>
         <w:rPr>
           <w:rStyle w:val="normaltextrun"/>
           <w:rFonts w:asciiTheme="majorHAnsi" w:eastAsiaTheme="majorEastAsia" w:hAnsiTheme="majorHAnsi" w:cs="Calibri"/>
         </w:rPr>
-        <w:t>:</w:t>
+        <w:t xml:space="preserve"> sensing</w:t>
       </w:r>
       <w:r>
         <w:rPr>
           <w:rStyle w:val="normaltextrun"/>
           <w:rFonts w:asciiTheme="majorHAnsi" w:eastAsiaTheme="majorEastAsia" w:hAnsiTheme="majorHAnsi" w:cs="Calibri"/>
         </w:rPr>
-        <w:t xml:space="preserve"> sensing</w:t>
+        <w:t>,</w:t>
       </w:r>
       <w:r>
         <w:rPr>
           <w:rStyle w:val="normaltextrun"/>
           <w:rFonts w:asciiTheme="majorHAnsi" w:eastAsiaTheme="majorEastAsia" w:hAnsiTheme="majorHAnsi" w:cs="Calibri"/>
         </w:rPr>
-        <w:t>,</w:t>
+        <w:t xml:space="preserve"> </w:t>
       </w:r>
       <w:r>
         <w:rPr>
           <w:rStyle w:val="normaltextrun"/>
           <w:rFonts w:asciiTheme="majorHAnsi" w:eastAsiaTheme="majorEastAsia" w:hAnsiTheme="majorHAnsi" w:cs="Calibri"/>
         </w:rPr>
-        <w:t xml:space="preserve"> </w:t>
+        <w:t>thinking,</w:t>
       </w:r>
       <w:r>
         <w:rPr>
           <w:rStyle w:val="normaltextrun"/>
           <w:rFonts w:asciiTheme="majorHAnsi" w:eastAsiaTheme="majorEastAsia" w:hAnsiTheme="majorHAnsi" w:cs="Calibri"/>
         </w:rPr>
-        <w:t>thinking,</w:t>
-      </w:r>
-      <w:r>
+        <w:t xml:space="preserve"> and acting.</w:t>
+      </w:r>
+    </w:p>
+    <w:p>
+      <w:pPr>
         <w:rPr>
           <w:rStyle w:val="normaltextrun"/>
           <w:rFonts w:asciiTheme="majorHAnsi" w:eastAsiaTheme="majorEastAsia" w:hAnsiTheme="majorHAnsi" w:cs="Calibri"/>
         </w:rPr>
-        <w:t xml:space="preserve"> and acting.</w:t>
-      </w:r>
-    </w:p>
-    <w:p>
-      <w:pPr>
+      </w:pPr>
+      <w:r>
         <w:rPr>
           <w:rStyle w:val="normaltextrun"/>
           <w:rFonts w:asciiTheme="majorHAnsi" w:eastAsiaTheme="majorEastAsia" w:hAnsiTheme="majorHAnsi" w:cs="Calibri"/>
         </w:rPr>
-      </w:pPr>
+        <w:t xml:space="preserve">Years ago this would have sounded </w:t>
+      </w:r>
       <w:r>
         <w:rPr>
           <w:rStyle w:val="normaltextrun"/>
           <w:rFonts w:asciiTheme="majorHAnsi" w:eastAsiaTheme="majorEastAsia" w:hAnsiTheme="majorHAnsi" w:cs="Calibri"/>
         </w:rPr>
-        <w:t xml:space="preserve">Years ago this would have sounded </w:t>
+        <w:t>ludicrous</w:t>
       </w:r>
       <w:r>
         <w:rPr>
           <w:rStyle w:val="normaltextrun"/>
           <w:rFonts w:asciiTheme="majorHAnsi" w:eastAsiaTheme="majorEastAsia" w:hAnsiTheme="majorHAnsi" w:cs="Calibri"/>
         </w:rPr>
-        <w:t>ludicrous</w:t>
-      </w:r>
-      <w:r>
+        <w:t>, however in recent years there have been astronomical improvements in the world of autonomous vehicles, so much so that you can actually buy a car that is in stage 3 of automation already.</w:t>
+      </w:r>
+    </w:p>
+    <w:p>
+      <w:pPr>
         <w:rPr>
           <w:rStyle w:val="normaltextrun"/>
           <w:rFonts w:asciiTheme="majorHAnsi" w:eastAsiaTheme="majorEastAsia" w:hAnsiTheme="majorHAnsi" w:cs="Calibri"/>
         </w:rPr>
-        <w:t>, however in recent years there have been astronomical improvements in the world of autonomous vehicles, so much so that you can actually buy a car that is in stage 3 of automation already.</w:t>
-      </w:r>
-    </w:p>
-    <w:p>
-      <w:pPr>
+      </w:pPr>
+      <w:r>
         <w:rPr>
           <w:rStyle w:val="normaltextrun"/>
           <w:rFonts w:asciiTheme="majorHAnsi" w:eastAsiaTheme="majorEastAsia" w:hAnsiTheme="majorHAnsi" w:cs="Calibri"/>
         </w:rPr>
-      </w:pPr>
+        <w:t xml:space="preserve">There are essentially 6 ‘levels of automation’ </w:t>
+      </w:r>
       <w:r>
         <w:rPr>
           <w:rStyle w:val="normaltextrun"/>
           <w:rFonts w:asciiTheme="majorHAnsi" w:eastAsiaTheme="majorEastAsia" w:hAnsiTheme="majorHAnsi" w:cs="Calibri"/>
         </w:rPr>
-        <w:t xml:space="preserve">There are essentially 6 ‘levels of automation’ </w:t>
+        <w:t>[</w:t>
       </w:r>
       <w:r>
         <w:rPr>
           <w:rStyle w:val="normaltextrun"/>
           <w:rFonts w:asciiTheme="majorHAnsi" w:eastAsiaTheme="majorEastAsia" w:hAnsiTheme="majorHAnsi" w:cs="Calibri"/>
         </w:rPr>
-        <w:t>[</w:t>
+        <w:t>32</w:t>
+      </w:r>
+      <w:r>
+        <w:rPr>
+          <w:lang w:eastAsia="en-AU"/>
+        </w:rPr>
+        <w:t>]</w:t>
+      </w:r>
+      <w:r>
+        <w:rPr>
+          <w:color w:val="FF0000"/>
+          <w:lang w:eastAsia="en-AU"/>
+        </w:rPr>
+        <w:t xml:space="preserve"> </w:t>
       </w:r>
       <w:r>
         <w:rPr>
           <w:rStyle w:val="normaltextrun"/>
           <w:rFonts w:asciiTheme="majorHAnsi" w:eastAsiaTheme="majorEastAsia" w:hAnsiTheme="majorHAnsi" w:cs="Calibri"/>
         </w:rPr>
-        <w:t>32</w:t>
-      </w:r>
-      <w:r>
-        <w:rPr>
-          <w:lang w:eastAsia="en-AU"/>
-        </w:rPr>
-        <w:t>]</w:t>
-      </w:r>
-      <w:r>
-        <w:rPr>
-          <w:color w:val="FF0000"/>
-          <w:lang w:eastAsia="en-AU"/>
-        </w:rPr>
-        <w:t xml:space="preserve"> </w:t>
-      </w:r>
-      <w:r>
+        <w:t>on the road to being fully driverless.</w:t>
+      </w:r>
+    </w:p>
+    <w:p>
+      <w:pPr>
         <w:rPr>
           <w:rStyle w:val="normaltextrun"/>
           <w:rFonts w:asciiTheme="majorHAnsi" w:eastAsiaTheme="majorEastAsia" w:hAnsiTheme="majorHAnsi" w:cs="Calibri"/>
         </w:rPr>
-        <w:t>on the road to being fully driverless.</w:t>
-      </w:r>
-    </w:p>
-    <w:p>
-      <w:pPr>
+      </w:pPr>
+      <w:r>
         <w:rPr>
           <w:rStyle w:val="normaltextrun"/>
           <w:rFonts w:asciiTheme="majorHAnsi" w:eastAsiaTheme="majorEastAsia" w:hAnsiTheme="majorHAnsi" w:cs="Calibri"/>
         </w:rPr>
-      </w:pPr>
-      <w:r>
+        <w:t>No automation</w:t>
+      </w:r>
+    </w:p>
+    <w:p>
+      <w:pPr>
         <w:rPr>
           <w:rStyle w:val="normaltextrun"/>
           <w:rFonts w:asciiTheme="majorHAnsi" w:eastAsiaTheme="majorEastAsia" w:hAnsiTheme="majorHAnsi" w:cs="Calibri"/>
         </w:rPr>
-        <w:t>No automation</w:t>
-      </w:r>
-    </w:p>
-    <w:p>
-      <w:pPr>
+      </w:pPr>
+      <w:r>
         <w:rPr>
           <w:rStyle w:val="normaltextrun"/>
           <w:rFonts w:asciiTheme="majorHAnsi" w:eastAsiaTheme="majorEastAsia" w:hAnsiTheme="majorHAnsi" w:cs="Calibri"/>
         </w:rPr>
-      </w:pPr>
-      <w:r>
+        <w:t>Driver assistance</w:t>
+      </w:r>
+    </w:p>
+    <w:p>
+      <w:pPr>
         <w:rPr>
           <w:rStyle w:val="normaltextrun"/>
           <w:rFonts w:asciiTheme="majorHAnsi" w:eastAsiaTheme="majorEastAsia" w:hAnsiTheme="majorHAnsi" w:cs="Calibri"/>
         </w:rPr>
-        <w:t>Driver assistance</w:t>
-      </w:r>
-    </w:p>
-    <w:p>
-      <w:pPr>
+      </w:pPr>
+      <w:r>
         <w:rPr>
           <w:rStyle w:val="normaltextrun"/>
           <w:rFonts w:asciiTheme="majorHAnsi" w:eastAsiaTheme="majorEastAsia" w:hAnsiTheme="majorHAnsi" w:cs="Calibri"/>
         </w:rPr>
-      </w:pPr>
-      <w:r>
+        <w:t>Partial Automation</w:t>
+      </w:r>
+    </w:p>
+    <w:p>
+      <w:pPr>
         <w:rPr>
           <w:rStyle w:val="normaltextrun"/>
           <w:rFonts w:asciiTheme="majorHAnsi" w:eastAsiaTheme="majorEastAsia" w:hAnsiTheme="majorHAnsi" w:cs="Calibri"/>
         </w:rPr>
-        <w:t>Partial Automation</w:t>
-      </w:r>
-    </w:p>
-    <w:p>
-      <w:pPr>
+      </w:pPr>
+      <w:r>
         <w:rPr>
           <w:rStyle w:val="normaltextrun"/>
           <w:rFonts w:asciiTheme="majorHAnsi" w:eastAsiaTheme="majorEastAsia" w:hAnsiTheme="majorHAnsi" w:cs="Calibri"/>
         </w:rPr>
-      </w:pPr>
-      <w:r>
+        <w:t>Conditional Automation</w:t>
+      </w:r>
+    </w:p>
+    <w:p>
+      <w:pPr>
         <w:rPr>
           <w:rStyle w:val="normaltextrun"/>
           <w:rFonts w:asciiTheme="majorHAnsi" w:eastAsiaTheme="majorEastAsia" w:hAnsiTheme="majorHAnsi" w:cs="Calibri"/>
         </w:rPr>
-        <w:t>Conditional Automation</w:t>
-      </w:r>
-    </w:p>
-    <w:p>
-      <w:pPr>
+      </w:pPr>
+      <w:r>
         <w:rPr>
           <w:rStyle w:val="normaltextrun"/>
           <w:rFonts w:asciiTheme="majorHAnsi" w:eastAsiaTheme="majorEastAsia" w:hAnsiTheme="majorHAnsi" w:cs="Calibri"/>
         </w:rPr>
-      </w:pPr>
-      <w:r>
+        <w:t>High Automation</w:t>
+      </w:r>
+    </w:p>
+    <w:p>
+      <w:pPr>
         <w:rPr>
           <w:rStyle w:val="normaltextrun"/>
           <w:rFonts w:asciiTheme="majorHAnsi" w:eastAsiaTheme="majorEastAsia" w:hAnsiTheme="majorHAnsi" w:cs="Calibri"/>
         </w:rPr>
-        <w:t>High Automation</w:t>
-      </w:r>
-    </w:p>
-    <w:p>
-      <w:pPr>
+      </w:pPr>
+      <w:r>
         <w:rPr>
           <w:rStyle w:val="normaltextrun"/>
           <w:rFonts w:asciiTheme="majorHAnsi" w:eastAsiaTheme="majorEastAsia" w:hAnsiTheme="majorHAnsi" w:cs="Calibri"/>
         </w:rPr>
-      </w:pPr>
-      <w:r>
+        <w:t>Full Automation</w:t>
+      </w:r>
+    </w:p>
+    <w:p>
+      <w:pPr>
         <w:rPr>
           <w:rStyle w:val="normaltextrun"/>
           <w:rFonts w:asciiTheme="majorHAnsi" w:eastAsiaTheme="majorEastAsia" w:hAnsiTheme="majorHAnsi" w:cs="Calibri"/>
         </w:rPr>
-        <w:t>Full Automation</w:t>
-      </w:r>
-    </w:p>
-    <w:p>
-      <w:pPr>
+      </w:pPr>
+      <w:r>
         <w:rPr>
           <w:rStyle w:val="normaltextrun"/>
           <w:rFonts w:asciiTheme="majorHAnsi" w:eastAsiaTheme="majorEastAsia" w:hAnsiTheme="majorHAnsi" w:cs="Calibri"/>
         </w:rPr>
-      </w:pPr>
-      <w:r>
+        <w:t>Stage 1 involves no automation at all. Everything from winding the windows up and down to shifting the gears was all done manually.</w:t>
+      </w:r>
+    </w:p>
+    <w:p>
+      <w:pPr>
         <w:rPr>
           <w:rStyle w:val="normaltextrun"/>
           <w:rFonts w:asciiTheme="majorHAnsi" w:eastAsiaTheme="majorEastAsia" w:hAnsiTheme="majorHAnsi" w:cs="Calibri"/>
         </w:rPr>
-        <w:t>Stage 1 involves no automation at all. Everything from winding the windows up and down to shifting the gears was all done manually.</w:t>
-      </w:r>
-    </w:p>
-    <w:p>
-      <w:pPr>
+      </w:pPr>
+      <w:r>
         <w:rPr>
           <w:rStyle w:val="normaltextrun"/>
           <w:rFonts w:asciiTheme="majorHAnsi" w:eastAsiaTheme="majorEastAsia" w:hAnsiTheme="majorHAnsi" w:cs="Calibri"/>
         </w:rPr>
-      </w:pPr>
-      <w:r>
+        <w:t>Stage 2, or ‘driver assistance’ includes a small amount of assistance with things such as steering and braking. We are now past this stage and have moved mostly into stage 3.</w:t>
+      </w:r>
+    </w:p>
+    <w:p>
+      <w:pPr>
         <w:rPr>
           <w:rStyle w:val="normaltextrun"/>
           <w:rFonts w:asciiTheme="majorHAnsi" w:eastAsiaTheme="majorEastAsia" w:hAnsiTheme="majorHAnsi" w:cs="Calibri"/>
         </w:rPr>
-        <w:t>Stage 2, or ‘driver assistance’ includes a small amount of assistance with things such as steering and braking. We are now past this stage and have moved mostly into stage 3.</w:t>
-      </w:r>
-    </w:p>
-    <w:p>
-      <w:pPr>
+      </w:pPr>
+      <w:r>
         <w:rPr>
           <w:rStyle w:val="normaltextrun"/>
           <w:rFonts w:asciiTheme="majorHAnsi" w:eastAsiaTheme="majorEastAsia" w:hAnsiTheme="majorHAnsi" w:cs="Calibri"/>
         </w:rPr>
-      </w:pPr>
-      <w:r>
+        <w:t>Stage 3, or ‘partial automation’ is our current stage within society. There are several automated functions such as parking on their own (in some cars) and some cars can even drive on their own for a period on highways, as seen with Tesla’s autopilot function.</w:t>
+      </w:r>
+    </w:p>
+    <w:p>
+      <w:pPr>
         <w:rPr>
           <w:rStyle w:val="normaltextrun"/>
           <w:rFonts w:asciiTheme="majorHAnsi" w:eastAsiaTheme="majorEastAsia" w:hAnsiTheme="majorHAnsi" w:cs="Calibri"/>
         </w:rPr>
-        <w:t>Stage 3, or ‘partial automation’ is our current stage within society. There are several automated functions such as parking on their own (in some cars) and some cars can even drive on their own for a period on highways, as seen with Tesla’s autopilot function.</w:t>
-      </w:r>
-    </w:p>
-    <w:p>
-      <w:pPr>
+      </w:pPr>
+      <w:r>
         <w:rPr>
           <w:rStyle w:val="normaltextrun"/>
           <w:rFonts w:asciiTheme="majorHAnsi" w:eastAsiaTheme="majorEastAsia" w:hAnsiTheme="majorHAnsi" w:cs="Calibri"/>
         </w:rPr>
-      </w:pPr>
-      <w:r>
+        <w:t>Stage 4, or ‘conditional automation’ is the next stage of automation that we have yet to reach. This is where all driving functions are autonomous, however you can still take over the steering wheel.</w:t>
+      </w:r>
+    </w:p>
+    <w:p>
+      <w:pPr>
         <w:rPr>
           <w:rStyle w:val="normaltextrun"/>
           <w:rFonts w:asciiTheme="majorHAnsi" w:eastAsiaTheme="majorEastAsia" w:hAnsiTheme="majorHAnsi" w:cs="Calibri"/>
         </w:rPr>
-        <w:t>Stage 4, or ‘conditional automation’ is the next stage of automation that we have yet to reach. This is where all driving functions are autonomous, however you can still take over the steering wheel.</w:t>
-      </w:r>
-    </w:p>
-    <w:p>
-      <w:pPr>
+      </w:pPr>
+      <w:r>
         <w:rPr>
           <w:rStyle w:val="normaltextrun"/>
           <w:rFonts w:asciiTheme="majorHAnsi" w:eastAsiaTheme="majorEastAsia" w:hAnsiTheme="majorHAnsi" w:cs="Calibri"/>
         </w:rPr>
-      </w:pPr>
-      <w:r>
+        <w:t>Stage 5, or ‘high automation’ is where there is no driver necessary and the car work fully on its own.</w:t>
+      </w:r>
+    </w:p>
+    <w:p>
+      <w:pPr>
         <w:rPr>
           <w:rStyle w:val="normaltextrun"/>
           <w:rFonts w:asciiTheme="majorHAnsi" w:eastAsiaTheme="majorEastAsia" w:hAnsiTheme="majorHAnsi" w:cs="Calibri"/>
         </w:rPr>
-        <w:t>Stage 5, or ‘high automation’ is where there is no driver necessary and the car work fully on its own.</w:t>
-      </w:r>
-    </w:p>
-    <w:p>
-      <w:pPr>
+      </w:pPr>
+      <w:r>
         <w:rPr>
           <w:rStyle w:val="normaltextrun"/>
           <w:rFonts w:asciiTheme="majorHAnsi" w:eastAsiaTheme="majorEastAsia" w:hAnsiTheme="majorHAnsi" w:cs="Calibri"/>
         </w:rPr>
-      </w:pPr>
+        <w:t>Stage 6 involves full automation with no driver’s seat and no steering wheel</w:t>
+      </w:r>
       <w:r>
         <w:rPr>
           <w:rStyle w:val="normaltextrun"/>
           <w:rFonts w:asciiTheme="majorHAnsi" w:eastAsiaTheme="majorEastAsia" w:hAnsiTheme="majorHAnsi" w:cs="Calibri"/>
         </w:rPr>
-        <w:t>Stage 6 involves full automation with no driver’s seat and no steering wheel</w:t>
-      </w:r>
-      <w:r>
+        <w:t>.</w:t>
+      </w:r>
+    </w:p>
+    <w:p>
+      <w:pPr>
         <w:rPr>
           <w:rStyle w:val="normaltextrun"/>
           <w:rFonts w:asciiTheme="majorHAnsi" w:eastAsiaTheme="majorEastAsia" w:hAnsiTheme="majorHAnsi" w:cs="Calibri"/>
         </w:rPr>
-        <w:t>.</w:t>
-      </w:r>
-    </w:p>
-    <w:p>
-      <w:pPr>
+      </w:pPr>
+      <w:r>
         <w:rPr>
           <w:rStyle w:val="normaltextrun"/>
           <w:rFonts w:asciiTheme="majorHAnsi" w:eastAsiaTheme="majorEastAsia" w:hAnsiTheme="majorHAnsi" w:cs="Calibri"/>
         </w:rPr>
-      </w:pPr>
-      <w:r>
+        <w:t>I think within the next 3 years, especially now with covid-19 continuing to slow the economy, autonomous vehicles may take a back seat. The next stage is for all driving to be automated within a car, which has already been attained by several technology companies across the globe. However, the hardest thing for these companies to make an impact will be for them to try and obtain consumer trust.</w:t>
+      </w:r>
+    </w:p>
+    <w:p>
+      <w:pPr>
         <w:rPr>
           <w:rStyle w:val="normaltextrun"/>
           <w:rFonts w:asciiTheme="majorHAnsi" w:eastAsiaTheme="majorEastAsia" w:hAnsiTheme="majorHAnsi" w:cs="Calibri"/>
         </w:rPr>
-        <w:t>I think within the next 3 years, especially now with covid-19 continuing to slow the economy, autonomous vehicles may take a back seat. The next stage is for all driving to be automated within a car, which has already been attained by several technology companies across the globe. However, the hardest thing for these companies to make an impact will be for them to try and obtain consumer trust.</w:t>
-      </w:r>
-    </w:p>
-    <w:p>
-      <w:pPr>
+      </w:pPr>
+      <w:r>
         <w:rPr>
           <w:rStyle w:val="normaltextrun"/>
           <w:rFonts w:asciiTheme="majorHAnsi" w:eastAsiaTheme="majorEastAsia" w:hAnsiTheme="majorHAnsi" w:cs="Calibri"/>
         </w:rPr>
-      </w:pPr>
-      <w:r>
+        <w:t>That is the biggest test for autonomous cars. Consumer trust. Even though there is resounding evidence that majority of deaths associated with cars is human error, people are still very hesitant to put their trust in technology.</w:t>
+      </w:r>
+    </w:p>
+    <w:p>
+      <w:pPr>
         <w:rPr>
           <w:rStyle w:val="normaltextrun"/>
           <w:rFonts w:asciiTheme="majorHAnsi" w:eastAsiaTheme="majorEastAsia" w:hAnsiTheme="majorHAnsi" w:cs="Calibri"/>
         </w:rPr>
-        <w:t>That is the biggest test for autonomous cars. Consumer trust. Even though there is resounding evidence that majority of deaths associated with cars is human error, people are still very hesitant to put their trust in technology.</w:t>
-      </w:r>
-    </w:p>
-    <w:p>
-      <w:pPr>
+      </w:pPr>
+      <w:r>
         <w:rPr>
           <w:rStyle w:val="normaltextrun"/>
           <w:rFonts w:asciiTheme="majorHAnsi" w:eastAsiaTheme="majorEastAsia" w:hAnsiTheme="majorHAnsi" w:cs="Calibri"/>
         </w:rPr>
-      </w:pPr>
+        <w:t xml:space="preserve">The further development of autonomous vehicles will be astronomical. There is so much potential in self driving vehicles, now more than ever. Lives will be saved through the elimination of human error on the roads, quality of life for the elderly will increase </w:t>
+      </w:r>
       <w:r>
         <w:rPr>
           <w:rStyle w:val="normaltextrun"/>
           <w:rFonts w:asciiTheme="majorHAnsi" w:eastAsiaTheme="majorEastAsia" w:hAnsiTheme="majorHAnsi" w:cs="Calibri"/>
         </w:rPr>
-        <w:t xml:space="preserve">The further development of autonomous vehicles will be astronomical. There is so much potential in self driving vehicles, now more than ever. Lives will be saved through the elimination of human error on the roads, quality of life for the elderly will increase </w:t>
-      </w:r>
-      <w:r>
+        <w:lastRenderedPageBreak/>
+        <w:t>exponentially due to them now having access to driverless cars to get around and the economy in general will benefit.</w:t>
+      </w:r>
+    </w:p>
+    <w:p>
+      <w:pPr>
         <w:rPr>
           <w:rStyle w:val="normaltextrun"/>
           <w:rFonts w:asciiTheme="majorHAnsi" w:eastAsiaTheme="majorEastAsia" w:hAnsiTheme="majorHAnsi" w:cs="Calibri"/>
         </w:rPr>
-        <w:lastRenderedPageBreak/>
-        <w:t>exponentially due to them now having access to driverless cars to get around and the economy in general will benefit.</w:t>
-      </w:r>
-    </w:p>
-    <w:p>
-      <w:pPr>
+      </w:pPr>
+      <w:r>
         <w:rPr>
           <w:rStyle w:val="normaltextrun"/>
           <w:rFonts w:asciiTheme="majorHAnsi" w:eastAsiaTheme="majorEastAsia" w:hAnsiTheme="majorHAnsi" w:cs="Calibri"/>
         </w:rPr>
-      </w:pPr>
-      <w:r>
+        <w:t>You may even be able to be on your phone while ‘driving’ or have a beer and not be a danger to society. This is a world I want to live in!</w:t>
+      </w:r>
+    </w:p>
+    <w:p>
+      <w:pPr>
         <w:rPr>
           <w:rStyle w:val="normaltextrun"/>
           <w:rFonts w:asciiTheme="majorHAnsi" w:eastAsiaTheme="majorEastAsia" w:hAnsiTheme="majorHAnsi" w:cs="Calibri"/>
         </w:rPr>
-        <w:t>You may even be able to be on your phone while ‘driving’ or have a beer and not be a danger to society. This is a world I want to live in!</w:t>
-      </w:r>
-    </w:p>
-    <w:p>
-      <w:pPr>
+      </w:pPr>
+      <w:r>
         <w:rPr>
           <w:rStyle w:val="normaltextrun"/>
           <w:rFonts w:asciiTheme="majorHAnsi" w:eastAsiaTheme="majorEastAsia" w:hAnsiTheme="majorHAnsi" w:cs="Calibri"/>
         </w:rPr>
-      </w:pPr>
+        <w:t xml:space="preserve">There may however be negative affects to this situation. There are people who believe that there are “ethical and psychological concerns about their behaviour in critical, non-routine traffic situations that potentially involve fatalities” </w:t>
+      </w:r>
       <w:r>
         <w:rPr>
           <w:rStyle w:val="normaltextrun"/>
           <w:rFonts w:asciiTheme="majorHAnsi" w:eastAsiaTheme="majorEastAsia" w:hAnsiTheme="majorHAnsi" w:cs="Calibri"/>
         </w:rPr>
-        <w:t xml:space="preserve">There may however be negative affects to this situation. There are people who believe that there are “ethical and psychological concerns about their behaviour in critical, non-routine traffic situations that potentially involve fatalities” </w:t>
+        <w:t>[</w:t>
       </w:r>
       <w:r>
         <w:rPr>
           <w:rStyle w:val="normaltextrun"/>
           <w:rFonts w:asciiTheme="majorHAnsi" w:eastAsiaTheme="majorEastAsia" w:hAnsiTheme="majorHAnsi" w:cs="Calibri"/>
         </w:rPr>
-        <w:t>[</w:t>
+        <w:t>33</w:t>
       </w:r>
       <w:r>
         <w:rPr>
           <w:rStyle w:val="normaltextrun"/>
           <w:rFonts w:asciiTheme="majorHAnsi" w:eastAsiaTheme="majorEastAsia" w:hAnsiTheme="majorHAnsi" w:cs="Calibri"/>
         </w:rPr>
-        <w:t>33</w:t>
+        <w:t>]</w:t>
       </w:r>
       <w:r>
         <w:rPr>
           <w:rStyle w:val="normaltextrun"/>
           <w:rFonts w:asciiTheme="majorHAnsi" w:eastAsiaTheme="majorEastAsia" w:hAnsiTheme="majorHAnsi" w:cs="Calibri"/>
         </w:rPr>
-        <w:t>]</w:t>
-      </w:r>
-      <w:r>
+        <w:t>. For example, what is an autonomous vehicle going to do when faced with a decision hit a 4-year-old child or a 65-year-old man? Every person is different, but it poses the question. What is the right answer? This is the greatest steppingstone that these researchers and companies need to figure out.</w:t>
+      </w:r>
+    </w:p>
+    <w:p>
+      <w:pPr>
         <w:rPr>
           <w:rStyle w:val="normaltextrun"/>
           <w:rFonts w:asciiTheme="majorHAnsi" w:eastAsiaTheme="majorEastAsia" w:hAnsiTheme="majorHAnsi" w:cs="Calibri"/>
         </w:rPr>
-        <w:t>. For example, what is an autonomous vehicle going to do when faced with a decision hit a 4-year-old child or a 65-year-old man? Every person is different, but it poses the question. What is the right answer? This is the greatest steppingstone that these researchers and companies need to figure out.</w:t>
-      </w:r>
-    </w:p>
-    <w:p>
-      <w:pPr>
+      </w:pPr>
+      <w:r>
         <w:rPr>
           <w:rStyle w:val="normaltextrun"/>
           <w:rFonts w:asciiTheme="majorHAnsi" w:eastAsiaTheme="majorEastAsia" w:hAnsiTheme="majorHAnsi" w:cs="Calibri"/>
         </w:rPr>
-      </w:pPr>
+        <w:t>People most affected by this will be people who drive for a job, truck, tram, taxi drivers among them. These are jobs that will now be replaced or made redundant</w:t>
+      </w:r>
       <w:r>
         <w:rPr>
           <w:rStyle w:val="normaltextrun"/>
           <w:rFonts w:asciiTheme="majorHAnsi" w:eastAsiaTheme="majorEastAsia" w:hAnsiTheme="majorHAnsi" w:cs="Calibri"/>
         </w:rPr>
-        <w:t>People most affected by this will be people who drive for a job, truck, tram, taxi drivers among them. These are jobs that will now be replaced or made redundant</w:t>
+        <w:t>;</w:t>
       </w:r>
       <w:r>
         <w:rPr>
           <w:rStyle w:val="normaltextrun"/>
           <w:rFonts w:asciiTheme="majorHAnsi" w:eastAsiaTheme="majorEastAsia" w:hAnsiTheme="majorHAnsi" w:cs="Calibri"/>
         </w:rPr>
-        <w:t>;</w:t>
-      </w:r>
-      <w:r>
+        <w:t xml:space="preserve"> however, it may also create jobs as well.</w:t>
+      </w:r>
+    </w:p>
+    <w:p>
+      <w:pPr>
         <w:rPr>
           <w:rStyle w:val="normaltextrun"/>
           <w:rFonts w:asciiTheme="majorHAnsi" w:eastAsiaTheme="majorEastAsia" w:hAnsiTheme="majorHAnsi" w:cs="Calibri"/>
         </w:rPr>
-        <w:t xml:space="preserve"> however, it may also create jobs as well.</w:t>
-      </w:r>
-    </w:p>
-    <w:p>
-      <w:pPr>
+      </w:pPr>
+      <w:r>
         <w:rPr>
           <w:rStyle w:val="normaltextrun"/>
           <w:rFonts w:asciiTheme="majorHAnsi" w:eastAsiaTheme="majorEastAsia" w:hAnsiTheme="majorHAnsi" w:cs="Calibri"/>
         </w:rPr>
-      </w:pPr>
-      <w:r>
+        <w:t>Jobs in the technology industry will increase as more and more IT specialists will be required by car manufacturing companies who want to compete. IT is and will be a huge part of our future and so jobs in this field are only set to grow from any technological advances into the future.</w:t>
+      </w:r>
+    </w:p>
+    <w:p>
+      <w:pPr>
         <w:rPr>
           <w:rStyle w:val="normaltextrun"/>
           <w:rFonts w:asciiTheme="majorHAnsi" w:eastAsiaTheme="majorEastAsia" w:hAnsiTheme="majorHAnsi" w:cs="Calibri"/>
         </w:rPr>
-        <w:t>Jobs in the technology industry will increase as more and more IT specialists will be required by car manufacturing companies who want to compete. IT is and will be a huge part of our future and so jobs in this field are only set to grow from any technological advances into the future.</w:t>
-      </w:r>
-    </w:p>
-    <w:p>
-      <w:pPr>
+      </w:pPr>
+      <w:r>
         <w:rPr>
           <w:rStyle w:val="normaltextrun"/>
           <w:rFonts w:asciiTheme="majorHAnsi" w:eastAsiaTheme="majorEastAsia" w:hAnsiTheme="majorHAnsi" w:cs="Calibri"/>
         </w:rPr>
-      </w:pPr>
+        <w:t>T</w:t>
+      </w:r>
       <w:r>
         <w:rPr>
           <w:rStyle w:val="normaltextrun"/>
           <w:rFonts w:asciiTheme="majorHAnsi" w:eastAsiaTheme="majorEastAsia" w:hAnsiTheme="majorHAnsi" w:cs="Calibri"/>
         </w:rPr>
-        <w:t>T</w:t>
-      </w:r>
-      <w:r>
+        <w:t>his will not affect my day to day life at all. I hardly drive at all as I live in a small country town and work 2 minutes away and so this will not affect me for some time. However, several family members live and work in the city and so for them life will change drastically.</w:t>
+      </w:r>
+    </w:p>
+    <w:p>
+      <w:pPr>
         <w:rPr>
           <w:rStyle w:val="normaltextrun"/>
           <w:rFonts w:asciiTheme="majorHAnsi" w:eastAsiaTheme="majorEastAsia" w:hAnsiTheme="majorHAnsi" w:cs="Calibri"/>
         </w:rPr>
-        <w:t>his will not affect my day to day life at all. I hardly drive at all as I live in a small country town and work 2 minutes away and so this will not affect me for some time. However, several family members live and work in the city and so for them life will change drastically.</w:t>
-      </w:r>
-    </w:p>
-    <w:p>
-      <w:pPr>
+      </w:pPr>
+      <w:r>
         <w:rPr>
           <w:rStyle w:val="normaltextrun"/>
           <w:rFonts w:asciiTheme="majorHAnsi" w:eastAsiaTheme="majorEastAsia" w:hAnsiTheme="majorHAnsi" w:cs="Calibri"/>
         </w:rPr>
-      </w:pPr>
-      <w:r>
+        <w:t>Soon enough, for people living in urban areas, the number of autonomous vehicles on the roads will increase essentially giving people more time in their day to work or play. Trams will be automated and so will trains. Travelling long distances to visit family and friends will be much more enjoyable and easy once vehicles are autonomous.</w:t>
+      </w:r>
+    </w:p>
+    <w:p>
+      <w:pPr>
         <w:rPr>
           <w:rStyle w:val="normaltextrun"/>
           <w:rFonts w:asciiTheme="majorHAnsi" w:eastAsiaTheme="majorEastAsia" w:hAnsiTheme="majorHAnsi" w:cs="Calibri"/>
         </w:rPr>
-        <w:t>Soon enough, for people living in urban areas, the number of autonomous vehicles on the roads will increase essentially giving people more time in their day to work or play. Trams will be automated and so will trains. Travelling long distances to visit family and friends will be much more enjoyable and easy once vehicles are autonomous.</w:t>
-      </w:r>
-    </w:p>
-    <w:p>
-      <w:pPr>
+      </w:pPr>
+      <w:r>
         <w:rPr>
           <w:rStyle w:val="normaltextrun"/>
           <w:rFonts w:asciiTheme="majorHAnsi" w:eastAsiaTheme="majorEastAsia" w:hAnsiTheme="majorHAnsi" w:cs="Calibri"/>
         </w:rPr>
-      </w:pPr>
+        <w:t>I feel there are 3 main things to take away when thinking about autonomous vehicles</w:t>
+      </w:r>
       <w:r>
         <w:rPr>
           <w:rStyle w:val="normaltextrun"/>
           <w:rFonts w:asciiTheme="majorHAnsi" w:eastAsiaTheme="majorEastAsia" w:hAnsiTheme="majorHAnsi" w:cs="Calibri"/>
         </w:rPr>
-        <w:t>I feel there are 3 main things to take away when thinking about autonomous vehicles</w:t>
-      </w:r>
-      <w:r>
+        <w:t>:</w:t>
+      </w:r>
+    </w:p>
+    <w:p>
+      <w:pPr>
         <w:rPr>
           <w:rStyle w:val="normaltextrun"/>
           <w:rFonts w:asciiTheme="majorHAnsi" w:eastAsiaTheme="majorEastAsia" w:hAnsiTheme="majorHAnsi" w:cs="Calibri"/>
         </w:rPr>
-        <w:t>:</w:t>
-      </w:r>
-    </w:p>
-    <w:p>
-      <w:pPr>
+      </w:pPr>
+      <w:r>
         <w:rPr>
           <w:rStyle w:val="normaltextrun"/>
           <w:rFonts w:asciiTheme="majorHAnsi" w:eastAsiaTheme="majorEastAsia" w:hAnsiTheme="majorHAnsi" w:cs="Calibri"/>
         </w:rPr>
-      </w:pPr>
-      <w:r>
+        <w:t>Safety – we know that many deaths on the roads are caused by human error which may be eliminated with autonomous vehicles and make our roads safer than ever.</w:t>
+      </w:r>
+    </w:p>
+    <w:p>
+      <w:pPr>
         <w:rPr>
           <w:rStyle w:val="normaltextrun"/>
           <w:rFonts w:asciiTheme="majorHAnsi" w:eastAsiaTheme="majorEastAsia" w:hAnsiTheme="majorHAnsi" w:cs="Calibri"/>
         </w:rPr>
-        <w:t>Safety – we know that many deaths on the roads are caused by human error which may be eliminated with autonomous vehicles and make our roads safer than ever.</w:t>
-      </w:r>
-    </w:p>
-    <w:p>
-      <w:pPr>
+      </w:pPr>
+      <w:r>
         <w:rPr>
           <w:rStyle w:val="normaltextrun"/>
           <w:rFonts w:asciiTheme="majorHAnsi" w:eastAsiaTheme="majorEastAsia" w:hAnsiTheme="majorHAnsi" w:cs="Calibri"/>
         </w:rPr>
-      </w:pPr>
+        <w:t xml:space="preserve">Convenience – for most people, driving is a chore. We aren’t excited about getting in the </w:t>
+      </w:r>
       <w:r>
         <w:rPr>
           <w:rStyle w:val="normaltextrun"/>
           <w:rFonts w:asciiTheme="majorHAnsi" w:eastAsiaTheme="majorEastAsia" w:hAnsiTheme="majorHAnsi" w:cs="Calibri"/>
         </w:rPr>
-        <w:t xml:space="preserve">Convenience – for most people, driving is a chore. We </w:t>
-      </w:r>
-      <w:proofErr w:type="gramStart"/>
+        <w:t>car,</w:t>
+      </w:r>
       <w:r>
         <w:rPr>
           <w:rStyle w:val="normaltextrun"/>
           <w:rFonts w:asciiTheme="majorHAnsi" w:eastAsiaTheme="majorEastAsia" w:hAnsiTheme="majorHAnsi" w:cs="Calibri"/>
         </w:rPr>
-        <w:t>aren’t</w:t>
-      </w:r>
-      <w:proofErr w:type="gramEnd"/>
-      <w:r>
+        <w:t xml:space="preserve"> but we do it because it’s the easiest way to get to and from work. If we no longer have to drive the car and we are essentially another passenger, think of the things you can do on the way to work now that you once could not. Do your makeup, catch up on the morning news, watch your favourite tv show. The possibilities are endless.</w:t>
+      </w:r>
+    </w:p>
+    <w:p>
+      <w:pPr>
         <w:rPr>
           <w:rStyle w:val="normaltextrun"/>
           <w:rFonts w:asciiTheme="majorHAnsi" w:eastAsiaTheme="majorEastAsia" w:hAnsiTheme="majorHAnsi" w:cs="Calibri"/>
         </w:rPr>
-        <w:t xml:space="preserve"> excited about getting in the </w:t>
-      </w:r>
+      </w:pPr>
       <w:r>
         <w:rPr>
           <w:rStyle w:val="normaltextrun"/>
           <w:rFonts w:asciiTheme="majorHAnsi" w:eastAsiaTheme="majorEastAsia" w:hAnsiTheme="majorHAnsi" w:cs="Calibri"/>
         </w:rPr>
-        <w:t>car,</w:t>
+        <w:t>Cost</w:t>
       </w:r>
       <w:r>
         <w:rPr>
           <w:rStyle w:val="normaltextrun"/>
           <w:rFonts w:asciiTheme="majorHAnsi" w:eastAsiaTheme="majorEastAsia" w:hAnsiTheme="majorHAnsi" w:cs="Calibri"/>
         </w:rPr>
-        <w:t xml:space="preserve"> but we do it because it’s the easiest way to get to and from work. If we no longer </w:t>
-      </w:r>
-      <w:proofErr w:type="gramStart"/>
-      <w:r>
+        <w:t xml:space="preserve"> – autonomous vehicles will be expensive. There’s no doubt about that, in fact in my opinion most of the population won’t be able to afford one of these automated vehicles for quite some time.</w:t>
+      </w:r>
+    </w:p>
+    <w:p>
+      <w:pPr>
         <w:rPr>
           <w:rStyle w:val="normaltextrun"/>
           <w:rFonts w:asciiTheme="majorHAnsi" w:eastAsiaTheme="majorEastAsia" w:hAnsiTheme="majorHAnsi" w:cs="Calibri"/>
         </w:rPr>
-        <w:t>have to</w:t>
-      </w:r>
-      <w:proofErr w:type="gramEnd"/>
+      </w:pPr>
       <w:r>
         <w:rPr>
           <w:rStyle w:val="normaltextrun"/>
           <w:rFonts w:asciiTheme="majorHAnsi" w:eastAsiaTheme="majorEastAsia" w:hAnsiTheme="majorHAnsi" w:cs="Calibri"/>
         </w:rPr>
-        <w:t xml:space="preserve"> drive the car and we are essentially another passenger, think of the things you can do on the way to work now that you once could not. Do your makeup, catch up on the morning news, watch your favourite tv show. The possibilities are endless.</w:t>
-      </w:r>
-    </w:p>
-    <w:p>
-      <w:pPr>
-        <w:rPr>
-          <w:rStyle w:val="normaltextrun"/>
-          <w:rFonts w:asciiTheme="majorHAnsi" w:eastAsiaTheme="majorEastAsia" w:hAnsiTheme="majorHAnsi" w:cs="Calibri"/>
-        </w:rPr>
-      </w:pPr>
-      <w:r>
-        <w:rPr>
-          <w:rStyle w:val="normaltextrun"/>
-          <w:rFonts w:asciiTheme="majorHAnsi" w:eastAsiaTheme="majorEastAsia" w:hAnsiTheme="majorHAnsi" w:cs="Calibri"/>
-        </w:rPr>
-        <w:t>Cost</w:t>
-      </w:r>
-      <w:r>
-        <w:rPr>
-          <w:rStyle w:val="normaltextrun"/>
-          <w:rFonts w:asciiTheme="majorHAnsi" w:eastAsiaTheme="majorEastAsia" w:hAnsiTheme="majorHAnsi" w:cs="Calibri"/>
-        </w:rPr>
-        <w:t xml:space="preserve"> – autonomous vehicles will be expensive. </w:t>
-      </w:r>
-      <w:proofErr w:type="gramStart"/>
-      <w:r>
-        <w:rPr>
-          <w:rStyle w:val="normaltextrun"/>
-          <w:rFonts w:asciiTheme="majorHAnsi" w:eastAsiaTheme="majorEastAsia" w:hAnsiTheme="majorHAnsi" w:cs="Calibri"/>
-        </w:rPr>
-        <w:t>There’s</w:t>
-      </w:r>
-      <w:proofErr w:type="gramEnd"/>
-      <w:r>
-        <w:rPr>
-          <w:rStyle w:val="normaltextrun"/>
-          <w:rFonts w:asciiTheme="majorHAnsi" w:eastAsiaTheme="majorEastAsia" w:hAnsiTheme="majorHAnsi" w:cs="Calibri"/>
-        </w:rPr>
-        <w:t xml:space="preserve"> no doubt about that, in fact in my opinion most of the population won’t be able to afford one of these automated vehicles for quite some time.</w:t>
-      </w:r>
-    </w:p>
-    <w:p>
-      <w:pPr>
-        <w:rPr>
-          <w:rStyle w:val="normaltextrun"/>
-          <w:rFonts w:asciiTheme="majorHAnsi" w:eastAsiaTheme="majorEastAsia" w:hAnsiTheme="majorHAnsi" w:cs="Calibri"/>
-        </w:rPr>
-      </w:pPr>
-      <w:r>
-        <w:rPr>
-          <w:rStyle w:val="normaltextrun"/>
-          <w:rFonts w:asciiTheme="majorHAnsi" w:eastAsiaTheme="majorEastAsia" w:hAnsiTheme="majorHAnsi" w:cs="Calibri"/>
-        </w:rPr>
         <w:br w:type="page"/>
       </w:r>
     </w:p>
@@ -9733,15 +8840,7 @@
         <w:t xml:space="preserve">Natural language processing, </w:t>
       </w:r>
       <w:r>
-        <w:t xml:space="preserve">or NLP, is essentially the understanding of natural language to computers and the ability to generate data into natural understandable language. It is </w:t>
-      </w:r>
-      <w:proofErr w:type="gramStart"/>
-      <w:r>
-        <w:t>a very complicated</w:t>
-      </w:r>
-      <w:proofErr w:type="gramEnd"/>
-      <w:r>
-        <w:t xml:space="preserve"> aspect of technology that effectively blends computer science with linguistics. It has a storied history of continual and systematic developments that have led to the robust position it now holds in the technology industry. It is used in speech recognition, answering questions, chatterbots, machine translation and the list goes on. Most high-profile search engines, operating systems and a multitude of different programs use several different forms of natural language processing. With the rise of voice user interfaces such as Cortana, Siri or Alexa speech recognition is becoming the fastest and most convenient method of retrieving information or even giving directives to your mobile phone, computer, gaming console or car. An example of this convenience would be the ease and simplicity of commanding your mobile phone to ‘set an alarm for 9.30am’ rather than having to unlock your phone, open the application and manually set the alarm. It has also made phone calls while driving a possibility since modern cars are often equipped with Bluetooth connection and sometimes even speech recognition software of their own. As developments in natural language processing and in computing power have propelled it to new heights in the last couple decades its utility and benefits are unquestionable. Some form or another of natural language processing is ubiquitous with almost any usage of technology today. Whether that is browsing the internet, using a mobile phone or even operating household technology such as lights, </w:t>
+        <w:t xml:space="preserve">or NLP, is essentially the understanding of natural language to computers and the ability to generate data into natural understandable language. It is a very complicated aspect of technology that effectively blends computer science with linguistics. It has a storied history of continual and systematic developments that have led to the robust position it now holds in the technology industry. It is used in speech recognition, answering questions, chatterbots, machine translation and the list goes on. Most high-profile search engines, operating systems and a multitude of different programs use several different forms of natural language processing. With the rise of voice user interfaces such as Cortana, Siri or Alexa speech recognition is becoming the fastest and most convenient method of retrieving information or even giving directives to your mobile phone, computer, gaming console or car. An example of this convenience would be the ease and simplicity of commanding your mobile phone to ‘set an alarm for 9.30am’ rather than having to unlock your phone, open the application and manually set the alarm. It has also made phone calls while driving a possibility since modern cars are often equipped with Bluetooth connection and sometimes even speech recognition software of their own. As developments in natural language processing and in computing power have propelled it to new heights in the last couple decades its utility and benefits are unquestionable. Some form or another of natural language processing is ubiquitous with almost any usage of technology today. Whether that is browsing the internet, using a mobile phone or even operating household technology such as lights, </w:t>
       </w:r>
       <w:r>
         <w:t>televisions,</w:t>
@@ -9763,31 +8862,7 @@
     </w:p>
     <w:p>
       <w:r>
-        <w:t xml:space="preserve">Natural language processing is made up of two main components. One being natural language understanding and the other being natural language generation. Natural language understanding governs the ability for software to understand any given text or speech and interpret it, whereas natural language generation is the ability to construct natural language. For instance, the English language has 9 fundamental types of words which are nouns, verbs, pronouns, adjectives, adverbs, conjunctions, interjections, </w:t>
-      </w:r>
-      <w:proofErr w:type="gramStart"/>
-      <w:r>
-        <w:t>articles</w:t>
-      </w:r>
-      <w:proofErr w:type="gramEnd"/>
-      <w:r>
-        <w:t xml:space="preserve"> and prepositions. NLP software breaks down the entire English language into understandable sections and usable words to create natural language. The main way it achieves this is by executing a few processes such as tokenisation, stemming, lemmatisation, POS tags, named entity recognition and chunking. Tokenisation is the ability to section off parts of a language such as words or symbols to understand them individually. Stemming is the ability to originate words into their root forms to understand their meaning. Lemmatization is a somewhat more inclusive version of stemming. It can map words back to the original root word </w:t>
-      </w:r>
-      <w:proofErr w:type="gramStart"/>
-      <w:r>
-        <w:t>similar to</w:t>
-      </w:r>
-      <w:proofErr w:type="gramEnd"/>
-      <w:r>
-        <w:t xml:space="preserve"> stemming however it is not limited to simple conjugation or pluralisation. For example, ‘went’ would be converted into ‘go’. POS tags are tags given to words to understand their place within the language. Such as labelling a word as an adjective, noun or verb. By applying POS tags to certain kinds of words the software </w:t>
-      </w:r>
-      <w:proofErr w:type="gramStart"/>
-      <w:r>
-        <w:t>is able to</w:t>
-      </w:r>
-      <w:proofErr w:type="gramEnd"/>
-      <w:r>
-        <w:t xml:space="preserve"> understand the given sentence structure. Named entity recognition is how nouns are </w:t>
+        <w:t xml:space="preserve">Natural language processing is made up of two main components. One being natural language understanding and the other being natural language generation. Natural language understanding governs the ability for software to understand any given text or speech and interpret it, whereas natural language generation is the ability to construct natural language. For instance, the English language has 9 fundamental types of words which are nouns, verbs, pronouns, adjectives, adverbs, conjunctions, interjections, articles and prepositions. NLP software breaks down the entire English language into understandable sections and usable words to create natural language. The main way it achieves this is by executing a few processes such as tokenisation, stemming, lemmatisation, POS tags, named entity recognition and chunking. Tokenisation is the ability to section off parts of a language such as words or symbols to understand them individually. Stemming is the ability to originate words into their root forms to understand their meaning. Lemmatization is a somewhat more inclusive version of stemming. It can map words back to the original root word similar to stemming however it is not limited to simple conjugation or pluralisation. For example, ‘went’ would be converted into ‘go’. POS tags are tags given to words to understand their place within the language. Such as labelling a word as an adjective, noun or verb. By applying POS tags to certain kinds of words the software is able to understand the given sentence structure. Named entity recognition is how nouns are </w:t>
       </w:r>
       <w:r>
         <w:t>labelled to be a location, person, organisation, etc. Finally, chunks are how the individual information from the POS tags, tokenisation, stemming, lemmatization and named entity recognition all come together to form a complete and natural sentence.</w:t>
@@ -9838,23 +8913,7 @@
     </w:p>
     <w:p>
       <w:r>
-        <w:t xml:space="preserve">However, speech recognition is just one application of natural language processing. Chatterbots are another usage of NLP which are found within the realm of customer service frequently. It also pairs very well with social media. Open Universities which I happen to study through also have their own chatterbot which I have found useful in the past. Chatterbots have also served to make some types of customer service or helpdesk roles redundant as a chatterbot dispensing advice on the most common troubleshooting issues significantly cuts down the amount of inquiries the helpdesk employee is likely to receive. The oldest forms of chatterbots would rely on programmers to individually map out what a user could say and in turn map out an appropriate response. This was extremely difficult to create, maintain or update and would not account for spelling errors or most importantly other languages. As it was such a taxing application of natural language processing it did not find a strong footing until </w:t>
-      </w:r>
-      <w:proofErr w:type="gramStart"/>
-      <w:r>
-        <w:t>very large</w:t>
-      </w:r>
-      <w:proofErr w:type="gramEnd"/>
-      <w:r>
-        <w:t xml:space="preserve"> sample sizes of human to human interaction data was available. This allowed artificial intelligence to spear head and streamline the process which could account for multiple languages, Large diverse vocabularies, words with multiple meanings, unique word play, </w:t>
-      </w:r>
-      <w:proofErr w:type="gramStart"/>
-      <w:r>
-        <w:t>expressions</w:t>
-      </w:r>
-      <w:proofErr w:type="gramEnd"/>
-      <w:r>
-        <w:t xml:space="preserve"> or slang. This has all led to chatterbots being so believable that they can have a complete conversation with someone and be a convincing substitute for human interaction.</w:t>
+        <w:t>However, speech recognition is just one application of natural language processing. Chatterbots are another usage of NLP which are found within the realm of customer service frequently. It also pairs very well with social media. Open Universities which I happen to study through also have their own chatterbot which I have found useful in the past. Chatterbots have also served to make some types of customer service or helpdesk roles redundant as a chatterbot dispensing advice on the most common troubleshooting issues significantly cuts down the amount of inquiries the helpdesk employee is likely to receive. The oldest forms of chatterbots would rely on programmers to individually map out what a user could say and in turn map out an appropriate response. This was extremely difficult to create, maintain or update and would not account for spelling errors or most importantly other languages. As it was such a taxing application of natural language processing it did not find a strong footing until very large sample sizes of human to human interaction data was available. This allowed artificial intelligence to spear head and streamline the process which could account for multiple languages, Large diverse vocabularies, words with multiple meanings, unique word play, expressions or slang. This has all led to chatterbots being so believable that they can have a complete conversation with someone and be a convincing substitute for human interaction.</w:t>
       </w:r>
     </w:p>
     <w:p>
@@ -9960,15 +9019,7 @@
         <w:t xml:space="preserve"> </w:t>
       </w:r>
       <w:r>
-        <w:t xml:space="preserve">(ML) is an approach to achieve artificial intelligence through systems that can learn from experience to find patters in data. Machine learning involves teaching a computer to recognise patterns through large amounts of examples, this is different compared to programming specific rules. You can reuse machine learning with different types of data which makes it </w:t>
-      </w:r>
-      <w:proofErr w:type="gramStart"/>
-      <w:r>
-        <w:t>very powerful</w:t>
-      </w:r>
-      <w:proofErr w:type="gramEnd"/>
-      <w:r>
-        <w:t xml:space="preserve">. Machine Learning can be considered a subset </w:t>
+        <w:t xml:space="preserve">(ML) is an approach to achieve artificial intelligence through systems that can learn from experience to find patters in data. Machine learning involves teaching a computer to recognise patterns through large amounts of examples, this is different compared to programming specific rules. You can reuse machine learning with different types of data which makes it very powerful. Machine Learning can be considered a subset </w:t>
       </w:r>
       <w:r>
         <w:t xml:space="preserve">of </w:t>
@@ -10007,15 +9058,7 @@
     </w:p>
     <w:p>
       <w:r>
-        <w:t xml:space="preserve">The biggest inhibitor for machine learning is processing power and data availability. The second data availability is being solved every day with more and more people online and processes slowly being “digitised”.  As data becomes available machine learning enables people to process and understand the data we are accessing, this is a matter of time and not technical limitations. The other issue is processing power </w:t>
-      </w:r>
-      <w:proofErr w:type="gramStart"/>
-      <w:r>
-        <w:t>at the moment</w:t>
-      </w:r>
-      <w:proofErr w:type="gramEnd"/>
-      <w:r>
-        <w:t xml:space="preserve"> we are hitting caps and </w:t>
+        <w:t xml:space="preserve">The biggest inhibitor for machine learning is processing power and data availability. The second data availability is being solved every day with more and more people online and processes slowly being “digitised”.  As data becomes available machine learning enables people to process and understand the data we are accessing, this is a matter of time and not technical limitations. The other issue is processing power at the moment we are hitting caps and </w:t>
       </w:r>
       <w:r>
         <w:t>M</w:t>
@@ -10033,15 +9076,7 @@
         <w:t xml:space="preserve"> is</w:t>
       </w:r>
       <w:r>
-        <w:t xml:space="preserve"> that they can perform </w:t>
-      </w:r>
-      <w:proofErr w:type="gramStart"/>
-      <w:r>
-        <w:t>highly complex</w:t>
-      </w:r>
-      <w:proofErr w:type="gramEnd"/>
-      <w:r>
-        <w:t xml:space="preserve"> operations at supersonic speeds. Thus, they solve problems that are not currently feasible”</w:t>
+        <w:t xml:space="preserve"> that they can perform highly complex operations at supersonic speeds. Thus, they solve problems that are not currently feasible”</w:t>
       </w:r>
       <w:r>
         <w:t>.</w:t>
@@ -10061,15 +9096,7 @@
     </w:p>
     <w:p>
       <w:r>
-        <w:t xml:space="preserve">Some discussion around what is possible with the combination of Quantum Computing and Machine Learning. One of the most interesting solution would be real time language processing, many devices today are already able to do this to a high level but with Quantum Computing it would be as fast as the human ear on processing information and changing it another language. This could be done for speaking as well and even </w:t>
-      </w:r>
-      <w:proofErr w:type="gramStart"/>
-      <w:r>
-        <w:t>take into account</w:t>
-      </w:r>
-      <w:proofErr w:type="gramEnd"/>
-      <w:r>
-        <w:t xml:space="preserve"> tone and inflections. This could completely remove the gap of language between people.</w:t>
+        <w:t>Some discussion around what is possible with the combination of Quantum Computing and Machine Learning. One of the most interesting solution would be real time language processing, many devices today are already able to do this to a high level but with Quantum Computing it would be as fast as the human ear on processing information and changing it another language. This could be done for speaking as well and even take into account tone and inflections. This could completely remove the gap of language between people.</w:t>
       </w:r>
     </w:p>
     <w:p>
@@ -10094,28 +9121,12 @@
     </w:p>
     <w:p>
       <w:r>
-        <w:t xml:space="preserve">Translation – Tools have already been used to take the jobs of many translators but not all of course. It </w:t>
-      </w:r>
-      <w:proofErr w:type="gramStart"/>
-      <w:r>
-        <w:t>doesn't</w:t>
-      </w:r>
-      <w:proofErr w:type="gramEnd"/>
-      <w:r>
-        <w:t xml:space="preserve"> solve all the problems of translation but does a large amount of work for the majority.</w:t>
-      </w:r>
-    </w:p>
-    <w:p>
-      <w:r>
-        <w:t xml:space="preserve">Search Results – Search engines have never been quicker or better with the use of machine learning large amounts of data has been able to be processed and organised to </w:t>
-      </w:r>
-      <w:proofErr w:type="gramStart"/>
-      <w:r>
-        <w:t>a very high</w:t>
-      </w:r>
-      <w:proofErr w:type="gramEnd"/>
-      <w:r>
-        <w:t xml:space="preserve"> level of accuracy.</w:t>
+        <w:t>Translation – Tools have already been used to take the jobs of many translators but not all of course. It doesn't solve all the problems of translation but does a large amount of work for the majority.</w:t>
+      </w:r>
+    </w:p>
+    <w:p>
+      <w:r>
+        <w:t>Search Results – Search engines have never been quicker or better with the use of machine learning large amounts of data has been able to be processed and organised to a very high level of accuracy.</w:t>
       </w:r>
     </w:p>
     <w:p>
@@ -10139,15 +9150,7 @@
     </w:p>
     <w:p>
       <w:r>
-        <w:t xml:space="preserve">We are seeing tasks being replaced and in some cases jobs, the risk for our society sits with how we handle the jobs being replaced and not so much the tasks. Many companies are starting to predict that within the next 10 years that vehicle drivers such as truck drivers, taxi/uber drivers etc... this equates to a large portion of our current workforce. A study by </w:t>
-      </w:r>
-      <w:proofErr w:type="spellStart"/>
-      <w:r>
-        <w:t>pwc</w:t>
-      </w:r>
-      <w:proofErr w:type="spellEnd"/>
-      <w:r>
-        <w:t xml:space="preserve"> indicates that this will put 44% of workers with low education at risk. [</w:t>
+        <w:t>We are seeing tasks being replaced and in some cases jobs, the risk for our society sits with how we handle the jobs being replaced and not so much the tasks. Many companies are starting to predict that within the next 10 years that vehicle drivers such as truck drivers, taxi/uber drivers etc... this equates to a large portion of our current workforce. A study by pwc indicates that this will put 44% of workers with low education at risk. [</w:t>
       </w:r>
       <w:r>
         <w:t>39</w:t>
@@ -10158,23 +9161,7 @@
     </w:p>
     <w:p>
       <w:r>
-        <w:t xml:space="preserve">Unlike other technical advancement this </w:t>
-      </w:r>
-      <w:proofErr w:type="gramStart"/>
-      <w:r>
-        <w:t>isn't</w:t>
-      </w:r>
-      <w:proofErr w:type="gramEnd"/>
-      <w:r>
-        <w:t xml:space="preserve"> a case of creating new jobs while taking others. Machine learning has </w:t>
-      </w:r>
-      <w:proofErr w:type="gramStart"/>
-      <w:r>
-        <w:t>a very large</w:t>
-      </w:r>
-      <w:proofErr w:type="gramEnd"/>
-      <w:r>
-        <w:t xml:space="preserve"> ability to scale with processing power and data and as mentioned earlier this is starting to not be a problem with advances in computing.</w:t>
+        <w:t>Unlike other technical advancement this isn't a case of creating new jobs while taking others. Machine learning has a very large ability to scale with processing power and data and as mentioned earlier this is starting to not be a problem with advances in computing.</w:t>
       </w:r>
     </w:p>
     <w:p>
@@ -10187,15 +9174,7 @@
     </w:p>
     <w:p>
       <w:r>
-        <w:t xml:space="preserve">Machine learning </w:t>
-      </w:r>
-      <w:proofErr w:type="gramStart"/>
-      <w:r>
-        <w:t>has the ability to</w:t>
-      </w:r>
-      <w:proofErr w:type="gramEnd"/>
-      <w:r>
-        <w:t xml:space="preserve"> change how everything we do in daily life. Everything from transportation, food delivery, information processing, manual tasks. It will have a </w:t>
+        <w:t xml:space="preserve">Machine learning has the ability to change how everything we do in daily life. Everything from transportation, food delivery, information processing, manual tasks. It will have a </w:t>
       </w:r>
       <w:r>
         <w:t>wide-reaching</w:t>
@@ -10217,26 +9196,16 @@
       <w:r>
         <w:t xml:space="preserve"> I work in an industry that has not been touched by the modern technology we see in today's world. This is starting to change as more data is being made available, we are starting to see highly technical tasks becoming more and more likely to be replaced by machine learning. Labour in the building industry historically has been very specific to each building and always needed on site, as we start to see an ageing </w:t>
       </w:r>
-      <w:proofErr w:type="gramStart"/>
       <w:r>
         <w:t>workforce</w:t>
       </w:r>
-      <w:proofErr w:type="gramEnd"/>
       <w:r>
         <w:t xml:space="preserve"> we are getting less technical people replacing the onsite staff. Technology has been the tool people are latching on to replace these resources, to date we are seeing more advanced rules based programming being the largest part but now with more data available machine learning is playing a large part and starting to effect how processes that have been in place for 30+ years are now being changed to rely on machine learning to find a problem through pattern recognition and instead of routine based checks on physical equipment being told when it needs to be repaired and if its working at 100% efficiency.</w:t>
       </w:r>
     </w:p>
     <w:p>
       <w:r>
-        <w:t xml:space="preserve">My industry </w:t>
-      </w:r>
-      <w:proofErr w:type="gramStart"/>
-      <w:r>
-        <w:t>isn't</w:t>
-      </w:r>
-      <w:proofErr w:type="gramEnd"/>
-      <w:r>
-        <w:t xml:space="preserve"> the only one being </w:t>
+        <w:t xml:space="preserve">My industry isn't the only one being </w:t>
       </w:r>
       <w:r>
         <w:t>a</w:t>
@@ -10248,15 +9217,7 @@
         <w:t>self-driving</w:t>
       </w:r>
       <w:r>
-        <w:t xml:space="preserve"> cars and delivery predicted to being solve </w:t>
-      </w:r>
-      <w:proofErr w:type="gramStart"/>
-      <w:r>
-        <w:t>in the near future</w:t>
-      </w:r>
-      <w:proofErr w:type="gramEnd"/>
-      <w:r>
-        <w:t>. This could replace a large portion of the workforce and not just tasks but complete jobs without creating new jobs that can utilised the existing workforce.</w:t>
+        <w:t xml:space="preserve"> cars and delivery predicted to being solve in the near future. This could replace a large portion of the workforce and not just tasks but complete jobs without creating new jobs that can utilised the existing workforce.</w:t>
       </w:r>
     </w:p>
     <w:p>
@@ -11267,13 +10228,8 @@
       <w:r>
         <w:t xml:space="preserve">[3] </w:t>
       </w:r>
-      <w:proofErr w:type="spellStart"/>
-      <w:r>
-        <w:t>IntelliTest</w:t>
-      </w:r>
-      <w:proofErr w:type="spellEnd"/>
-      <w:r>
-        <w:t xml:space="preserve"> free IQ test</w:t>
+      <w:r>
+        <w:t>IntelliTest free IQ test</w:t>
       </w:r>
     </w:p>
     <w:p>
@@ -11808,13 +10764,8 @@
         <w:t>[11]</w:t>
       </w:r>
       <w:r>
-        <w:t xml:space="preserve"> Industry Connect software developer </w:t>
-      </w:r>
-      <w:proofErr w:type="spellStart"/>
-      <w:r>
-        <w:t>overviewe</w:t>
-      </w:r>
-      <w:proofErr w:type="spellEnd"/>
+        <w:t xml:space="preserve"> Industry Connect software developer overviewe</w:t>
+      </w:r>
     </w:p>
     <w:p>
       <w:pPr>
@@ -12095,13 +11046,8 @@
       <w:r>
         <w:t xml:space="preserve"> </w:t>
       </w:r>
-      <w:proofErr w:type="spellStart"/>
-      <w:r>
-        <w:t>Edureka</w:t>
-      </w:r>
-      <w:proofErr w:type="spellEnd"/>
-      <w:r>
-        <w:t xml:space="preserve"> DevOps engineer article</w:t>
+      <w:r>
+        <w:t>Edureka DevOps engineer article</w:t>
       </w:r>
     </w:p>
     <w:p>
@@ -12109,31 +11055,7 @@
         <w:ind w:left="720"/>
       </w:pPr>
       <w:r>
-        <w:t xml:space="preserve">"Who Is </w:t>
-      </w:r>
-      <w:proofErr w:type="gramStart"/>
-      <w:r>
-        <w:t>A</w:t>
-      </w:r>
-      <w:proofErr w:type="gramEnd"/>
-      <w:r>
-        <w:t xml:space="preserve"> DevOps Engineer? - DevOps Engineer Roles &amp; Responsibilities | </w:t>
-      </w:r>
-      <w:proofErr w:type="spellStart"/>
-      <w:r>
-        <w:t>Edureka</w:t>
-      </w:r>
-      <w:proofErr w:type="spellEnd"/>
-      <w:r>
-        <w:t xml:space="preserve">", </w:t>
-      </w:r>
-      <w:proofErr w:type="spellStart"/>
-      <w:r>
-        <w:t>Edureka</w:t>
-      </w:r>
-      <w:proofErr w:type="spellEnd"/>
-      <w:r>
-        <w:t>, 2020. [Online]</w:t>
+        <w:t>"Who Is A DevOps Engineer? - DevOps Engineer Roles &amp; Responsibilities | Edureka", Edureka, 2020. [Online]</w:t>
       </w:r>
     </w:p>
     <w:p>
@@ -12186,15 +11108,7 @@
         <w:ind w:left="720"/>
       </w:pPr>
       <w:r>
-        <w:t xml:space="preserve">What does a systems architect do? ‐ </w:t>
-      </w:r>
-      <w:proofErr w:type="spellStart"/>
-      <w:r>
-        <w:t>CareerExplorer</w:t>
-      </w:r>
-      <w:proofErr w:type="spellEnd"/>
-      <w:r>
-        <w:t>", Careerexplorer.com. [Online]</w:t>
+        <w:t>What does a systems architect do? ‐ CareerExplorer", Careerexplorer.com. [Online]</w:t>
       </w:r>
     </w:p>
     <w:p>
@@ -12367,13 +11281,8 @@
       <w:r>
         <w:t xml:space="preserve"> </w:t>
       </w:r>
-      <w:proofErr w:type="spellStart"/>
-      <w:r>
-        <w:t>Zenkit</w:t>
-      </w:r>
-      <w:proofErr w:type="spellEnd"/>
-      <w:r>
-        <w:t xml:space="preserve"> blog post on ‘agile methodology’</w:t>
+      <w:r>
+        <w:t>Zenkit blog post on ‘agile methodology’</w:t>
       </w:r>
     </w:p>
     <w:p>
@@ -12381,31 +11290,7 @@
         <w:ind w:left="720"/>
       </w:pPr>
       <w:r>
-        <w:t xml:space="preserve">D. </w:t>
-      </w:r>
-      <w:proofErr w:type="spellStart"/>
-      <w:r>
-        <w:t>Muslihat</w:t>
-      </w:r>
-      <w:proofErr w:type="spellEnd"/>
-      <w:r>
-        <w:t xml:space="preserve">, "Agile Methodology: An Overview | </w:t>
-      </w:r>
-      <w:proofErr w:type="spellStart"/>
-      <w:r>
-        <w:t>Zenkit</w:t>
-      </w:r>
-      <w:proofErr w:type="spellEnd"/>
-      <w:r>
-        <w:t xml:space="preserve">", </w:t>
-      </w:r>
-      <w:proofErr w:type="spellStart"/>
-      <w:r>
-        <w:t>Zenkit</w:t>
-      </w:r>
-      <w:proofErr w:type="spellEnd"/>
-      <w:r>
-        <w:t>, 2018. [Online]</w:t>
+        <w:t>D. Muslihat, "Agile Methodology: An Overview | Zenkit", Zenkit, 2018. [Online]</w:t>
       </w:r>
     </w:p>
     <w:p>
@@ -12455,19 +11340,11 @@
           <w:rFonts w:asciiTheme="majorHAnsi" w:hAnsiTheme="majorHAnsi"/>
         </w:rPr>
       </w:pPr>
-      <w:proofErr w:type="spellStart"/>
-      <w:r>
-        <w:rPr>
-          <w:rFonts w:asciiTheme="majorHAnsi" w:hAnsiTheme="majorHAnsi"/>
-        </w:rPr>
-        <w:t>Fruhlinger</w:t>
-      </w:r>
-      <w:proofErr w:type="spellEnd"/>
-      <w:r>
-        <w:rPr>
-          <w:rFonts w:asciiTheme="majorHAnsi" w:hAnsiTheme="majorHAnsi"/>
-        </w:rPr>
-        <w:t>, "Top cybersecurity facts, figures and statistics for 2020", CSO Online, 2020. [Online]</w:t>
+      <w:r>
+        <w:rPr>
+          <w:rFonts w:asciiTheme="majorHAnsi" w:hAnsiTheme="majorHAnsi"/>
+        </w:rPr>
+        <w:t>Fruhlinger, "Top cybersecurity facts, figures and statistics for 2020", CSO Online, 2020. [Online]</w:t>
       </w:r>
     </w:p>
     <w:p>
@@ -12533,49 +11410,7 @@
         <w:rPr>
           <w:rFonts w:asciiTheme="majorHAnsi" w:hAnsiTheme="majorHAnsi"/>
         </w:rPr>
-        <w:t xml:space="preserve">K. </w:t>
-      </w:r>
-      <w:proofErr w:type="spellStart"/>
-      <w:r>
-        <w:rPr>
-          <w:rFonts w:asciiTheme="majorHAnsi" w:hAnsiTheme="majorHAnsi"/>
-        </w:rPr>
-        <w:t>Wiggers</w:t>
-      </w:r>
-      <w:proofErr w:type="spellEnd"/>
-      <w:r>
-        <w:rPr>
-          <w:rFonts w:asciiTheme="majorHAnsi" w:hAnsiTheme="majorHAnsi"/>
-        </w:rPr>
-        <w:t xml:space="preserve">, V. Staff, S. </w:t>
-      </w:r>
-      <w:proofErr w:type="spellStart"/>
-      <w:r>
-        <w:rPr>
-          <w:rFonts w:asciiTheme="majorHAnsi" w:hAnsiTheme="majorHAnsi"/>
-        </w:rPr>
-        <w:t>Colaner</w:t>
-      </w:r>
-      <w:proofErr w:type="spellEnd"/>
-      <w:r>
-        <w:rPr>
-          <w:rFonts w:asciiTheme="majorHAnsi" w:hAnsiTheme="majorHAnsi"/>
-        </w:rPr>
-        <w:t xml:space="preserve">, K. </w:t>
-      </w:r>
-      <w:proofErr w:type="spellStart"/>
-      <w:r>
-        <w:rPr>
-          <w:rFonts w:asciiTheme="majorHAnsi" w:hAnsiTheme="majorHAnsi"/>
-        </w:rPr>
-        <w:t>Wiggers</w:t>
-      </w:r>
-      <w:proofErr w:type="spellEnd"/>
-      <w:r>
-        <w:rPr>
-          <w:rFonts w:asciiTheme="majorHAnsi" w:hAnsiTheme="majorHAnsi"/>
-        </w:rPr>
-        <w:t xml:space="preserve"> and C. O'Brien, "Area 1 Security raises $25 million for AI tools to protect against phishing", VentureBeat, 2020. [Online]</w:t>
+        <w:t>K. Wiggers, V. Staff, S. Colaner, K. Wiggers and C. O'Brien, "Area 1 Security raises $25 million for AI tools to protect against phishing", VentureBeat, 2020. [Online]</w:t>
       </w:r>
     </w:p>
     <w:p>
@@ -12750,15 +11585,7 @@
         <w:t>[27]</w:t>
       </w:r>
       <w:r>
-        <w:t xml:space="preserve"> </w:t>
-      </w:r>
-      <w:proofErr w:type="spellStart"/>
-      <w:r>
-        <w:t>DataProt</w:t>
-      </w:r>
-      <w:proofErr w:type="spellEnd"/>
-      <w:r>
-        <w:t xml:space="preserve"> article on 2020 VPN statistics</w:t>
+        <w:t xml:space="preserve"> DataProt article on 2020 VPN statistics</w:t>
       </w:r>
     </w:p>
     <w:p>
@@ -12772,35 +11599,7 @@
         <w:rPr>
           <w:rFonts w:asciiTheme="majorHAnsi" w:hAnsiTheme="majorHAnsi"/>
         </w:rPr>
-        <w:t xml:space="preserve">"VPN statistics for 2020 - Keeping internet privacy alive | </w:t>
-      </w:r>
-      <w:proofErr w:type="spellStart"/>
-      <w:r>
-        <w:rPr>
-          <w:rFonts w:asciiTheme="majorHAnsi" w:hAnsiTheme="majorHAnsi"/>
-        </w:rPr>
-        <w:t>DataProt</w:t>
-      </w:r>
-      <w:proofErr w:type="spellEnd"/>
-      <w:r>
-        <w:rPr>
-          <w:rFonts w:asciiTheme="majorHAnsi" w:hAnsiTheme="majorHAnsi"/>
-        </w:rPr>
-        <w:t xml:space="preserve">", </w:t>
-      </w:r>
-      <w:proofErr w:type="spellStart"/>
-      <w:r>
-        <w:rPr>
-          <w:rFonts w:asciiTheme="majorHAnsi" w:hAnsiTheme="majorHAnsi"/>
-        </w:rPr>
-        <w:t>DataProt</w:t>
-      </w:r>
-      <w:proofErr w:type="spellEnd"/>
-      <w:r>
-        <w:rPr>
-          <w:rFonts w:asciiTheme="majorHAnsi" w:hAnsiTheme="majorHAnsi"/>
-        </w:rPr>
-        <w:t xml:space="preserve">, 2020. [Online]. </w:t>
+        <w:t xml:space="preserve">"VPN statistics for 2020 - Keeping internet privacy alive | DataProt", DataProt, 2020. [Online]. </w:t>
       </w:r>
     </w:p>
     <w:p>
@@ -12866,21 +11665,7 @@
         <w:rPr>
           <w:rFonts w:asciiTheme="majorHAnsi" w:hAnsiTheme="majorHAnsi"/>
         </w:rPr>
-        <w:t xml:space="preserve">J. </w:t>
-      </w:r>
-      <w:proofErr w:type="spellStart"/>
-      <w:r>
-        <w:rPr>
-          <w:rFonts w:asciiTheme="majorHAnsi" w:hAnsiTheme="majorHAnsi"/>
-        </w:rPr>
-        <w:t>Porup</w:t>
-      </w:r>
-      <w:proofErr w:type="spellEnd"/>
-      <w:r>
-        <w:rPr>
-          <w:rFonts w:asciiTheme="majorHAnsi" w:hAnsiTheme="majorHAnsi"/>
-        </w:rPr>
-        <w:t>, "8 steps to being (almost) completely anonymous online", CSO Online, 2020. [Online]</w:t>
+        <w:t>J. Porup, "8 steps to being (almost) completely anonymous online", CSO Online, 2020. [Online]</w:t>
       </w:r>
     </w:p>
     <w:p>
@@ -13076,21 +11861,7 @@
         <w:rPr>
           <w:lang w:eastAsia="en-AU"/>
         </w:rPr>
-        <w:t xml:space="preserve">Siemens Digital Industries Software </w:t>
-      </w:r>
-      <w:proofErr w:type="spellStart"/>
-      <w:r>
-        <w:rPr>
-          <w:lang w:eastAsia="en-AU"/>
-        </w:rPr>
-        <w:t>n.d</w:t>
-      </w:r>
-      <w:proofErr w:type="spellEnd"/>
-      <w:r>
-        <w:rPr>
-          <w:lang w:eastAsia="en-AU"/>
-        </w:rPr>
-        <w:t>, Autonomous Vehicles (AV), viewed 14 July 2020</w:t>
+        <w:t>Siemens Digital Industries Software n.d, Autonomous Vehicles (AV), viewed 14 July 2020</w:t>
       </w:r>
     </w:p>
     <w:p>
@@ -13192,49 +11963,7 @@
         <w:rPr>
           <w:lang w:eastAsia="en-AU"/>
         </w:rPr>
-        <w:t xml:space="preserve">Frank, D-A, </w:t>
-      </w:r>
-      <w:proofErr w:type="spellStart"/>
-      <w:r>
-        <w:rPr>
-          <w:lang w:eastAsia="en-AU"/>
-        </w:rPr>
-        <w:t>Chrysochou</w:t>
-      </w:r>
-      <w:proofErr w:type="spellEnd"/>
-      <w:r>
-        <w:rPr>
-          <w:lang w:eastAsia="en-AU"/>
-        </w:rPr>
-        <w:t xml:space="preserve">, P, </w:t>
-      </w:r>
-      <w:proofErr w:type="spellStart"/>
-      <w:r>
-        <w:rPr>
-          <w:lang w:eastAsia="en-AU"/>
-        </w:rPr>
-        <w:t>Mitkidis</w:t>
-      </w:r>
-      <w:proofErr w:type="spellEnd"/>
-      <w:r>
-        <w:rPr>
-          <w:lang w:eastAsia="en-AU"/>
-        </w:rPr>
-        <w:t xml:space="preserve">, P &amp; </w:t>
-      </w:r>
-      <w:proofErr w:type="spellStart"/>
-      <w:r>
-        <w:rPr>
-          <w:lang w:eastAsia="en-AU"/>
-        </w:rPr>
-        <w:t>Ariely</w:t>
-      </w:r>
-      <w:proofErr w:type="spellEnd"/>
-      <w:r>
-        <w:rPr>
-          <w:lang w:eastAsia="en-AU"/>
-        </w:rPr>
-        <w:t>, D 2019, ‘Human decision-making biases in the moral dilemmas of autonomous vehicles’ Nature</w:t>
+        <w:t>Frank, D-A, Chrysochou, P, Mitkidis, P &amp; Ariely, D 2019, ‘Human decision-making biases in the moral dilemmas of autonomous vehicles’ Nature</w:t>
       </w:r>
     </w:p>
     <w:p>
@@ -13447,19 +12176,11 @@
           <w:rFonts w:ascii="Trebuchet MS" w:hAnsi="Trebuchet MS"/>
         </w:rPr>
       </w:pPr>
-      <w:proofErr w:type="spellStart"/>
       <w:r>
         <w:rPr>
           <w:rFonts w:ascii="Trebuchet MS" w:hAnsi="Trebuchet MS"/>
         </w:rPr>
-        <w:t>Lowerre</w:t>
-      </w:r>
-      <w:proofErr w:type="spellEnd"/>
-      <w:r>
-        <w:rPr>
-          <w:rFonts w:ascii="Trebuchet MS" w:hAnsi="Trebuchet MS"/>
-        </w:rPr>
-        <w:t>, B.T “The Harpy Speech Recognition System” 1976</w:t>
+        <w:t>Lowerre, B.T “The Harpy Speech Recognition System” 1976</w:t>
       </w:r>
     </w:p>
     <w:p>
@@ -13531,86 +12252,76 @@
           <w:color w:val="476013" w:themeColor="accent1" w:themeShade="7F"/>
           <w:u w:val="none"/>
         </w:rPr>
-        <w:t xml:space="preserve"> </w:t>
-      </w:r>
-      <w:proofErr w:type="spellStart"/>
-      <w:r>
+        <w:t xml:space="preserve"> Techspot article on machine learning</w:t>
+      </w:r>
+    </w:p>
+    <w:p>
+      <w:pPr>
+        <w:ind w:left="720"/>
+      </w:pPr>
+      <w:r>
+        <w:t>“Explainer: What Is Machine Learning?</w:t>
+      </w:r>
+      <w:r>
+        <w:t>”</w:t>
+      </w:r>
+      <w:r>
+        <w:t>, Cal Jeffrey, July 8 2020</w:t>
+      </w:r>
+    </w:p>
+    <w:p>
+      <w:pPr>
+        <w:ind w:left="720"/>
+        <w:rPr>
+          <w:rStyle w:val="Hyperlink"/>
+          <w:rFonts w:asciiTheme="majorHAnsi" w:hAnsiTheme="majorHAnsi"/>
+          <w:color w:val="auto"/>
+        </w:rPr>
+      </w:pPr>
+      <w:hyperlink r:id="rId43" w:history="1">
+        <w:r>
+          <w:rPr>
+            <w:rStyle w:val="Hyperlink"/>
+            <w:rFonts w:asciiTheme="majorHAnsi" w:hAnsiTheme="majorHAnsi"/>
+            <w:color w:val="auto"/>
+          </w:rPr>
+          <w:t>https://www.techspot.com/article/2048-machine-learning-explained/</w:t>
+        </w:r>
+      </w:hyperlink>
+    </w:p>
+    <w:p>
+      <w:pPr>
+        <w:pStyle w:val="Heading3"/>
         <w:rPr>
           <w:rStyle w:val="Hyperlink"/>
           <w:color w:val="476013" w:themeColor="accent1" w:themeShade="7F"/>
           <w:u w:val="none"/>
         </w:rPr>
-        <w:t>Techspot</w:t>
-      </w:r>
-      <w:proofErr w:type="spellEnd"/>
+      </w:pPr>
       <w:r>
         <w:rPr>
           <w:rStyle w:val="Hyperlink"/>
           <w:color w:val="476013" w:themeColor="accent1" w:themeShade="7F"/>
           <w:u w:val="none"/>
         </w:rPr>
-        <w:t xml:space="preserve"> article on machine learning</w:t>
-      </w:r>
-    </w:p>
-    <w:p>
-      <w:pPr>
-        <w:ind w:left="720"/>
-      </w:pPr>
-      <w:r>
-        <w:t>“Explainer: What Is Machine Learning?</w:t>
-      </w:r>
-      <w:r>
-        <w:t>”</w:t>
-      </w:r>
-      <w:r>
-        <w:t xml:space="preserve">, Cal Jeffrey, July </w:t>
-      </w:r>
-      <w:proofErr w:type="gramStart"/>
-      <w:r>
-        <w:t>8</w:t>
-      </w:r>
-      <w:proofErr w:type="gramEnd"/>
-      <w:r>
-        <w:t xml:space="preserve"> 2020</w:t>
-      </w:r>
-    </w:p>
-    <w:p>
-      <w:pPr>
-        <w:ind w:left="720"/>
-        <w:rPr>
-          <w:rStyle w:val="Hyperlink"/>
-          <w:rFonts w:asciiTheme="majorHAnsi" w:hAnsiTheme="majorHAnsi"/>
-          <w:color w:val="auto"/>
-        </w:rPr>
-      </w:pPr>
-      <w:hyperlink r:id="rId43" w:history="1">
-        <w:r>
-          <w:rPr>
-            <w:rStyle w:val="Hyperlink"/>
-            <w:rFonts w:asciiTheme="majorHAnsi" w:hAnsiTheme="majorHAnsi"/>
-            <w:color w:val="auto"/>
-          </w:rPr>
-          <w:t>https://www.techspot.com/article/2048-machine-learning-explained/</w:t>
-        </w:r>
-      </w:hyperlink>
-    </w:p>
-    <w:p>
-      <w:pPr>
-        <w:pStyle w:val="Heading3"/>
+        <w:lastRenderedPageBreak/>
+        <w:t>[3</w:t>
+      </w:r>
+      <w:r>
         <w:rPr>
           <w:rStyle w:val="Hyperlink"/>
           <w:color w:val="476013" w:themeColor="accent1" w:themeShade="7F"/>
           <w:u w:val="none"/>
         </w:rPr>
-      </w:pPr>
+        <w:t>8</w:t>
+      </w:r>
       <w:r>
         <w:rPr>
           <w:rStyle w:val="Hyperlink"/>
           <w:color w:val="476013" w:themeColor="accent1" w:themeShade="7F"/>
           <w:u w:val="none"/>
         </w:rPr>
-        <w:lastRenderedPageBreak/>
-        <w:t>[3</w:t>
+        <w:t>]</w:t>
       </w:r>
       <w:r>
         <w:rPr>
@@ -13618,7 +12329,7 @@
           <w:color w:val="476013" w:themeColor="accent1" w:themeShade="7F"/>
           <w:u w:val="none"/>
         </w:rPr>
-        <w:t>8</w:t>
+        <w:t xml:space="preserve"> Hacker</w:t>
       </w:r>
       <w:r>
         <w:rPr>
@@ -13626,7 +12337,7 @@
           <w:color w:val="476013" w:themeColor="accent1" w:themeShade="7F"/>
           <w:u w:val="none"/>
         </w:rPr>
-        <w:t>]</w:t>
+        <w:t>n</w:t>
       </w:r>
       <w:r>
         <w:rPr>
@@ -13634,16 +12345,15 @@
           <w:color w:val="476013" w:themeColor="accent1" w:themeShade="7F"/>
           <w:u w:val="none"/>
         </w:rPr>
-        <w:t xml:space="preserve"> </w:t>
-      </w:r>
-      <w:proofErr w:type="spellStart"/>
+        <w:t>oo</w:t>
+      </w:r>
       <w:r>
         <w:rPr>
           <w:rStyle w:val="Hyperlink"/>
           <w:color w:val="476013" w:themeColor="accent1" w:themeShade="7F"/>
           <w:u w:val="none"/>
         </w:rPr>
-        <w:t>Hacker</w:t>
+        <w:t>n</w:t>
       </w:r>
       <w:r>
         <w:rPr>
@@ -13651,7 +12361,7 @@
           <w:color w:val="476013" w:themeColor="accent1" w:themeShade="7F"/>
           <w:u w:val="none"/>
         </w:rPr>
-        <w:t>n</w:t>
+        <w:t xml:space="preserve"> article on </w:t>
       </w:r>
       <w:r>
         <w:rPr>
@@ -13659,31 +12369,6 @@
           <w:color w:val="476013" w:themeColor="accent1" w:themeShade="7F"/>
           <w:u w:val="none"/>
         </w:rPr>
-        <w:t>oo</w:t>
-      </w:r>
-      <w:r>
-        <w:rPr>
-          <w:rStyle w:val="Hyperlink"/>
-          <w:color w:val="476013" w:themeColor="accent1" w:themeShade="7F"/>
-          <w:u w:val="none"/>
-        </w:rPr>
-        <w:t>n</w:t>
-      </w:r>
-      <w:proofErr w:type="spellEnd"/>
-      <w:r>
-        <w:rPr>
-          <w:rStyle w:val="Hyperlink"/>
-          <w:color w:val="476013" w:themeColor="accent1" w:themeShade="7F"/>
-          <w:u w:val="none"/>
-        </w:rPr>
-        <w:t xml:space="preserve"> article on </w:t>
-      </w:r>
-      <w:r>
-        <w:rPr>
-          <w:rStyle w:val="Hyperlink"/>
-          <w:color w:val="476013" w:themeColor="accent1" w:themeShade="7F"/>
-          <w:u w:val="none"/>
-        </w:rPr>
         <w:t>quantum computing and machine learning</w:t>
       </w:r>
     </w:p>
@@ -13692,21 +12377,8 @@
         <w:ind w:left="720"/>
       </w:pPr>
       <w:r>
-        <w:t xml:space="preserve">“How Quantum Computing &amp; Machine Learning Work Together”, The </w:t>
-      </w:r>
-      <w:proofErr w:type="spellStart"/>
-      <w:r>
-        <w:t>Martec</w:t>
-      </w:r>
-      <w:proofErr w:type="spellEnd"/>
-      <w:r>
-        <w:t>, June 18th</w:t>
-      </w:r>
-      <w:proofErr w:type="gramStart"/>
-      <w:r>
-        <w:t xml:space="preserve"> 2020</w:t>
-      </w:r>
-      <w:proofErr w:type="gramEnd"/>
+        <w:t>“How Quantum Computing &amp; Machine Learning Work Together”, The Martec, June 18th 2020</w:t>
+      </w:r>
     </w:p>
     <w:p>
       <w:pPr>
@@ -13750,15 +12422,7 @@
         <w:ind w:left="720"/>
       </w:pPr>
       <w:r>
-        <w:t>“How will automation impact jobs?”, PWC John Hawksworth and Euan Cameron January 18th</w:t>
-      </w:r>
-      <w:proofErr w:type="gramStart"/>
-      <w:r>
-        <w:t xml:space="preserve"> 2020</w:t>
-      </w:r>
-      <w:proofErr w:type="gramEnd"/>
-      <w:r>
-        <w:t>,</w:t>
+        <w:t>“How will automation impact jobs?”, PWC John Hawksworth and Euan Cameron January 18th 2020,</w:t>
       </w:r>
     </w:p>
     <w:p>
@@ -13802,19 +12466,11 @@
       <w:pPr>
         <w:ind w:left="720"/>
       </w:pPr>
-      <w:proofErr w:type="spellStart"/>
       <w:r>
         <w:rPr>
           <w:lang w:eastAsia="en-AU"/>
         </w:rPr>
-        <w:t>Myabi</w:t>
-      </w:r>
-      <w:proofErr w:type="spellEnd"/>
-      <w:r>
-        <w:rPr>
-          <w:lang w:eastAsia="en-AU"/>
-        </w:rPr>
-        <w:t xml:space="preserve"> Aqua Design Ltd,</w:t>
+        <w:t>Myabi Aqua Design Ltd,</w:t>
       </w:r>
       <w:r>
         <w:t xml:space="preserve"> “The War on Algae,” European Telecommunications Standards Institute, ETSI-TR-101, 2007. [Online]. </w:t>

</xml_diff>

<commit_message>
set out report framework
</commit_message>
<xml_diff>
--- a/!Report.docx
+++ b/!Report.docx
@@ -3954,13 +3954,13 @@
         </w:rPr>
         <w:fldChar w:fldCharType="separate"/>
       </w:r>
-      <w:hyperlink w:anchor="_Toc47458044" w:history="1">
+      <w:hyperlink w:anchor="_Toc47702472" w:history="1">
         <w:r>
           <w:rPr>
             <w:rStyle w:val="Hyperlink"/>
             <w:noProof/>
           </w:rPr>
-          <w:t>Section 1 Heading</w:t>
+          <w:t>Team Profile</w:t>
         </w:r>
         <w:r>
           <w:rPr>
@@ -3981,7 +3981,7 @@
             <w:noProof/>
             <w:webHidden/>
           </w:rPr>
-          <w:instrText xml:space="preserve"> PAGEREF _Toc47458044 \h </w:instrText>
+          <w:instrText xml:space="preserve"> PAGEREF _Toc47702472 \h </w:instrText>
         </w:r>
         <w:r>
           <w:rPr>
@@ -4001,7 +4001,7 @@
             <w:noProof/>
             <w:webHidden/>
           </w:rPr>
-          <w:t>3</w:t>
+          <w:t>2</w:t>
         </w:r>
         <w:r>
           <w:rPr>
@@ -4024,13 +4024,13 @@
           <w:lang w:eastAsia="en-AU"/>
         </w:rPr>
       </w:pPr>
-      <w:hyperlink w:anchor="_Toc47458045" w:history="1">
+      <w:hyperlink w:anchor="_Toc47702473" w:history="1">
         <w:r>
           <w:rPr>
             <w:rStyle w:val="Hyperlink"/>
             <w:noProof/>
           </w:rPr>
-          <w:t>Section 1 subheading 1</w:t>
+          <w:t>Personal Information</w:t>
         </w:r>
         <w:r>
           <w:rPr>
@@ -4051,7 +4051,7 @@
             <w:noProof/>
             <w:webHidden/>
           </w:rPr>
-          <w:instrText xml:space="preserve"> PAGEREF _Toc47458045 \h </w:instrText>
+          <w:instrText xml:space="preserve"> PAGEREF _Toc47702473 \h </w:instrText>
         </w:r>
         <w:r>
           <w:rPr>
@@ -4071,7 +4071,147 @@
             <w:noProof/>
             <w:webHidden/>
           </w:rPr>
-          <w:t>3</w:t>
+          <w:t>2</w:t>
+        </w:r>
+        <w:r>
+          <w:rPr>
+            <w:noProof/>
+            <w:webHidden/>
+          </w:rPr>
+          <w:fldChar w:fldCharType="end"/>
+        </w:r>
+      </w:hyperlink>
+    </w:p>
+    <w:p>
+      <w:pPr>
+        <w:pStyle w:val="TOC2"/>
+        <w:tabs>
+          <w:tab w:val="right" w:leader="dot" w:pos="9016"/>
+        </w:tabs>
+        <w:rPr>
+          <w:rFonts w:eastAsiaTheme="minorEastAsia"/>
+          <w:noProof/>
+          <w:lang w:eastAsia="en-AU"/>
+        </w:rPr>
+      </w:pPr>
+      <w:hyperlink w:anchor="_Toc47702474" w:history="1">
+        <w:r>
+          <w:rPr>
+            <w:rStyle w:val="Hyperlink"/>
+            <w:noProof/>
+          </w:rPr>
+          <w:t>Group Processes</w:t>
+        </w:r>
+        <w:r>
+          <w:rPr>
+            <w:noProof/>
+            <w:webHidden/>
+          </w:rPr>
+          <w:tab/>
+        </w:r>
+        <w:r>
+          <w:rPr>
+            <w:noProof/>
+            <w:webHidden/>
+          </w:rPr>
+          <w:fldChar w:fldCharType="begin"/>
+        </w:r>
+        <w:r>
+          <w:rPr>
+            <w:noProof/>
+            <w:webHidden/>
+          </w:rPr>
+          <w:instrText xml:space="preserve"> PAGEREF _Toc47702474 \h </w:instrText>
+        </w:r>
+        <w:r>
+          <w:rPr>
+            <w:noProof/>
+            <w:webHidden/>
+          </w:rPr>
+        </w:r>
+        <w:r>
+          <w:rPr>
+            <w:noProof/>
+            <w:webHidden/>
+          </w:rPr>
+          <w:fldChar w:fldCharType="separate"/>
+        </w:r>
+        <w:r>
+          <w:rPr>
+            <w:noProof/>
+            <w:webHidden/>
+          </w:rPr>
+          <w:t>2</w:t>
+        </w:r>
+        <w:r>
+          <w:rPr>
+            <w:noProof/>
+            <w:webHidden/>
+          </w:rPr>
+          <w:fldChar w:fldCharType="end"/>
+        </w:r>
+      </w:hyperlink>
+    </w:p>
+    <w:p>
+      <w:pPr>
+        <w:pStyle w:val="TOC2"/>
+        <w:tabs>
+          <w:tab w:val="right" w:leader="dot" w:pos="9016"/>
+        </w:tabs>
+        <w:rPr>
+          <w:rFonts w:eastAsiaTheme="minorEastAsia"/>
+          <w:noProof/>
+          <w:lang w:eastAsia="en-AU"/>
+        </w:rPr>
+      </w:pPr>
+      <w:hyperlink w:anchor="_Toc47702475" w:history="1">
+        <w:r>
+          <w:rPr>
+            <w:rStyle w:val="Hyperlink"/>
+            <w:noProof/>
+          </w:rPr>
+          <w:t>Career Plans</w:t>
+        </w:r>
+        <w:r>
+          <w:rPr>
+            <w:noProof/>
+            <w:webHidden/>
+          </w:rPr>
+          <w:tab/>
+        </w:r>
+        <w:r>
+          <w:rPr>
+            <w:noProof/>
+            <w:webHidden/>
+          </w:rPr>
+          <w:fldChar w:fldCharType="begin"/>
+        </w:r>
+        <w:r>
+          <w:rPr>
+            <w:noProof/>
+            <w:webHidden/>
+          </w:rPr>
+          <w:instrText xml:space="preserve"> PAGEREF _Toc47702475 \h </w:instrText>
+        </w:r>
+        <w:r>
+          <w:rPr>
+            <w:noProof/>
+            <w:webHidden/>
+          </w:rPr>
+        </w:r>
+        <w:r>
+          <w:rPr>
+            <w:noProof/>
+            <w:webHidden/>
+          </w:rPr>
+          <w:fldChar w:fldCharType="separate"/>
+        </w:r>
+        <w:r>
+          <w:rPr>
+            <w:noProof/>
+            <w:webHidden/>
+          </w:rPr>
+          <w:t>2</w:t>
         </w:r>
         <w:r>
           <w:rPr>
@@ -4094,13 +4234,13 @@
           <w:lang w:eastAsia="en-AU"/>
         </w:rPr>
       </w:pPr>
-      <w:hyperlink w:anchor="_Toc47458046" w:history="1">
+      <w:hyperlink w:anchor="_Toc47702476" w:history="1">
         <w:r>
           <w:rPr>
             <w:rStyle w:val="Hyperlink"/>
             <w:noProof/>
           </w:rPr>
-          <w:t>References</w:t>
+          <w:t>Tools</w:t>
         </w:r>
         <w:r>
           <w:rPr>
@@ -4121,7 +4261,7 @@
             <w:noProof/>
             <w:webHidden/>
           </w:rPr>
-          <w:instrText xml:space="preserve"> PAGEREF _Toc47458046 \h </w:instrText>
+          <w:instrText xml:space="preserve"> PAGEREF _Toc47702476 \h </w:instrText>
         </w:r>
         <w:r>
           <w:rPr>
@@ -4141,7 +4281,7 @@
             <w:noProof/>
             <w:webHidden/>
           </w:rPr>
-          <w:t>4</w:t>
+          <w:t>3</w:t>
         </w:r>
         <w:r>
           <w:rPr>
@@ -4164,13 +4304,13 @@
           <w:lang w:eastAsia="en-AU"/>
         </w:rPr>
       </w:pPr>
-      <w:hyperlink w:anchor="_Toc47458047" w:history="1">
+      <w:hyperlink w:anchor="_Toc47702477" w:history="1">
         <w:r>
           <w:rPr>
             <w:rStyle w:val="Hyperlink"/>
             <w:noProof/>
           </w:rPr>
-          <w:t>Report</w:t>
+          <w:t>Repository</w:t>
         </w:r>
         <w:r>
           <w:rPr>
@@ -4191,7 +4331,7 @@
             <w:noProof/>
             <w:webHidden/>
           </w:rPr>
-          <w:instrText xml:space="preserve"> PAGEREF _Toc47458047 \h </w:instrText>
+          <w:instrText xml:space="preserve"> PAGEREF _Toc47702477 \h </w:instrText>
         </w:r>
         <w:r>
           <w:rPr>
@@ -4211,7 +4351,567 @@
             <w:noProof/>
             <w:webHidden/>
           </w:rPr>
+          <w:t>3</w:t>
+        </w:r>
+        <w:r>
+          <w:rPr>
+            <w:noProof/>
+            <w:webHidden/>
+          </w:rPr>
+          <w:fldChar w:fldCharType="end"/>
+        </w:r>
+      </w:hyperlink>
+    </w:p>
+    <w:p>
+      <w:pPr>
+        <w:pStyle w:val="TOC2"/>
+        <w:tabs>
+          <w:tab w:val="right" w:leader="dot" w:pos="9016"/>
+        </w:tabs>
+        <w:rPr>
+          <w:rFonts w:eastAsiaTheme="minorEastAsia"/>
+          <w:noProof/>
+          <w:lang w:eastAsia="en-AU"/>
+        </w:rPr>
+      </w:pPr>
+      <w:hyperlink w:anchor="_Toc47702478" w:history="1">
+        <w:r>
+          <w:rPr>
+            <w:rStyle w:val="Hyperlink"/>
+            <w:noProof/>
+          </w:rPr>
+          <w:t>Website</w:t>
+        </w:r>
+        <w:r>
+          <w:rPr>
+            <w:noProof/>
+            <w:webHidden/>
+          </w:rPr>
+          <w:tab/>
+        </w:r>
+        <w:r>
+          <w:rPr>
+            <w:noProof/>
+            <w:webHidden/>
+          </w:rPr>
+          <w:fldChar w:fldCharType="begin"/>
+        </w:r>
+        <w:r>
+          <w:rPr>
+            <w:noProof/>
+            <w:webHidden/>
+          </w:rPr>
+          <w:instrText xml:space="preserve"> PAGEREF _Toc47702478 \h </w:instrText>
+        </w:r>
+        <w:r>
+          <w:rPr>
+            <w:noProof/>
+            <w:webHidden/>
+          </w:rPr>
+        </w:r>
+        <w:r>
+          <w:rPr>
+            <w:noProof/>
+            <w:webHidden/>
+          </w:rPr>
+          <w:fldChar w:fldCharType="separate"/>
+        </w:r>
+        <w:r>
+          <w:rPr>
+            <w:noProof/>
+            <w:webHidden/>
+          </w:rPr>
+          <w:t>3</w:t>
+        </w:r>
+        <w:r>
+          <w:rPr>
+            <w:noProof/>
+            <w:webHidden/>
+          </w:rPr>
+          <w:fldChar w:fldCharType="end"/>
+        </w:r>
+      </w:hyperlink>
+    </w:p>
+    <w:p>
+      <w:pPr>
+        <w:pStyle w:val="TOC2"/>
+        <w:tabs>
+          <w:tab w:val="right" w:leader="dot" w:pos="9016"/>
+        </w:tabs>
+        <w:rPr>
+          <w:rFonts w:eastAsiaTheme="minorEastAsia"/>
+          <w:noProof/>
+          <w:lang w:eastAsia="en-AU"/>
+        </w:rPr>
+      </w:pPr>
+      <w:hyperlink w:anchor="_Toc47702479" w:history="1">
+        <w:r>
+          <w:rPr>
+            <w:rStyle w:val="Hyperlink"/>
+            <w:noProof/>
+          </w:rPr>
+          <w:t>GitHub Commit Audit</w:t>
+        </w:r>
+        <w:r>
+          <w:rPr>
+            <w:noProof/>
+            <w:webHidden/>
+          </w:rPr>
+          <w:tab/>
+        </w:r>
+        <w:r>
+          <w:rPr>
+            <w:noProof/>
+            <w:webHidden/>
+          </w:rPr>
+          <w:fldChar w:fldCharType="begin"/>
+        </w:r>
+        <w:r>
+          <w:rPr>
+            <w:noProof/>
+            <w:webHidden/>
+          </w:rPr>
+          <w:instrText xml:space="preserve"> PAGEREF _Toc47702479 \h </w:instrText>
+        </w:r>
+        <w:r>
+          <w:rPr>
+            <w:noProof/>
+            <w:webHidden/>
+          </w:rPr>
+        </w:r>
+        <w:r>
+          <w:rPr>
+            <w:noProof/>
+            <w:webHidden/>
+          </w:rPr>
+          <w:fldChar w:fldCharType="separate"/>
+        </w:r>
+        <w:r>
+          <w:rPr>
+            <w:noProof/>
+            <w:webHidden/>
+          </w:rPr>
+          <w:t>3</w:t>
+        </w:r>
+        <w:r>
+          <w:rPr>
+            <w:noProof/>
+            <w:webHidden/>
+          </w:rPr>
+          <w:fldChar w:fldCharType="end"/>
+        </w:r>
+      </w:hyperlink>
+    </w:p>
+    <w:p>
+      <w:pPr>
+        <w:pStyle w:val="TOC1"/>
+        <w:tabs>
+          <w:tab w:val="right" w:leader="dot" w:pos="9016"/>
+        </w:tabs>
+        <w:rPr>
+          <w:rFonts w:eastAsiaTheme="minorEastAsia"/>
+          <w:noProof/>
+          <w:lang w:eastAsia="en-AU"/>
+        </w:rPr>
+      </w:pPr>
+      <w:hyperlink w:anchor="_Toc47702480" w:history="1">
+        <w:r>
+          <w:rPr>
+            <w:rStyle w:val="Hyperlink"/>
+            <w:noProof/>
+          </w:rPr>
+          <w:t>Project Plan/Description</w:t>
+        </w:r>
+        <w:r>
+          <w:rPr>
+            <w:noProof/>
+            <w:webHidden/>
+          </w:rPr>
+          <w:tab/>
+        </w:r>
+        <w:r>
+          <w:rPr>
+            <w:noProof/>
+            <w:webHidden/>
+          </w:rPr>
+          <w:fldChar w:fldCharType="begin"/>
+        </w:r>
+        <w:r>
+          <w:rPr>
+            <w:noProof/>
+            <w:webHidden/>
+          </w:rPr>
+          <w:instrText xml:space="preserve"> PAGEREF _Toc47702480 \h </w:instrText>
+        </w:r>
+        <w:r>
+          <w:rPr>
+            <w:noProof/>
+            <w:webHidden/>
+          </w:rPr>
+        </w:r>
+        <w:r>
+          <w:rPr>
+            <w:noProof/>
+            <w:webHidden/>
+          </w:rPr>
+          <w:fldChar w:fldCharType="separate"/>
+        </w:r>
+        <w:r>
+          <w:rPr>
+            <w:noProof/>
+            <w:webHidden/>
+          </w:rPr>
           <w:t>4</w:t>
+        </w:r>
+        <w:r>
+          <w:rPr>
+            <w:noProof/>
+            <w:webHidden/>
+          </w:rPr>
+          <w:fldChar w:fldCharType="end"/>
+        </w:r>
+      </w:hyperlink>
+    </w:p>
+    <w:p>
+      <w:pPr>
+        <w:pStyle w:val="TOC2"/>
+        <w:tabs>
+          <w:tab w:val="right" w:leader="dot" w:pos="9016"/>
+        </w:tabs>
+        <w:rPr>
+          <w:rFonts w:eastAsiaTheme="minorEastAsia"/>
+          <w:noProof/>
+          <w:lang w:eastAsia="en-AU"/>
+        </w:rPr>
+      </w:pPr>
+      <w:hyperlink w:anchor="_Toc47702481" w:history="1">
+        <w:r>
+          <w:rPr>
+            <w:rStyle w:val="Hyperlink"/>
+            <w:noProof/>
+          </w:rPr>
+          <w:t>Overview</w:t>
+        </w:r>
+        <w:r>
+          <w:rPr>
+            <w:noProof/>
+            <w:webHidden/>
+          </w:rPr>
+          <w:tab/>
+        </w:r>
+        <w:r>
+          <w:rPr>
+            <w:noProof/>
+            <w:webHidden/>
+          </w:rPr>
+          <w:fldChar w:fldCharType="begin"/>
+        </w:r>
+        <w:r>
+          <w:rPr>
+            <w:noProof/>
+            <w:webHidden/>
+          </w:rPr>
+          <w:instrText xml:space="preserve"> PAGEREF _Toc47702481 \h </w:instrText>
+        </w:r>
+        <w:r>
+          <w:rPr>
+            <w:noProof/>
+            <w:webHidden/>
+          </w:rPr>
+        </w:r>
+        <w:r>
+          <w:rPr>
+            <w:noProof/>
+            <w:webHidden/>
+          </w:rPr>
+          <w:fldChar w:fldCharType="separate"/>
+        </w:r>
+        <w:r>
+          <w:rPr>
+            <w:noProof/>
+            <w:webHidden/>
+          </w:rPr>
+          <w:t>4</w:t>
+        </w:r>
+        <w:r>
+          <w:rPr>
+            <w:noProof/>
+            <w:webHidden/>
+          </w:rPr>
+          <w:fldChar w:fldCharType="end"/>
+        </w:r>
+      </w:hyperlink>
+    </w:p>
+    <w:p>
+      <w:pPr>
+        <w:pStyle w:val="TOC2"/>
+        <w:tabs>
+          <w:tab w:val="right" w:leader="dot" w:pos="9016"/>
+        </w:tabs>
+        <w:rPr>
+          <w:rFonts w:eastAsiaTheme="minorEastAsia"/>
+          <w:noProof/>
+          <w:lang w:eastAsia="en-AU"/>
+        </w:rPr>
+      </w:pPr>
+      <w:hyperlink w:anchor="_Toc47702482" w:history="1">
+        <w:r>
+          <w:rPr>
+            <w:rStyle w:val="Hyperlink"/>
+            <w:noProof/>
+          </w:rPr>
+          <w:t>Detailed Description</w:t>
+        </w:r>
+        <w:r>
+          <w:rPr>
+            <w:noProof/>
+            <w:webHidden/>
+          </w:rPr>
+          <w:tab/>
+        </w:r>
+        <w:r>
+          <w:rPr>
+            <w:noProof/>
+            <w:webHidden/>
+          </w:rPr>
+          <w:fldChar w:fldCharType="begin"/>
+        </w:r>
+        <w:r>
+          <w:rPr>
+            <w:noProof/>
+            <w:webHidden/>
+          </w:rPr>
+          <w:instrText xml:space="preserve"> PAGEREF _Toc47702482 \h </w:instrText>
+        </w:r>
+        <w:r>
+          <w:rPr>
+            <w:noProof/>
+            <w:webHidden/>
+          </w:rPr>
+        </w:r>
+        <w:r>
+          <w:rPr>
+            <w:noProof/>
+            <w:webHidden/>
+          </w:rPr>
+          <w:fldChar w:fldCharType="separate"/>
+        </w:r>
+        <w:r>
+          <w:rPr>
+            <w:noProof/>
+            <w:webHidden/>
+          </w:rPr>
+          <w:t>4</w:t>
+        </w:r>
+        <w:r>
+          <w:rPr>
+            <w:noProof/>
+            <w:webHidden/>
+          </w:rPr>
+          <w:fldChar w:fldCharType="end"/>
+        </w:r>
+      </w:hyperlink>
+    </w:p>
+    <w:p>
+      <w:pPr>
+        <w:pStyle w:val="TOC1"/>
+        <w:tabs>
+          <w:tab w:val="right" w:leader="dot" w:pos="9016"/>
+        </w:tabs>
+        <w:rPr>
+          <w:rFonts w:eastAsiaTheme="minorEastAsia"/>
+          <w:noProof/>
+          <w:lang w:eastAsia="en-AU"/>
+        </w:rPr>
+      </w:pPr>
+      <w:hyperlink w:anchor="_Toc47702483" w:history="1">
+        <w:r>
+          <w:rPr>
+            <w:rStyle w:val="Hyperlink"/>
+            <w:noProof/>
+          </w:rPr>
+          <w:t>Skills and Jobs</w:t>
+        </w:r>
+        <w:r>
+          <w:rPr>
+            <w:noProof/>
+            <w:webHidden/>
+          </w:rPr>
+          <w:tab/>
+        </w:r>
+        <w:r>
+          <w:rPr>
+            <w:noProof/>
+            <w:webHidden/>
+          </w:rPr>
+          <w:fldChar w:fldCharType="begin"/>
+        </w:r>
+        <w:r>
+          <w:rPr>
+            <w:noProof/>
+            <w:webHidden/>
+          </w:rPr>
+          <w:instrText xml:space="preserve"> PAGEREF _Toc47702483 \h </w:instrText>
+        </w:r>
+        <w:r>
+          <w:rPr>
+            <w:noProof/>
+            <w:webHidden/>
+          </w:rPr>
+        </w:r>
+        <w:r>
+          <w:rPr>
+            <w:noProof/>
+            <w:webHidden/>
+          </w:rPr>
+          <w:fldChar w:fldCharType="separate"/>
+        </w:r>
+        <w:r>
+          <w:rPr>
+            <w:noProof/>
+            <w:webHidden/>
+          </w:rPr>
+          <w:t>5</w:t>
+        </w:r>
+        <w:r>
+          <w:rPr>
+            <w:noProof/>
+            <w:webHidden/>
+          </w:rPr>
+          <w:fldChar w:fldCharType="end"/>
+        </w:r>
+      </w:hyperlink>
+    </w:p>
+    <w:p>
+      <w:pPr>
+        <w:pStyle w:val="TOC1"/>
+        <w:tabs>
+          <w:tab w:val="right" w:leader="dot" w:pos="9016"/>
+        </w:tabs>
+        <w:rPr>
+          <w:rFonts w:eastAsiaTheme="minorEastAsia"/>
+          <w:noProof/>
+          <w:lang w:eastAsia="en-AU"/>
+        </w:rPr>
+      </w:pPr>
+      <w:hyperlink w:anchor="_Toc47702484" w:history="1">
+        <w:r>
+          <w:rPr>
+            <w:rStyle w:val="Hyperlink"/>
+            <w:noProof/>
+          </w:rPr>
+          <w:t>Group Reflection</w:t>
+        </w:r>
+        <w:r>
+          <w:rPr>
+            <w:noProof/>
+            <w:webHidden/>
+          </w:rPr>
+          <w:tab/>
+        </w:r>
+        <w:r>
+          <w:rPr>
+            <w:noProof/>
+            <w:webHidden/>
+          </w:rPr>
+          <w:fldChar w:fldCharType="begin"/>
+        </w:r>
+        <w:r>
+          <w:rPr>
+            <w:noProof/>
+            <w:webHidden/>
+          </w:rPr>
+          <w:instrText xml:space="preserve"> PAGEREF _Toc47702484 \h </w:instrText>
+        </w:r>
+        <w:r>
+          <w:rPr>
+            <w:noProof/>
+            <w:webHidden/>
+          </w:rPr>
+        </w:r>
+        <w:r>
+          <w:rPr>
+            <w:noProof/>
+            <w:webHidden/>
+          </w:rPr>
+          <w:fldChar w:fldCharType="separate"/>
+        </w:r>
+        <w:r>
+          <w:rPr>
+            <w:noProof/>
+            <w:webHidden/>
+          </w:rPr>
+          <w:t>6</w:t>
+        </w:r>
+        <w:r>
+          <w:rPr>
+            <w:noProof/>
+            <w:webHidden/>
+          </w:rPr>
+          <w:fldChar w:fldCharType="end"/>
+        </w:r>
+      </w:hyperlink>
+    </w:p>
+    <w:p>
+      <w:pPr>
+        <w:pStyle w:val="TOC1"/>
+        <w:tabs>
+          <w:tab w:val="right" w:leader="dot" w:pos="9016"/>
+        </w:tabs>
+        <w:rPr>
+          <w:rFonts w:eastAsiaTheme="minorEastAsia"/>
+          <w:noProof/>
+          <w:lang w:eastAsia="en-AU"/>
+        </w:rPr>
+      </w:pPr>
+      <w:hyperlink w:anchor="_Toc47702485" w:history="1">
+        <w:r>
+          <w:rPr>
+            <w:rStyle w:val="Hyperlink"/>
+            <w:noProof/>
+          </w:rPr>
+          <w:t>References</w:t>
+        </w:r>
+        <w:r>
+          <w:rPr>
+            <w:noProof/>
+            <w:webHidden/>
+          </w:rPr>
+          <w:tab/>
+        </w:r>
+        <w:r>
+          <w:rPr>
+            <w:noProof/>
+            <w:webHidden/>
+          </w:rPr>
+          <w:fldChar w:fldCharType="begin"/>
+        </w:r>
+        <w:r>
+          <w:rPr>
+            <w:noProof/>
+            <w:webHidden/>
+          </w:rPr>
+          <w:instrText xml:space="preserve"> PAGEREF _Toc47702485 \h </w:instrText>
+        </w:r>
+        <w:r>
+          <w:rPr>
+            <w:noProof/>
+            <w:webHidden/>
+          </w:rPr>
+        </w:r>
+        <w:r>
+          <w:rPr>
+            <w:noProof/>
+            <w:webHidden/>
+          </w:rPr>
+          <w:fldChar w:fldCharType="separate"/>
+        </w:r>
+        <w:r>
+          <w:rPr>
+            <w:noProof/>
+            <w:webHidden/>
+          </w:rPr>
+          <w:t>7</w:t>
         </w:r>
         <w:r>
           <w:rPr>
@@ -4255,54 +4955,240 @@
       <w:pPr>
         <w:pStyle w:val="Heading1"/>
       </w:pPr>
-      <w:bookmarkStart w:id="0" w:name="_Toc47458044"/>
+      <w:bookmarkStart w:id="0" w:name="_Toc47702472"/>
       <w:r>
         <w:lastRenderedPageBreak/>
-        <w:t>Section 1 Heading</w:t>
+        <w:t>Team Profile</w:t>
       </w:r>
       <w:bookmarkEnd w:id="0"/>
+      <w:r>
+        <w:t xml:space="preserve"> (5%)</w:t>
+      </w:r>
     </w:p>
     <w:p>
       <w:pPr>
         <w:pStyle w:val="Heading2"/>
       </w:pPr>
-      <w:bookmarkStart w:id="1" w:name="_Toc47458045"/>
-      <w:r>
-        <w:t>Section 1 subheading 1</w:t>
+      <w:bookmarkStart w:id="1" w:name="_Toc47702473"/>
+      <w:r>
+        <w:t>Personal Information</w:t>
       </w:r>
       <w:bookmarkEnd w:id="1"/>
     </w:p>
     <w:p>
-      <w:r>
-        <w:t>Section 1 heading 1 paragraph 1</w:t>
+      <w:pPr>
+        <w:pStyle w:val="Heading3"/>
+      </w:pPr>
+      <w:r>
+        <w:t>Joe</w:t>
+      </w:r>
+    </w:p>
+    <w:p>
+      <w:r>
+        <w:t>Up</w:t>
+      </w:r>
+      <w:r>
+        <w:t>date from A2</w:t>
+      </w:r>
+    </w:p>
+    <w:p>
+      <w:pPr>
+        <w:pStyle w:val="Heading3"/>
+      </w:pPr>
+      <w:r>
+        <w:t>Marcus</w:t>
+      </w:r>
+    </w:p>
+    <w:p>
+      <w:r>
+        <w:t>Update from A2</w:t>
+      </w:r>
+    </w:p>
+    <w:p>
+      <w:pPr>
+        <w:pStyle w:val="Heading3"/>
+      </w:pPr>
+      <w:r>
+        <w:t>Murray</w:t>
+      </w:r>
+    </w:p>
+    <w:p>
+      <w:r>
+        <w:t>Update from A2</w:t>
+      </w:r>
+    </w:p>
+    <w:p>
+      <w:pPr>
+        <w:pStyle w:val="Heading3"/>
+      </w:pPr>
+      <w:proofErr w:type="spellStart"/>
+      <w:r>
+        <w:t>Ossama</w:t>
+      </w:r>
+      <w:proofErr w:type="spellEnd"/>
+    </w:p>
+    <w:p>
+      <w:r>
+        <w:t>Update from A2</w:t>
+      </w:r>
+    </w:p>
+    <w:p>
+      <w:pPr>
+        <w:pStyle w:val="Heading3"/>
+      </w:pPr>
+      <w:proofErr w:type="spellStart"/>
+      <w:r>
+        <w:t>Torin</w:t>
+      </w:r>
+      <w:proofErr w:type="spellEnd"/>
+    </w:p>
+    <w:p>
+      <w:r>
+        <w:t>Update from A2</w:t>
+      </w:r>
+    </w:p>
+    <w:p>
+      <w:pPr>
+        <w:pStyle w:val="Heading3"/>
+      </w:pPr>
+      <w:r>
+        <w:t>Tyson</w:t>
+      </w:r>
+    </w:p>
+    <w:p>
+      <w:bookmarkStart w:id="2" w:name="_Toc47702474"/>
+      <w:r>
+        <w:t>Update from A2</w:t>
+      </w:r>
+    </w:p>
+    <w:p>
+      <w:pPr>
+        <w:pStyle w:val="Heading3"/>
+      </w:pPr>
+      <w:r>
+        <w:t>Summary</w:t>
       </w:r>
     </w:p>
     <w:p/>
     <w:p>
-      <w:r>
-        <w:t xml:space="preserve">Test </w:t>
-      </w:r>
-      <w:r>
-        <w:t>–</w:t>
-      </w:r>
-      <w:r>
-        <w:t xml:space="preserve"> Murray</w:t>
-      </w:r>
-    </w:p>
-    <w:p>
-      <w:r>
-        <w:t>Test - Ossama</w:t>
-      </w:r>
-    </w:p>
-    <w:p>
-      <w:pPr>
-        <w:rPr>
-          <w:rFonts w:asciiTheme="majorHAnsi" w:eastAsiaTheme="majorEastAsia" w:hAnsiTheme="majorHAnsi" w:cstheme="majorBidi"/>
-          <w:color w:val="6B911C" w:themeColor="accent1" w:themeShade="BF"/>
-          <w:sz w:val="32"/>
-          <w:szCs w:val="32"/>
-        </w:rPr>
-      </w:pPr>
+      <w:pPr>
+        <w:pStyle w:val="Heading2"/>
+      </w:pPr>
+      <w:r>
+        <w:t>Group Processes</w:t>
+      </w:r>
+      <w:bookmarkEnd w:id="2"/>
+    </w:p>
+    <w:p>
+      <w:r>
+        <w:t>Overall summary</w:t>
+      </w:r>
+      <w:r>
+        <w:t xml:space="preserve"> of how our team dynamics work</w:t>
+      </w:r>
+    </w:p>
+    <w:p>
+      <w:pPr>
+        <w:pStyle w:val="Heading2"/>
+      </w:pPr>
+      <w:bookmarkStart w:id="3" w:name="_Toc47702475"/>
+      <w:r>
+        <w:t>Career Plans</w:t>
+      </w:r>
+      <w:bookmarkEnd w:id="3"/>
+    </w:p>
+    <w:p>
+      <w:pPr>
+        <w:pStyle w:val="Heading3"/>
+      </w:pPr>
+      <w:r>
+        <w:t>Joe</w:t>
+      </w:r>
+    </w:p>
+    <w:p>
+      <w:r>
+        <w:t>Update from A2</w:t>
+      </w:r>
+    </w:p>
+    <w:p>
+      <w:pPr>
+        <w:pStyle w:val="Heading3"/>
+      </w:pPr>
+      <w:r>
+        <w:t>Marcus</w:t>
+      </w:r>
+    </w:p>
+    <w:p>
+      <w:r>
+        <w:t>Update from A2</w:t>
+      </w:r>
+    </w:p>
+    <w:p>
+      <w:pPr>
+        <w:pStyle w:val="Heading3"/>
+      </w:pPr>
+      <w:r>
+        <w:t>Murray</w:t>
+      </w:r>
+    </w:p>
+    <w:p>
+      <w:r>
+        <w:t>Update from A2</w:t>
+      </w:r>
+    </w:p>
+    <w:p>
+      <w:pPr>
+        <w:pStyle w:val="Heading3"/>
+      </w:pPr>
+      <w:proofErr w:type="spellStart"/>
+      <w:r>
+        <w:t>Ossama</w:t>
+      </w:r>
+      <w:proofErr w:type="spellEnd"/>
+    </w:p>
+    <w:p>
+      <w:r>
+        <w:t>Update from A2</w:t>
+      </w:r>
+    </w:p>
+    <w:p>
+      <w:pPr>
+        <w:pStyle w:val="Heading3"/>
+      </w:pPr>
+      <w:proofErr w:type="spellStart"/>
+      <w:r>
+        <w:t>Torin</w:t>
+      </w:r>
+      <w:proofErr w:type="spellEnd"/>
+    </w:p>
+    <w:p>
+      <w:r>
+        <w:t>Update from A2</w:t>
+      </w:r>
+    </w:p>
+    <w:p>
+      <w:pPr>
+        <w:pStyle w:val="Heading3"/>
+      </w:pPr>
+      <w:r>
+        <w:t>Tyson</w:t>
+      </w:r>
+    </w:p>
+    <w:p>
+      <w:r>
+        <w:t>Update from A2</w:t>
+      </w:r>
+    </w:p>
+    <w:p>
+      <w:pPr>
+        <w:pStyle w:val="Heading3"/>
+      </w:pPr>
+      <w:r>
+        <w:t>Summary</w:t>
+      </w:r>
+    </w:p>
+    <w:p/>
+    <w:p>
       <w:r>
         <w:br w:type="page"/>
       </w:r>
@@ -4311,22 +5197,415 @@
       <w:pPr>
         <w:pStyle w:val="Heading1"/>
       </w:pPr>
-      <w:bookmarkStart w:id="2" w:name="_Toc47458046"/>
+      <w:bookmarkStart w:id="4" w:name="_Toc47702476"/>
       <w:r>
         <w:lastRenderedPageBreak/>
-        <w:t>References</w:t>
-      </w:r>
-      <w:bookmarkEnd w:id="2"/>
+        <w:t>Tools</w:t>
+      </w:r>
+      <w:bookmarkEnd w:id="4"/>
+      <w:r>
+        <w:t xml:space="preserve"> (5%)</w:t>
+      </w:r>
+    </w:p>
+    <w:p>
+      <w:pPr>
+        <w:pStyle w:val="Heading3"/>
+      </w:pPr>
+      <w:bookmarkStart w:id="5" w:name="_Toc47702477"/>
+      <w:r>
+        <w:t>Repository</w:t>
+      </w:r>
+      <w:bookmarkEnd w:id="5"/>
+    </w:p>
+    <w:p>
+      <w:hyperlink r:id="rId9" w:history="1">
+        <w:r>
+          <w:rPr>
+            <w:rStyle w:val="Hyperlink"/>
+          </w:rPr>
+          <w:t>https://github.com/MurrayLowisRMIT/IITAssignment03-05-TheTechnocrats</w:t>
+        </w:r>
+      </w:hyperlink>
+    </w:p>
+    <w:p>
+      <w:pPr>
+        <w:pStyle w:val="Heading3"/>
+      </w:pPr>
+      <w:bookmarkStart w:id="6" w:name="_Toc47702478"/>
+      <w:r>
+        <w:t>Website</w:t>
+      </w:r>
+      <w:bookmarkEnd w:id="6"/>
+    </w:p>
+    <w:p>
+      <w:hyperlink r:id="rId10" w:history="1">
+        <w:r>
+          <w:rPr>
+            <w:rStyle w:val="Hyperlink"/>
+          </w:rPr>
+          <w:t>https://murraylowisrmit.github.io/IITAssignment03-05-TheTechnocrats/</w:t>
+        </w:r>
+      </w:hyperlink>
+    </w:p>
+    <w:p>
+      <w:pPr>
+        <w:pStyle w:val="Heading3"/>
+      </w:pPr>
+      <w:bookmarkStart w:id="7" w:name="_Toc47702479"/>
+      <w:r>
+        <w:t>GitHub Commit Audit</w:t>
+      </w:r>
+      <w:bookmarkEnd w:id="7"/>
+    </w:p>
+    <w:p>
+      <w:r>
+        <w:t xml:space="preserve">GitHub </w:t>
+      </w:r>
+      <w:r>
+        <w:t>audit trail commentary</w:t>
+      </w:r>
+    </w:p>
+    <w:p>
+      <w:r>
+        <w:t>Comments about tools used (MS Teams/GitHub etc.)</w:t>
+      </w:r>
+      <w:r>
+        <w:br w:type="page"/>
+      </w:r>
+    </w:p>
+    <w:p>
+      <w:pPr>
+        <w:pStyle w:val="Heading1"/>
+      </w:pPr>
+      <w:bookmarkStart w:id="8" w:name="_Toc47702480"/>
+      <w:r>
+        <w:lastRenderedPageBreak/>
+        <w:t>Project Plan/Description</w:t>
+      </w:r>
+      <w:bookmarkEnd w:id="8"/>
+      <w:r>
+        <w:t xml:space="preserve"> (</w:t>
+      </w:r>
+      <w:r>
+        <w:t>50% (</w:t>
+      </w:r>
+      <w:r>
+        <w:t>20% of entire course</w:t>
+      </w:r>
+      <w:r>
+        <w:t>!!</w:t>
+      </w:r>
+      <w:r>
+        <w:t>)</w:t>
+      </w:r>
+      <w:r>
+        <w:t>)</w:t>
+      </w:r>
     </w:p>
     <w:p>
       <w:pPr>
         <w:pStyle w:val="Heading2"/>
       </w:pPr>
-      <w:bookmarkStart w:id="3" w:name="_Toc47458047"/>
-      <w:r>
-        <w:t>Report</w:t>
-      </w:r>
-      <w:bookmarkEnd w:id="3"/>
+      <w:bookmarkStart w:id="9" w:name="_Toc47702481"/>
+      <w:r>
+        <w:t>Overview</w:t>
+      </w:r>
+      <w:bookmarkEnd w:id="9"/>
+    </w:p>
+    <w:p>
+      <w:pPr>
+        <w:pStyle w:val="Heading3"/>
+      </w:pPr>
+      <w:r>
+        <w:t>Topic</w:t>
+      </w:r>
+    </w:p>
+    <w:p>
+      <w:pPr>
+        <w:pStyle w:val="Heading3"/>
+      </w:pPr>
+      <w:r>
+        <w:t>Motivation</w:t>
+      </w:r>
+    </w:p>
+    <w:p>
+      <w:pPr>
+        <w:pStyle w:val="Heading3"/>
+      </w:pPr>
+      <w:r>
+        <w:t>Landscape</w:t>
+      </w:r>
+    </w:p>
+    <w:p>
+      <w:pPr>
+        <w:pStyle w:val="Heading2"/>
+      </w:pPr>
+      <w:bookmarkStart w:id="10" w:name="_Toc47702482"/>
+      <w:r>
+        <w:t>Detailed Description</w:t>
+      </w:r>
+      <w:bookmarkEnd w:id="10"/>
+    </w:p>
+    <w:p>
+      <w:pPr>
+        <w:pStyle w:val="Heading3"/>
+      </w:pPr>
+      <w:r>
+        <w:t>Aims</w:t>
+      </w:r>
+    </w:p>
+    <w:p>
+      <w:pPr>
+        <w:pStyle w:val="Heading3"/>
+      </w:pPr>
+      <w:r>
+        <w:t>Plans and Progress</w:t>
+      </w:r>
+    </w:p>
+    <w:p>
+      <w:pPr>
+        <w:pStyle w:val="Heading3"/>
+      </w:pPr>
+      <w:r>
+        <w:t>Roles</w:t>
+      </w:r>
+    </w:p>
+    <w:p>
+      <w:pPr>
+        <w:pStyle w:val="Heading3"/>
+      </w:pPr>
+      <w:r>
+        <w:t>Scope and Limits</w:t>
+      </w:r>
+    </w:p>
+    <w:p>
+      <w:pPr>
+        <w:pStyle w:val="Heading3"/>
+      </w:pPr>
+      <w:r>
+        <w:t>Tools and Technologies</w:t>
+      </w:r>
+    </w:p>
+    <w:p>
+      <w:pPr>
+        <w:pStyle w:val="Heading3"/>
+      </w:pPr>
+      <w:r>
+        <w:t>Testing</w:t>
+      </w:r>
+    </w:p>
+    <w:p>
+      <w:pPr>
+        <w:pStyle w:val="Heading3"/>
+      </w:pPr>
+      <w:r>
+        <w:t>Timeframe</w:t>
+      </w:r>
+    </w:p>
+    <w:p>
+      <w:pPr>
+        <w:pStyle w:val="Heading3"/>
+      </w:pPr>
+      <w:r>
+        <w:t>Risks</w:t>
+      </w:r>
+    </w:p>
+    <w:p>
+      <w:pPr>
+        <w:pStyle w:val="Heading3"/>
+      </w:pPr>
+      <w:r>
+        <w:t>Group Processes and Communications</w:t>
+      </w:r>
+    </w:p>
+    <w:p>
+      <w:pPr>
+        <w:pStyle w:val="Heading2"/>
+      </w:pPr>
+      <w:r>
+        <w:t>Project Artefacts</w:t>
+      </w:r>
+    </w:p>
+    <w:p>
+      <w:r>
+        <w:t>Some manner of demonstrating</w:t>
+      </w:r>
+      <w:r>
+        <w:t xml:space="preserve"> starter</w:t>
+      </w:r>
+      <w:r>
+        <w:t xml:space="preserve"> artefacts </w:t>
+      </w:r>
+      <w:proofErr w:type="gramStart"/>
+      <w:r>
+        <w:t>we’ve</w:t>
+      </w:r>
+      <w:proofErr w:type="gramEnd"/>
+      <w:r>
+        <w:t xml:space="preserve"> made here</w:t>
+      </w:r>
+    </w:p>
+    <w:p/>
+    <w:p>
+      <w:pPr>
+        <w:pStyle w:val="Heading3"/>
+      </w:pPr>
+      <w:r>
+        <w:br w:type="page"/>
+      </w:r>
+    </w:p>
+    <w:p>
+      <w:pPr>
+        <w:pStyle w:val="Heading1"/>
+      </w:pPr>
+      <w:bookmarkStart w:id="11" w:name="_Toc47702483"/>
+      <w:r>
+        <w:lastRenderedPageBreak/>
+        <w:t>Skills and Jobs</w:t>
+      </w:r>
+      <w:bookmarkEnd w:id="11"/>
+      <w:r>
+        <w:t xml:space="preserve"> (10%)</w:t>
+      </w:r>
+    </w:p>
+    <w:p>
+      <w:r>
+        <w:t xml:space="preserve">Essay about </w:t>
+      </w:r>
+      <w:r>
+        <w:t xml:space="preserve">theoretical project </w:t>
+      </w:r>
+      <w:r>
+        <w:t>implementation</w:t>
+      </w:r>
+      <w:r>
+        <w:t xml:space="preserve"> etc.</w:t>
+      </w:r>
+    </w:p>
+    <w:p>
+      <w:r>
+        <w:t xml:space="preserve"> </w:t>
+      </w:r>
+      <w:r>
+        <w:t>Manager’s title/role</w:t>
+      </w:r>
+    </w:p>
+    <w:p>
+      <w:r>
+        <w:t>4x position descriptions</w:t>
+      </w:r>
+    </w:p>
+    <w:p>
+      <w:pPr>
+        <w:pStyle w:val="ListParagraph"/>
+        <w:numPr>
+          <w:ilvl w:val="0"/>
+          <w:numId w:val="9"/>
+        </w:numPr>
+      </w:pPr>
+      <w:r>
+        <w:br w:type="page"/>
+      </w:r>
+    </w:p>
+    <w:p>
+      <w:pPr>
+        <w:pStyle w:val="Heading1"/>
+      </w:pPr>
+      <w:bookmarkStart w:id="12" w:name="_Toc47702484"/>
+      <w:r>
+        <w:lastRenderedPageBreak/>
+        <w:t>Group Reflection</w:t>
+      </w:r>
+      <w:bookmarkEnd w:id="12"/>
+      <w:r>
+        <w:t xml:space="preserve"> (10%)</w:t>
+      </w:r>
+    </w:p>
+    <w:p>
+      <w:pPr>
+        <w:pStyle w:val="Heading3"/>
+      </w:pPr>
+      <w:r>
+        <w:t>Joe</w:t>
+      </w:r>
+    </w:p>
+    <w:p/>
+    <w:p>
+      <w:pPr>
+        <w:pStyle w:val="Heading3"/>
+      </w:pPr>
+      <w:r>
+        <w:t>Marcus</w:t>
+      </w:r>
+    </w:p>
+    <w:p/>
+    <w:p>
+      <w:pPr>
+        <w:pStyle w:val="Heading3"/>
+      </w:pPr>
+      <w:r>
+        <w:t>Murray</w:t>
+      </w:r>
+    </w:p>
+    <w:p/>
+    <w:p>
+      <w:pPr>
+        <w:pStyle w:val="Heading3"/>
+      </w:pPr>
+      <w:proofErr w:type="spellStart"/>
+      <w:r>
+        <w:t>Ossama</w:t>
+      </w:r>
+      <w:proofErr w:type="spellEnd"/>
+    </w:p>
+    <w:p/>
+    <w:p>
+      <w:pPr>
+        <w:pStyle w:val="Heading3"/>
+      </w:pPr>
+      <w:proofErr w:type="spellStart"/>
+      <w:r>
+        <w:t>Torin</w:t>
+      </w:r>
+      <w:proofErr w:type="spellEnd"/>
+    </w:p>
+    <w:p/>
+    <w:p>
+      <w:pPr>
+        <w:pStyle w:val="Heading3"/>
+      </w:pPr>
+      <w:r>
+        <w:t>Tyson</w:t>
+      </w:r>
+    </w:p>
+    <w:p/>
+    <w:p>
+      <w:pPr>
+        <w:pStyle w:val="Heading3"/>
+      </w:pPr>
+      <w:r>
+        <w:t>Summary</w:t>
+      </w:r>
+    </w:p>
+    <w:p/>
+    <w:p>
+      <w:r>
+        <w:br w:type="page"/>
+      </w:r>
+    </w:p>
+    <w:p>
+      <w:pPr>
+        <w:pStyle w:val="Heading1"/>
+      </w:pPr>
+      <w:bookmarkStart w:id="13" w:name="_Toc47702485"/>
+      <w:r>
+        <w:lastRenderedPageBreak/>
+        <w:t>Reference</w:t>
+      </w:r>
+      <w:r>
+        <w:t>s</w:t>
+      </w:r>
+      <w:bookmarkEnd w:id="13"/>
     </w:p>
     <w:p>
       <w:pPr>
@@ -4368,11 +5647,13 @@
       </w:pPr>
     </w:p>
     <w:sectPr>
-      <w:footerReference w:type="default" r:id="rId9"/>
+      <w:footerReference w:type="default" r:id="rId11"/>
       <w:type w:val="continuous"/>
       <w:pgSz w:w="11906" w:h="16838"/>
       <w:pgMar w:top="1440" w:right="1440" w:bottom="1440" w:left="1440" w:header="708" w:footer="708" w:gutter="0"/>
+      <w:pgNumType w:start="0"/>
       <w:cols w:space="708"/>
+      <w:titlePg/>
       <w:docGrid w:linePitch="360"/>
     </w:sectPr>
   </w:body>
@@ -4520,6 +5801,119 @@
     </w:lvl>
   </w:abstractNum>
   <w:abstractNum w:abstractNumId="1" w15:restartNumberingAfterBreak="0">
+    <w:nsid w:val="062F74E3"/>
+    <w:multiLevelType w:val="hybridMultilevel"/>
+    <w:tmpl w:val="19760EC4"/>
+    <w:lvl w:ilvl="0" w:tplc="0C090001">
+      <w:start w:val="1"/>
+      <w:numFmt w:val="bullet"/>
+      <w:lvlText w:val=""/>
+      <w:lvlJc w:val="left"/>
+      <w:pPr>
+        <w:ind w:left="720" w:hanging="360"/>
+      </w:pPr>
+      <w:rPr>
+        <w:rFonts w:ascii="Symbol" w:hAnsi="Symbol" w:hint="default"/>
+      </w:rPr>
+    </w:lvl>
+    <w:lvl w:ilvl="1" w:tplc="0C090003" w:tentative="1">
+      <w:start w:val="1"/>
+      <w:numFmt w:val="bullet"/>
+      <w:lvlText w:val="o"/>
+      <w:lvlJc w:val="left"/>
+      <w:pPr>
+        <w:ind w:left="1440" w:hanging="360"/>
+      </w:pPr>
+      <w:rPr>
+        <w:rFonts w:ascii="Courier New" w:hAnsi="Courier New" w:cs="Courier New" w:hint="default"/>
+      </w:rPr>
+    </w:lvl>
+    <w:lvl w:ilvl="2" w:tplc="0C090005" w:tentative="1">
+      <w:start w:val="1"/>
+      <w:numFmt w:val="bullet"/>
+      <w:lvlText w:val=""/>
+      <w:lvlJc w:val="left"/>
+      <w:pPr>
+        <w:ind w:left="2160" w:hanging="360"/>
+      </w:pPr>
+      <w:rPr>
+        <w:rFonts w:ascii="Wingdings" w:hAnsi="Wingdings" w:hint="default"/>
+      </w:rPr>
+    </w:lvl>
+    <w:lvl w:ilvl="3" w:tplc="0C090001" w:tentative="1">
+      <w:start w:val="1"/>
+      <w:numFmt w:val="bullet"/>
+      <w:lvlText w:val=""/>
+      <w:lvlJc w:val="left"/>
+      <w:pPr>
+        <w:ind w:left="2880" w:hanging="360"/>
+      </w:pPr>
+      <w:rPr>
+        <w:rFonts w:ascii="Symbol" w:hAnsi="Symbol" w:hint="default"/>
+      </w:rPr>
+    </w:lvl>
+    <w:lvl w:ilvl="4" w:tplc="0C090003" w:tentative="1">
+      <w:start w:val="1"/>
+      <w:numFmt w:val="bullet"/>
+      <w:lvlText w:val="o"/>
+      <w:lvlJc w:val="left"/>
+      <w:pPr>
+        <w:ind w:left="3600" w:hanging="360"/>
+      </w:pPr>
+      <w:rPr>
+        <w:rFonts w:ascii="Courier New" w:hAnsi="Courier New" w:cs="Courier New" w:hint="default"/>
+      </w:rPr>
+    </w:lvl>
+    <w:lvl w:ilvl="5" w:tplc="0C090005" w:tentative="1">
+      <w:start w:val="1"/>
+      <w:numFmt w:val="bullet"/>
+      <w:lvlText w:val=""/>
+      <w:lvlJc w:val="left"/>
+      <w:pPr>
+        <w:ind w:left="4320" w:hanging="360"/>
+      </w:pPr>
+      <w:rPr>
+        <w:rFonts w:ascii="Wingdings" w:hAnsi="Wingdings" w:hint="default"/>
+      </w:rPr>
+    </w:lvl>
+    <w:lvl w:ilvl="6" w:tplc="0C090001" w:tentative="1">
+      <w:start w:val="1"/>
+      <w:numFmt w:val="bullet"/>
+      <w:lvlText w:val=""/>
+      <w:lvlJc w:val="left"/>
+      <w:pPr>
+        <w:ind w:left="5040" w:hanging="360"/>
+      </w:pPr>
+      <w:rPr>
+        <w:rFonts w:ascii="Symbol" w:hAnsi="Symbol" w:hint="default"/>
+      </w:rPr>
+    </w:lvl>
+    <w:lvl w:ilvl="7" w:tplc="0C090003" w:tentative="1">
+      <w:start w:val="1"/>
+      <w:numFmt w:val="bullet"/>
+      <w:lvlText w:val="o"/>
+      <w:lvlJc w:val="left"/>
+      <w:pPr>
+        <w:ind w:left="5760" w:hanging="360"/>
+      </w:pPr>
+      <w:rPr>
+        <w:rFonts w:ascii="Courier New" w:hAnsi="Courier New" w:cs="Courier New" w:hint="default"/>
+      </w:rPr>
+    </w:lvl>
+    <w:lvl w:ilvl="8" w:tplc="0C090005" w:tentative="1">
+      <w:start w:val="1"/>
+      <w:numFmt w:val="bullet"/>
+      <w:lvlText w:val=""/>
+      <w:lvlJc w:val="left"/>
+      <w:pPr>
+        <w:ind w:left="6480" w:hanging="360"/>
+      </w:pPr>
+      <w:rPr>
+        <w:rFonts w:ascii="Wingdings" w:hAnsi="Wingdings" w:hint="default"/>
+      </w:rPr>
+    </w:lvl>
+  </w:abstractNum>
+  <w:abstractNum w:abstractNumId="2" w15:restartNumberingAfterBreak="0">
     <w:nsid w:val="116D3913"/>
     <w:multiLevelType w:val="multilevel"/>
     <w:tmpl w:val="83AE1290"/>
@@ -4632,7 +6026,7 @@
       </w:pPr>
     </w:lvl>
   </w:abstractNum>
-  <w:abstractNum w:abstractNumId="2" w15:restartNumberingAfterBreak="0">
+  <w:abstractNum w:abstractNumId="3" w15:restartNumberingAfterBreak="0">
     <w:nsid w:val="148F5C0E"/>
     <w:multiLevelType w:val="multilevel"/>
     <w:tmpl w:val="9C12C954"/>
@@ -4745,7 +6139,7 @@
       </w:pPr>
     </w:lvl>
   </w:abstractNum>
-  <w:abstractNum w:abstractNumId="3" w15:restartNumberingAfterBreak="0">
+  <w:abstractNum w:abstractNumId="4" w15:restartNumberingAfterBreak="0">
     <w:nsid w:val="2174237F"/>
     <w:multiLevelType w:val="hybridMultilevel"/>
     <w:tmpl w:val="010EBC8E"/>
@@ -4831,7 +6225,7 @@
       </w:pPr>
     </w:lvl>
   </w:abstractNum>
-  <w:abstractNum w:abstractNumId="4" w15:restartNumberingAfterBreak="0">
+  <w:abstractNum w:abstractNumId="5" w15:restartNumberingAfterBreak="0">
     <w:nsid w:val="51E32FE5"/>
     <w:multiLevelType w:val="multilevel"/>
     <w:tmpl w:val="386C1154"/>
@@ -4944,7 +6338,7 @@
       </w:pPr>
     </w:lvl>
   </w:abstractNum>
-  <w:abstractNum w:abstractNumId="5" w15:restartNumberingAfterBreak="0">
+  <w:abstractNum w:abstractNumId="6" w15:restartNumberingAfterBreak="0">
     <w:nsid w:val="58BA0F15"/>
     <w:multiLevelType w:val="multilevel"/>
     <w:tmpl w:val="8B745674"/>
@@ -5057,7 +6451,7 @@
       </w:pPr>
     </w:lvl>
   </w:abstractNum>
-  <w:abstractNum w:abstractNumId="6" w15:restartNumberingAfterBreak="0">
+  <w:abstractNum w:abstractNumId="7" w15:restartNumberingAfterBreak="0">
     <w:nsid w:val="613878FF"/>
     <w:multiLevelType w:val="multilevel"/>
     <w:tmpl w:val="63287B30"/>
@@ -5170,7 +6564,7 @@
       </w:pPr>
     </w:lvl>
   </w:abstractNum>
-  <w:abstractNum w:abstractNumId="7" w15:restartNumberingAfterBreak="0">
+  <w:abstractNum w:abstractNumId="8" w15:restartNumberingAfterBreak="0">
     <w:nsid w:val="749F5AD1"/>
     <w:multiLevelType w:val="multilevel"/>
     <w:tmpl w:val="BD6C590E"/>
@@ -5284,28 +6678,31 @@
     </w:lvl>
   </w:abstractNum>
   <w:num w:numId="1">
-    <w:abstractNumId w:val="7"/>
+    <w:abstractNumId w:val="8"/>
   </w:num>
   <w:num w:numId="2">
-    <w:abstractNumId w:val="4"/>
+    <w:abstractNumId w:val="5"/>
   </w:num>
   <w:num w:numId="3">
+    <w:abstractNumId w:val="3"/>
+  </w:num>
+  <w:num w:numId="4">
     <w:abstractNumId w:val="2"/>
   </w:num>
-  <w:num w:numId="4">
-    <w:abstractNumId w:val="1"/>
-  </w:num>
   <w:num w:numId="5">
-    <w:abstractNumId w:val="5"/>
+    <w:abstractNumId w:val="6"/>
   </w:num>
   <w:num w:numId="6">
-    <w:abstractNumId w:val="6"/>
+    <w:abstractNumId w:val="7"/>
   </w:num>
   <w:num w:numId="7">
     <w:abstractNumId w:val="0"/>
   </w:num>
   <w:num w:numId="8">
-    <w:abstractNumId w:val="3"/>
+    <w:abstractNumId w:val="4"/>
+  </w:num>
+  <w:num w:numId="9">
+    <w:abstractNumId w:val="1"/>
   </w:num>
 </w:numbering>
 </file>
@@ -5708,7 +7105,7 @@
   <w:style w:type="paragraph" w:default="1" w:styleId="Normal">
     <w:name w:val="Normal"/>
     <w:qFormat/>
-    <w:rsid w:val="00FB3919"/>
+    <w:rsid w:val="00A53881"/>
   </w:style>
   <w:style w:type="paragraph" w:styleId="Heading1">
     <w:name w:val="heading 1"/>

</xml_diff>

<commit_message>
added reflection template entry
</commit_message>
<xml_diff>
--- a/!Report.docx
+++ b/!Report.docx
@@ -5058,7 +5058,6 @@
                 <w:szCs w:val="60"/>
               </w:rPr>
             </w:pPr>
-            <w:proofErr w:type="spellStart"/>
             <w:r>
               <w:rPr>
                 <w:rFonts w:asciiTheme="majorHAnsi" w:hAnsiTheme="majorHAnsi"/>
@@ -5067,7 +5066,6 @@
               </w:rPr>
               <w:t>Ossama</w:t>
             </w:r>
-            <w:proofErr w:type="spellEnd"/>
           </w:p>
         </w:tc>
       </w:tr>
@@ -5088,7 +5086,6 @@
                 <w:szCs w:val="60"/>
               </w:rPr>
             </w:pPr>
-            <w:proofErr w:type="spellStart"/>
             <w:r>
               <w:rPr>
                 <w:rFonts w:asciiTheme="majorHAnsi" w:hAnsiTheme="majorHAnsi"/>
@@ -5097,7 +5094,6 @@
               </w:rPr>
               <w:t>Torin</w:t>
             </w:r>
-            <w:proofErr w:type="spellEnd"/>
           </w:p>
         </w:tc>
       </w:tr>
@@ -5246,14 +5242,12 @@
           <w:highlight w:val="green"/>
         </w:rPr>
       </w:pPr>
-      <w:proofErr w:type="spellStart"/>
       <w:r>
         <w:rPr>
           <w:highlight w:val="green"/>
         </w:rPr>
         <w:t>Ossama</w:t>
       </w:r>
-      <w:proofErr w:type="spellEnd"/>
     </w:p>
     <w:p>
       <w:r>
@@ -5270,14 +5264,12 @@
           <w:highlight w:val="darkCyan"/>
         </w:rPr>
       </w:pPr>
-      <w:proofErr w:type="spellStart"/>
       <w:r>
         <w:rPr>
           <w:highlight w:val="darkCyan"/>
         </w:rPr>
         <w:t>Torin</w:t>
       </w:r>
-      <w:proofErr w:type="spellEnd"/>
     </w:p>
     <w:p>
       <w:r>
@@ -5434,14 +5426,12 @@
           <w:highlight w:val="green"/>
         </w:rPr>
       </w:pPr>
-      <w:proofErr w:type="spellStart"/>
       <w:r>
         <w:rPr>
           <w:highlight w:val="green"/>
         </w:rPr>
         <w:t>Ossama</w:t>
       </w:r>
-      <w:proofErr w:type="spellEnd"/>
     </w:p>
     <w:p>
       <w:r>
@@ -5458,14 +5448,12 @@
           <w:highlight w:val="darkCyan"/>
         </w:rPr>
       </w:pPr>
-      <w:proofErr w:type="spellStart"/>
       <w:r>
         <w:rPr>
           <w:highlight w:val="darkCyan"/>
         </w:rPr>
         <w:t>Torin</w:t>
       </w:r>
-      <w:proofErr w:type="spellEnd"/>
     </w:p>
     <w:p>
       <w:r>
@@ -5868,21 +5856,7 @@
         <w:rPr>
           <w:highlight w:val="red"/>
         </w:rPr>
-        <w:t xml:space="preserve"> artefacts </w:t>
-      </w:r>
-      <w:proofErr w:type="gramStart"/>
-      <w:r>
-        <w:rPr>
-          <w:highlight w:val="red"/>
-        </w:rPr>
-        <w:t>we’ve</w:t>
-      </w:r>
-      <w:proofErr w:type="gramEnd"/>
-      <w:r>
-        <w:rPr>
-          <w:highlight w:val="red"/>
-        </w:rPr>
-        <w:t xml:space="preserve"> made here</w:t>
+        <w:t xml:space="preserve"> artefacts we’ve made here</w:t>
       </w:r>
     </w:p>
     <w:p/>
@@ -6052,48 +6026,325 @@
         </w:rPr>
         <w:t>Murray</w:t>
       </w:r>
-    </w:p>
-    <w:p>
-      <w:r>
+      <w:r>
+        <w:t xml:space="preserve"> </w:t>
+      </w:r>
+      <w:r>
+        <w:rPr>
+          <w:color w:val="FF0000"/>
+        </w:rPr>
+        <w:t>(ctrl</w:t>
+      </w:r>
+      <w:r>
+        <w:rPr>
+          <w:color w:val="FF0000"/>
+        </w:rPr>
+        <w:t>+</w:t>
+      </w:r>
+      <w:r>
+        <w:rPr>
+          <w:color w:val="FF0000"/>
+        </w:rPr>
+        <w:t>v from A3</w:t>
+      </w:r>
+      <w:r>
+        <w:rPr>
+          <w:color w:val="FF0000"/>
+        </w:rPr>
+        <w:t xml:space="preserve"> edit later)</w:t>
+      </w:r>
+    </w:p>
+    <w:p>
+      <w:pPr>
+        <w:spacing w:after="0" w:line="240" w:lineRule="auto"/>
+        <w:textAlignment w:val="baseline"/>
+        <w:rPr>
+          <w:rFonts w:ascii="Segoe UI" w:eastAsia="Times New Roman" w:hAnsi="Segoe UI" w:cs="Segoe UI"/>
+          <w:sz w:val="18"/>
+          <w:szCs w:val="18"/>
+          <w:highlight w:val="magenta"/>
+          <w:lang w:eastAsia="en-AU"/>
+        </w:rPr>
+      </w:pPr>
+      <w:r>
+        <w:rPr>
+          <w:rFonts w:ascii="Calibri" w:eastAsia="Times New Roman" w:hAnsi="Calibri" w:cs="Calibri"/>
+          <w:highlight w:val="magenta"/>
+          <w:lang w:val="en-US" w:eastAsia="en-AU"/>
+        </w:rPr>
+        <w:t>Having worked together over three weeks to complete Assignment 1, I think we as The Technocrats performed relatively well as a team and made effective use of our broad collective skillset. While a bit slow to initially coordinate, once we managed to allocate roles, we had few issues in the way of member contribution with each completing their own workload and coordinating well for the collaborate sections.</w:t>
+      </w:r>
+      <w:r>
+        <w:rPr>
+          <w:rFonts w:ascii="Calibri" w:eastAsia="Times New Roman" w:hAnsi="Calibri" w:cs="Calibri"/>
+          <w:highlight w:val="magenta"/>
+          <w:lang w:eastAsia="en-AU"/>
+        </w:rPr>
+        <w:t> </w:t>
+      </w:r>
+    </w:p>
+    <w:p>
+      <w:pPr>
+        <w:spacing w:after="0" w:line="240" w:lineRule="auto"/>
+        <w:textAlignment w:val="baseline"/>
+        <w:rPr>
+          <w:rFonts w:ascii="Segoe UI" w:eastAsia="Times New Roman" w:hAnsi="Segoe UI" w:cs="Segoe UI"/>
+          <w:sz w:val="18"/>
+          <w:szCs w:val="18"/>
+          <w:highlight w:val="magenta"/>
+          <w:lang w:eastAsia="en-AU"/>
+        </w:rPr>
+      </w:pPr>
+      <w:r>
+        <w:rPr>
+          <w:rFonts w:ascii="Calibri" w:eastAsia="Times New Roman" w:hAnsi="Calibri" w:cs="Calibri"/>
+          <w:highlight w:val="magenta"/>
+          <w:lang w:val="en-US" w:eastAsia="en-AU"/>
+        </w:rPr>
+        <w:t>I am ultimately happy with my own performance in building the website and developing the project idea with feedback from the group. I believe these were strong submissions and the project idea should give us a solid foundation for assignment 3.</w:t>
+      </w:r>
+      <w:r>
+        <w:rPr>
+          <w:rFonts w:ascii="Calibri" w:eastAsia="Times New Roman" w:hAnsi="Calibri" w:cs="Calibri"/>
+          <w:highlight w:val="magenta"/>
+          <w:lang w:eastAsia="en-AU"/>
+        </w:rPr>
+        <w:t> </w:t>
+      </w:r>
+    </w:p>
+    <w:p>
+      <w:pPr>
+        <w:spacing w:after="0" w:line="240" w:lineRule="auto"/>
+        <w:textAlignment w:val="baseline"/>
+        <w:rPr>
+          <w:rFonts w:ascii="Segoe UI" w:eastAsia="Times New Roman" w:hAnsi="Segoe UI" w:cs="Segoe UI"/>
+          <w:sz w:val="18"/>
+          <w:szCs w:val="18"/>
+          <w:highlight w:val="magenta"/>
+          <w:lang w:eastAsia="en-AU"/>
+        </w:rPr>
+      </w:pPr>
+      <w:r>
+        <w:rPr>
+          <w:rFonts w:ascii="Calibri" w:eastAsia="Times New Roman" w:hAnsi="Calibri" w:cs="Calibri"/>
+          <w:highlight w:val="magenta"/>
+          <w:lang w:val="en-US" w:eastAsia="en-AU"/>
+        </w:rPr>
+        <w:t>I would say the greatest problem we faced as a group was the often-slow response times in discussing some of the collaborative work. This made it difficult to create a uniformly structured report as we often had to revise sections as parts came in at different times and in different styles. This could perhaps be improved with more regular check ins or by using MS Teams’ notification feature etc.</w:t>
+      </w:r>
+      <w:r>
+        <w:rPr>
+          <w:rFonts w:ascii="Calibri" w:eastAsia="Times New Roman" w:hAnsi="Calibri" w:cs="Calibri"/>
+          <w:highlight w:val="magenta"/>
+          <w:lang w:eastAsia="en-AU"/>
+        </w:rPr>
+        <w:t> </w:t>
+      </w:r>
+    </w:p>
+    <w:p>
+      <w:pPr>
+        <w:spacing w:after="0" w:line="240" w:lineRule="auto"/>
+        <w:textAlignment w:val="baseline"/>
+        <w:rPr>
+          <w:rFonts w:ascii="Segoe UI" w:eastAsia="Times New Roman" w:hAnsi="Segoe UI" w:cs="Segoe UI"/>
+          <w:sz w:val="18"/>
+          <w:szCs w:val="18"/>
+          <w:highlight w:val="magenta"/>
+          <w:lang w:eastAsia="en-AU"/>
+        </w:rPr>
+      </w:pPr>
+      <w:r>
+        <w:rPr>
+          <w:rFonts w:ascii="Calibri" w:eastAsia="Times New Roman" w:hAnsi="Calibri" w:cs="Calibri"/>
+          <w:highlight w:val="magenta"/>
+          <w:lang w:val="en-US" w:eastAsia="en-AU"/>
+        </w:rPr>
+        <w:t>As for things I found surprising about the team:</w:t>
+      </w:r>
+      <w:r>
+        <w:rPr>
+          <w:rFonts w:ascii="Calibri" w:eastAsia="Times New Roman" w:hAnsi="Calibri" w:cs="Calibri"/>
+          <w:highlight w:val="magenta"/>
+          <w:lang w:eastAsia="en-AU"/>
+        </w:rPr>
+        <w:t> </w:t>
+      </w:r>
+    </w:p>
+    <w:p>
+      <w:pPr>
+        <w:spacing w:after="0" w:line="240" w:lineRule="auto"/>
+        <w:textAlignment w:val="baseline"/>
+        <w:rPr>
+          <w:rFonts w:ascii="Segoe UI" w:eastAsia="Times New Roman" w:hAnsi="Segoe UI" w:cs="Segoe UI"/>
+          <w:sz w:val="18"/>
+          <w:szCs w:val="18"/>
+          <w:highlight w:val="magenta"/>
+          <w:lang w:eastAsia="en-AU"/>
+        </w:rPr>
+      </w:pPr>
+      <w:r>
+        <w:rPr>
+          <w:rFonts w:ascii="Calibri" w:eastAsia="Times New Roman" w:hAnsi="Calibri" w:cs="Calibri"/>
+          <w:highlight w:val="magenta"/>
+          <w:lang w:val="en-US" w:eastAsia="en-AU"/>
+        </w:rPr>
+        <w:t>Joe’s pre-existing knowledge of IT is significantly higher than I would expect from someone only just now starting an introductory course.</w:t>
+      </w:r>
+      <w:r>
+        <w:rPr>
+          <w:rFonts w:ascii="Calibri" w:eastAsia="Times New Roman" w:hAnsi="Calibri" w:cs="Calibri"/>
+          <w:highlight w:val="magenta"/>
+          <w:lang w:eastAsia="en-AU"/>
+        </w:rPr>
+        <w:t> </w:t>
+      </w:r>
+    </w:p>
+    <w:p>
+      <w:pPr>
+        <w:spacing w:after="0" w:line="240" w:lineRule="auto"/>
+        <w:textAlignment w:val="baseline"/>
+        <w:rPr>
+          <w:rFonts w:ascii="Segoe UI" w:eastAsia="Times New Roman" w:hAnsi="Segoe UI" w:cs="Segoe UI"/>
+          <w:sz w:val="18"/>
+          <w:szCs w:val="18"/>
+          <w:highlight w:val="magenta"/>
+          <w:lang w:eastAsia="en-AU"/>
+        </w:rPr>
+      </w:pPr>
+      <w:r>
+        <w:rPr>
+          <w:rFonts w:ascii="Calibri" w:eastAsia="Times New Roman" w:hAnsi="Calibri" w:cs="Calibri"/>
+          <w:highlight w:val="magenta"/>
+          <w:lang w:val="en-US" w:eastAsia="en-AU"/>
+        </w:rPr>
+        <w:t>I think Marcus’ attitude generally matches the result of his Myers-Briggs test in that he is quite practically orientated. I found it unusual for someone so pragmatic to have an interest in a subject as fanciful as IT.</w:t>
+      </w:r>
+      <w:r>
+        <w:rPr>
+          <w:rFonts w:ascii="Calibri" w:eastAsia="Times New Roman" w:hAnsi="Calibri" w:cs="Calibri"/>
+          <w:highlight w:val="magenta"/>
+          <w:lang w:eastAsia="en-AU"/>
+        </w:rPr>
+        <w:t> </w:t>
+      </w:r>
+    </w:p>
+    <w:p>
+      <w:pPr>
+        <w:spacing w:after="0" w:line="240" w:lineRule="auto"/>
+        <w:textAlignment w:val="baseline"/>
+        <w:rPr>
+          <w:rFonts w:ascii="Segoe UI" w:eastAsia="Times New Roman" w:hAnsi="Segoe UI" w:cs="Segoe UI"/>
+          <w:sz w:val="18"/>
+          <w:szCs w:val="18"/>
+          <w:highlight w:val="magenta"/>
+          <w:lang w:eastAsia="en-AU"/>
+        </w:rPr>
+      </w:pPr>
+      <w:r>
+        <w:rPr>
+          <w:rFonts w:ascii="Calibri" w:eastAsia="Times New Roman" w:hAnsi="Calibri" w:cs="Calibri"/>
+          <w:highlight w:val="magenta"/>
+          <w:lang w:val="en-US" w:eastAsia="en-AU"/>
+        </w:rPr>
+        <w:t>Ossama’s interest in IT seems to be more in the way of social engagement/client support which would have to be an uncommon perspective in an industry generally populated by more reclusive personalities.</w:t>
+      </w:r>
+      <w:r>
+        <w:rPr>
+          <w:rFonts w:ascii="Calibri" w:eastAsia="Times New Roman" w:hAnsi="Calibri" w:cs="Calibri"/>
+          <w:highlight w:val="magenta"/>
+          <w:lang w:eastAsia="en-AU"/>
+        </w:rPr>
+        <w:t> </w:t>
+      </w:r>
+    </w:p>
+    <w:p>
+      <w:pPr>
+        <w:spacing w:after="0" w:line="240" w:lineRule="auto"/>
+        <w:textAlignment w:val="baseline"/>
+        <w:rPr>
+          <w:rFonts w:ascii="Segoe UI" w:eastAsia="Times New Roman" w:hAnsi="Segoe UI" w:cs="Segoe UI"/>
+          <w:sz w:val="18"/>
+          <w:szCs w:val="18"/>
+          <w:highlight w:val="magenta"/>
+          <w:lang w:eastAsia="en-AU"/>
+        </w:rPr>
+      </w:pPr>
+      <w:r>
+        <w:rPr>
+          <w:rFonts w:ascii="Calibri" w:eastAsia="Times New Roman" w:hAnsi="Calibri" w:cs="Calibri"/>
+          <w:highlight w:val="magenta"/>
+          <w:lang w:val="en-US" w:eastAsia="en-AU"/>
+        </w:rPr>
+        <w:t>Torin - I would have written something interesting about Torin but it looks like we’re not submitting this so......</w:t>
+      </w:r>
+      <w:r>
+        <w:rPr>
+          <w:rFonts w:ascii="Calibri" w:eastAsia="Times New Roman" w:hAnsi="Calibri" w:cs="Calibri"/>
+          <w:highlight w:val="magenta"/>
+          <w:lang w:eastAsia="en-AU"/>
+        </w:rPr>
+        <w:t> </w:t>
+      </w:r>
+    </w:p>
+    <w:p>
+      <w:pPr>
+        <w:spacing w:after="0" w:line="240" w:lineRule="auto"/>
+        <w:textAlignment w:val="baseline"/>
+        <w:rPr>
+          <w:rFonts w:ascii="Segoe UI" w:eastAsia="Times New Roman" w:hAnsi="Segoe UI" w:cs="Segoe UI"/>
+          <w:sz w:val="18"/>
+          <w:szCs w:val="18"/>
+          <w:lang w:eastAsia="en-AU"/>
+        </w:rPr>
+      </w:pPr>
+      <w:r>
+        <w:rPr>
+          <w:rFonts w:ascii="Calibri" w:eastAsia="Times New Roman" w:hAnsi="Calibri" w:cs="Calibri"/>
+          <w:highlight w:val="magenta"/>
+          <w:lang w:val="en-US" w:eastAsia="en-AU"/>
+        </w:rPr>
+        <w:t>Tyson’s time management and ability to coordinate with the group was quite impressive given that he lives in a time zone 8 hours the rest of us behind and regularly had to check in with the group during his daytime working hours.</w:t>
+      </w:r>
+      <w:r>
+        <w:rPr>
+          <w:rFonts w:ascii="Calibri" w:eastAsia="Times New Roman" w:hAnsi="Calibri" w:cs="Calibri"/>
+          <w:lang w:eastAsia="en-AU"/>
+        </w:rPr>
+        <w:t> </w:t>
+      </w:r>
+    </w:p>
+    <w:p>
+      <w:pPr>
+        <w:pStyle w:val="Heading3"/>
+        <w:rPr>
+          <w:highlight w:val="green"/>
+        </w:rPr>
+      </w:pPr>
+      <w:r>
+        <w:rPr>
+          <w:highlight w:val="green"/>
+        </w:rPr>
+        <w:t>Ossama</w:t>
+      </w:r>
+    </w:p>
+    <w:p>
+      <w:r>
+        <w:rPr>
+          <w:highlight w:val="green"/>
+        </w:rPr>
         <w:t>Reflection text here</w:t>
       </w:r>
     </w:p>
     <w:p>
       <w:pPr>
         <w:pStyle w:val="Heading3"/>
-        <w:rPr>
-          <w:highlight w:val="green"/>
-        </w:rPr>
-      </w:pPr>
-      <w:proofErr w:type="spellStart"/>
-      <w:r>
-        <w:rPr>
-          <w:highlight w:val="green"/>
-        </w:rPr>
-        <w:t>Ossama</w:t>
-      </w:r>
-      <w:proofErr w:type="spellEnd"/>
-    </w:p>
-    <w:p>
-      <w:r>
-        <w:rPr>
-          <w:highlight w:val="green"/>
-        </w:rPr>
-        <w:t>Reflection text here</w:t>
-      </w:r>
-    </w:p>
-    <w:p>
-      <w:pPr>
-        <w:pStyle w:val="Heading3"/>
-      </w:pPr>
-      <w:proofErr w:type="spellStart"/>
+      </w:pPr>
       <w:r>
         <w:rPr>
           <w:highlight w:val="darkCyan"/>
         </w:rPr>
         <w:t>Torin</w:t>
       </w:r>
-      <w:proofErr w:type="spellEnd"/>
     </w:p>
     <w:p>
       <w:r>

</xml_diff>

<commit_message>
Updated career for myself in the Report
</commit_message>
<xml_diff>
--- a/!Report.docx
+++ b/!Report.docx
@@ -1,6 +1,6 @@
 
 <file path=word/document.xml><?xml version="1.0" encoding="utf-8"?>
-<w:document xmlns:wpc="http://schemas.microsoft.com/office/word/2010/wordprocessingCanvas" xmlns:cx="http://schemas.microsoft.com/office/drawing/2014/chartex" xmlns:cx1="http://schemas.microsoft.com/office/drawing/2015/9/8/chartex" xmlns:cx2="http://schemas.microsoft.com/office/drawing/2015/10/21/chartex" xmlns:cx3="http://schemas.microsoft.com/office/drawing/2016/5/9/chartex" xmlns:cx4="http://schemas.microsoft.com/office/drawing/2016/5/10/chartex" xmlns:cx5="http://schemas.microsoft.com/office/drawing/2016/5/11/chartex" xmlns:cx6="http://schemas.microsoft.com/office/drawing/2016/5/12/chartex" xmlns:cx7="http://schemas.microsoft.com/office/drawing/2016/5/13/chartex" xmlns:cx8="http://schemas.microsoft.com/office/drawing/2016/5/14/chartex" xmlns:mc="http://schemas.openxmlformats.org/markup-compatibility/2006" xmlns:aink="http://schemas.microsoft.com/office/drawing/2016/ink" xmlns:am3d="http://schemas.microsoft.com/office/drawing/2017/model3d" xmlns:o="urn:schemas-microsoft-com:office:office" xmlns:r="http://schemas.openxmlformats.org/officeDocument/2006/relationships" xmlns:m="http://schemas.openxmlformats.org/officeDocument/2006/math" xmlns:v="urn:schemas-microsoft-com:vml" xmlns:wp14="http://schemas.microsoft.com/office/word/2010/wordprocessingDrawing" xmlns:wp="http://schemas.openxmlformats.org/drawingml/2006/wordprocessingDrawing" xmlns:w10="urn:schemas-microsoft-com:office:word" xmlns:w="http://schemas.openxmlformats.org/wordprocessingml/2006/main" xmlns:w14="http://schemas.microsoft.com/office/word/2010/wordml" xmlns:w15="http://schemas.microsoft.com/office/word/2012/wordml" xmlns:w16cex="http://schemas.microsoft.com/office/word/2018/wordml/cex" xmlns:w16cid="http://schemas.microsoft.com/office/word/2016/wordml/cid" xmlns:w16="http://schemas.microsoft.com/office/word/2018/wordml" xmlns:w16se="http://schemas.microsoft.com/office/word/2015/wordml/symex" xmlns:wpg="http://schemas.microsoft.com/office/word/2010/wordprocessingGroup" xmlns:wpi="http://schemas.microsoft.com/office/word/2010/wordprocessingInk" xmlns:wne="http://schemas.microsoft.com/office/word/2006/wordml" xmlns:wps="http://schemas.microsoft.com/office/word/2010/wordprocessingShape" mc:Ignorable="w14 w15 w16se w16cid w16 w16cex wp14">
+<w:document xmlns:wpc="http://schemas.microsoft.com/office/word/2010/wordprocessingCanvas" xmlns:cx="http://schemas.microsoft.com/office/drawing/2014/chartex" xmlns:cx1="http://schemas.microsoft.com/office/drawing/2015/9/8/chartex" xmlns:cx2="http://schemas.microsoft.com/office/drawing/2015/10/21/chartex" xmlns:cx3="http://schemas.microsoft.com/office/drawing/2016/5/9/chartex" xmlns:cx4="http://schemas.microsoft.com/office/drawing/2016/5/10/chartex" xmlns:cx5="http://schemas.microsoft.com/office/drawing/2016/5/11/chartex" xmlns:cx6="http://schemas.microsoft.com/office/drawing/2016/5/12/chartex" xmlns:cx7="http://schemas.microsoft.com/office/drawing/2016/5/13/chartex" xmlns:cx8="http://schemas.microsoft.com/office/drawing/2016/5/14/chartex" xmlns:mc="http://schemas.openxmlformats.org/markup-compatibility/2006" xmlns:aink="http://schemas.microsoft.com/office/drawing/2016/ink" xmlns:am3d="http://schemas.microsoft.com/office/drawing/2017/model3d" xmlns:o="urn:schemas-microsoft-com:office:office" xmlns:r="http://schemas.openxmlformats.org/officeDocument/2006/relationships" xmlns:m="http://schemas.openxmlformats.org/officeDocument/2006/math" xmlns:v="urn:schemas-microsoft-com:vml" xmlns:wp14="http://schemas.microsoft.com/office/word/2010/wordprocessingDrawing" xmlns:wp="http://schemas.openxmlformats.org/drawingml/2006/wordprocessingDrawing" xmlns:w10="urn:schemas-microsoft-com:office:word" xmlns:w="http://schemas.openxmlformats.org/wordprocessingml/2006/main" xmlns:w14="http://schemas.microsoft.com/office/word/2010/wordml" xmlns:w15="http://schemas.microsoft.com/office/word/2012/wordml" xmlns:w16cid="http://schemas.microsoft.com/office/word/2016/wordml/cid" xmlns:w16se="http://schemas.microsoft.com/office/word/2015/wordml/symex" xmlns:wpg="http://schemas.microsoft.com/office/word/2010/wordprocessingGroup" xmlns:wpi="http://schemas.microsoft.com/office/word/2010/wordprocessingInk" xmlns:wne="http://schemas.microsoft.com/office/word/2006/wordml" xmlns:wps="http://schemas.microsoft.com/office/word/2010/wordprocessingShape" mc:Ignorable="w14 w15 w16se w16cid wp14">
   <w:body>
     <w:bookmarkStart w:id="0" w:name="_Toc48056837" w:displacedByCustomXml="next"/>
     <w:sdt>
@@ -159,6 +159,7 @@
             <w:dataBinding w:prefixMappings="xmlns:ns0='http://purl.org/dc/elements/1.1/' xmlns:ns1='http://schemas.openxmlformats.org/package/2006/metadata/core-properties' " w:xpath="/ns1:coreProperties[1]/ns0:subject[1]" w:storeItemID="{6C3C8BC8-F283-45AE-878A-BAB7291924A1}"/>
             <w:text/>
           </w:sdtPr>
+          <w:sdtEndPr/>
           <w:sdtContent>
             <w:p>
               <w:pPr>
@@ -273,6 +274,7 @@
                                     <w:calendar w:val="gregorian"/>
                                   </w:date>
                                 </w:sdtPr>
+                                <w:sdtEndPr/>
                                 <w:sdtContent>
                                   <w:p>
                                     <w:pPr>
@@ -328,7 +330,7 @@
                   </wp:anchor>
                 </w:drawing>
               </mc:Choice>
-              <mc:Fallback>
+              <mc:Fallback xmlns:w16="http://schemas.microsoft.com/office/word/2018/wordml" xmlns:w16cex="http://schemas.microsoft.com/office/word/2018/wordml/cex">
                 <w:pict>
                   <v:shapetype w14:anchorId="18113752" id="_x0000_t202" coordsize="21600,21600" o:spt="202" path="m,l,21600r21600,l21600,xe">
                     <v:stroke joinstyle="miter"/>
@@ -1946,21 +1948,7 @@
         <w:rPr>
           <w:highlight w:val="yellow"/>
         </w:rPr>
-        <w:t xml:space="preserve">. September last year I had to withdraw from the course having completed 89% of it. I have some experience in HTML and had a web site which made use of HTML and CSS but that is gone now. I also started a course on Udemy in writing applications for iOS, but I </w:t>
-      </w:r>
-      <w:proofErr w:type="gramStart"/>
-      <w:r>
-        <w:rPr>
-          <w:highlight w:val="yellow"/>
-        </w:rPr>
-        <w:t>didn't</w:t>
-      </w:r>
-      <w:proofErr w:type="gramEnd"/>
-      <w:r>
-        <w:rPr>
-          <w:highlight w:val="yellow"/>
-        </w:rPr>
-        <w:t xml:space="preserve"> complete it as I prioritised my university studies.</w:t>
+        <w:t>. September last year I had to withdraw from the course having completed 89% of it. I have some experience in HTML and had a web site which made use of HTML and CSS but that is gone now. I also started a course on Udemy in writing applications for iOS, but I didn't complete it as I prioritised my university studies.</w:t>
       </w:r>
     </w:p>
     <w:p>
@@ -2184,21 +2172,7 @@
         <w:rPr>
           <w:highlight w:val="red"/>
         </w:rPr>
-        <w:t xml:space="preserve">It is clear to me that I am not a traditional learner, I can be </w:t>
-      </w:r>
-      <w:proofErr w:type="gramStart"/>
-      <w:r>
-        <w:rPr>
-          <w:highlight w:val="red"/>
-        </w:rPr>
-        <w:t>very creative</w:t>
-      </w:r>
-      <w:proofErr w:type="gramEnd"/>
-      <w:r>
-        <w:rPr>
-          <w:highlight w:val="red"/>
-        </w:rPr>
-        <w:t xml:space="preserve"> but also doing standard book learning exercises is not my ideal method. I work well in teams and can be very inclusive and attentive to others needs.</w:t>
+        <w:t>It is clear to me that I am not a traditional learner, I can be very creative but also doing standard book learning exercises is not my ideal method. I work well in teams and can be very inclusive and attentive to others needs.</w:t>
       </w:r>
     </w:p>
     <w:p>
@@ -2357,8 +2331,52 @@
     </w:p>
     <w:p>
       <w:r>
-        <w:rPr>
-          <w:highlight w:val="yellow"/>
+        <w:t>In Assignment 2 I said I was hoping to work as a software developer for a company that has products to help people with disabilities, and this hasn’t changed. I would also be interested in working for a non-profit organisation such as a church or a para-church organisation, something helping with the environment or a social justice non-profit or something similar, although with the economy being the way it is I way just have to take anything I can get, although being on the disability pension I can be more choosy than many people doing this course.</w:t>
+      </w:r>
+      <w:r>
+        <w:t xml:space="preserve"> I don’t </w:t>
+      </w:r>
+      <w:r>
+        <w:rPr>
+          <w:b/>
+          <w:bCs/>
+        </w:rPr>
+        <w:t>have</w:t>
+      </w:r>
+      <w:r>
+        <w:t xml:space="preserve"> </w:t>
+      </w:r>
+      <w:r>
+        <w:rPr>
+          <w:b/>
+          <w:bCs/>
+        </w:rPr>
+        <w:t>to</w:t>
+      </w:r>
+      <w:r>
+        <w:t xml:space="preserve"> work.</w:t>
+      </w:r>
+      <w:bookmarkStart w:id="6" w:name="_GoBack"/>
+      <w:bookmarkEnd w:id="6"/>
+    </w:p>
+    <w:p>
+      <w:pPr>
+        <w:pStyle w:val="Heading3"/>
+        <w:rPr>
+          <w:highlight w:val="cyan"/>
+        </w:rPr>
+      </w:pPr>
+      <w:r>
+        <w:rPr>
+          <w:highlight w:val="cyan"/>
+        </w:rPr>
+        <w:t>Marcus</w:t>
+      </w:r>
+    </w:p>
+    <w:p>
+      <w:r>
+        <w:rPr>
+          <w:highlight w:val="cyan"/>
         </w:rPr>
         <w:t>Update from A2</w:t>
       </w:r>
@@ -2366,21 +2384,46 @@
     <w:p>
       <w:pPr>
         <w:pStyle w:val="Heading3"/>
-        <w:rPr>
-          <w:highlight w:val="cyan"/>
-        </w:rPr>
-      </w:pPr>
-      <w:r>
-        <w:rPr>
-          <w:highlight w:val="cyan"/>
-        </w:rPr>
-        <w:t>Marcus</w:t>
-      </w:r>
-    </w:p>
-    <w:p>
-      <w:r>
-        <w:rPr>
-          <w:highlight w:val="cyan"/>
+      </w:pPr>
+      <w:r>
+        <w:t>Murray</w:t>
+      </w:r>
+    </w:p>
+    <w:p>
+      <w:r>
+        <w:t>In previous assignments I stated that I am interested in programming and cybersecurity as potential careers. My opinion has remained mostly the same although I do find myself enjoying the</w:t>
+      </w:r>
+      <w:r>
+        <w:t xml:space="preserve"> programming side of things.</w:t>
+      </w:r>
+      <w:r>
+        <w:t xml:space="preserve"> The main thing that attribute that I currently want in a career is at least some degree of creative freedom, which I believe would be </w:t>
+      </w:r>
+      <w:r>
+        <w:lastRenderedPageBreak/>
+        <w:t>easier to attain as a software engineer, though cybersecurity may offer more in the way of diversity.</w:t>
+      </w:r>
+    </w:p>
+    <w:p>
+      <w:pPr>
+        <w:pStyle w:val="Heading3"/>
+        <w:rPr>
+          <w:highlight w:val="green"/>
+        </w:rPr>
+      </w:pPr>
+      <w:proofErr w:type="spellStart"/>
+      <w:r>
+        <w:rPr>
+          <w:highlight w:val="green"/>
+        </w:rPr>
+        <w:t>Ossama</w:t>
+      </w:r>
+      <w:proofErr w:type="spellEnd"/>
+    </w:p>
+    <w:p>
+      <w:r>
+        <w:rPr>
+          <w:highlight w:val="green"/>
         </w:rPr>
         <w:t>Update from A2</w:t>
       </w:r>
@@ -2388,115 +2431,65 @@
     <w:p>
       <w:pPr>
         <w:pStyle w:val="Heading3"/>
-      </w:pPr>
-      <w:r>
-        <w:t>Murray</w:t>
-      </w:r>
-    </w:p>
-    <w:p>
-      <w:r>
-        <w:t xml:space="preserve">In </w:t>
-      </w:r>
-      <w:r>
-        <w:t>previous assignments</w:t>
-      </w:r>
-      <w:r>
-        <w:t xml:space="preserve"> I stated that I am interested in programming and cybersecurity as potential careers. My opinion has remained mostly the same although I do find myself enjoying the</w:t>
-      </w:r>
-      <w:r>
-        <w:t xml:space="preserve"> programming side of things.</w:t>
-      </w:r>
-      <w:r>
-        <w:t xml:space="preserve"> The main thing that attribute that I currently want in a career is at least some degree of creative freedom, which I believe would be easier to attain as a software engineer, though cybersecurity may offer more in the way of diversity.</w:t>
+        <w:rPr>
+          <w:highlight w:val="darkCyan"/>
+        </w:rPr>
+      </w:pPr>
+      <w:proofErr w:type="spellStart"/>
+      <w:r>
+        <w:rPr>
+          <w:highlight w:val="darkCyan"/>
+        </w:rPr>
+        <w:t>Torin</w:t>
+      </w:r>
+      <w:proofErr w:type="spellEnd"/>
+    </w:p>
+    <w:p>
+      <w:r>
+        <w:rPr>
+          <w:highlight w:val="darkCyan"/>
+        </w:rPr>
+        <w:t>Update from A2</w:t>
       </w:r>
     </w:p>
     <w:p>
       <w:pPr>
         <w:pStyle w:val="Heading3"/>
         <w:rPr>
+          <w:highlight w:val="red"/>
+        </w:rPr>
+      </w:pPr>
+      <w:r>
+        <w:rPr>
+          <w:highlight w:val="red"/>
+        </w:rPr>
+        <w:t>Tyson</w:t>
+      </w:r>
+    </w:p>
+    <w:p>
+      <w:r>
+        <w:rPr>
+          <w:highlight w:val="red"/>
+        </w:rPr>
+        <w:t>Update from A2</w:t>
+      </w:r>
+    </w:p>
+    <w:p>
+      <w:pPr>
+        <w:pStyle w:val="Heading3"/>
+      </w:pPr>
+      <w:r>
+        <w:rPr>
           <w:highlight w:val="green"/>
         </w:rPr>
-      </w:pPr>
-      <w:proofErr w:type="spellStart"/>
+        <w:t>Summary</w:t>
+      </w:r>
+    </w:p>
+    <w:p>
       <w:r>
         <w:rPr>
           <w:highlight w:val="green"/>
         </w:rPr>
-        <w:t>Ossama</w:t>
-      </w:r>
-      <w:proofErr w:type="spellEnd"/>
-    </w:p>
-    <w:p>
-      <w:r>
-        <w:rPr>
-          <w:highlight w:val="green"/>
-        </w:rPr>
-        <w:t>Update from A2</w:t>
-      </w:r>
-    </w:p>
-    <w:p>
-      <w:pPr>
-        <w:pStyle w:val="Heading3"/>
-        <w:rPr>
-          <w:highlight w:val="darkCyan"/>
-        </w:rPr>
-      </w:pPr>
-      <w:proofErr w:type="spellStart"/>
-      <w:r>
-        <w:rPr>
-          <w:highlight w:val="darkCyan"/>
-        </w:rPr>
-        <w:t>Torin</w:t>
-      </w:r>
-      <w:proofErr w:type="spellEnd"/>
-    </w:p>
-    <w:p>
-      <w:r>
-        <w:rPr>
-          <w:highlight w:val="darkCyan"/>
-        </w:rPr>
-        <w:t>Update from A2</w:t>
-      </w:r>
-    </w:p>
-    <w:p>
-      <w:pPr>
-        <w:pStyle w:val="Heading3"/>
-        <w:rPr>
-          <w:highlight w:val="red"/>
-        </w:rPr>
-      </w:pPr>
-      <w:r>
-        <w:rPr>
-          <w:highlight w:val="red"/>
-        </w:rPr>
-        <w:lastRenderedPageBreak/>
-        <w:t>Tyson</w:t>
-      </w:r>
-    </w:p>
-    <w:p>
-      <w:r>
-        <w:rPr>
-          <w:highlight w:val="red"/>
-        </w:rPr>
-        <w:t>Update from A2</w:t>
-      </w:r>
-    </w:p>
-    <w:p>
-      <w:pPr>
-        <w:pStyle w:val="Heading3"/>
-      </w:pPr>
-      <w:r>
-        <w:rPr>
-          <w:highlight w:val="green"/>
-        </w:rPr>
-        <w:t>Summary</w:t>
-      </w:r>
-    </w:p>
-    <w:p>
-      <w:r>
-        <w:rPr>
-          <w:highlight w:val="green"/>
-        </w:rPr>
         <w:t>Summary text here</w:t>
       </w:r>
       <w:r>
@@ -2510,7 +2503,7 @@
           <w:highlight w:val="magenta"/>
         </w:rPr>
       </w:pPr>
-      <w:bookmarkStart w:id="6" w:name="_Toc48056843"/>
+      <w:bookmarkStart w:id="7" w:name="_Toc48056843"/>
       <w:r>
         <w:rPr>
           <w:highlight w:val="magenta"/>
@@ -2531,7 +2524,7 @@
         </w:rPr>
         <w:t>(5%)</w:t>
       </w:r>
-      <w:bookmarkEnd w:id="6"/>
+      <w:bookmarkEnd w:id="7"/>
     </w:p>
     <w:p>
       <w:pPr>
@@ -2641,7 +2634,7 @@
       <w:pPr>
         <w:pStyle w:val="Heading1"/>
       </w:pPr>
-      <w:bookmarkStart w:id="7" w:name="_Toc48056844"/>
+      <w:bookmarkStart w:id="8" w:name="_Toc48056844"/>
       <w:r>
         <w:lastRenderedPageBreak/>
         <w:t>Project Plan/Description</w:t>
@@ -2685,17 +2678,17 @@
         </w:rPr>
         <w:t>)</w:t>
       </w:r>
-      <w:bookmarkEnd w:id="7"/>
+      <w:bookmarkEnd w:id="8"/>
     </w:p>
     <w:p>
       <w:pPr>
         <w:pStyle w:val="Heading2"/>
       </w:pPr>
-      <w:bookmarkStart w:id="8" w:name="_Toc48056845"/>
+      <w:bookmarkStart w:id="9" w:name="_Toc48056845"/>
       <w:r>
         <w:t>Overview</w:t>
       </w:r>
-      <w:bookmarkEnd w:id="8"/>
+      <w:bookmarkEnd w:id="9"/>
     </w:p>
     <w:p>
       <w:pPr>
@@ -2740,11 +2733,11 @@
       <w:pPr>
         <w:pStyle w:val="Heading2"/>
       </w:pPr>
-      <w:bookmarkStart w:id="9" w:name="_Toc48056846"/>
+      <w:bookmarkStart w:id="10" w:name="_Toc48056846"/>
       <w:r>
         <w:t>Detailed Description</w:t>
       </w:r>
-      <w:bookmarkEnd w:id="9"/>
+      <w:bookmarkEnd w:id="10"/>
     </w:p>
     <w:p>
       <w:pPr>
@@ -2855,14 +2848,14 @@
           <w:highlight w:val="red"/>
         </w:rPr>
       </w:pPr>
-      <w:bookmarkStart w:id="10" w:name="_Toc48056847"/>
+      <w:bookmarkStart w:id="11" w:name="_Toc48056847"/>
       <w:r>
         <w:rPr>
           <w:highlight w:val="red"/>
         </w:rPr>
         <w:t>Project Artefacts</w:t>
       </w:r>
-      <w:bookmarkEnd w:id="10"/>
+      <w:bookmarkEnd w:id="11"/>
     </w:p>
     <w:p>
       <w:r>
@@ -2881,21 +2874,7 @@
         <w:rPr>
           <w:highlight w:val="red"/>
         </w:rPr>
-        <w:t xml:space="preserve"> artefacts </w:t>
-      </w:r>
-      <w:proofErr w:type="gramStart"/>
-      <w:r>
-        <w:rPr>
-          <w:highlight w:val="red"/>
-        </w:rPr>
-        <w:t>we’ve</w:t>
-      </w:r>
-      <w:proofErr w:type="gramEnd"/>
-      <w:r>
-        <w:rPr>
-          <w:highlight w:val="red"/>
-        </w:rPr>
-        <w:t xml:space="preserve"> made here</w:t>
+        <w:t xml:space="preserve"> artefacts we’ve made here</w:t>
       </w:r>
     </w:p>
     <w:p>
@@ -2913,7 +2892,7 @@
           <w:highlight w:val="cyan"/>
         </w:rPr>
       </w:pPr>
-      <w:bookmarkStart w:id="11" w:name="_Toc48056848"/>
+      <w:bookmarkStart w:id="12" w:name="_Toc48056848"/>
       <w:r>
         <w:rPr>
           <w:highlight w:val="cyan"/>
@@ -2934,7 +2913,7 @@
         </w:rPr>
         <w:t>(10%)</w:t>
       </w:r>
-      <w:bookmarkEnd w:id="11"/>
+      <w:bookmarkEnd w:id="12"/>
     </w:p>
     <w:p>
       <w:pPr>
@@ -3004,7 +2983,7 @@
       <w:pPr>
         <w:pStyle w:val="Heading1"/>
       </w:pPr>
-      <w:bookmarkStart w:id="12" w:name="_Toc48056849"/>
+      <w:bookmarkStart w:id="13" w:name="_Toc48056849"/>
       <w:r>
         <w:lastRenderedPageBreak/>
         <w:t>Group Reflection</w:t>
@@ -3018,7 +2997,7 @@
         </w:rPr>
         <w:t>(10%)</w:t>
       </w:r>
-      <w:bookmarkEnd w:id="12"/>
+      <w:bookmarkEnd w:id="13"/>
     </w:p>
     <w:p>
       <w:pPr>
@@ -3378,25 +3357,7 @@
           <w:highlight w:val="magenta"/>
           <w:lang w:val="en-US" w:eastAsia="en-AU"/>
         </w:rPr>
-        <w:t xml:space="preserve"> but it looks like </w:t>
-      </w:r>
-      <w:proofErr w:type="gramStart"/>
-      <w:r>
-        <w:rPr>
-          <w:rFonts w:ascii="Calibri" w:eastAsia="Times New Roman" w:hAnsi="Calibri" w:cs="Calibri"/>
-          <w:highlight w:val="magenta"/>
-          <w:lang w:val="en-US" w:eastAsia="en-AU"/>
-        </w:rPr>
-        <w:t>we’re</w:t>
-      </w:r>
-      <w:proofErr w:type="gramEnd"/>
-      <w:r>
-        <w:rPr>
-          <w:rFonts w:ascii="Calibri" w:eastAsia="Times New Roman" w:hAnsi="Calibri" w:cs="Calibri"/>
-          <w:highlight w:val="magenta"/>
-          <w:lang w:val="en-US" w:eastAsia="en-AU"/>
-        </w:rPr>
-        <w:t xml:space="preserve"> not submitting this so......</w:t>
+        <w:t> but it looks like we’re not submitting this so......</w:t>
       </w:r>
       <w:r>
         <w:rPr>
@@ -3529,7 +3490,7 @@
           <w:highlight w:val="magenta"/>
         </w:rPr>
       </w:pPr>
-      <w:bookmarkStart w:id="13" w:name="_Toc48056850"/>
+      <w:bookmarkStart w:id="14" w:name="_Toc48056850"/>
       <w:r>
         <w:rPr>
           <w:highlight w:val="magenta"/>
@@ -3543,7 +3504,7 @@
         </w:rPr>
         <w:t>s</w:t>
       </w:r>
-      <w:bookmarkEnd w:id="13"/>
+      <w:bookmarkEnd w:id="14"/>
     </w:p>
     <w:p>
       <w:pPr>
@@ -3610,7 +3571,7 @@
 </file>
 
 <file path=word/endnotes.xml><?xml version="1.0" encoding="utf-8"?>
-<w:endnotes xmlns:wpc="http://schemas.microsoft.com/office/word/2010/wordprocessingCanvas" xmlns:cx="http://schemas.microsoft.com/office/drawing/2014/chartex" xmlns:cx1="http://schemas.microsoft.com/office/drawing/2015/9/8/chartex" xmlns:cx2="http://schemas.microsoft.com/office/drawing/2015/10/21/chartex" xmlns:cx3="http://schemas.microsoft.com/office/drawing/2016/5/9/chartex" xmlns:cx4="http://schemas.microsoft.com/office/drawing/2016/5/10/chartex" xmlns:cx5="http://schemas.microsoft.com/office/drawing/2016/5/11/chartex" xmlns:cx6="http://schemas.microsoft.com/office/drawing/2016/5/12/chartex" xmlns:cx7="http://schemas.microsoft.com/office/drawing/2016/5/13/chartex" xmlns:cx8="http://schemas.microsoft.com/office/drawing/2016/5/14/chartex" xmlns:mc="http://schemas.openxmlformats.org/markup-compatibility/2006" xmlns:aink="http://schemas.microsoft.com/office/drawing/2016/ink" xmlns:am3d="http://schemas.microsoft.com/office/drawing/2017/model3d" xmlns:o="urn:schemas-microsoft-com:office:office" xmlns:r="http://schemas.openxmlformats.org/officeDocument/2006/relationships" xmlns:m="http://schemas.openxmlformats.org/officeDocument/2006/math" xmlns:v="urn:schemas-microsoft-com:vml" xmlns:wp14="http://schemas.microsoft.com/office/word/2010/wordprocessingDrawing" xmlns:wp="http://schemas.openxmlformats.org/drawingml/2006/wordprocessingDrawing" xmlns:w10="urn:schemas-microsoft-com:office:word" xmlns:w="http://schemas.openxmlformats.org/wordprocessingml/2006/main" xmlns:w14="http://schemas.microsoft.com/office/word/2010/wordml" xmlns:w15="http://schemas.microsoft.com/office/word/2012/wordml" xmlns:w16cex="http://schemas.microsoft.com/office/word/2018/wordml/cex" xmlns:w16cid="http://schemas.microsoft.com/office/word/2016/wordml/cid" xmlns:w16="http://schemas.microsoft.com/office/word/2018/wordml" xmlns:w16se="http://schemas.microsoft.com/office/word/2015/wordml/symex" xmlns:wpg="http://schemas.microsoft.com/office/word/2010/wordprocessingGroup" xmlns:wpi="http://schemas.microsoft.com/office/word/2010/wordprocessingInk" xmlns:wne="http://schemas.microsoft.com/office/word/2006/wordml" xmlns:wps="http://schemas.microsoft.com/office/word/2010/wordprocessingShape" mc:Ignorable="w14 w15 w16se w16cid w16 w16cex wp14">
+<w:endnotes xmlns:wpc="http://schemas.microsoft.com/office/word/2010/wordprocessingCanvas" xmlns:cx="http://schemas.microsoft.com/office/drawing/2014/chartex" xmlns:cx1="http://schemas.microsoft.com/office/drawing/2015/9/8/chartex" xmlns:cx2="http://schemas.microsoft.com/office/drawing/2015/10/21/chartex" xmlns:cx3="http://schemas.microsoft.com/office/drawing/2016/5/9/chartex" xmlns:cx4="http://schemas.microsoft.com/office/drawing/2016/5/10/chartex" xmlns:cx5="http://schemas.microsoft.com/office/drawing/2016/5/11/chartex" xmlns:cx6="http://schemas.microsoft.com/office/drawing/2016/5/12/chartex" xmlns:cx7="http://schemas.microsoft.com/office/drawing/2016/5/13/chartex" xmlns:cx8="http://schemas.microsoft.com/office/drawing/2016/5/14/chartex" xmlns:mc="http://schemas.openxmlformats.org/markup-compatibility/2006" xmlns:aink="http://schemas.microsoft.com/office/drawing/2016/ink" xmlns:am3d="http://schemas.microsoft.com/office/drawing/2017/model3d" xmlns:o="urn:schemas-microsoft-com:office:office" xmlns:r="http://schemas.openxmlformats.org/officeDocument/2006/relationships" xmlns:m="http://schemas.openxmlformats.org/officeDocument/2006/math" xmlns:v="urn:schemas-microsoft-com:vml" xmlns:wp14="http://schemas.microsoft.com/office/word/2010/wordprocessingDrawing" xmlns:wp="http://schemas.openxmlformats.org/drawingml/2006/wordprocessingDrawing" xmlns:w10="urn:schemas-microsoft-com:office:word" xmlns:w="http://schemas.openxmlformats.org/wordprocessingml/2006/main" xmlns:w14="http://schemas.microsoft.com/office/word/2010/wordml" xmlns:w15="http://schemas.microsoft.com/office/word/2012/wordml" xmlns:w16cid="http://schemas.microsoft.com/office/word/2016/wordml/cid" xmlns:w16se="http://schemas.microsoft.com/office/word/2015/wordml/symex" xmlns:wpg="http://schemas.microsoft.com/office/word/2010/wordprocessingGroup" xmlns:wpi="http://schemas.microsoft.com/office/word/2010/wordprocessingInk" xmlns:wne="http://schemas.microsoft.com/office/word/2006/wordml" xmlns:wps="http://schemas.microsoft.com/office/word/2010/wordprocessingShape" mc:Ignorable="w14 w15 w16se w16cid wp14">
   <w:endnote w:type="separator" w:id="-1">
     <w:p>
       <w:pPr>
@@ -3635,7 +3596,7 @@
 </file>
 
 <file path=word/footer1.xml><?xml version="1.0" encoding="utf-8"?>
-<w:ftr xmlns:wpc="http://schemas.microsoft.com/office/word/2010/wordprocessingCanvas" xmlns:cx="http://schemas.microsoft.com/office/drawing/2014/chartex" xmlns:cx1="http://schemas.microsoft.com/office/drawing/2015/9/8/chartex" xmlns:cx2="http://schemas.microsoft.com/office/drawing/2015/10/21/chartex" xmlns:cx3="http://schemas.microsoft.com/office/drawing/2016/5/9/chartex" xmlns:cx4="http://schemas.microsoft.com/office/drawing/2016/5/10/chartex" xmlns:cx5="http://schemas.microsoft.com/office/drawing/2016/5/11/chartex" xmlns:cx6="http://schemas.microsoft.com/office/drawing/2016/5/12/chartex" xmlns:cx7="http://schemas.microsoft.com/office/drawing/2016/5/13/chartex" xmlns:cx8="http://schemas.microsoft.com/office/drawing/2016/5/14/chartex" xmlns:mc="http://schemas.openxmlformats.org/markup-compatibility/2006" xmlns:aink="http://schemas.microsoft.com/office/drawing/2016/ink" xmlns:am3d="http://schemas.microsoft.com/office/drawing/2017/model3d" xmlns:o="urn:schemas-microsoft-com:office:office" xmlns:r="http://schemas.openxmlformats.org/officeDocument/2006/relationships" xmlns:m="http://schemas.openxmlformats.org/officeDocument/2006/math" xmlns:v="urn:schemas-microsoft-com:vml" xmlns:wp14="http://schemas.microsoft.com/office/word/2010/wordprocessingDrawing" xmlns:wp="http://schemas.openxmlformats.org/drawingml/2006/wordprocessingDrawing" xmlns:w10="urn:schemas-microsoft-com:office:word" xmlns:w="http://schemas.openxmlformats.org/wordprocessingml/2006/main" xmlns:w14="http://schemas.microsoft.com/office/word/2010/wordml" xmlns:w15="http://schemas.microsoft.com/office/word/2012/wordml" xmlns:w16cex="http://schemas.microsoft.com/office/word/2018/wordml/cex" xmlns:w16cid="http://schemas.microsoft.com/office/word/2016/wordml/cid" xmlns:w16="http://schemas.microsoft.com/office/word/2018/wordml" xmlns:w16se="http://schemas.microsoft.com/office/word/2015/wordml/symex" xmlns:wpg="http://schemas.microsoft.com/office/word/2010/wordprocessingGroup" xmlns:wpi="http://schemas.microsoft.com/office/word/2010/wordprocessingInk" xmlns:wne="http://schemas.microsoft.com/office/word/2006/wordml" xmlns:wps="http://schemas.microsoft.com/office/word/2010/wordprocessingShape" mc:Ignorable="w14 w15 w16se w16cid w16 w16cex wp14">
+<w:ftr xmlns:wpc="http://schemas.microsoft.com/office/word/2010/wordprocessingCanvas" xmlns:cx="http://schemas.microsoft.com/office/drawing/2014/chartex" xmlns:cx1="http://schemas.microsoft.com/office/drawing/2015/9/8/chartex" xmlns:cx2="http://schemas.microsoft.com/office/drawing/2015/10/21/chartex" xmlns:cx3="http://schemas.microsoft.com/office/drawing/2016/5/9/chartex" xmlns:cx4="http://schemas.microsoft.com/office/drawing/2016/5/10/chartex" xmlns:cx5="http://schemas.microsoft.com/office/drawing/2016/5/11/chartex" xmlns:cx6="http://schemas.microsoft.com/office/drawing/2016/5/12/chartex" xmlns:cx7="http://schemas.microsoft.com/office/drawing/2016/5/13/chartex" xmlns:cx8="http://schemas.microsoft.com/office/drawing/2016/5/14/chartex" xmlns:mc="http://schemas.openxmlformats.org/markup-compatibility/2006" xmlns:aink="http://schemas.microsoft.com/office/drawing/2016/ink" xmlns:am3d="http://schemas.microsoft.com/office/drawing/2017/model3d" xmlns:o="urn:schemas-microsoft-com:office:office" xmlns:r="http://schemas.openxmlformats.org/officeDocument/2006/relationships" xmlns:m="http://schemas.openxmlformats.org/officeDocument/2006/math" xmlns:v="urn:schemas-microsoft-com:vml" xmlns:wp14="http://schemas.microsoft.com/office/word/2010/wordprocessingDrawing" xmlns:wp="http://schemas.openxmlformats.org/drawingml/2006/wordprocessingDrawing" xmlns:w10="urn:schemas-microsoft-com:office:word" xmlns:w="http://schemas.openxmlformats.org/wordprocessingml/2006/main" xmlns:w14="http://schemas.microsoft.com/office/word/2010/wordml" xmlns:w15="http://schemas.microsoft.com/office/word/2012/wordml" xmlns:w16cid="http://schemas.microsoft.com/office/word/2016/wordml/cid" xmlns:w16se="http://schemas.microsoft.com/office/word/2015/wordml/symex" xmlns:wpg="http://schemas.microsoft.com/office/word/2010/wordprocessingGroup" xmlns:wpi="http://schemas.microsoft.com/office/word/2010/wordprocessingInk" xmlns:wne="http://schemas.microsoft.com/office/word/2006/wordml" xmlns:wps="http://schemas.microsoft.com/office/word/2010/wordprocessingShape" mc:Ignorable="w14 w15 w16se w16cid wp14">
   <w:p>
     <w:pPr>
       <w:pStyle w:val="Footer"/>
@@ -3645,7 +3606,7 @@
 </file>
 
 <file path=word/footer2.xml><?xml version="1.0" encoding="utf-8"?>
-<w:ftr xmlns:wpc="http://schemas.microsoft.com/office/word/2010/wordprocessingCanvas" xmlns:cx="http://schemas.microsoft.com/office/drawing/2014/chartex" xmlns:cx1="http://schemas.microsoft.com/office/drawing/2015/9/8/chartex" xmlns:cx2="http://schemas.microsoft.com/office/drawing/2015/10/21/chartex" xmlns:cx3="http://schemas.microsoft.com/office/drawing/2016/5/9/chartex" xmlns:cx4="http://schemas.microsoft.com/office/drawing/2016/5/10/chartex" xmlns:cx5="http://schemas.microsoft.com/office/drawing/2016/5/11/chartex" xmlns:cx6="http://schemas.microsoft.com/office/drawing/2016/5/12/chartex" xmlns:cx7="http://schemas.microsoft.com/office/drawing/2016/5/13/chartex" xmlns:cx8="http://schemas.microsoft.com/office/drawing/2016/5/14/chartex" xmlns:mc="http://schemas.openxmlformats.org/markup-compatibility/2006" xmlns:aink="http://schemas.microsoft.com/office/drawing/2016/ink" xmlns:am3d="http://schemas.microsoft.com/office/drawing/2017/model3d" xmlns:o="urn:schemas-microsoft-com:office:office" xmlns:r="http://schemas.openxmlformats.org/officeDocument/2006/relationships" xmlns:m="http://schemas.openxmlformats.org/officeDocument/2006/math" xmlns:v="urn:schemas-microsoft-com:vml" xmlns:wp14="http://schemas.microsoft.com/office/word/2010/wordprocessingDrawing" xmlns:wp="http://schemas.openxmlformats.org/drawingml/2006/wordprocessingDrawing" xmlns:w10="urn:schemas-microsoft-com:office:word" xmlns:w="http://schemas.openxmlformats.org/wordprocessingml/2006/main" xmlns:w14="http://schemas.microsoft.com/office/word/2010/wordml" xmlns:w15="http://schemas.microsoft.com/office/word/2012/wordml" xmlns:w16cex="http://schemas.microsoft.com/office/word/2018/wordml/cex" xmlns:w16cid="http://schemas.microsoft.com/office/word/2016/wordml/cid" xmlns:w16="http://schemas.microsoft.com/office/word/2018/wordml" xmlns:w16se="http://schemas.microsoft.com/office/word/2015/wordml/symex" xmlns:wpg="http://schemas.microsoft.com/office/word/2010/wordprocessingGroup" xmlns:wpi="http://schemas.microsoft.com/office/word/2010/wordprocessingInk" xmlns:wne="http://schemas.microsoft.com/office/word/2006/wordml" xmlns:wps="http://schemas.microsoft.com/office/word/2010/wordprocessingShape" mc:Ignorable="w14 w15 w16se w16cid w16 w16cex wp14">
+<w:ftr xmlns:wpc="http://schemas.microsoft.com/office/word/2010/wordprocessingCanvas" xmlns:cx="http://schemas.microsoft.com/office/drawing/2014/chartex" xmlns:cx1="http://schemas.microsoft.com/office/drawing/2015/9/8/chartex" xmlns:cx2="http://schemas.microsoft.com/office/drawing/2015/10/21/chartex" xmlns:cx3="http://schemas.microsoft.com/office/drawing/2016/5/9/chartex" xmlns:cx4="http://schemas.microsoft.com/office/drawing/2016/5/10/chartex" xmlns:cx5="http://schemas.microsoft.com/office/drawing/2016/5/11/chartex" xmlns:cx6="http://schemas.microsoft.com/office/drawing/2016/5/12/chartex" xmlns:cx7="http://schemas.microsoft.com/office/drawing/2016/5/13/chartex" xmlns:cx8="http://schemas.microsoft.com/office/drawing/2016/5/14/chartex" xmlns:mc="http://schemas.openxmlformats.org/markup-compatibility/2006" xmlns:aink="http://schemas.microsoft.com/office/drawing/2016/ink" xmlns:am3d="http://schemas.microsoft.com/office/drawing/2017/model3d" xmlns:o="urn:schemas-microsoft-com:office:office" xmlns:r="http://schemas.openxmlformats.org/officeDocument/2006/relationships" xmlns:m="http://schemas.openxmlformats.org/officeDocument/2006/math" xmlns:v="urn:schemas-microsoft-com:vml" xmlns:wp14="http://schemas.microsoft.com/office/word/2010/wordprocessingDrawing" xmlns:wp="http://schemas.openxmlformats.org/drawingml/2006/wordprocessingDrawing" xmlns:w10="urn:schemas-microsoft-com:office:word" xmlns:w="http://schemas.openxmlformats.org/wordprocessingml/2006/main" xmlns:w14="http://schemas.microsoft.com/office/word/2010/wordml" xmlns:w15="http://schemas.microsoft.com/office/word/2012/wordml" xmlns:w16cid="http://schemas.microsoft.com/office/word/2016/wordml/cid" xmlns:w16se="http://schemas.microsoft.com/office/word/2015/wordml/symex" xmlns:wpg="http://schemas.microsoft.com/office/word/2010/wordprocessingGroup" xmlns:wpi="http://schemas.microsoft.com/office/word/2010/wordprocessingInk" xmlns:wne="http://schemas.microsoft.com/office/word/2006/wordml" xmlns:wps="http://schemas.microsoft.com/office/word/2010/wordprocessingShape" mc:Ignorable="w14 w15 w16se w16cid wp14">
   <w:p>
     <w:pPr>
       <w:pStyle w:val="Footer"/>
@@ -3655,7 +3616,7 @@
 </file>
 
 <file path=word/footer3.xml><?xml version="1.0" encoding="utf-8"?>
-<w:ftr xmlns:wpc="http://schemas.microsoft.com/office/word/2010/wordprocessingCanvas" xmlns:cx="http://schemas.microsoft.com/office/drawing/2014/chartex" xmlns:cx1="http://schemas.microsoft.com/office/drawing/2015/9/8/chartex" xmlns:cx2="http://schemas.microsoft.com/office/drawing/2015/10/21/chartex" xmlns:cx3="http://schemas.microsoft.com/office/drawing/2016/5/9/chartex" xmlns:cx4="http://schemas.microsoft.com/office/drawing/2016/5/10/chartex" xmlns:cx5="http://schemas.microsoft.com/office/drawing/2016/5/11/chartex" xmlns:cx6="http://schemas.microsoft.com/office/drawing/2016/5/12/chartex" xmlns:cx7="http://schemas.microsoft.com/office/drawing/2016/5/13/chartex" xmlns:cx8="http://schemas.microsoft.com/office/drawing/2016/5/14/chartex" xmlns:mc="http://schemas.openxmlformats.org/markup-compatibility/2006" xmlns:aink="http://schemas.microsoft.com/office/drawing/2016/ink" xmlns:am3d="http://schemas.microsoft.com/office/drawing/2017/model3d" xmlns:o="urn:schemas-microsoft-com:office:office" xmlns:r="http://schemas.openxmlformats.org/officeDocument/2006/relationships" xmlns:m="http://schemas.openxmlformats.org/officeDocument/2006/math" xmlns:v="urn:schemas-microsoft-com:vml" xmlns:wp14="http://schemas.microsoft.com/office/word/2010/wordprocessingDrawing" xmlns:wp="http://schemas.openxmlformats.org/drawingml/2006/wordprocessingDrawing" xmlns:w10="urn:schemas-microsoft-com:office:word" xmlns:w="http://schemas.openxmlformats.org/wordprocessingml/2006/main" xmlns:w14="http://schemas.microsoft.com/office/word/2010/wordml" xmlns:w15="http://schemas.microsoft.com/office/word/2012/wordml" xmlns:w16cex="http://schemas.microsoft.com/office/word/2018/wordml/cex" xmlns:w16cid="http://schemas.microsoft.com/office/word/2016/wordml/cid" xmlns:w16="http://schemas.microsoft.com/office/word/2018/wordml" xmlns:w16se="http://schemas.microsoft.com/office/word/2015/wordml/symex" xmlns:wpg="http://schemas.microsoft.com/office/word/2010/wordprocessingGroup" xmlns:wpi="http://schemas.microsoft.com/office/word/2010/wordprocessingInk" xmlns:wne="http://schemas.microsoft.com/office/word/2006/wordml" xmlns:wps="http://schemas.microsoft.com/office/word/2010/wordprocessingShape" mc:Ignorable="w14 w15 w16se w16cid w16 w16cex wp14">
+<w:ftr xmlns:wpc="http://schemas.microsoft.com/office/word/2010/wordprocessingCanvas" xmlns:cx="http://schemas.microsoft.com/office/drawing/2014/chartex" xmlns:cx1="http://schemas.microsoft.com/office/drawing/2015/9/8/chartex" xmlns:cx2="http://schemas.microsoft.com/office/drawing/2015/10/21/chartex" xmlns:cx3="http://schemas.microsoft.com/office/drawing/2016/5/9/chartex" xmlns:cx4="http://schemas.microsoft.com/office/drawing/2016/5/10/chartex" xmlns:cx5="http://schemas.microsoft.com/office/drawing/2016/5/11/chartex" xmlns:cx6="http://schemas.microsoft.com/office/drawing/2016/5/12/chartex" xmlns:cx7="http://schemas.microsoft.com/office/drawing/2016/5/13/chartex" xmlns:cx8="http://schemas.microsoft.com/office/drawing/2016/5/14/chartex" xmlns:mc="http://schemas.openxmlformats.org/markup-compatibility/2006" xmlns:aink="http://schemas.microsoft.com/office/drawing/2016/ink" xmlns:am3d="http://schemas.microsoft.com/office/drawing/2017/model3d" xmlns:o="urn:schemas-microsoft-com:office:office" xmlns:r="http://schemas.openxmlformats.org/officeDocument/2006/relationships" xmlns:m="http://schemas.openxmlformats.org/officeDocument/2006/math" xmlns:v="urn:schemas-microsoft-com:vml" xmlns:wp14="http://schemas.microsoft.com/office/word/2010/wordprocessingDrawing" xmlns:wp="http://schemas.openxmlformats.org/drawingml/2006/wordprocessingDrawing" xmlns:w10="urn:schemas-microsoft-com:office:word" xmlns:w="http://schemas.openxmlformats.org/wordprocessingml/2006/main" xmlns:w14="http://schemas.microsoft.com/office/word/2010/wordml" xmlns:w15="http://schemas.microsoft.com/office/word/2012/wordml" xmlns:w16cid="http://schemas.microsoft.com/office/word/2016/wordml/cid" xmlns:w16se="http://schemas.microsoft.com/office/word/2015/wordml/symex" xmlns:wpg="http://schemas.microsoft.com/office/word/2010/wordprocessingGroup" xmlns:wpi="http://schemas.microsoft.com/office/word/2010/wordprocessingInk" xmlns:wne="http://schemas.microsoft.com/office/word/2006/wordml" xmlns:wps="http://schemas.microsoft.com/office/word/2010/wordprocessingShape" mc:Ignorable="w14 w15 w16se w16cid wp14">
   <w:p>
     <w:pPr>
       <w:pStyle w:val="Footer"/>
@@ -3665,7 +3626,7 @@
 </file>
 
 <file path=word/footer4.xml><?xml version="1.0" encoding="utf-8"?>
-<w:ftr xmlns:wpc="http://schemas.microsoft.com/office/word/2010/wordprocessingCanvas" xmlns:cx="http://schemas.microsoft.com/office/drawing/2014/chartex" xmlns:cx1="http://schemas.microsoft.com/office/drawing/2015/9/8/chartex" xmlns:cx2="http://schemas.microsoft.com/office/drawing/2015/10/21/chartex" xmlns:cx3="http://schemas.microsoft.com/office/drawing/2016/5/9/chartex" xmlns:cx4="http://schemas.microsoft.com/office/drawing/2016/5/10/chartex" xmlns:cx5="http://schemas.microsoft.com/office/drawing/2016/5/11/chartex" xmlns:cx6="http://schemas.microsoft.com/office/drawing/2016/5/12/chartex" xmlns:cx7="http://schemas.microsoft.com/office/drawing/2016/5/13/chartex" xmlns:cx8="http://schemas.microsoft.com/office/drawing/2016/5/14/chartex" xmlns:mc="http://schemas.openxmlformats.org/markup-compatibility/2006" xmlns:aink="http://schemas.microsoft.com/office/drawing/2016/ink" xmlns:am3d="http://schemas.microsoft.com/office/drawing/2017/model3d" xmlns:o="urn:schemas-microsoft-com:office:office" xmlns:r="http://schemas.openxmlformats.org/officeDocument/2006/relationships" xmlns:m="http://schemas.openxmlformats.org/officeDocument/2006/math" xmlns:v="urn:schemas-microsoft-com:vml" xmlns:wp14="http://schemas.microsoft.com/office/word/2010/wordprocessingDrawing" xmlns:wp="http://schemas.openxmlformats.org/drawingml/2006/wordprocessingDrawing" xmlns:w10="urn:schemas-microsoft-com:office:word" xmlns:w="http://schemas.openxmlformats.org/wordprocessingml/2006/main" xmlns:w14="http://schemas.microsoft.com/office/word/2010/wordml" xmlns:w15="http://schemas.microsoft.com/office/word/2012/wordml" xmlns:w16cex="http://schemas.microsoft.com/office/word/2018/wordml/cex" xmlns:w16cid="http://schemas.microsoft.com/office/word/2016/wordml/cid" xmlns:w16="http://schemas.microsoft.com/office/word/2018/wordml" xmlns:w16se="http://schemas.microsoft.com/office/word/2015/wordml/symex" xmlns:wpg="http://schemas.microsoft.com/office/word/2010/wordprocessingGroup" xmlns:wpi="http://schemas.microsoft.com/office/word/2010/wordprocessingInk" xmlns:wne="http://schemas.microsoft.com/office/word/2006/wordml" xmlns:wps="http://schemas.microsoft.com/office/word/2010/wordprocessingShape" mc:Ignorable="w14 w15 w16se w16cid w16 w16cex wp14">
+<w:ftr xmlns:wpc="http://schemas.microsoft.com/office/word/2010/wordprocessingCanvas" xmlns:cx="http://schemas.microsoft.com/office/drawing/2014/chartex" xmlns:cx1="http://schemas.microsoft.com/office/drawing/2015/9/8/chartex" xmlns:cx2="http://schemas.microsoft.com/office/drawing/2015/10/21/chartex" xmlns:cx3="http://schemas.microsoft.com/office/drawing/2016/5/9/chartex" xmlns:cx4="http://schemas.microsoft.com/office/drawing/2016/5/10/chartex" xmlns:cx5="http://schemas.microsoft.com/office/drawing/2016/5/11/chartex" xmlns:cx6="http://schemas.microsoft.com/office/drawing/2016/5/12/chartex" xmlns:cx7="http://schemas.microsoft.com/office/drawing/2016/5/13/chartex" xmlns:cx8="http://schemas.microsoft.com/office/drawing/2016/5/14/chartex" xmlns:mc="http://schemas.openxmlformats.org/markup-compatibility/2006" xmlns:aink="http://schemas.microsoft.com/office/drawing/2016/ink" xmlns:am3d="http://schemas.microsoft.com/office/drawing/2017/model3d" xmlns:o="urn:schemas-microsoft-com:office:office" xmlns:r="http://schemas.openxmlformats.org/officeDocument/2006/relationships" xmlns:m="http://schemas.openxmlformats.org/officeDocument/2006/math" xmlns:v="urn:schemas-microsoft-com:vml" xmlns:wp14="http://schemas.microsoft.com/office/word/2010/wordprocessingDrawing" xmlns:wp="http://schemas.openxmlformats.org/drawingml/2006/wordprocessingDrawing" xmlns:w10="urn:schemas-microsoft-com:office:word" xmlns:w="http://schemas.openxmlformats.org/wordprocessingml/2006/main" xmlns:w14="http://schemas.microsoft.com/office/word/2010/wordml" xmlns:w15="http://schemas.microsoft.com/office/word/2012/wordml" xmlns:w16cid="http://schemas.microsoft.com/office/word/2016/wordml/cid" xmlns:w16se="http://schemas.microsoft.com/office/word/2015/wordml/symex" xmlns:wpg="http://schemas.microsoft.com/office/word/2010/wordprocessingGroup" xmlns:wpi="http://schemas.microsoft.com/office/word/2010/wordprocessingInk" xmlns:wne="http://schemas.microsoft.com/office/word/2006/wordml" xmlns:wps="http://schemas.microsoft.com/office/word/2010/wordprocessingShape" mc:Ignorable="w14 w15 w16se w16cid wp14">
   <w:sdt>
     <w:sdtPr>
       <w:id w:val="-2142797445"/>
@@ -3732,7 +3693,7 @@
 </file>
 
 <file path=word/footnotes.xml><?xml version="1.0" encoding="utf-8"?>
-<w:footnotes xmlns:wpc="http://schemas.microsoft.com/office/word/2010/wordprocessingCanvas" xmlns:cx="http://schemas.microsoft.com/office/drawing/2014/chartex" xmlns:cx1="http://schemas.microsoft.com/office/drawing/2015/9/8/chartex" xmlns:cx2="http://schemas.microsoft.com/office/drawing/2015/10/21/chartex" xmlns:cx3="http://schemas.microsoft.com/office/drawing/2016/5/9/chartex" xmlns:cx4="http://schemas.microsoft.com/office/drawing/2016/5/10/chartex" xmlns:cx5="http://schemas.microsoft.com/office/drawing/2016/5/11/chartex" xmlns:cx6="http://schemas.microsoft.com/office/drawing/2016/5/12/chartex" xmlns:cx7="http://schemas.microsoft.com/office/drawing/2016/5/13/chartex" xmlns:cx8="http://schemas.microsoft.com/office/drawing/2016/5/14/chartex" xmlns:mc="http://schemas.openxmlformats.org/markup-compatibility/2006" xmlns:aink="http://schemas.microsoft.com/office/drawing/2016/ink" xmlns:am3d="http://schemas.microsoft.com/office/drawing/2017/model3d" xmlns:o="urn:schemas-microsoft-com:office:office" xmlns:r="http://schemas.openxmlformats.org/officeDocument/2006/relationships" xmlns:m="http://schemas.openxmlformats.org/officeDocument/2006/math" xmlns:v="urn:schemas-microsoft-com:vml" xmlns:wp14="http://schemas.microsoft.com/office/word/2010/wordprocessingDrawing" xmlns:wp="http://schemas.openxmlformats.org/drawingml/2006/wordprocessingDrawing" xmlns:w10="urn:schemas-microsoft-com:office:word" xmlns:w="http://schemas.openxmlformats.org/wordprocessingml/2006/main" xmlns:w14="http://schemas.microsoft.com/office/word/2010/wordml" xmlns:w15="http://schemas.microsoft.com/office/word/2012/wordml" xmlns:w16cex="http://schemas.microsoft.com/office/word/2018/wordml/cex" xmlns:w16cid="http://schemas.microsoft.com/office/word/2016/wordml/cid" xmlns:w16="http://schemas.microsoft.com/office/word/2018/wordml" xmlns:w16se="http://schemas.microsoft.com/office/word/2015/wordml/symex" xmlns:wpg="http://schemas.microsoft.com/office/word/2010/wordprocessingGroup" xmlns:wpi="http://schemas.microsoft.com/office/word/2010/wordprocessingInk" xmlns:wne="http://schemas.microsoft.com/office/word/2006/wordml" xmlns:wps="http://schemas.microsoft.com/office/word/2010/wordprocessingShape" mc:Ignorable="w14 w15 w16se w16cid w16 w16cex wp14">
+<w:footnotes xmlns:wpc="http://schemas.microsoft.com/office/word/2010/wordprocessingCanvas" xmlns:cx="http://schemas.microsoft.com/office/drawing/2014/chartex" xmlns:cx1="http://schemas.microsoft.com/office/drawing/2015/9/8/chartex" xmlns:cx2="http://schemas.microsoft.com/office/drawing/2015/10/21/chartex" xmlns:cx3="http://schemas.microsoft.com/office/drawing/2016/5/9/chartex" xmlns:cx4="http://schemas.microsoft.com/office/drawing/2016/5/10/chartex" xmlns:cx5="http://schemas.microsoft.com/office/drawing/2016/5/11/chartex" xmlns:cx6="http://schemas.microsoft.com/office/drawing/2016/5/12/chartex" xmlns:cx7="http://schemas.microsoft.com/office/drawing/2016/5/13/chartex" xmlns:cx8="http://schemas.microsoft.com/office/drawing/2016/5/14/chartex" xmlns:mc="http://schemas.openxmlformats.org/markup-compatibility/2006" xmlns:aink="http://schemas.microsoft.com/office/drawing/2016/ink" xmlns:am3d="http://schemas.microsoft.com/office/drawing/2017/model3d" xmlns:o="urn:schemas-microsoft-com:office:office" xmlns:r="http://schemas.openxmlformats.org/officeDocument/2006/relationships" xmlns:m="http://schemas.openxmlformats.org/officeDocument/2006/math" xmlns:v="urn:schemas-microsoft-com:vml" xmlns:wp14="http://schemas.microsoft.com/office/word/2010/wordprocessingDrawing" xmlns:wp="http://schemas.openxmlformats.org/drawingml/2006/wordprocessingDrawing" xmlns:w10="urn:schemas-microsoft-com:office:word" xmlns:w="http://schemas.openxmlformats.org/wordprocessingml/2006/main" xmlns:w14="http://schemas.microsoft.com/office/word/2010/wordml" xmlns:w15="http://schemas.microsoft.com/office/word/2012/wordml" xmlns:w16cid="http://schemas.microsoft.com/office/word/2016/wordml/cid" xmlns:w16se="http://schemas.microsoft.com/office/word/2015/wordml/symex" xmlns:wpg="http://schemas.microsoft.com/office/word/2010/wordprocessingGroup" xmlns:wpi="http://schemas.microsoft.com/office/word/2010/wordprocessingInk" xmlns:wne="http://schemas.microsoft.com/office/word/2006/wordml" xmlns:wps="http://schemas.microsoft.com/office/word/2010/wordprocessingShape" mc:Ignorable="w14 w15 w16se w16cid wp14">
   <w:footnote w:type="separator" w:id="-1">
     <w:p>
       <w:pPr>
@@ -3757,7 +3718,7 @@
 </file>
 
 <file path=word/header1.xml><?xml version="1.0" encoding="utf-8"?>
-<w:hdr xmlns:wpc="http://schemas.microsoft.com/office/word/2010/wordprocessingCanvas" xmlns:cx="http://schemas.microsoft.com/office/drawing/2014/chartex" xmlns:cx1="http://schemas.microsoft.com/office/drawing/2015/9/8/chartex" xmlns:cx2="http://schemas.microsoft.com/office/drawing/2015/10/21/chartex" xmlns:cx3="http://schemas.microsoft.com/office/drawing/2016/5/9/chartex" xmlns:cx4="http://schemas.microsoft.com/office/drawing/2016/5/10/chartex" xmlns:cx5="http://schemas.microsoft.com/office/drawing/2016/5/11/chartex" xmlns:cx6="http://schemas.microsoft.com/office/drawing/2016/5/12/chartex" xmlns:cx7="http://schemas.microsoft.com/office/drawing/2016/5/13/chartex" xmlns:cx8="http://schemas.microsoft.com/office/drawing/2016/5/14/chartex" xmlns:mc="http://schemas.openxmlformats.org/markup-compatibility/2006" xmlns:aink="http://schemas.microsoft.com/office/drawing/2016/ink" xmlns:am3d="http://schemas.microsoft.com/office/drawing/2017/model3d" xmlns:o="urn:schemas-microsoft-com:office:office" xmlns:r="http://schemas.openxmlformats.org/officeDocument/2006/relationships" xmlns:m="http://schemas.openxmlformats.org/officeDocument/2006/math" xmlns:v="urn:schemas-microsoft-com:vml" xmlns:wp14="http://schemas.microsoft.com/office/word/2010/wordprocessingDrawing" xmlns:wp="http://schemas.openxmlformats.org/drawingml/2006/wordprocessingDrawing" xmlns:w10="urn:schemas-microsoft-com:office:word" xmlns:w="http://schemas.openxmlformats.org/wordprocessingml/2006/main" xmlns:w14="http://schemas.microsoft.com/office/word/2010/wordml" xmlns:w15="http://schemas.microsoft.com/office/word/2012/wordml" xmlns:w16cex="http://schemas.microsoft.com/office/word/2018/wordml/cex" xmlns:w16cid="http://schemas.microsoft.com/office/word/2016/wordml/cid" xmlns:w16="http://schemas.microsoft.com/office/word/2018/wordml" xmlns:w16se="http://schemas.microsoft.com/office/word/2015/wordml/symex" xmlns:wpg="http://schemas.microsoft.com/office/word/2010/wordprocessingGroup" xmlns:wpi="http://schemas.microsoft.com/office/word/2010/wordprocessingInk" xmlns:wne="http://schemas.microsoft.com/office/word/2006/wordml" xmlns:wps="http://schemas.microsoft.com/office/word/2010/wordprocessingShape" mc:Ignorable="w14 w15 w16se w16cid w16 w16cex wp14">
+<w:hdr xmlns:wpc="http://schemas.microsoft.com/office/word/2010/wordprocessingCanvas" xmlns:cx="http://schemas.microsoft.com/office/drawing/2014/chartex" xmlns:cx1="http://schemas.microsoft.com/office/drawing/2015/9/8/chartex" xmlns:cx2="http://schemas.microsoft.com/office/drawing/2015/10/21/chartex" xmlns:cx3="http://schemas.microsoft.com/office/drawing/2016/5/9/chartex" xmlns:cx4="http://schemas.microsoft.com/office/drawing/2016/5/10/chartex" xmlns:cx5="http://schemas.microsoft.com/office/drawing/2016/5/11/chartex" xmlns:cx6="http://schemas.microsoft.com/office/drawing/2016/5/12/chartex" xmlns:cx7="http://schemas.microsoft.com/office/drawing/2016/5/13/chartex" xmlns:cx8="http://schemas.microsoft.com/office/drawing/2016/5/14/chartex" xmlns:mc="http://schemas.openxmlformats.org/markup-compatibility/2006" xmlns:aink="http://schemas.microsoft.com/office/drawing/2016/ink" xmlns:am3d="http://schemas.microsoft.com/office/drawing/2017/model3d" xmlns:o="urn:schemas-microsoft-com:office:office" xmlns:r="http://schemas.openxmlformats.org/officeDocument/2006/relationships" xmlns:m="http://schemas.openxmlformats.org/officeDocument/2006/math" xmlns:v="urn:schemas-microsoft-com:vml" xmlns:wp14="http://schemas.microsoft.com/office/word/2010/wordprocessingDrawing" xmlns:wp="http://schemas.openxmlformats.org/drawingml/2006/wordprocessingDrawing" xmlns:w10="urn:schemas-microsoft-com:office:word" xmlns:w="http://schemas.openxmlformats.org/wordprocessingml/2006/main" xmlns:w14="http://schemas.microsoft.com/office/word/2010/wordml" xmlns:w15="http://schemas.microsoft.com/office/word/2012/wordml" xmlns:w16cid="http://schemas.microsoft.com/office/word/2016/wordml/cid" xmlns:w16se="http://schemas.microsoft.com/office/word/2015/wordml/symex" xmlns:wpg="http://schemas.microsoft.com/office/word/2010/wordprocessingGroup" xmlns:wpi="http://schemas.microsoft.com/office/word/2010/wordprocessingInk" xmlns:wne="http://schemas.microsoft.com/office/word/2006/wordml" xmlns:wps="http://schemas.microsoft.com/office/word/2010/wordprocessingShape" mc:Ignorable="w14 w15 w16se w16cid wp14">
   <w:p>
     <w:pPr>
       <w:pStyle w:val="Header"/>
@@ -3767,7 +3728,7 @@
 </file>
 
 <file path=word/header2.xml><?xml version="1.0" encoding="utf-8"?>
-<w:hdr xmlns:wpc="http://schemas.microsoft.com/office/word/2010/wordprocessingCanvas" xmlns:cx="http://schemas.microsoft.com/office/drawing/2014/chartex" xmlns:cx1="http://schemas.microsoft.com/office/drawing/2015/9/8/chartex" xmlns:cx2="http://schemas.microsoft.com/office/drawing/2015/10/21/chartex" xmlns:cx3="http://schemas.microsoft.com/office/drawing/2016/5/9/chartex" xmlns:cx4="http://schemas.microsoft.com/office/drawing/2016/5/10/chartex" xmlns:cx5="http://schemas.microsoft.com/office/drawing/2016/5/11/chartex" xmlns:cx6="http://schemas.microsoft.com/office/drawing/2016/5/12/chartex" xmlns:cx7="http://schemas.microsoft.com/office/drawing/2016/5/13/chartex" xmlns:cx8="http://schemas.microsoft.com/office/drawing/2016/5/14/chartex" xmlns:mc="http://schemas.openxmlformats.org/markup-compatibility/2006" xmlns:aink="http://schemas.microsoft.com/office/drawing/2016/ink" xmlns:am3d="http://schemas.microsoft.com/office/drawing/2017/model3d" xmlns:o="urn:schemas-microsoft-com:office:office" xmlns:r="http://schemas.openxmlformats.org/officeDocument/2006/relationships" xmlns:m="http://schemas.openxmlformats.org/officeDocument/2006/math" xmlns:v="urn:schemas-microsoft-com:vml" xmlns:wp14="http://schemas.microsoft.com/office/word/2010/wordprocessingDrawing" xmlns:wp="http://schemas.openxmlformats.org/drawingml/2006/wordprocessingDrawing" xmlns:w10="urn:schemas-microsoft-com:office:word" xmlns:w="http://schemas.openxmlformats.org/wordprocessingml/2006/main" xmlns:w14="http://schemas.microsoft.com/office/word/2010/wordml" xmlns:w15="http://schemas.microsoft.com/office/word/2012/wordml" xmlns:w16cex="http://schemas.microsoft.com/office/word/2018/wordml/cex" xmlns:w16cid="http://schemas.microsoft.com/office/word/2016/wordml/cid" xmlns:w16="http://schemas.microsoft.com/office/word/2018/wordml" xmlns:w16se="http://schemas.microsoft.com/office/word/2015/wordml/symex" xmlns:wpg="http://schemas.microsoft.com/office/word/2010/wordprocessingGroup" xmlns:wpi="http://schemas.microsoft.com/office/word/2010/wordprocessingInk" xmlns:wne="http://schemas.microsoft.com/office/word/2006/wordml" xmlns:wps="http://schemas.microsoft.com/office/word/2010/wordprocessingShape" mc:Ignorable="w14 w15 w16se w16cid w16 w16cex wp14">
+<w:hdr xmlns:wpc="http://schemas.microsoft.com/office/word/2010/wordprocessingCanvas" xmlns:cx="http://schemas.microsoft.com/office/drawing/2014/chartex" xmlns:cx1="http://schemas.microsoft.com/office/drawing/2015/9/8/chartex" xmlns:cx2="http://schemas.microsoft.com/office/drawing/2015/10/21/chartex" xmlns:cx3="http://schemas.microsoft.com/office/drawing/2016/5/9/chartex" xmlns:cx4="http://schemas.microsoft.com/office/drawing/2016/5/10/chartex" xmlns:cx5="http://schemas.microsoft.com/office/drawing/2016/5/11/chartex" xmlns:cx6="http://schemas.microsoft.com/office/drawing/2016/5/12/chartex" xmlns:cx7="http://schemas.microsoft.com/office/drawing/2016/5/13/chartex" xmlns:cx8="http://schemas.microsoft.com/office/drawing/2016/5/14/chartex" xmlns:mc="http://schemas.openxmlformats.org/markup-compatibility/2006" xmlns:aink="http://schemas.microsoft.com/office/drawing/2016/ink" xmlns:am3d="http://schemas.microsoft.com/office/drawing/2017/model3d" xmlns:o="urn:schemas-microsoft-com:office:office" xmlns:r="http://schemas.openxmlformats.org/officeDocument/2006/relationships" xmlns:m="http://schemas.openxmlformats.org/officeDocument/2006/math" xmlns:v="urn:schemas-microsoft-com:vml" xmlns:wp14="http://schemas.microsoft.com/office/word/2010/wordprocessingDrawing" xmlns:wp="http://schemas.openxmlformats.org/drawingml/2006/wordprocessingDrawing" xmlns:w10="urn:schemas-microsoft-com:office:word" xmlns:w="http://schemas.openxmlformats.org/wordprocessingml/2006/main" xmlns:w14="http://schemas.microsoft.com/office/word/2010/wordml" xmlns:w15="http://schemas.microsoft.com/office/word/2012/wordml" xmlns:w16cid="http://schemas.microsoft.com/office/word/2016/wordml/cid" xmlns:w16se="http://schemas.microsoft.com/office/word/2015/wordml/symex" xmlns:wpg="http://schemas.microsoft.com/office/word/2010/wordprocessingGroup" xmlns:wpi="http://schemas.microsoft.com/office/word/2010/wordprocessingInk" xmlns:wne="http://schemas.microsoft.com/office/word/2006/wordml" xmlns:wps="http://schemas.microsoft.com/office/word/2010/wordprocessingShape" mc:Ignorable="w14 w15 w16se w16cid wp14">
   <w:p>
     <w:pPr>
       <w:pStyle w:val="Header"/>
@@ -3844,7 +3805,7 @@
 </file>
 
 <file path=word/header3.xml><?xml version="1.0" encoding="utf-8"?>
-<w:hdr xmlns:wpc="http://schemas.microsoft.com/office/word/2010/wordprocessingCanvas" xmlns:cx="http://schemas.microsoft.com/office/drawing/2014/chartex" xmlns:cx1="http://schemas.microsoft.com/office/drawing/2015/9/8/chartex" xmlns:cx2="http://schemas.microsoft.com/office/drawing/2015/10/21/chartex" xmlns:cx3="http://schemas.microsoft.com/office/drawing/2016/5/9/chartex" xmlns:cx4="http://schemas.microsoft.com/office/drawing/2016/5/10/chartex" xmlns:cx5="http://schemas.microsoft.com/office/drawing/2016/5/11/chartex" xmlns:cx6="http://schemas.microsoft.com/office/drawing/2016/5/12/chartex" xmlns:cx7="http://schemas.microsoft.com/office/drawing/2016/5/13/chartex" xmlns:cx8="http://schemas.microsoft.com/office/drawing/2016/5/14/chartex" xmlns:mc="http://schemas.openxmlformats.org/markup-compatibility/2006" xmlns:aink="http://schemas.microsoft.com/office/drawing/2016/ink" xmlns:am3d="http://schemas.microsoft.com/office/drawing/2017/model3d" xmlns:o="urn:schemas-microsoft-com:office:office" xmlns:r="http://schemas.openxmlformats.org/officeDocument/2006/relationships" xmlns:m="http://schemas.openxmlformats.org/officeDocument/2006/math" xmlns:v="urn:schemas-microsoft-com:vml" xmlns:wp14="http://schemas.microsoft.com/office/word/2010/wordprocessingDrawing" xmlns:wp="http://schemas.openxmlformats.org/drawingml/2006/wordprocessingDrawing" xmlns:w10="urn:schemas-microsoft-com:office:word" xmlns:w="http://schemas.openxmlformats.org/wordprocessingml/2006/main" xmlns:w14="http://schemas.microsoft.com/office/word/2010/wordml" xmlns:w15="http://schemas.microsoft.com/office/word/2012/wordml" xmlns:w16cex="http://schemas.microsoft.com/office/word/2018/wordml/cex" xmlns:w16cid="http://schemas.microsoft.com/office/word/2016/wordml/cid" xmlns:w16="http://schemas.microsoft.com/office/word/2018/wordml" xmlns:w16se="http://schemas.microsoft.com/office/word/2015/wordml/symex" xmlns:wpg="http://schemas.microsoft.com/office/word/2010/wordprocessingGroup" xmlns:wpi="http://schemas.microsoft.com/office/word/2010/wordprocessingInk" xmlns:wne="http://schemas.microsoft.com/office/word/2006/wordml" xmlns:wps="http://schemas.microsoft.com/office/word/2010/wordprocessingShape" mc:Ignorable="w14 w15 w16se w16cid w16 w16cex wp14">
+<w:hdr xmlns:wpc="http://schemas.microsoft.com/office/word/2010/wordprocessingCanvas" xmlns:cx="http://schemas.microsoft.com/office/drawing/2014/chartex" xmlns:cx1="http://schemas.microsoft.com/office/drawing/2015/9/8/chartex" xmlns:cx2="http://schemas.microsoft.com/office/drawing/2015/10/21/chartex" xmlns:cx3="http://schemas.microsoft.com/office/drawing/2016/5/9/chartex" xmlns:cx4="http://schemas.microsoft.com/office/drawing/2016/5/10/chartex" xmlns:cx5="http://schemas.microsoft.com/office/drawing/2016/5/11/chartex" xmlns:cx6="http://schemas.microsoft.com/office/drawing/2016/5/12/chartex" xmlns:cx7="http://schemas.microsoft.com/office/drawing/2016/5/13/chartex" xmlns:cx8="http://schemas.microsoft.com/office/drawing/2016/5/14/chartex" xmlns:mc="http://schemas.openxmlformats.org/markup-compatibility/2006" xmlns:aink="http://schemas.microsoft.com/office/drawing/2016/ink" xmlns:am3d="http://schemas.microsoft.com/office/drawing/2017/model3d" xmlns:o="urn:schemas-microsoft-com:office:office" xmlns:r="http://schemas.openxmlformats.org/officeDocument/2006/relationships" xmlns:m="http://schemas.openxmlformats.org/officeDocument/2006/math" xmlns:v="urn:schemas-microsoft-com:vml" xmlns:wp14="http://schemas.microsoft.com/office/word/2010/wordprocessingDrawing" xmlns:wp="http://schemas.openxmlformats.org/drawingml/2006/wordprocessingDrawing" xmlns:w10="urn:schemas-microsoft-com:office:word" xmlns:w="http://schemas.openxmlformats.org/wordprocessingml/2006/main" xmlns:w14="http://schemas.microsoft.com/office/word/2010/wordml" xmlns:w15="http://schemas.microsoft.com/office/word/2012/wordml" xmlns:w16cid="http://schemas.microsoft.com/office/word/2016/wordml/cid" xmlns:w16se="http://schemas.microsoft.com/office/word/2015/wordml/symex" xmlns:wpg="http://schemas.microsoft.com/office/word/2010/wordprocessingGroup" xmlns:wpi="http://schemas.microsoft.com/office/word/2010/wordprocessingInk" xmlns:wne="http://schemas.microsoft.com/office/word/2006/wordml" xmlns:wps="http://schemas.microsoft.com/office/word/2010/wordprocessingShape" mc:Ignorable="w14 w15 w16se w16cid wp14">
   <w:p>
     <w:pPr>
       <w:pStyle w:val="Header"/>
@@ -3854,7 +3815,7 @@
 </file>
 
 <file path=word/numbering.xml><?xml version="1.0" encoding="utf-8"?>
-<w:numbering xmlns:wpc="http://schemas.microsoft.com/office/word/2010/wordprocessingCanvas" xmlns:cx="http://schemas.microsoft.com/office/drawing/2014/chartex" xmlns:cx1="http://schemas.microsoft.com/office/drawing/2015/9/8/chartex" xmlns:cx2="http://schemas.microsoft.com/office/drawing/2015/10/21/chartex" xmlns:cx3="http://schemas.microsoft.com/office/drawing/2016/5/9/chartex" xmlns:cx4="http://schemas.microsoft.com/office/drawing/2016/5/10/chartex" xmlns:cx5="http://schemas.microsoft.com/office/drawing/2016/5/11/chartex" xmlns:cx6="http://schemas.microsoft.com/office/drawing/2016/5/12/chartex" xmlns:cx7="http://schemas.microsoft.com/office/drawing/2016/5/13/chartex" xmlns:cx8="http://schemas.microsoft.com/office/drawing/2016/5/14/chartex" xmlns:mc="http://schemas.openxmlformats.org/markup-compatibility/2006" xmlns:aink="http://schemas.microsoft.com/office/drawing/2016/ink" xmlns:am3d="http://schemas.microsoft.com/office/drawing/2017/model3d" xmlns:o="urn:schemas-microsoft-com:office:office" xmlns:r="http://schemas.openxmlformats.org/officeDocument/2006/relationships" xmlns:m="http://schemas.openxmlformats.org/officeDocument/2006/math" xmlns:v="urn:schemas-microsoft-com:vml" xmlns:wp14="http://schemas.microsoft.com/office/word/2010/wordprocessingDrawing" xmlns:wp="http://schemas.openxmlformats.org/drawingml/2006/wordprocessingDrawing" xmlns:w10="urn:schemas-microsoft-com:office:word" xmlns:w="http://schemas.openxmlformats.org/wordprocessingml/2006/main" xmlns:w14="http://schemas.microsoft.com/office/word/2010/wordml" xmlns:w15="http://schemas.microsoft.com/office/word/2012/wordml" xmlns:w16cex="http://schemas.microsoft.com/office/word/2018/wordml/cex" xmlns:w16cid="http://schemas.microsoft.com/office/word/2016/wordml/cid" xmlns:w16="http://schemas.microsoft.com/office/word/2018/wordml" xmlns:w16se="http://schemas.microsoft.com/office/word/2015/wordml/symex" xmlns:wpg="http://schemas.microsoft.com/office/word/2010/wordprocessingGroup" xmlns:wpi="http://schemas.microsoft.com/office/word/2010/wordprocessingInk" xmlns:wne="http://schemas.microsoft.com/office/word/2006/wordml" xmlns:wps="http://schemas.microsoft.com/office/word/2010/wordprocessingShape" mc:Ignorable="w14 w15 w16se w16cid w16 w16cex wp14">
+<w:numbering xmlns:wpc="http://schemas.microsoft.com/office/word/2010/wordprocessingCanvas" xmlns:cx="http://schemas.microsoft.com/office/drawing/2014/chartex" xmlns:cx1="http://schemas.microsoft.com/office/drawing/2015/9/8/chartex" xmlns:cx2="http://schemas.microsoft.com/office/drawing/2015/10/21/chartex" xmlns:cx3="http://schemas.microsoft.com/office/drawing/2016/5/9/chartex" xmlns:cx4="http://schemas.microsoft.com/office/drawing/2016/5/10/chartex" xmlns:cx5="http://schemas.microsoft.com/office/drawing/2016/5/11/chartex" xmlns:cx6="http://schemas.microsoft.com/office/drawing/2016/5/12/chartex" xmlns:cx7="http://schemas.microsoft.com/office/drawing/2016/5/13/chartex" xmlns:cx8="http://schemas.microsoft.com/office/drawing/2016/5/14/chartex" xmlns:mc="http://schemas.openxmlformats.org/markup-compatibility/2006" xmlns:aink="http://schemas.microsoft.com/office/drawing/2016/ink" xmlns:am3d="http://schemas.microsoft.com/office/drawing/2017/model3d" xmlns:o="urn:schemas-microsoft-com:office:office" xmlns:r="http://schemas.openxmlformats.org/officeDocument/2006/relationships" xmlns:m="http://schemas.openxmlformats.org/officeDocument/2006/math" xmlns:v="urn:schemas-microsoft-com:vml" xmlns:wp14="http://schemas.microsoft.com/office/word/2010/wordprocessingDrawing" xmlns:wp="http://schemas.openxmlformats.org/drawingml/2006/wordprocessingDrawing" xmlns:w10="urn:schemas-microsoft-com:office:word" xmlns:w="http://schemas.openxmlformats.org/wordprocessingml/2006/main" xmlns:w14="http://schemas.microsoft.com/office/word/2010/wordml" xmlns:w15="http://schemas.microsoft.com/office/word/2012/wordml" xmlns:w16cid="http://schemas.microsoft.com/office/word/2016/wordml/cid" xmlns:w16se="http://schemas.microsoft.com/office/word/2015/wordml/symex" xmlns:wpg="http://schemas.microsoft.com/office/word/2010/wordprocessingGroup" xmlns:wpi="http://schemas.microsoft.com/office/word/2010/wordprocessingInk" xmlns:wne="http://schemas.microsoft.com/office/word/2006/wordml" xmlns:wps="http://schemas.microsoft.com/office/word/2010/wordprocessingShape" mc:Ignorable="w14 w15 w16se w16cid wp14">
   <w:abstractNum w:abstractNumId="0" w15:restartNumberingAfterBreak="0">
     <w:nsid w:val="FFFFFF89"/>
     <w:multiLevelType w:val="singleLevel"/>
@@ -4784,7 +4745,7 @@
 </file>
 
 <file path=word/styles.xml><?xml version="1.0" encoding="utf-8"?>
-<w:styles xmlns:mc="http://schemas.openxmlformats.org/markup-compatibility/2006" xmlns:r="http://schemas.openxmlformats.org/officeDocument/2006/relationships" xmlns:w="http://schemas.openxmlformats.org/wordprocessingml/2006/main" xmlns:w14="http://schemas.microsoft.com/office/word/2010/wordml" xmlns:w15="http://schemas.microsoft.com/office/word/2012/wordml" xmlns:w16cex="http://schemas.microsoft.com/office/word/2018/wordml/cex" xmlns:w16cid="http://schemas.microsoft.com/office/word/2016/wordml/cid" xmlns:w16="http://schemas.microsoft.com/office/word/2018/wordml" xmlns:w16se="http://schemas.microsoft.com/office/word/2015/wordml/symex" mc:Ignorable="w14 w15 w16se w16cid w16 w16cex">
+<w:styles xmlns:mc="http://schemas.openxmlformats.org/markup-compatibility/2006" xmlns:r="http://schemas.openxmlformats.org/officeDocument/2006/relationships" xmlns:w="http://schemas.openxmlformats.org/wordprocessingml/2006/main" xmlns:w14="http://schemas.microsoft.com/office/word/2010/wordml" xmlns:w15="http://schemas.microsoft.com/office/word/2012/wordml" xmlns:w16cid="http://schemas.microsoft.com/office/word/2016/wordml/cid" xmlns:w16se="http://schemas.microsoft.com/office/word/2015/wordml/symex" mc:Ignorable="w14 w15 w16se w16cid">
   <w:docDefaults>
     <w:rPrDefault>
       <w:rPr>
@@ -5717,7 +5678,7 @@
 </file>
 
 <file path=word/glossary/document.xml><?xml version="1.0" encoding="utf-8"?>
-<w:glossaryDocument xmlns:wpc="http://schemas.microsoft.com/office/word/2010/wordprocessingCanvas" xmlns:cx="http://schemas.microsoft.com/office/drawing/2014/chartex" xmlns:cx1="http://schemas.microsoft.com/office/drawing/2015/9/8/chartex" xmlns:cx2="http://schemas.microsoft.com/office/drawing/2015/10/21/chartex" xmlns:cx3="http://schemas.microsoft.com/office/drawing/2016/5/9/chartex" xmlns:cx4="http://schemas.microsoft.com/office/drawing/2016/5/10/chartex" xmlns:cx5="http://schemas.microsoft.com/office/drawing/2016/5/11/chartex" xmlns:cx6="http://schemas.microsoft.com/office/drawing/2016/5/12/chartex" xmlns:cx7="http://schemas.microsoft.com/office/drawing/2016/5/13/chartex" xmlns:cx8="http://schemas.microsoft.com/office/drawing/2016/5/14/chartex" xmlns:mc="http://schemas.openxmlformats.org/markup-compatibility/2006" xmlns:aink="http://schemas.microsoft.com/office/drawing/2016/ink" xmlns:am3d="http://schemas.microsoft.com/office/drawing/2017/model3d" xmlns:o="urn:schemas-microsoft-com:office:office" xmlns:r="http://schemas.openxmlformats.org/officeDocument/2006/relationships" xmlns:m="http://schemas.openxmlformats.org/officeDocument/2006/math" xmlns:v="urn:schemas-microsoft-com:vml" xmlns:wp14="http://schemas.microsoft.com/office/word/2010/wordprocessingDrawing" xmlns:wp="http://schemas.openxmlformats.org/drawingml/2006/wordprocessingDrawing" xmlns:w10="urn:schemas-microsoft-com:office:word" xmlns:w="http://schemas.openxmlformats.org/wordprocessingml/2006/main" xmlns:w14="http://schemas.microsoft.com/office/word/2010/wordml" xmlns:w15="http://schemas.microsoft.com/office/word/2012/wordml" xmlns:w16cex="http://schemas.microsoft.com/office/word/2018/wordml/cex" xmlns:w16cid="http://schemas.microsoft.com/office/word/2016/wordml/cid" xmlns:w16="http://schemas.microsoft.com/office/word/2018/wordml" xmlns:w16se="http://schemas.microsoft.com/office/word/2015/wordml/symex" xmlns:wpg="http://schemas.microsoft.com/office/word/2010/wordprocessingGroup" xmlns:wpi="http://schemas.microsoft.com/office/word/2010/wordprocessingInk" xmlns:wne="http://schemas.microsoft.com/office/word/2006/wordml" xmlns:wps="http://schemas.microsoft.com/office/word/2010/wordprocessingShape" mc:Ignorable="w14 w15 w16se w16cid w16 w16cex wp14">
+<w:glossaryDocument xmlns:wpc="http://schemas.microsoft.com/office/word/2010/wordprocessingCanvas" xmlns:cx="http://schemas.microsoft.com/office/drawing/2014/chartex" xmlns:cx1="http://schemas.microsoft.com/office/drawing/2015/9/8/chartex" xmlns:cx2="http://schemas.microsoft.com/office/drawing/2015/10/21/chartex" xmlns:cx3="http://schemas.microsoft.com/office/drawing/2016/5/9/chartex" xmlns:cx4="http://schemas.microsoft.com/office/drawing/2016/5/10/chartex" xmlns:cx5="http://schemas.microsoft.com/office/drawing/2016/5/11/chartex" xmlns:cx6="http://schemas.microsoft.com/office/drawing/2016/5/12/chartex" xmlns:cx7="http://schemas.microsoft.com/office/drawing/2016/5/13/chartex" xmlns:cx8="http://schemas.microsoft.com/office/drawing/2016/5/14/chartex" xmlns:mc="http://schemas.openxmlformats.org/markup-compatibility/2006" xmlns:aink="http://schemas.microsoft.com/office/drawing/2016/ink" xmlns:am3d="http://schemas.microsoft.com/office/drawing/2017/model3d" xmlns:o="urn:schemas-microsoft-com:office:office" xmlns:r="http://schemas.openxmlformats.org/officeDocument/2006/relationships" xmlns:m="http://schemas.openxmlformats.org/officeDocument/2006/math" xmlns:v="urn:schemas-microsoft-com:vml" xmlns:wp14="http://schemas.microsoft.com/office/word/2010/wordprocessingDrawing" xmlns:wp="http://schemas.openxmlformats.org/drawingml/2006/wordprocessingDrawing" xmlns:w10="urn:schemas-microsoft-com:office:word" xmlns:w="http://schemas.openxmlformats.org/wordprocessingml/2006/main" xmlns:w14="http://schemas.microsoft.com/office/word/2010/wordml" xmlns:w15="http://schemas.microsoft.com/office/word/2012/wordml" xmlns:w16cid="http://schemas.microsoft.com/office/word/2016/wordml/cid" xmlns:w16se="http://schemas.microsoft.com/office/word/2015/wordml/symex" xmlns:wpg="http://schemas.microsoft.com/office/word/2010/wordprocessingGroup" xmlns:wpi="http://schemas.microsoft.com/office/word/2010/wordprocessingInk" xmlns:wne="http://schemas.microsoft.com/office/word/2006/wordml" xmlns:wps="http://schemas.microsoft.com/office/word/2010/wordprocessingShape" mc:Ignorable="w14 w15 w16se w16cid wp14">
   <w:docParts>
     <w:docPart>
       <w:docPartPr>
@@ -5788,7 +5749,7 @@
 </file>
 
 <file path=word/glossary/fontTable.xml><?xml version="1.0" encoding="utf-8"?>
-<w:fonts xmlns:mc="http://schemas.openxmlformats.org/markup-compatibility/2006" xmlns:r="http://schemas.openxmlformats.org/officeDocument/2006/relationships" xmlns:w="http://schemas.openxmlformats.org/wordprocessingml/2006/main" xmlns:w14="http://schemas.microsoft.com/office/word/2010/wordml" xmlns:w15="http://schemas.microsoft.com/office/word/2012/wordml" xmlns:w16cex="http://schemas.microsoft.com/office/word/2018/wordml/cex" xmlns:w16cid="http://schemas.microsoft.com/office/word/2016/wordml/cid" xmlns:w16="http://schemas.microsoft.com/office/word/2018/wordml" xmlns:w16se="http://schemas.microsoft.com/office/word/2015/wordml/symex" mc:Ignorable="w14 w15 w16se w16cid w16 w16cex">
+<w:fonts xmlns:mc="http://schemas.openxmlformats.org/markup-compatibility/2006" xmlns:r="http://schemas.openxmlformats.org/officeDocument/2006/relationships" xmlns:w="http://schemas.openxmlformats.org/wordprocessingml/2006/main" xmlns:w14="http://schemas.microsoft.com/office/word/2010/wordml" xmlns:w15="http://schemas.microsoft.com/office/word/2012/wordml" xmlns:w16cid="http://schemas.microsoft.com/office/word/2016/wordml/cid" xmlns:w16se="http://schemas.microsoft.com/office/word/2015/wordml/symex" mc:Ignorable="w14 w15 w16se w16cid">
   <w:font w:name="Symbol">
     <w:panose1 w:val="05050102010706020507"/>
     <w:charset w:val="02"/>
@@ -5801,7 +5762,7 @@
     <w:charset w:val="00"/>
     <w:family w:val="roman"/>
     <w:pitch w:val="variable"/>
-    <w:sig w:usb0="E0002AFF" w:usb1="C0007841" w:usb2="00000009" w:usb3="00000000" w:csb0="000001FF" w:csb1="00000000"/>
+    <w:sig w:usb0="E0002EFF" w:usb1="C000785B" w:usb2="00000009" w:usb3="00000000" w:csb0="000001FF" w:csb1="00000000"/>
   </w:font>
   <w:font w:name="Courier New">
     <w:panose1 w:val="02070309020205020404"/>
@@ -5844,7 +5805,7 @@
     <w:charset w:val="00"/>
     <w:family w:val="swiss"/>
     <w:pitch w:val="variable"/>
-    <w:sig w:usb0="E1002AFF" w:usb1="4000ACFF" w:usb2="00000009" w:usb3="00000000" w:csb0="000001FF" w:csb1="00000000"/>
+    <w:sig w:usb0="E4002EFF" w:usb1="C000247B" w:usb2="00000009" w:usb3="00000000" w:csb0="000001FF" w:csb1="00000000"/>
   </w:font>
   <w:font w:name="Segoe UI">
     <w:panose1 w:val="020B0502040204020203"/>
@@ -5865,13 +5826,13 @@
     <w:charset w:val="00"/>
     <w:family w:val="swiss"/>
     <w:pitch w:val="variable"/>
-    <w:sig w:usb0="A0002AEF" w:usb1="4000207B" w:usb2="00000000" w:usb3="00000000" w:csb0="000001FF" w:csb1="00000000"/>
+    <w:sig w:usb0="E4002EFF" w:usb1="C000247B" w:usb2="00000009" w:usb3="00000000" w:csb0="000001FF" w:csb1="00000000"/>
   </w:font>
 </w:fonts>
 </file>
 
 <file path=word/glossary/settings.xml><?xml version="1.0" encoding="utf-8"?>
-<w:settings xmlns:mc="http://schemas.openxmlformats.org/markup-compatibility/2006" xmlns:o="urn:schemas-microsoft-com:office:office" xmlns:r="http://schemas.openxmlformats.org/officeDocument/2006/relationships" xmlns:m="http://schemas.openxmlformats.org/officeDocument/2006/math" xmlns:v="urn:schemas-microsoft-com:vml" xmlns:w10="urn:schemas-microsoft-com:office:word" xmlns:w="http://schemas.openxmlformats.org/wordprocessingml/2006/main" xmlns:w14="http://schemas.microsoft.com/office/word/2010/wordml" xmlns:w15="http://schemas.microsoft.com/office/word/2012/wordml" xmlns:w16cex="http://schemas.microsoft.com/office/word/2018/wordml/cex" xmlns:w16cid="http://schemas.microsoft.com/office/word/2016/wordml/cid" xmlns:w16="http://schemas.microsoft.com/office/word/2018/wordml" xmlns:w16se="http://schemas.microsoft.com/office/word/2015/wordml/symex" xmlns:sl="http://schemas.openxmlformats.org/schemaLibrary/2006/main" mc:Ignorable="w14 w15 w16se w16cid w16 w16cex">
+<w:settings xmlns:mc="http://schemas.openxmlformats.org/markup-compatibility/2006" xmlns:o="urn:schemas-microsoft-com:office:office" xmlns:r="http://schemas.openxmlformats.org/officeDocument/2006/relationships" xmlns:m="http://schemas.openxmlformats.org/officeDocument/2006/math" xmlns:v="urn:schemas-microsoft-com:vml" xmlns:w10="urn:schemas-microsoft-com:office:word" xmlns:w="http://schemas.openxmlformats.org/wordprocessingml/2006/main" xmlns:w14="http://schemas.microsoft.com/office/word/2010/wordml" xmlns:w15="http://schemas.microsoft.com/office/word/2012/wordml" xmlns:w16cid="http://schemas.microsoft.com/office/word/2016/wordml/cid" xmlns:w16se="http://schemas.microsoft.com/office/word/2015/wordml/symex" xmlns:sl="http://schemas.openxmlformats.org/schemaLibrary/2006/main" mc:Ignorable="w14 w15 w16se w16cid">
   <w:view w:val="normal"/>
   <w:defaultTabStop w:val="720"/>
   <w:characterSpacingControl w:val="doNotCompress"/>
@@ -5887,6 +5848,8 @@
   <w:rsids>
     <w:rsidRoot w:val="00580324"/>
     <w:rsid w:val="00580324"/>
+    <w:rsid w:val="00E87E79"/>
+    <w:rsid w:val="00E94DC0"/>
   </w:rsids>
   <m:mathPr>
     <m:mathFont m:val="Cambria Math"/>
@@ -5910,7 +5873,7 @@
 </file>
 
 <file path=word/glossary/styles.xml><?xml version="1.0" encoding="utf-8"?>
-<w:styles xmlns:mc="http://schemas.openxmlformats.org/markup-compatibility/2006" xmlns:r="http://schemas.openxmlformats.org/officeDocument/2006/relationships" xmlns:w="http://schemas.openxmlformats.org/wordprocessingml/2006/main" xmlns:w14="http://schemas.microsoft.com/office/word/2010/wordml" xmlns:w15="http://schemas.microsoft.com/office/word/2012/wordml" xmlns:w16cex="http://schemas.microsoft.com/office/word/2018/wordml/cex" xmlns:w16cid="http://schemas.microsoft.com/office/word/2016/wordml/cid" xmlns:w16="http://schemas.microsoft.com/office/word/2018/wordml" xmlns:w16se="http://schemas.microsoft.com/office/word/2015/wordml/symex" mc:Ignorable="w14 w15 w16se w16cid w16 w16cex">
+<w:styles xmlns:mc="http://schemas.openxmlformats.org/markup-compatibility/2006" xmlns:r="http://schemas.openxmlformats.org/officeDocument/2006/relationships" xmlns:w="http://schemas.openxmlformats.org/wordprocessingml/2006/main" xmlns:w14="http://schemas.microsoft.com/office/word/2010/wordml" xmlns:w15="http://schemas.microsoft.com/office/word/2012/wordml" xmlns:w16cid="http://schemas.microsoft.com/office/word/2016/wordml/cid" xmlns:w16se="http://schemas.microsoft.com/office/word/2015/wordml/symex" mc:Ignorable="w14 w15 w16se w16cid">
   <w:docDefaults>
     <w:rPrDefault>
       <w:rPr>
@@ -6355,7 +6318,7 @@
 </file>
 
 <file path=word/glossary/webSettings.xml><?xml version="1.0" encoding="utf-8"?>
-<w:webSettings xmlns:mc="http://schemas.openxmlformats.org/markup-compatibility/2006" xmlns:r="http://schemas.openxmlformats.org/officeDocument/2006/relationships" xmlns:w="http://schemas.openxmlformats.org/wordprocessingml/2006/main" xmlns:w14="http://schemas.microsoft.com/office/word/2010/wordml" xmlns:w15="http://schemas.microsoft.com/office/word/2012/wordml" xmlns:w16cex="http://schemas.microsoft.com/office/word/2018/wordml/cex" xmlns:w16cid="http://schemas.microsoft.com/office/word/2016/wordml/cid" xmlns:w16="http://schemas.microsoft.com/office/word/2018/wordml" xmlns:w16se="http://schemas.microsoft.com/office/word/2015/wordml/symex" mc:Ignorable="w14 w15 w16se w16cid w16 w16cex">
+<w:webSettings xmlns:mc="http://schemas.openxmlformats.org/markup-compatibility/2006" xmlns:r="http://schemas.openxmlformats.org/officeDocument/2006/relationships" xmlns:w="http://schemas.openxmlformats.org/wordprocessingml/2006/main" xmlns:w14="http://schemas.microsoft.com/office/word/2010/wordml" xmlns:w15="http://schemas.microsoft.com/office/word/2012/wordml" xmlns:w16cid="http://schemas.microsoft.com/office/word/2016/wordml/cid" xmlns:w16se="http://schemas.microsoft.com/office/word/2015/wordml/symex" mc:Ignorable="w14 w15 w16se w16cid">
   <w:optimizeForBrowser/>
   <w:allowPNG/>
 </w:webSettings>
@@ -6642,7 +6605,7 @@
 </file>
 
 <file path=customXml/itemProps2.xml><?xml version="1.0" encoding="utf-8"?>
-<ds:datastoreItem xmlns:ds="http://schemas.openxmlformats.org/officeDocument/2006/customXml" ds:itemID="{DC4BD833-619D-4D9B-9C95-FBA808824958}">
+<ds:datastoreItem xmlns:ds="http://schemas.openxmlformats.org/officeDocument/2006/customXml" ds:itemID="{495D425D-CCC0-4B50-82CA-31AA34F5D448}">
   <ds:schemaRefs>
     <ds:schemaRef ds:uri="http://schemas.openxmlformats.org/officeDocument/2006/bibliography"/>
   </ds:schemaRefs>

</xml_diff>

<commit_message>
added placeholder images and formatting
</commit_message>
<xml_diff>
--- a/!Report.docx
+++ b/!Report.docx
@@ -2141,12 +2141,7 @@
     <w:p>
       <w:pPr>
         <w:sectPr>
-          <w:headerReference w:type="even" r:id="rId12"/>
-          <w:headerReference w:type="default" r:id="rId13"/>
-          <w:footerReference w:type="even" r:id="rId14"/>
-          <w:footerReference w:type="default" r:id="rId15"/>
-          <w:headerReference w:type="first" r:id="rId16"/>
-          <w:footerReference w:type="first" r:id="rId17"/>
+          <w:headerReference w:type="default" r:id="rId12"/>
           <w:type w:val="continuous"/>
           <w:pgSz w:w="11906" w:h="16838"/>
           <w:pgMar w:top="1440" w:right="1440" w:bottom="1440" w:left="1440" w:header="708" w:footer="708" w:gutter="0"/>
@@ -2610,7 +2605,7 @@
           <w:highlight w:val="magenta"/>
         </w:rPr>
       </w:pPr>
-      <w:hyperlink r:id="rId18" w:history="1">
+      <w:hyperlink r:id="rId13" w:history="1">
         <w:r>
           <w:rPr>
             <w:rStyle w:val="Hyperlink"/>
@@ -2640,7 +2635,7 @@
           <w:highlight w:val="magenta"/>
         </w:rPr>
       </w:pPr>
-      <w:hyperlink r:id="rId19" w:history="1">
+      <w:hyperlink r:id="rId14" w:history="1">
         <w:r>
           <w:rPr>
             <w:rStyle w:val="Hyperlink"/>
@@ -3653,7 +3648,7 @@
       </w:pPr>
     </w:p>
     <w:sectPr>
-      <w:footerReference w:type="default" r:id="rId20"/>
+      <w:footerReference w:type="default" r:id="rId15"/>
       <w:type w:val="continuous"/>
       <w:pgSz w:w="11906" w:h="16838"/>
       <w:pgMar w:top="1440" w:right="1440" w:bottom="1440" w:left="1440" w:header="708" w:footer="708" w:gutter="0"/>
@@ -3692,36 +3687,6 @@
 </file>
 
 <file path=word/footer1.xml><?xml version="1.0" encoding="utf-8"?>
-<w:ftr xmlns:wpc="http://schemas.microsoft.com/office/word/2010/wordprocessingCanvas" xmlns:cx="http://schemas.microsoft.com/office/drawing/2014/chartex" xmlns:cx1="http://schemas.microsoft.com/office/drawing/2015/9/8/chartex" xmlns:cx2="http://schemas.microsoft.com/office/drawing/2015/10/21/chartex" xmlns:cx3="http://schemas.microsoft.com/office/drawing/2016/5/9/chartex" xmlns:cx4="http://schemas.microsoft.com/office/drawing/2016/5/10/chartex" xmlns:cx5="http://schemas.microsoft.com/office/drawing/2016/5/11/chartex" xmlns:cx6="http://schemas.microsoft.com/office/drawing/2016/5/12/chartex" xmlns:cx7="http://schemas.microsoft.com/office/drawing/2016/5/13/chartex" xmlns:cx8="http://schemas.microsoft.com/office/drawing/2016/5/14/chartex" xmlns:mc="http://schemas.openxmlformats.org/markup-compatibility/2006" xmlns:aink="http://schemas.microsoft.com/office/drawing/2016/ink" xmlns:am3d="http://schemas.microsoft.com/office/drawing/2017/model3d" xmlns:o="urn:schemas-microsoft-com:office:office" xmlns:r="http://schemas.openxmlformats.org/officeDocument/2006/relationships" xmlns:m="http://schemas.openxmlformats.org/officeDocument/2006/math" xmlns:v="urn:schemas-microsoft-com:vml" xmlns:wp14="http://schemas.microsoft.com/office/word/2010/wordprocessingDrawing" xmlns:wp="http://schemas.openxmlformats.org/drawingml/2006/wordprocessingDrawing" xmlns:w10="urn:schemas-microsoft-com:office:word" xmlns:w="http://schemas.openxmlformats.org/wordprocessingml/2006/main" xmlns:w14="http://schemas.microsoft.com/office/word/2010/wordml" xmlns:w15="http://schemas.microsoft.com/office/word/2012/wordml" xmlns:w16cex="http://schemas.microsoft.com/office/word/2018/wordml/cex" xmlns:w16cid="http://schemas.microsoft.com/office/word/2016/wordml/cid" xmlns:w16="http://schemas.microsoft.com/office/word/2018/wordml" xmlns:w16se="http://schemas.microsoft.com/office/word/2015/wordml/symex" xmlns:wpg="http://schemas.microsoft.com/office/word/2010/wordprocessingGroup" xmlns:wpi="http://schemas.microsoft.com/office/word/2010/wordprocessingInk" xmlns:wne="http://schemas.microsoft.com/office/word/2006/wordml" xmlns:wps="http://schemas.microsoft.com/office/word/2010/wordprocessingShape" mc:Ignorable="w14 w15 w16se w16cid w16 w16cex wp14">
-  <w:p>
-    <w:pPr>
-      <w:pStyle w:val="Footer"/>
-    </w:pPr>
-  </w:p>
-</w:ftr>
-</file>
-
-<file path=word/footer2.xml><?xml version="1.0" encoding="utf-8"?>
-<w:ftr xmlns:wpc="http://schemas.microsoft.com/office/word/2010/wordprocessingCanvas" xmlns:cx="http://schemas.microsoft.com/office/drawing/2014/chartex" xmlns:cx1="http://schemas.microsoft.com/office/drawing/2015/9/8/chartex" xmlns:cx2="http://schemas.microsoft.com/office/drawing/2015/10/21/chartex" xmlns:cx3="http://schemas.microsoft.com/office/drawing/2016/5/9/chartex" xmlns:cx4="http://schemas.microsoft.com/office/drawing/2016/5/10/chartex" xmlns:cx5="http://schemas.microsoft.com/office/drawing/2016/5/11/chartex" xmlns:cx6="http://schemas.microsoft.com/office/drawing/2016/5/12/chartex" xmlns:cx7="http://schemas.microsoft.com/office/drawing/2016/5/13/chartex" xmlns:cx8="http://schemas.microsoft.com/office/drawing/2016/5/14/chartex" xmlns:mc="http://schemas.openxmlformats.org/markup-compatibility/2006" xmlns:aink="http://schemas.microsoft.com/office/drawing/2016/ink" xmlns:am3d="http://schemas.microsoft.com/office/drawing/2017/model3d" xmlns:o="urn:schemas-microsoft-com:office:office" xmlns:r="http://schemas.openxmlformats.org/officeDocument/2006/relationships" xmlns:m="http://schemas.openxmlformats.org/officeDocument/2006/math" xmlns:v="urn:schemas-microsoft-com:vml" xmlns:wp14="http://schemas.microsoft.com/office/word/2010/wordprocessingDrawing" xmlns:wp="http://schemas.openxmlformats.org/drawingml/2006/wordprocessingDrawing" xmlns:w10="urn:schemas-microsoft-com:office:word" xmlns:w="http://schemas.openxmlformats.org/wordprocessingml/2006/main" xmlns:w14="http://schemas.microsoft.com/office/word/2010/wordml" xmlns:w15="http://schemas.microsoft.com/office/word/2012/wordml" xmlns:w16cex="http://schemas.microsoft.com/office/word/2018/wordml/cex" xmlns:w16cid="http://schemas.microsoft.com/office/word/2016/wordml/cid" xmlns:w16="http://schemas.microsoft.com/office/word/2018/wordml" xmlns:w16se="http://schemas.microsoft.com/office/word/2015/wordml/symex" xmlns:wpg="http://schemas.microsoft.com/office/word/2010/wordprocessingGroup" xmlns:wpi="http://schemas.microsoft.com/office/word/2010/wordprocessingInk" xmlns:wne="http://schemas.microsoft.com/office/word/2006/wordml" xmlns:wps="http://schemas.microsoft.com/office/word/2010/wordprocessingShape" mc:Ignorable="w14 w15 w16se w16cid w16 w16cex wp14">
-  <w:p>
-    <w:pPr>
-      <w:pStyle w:val="Footer"/>
-    </w:pPr>
-  </w:p>
-</w:ftr>
-</file>
-
-<file path=word/footer3.xml><?xml version="1.0" encoding="utf-8"?>
-<w:ftr xmlns:wpc="http://schemas.microsoft.com/office/word/2010/wordprocessingCanvas" xmlns:cx="http://schemas.microsoft.com/office/drawing/2014/chartex" xmlns:cx1="http://schemas.microsoft.com/office/drawing/2015/9/8/chartex" xmlns:cx2="http://schemas.microsoft.com/office/drawing/2015/10/21/chartex" xmlns:cx3="http://schemas.microsoft.com/office/drawing/2016/5/9/chartex" xmlns:cx4="http://schemas.microsoft.com/office/drawing/2016/5/10/chartex" xmlns:cx5="http://schemas.microsoft.com/office/drawing/2016/5/11/chartex" xmlns:cx6="http://schemas.microsoft.com/office/drawing/2016/5/12/chartex" xmlns:cx7="http://schemas.microsoft.com/office/drawing/2016/5/13/chartex" xmlns:cx8="http://schemas.microsoft.com/office/drawing/2016/5/14/chartex" xmlns:mc="http://schemas.openxmlformats.org/markup-compatibility/2006" xmlns:aink="http://schemas.microsoft.com/office/drawing/2016/ink" xmlns:am3d="http://schemas.microsoft.com/office/drawing/2017/model3d" xmlns:o="urn:schemas-microsoft-com:office:office" xmlns:r="http://schemas.openxmlformats.org/officeDocument/2006/relationships" xmlns:m="http://schemas.openxmlformats.org/officeDocument/2006/math" xmlns:v="urn:schemas-microsoft-com:vml" xmlns:wp14="http://schemas.microsoft.com/office/word/2010/wordprocessingDrawing" xmlns:wp="http://schemas.openxmlformats.org/drawingml/2006/wordprocessingDrawing" xmlns:w10="urn:schemas-microsoft-com:office:word" xmlns:w="http://schemas.openxmlformats.org/wordprocessingml/2006/main" xmlns:w14="http://schemas.microsoft.com/office/word/2010/wordml" xmlns:w15="http://schemas.microsoft.com/office/word/2012/wordml" xmlns:w16cex="http://schemas.microsoft.com/office/word/2018/wordml/cex" xmlns:w16cid="http://schemas.microsoft.com/office/word/2016/wordml/cid" xmlns:w16="http://schemas.microsoft.com/office/word/2018/wordml" xmlns:w16se="http://schemas.microsoft.com/office/word/2015/wordml/symex" xmlns:wpg="http://schemas.microsoft.com/office/word/2010/wordprocessingGroup" xmlns:wpi="http://schemas.microsoft.com/office/word/2010/wordprocessingInk" xmlns:wne="http://schemas.microsoft.com/office/word/2006/wordml" xmlns:wps="http://schemas.microsoft.com/office/word/2010/wordprocessingShape" mc:Ignorable="w14 w15 w16se w16cid w16 w16cex wp14">
-  <w:p>
-    <w:pPr>
-      <w:pStyle w:val="Footer"/>
-    </w:pPr>
-  </w:p>
-</w:ftr>
-</file>
-
-<file path=word/footer4.xml><?xml version="1.0" encoding="utf-8"?>
 <w:ftr xmlns:wpc="http://schemas.microsoft.com/office/word/2010/wordprocessingCanvas" xmlns:cx="http://schemas.microsoft.com/office/drawing/2014/chartex" xmlns:cx1="http://schemas.microsoft.com/office/drawing/2015/9/8/chartex" xmlns:cx2="http://schemas.microsoft.com/office/drawing/2015/10/21/chartex" xmlns:cx3="http://schemas.microsoft.com/office/drawing/2016/5/9/chartex" xmlns:cx4="http://schemas.microsoft.com/office/drawing/2016/5/10/chartex" xmlns:cx5="http://schemas.microsoft.com/office/drawing/2016/5/11/chartex" xmlns:cx6="http://schemas.microsoft.com/office/drawing/2016/5/12/chartex" xmlns:cx7="http://schemas.microsoft.com/office/drawing/2016/5/13/chartex" xmlns:cx8="http://schemas.microsoft.com/office/drawing/2016/5/14/chartex" xmlns:mc="http://schemas.openxmlformats.org/markup-compatibility/2006" xmlns:aink="http://schemas.microsoft.com/office/drawing/2016/ink" xmlns:am3d="http://schemas.microsoft.com/office/drawing/2017/model3d" xmlns:o="urn:schemas-microsoft-com:office:office" xmlns:r="http://schemas.openxmlformats.org/officeDocument/2006/relationships" xmlns:m="http://schemas.openxmlformats.org/officeDocument/2006/math" xmlns:v="urn:schemas-microsoft-com:vml" xmlns:wp14="http://schemas.microsoft.com/office/word/2010/wordprocessingDrawing" xmlns:wp="http://schemas.openxmlformats.org/drawingml/2006/wordprocessingDrawing" xmlns:w10="urn:schemas-microsoft-com:office:word" xmlns:w="http://schemas.openxmlformats.org/wordprocessingml/2006/main" xmlns:w14="http://schemas.microsoft.com/office/word/2010/wordml" xmlns:w15="http://schemas.microsoft.com/office/word/2012/wordml" xmlns:w16cex="http://schemas.microsoft.com/office/word/2018/wordml/cex" xmlns:w16cid="http://schemas.microsoft.com/office/word/2016/wordml/cid" xmlns:w16="http://schemas.microsoft.com/office/word/2018/wordml" xmlns:w16se="http://schemas.microsoft.com/office/word/2015/wordml/symex" xmlns:wpg="http://schemas.microsoft.com/office/word/2010/wordprocessingGroup" xmlns:wpi="http://schemas.microsoft.com/office/word/2010/wordprocessingInk" xmlns:wne="http://schemas.microsoft.com/office/word/2006/wordml" xmlns:wps="http://schemas.microsoft.com/office/word/2010/wordprocessingShape" mc:Ignorable="w14 w15 w16se w16cid w16 w16cex wp14">
   <w:sdt>
     <w:sdtPr>
@@ -3819,28 +3784,18 @@
     <w:pPr>
       <w:pStyle w:val="Header"/>
     </w:pPr>
-  </w:p>
-</w:hdr>
-</file>
-
-<file path=word/header2.xml><?xml version="1.0" encoding="utf-8"?>
-<w:hdr xmlns:wpc="http://schemas.microsoft.com/office/word/2010/wordprocessingCanvas" xmlns:cx="http://schemas.microsoft.com/office/drawing/2014/chartex" xmlns:cx1="http://schemas.microsoft.com/office/drawing/2015/9/8/chartex" xmlns:cx2="http://schemas.microsoft.com/office/drawing/2015/10/21/chartex" xmlns:cx3="http://schemas.microsoft.com/office/drawing/2016/5/9/chartex" xmlns:cx4="http://schemas.microsoft.com/office/drawing/2016/5/10/chartex" xmlns:cx5="http://schemas.microsoft.com/office/drawing/2016/5/11/chartex" xmlns:cx6="http://schemas.microsoft.com/office/drawing/2016/5/12/chartex" xmlns:cx7="http://schemas.microsoft.com/office/drawing/2016/5/13/chartex" xmlns:cx8="http://schemas.microsoft.com/office/drawing/2016/5/14/chartex" xmlns:mc="http://schemas.openxmlformats.org/markup-compatibility/2006" xmlns:aink="http://schemas.microsoft.com/office/drawing/2016/ink" xmlns:am3d="http://schemas.microsoft.com/office/drawing/2017/model3d" xmlns:o="urn:schemas-microsoft-com:office:office" xmlns:r="http://schemas.openxmlformats.org/officeDocument/2006/relationships" xmlns:m="http://schemas.openxmlformats.org/officeDocument/2006/math" xmlns:v="urn:schemas-microsoft-com:vml" xmlns:wp14="http://schemas.microsoft.com/office/word/2010/wordprocessingDrawing" xmlns:wp="http://schemas.openxmlformats.org/drawingml/2006/wordprocessingDrawing" xmlns:w10="urn:schemas-microsoft-com:office:word" xmlns:w="http://schemas.openxmlformats.org/wordprocessingml/2006/main" xmlns:w14="http://schemas.microsoft.com/office/word/2010/wordml" xmlns:w15="http://schemas.microsoft.com/office/word/2012/wordml" xmlns:w16cex="http://schemas.microsoft.com/office/word/2018/wordml/cex" xmlns:w16cid="http://schemas.microsoft.com/office/word/2016/wordml/cid" xmlns:w16="http://schemas.microsoft.com/office/word/2018/wordml" xmlns:w16se="http://schemas.microsoft.com/office/word/2015/wordml/symex" xmlns:wpg="http://schemas.microsoft.com/office/word/2010/wordprocessingGroup" xmlns:wpi="http://schemas.microsoft.com/office/word/2010/wordprocessingInk" xmlns:wne="http://schemas.microsoft.com/office/word/2006/wordml" xmlns:wps="http://schemas.microsoft.com/office/word/2010/wordprocessingShape" mc:Ignorable="w14 w15 w16se w16cid w16 w16cex wp14">
-  <w:p>
-    <w:pPr>
-      <w:pStyle w:val="Header"/>
-    </w:pPr>
     <w:r>
       <w:rPr>
         <w:noProof/>
       </w:rPr>
       <w:drawing>
-        <wp:anchor distT="0" distB="0" distL="114300" distR="114300" simplePos="0" relativeHeight="251659264" behindDoc="1" locked="0" layoutInCell="1" allowOverlap="1" wp14:anchorId="6CBC5603" wp14:editId="3D9C3858">
+        <wp:anchor distT="0" distB="0" distL="114300" distR="114300" simplePos="0" relativeHeight="251659264" behindDoc="1" locked="0" layoutInCell="1" allowOverlap="1" wp14:anchorId="6CBC5603" wp14:editId="0667A416">
           <wp:simplePos x="0" y="0"/>
           <wp:positionH relativeFrom="page">
-            <wp:posOffset>6115050</wp:posOffset>
+            <wp:align>right</wp:align>
           </wp:positionH>
           <wp:positionV relativeFrom="paragraph">
-            <wp:posOffset>-59055</wp:posOffset>
+            <wp:posOffset>-211455</wp:posOffset>
           </wp:positionV>
           <wp:extent cx="1295400" cy="680085"/>
           <wp:effectExtent l="0" t="0" r="0" b="0"/>
@@ -3896,16 +3851,6 @@
         </wp:anchor>
       </w:drawing>
     </w:r>
-  </w:p>
-</w:hdr>
-</file>
-
-<file path=word/header3.xml><?xml version="1.0" encoding="utf-8"?>
-<w:hdr xmlns:wpc="http://schemas.microsoft.com/office/word/2010/wordprocessingCanvas" xmlns:cx="http://schemas.microsoft.com/office/drawing/2014/chartex" xmlns:cx1="http://schemas.microsoft.com/office/drawing/2015/9/8/chartex" xmlns:cx2="http://schemas.microsoft.com/office/drawing/2015/10/21/chartex" xmlns:cx3="http://schemas.microsoft.com/office/drawing/2016/5/9/chartex" xmlns:cx4="http://schemas.microsoft.com/office/drawing/2016/5/10/chartex" xmlns:cx5="http://schemas.microsoft.com/office/drawing/2016/5/11/chartex" xmlns:cx6="http://schemas.microsoft.com/office/drawing/2016/5/12/chartex" xmlns:cx7="http://schemas.microsoft.com/office/drawing/2016/5/13/chartex" xmlns:cx8="http://schemas.microsoft.com/office/drawing/2016/5/14/chartex" xmlns:mc="http://schemas.openxmlformats.org/markup-compatibility/2006" xmlns:aink="http://schemas.microsoft.com/office/drawing/2016/ink" xmlns:am3d="http://schemas.microsoft.com/office/drawing/2017/model3d" xmlns:o="urn:schemas-microsoft-com:office:office" xmlns:r="http://schemas.openxmlformats.org/officeDocument/2006/relationships" xmlns:m="http://schemas.openxmlformats.org/officeDocument/2006/math" xmlns:v="urn:schemas-microsoft-com:vml" xmlns:wp14="http://schemas.microsoft.com/office/word/2010/wordprocessingDrawing" xmlns:wp="http://schemas.openxmlformats.org/drawingml/2006/wordprocessingDrawing" xmlns:w10="urn:schemas-microsoft-com:office:word" xmlns:w="http://schemas.openxmlformats.org/wordprocessingml/2006/main" xmlns:w14="http://schemas.microsoft.com/office/word/2010/wordml" xmlns:w15="http://schemas.microsoft.com/office/word/2012/wordml" xmlns:w16cex="http://schemas.microsoft.com/office/word/2018/wordml/cex" xmlns:w16cid="http://schemas.microsoft.com/office/word/2016/wordml/cid" xmlns:w16="http://schemas.microsoft.com/office/word/2018/wordml" xmlns:w16se="http://schemas.microsoft.com/office/word/2015/wordml/symex" xmlns:wpg="http://schemas.microsoft.com/office/word/2010/wordprocessingGroup" xmlns:wpi="http://schemas.microsoft.com/office/word/2010/wordprocessingInk" xmlns:wne="http://schemas.microsoft.com/office/word/2006/wordml" xmlns:wps="http://schemas.microsoft.com/office/word/2010/wordprocessingShape" mc:Ignorable="w14 w15 w16se w16cid w16 w16cex wp14">
-  <w:p>
-    <w:pPr>
-      <w:pStyle w:val="Header"/>
-    </w:pPr>
   </w:p>
 </w:hdr>
 </file>

</xml_diff>

<commit_message>
Minor update of Group Reflection section
Minor update of Group Reflection section
</commit_message>
<xml_diff>
--- a/!Report.docx
+++ b/!Report.docx
@@ -1,6 +1,6 @@
 
 <file path=word/document.xml><?xml version="1.0" encoding="utf-8"?>
-<w:document xmlns:wpc="http://schemas.microsoft.com/office/word/2010/wordprocessingCanvas" xmlns:cx="http://schemas.microsoft.com/office/drawing/2014/chartex" xmlns:cx1="http://schemas.microsoft.com/office/drawing/2015/9/8/chartex" xmlns:cx2="http://schemas.microsoft.com/office/drawing/2015/10/21/chartex" xmlns:cx3="http://schemas.microsoft.com/office/drawing/2016/5/9/chartex" xmlns:cx4="http://schemas.microsoft.com/office/drawing/2016/5/10/chartex" xmlns:cx5="http://schemas.microsoft.com/office/drawing/2016/5/11/chartex" xmlns:cx6="http://schemas.microsoft.com/office/drawing/2016/5/12/chartex" xmlns:cx7="http://schemas.microsoft.com/office/drawing/2016/5/13/chartex" xmlns:cx8="http://schemas.microsoft.com/office/drawing/2016/5/14/chartex" xmlns:mc="http://schemas.openxmlformats.org/markup-compatibility/2006" xmlns:aink="http://schemas.microsoft.com/office/drawing/2016/ink" xmlns:am3d="http://schemas.microsoft.com/office/drawing/2017/model3d" xmlns:o="urn:schemas-microsoft-com:office:office" xmlns:r="http://schemas.openxmlformats.org/officeDocument/2006/relationships" xmlns:m="http://schemas.openxmlformats.org/officeDocument/2006/math" xmlns:v="urn:schemas-microsoft-com:vml" xmlns:wp14="http://schemas.microsoft.com/office/word/2010/wordprocessingDrawing" xmlns:wp="http://schemas.openxmlformats.org/drawingml/2006/wordprocessingDrawing" xmlns:w10="urn:schemas-microsoft-com:office:word" xmlns:w="http://schemas.openxmlformats.org/wordprocessingml/2006/main" xmlns:w14="http://schemas.microsoft.com/office/word/2010/wordml" xmlns:w15="http://schemas.microsoft.com/office/word/2012/wordml" xmlns:w16cex="http://schemas.microsoft.com/office/word/2018/wordml/cex" xmlns:w16cid="http://schemas.microsoft.com/office/word/2016/wordml/cid" xmlns:w16="http://schemas.microsoft.com/office/word/2018/wordml" xmlns:w16se="http://schemas.microsoft.com/office/word/2015/wordml/symex" xmlns:wpg="http://schemas.microsoft.com/office/word/2010/wordprocessingGroup" xmlns:wpi="http://schemas.microsoft.com/office/word/2010/wordprocessingInk" xmlns:wne="http://schemas.microsoft.com/office/word/2006/wordml" xmlns:wps="http://schemas.microsoft.com/office/word/2010/wordprocessingShape" mc:Ignorable="w14 w15 w16se w16cid w16 w16cex wp14">
+<w:document xmlns:wpc="http://schemas.microsoft.com/office/word/2010/wordprocessingCanvas" xmlns:cx="http://schemas.microsoft.com/office/drawing/2014/chartex" xmlns:cx1="http://schemas.microsoft.com/office/drawing/2015/9/8/chartex" xmlns:cx2="http://schemas.microsoft.com/office/drawing/2015/10/21/chartex" xmlns:cx3="http://schemas.microsoft.com/office/drawing/2016/5/9/chartex" xmlns:cx4="http://schemas.microsoft.com/office/drawing/2016/5/10/chartex" xmlns:cx5="http://schemas.microsoft.com/office/drawing/2016/5/11/chartex" xmlns:cx6="http://schemas.microsoft.com/office/drawing/2016/5/12/chartex" xmlns:cx7="http://schemas.microsoft.com/office/drawing/2016/5/13/chartex" xmlns:cx8="http://schemas.microsoft.com/office/drawing/2016/5/14/chartex" xmlns:mc="http://schemas.openxmlformats.org/markup-compatibility/2006" xmlns:aink="http://schemas.microsoft.com/office/drawing/2016/ink" xmlns:am3d="http://schemas.microsoft.com/office/drawing/2017/model3d" xmlns:o="urn:schemas-microsoft-com:office:office" xmlns:r="http://schemas.openxmlformats.org/officeDocument/2006/relationships" xmlns:m="http://schemas.openxmlformats.org/officeDocument/2006/math" xmlns:v="urn:schemas-microsoft-com:vml" xmlns:wp14="http://schemas.microsoft.com/office/word/2010/wordprocessingDrawing" xmlns:wp="http://schemas.openxmlformats.org/drawingml/2006/wordprocessingDrawing" xmlns:w10="urn:schemas-microsoft-com:office:word" xmlns:w="http://schemas.openxmlformats.org/wordprocessingml/2006/main" xmlns:w14="http://schemas.microsoft.com/office/word/2010/wordml" xmlns:w15="http://schemas.microsoft.com/office/word/2012/wordml" xmlns:w16cid="http://schemas.microsoft.com/office/word/2016/wordml/cid" xmlns:w16se="http://schemas.microsoft.com/office/word/2015/wordml/symex" xmlns:wpg="http://schemas.microsoft.com/office/word/2010/wordprocessingGroup" xmlns:wpi="http://schemas.microsoft.com/office/word/2010/wordprocessingInk" xmlns:wne="http://schemas.microsoft.com/office/word/2006/wordml" xmlns:wps="http://schemas.microsoft.com/office/word/2010/wordprocessingShape" mc:Ignorable="w14 w15 w16se w16cid wp14">
   <w:body>
     <w:bookmarkStart w:id="0" w:name="_Toc48056837" w:displacedByCustomXml="next"/>
     <w:sdt>
@@ -330,7 +330,7 @@
                   </wp:anchor>
                 </w:drawing>
               </mc:Choice>
-              <mc:Fallback>
+              <mc:Fallback xmlns:w16="http://schemas.microsoft.com/office/word/2018/wordml" xmlns:w16cex="http://schemas.microsoft.com/office/word/2018/wordml/cex">
                 <w:pict>
                   <v:shapetype w14:anchorId="18113752" id="_x0000_t202" coordsize="21600,21600" o:spt="202" path="m,l,21600r21600,l21600,xe">
                     <v:stroke joinstyle="miter"/>
@@ -1891,106 +1891,57 @@
     <w:p>
       <w:pPr>
         <w:pStyle w:val="Heading3"/>
-        <w:rPr>
-          <w:highlight w:val="yellow"/>
-        </w:rPr>
-      </w:pPr>
-      <w:r>
-        <w:rPr>
-          <w:highlight w:val="yellow"/>
-        </w:rPr>
+      </w:pPr>
+      <w:r>
         <w:t>Joe</w:t>
       </w:r>
     </w:p>
     <w:p>
       <w:pPr>
         <w:pStyle w:val="Heading4"/>
-        <w:rPr>
-          <w:highlight w:val="yellow"/>
-        </w:rPr>
-      </w:pPr>
-      <w:r>
-        <w:rPr>
-          <w:highlight w:val="yellow"/>
-        </w:rPr>
+      </w:pPr>
+      <w:r>
         <w:t>student ID: S3862471</w:t>
       </w:r>
     </w:p>
     <w:p>
-      <w:pPr>
-        <w:rPr>
-          <w:highlight w:val="yellow"/>
-        </w:rPr>
-      </w:pPr>
-      <w:r>
-        <w:rPr>
-          <w:highlight w:val="yellow"/>
-        </w:rPr>
+      <w:r>
         <w:t xml:space="preserve">I first became interested in programming when I had to do an assignment on BASIC in year 9 in high school, which led to my talking my parents into buying me a Dick Smith System 80 with 16kB RAM and an audio tape drive. I started programming in BASIC on it, writing various games and working on one </w:t>
       </w:r>
       <w:proofErr w:type="gramStart"/>
       <w:r>
-        <w:rPr>
-          <w:highlight w:val="yellow"/>
-        </w:rPr>
         <w:t>in particular that</w:t>
       </w:r>
       <w:proofErr w:type="gramEnd"/>
       <w:r>
-        <w:rPr>
-          <w:highlight w:val="yellow"/>
-        </w:rPr>
         <w:t xml:space="preserve"> helped me learn about subroutines.</w:t>
       </w:r>
     </w:p>
     <w:p>
       <w:r>
-        <w:rPr>
-          <w:highlight w:val="yellow"/>
-        </w:rPr>
-        <w:t>In 1982 I finished a year student exchange program in the USA where I studied BASIC and got 100%. I did a course in Pascal in 1983 and started a degree in Mechanical Engineering at the University of Technology, Sydney (UTS, then the NSW Institute of Technology) in 1984 where I learned Fortran and dabbled in some other programming languages (</w:t>
+        <w:t xml:space="preserve">In 1982 I finished a year student exchange program in the USA where I studied BASIC and </w:t>
+      </w:r>
+      <w:r>
+        <w:t>did well</w:t>
+      </w:r>
+      <w:r>
+        <w:t>. I did a course in Pascal in 1983 and started a degree in Mechanical Engineering at the University of Technology, Sydney (UTS, then the NSW Institute of Technology) in 1984 where I learned Fortran and dabbled in some other programming languages (</w:t>
       </w:r>
       <w:proofErr w:type="spellStart"/>
       <w:r>
-        <w:rPr>
-          <w:highlight w:val="yellow"/>
-        </w:rPr>
         <w:t>Ratfor</w:t>
       </w:r>
       <w:proofErr w:type="spellEnd"/>
       <w:r>
-        <w:rPr>
-          <w:highlight w:val="yellow"/>
-        </w:rPr>
         <w:t>, Z80 Assembly code, Forth). I had to withdraw from the course before I finished. In 2010 I had another go at Mechanical Engineering, at Sydney University this time. In first semester I did Engineering Computing which covered </w:t>
       </w:r>
       <w:proofErr w:type="spellStart"/>
       <w:r>
-        <w:rPr>
-          <w:highlight w:val="yellow"/>
-        </w:rPr>
         <w:t>Matlab</w:t>
       </w:r>
       <w:proofErr w:type="spellEnd"/>
       <w:r>
-        <w:rPr>
-          <w:highlight w:val="yellow"/>
-        </w:rPr>
-        <w:t xml:space="preserve">. September last year I had to withdraw from the course having completed 89% of it. I have some experience in HTML and had a web site which made use of HTML and CSS but that is gone now. I also started a course on Udemy in writing applications for iOS, but I </w:t>
-      </w:r>
-      <w:proofErr w:type="gramStart"/>
-      <w:r>
-        <w:rPr>
-          <w:highlight w:val="yellow"/>
-        </w:rPr>
-        <w:t>didn't</w:t>
-      </w:r>
-      <w:proofErr w:type="gramEnd"/>
-      <w:r>
-        <w:rPr>
-          <w:highlight w:val="yellow"/>
-        </w:rPr>
-        <w:t xml:space="preserve"> complete it as I prioritised my university studies.</w:t>
+        <w:t>. September last year I had to withdraw from the course having completed 89% of it. I have some experience in HTML and had a web site which made use of HTML and CSS but that is gone now. I also started a course on Udemy in writing applications for iOS, but I didn't complete it as I prioritised my university studies.</w:t>
       </w:r>
     </w:p>
     <w:p>
@@ -2209,21 +2160,7 @@
         <w:rPr>
           <w:highlight w:val="red"/>
         </w:rPr>
-        <w:t xml:space="preserve">It is clear to me that I am not a traditional learner, I can be </w:t>
-      </w:r>
-      <w:proofErr w:type="gramStart"/>
-      <w:r>
-        <w:rPr>
-          <w:highlight w:val="red"/>
-        </w:rPr>
-        <w:t>very creative</w:t>
-      </w:r>
-      <w:proofErr w:type="gramEnd"/>
-      <w:r>
-        <w:rPr>
-          <w:highlight w:val="red"/>
-        </w:rPr>
-        <w:t xml:space="preserve"> but also doing standard book learning exercises is not my ideal method. I work well in teams and can be very inclusive and attentive to others needs.</w:t>
+        <w:t>It is clear to me that I am not a traditional learner, I can be very creative but also doing standard book learning exercises is not my ideal method. I work well in teams and can be very inclusive and attentive to others needs.</w:t>
       </w:r>
     </w:p>
     <w:p>
@@ -2379,23 +2316,7 @@
         <w:t>In Assignment</w:t>
       </w:r>
       <w:r>
-        <w:t xml:space="preserve"> 2 I said I was hoping to work as a software developer for a company that has products to help people with disabilities, and this </w:t>
-      </w:r>
-      <w:proofErr w:type="gramStart"/>
-      <w:r>
-        <w:t>hasn’t</w:t>
-      </w:r>
-      <w:proofErr w:type="gramEnd"/>
-      <w:r>
-        <w:t xml:space="preserve"> changed. I would also be interested in working for a non-profit organisation such as a church or a para-church organisation, something helping with the environment or a social justice non-profit or something similar, although with the economy being the way it is I way just have to take anything I can get, although being on the disability pension I can be more choosy than many people doing this course. I </w:t>
-      </w:r>
-      <w:proofErr w:type="gramStart"/>
-      <w:r>
-        <w:t>don’t</w:t>
-      </w:r>
-      <w:proofErr w:type="gramEnd"/>
-      <w:r>
-        <w:t xml:space="preserve"> </w:t>
+        <w:t xml:space="preserve"> 2 I said I was hoping to work as a software developer for a company that has products to help people with disabilities, and this hasn’t changed. I would also be interested in working for a non-profit organisation such as a church or a para-church organisation, something helping with the environment or a social justice non-profit or something similar, although with the economy being the way it is I way just have to take anything I can get, although being on the disability pension I can be more choosy than many people doing this course. I don’t </w:t>
       </w:r>
       <w:r>
         <w:rPr>
@@ -2933,21 +2854,7 @@
         <w:rPr>
           <w:highlight w:val="red"/>
         </w:rPr>
-        <w:t xml:space="preserve"> artefacts </w:t>
-      </w:r>
-      <w:proofErr w:type="gramStart"/>
-      <w:r>
-        <w:rPr>
-          <w:highlight w:val="red"/>
-        </w:rPr>
-        <w:t>we’ve</w:t>
-      </w:r>
-      <w:proofErr w:type="gramEnd"/>
-      <w:r>
-        <w:rPr>
-          <w:highlight w:val="red"/>
-        </w:rPr>
-        <w:t xml:space="preserve"> made here</w:t>
+        <w:t xml:space="preserve"> artefacts we’ve made here</w:t>
       </w:r>
     </w:p>
     <w:p>
@@ -3091,8 +2998,10 @@
         <w:rPr>
           <w:highlight w:val="yellow"/>
         </w:rPr>
-        <w:t>Reflection text here</w:t>
-      </w:r>
+        <w:t>We worked effectively together to complete Assignment 2, and I am looking forward to a similar level of cooperation for this assignment. Personally I hope to contribute more towards this assignment than I did for assignment 2 as I hit a period of low morale during that assignment which saw me not contribute as much as I would have liked, and I’m out of that slump now and rearing to go.</w:t>
+      </w:r>
+      <w:bookmarkStart w:id="13" w:name="_GoBack"/>
+      <w:bookmarkEnd w:id="13"/>
     </w:p>
     <w:p>
       <w:pPr>
@@ -3189,7 +3098,23 @@
           <w:highlight w:val="magenta"/>
           <w:lang w:val="en-US" w:eastAsia="en-AU"/>
         </w:rPr>
-        <w:t>Having worked together over three weeks to complete Assignment 1, I think we as The Technocrats performed relatively well as a team and made effective use of our broad collective skillset. While a bit slow to initially coordinate, once we managed to allocate roles, we had few issues in the way of member contribution with each completing their own workload and coordinating well for the collaborate sections.</w:t>
+        <w:t xml:space="preserve">Having worked together over three weeks to complete Assignment </w:t>
+      </w:r>
+      <w:r>
+        <w:rPr>
+          <w:rFonts w:ascii="Calibri" w:eastAsia="Times New Roman" w:hAnsi="Calibri" w:cs="Calibri"/>
+          <w:highlight w:val="magenta"/>
+          <w:lang w:val="en-US" w:eastAsia="en-AU"/>
+        </w:rPr>
+        <w:t>2</w:t>
+      </w:r>
+      <w:r>
+        <w:rPr>
+          <w:rFonts w:ascii="Calibri" w:eastAsia="Times New Roman" w:hAnsi="Calibri" w:cs="Calibri"/>
+          <w:highlight w:val="magenta"/>
+          <w:lang w:val="en-US" w:eastAsia="en-AU"/>
+        </w:rPr>
+        <w:t>, I think we as The Technocrats performed relatively well as a team and made effective use of our broad collective skillset. While a bit slow to initially coordinate, once we managed to allocate roles, we had few issues in the way of member contribution with each completing their own workload and coordinating well for the collaborate sections.</w:t>
       </w:r>
       <w:r>
         <w:rPr>
@@ -3430,25 +3355,7 @@
           <w:highlight w:val="magenta"/>
           <w:lang w:val="en-US" w:eastAsia="en-AU"/>
         </w:rPr>
-        <w:t xml:space="preserve"> but it looks like </w:t>
-      </w:r>
-      <w:proofErr w:type="gramStart"/>
-      <w:r>
-        <w:rPr>
-          <w:rFonts w:ascii="Calibri" w:eastAsia="Times New Roman" w:hAnsi="Calibri" w:cs="Calibri"/>
-          <w:highlight w:val="magenta"/>
-          <w:lang w:val="en-US" w:eastAsia="en-AU"/>
-        </w:rPr>
-        <w:t>we’re</w:t>
-      </w:r>
-      <w:proofErr w:type="gramEnd"/>
-      <w:r>
-        <w:rPr>
-          <w:rFonts w:ascii="Calibri" w:eastAsia="Times New Roman" w:hAnsi="Calibri" w:cs="Calibri"/>
-          <w:highlight w:val="magenta"/>
-          <w:lang w:val="en-US" w:eastAsia="en-AU"/>
-        </w:rPr>
-        <w:t xml:space="preserve"> not submitting this so......</w:t>
+        <w:t> but it looks like we’re not submitting this so......</w:t>
       </w:r>
       <w:r>
         <w:rPr>
@@ -3581,7 +3488,7 @@
           <w:highlight w:val="magenta"/>
         </w:rPr>
       </w:pPr>
-      <w:bookmarkStart w:id="13" w:name="_Toc48056850"/>
+      <w:bookmarkStart w:id="14" w:name="_Toc48056850"/>
       <w:r>
         <w:rPr>
           <w:highlight w:val="magenta"/>
@@ -3595,7 +3502,7 @@
         </w:rPr>
         <w:t>s</w:t>
       </w:r>
-      <w:bookmarkEnd w:id="13"/>
+      <w:bookmarkEnd w:id="14"/>
     </w:p>
     <w:p>
       <w:pPr>
@@ -3662,7 +3569,7 @@
 </file>
 
 <file path=word/endnotes.xml><?xml version="1.0" encoding="utf-8"?>
-<w:endnotes xmlns:wpc="http://schemas.microsoft.com/office/word/2010/wordprocessingCanvas" xmlns:cx="http://schemas.microsoft.com/office/drawing/2014/chartex" xmlns:cx1="http://schemas.microsoft.com/office/drawing/2015/9/8/chartex" xmlns:cx2="http://schemas.microsoft.com/office/drawing/2015/10/21/chartex" xmlns:cx3="http://schemas.microsoft.com/office/drawing/2016/5/9/chartex" xmlns:cx4="http://schemas.microsoft.com/office/drawing/2016/5/10/chartex" xmlns:cx5="http://schemas.microsoft.com/office/drawing/2016/5/11/chartex" xmlns:cx6="http://schemas.microsoft.com/office/drawing/2016/5/12/chartex" xmlns:cx7="http://schemas.microsoft.com/office/drawing/2016/5/13/chartex" xmlns:cx8="http://schemas.microsoft.com/office/drawing/2016/5/14/chartex" xmlns:mc="http://schemas.openxmlformats.org/markup-compatibility/2006" xmlns:aink="http://schemas.microsoft.com/office/drawing/2016/ink" xmlns:am3d="http://schemas.microsoft.com/office/drawing/2017/model3d" xmlns:o="urn:schemas-microsoft-com:office:office" xmlns:r="http://schemas.openxmlformats.org/officeDocument/2006/relationships" xmlns:m="http://schemas.openxmlformats.org/officeDocument/2006/math" xmlns:v="urn:schemas-microsoft-com:vml" xmlns:wp14="http://schemas.microsoft.com/office/word/2010/wordprocessingDrawing" xmlns:wp="http://schemas.openxmlformats.org/drawingml/2006/wordprocessingDrawing" xmlns:w10="urn:schemas-microsoft-com:office:word" xmlns:w="http://schemas.openxmlformats.org/wordprocessingml/2006/main" xmlns:w14="http://schemas.microsoft.com/office/word/2010/wordml" xmlns:w15="http://schemas.microsoft.com/office/word/2012/wordml" xmlns:w16cex="http://schemas.microsoft.com/office/word/2018/wordml/cex" xmlns:w16cid="http://schemas.microsoft.com/office/word/2016/wordml/cid" xmlns:w16="http://schemas.microsoft.com/office/word/2018/wordml" xmlns:w16se="http://schemas.microsoft.com/office/word/2015/wordml/symex" xmlns:wpg="http://schemas.microsoft.com/office/word/2010/wordprocessingGroup" xmlns:wpi="http://schemas.microsoft.com/office/word/2010/wordprocessingInk" xmlns:wne="http://schemas.microsoft.com/office/word/2006/wordml" xmlns:wps="http://schemas.microsoft.com/office/word/2010/wordprocessingShape" mc:Ignorable="w14 w15 w16se w16cid w16 w16cex wp14">
+<w:endnotes xmlns:wpc="http://schemas.microsoft.com/office/word/2010/wordprocessingCanvas" xmlns:cx="http://schemas.microsoft.com/office/drawing/2014/chartex" xmlns:cx1="http://schemas.microsoft.com/office/drawing/2015/9/8/chartex" xmlns:cx2="http://schemas.microsoft.com/office/drawing/2015/10/21/chartex" xmlns:cx3="http://schemas.microsoft.com/office/drawing/2016/5/9/chartex" xmlns:cx4="http://schemas.microsoft.com/office/drawing/2016/5/10/chartex" xmlns:cx5="http://schemas.microsoft.com/office/drawing/2016/5/11/chartex" xmlns:cx6="http://schemas.microsoft.com/office/drawing/2016/5/12/chartex" xmlns:cx7="http://schemas.microsoft.com/office/drawing/2016/5/13/chartex" xmlns:cx8="http://schemas.microsoft.com/office/drawing/2016/5/14/chartex" xmlns:mc="http://schemas.openxmlformats.org/markup-compatibility/2006" xmlns:aink="http://schemas.microsoft.com/office/drawing/2016/ink" xmlns:am3d="http://schemas.microsoft.com/office/drawing/2017/model3d" xmlns:o="urn:schemas-microsoft-com:office:office" xmlns:r="http://schemas.openxmlformats.org/officeDocument/2006/relationships" xmlns:m="http://schemas.openxmlformats.org/officeDocument/2006/math" xmlns:v="urn:schemas-microsoft-com:vml" xmlns:wp14="http://schemas.microsoft.com/office/word/2010/wordprocessingDrawing" xmlns:wp="http://schemas.openxmlformats.org/drawingml/2006/wordprocessingDrawing" xmlns:w10="urn:schemas-microsoft-com:office:word" xmlns:w="http://schemas.openxmlformats.org/wordprocessingml/2006/main" xmlns:w14="http://schemas.microsoft.com/office/word/2010/wordml" xmlns:w15="http://schemas.microsoft.com/office/word/2012/wordml" xmlns:w16cid="http://schemas.microsoft.com/office/word/2016/wordml/cid" xmlns:w16se="http://schemas.microsoft.com/office/word/2015/wordml/symex" xmlns:wpg="http://schemas.microsoft.com/office/word/2010/wordprocessingGroup" xmlns:wpi="http://schemas.microsoft.com/office/word/2010/wordprocessingInk" xmlns:wne="http://schemas.microsoft.com/office/word/2006/wordml" xmlns:wps="http://schemas.microsoft.com/office/word/2010/wordprocessingShape" mc:Ignorable="w14 w15 w16se w16cid wp14">
   <w:endnote w:type="separator" w:id="-1">
     <w:p>
       <w:pPr>
@@ -3687,7 +3594,7 @@
 </file>
 
 <file path=word/footer1.xml><?xml version="1.0" encoding="utf-8"?>
-<w:ftr xmlns:wpc="http://schemas.microsoft.com/office/word/2010/wordprocessingCanvas" xmlns:cx="http://schemas.microsoft.com/office/drawing/2014/chartex" xmlns:cx1="http://schemas.microsoft.com/office/drawing/2015/9/8/chartex" xmlns:cx2="http://schemas.microsoft.com/office/drawing/2015/10/21/chartex" xmlns:cx3="http://schemas.microsoft.com/office/drawing/2016/5/9/chartex" xmlns:cx4="http://schemas.microsoft.com/office/drawing/2016/5/10/chartex" xmlns:cx5="http://schemas.microsoft.com/office/drawing/2016/5/11/chartex" xmlns:cx6="http://schemas.microsoft.com/office/drawing/2016/5/12/chartex" xmlns:cx7="http://schemas.microsoft.com/office/drawing/2016/5/13/chartex" xmlns:cx8="http://schemas.microsoft.com/office/drawing/2016/5/14/chartex" xmlns:mc="http://schemas.openxmlformats.org/markup-compatibility/2006" xmlns:aink="http://schemas.microsoft.com/office/drawing/2016/ink" xmlns:am3d="http://schemas.microsoft.com/office/drawing/2017/model3d" xmlns:o="urn:schemas-microsoft-com:office:office" xmlns:r="http://schemas.openxmlformats.org/officeDocument/2006/relationships" xmlns:m="http://schemas.openxmlformats.org/officeDocument/2006/math" xmlns:v="urn:schemas-microsoft-com:vml" xmlns:wp14="http://schemas.microsoft.com/office/word/2010/wordprocessingDrawing" xmlns:wp="http://schemas.openxmlformats.org/drawingml/2006/wordprocessingDrawing" xmlns:w10="urn:schemas-microsoft-com:office:word" xmlns:w="http://schemas.openxmlformats.org/wordprocessingml/2006/main" xmlns:w14="http://schemas.microsoft.com/office/word/2010/wordml" xmlns:w15="http://schemas.microsoft.com/office/word/2012/wordml" xmlns:w16cex="http://schemas.microsoft.com/office/word/2018/wordml/cex" xmlns:w16cid="http://schemas.microsoft.com/office/word/2016/wordml/cid" xmlns:w16="http://schemas.microsoft.com/office/word/2018/wordml" xmlns:w16se="http://schemas.microsoft.com/office/word/2015/wordml/symex" xmlns:wpg="http://schemas.microsoft.com/office/word/2010/wordprocessingGroup" xmlns:wpi="http://schemas.microsoft.com/office/word/2010/wordprocessingInk" xmlns:wne="http://schemas.microsoft.com/office/word/2006/wordml" xmlns:wps="http://schemas.microsoft.com/office/word/2010/wordprocessingShape" mc:Ignorable="w14 w15 w16se w16cid w16 w16cex wp14">
+<w:ftr xmlns:wpc="http://schemas.microsoft.com/office/word/2010/wordprocessingCanvas" xmlns:cx="http://schemas.microsoft.com/office/drawing/2014/chartex" xmlns:cx1="http://schemas.microsoft.com/office/drawing/2015/9/8/chartex" xmlns:cx2="http://schemas.microsoft.com/office/drawing/2015/10/21/chartex" xmlns:cx3="http://schemas.microsoft.com/office/drawing/2016/5/9/chartex" xmlns:cx4="http://schemas.microsoft.com/office/drawing/2016/5/10/chartex" xmlns:cx5="http://schemas.microsoft.com/office/drawing/2016/5/11/chartex" xmlns:cx6="http://schemas.microsoft.com/office/drawing/2016/5/12/chartex" xmlns:cx7="http://schemas.microsoft.com/office/drawing/2016/5/13/chartex" xmlns:cx8="http://schemas.microsoft.com/office/drawing/2016/5/14/chartex" xmlns:mc="http://schemas.openxmlformats.org/markup-compatibility/2006" xmlns:aink="http://schemas.microsoft.com/office/drawing/2016/ink" xmlns:am3d="http://schemas.microsoft.com/office/drawing/2017/model3d" xmlns:o="urn:schemas-microsoft-com:office:office" xmlns:r="http://schemas.openxmlformats.org/officeDocument/2006/relationships" xmlns:m="http://schemas.openxmlformats.org/officeDocument/2006/math" xmlns:v="urn:schemas-microsoft-com:vml" xmlns:wp14="http://schemas.microsoft.com/office/word/2010/wordprocessingDrawing" xmlns:wp="http://schemas.openxmlformats.org/drawingml/2006/wordprocessingDrawing" xmlns:w10="urn:schemas-microsoft-com:office:word" xmlns:w="http://schemas.openxmlformats.org/wordprocessingml/2006/main" xmlns:w14="http://schemas.microsoft.com/office/word/2010/wordml" xmlns:w15="http://schemas.microsoft.com/office/word/2012/wordml" xmlns:w16cid="http://schemas.microsoft.com/office/word/2016/wordml/cid" xmlns:w16se="http://schemas.microsoft.com/office/word/2015/wordml/symex" xmlns:wpg="http://schemas.microsoft.com/office/word/2010/wordprocessingGroup" xmlns:wpi="http://schemas.microsoft.com/office/word/2010/wordprocessingInk" xmlns:wne="http://schemas.microsoft.com/office/word/2006/wordml" xmlns:wps="http://schemas.microsoft.com/office/word/2010/wordprocessingShape" mc:Ignorable="w14 w15 w16se w16cid wp14">
   <w:sdt>
     <w:sdtPr>
       <w:id w:val="-2142797445"/>
@@ -3754,7 +3661,7 @@
 </file>
 
 <file path=word/footnotes.xml><?xml version="1.0" encoding="utf-8"?>
-<w:footnotes xmlns:wpc="http://schemas.microsoft.com/office/word/2010/wordprocessingCanvas" xmlns:cx="http://schemas.microsoft.com/office/drawing/2014/chartex" xmlns:cx1="http://schemas.microsoft.com/office/drawing/2015/9/8/chartex" xmlns:cx2="http://schemas.microsoft.com/office/drawing/2015/10/21/chartex" xmlns:cx3="http://schemas.microsoft.com/office/drawing/2016/5/9/chartex" xmlns:cx4="http://schemas.microsoft.com/office/drawing/2016/5/10/chartex" xmlns:cx5="http://schemas.microsoft.com/office/drawing/2016/5/11/chartex" xmlns:cx6="http://schemas.microsoft.com/office/drawing/2016/5/12/chartex" xmlns:cx7="http://schemas.microsoft.com/office/drawing/2016/5/13/chartex" xmlns:cx8="http://schemas.microsoft.com/office/drawing/2016/5/14/chartex" xmlns:mc="http://schemas.openxmlformats.org/markup-compatibility/2006" xmlns:aink="http://schemas.microsoft.com/office/drawing/2016/ink" xmlns:am3d="http://schemas.microsoft.com/office/drawing/2017/model3d" xmlns:o="urn:schemas-microsoft-com:office:office" xmlns:r="http://schemas.openxmlformats.org/officeDocument/2006/relationships" xmlns:m="http://schemas.openxmlformats.org/officeDocument/2006/math" xmlns:v="urn:schemas-microsoft-com:vml" xmlns:wp14="http://schemas.microsoft.com/office/word/2010/wordprocessingDrawing" xmlns:wp="http://schemas.openxmlformats.org/drawingml/2006/wordprocessingDrawing" xmlns:w10="urn:schemas-microsoft-com:office:word" xmlns:w="http://schemas.openxmlformats.org/wordprocessingml/2006/main" xmlns:w14="http://schemas.microsoft.com/office/word/2010/wordml" xmlns:w15="http://schemas.microsoft.com/office/word/2012/wordml" xmlns:w16cex="http://schemas.microsoft.com/office/word/2018/wordml/cex" xmlns:w16cid="http://schemas.microsoft.com/office/word/2016/wordml/cid" xmlns:w16="http://schemas.microsoft.com/office/word/2018/wordml" xmlns:w16se="http://schemas.microsoft.com/office/word/2015/wordml/symex" xmlns:wpg="http://schemas.microsoft.com/office/word/2010/wordprocessingGroup" xmlns:wpi="http://schemas.microsoft.com/office/word/2010/wordprocessingInk" xmlns:wne="http://schemas.microsoft.com/office/word/2006/wordml" xmlns:wps="http://schemas.microsoft.com/office/word/2010/wordprocessingShape" mc:Ignorable="w14 w15 w16se w16cid w16 w16cex wp14">
+<w:footnotes xmlns:wpc="http://schemas.microsoft.com/office/word/2010/wordprocessingCanvas" xmlns:cx="http://schemas.microsoft.com/office/drawing/2014/chartex" xmlns:cx1="http://schemas.microsoft.com/office/drawing/2015/9/8/chartex" xmlns:cx2="http://schemas.microsoft.com/office/drawing/2015/10/21/chartex" xmlns:cx3="http://schemas.microsoft.com/office/drawing/2016/5/9/chartex" xmlns:cx4="http://schemas.microsoft.com/office/drawing/2016/5/10/chartex" xmlns:cx5="http://schemas.microsoft.com/office/drawing/2016/5/11/chartex" xmlns:cx6="http://schemas.microsoft.com/office/drawing/2016/5/12/chartex" xmlns:cx7="http://schemas.microsoft.com/office/drawing/2016/5/13/chartex" xmlns:cx8="http://schemas.microsoft.com/office/drawing/2016/5/14/chartex" xmlns:mc="http://schemas.openxmlformats.org/markup-compatibility/2006" xmlns:aink="http://schemas.microsoft.com/office/drawing/2016/ink" xmlns:am3d="http://schemas.microsoft.com/office/drawing/2017/model3d" xmlns:o="urn:schemas-microsoft-com:office:office" xmlns:r="http://schemas.openxmlformats.org/officeDocument/2006/relationships" xmlns:m="http://schemas.openxmlformats.org/officeDocument/2006/math" xmlns:v="urn:schemas-microsoft-com:vml" xmlns:wp14="http://schemas.microsoft.com/office/word/2010/wordprocessingDrawing" xmlns:wp="http://schemas.openxmlformats.org/drawingml/2006/wordprocessingDrawing" xmlns:w10="urn:schemas-microsoft-com:office:word" xmlns:w="http://schemas.openxmlformats.org/wordprocessingml/2006/main" xmlns:w14="http://schemas.microsoft.com/office/word/2010/wordml" xmlns:w15="http://schemas.microsoft.com/office/word/2012/wordml" xmlns:w16cid="http://schemas.microsoft.com/office/word/2016/wordml/cid" xmlns:w16se="http://schemas.microsoft.com/office/word/2015/wordml/symex" xmlns:wpg="http://schemas.microsoft.com/office/word/2010/wordprocessingGroup" xmlns:wpi="http://schemas.microsoft.com/office/word/2010/wordprocessingInk" xmlns:wne="http://schemas.microsoft.com/office/word/2006/wordml" xmlns:wps="http://schemas.microsoft.com/office/word/2010/wordprocessingShape" mc:Ignorable="w14 w15 w16se w16cid wp14">
   <w:footnote w:type="separator" w:id="-1">
     <w:p>
       <w:pPr>
@@ -3779,7 +3686,7 @@
 </file>
 
 <file path=word/header1.xml><?xml version="1.0" encoding="utf-8"?>
-<w:hdr xmlns:wpc="http://schemas.microsoft.com/office/word/2010/wordprocessingCanvas" xmlns:cx="http://schemas.microsoft.com/office/drawing/2014/chartex" xmlns:cx1="http://schemas.microsoft.com/office/drawing/2015/9/8/chartex" xmlns:cx2="http://schemas.microsoft.com/office/drawing/2015/10/21/chartex" xmlns:cx3="http://schemas.microsoft.com/office/drawing/2016/5/9/chartex" xmlns:cx4="http://schemas.microsoft.com/office/drawing/2016/5/10/chartex" xmlns:cx5="http://schemas.microsoft.com/office/drawing/2016/5/11/chartex" xmlns:cx6="http://schemas.microsoft.com/office/drawing/2016/5/12/chartex" xmlns:cx7="http://schemas.microsoft.com/office/drawing/2016/5/13/chartex" xmlns:cx8="http://schemas.microsoft.com/office/drawing/2016/5/14/chartex" xmlns:mc="http://schemas.openxmlformats.org/markup-compatibility/2006" xmlns:aink="http://schemas.microsoft.com/office/drawing/2016/ink" xmlns:am3d="http://schemas.microsoft.com/office/drawing/2017/model3d" xmlns:o="urn:schemas-microsoft-com:office:office" xmlns:r="http://schemas.openxmlformats.org/officeDocument/2006/relationships" xmlns:m="http://schemas.openxmlformats.org/officeDocument/2006/math" xmlns:v="urn:schemas-microsoft-com:vml" xmlns:wp14="http://schemas.microsoft.com/office/word/2010/wordprocessingDrawing" xmlns:wp="http://schemas.openxmlformats.org/drawingml/2006/wordprocessingDrawing" xmlns:w10="urn:schemas-microsoft-com:office:word" xmlns:w="http://schemas.openxmlformats.org/wordprocessingml/2006/main" xmlns:w14="http://schemas.microsoft.com/office/word/2010/wordml" xmlns:w15="http://schemas.microsoft.com/office/word/2012/wordml" xmlns:w16cex="http://schemas.microsoft.com/office/word/2018/wordml/cex" xmlns:w16cid="http://schemas.microsoft.com/office/word/2016/wordml/cid" xmlns:w16="http://schemas.microsoft.com/office/word/2018/wordml" xmlns:w16se="http://schemas.microsoft.com/office/word/2015/wordml/symex" xmlns:wpg="http://schemas.microsoft.com/office/word/2010/wordprocessingGroup" xmlns:wpi="http://schemas.microsoft.com/office/word/2010/wordprocessingInk" xmlns:wne="http://schemas.microsoft.com/office/word/2006/wordml" xmlns:wps="http://schemas.microsoft.com/office/word/2010/wordprocessingShape" mc:Ignorable="w14 w15 w16se w16cid w16 w16cex wp14">
+<w:hdr xmlns:wpc="http://schemas.microsoft.com/office/word/2010/wordprocessingCanvas" xmlns:cx="http://schemas.microsoft.com/office/drawing/2014/chartex" xmlns:cx1="http://schemas.microsoft.com/office/drawing/2015/9/8/chartex" xmlns:cx2="http://schemas.microsoft.com/office/drawing/2015/10/21/chartex" xmlns:cx3="http://schemas.microsoft.com/office/drawing/2016/5/9/chartex" xmlns:cx4="http://schemas.microsoft.com/office/drawing/2016/5/10/chartex" xmlns:cx5="http://schemas.microsoft.com/office/drawing/2016/5/11/chartex" xmlns:cx6="http://schemas.microsoft.com/office/drawing/2016/5/12/chartex" xmlns:cx7="http://schemas.microsoft.com/office/drawing/2016/5/13/chartex" xmlns:cx8="http://schemas.microsoft.com/office/drawing/2016/5/14/chartex" xmlns:mc="http://schemas.openxmlformats.org/markup-compatibility/2006" xmlns:aink="http://schemas.microsoft.com/office/drawing/2016/ink" xmlns:am3d="http://schemas.microsoft.com/office/drawing/2017/model3d" xmlns:o="urn:schemas-microsoft-com:office:office" xmlns:r="http://schemas.openxmlformats.org/officeDocument/2006/relationships" xmlns:m="http://schemas.openxmlformats.org/officeDocument/2006/math" xmlns:v="urn:schemas-microsoft-com:vml" xmlns:wp14="http://schemas.microsoft.com/office/word/2010/wordprocessingDrawing" xmlns:wp="http://schemas.openxmlformats.org/drawingml/2006/wordprocessingDrawing" xmlns:w10="urn:schemas-microsoft-com:office:word" xmlns:w="http://schemas.openxmlformats.org/wordprocessingml/2006/main" xmlns:w14="http://schemas.microsoft.com/office/word/2010/wordml" xmlns:w15="http://schemas.microsoft.com/office/word/2012/wordml" xmlns:w16cid="http://schemas.microsoft.com/office/word/2016/wordml/cid" xmlns:w16se="http://schemas.microsoft.com/office/word/2015/wordml/symex" xmlns:wpg="http://schemas.microsoft.com/office/word/2010/wordprocessingGroup" xmlns:wpi="http://schemas.microsoft.com/office/word/2010/wordprocessingInk" xmlns:wne="http://schemas.microsoft.com/office/word/2006/wordml" xmlns:wps="http://schemas.microsoft.com/office/word/2010/wordprocessingShape" mc:Ignorable="w14 w15 w16se w16cid wp14">
   <w:p>
     <w:pPr>
       <w:pStyle w:val="Header"/>
@@ -3856,7 +3763,7 @@
 </file>
 
 <file path=word/numbering.xml><?xml version="1.0" encoding="utf-8"?>
-<w:numbering xmlns:wpc="http://schemas.microsoft.com/office/word/2010/wordprocessingCanvas" xmlns:cx="http://schemas.microsoft.com/office/drawing/2014/chartex" xmlns:cx1="http://schemas.microsoft.com/office/drawing/2015/9/8/chartex" xmlns:cx2="http://schemas.microsoft.com/office/drawing/2015/10/21/chartex" xmlns:cx3="http://schemas.microsoft.com/office/drawing/2016/5/9/chartex" xmlns:cx4="http://schemas.microsoft.com/office/drawing/2016/5/10/chartex" xmlns:cx5="http://schemas.microsoft.com/office/drawing/2016/5/11/chartex" xmlns:cx6="http://schemas.microsoft.com/office/drawing/2016/5/12/chartex" xmlns:cx7="http://schemas.microsoft.com/office/drawing/2016/5/13/chartex" xmlns:cx8="http://schemas.microsoft.com/office/drawing/2016/5/14/chartex" xmlns:mc="http://schemas.openxmlformats.org/markup-compatibility/2006" xmlns:aink="http://schemas.microsoft.com/office/drawing/2016/ink" xmlns:am3d="http://schemas.microsoft.com/office/drawing/2017/model3d" xmlns:o="urn:schemas-microsoft-com:office:office" xmlns:r="http://schemas.openxmlformats.org/officeDocument/2006/relationships" xmlns:m="http://schemas.openxmlformats.org/officeDocument/2006/math" xmlns:v="urn:schemas-microsoft-com:vml" xmlns:wp14="http://schemas.microsoft.com/office/word/2010/wordprocessingDrawing" xmlns:wp="http://schemas.openxmlformats.org/drawingml/2006/wordprocessingDrawing" xmlns:w10="urn:schemas-microsoft-com:office:word" xmlns:w="http://schemas.openxmlformats.org/wordprocessingml/2006/main" xmlns:w14="http://schemas.microsoft.com/office/word/2010/wordml" xmlns:w15="http://schemas.microsoft.com/office/word/2012/wordml" xmlns:w16cex="http://schemas.microsoft.com/office/word/2018/wordml/cex" xmlns:w16cid="http://schemas.microsoft.com/office/word/2016/wordml/cid" xmlns:w16="http://schemas.microsoft.com/office/word/2018/wordml" xmlns:w16se="http://schemas.microsoft.com/office/word/2015/wordml/symex" xmlns:wpg="http://schemas.microsoft.com/office/word/2010/wordprocessingGroup" xmlns:wpi="http://schemas.microsoft.com/office/word/2010/wordprocessingInk" xmlns:wne="http://schemas.microsoft.com/office/word/2006/wordml" xmlns:wps="http://schemas.microsoft.com/office/word/2010/wordprocessingShape" mc:Ignorable="w14 w15 w16se w16cid w16 w16cex wp14">
+<w:numbering xmlns:wpc="http://schemas.microsoft.com/office/word/2010/wordprocessingCanvas" xmlns:cx="http://schemas.microsoft.com/office/drawing/2014/chartex" xmlns:cx1="http://schemas.microsoft.com/office/drawing/2015/9/8/chartex" xmlns:cx2="http://schemas.microsoft.com/office/drawing/2015/10/21/chartex" xmlns:cx3="http://schemas.microsoft.com/office/drawing/2016/5/9/chartex" xmlns:cx4="http://schemas.microsoft.com/office/drawing/2016/5/10/chartex" xmlns:cx5="http://schemas.microsoft.com/office/drawing/2016/5/11/chartex" xmlns:cx6="http://schemas.microsoft.com/office/drawing/2016/5/12/chartex" xmlns:cx7="http://schemas.microsoft.com/office/drawing/2016/5/13/chartex" xmlns:cx8="http://schemas.microsoft.com/office/drawing/2016/5/14/chartex" xmlns:mc="http://schemas.openxmlformats.org/markup-compatibility/2006" xmlns:aink="http://schemas.microsoft.com/office/drawing/2016/ink" xmlns:am3d="http://schemas.microsoft.com/office/drawing/2017/model3d" xmlns:o="urn:schemas-microsoft-com:office:office" xmlns:r="http://schemas.openxmlformats.org/officeDocument/2006/relationships" xmlns:m="http://schemas.openxmlformats.org/officeDocument/2006/math" xmlns:v="urn:schemas-microsoft-com:vml" xmlns:wp14="http://schemas.microsoft.com/office/word/2010/wordprocessingDrawing" xmlns:wp="http://schemas.openxmlformats.org/drawingml/2006/wordprocessingDrawing" xmlns:w10="urn:schemas-microsoft-com:office:word" xmlns:w="http://schemas.openxmlformats.org/wordprocessingml/2006/main" xmlns:w14="http://schemas.microsoft.com/office/word/2010/wordml" xmlns:w15="http://schemas.microsoft.com/office/word/2012/wordml" xmlns:w16cid="http://schemas.microsoft.com/office/word/2016/wordml/cid" xmlns:w16se="http://schemas.microsoft.com/office/word/2015/wordml/symex" xmlns:wpg="http://schemas.microsoft.com/office/word/2010/wordprocessingGroup" xmlns:wpi="http://schemas.microsoft.com/office/word/2010/wordprocessingInk" xmlns:wne="http://schemas.microsoft.com/office/word/2006/wordml" xmlns:wps="http://schemas.microsoft.com/office/word/2010/wordprocessingShape" mc:Ignorable="w14 w15 w16se w16cid wp14">
   <w:abstractNum w:abstractNumId="0" w15:restartNumberingAfterBreak="0">
     <w:nsid w:val="FFFFFF89"/>
     <w:multiLevelType w:val="singleLevel"/>
@@ -4786,7 +4693,7 @@
 </file>
 
 <file path=word/styles.xml><?xml version="1.0" encoding="utf-8"?>
-<w:styles xmlns:mc="http://schemas.openxmlformats.org/markup-compatibility/2006" xmlns:r="http://schemas.openxmlformats.org/officeDocument/2006/relationships" xmlns:w="http://schemas.openxmlformats.org/wordprocessingml/2006/main" xmlns:w14="http://schemas.microsoft.com/office/word/2010/wordml" xmlns:w15="http://schemas.microsoft.com/office/word/2012/wordml" xmlns:w16cex="http://schemas.microsoft.com/office/word/2018/wordml/cex" xmlns:w16cid="http://schemas.microsoft.com/office/word/2016/wordml/cid" xmlns:w16="http://schemas.microsoft.com/office/word/2018/wordml" xmlns:w16se="http://schemas.microsoft.com/office/word/2015/wordml/symex" mc:Ignorable="w14 w15 w16se w16cid w16 w16cex">
+<w:styles xmlns:mc="http://schemas.openxmlformats.org/markup-compatibility/2006" xmlns:r="http://schemas.openxmlformats.org/officeDocument/2006/relationships" xmlns:w="http://schemas.openxmlformats.org/wordprocessingml/2006/main" xmlns:w14="http://schemas.microsoft.com/office/word/2010/wordml" xmlns:w15="http://schemas.microsoft.com/office/word/2012/wordml" xmlns:w16cid="http://schemas.microsoft.com/office/word/2016/wordml/cid" xmlns:w16se="http://schemas.microsoft.com/office/word/2015/wordml/symex" mc:Ignorable="w14 w15 w16se w16cid">
   <w:docDefaults>
     <w:rPrDefault>
       <w:rPr>
@@ -5719,7 +5626,7 @@
 </file>
 
 <file path=word/glossary/document.xml><?xml version="1.0" encoding="utf-8"?>
-<w:glossaryDocument xmlns:wpc="http://schemas.microsoft.com/office/word/2010/wordprocessingCanvas" xmlns:cx="http://schemas.microsoft.com/office/drawing/2014/chartex" xmlns:cx1="http://schemas.microsoft.com/office/drawing/2015/9/8/chartex" xmlns:cx2="http://schemas.microsoft.com/office/drawing/2015/10/21/chartex" xmlns:cx3="http://schemas.microsoft.com/office/drawing/2016/5/9/chartex" xmlns:cx4="http://schemas.microsoft.com/office/drawing/2016/5/10/chartex" xmlns:cx5="http://schemas.microsoft.com/office/drawing/2016/5/11/chartex" xmlns:cx6="http://schemas.microsoft.com/office/drawing/2016/5/12/chartex" xmlns:cx7="http://schemas.microsoft.com/office/drawing/2016/5/13/chartex" xmlns:cx8="http://schemas.microsoft.com/office/drawing/2016/5/14/chartex" xmlns:mc="http://schemas.openxmlformats.org/markup-compatibility/2006" xmlns:aink="http://schemas.microsoft.com/office/drawing/2016/ink" xmlns:am3d="http://schemas.microsoft.com/office/drawing/2017/model3d" xmlns:o="urn:schemas-microsoft-com:office:office" xmlns:r="http://schemas.openxmlformats.org/officeDocument/2006/relationships" xmlns:m="http://schemas.openxmlformats.org/officeDocument/2006/math" xmlns:v="urn:schemas-microsoft-com:vml" xmlns:wp14="http://schemas.microsoft.com/office/word/2010/wordprocessingDrawing" xmlns:wp="http://schemas.openxmlformats.org/drawingml/2006/wordprocessingDrawing" xmlns:w10="urn:schemas-microsoft-com:office:word" xmlns:w="http://schemas.openxmlformats.org/wordprocessingml/2006/main" xmlns:w14="http://schemas.microsoft.com/office/word/2010/wordml" xmlns:w15="http://schemas.microsoft.com/office/word/2012/wordml" xmlns:w16cex="http://schemas.microsoft.com/office/word/2018/wordml/cex" xmlns:w16cid="http://schemas.microsoft.com/office/word/2016/wordml/cid" xmlns:w16="http://schemas.microsoft.com/office/word/2018/wordml" xmlns:w16se="http://schemas.microsoft.com/office/word/2015/wordml/symex" xmlns:wpg="http://schemas.microsoft.com/office/word/2010/wordprocessingGroup" xmlns:wpi="http://schemas.microsoft.com/office/word/2010/wordprocessingInk" xmlns:wne="http://schemas.microsoft.com/office/word/2006/wordml" xmlns:wps="http://schemas.microsoft.com/office/word/2010/wordprocessingShape" mc:Ignorable="w14 w15 w16se w16cid w16 w16cex wp14">
+<w:glossaryDocument xmlns:wpc="http://schemas.microsoft.com/office/word/2010/wordprocessingCanvas" xmlns:cx="http://schemas.microsoft.com/office/drawing/2014/chartex" xmlns:cx1="http://schemas.microsoft.com/office/drawing/2015/9/8/chartex" xmlns:cx2="http://schemas.microsoft.com/office/drawing/2015/10/21/chartex" xmlns:cx3="http://schemas.microsoft.com/office/drawing/2016/5/9/chartex" xmlns:cx4="http://schemas.microsoft.com/office/drawing/2016/5/10/chartex" xmlns:cx5="http://schemas.microsoft.com/office/drawing/2016/5/11/chartex" xmlns:cx6="http://schemas.microsoft.com/office/drawing/2016/5/12/chartex" xmlns:cx7="http://schemas.microsoft.com/office/drawing/2016/5/13/chartex" xmlns:cx8="http://schemas.microsoft.com/office/drawing/2016/5/14/chartex" xmlns:mc="http://schemas.openxmlformats.org/markup-compatibility/2006" xmlns:aink="http://schemas.microsoft.com/office/drawing/2016/ink" xmlns:am3d="http://schemas.microsoft.com/office/drawing/2017/model3d" xmlns:o="urn:schemas-microsoft-com:office:office" xmlns:r="http://schemas.openxmlformats.org/officeDocument/2006/relationships" xmlns:m="http://schemas.openxmlformats.org/officeDocument/2006/math" xmlns:v="urn:schemas-microsoft-com:vml" xmlns:wp14="http://schemas.microsoft.com/office/word/2010/wordprocessingDrawing" xmlns:wp="http://schemas.openxmlformats.org/drawingml/2006/wordprocessingDrawing" xmlns:w10="urn:schemas-microsoft-com:office:word" xmlns:w="http://schemas.openxmlformats.org/wordprocessingml/2006/main" xmlns:w14="http://schemas.microsoft.com/office/word/2010/wordml" xmlns:w15="http://schemas.microsoft.com/office/word/2012/wordml" xmlns:w16cid="http://schemas.microsoft.com/office/word/2016/wordml/cid" xmlns:w16se="http://schemas.microsoft.com/office/word/2015/wordml/symex" xmlns:wpg="http://schemas.microsoft.com/office/word/2010/wordprocessingGroup" xmlns:wpi="http://schemas.microsoft.com/office/word/2010/wordprocessingInk" xmlns:wne="http://schemas.microsoft.com/office/word/2006/wordml" xmlns:wps="http://schemas.microsoft.com/office/word/2010/wordprocessingShape" mc:Ignorable="w14 w15 w16se w16cid wp14">
   <w:docParts>
     <w:docPart>
       <w:docPartPr>
@@ -5790,7 +5697,7 @@
 </file>
 
 <file path=word/glossary/fontTable.xml><?xml version="1.0" encoding="utf-8"?>
-<w:fonts xmlns:mc="http://schemas.openxmlformats.org/markup-compatibility/2006" xmlns:r="http://schemas.openxmlformats.org/officeDocument/2006/relationships" xmlns:w="http://schemas.openxmlformats.org/wordprocessingml/2006/main" xmlns:w14="http://schemas.microsoft.com/office/word/2010/wordml" xmlns:w15="http://schemas.microsoft.com/office/word/2012/wordml" xmlns:w16cex="http://schemas.microsoft.com/office/word/2018/wordml/cex" xmlns:w16cid="http://schemas.microsoft.com/office/word/2016/wordml/cid" xmlns:w16="http://schemas.microsoft.com/office/word/2018/wordml" xmlns:w16se="http://schemas.microsoft.com/office/word/2015/wordml/symex" mc:Ignorable="w14 w15 w16se w16cid w16 w16cex">
+<w:fonts xmlns:mc="http://schemas.openxmlformats.org/markup-compatibility/2006" xmlns:r="http://schemas.openxmlformats.org/officeDocument/2006/relationships" xmlns:w="http://schemas.openxmlformats.org/wordprocessingml/2006/main" xmlns:w14="http://schemas.microsoft.com/office/word/2010/wordml" xmlns:w15="http://schemas.microsoft.com/office/word/2012/wordml" xmlns:w16cid="http://schemas.microsoft.com/office/word/2016/wordml/cid" xmlns:w16se="http://schemas.microsoft.com/office/word/2015/wordml/symex" mc:Ignorable="w14 w15 w16se w16cid">
   <w:font w:name="Symbol">
     <w:panose1 w:val="05050102010706020507"/>
     <w:charset w:val="02"/>
@@ -5873,7 +5780,7 @@
 </file>
 
 <file path=word/glossary/settings.xml><?xml version="1.0" encoding="utf-8"?>
-<w:settings xmlns:mc="http://schemas.openxmlformats.org/markup-compatibility/2006" xmlns:o="urn:schemas-microsoft-com:office:office" xmlns:r="http://schemas.openxmlformats.org/officeDocument/2006/relationships" xmlns:m="http://schemas.openxmlformats.org/officeDocument/2006/math" xmlns:v="urn:schemas-microsoft-com:vml" xmlns:w10="urn:schemas-microsoft-com:office:word" xmlns:w="http://schemas.openxmlformats.org/wordprocessingml/2006/main" xmlns:w14="http://schemas.microsoft.com/office/word/2010/wordml" xmlns:w15="http://schemas.microsoft.com/office/word/2012/wordml" xmlns:w16cex="http://schemas.microsoft.com/office/word/2018/wordml/cex" xmlns:w16cid="http://schemas.microsoft.com/office/word/2016/wordml/cid" xmlns:w16="http://schemas.microsoft.com/office/word/2018/wordml" xmlns:w16se="http://schemas.microsoft.com/office/word/2015/wordml/symex" xmlns:sl="http://schemas.openxmlformats.org/schemaLibrary/2006/main" mc:Ignorable="w14 w15 w16se w16cid w16 w16cex">
+<w:settings xmlns:mc="http://schemas.openxmlformats.org/markup-compatibility/2006" xmlns:o="urn:schemas-microsoft-com:office:office" xmlns:r="http://schemas.openxmlformats.org/officeDocument/2006/relationships" xmlns:m="http://schemas.openxmlformats.org/officeDocument/2006/math" xmlns:v="urn:schemas-microsoft-com:vml" xmlns:w10="urn:schemas-microsoft-com:office:word" xmlns:w="http://schemas.openxmlformats.org/wordprocessingml/2006/main" xmlns:w14="http://schemas.microsoft.com/office/word/2010/wordml" xmlns:w15="http://schemas.microsoft.com/office/word/2012/wordml" xmlns:w16cid="http://schemas.microsoft.com/office/word/2016/wordml/cid" xmlns:w16se="http://schemas.microsoft.com/office/word/2015/wordml/symex" xmlns:sl="http://schemas.openxmlformats.org/schemaLibrary/2006/main" mc:Ignorable="w14 w15 w16se w16cid">
   <w:view w:val="normal"/>
   <w:defaultTabStop w:val="720"/>
   <w:characterSpacingControl w:val="doNotCompress"/>
@@ -5891,6 +5798,7 @@
     <w:rsid w:val="002A67D4"/>
     <w:rsid w:val="00580324"/>
     <w:rsid w:val="00813DFB"/>
+    <w:rsid w:val="00BF4530"/>
   </w:rsids>
   <m:mathPr>
     <m:mathFont m:val="Cambria Math"/>
@@ -5914,7 +5822,7 @@
 </file>
 
 <file path=word/glossary/styles.xml><?xml version="1.0" encoding="utf-8"?>
-<w:styles xmlns:mc="http://schemas.openxmlformats.org/markup-compatibility/2006" xmlns:r="http://schemas.openxmlformats.org/officeDocument/2006/relationships" xmlns:w="http://schemas.openxmlformats.org/wordprocessingml/2006/main" xmlns:w14="http://schemas.microsoft.com/office/word/2010/wordml" xmlns:w15="http://schemas.microsoft.com/office/word/2012/wordml" xmlns:w16cex="http://schemas.microsoft.com/office/word/2018/wordml/cex" xmlns:w16cid="http://schemas.microsoft.com/office/word/2016/wordml/cid" xmlns:w16="http://schemas.microsoft.com/office/word/2018/wordml" xmlns:w16se="http://schemas.microsoft.com/office/word/2015/wordml/symex" mc:Ignorable="w14 w15 w16se w16cid w16 w16cex">
+<w:styles xmlns:mc="http://schemas.openxmlformats.org/markup-compatibility/2006" xmlns:r="http://schemas.openxmlformats.org/officeDocument/2006/relationships" xmlns:w="http://schemas.openxmlformats.org/wordprocessingml/2006/main" xmlns:w14="http://schemas.microsoft.com/office/word/2010/wordml" xmlns:w15="http://schemas.microsoft.com/office/word/2012/wordml" xmlns:w16cid="http://schemas.microsoft.com/office/word/2016/wordml/cid" xmlns:w16se="http://schemas.microsoft.com/office/word/2015/wordml/symex" mc:Ignorable="w14 w15 w16se w16cid">
   <w:docDefaults>
     <w:rPrDefault>
       <w:rPr>
@@ -6359,7 +6267,7 @@
 </file>
 
 <file path=word/glossary/webSettings.xml><?xml version="1.0" encoding="utf-8"?>
-<w:webSettings xmlns:mc="http://schemas.openxmlformats.org/markup-compatibility/2006" xmlns:r="http://schemas.openxmlformats.org/officeDocument/2006/relationships" xmlns:w="http://schemas.openxmlformats.org/wordprocessingml/2006/main" xmlns:w14="http://schemas.microsoft.com/office/word/2010/wordml" xmlns:w15="http://schemas.microsoft.com/office/word/2012/wordml" xmlns:w16cex="http://schemas.microsoft.com/office/word/2018/wordml/cex" xmlns:w16cid="http://schemas.microsoft.com/office/word/2016/wordml/cid" xmlns:w16="http://schemas.microsoft.com/office/word/2018/wordml" xmlns:w16se="http://schemas.microsoft.com/office/word/2015/wordml/symex" mc:Ignorable="w14 w15 w16se w16cid w16 w16cex">
+<w:webSettings xmlns:mc="http://schemas.openxmlformats.org/markup-compatibility/2006" xmlns:r="http://schemas.openxmlformats.org/officeDocument/2006/relationships" xmlns:w="http://schemas.openxmlformats.org/wordprocessingml/2006/main" xmlns:w14="http://schemas.microsoft.com/office/word/2010/wordml" xmlns:w15="http://schemas.microsoft.com/office/word/2012/wordml" xmlns:w16cid="http://schemas.microsoft.com/office/word/2016/wordml/cid" xmlns:w16se="http://schemas.microsoft.com/office/word/2015/wordml/symex" mc:Ignorable="w14 w15 w16se w16cid">
   <w:optimizeForBrowser/>
   <w:allowPNG/>
 </w:webSettings>
@@ -6646,7 +6554,7 @@
 </file>
 
 <file path=customXml/itemProps2.xml><?xml version="1.0" encoding="utf-8"?>
-<ds:datastoreItem xmlns:ds="http://schemas.openxmlformats.org/officeDocument/2006/customXml" ds:itemID="{DC4BD833-619D-4D9B-9C95-FBA808824958}">
+<ds:datastoreItem xmlns:ds="http://schemas.openxmlformats.org/officeDocument/2006/customXml" ds:itemID="{925E6D7F-410C-4D4D-9D9B-224D3951A13D}">
   <ds:schemaRefs>
     <ds:schemaRef ds:uri="http://schemas.openxmlformats.org/officeDocument/2006/bibliography"/>
   </ds:schemaRefs>

</xml_diff>

<commit_message>
Added headings for Joe's sections that were incomplete
Added headings for Joe's sections that were incomplete
</commit_message>
<xml_diff>
--- a/!Report.docx
+++ b/!Report.docx
@@ -1,6 +1,6 @@
 
 <file path=word/document.xml><?xml version="1.0" encoding="utf-8"?>
-<w:document xmlns:wpc="http://schemas.microsoft.com/office/word/2010/wordprocessingCanvas" xmlns:cx="http://schemas.microsoft.com/office/drawing/2014/chartex" xmlns:cx1="http://schemas.microsoft.com/office/drawing/2015/9/8/chartex" xmlns:cx2="http://schemas.microsoft.com/office/drawing/2015/10/21/chartex" xmlns:cx3="http://schemas.microsoft.com/office/drawing/2016/5/9/chartex" xmlns:cx4="http://schemas.microsoft.com/office/drawing/2016/5/10/chartex" xmlns:cx5="http://schemas.microsoft.com/office/drawing/2016/5/11/chartex" xmlns:cx6="http://schemas.microsoft.com/office/drawing/2016/5/12/chartex" xmlns:cx7="http://schemas.microsoft.com/office/drawing/2016/5/13/chartex" xmlns:cx8="http://schemas.microsoft.com/office/drawing/2016/5/14/chartex" xmlns:mc="http://schemas.openxmlformats.org/markup-compatibility/2006" xmlns:aink="http://schemas.microsoft.com/office/drawing/2016/ink" xmlns:am3d="http://schemas.microsoft.com/office/drawing/2017/model3d" xmlns:o="urn:schemas-microsoft-com:office:office" xmlns:r="http://schemas.openxmlformats.org/officeDocument/2006/relationships" xmlns:m="http://schemas.openxmlformats.org/officeDocument/2006/math" xmlns:v="urn:schemas-microsoft-com:vml" xmlns:wp14="http://schemas.microsoft.com/office/word/2010/wordprocessingDrawing" xmlns:wp="http://schemas.openxmlformats.org/drawingml/2006/wordprocessingDrawing" xmlns:w10="urn:schemas-microsoft-com:office:word" xmlns:w="http://schemas.openxmlformats.org/wordprocessingml/2006/main" xmlns:w14="http://schemas.microsoft.com/office/word/2010/wordml" xmlns:w15="http://schemas.microsoft.com/office/word/2012/wordml" xmlns:w16cex="http://schemas.microsoft.com/office/word/2018/wordml/cex" xmlns:w16cid="http://schemas.microsoft.com/office/word/2016/wordml/cid" xmlns:w16="http://schemas.microsoft.com/office/word/2018/wordml" xmlns:w16se="http://schemas.microsoft.com/office/word/2015/wordml/symex" xmlns:wpg="http://schemas.microsoft.com/office/word/2010/wordprocessingGroup" xmlns:wpi="http://schemas.microsoft.com/office/word/2010/wordprocessingInk" xmlns:wne="http://schemas.microsoft.com/office/word/2006/wordml" xmlns:wps="http://schemas.microsoft.com/office/word/2010/wordprocessingShape" mc:Ignorable="w14 w15 w16se w16cid w16 w16cex wp14">
+<w:document xmlns:wpc="http://schemas.microsoft.com/office/word/2010/wordprocessingCanvas" xmlns:cx="http://schemas.microsoft.com/office/drawing/2014/chartex" xmlns:cx1="http://schemas.microsoft.com/office/drawing/2015/9/8/chartex" xmlns:cx2="http://schemas.microsoft.com/office/drawing/2015/10/21/chartex" xmlns:cx3="http://schemas.microsoft.com/office/drawing/2016/5/9/chartex" xmlns:cx4="http://schemas.microsoft.com/office/drawing/2016/5/10/chartex" xmlns:cx5="http://schemas.microsoft.com/office/drawing/2016/5/11/chartex" xmlns:cx6="http://schemas.microsoft.com/office/drawing/2016/5/12/chartex" xmlns:cx7="http://schemas.microsoft.com/office/drawing/2016/5/13/chartex" xmlns:cx8="http://schemas.microsoft.com/office/drawing/2016/5/14/chartex" xmlns:mc="http://schemas.openxmlformats.org/markup-compatibility/2006" xmlns:aink="http://schemas.microsoft.com/office/drawing/2016/ink" xmlns:am3d="http://schemas.microsoft.com/office/drawing/2017/model3d" xmlns:o="urn:schemas-microsoft-com:office:office" xmlns:r="http://schemas.openxmlformats.org/officeDocument/2006/relationships" xmlns:m="http://schemas.openxmlformats.org/officeDocument/2006/math" xmlns:v="urn:schemas-microsoft-com:vml" xmlns:wp14="http://schemas.microsoft.com/office/word/2010/wordprocessingDrawing" xmlns:wp="http://schemas.openxmlformats.org/drawingml/2006/wordprocessingDrawing" xmlns:w10="urn:schemas-microsoft-com:office:word" xmlns:w="http://schemas.openxmlformats.org/wordprocessingml/2006/main" xmlns:w14="http://schemas.microsoft.com/office/word/2010/wordml" xmlns:w15="http://schemas.microsoft.com/office/word/2012/wordml" xmlns:w16cid="http://schemas.microsoft.com/office/word/2016/wordml/cid" xmlns:w16se="http://schemas.microsoft.com/office/word/2015/wordml/symex" xmlns:wpg="http://schemas.microsoft.com/office/word/2010/wordprocessingGroup" xmlns:wpi="http://schemas.microsoft.com/office/word/2010/wordprocessingInk" xmlns:wne="http://schemas.microsoft.com/office/word/2006/wordml" xmlns:wps="http://schemas.microsoft.com/office/word/2010/wordprocessingShape" mc:Ignorable="w14 w15 w16se w16cid wp14">
   <w:body>
     <w:p>
       <w:pPr>
@@ -1195,7 +1195,21 @@
         <w:rPr>
           <w:highlight w:val="yellow"/>
         </w:rPr>
-        <w:t>I first became interested in programming when I had to do an assignment on BASIC in year 9 in high school, which led to my talking my parents into buying me a Dick Smith System 80 with 16kB RAM and an audio tape drive. I started programming in BASIC on it, writing various games and working on one in particular that helped me learn about subroutines.</w:t>
+        <w:t xml:space="preserve">I first became interested in programming when I had to do an assignment on BASIC in year 9 in high school, which led to my talking my parents into buying me a Dick Smith System 80 with 16kB RAM and an audio tape drive. I started programming in BASIC on it, writing various games and working on one </w:t>
+      </w:r>
+      <w:proofErr w:type="gramStart"/>
+      <w:r>
+        <w:rPr>
+          <w:highlight w:val="yellow"/>
+        </w:rPr>
+        <w:t>in particular that</w:t>
+      </w:r>
+      <w:proofErr w:type="gramEnd"/>
+      <w:r>
+        <w:rPr>
+          <w:highlight w:val="yellow"/>
+        </w:rPr>
+        <w:t xml:space="preserve"> helped me learn about subroutines.</w:t>
       </w:r>
     </w:p>
     <w:p>
@@ -1514,7 +1528,7 @@
         <w:rPr>
           <w:highlight w:val="yellow"/>
         </w:rPr>
-        <w:t>Summary text here</w:t>
+        <w:t>Tyson a bit of the odd one out in terms of IT experience, the rest of us having some IT experience in software and/or hardware</w:t>
       </w:r>
     </w:p>
     <w:p>
@@ -2530,7 +2544,11 @@
       <w:bookmarkEnd w:id="6"/>
       <w:r>
         <w:lastRenderedPageBreak/>
-        <w:t>Project Plan/Description</w:t>
+        <w:t>Project Plan/</w:t>
+      </w:r>
+      <w:proofErr w:type="gramStart"/>
+      <w:r>
+        <w:t>Description</w:t>
       </w:r>
       <w:r>
         <w:rPr>
@@ -2541,6 +2559,7 @@
         </w:rPr>
         <w:t>(</w:t>
       </w:r>
+      <w:proofErr w:type="gramEnd"/>
       <w:r>
         <w:rPr>
           <w:b/>
@@ -2663,6 +2682,7 @@
           <w:u w:val="single"/>
         </w:rPr>
       </w:pPr>
+      <w:proofErr w:type="gramStart"/>
       <w:r>
         <w:rPr>
           <w:highlight w:val="magenta"/>
@@ -2676,8 +2696,9 @@
           <w:color w:val="FF0000"/>
           <w:u w:val="single"/>
         </w:rPr>
-        <w:t>(under constructio</w:t>
-      </w:r>
+        <w:t>(</w:t>
+      </w:r>
+      <w:proofErr w:type="gramEnd"/>
       <w:r>
         <w:rPr>
           <w:b/>
@@ -2685,7 +2706,7 @@
           <w:color w:val="FF0000"/>
           <w:u w:val="single"/>
         </w:rPr>
-        <w:t>n</w:t>
+        <w:t>under constructio</w:t>
       </w:r>
       <w:r>
         <w:rPr>
@@ -2694,7 +2715,7 @@
           <w:color w:val="FF0000"/>
           <w:u w:val="single"/>
         </w:rPr>
-        <w:t xml:space="preserve"> – a bit weird trying to differentiate between what goes here vs the ‘Scope’ section</w:t>
+        <w:t>n</w:t>
       </w:r>
       <w:r>
         <w:rPr>
@@ -2703,662 +2724,7 @@
           <w:color w:val="FF0000"/>
           <w:u w:val="single"/>
         </w:rPr>
-        <w:t>)</w:t>
-      </w:r>
-    </w:p>
-    <w:p>
-      <w:pPr>
-        <w:rPr>
-          <w:highlight w:val="magenta"/>
-        </w:rPr>
-      </w:pPr>
-      <w:r>
-        <w:rPr>
-          <w:highlight w:val="magenta"/>
-        </w:rPr>
-        <w:t xml:space="preserve">The ultimate </w:t>
-      </w:r>
-      <w:r>
-        <w:rPr>
-          <w:highlight w:val="magenta"/>
-        </w:rPr>
-        <w:t xml:space="preserve">objective </w:t>
-      </w:r>
-      <w:r>
-        <w:rPr>
-          <w:highlight w:val="magenta"/>
-        </w:rPr>
-        <w:t>of this project will be to develop a</w:t>
-      </w:r>
-      <w:r>
-        <w:rPr>
-          <w:highlight w:val="magenta"/>
-        </w:rPr>
-        <w:t xml:space="preserve"> partially </w:t>
-      </w:r>
-      <w:r>
-        <w:rPr>
-          <w:highlight w:val="magenta"/>
-        </w:rPr>
-        <w:t>autonomous</w:t>
-      </w:r>
-      <w:r>
-        <w:rPr>
-          <w:highlight w:val="magenta"/>
-        </w:rPr>
-        <w:t>,</w:t>
-      </w:r>
-      <w:r>
-        <w:rPr>
-          <w:highlight w:val="magenta"/>
-        </w:rPr>
-        <w:t xml:space="preserve"> </w:t>
-      </w:r>
-      <w:r>
-        <w:rPr>
-          <w:highlight w:val="magenta"/>
-        </w:rPr>
-        <w:t xml:space="preserve">modular </w:t>
-      </w:r>
-      <w:r>
-        <w:rPr>
-          <w:highlight w:val="magenta"/>
-        </w:rPr>
-        <w:t xml:space="preserve">climate control system for </w:t>
-      </w:r>
-      <w:r>
-        <w:rPr>
-          <w:highlight w:val="magenta"/>
-        </w:rPr>
-        <w:t>household aquariums.</w:t>
-      </w:r>
-      <w:r>
-        <w:rPr>
-          <w:highlight w:val="magenta"/>
-        </w:rPr>
-        <w:t xml:space="preserve"> </w:t>
-      </w:r>
-      <w:r>
-        <w:rPr>
-          <w:highlight w:val="magenta"/>
-        </w:rPr>
-        <w:t xml:space="preserve">The key features are </w:t>
-      </w:r>
-      <w:r>
-        <w:rPr>
-          <w:highlight w:val="magenta"/>
-        </w:rPr>
-        <w:t xml:space="preserve">a central </w:t>
-      </w:r>
-      <w:r>
-        <w:rPr>
-          <w:highlight w:val="magenta"/>
-        </w:rPr>
-        <w:t xml:space="preserve">control hub </w:t>
-      </w:r>
-      <w:r>
-        <w:rPr>
-          <w:highlight w:val="magenta"/>
-        </w:rPr>
-        <w:t xml:space="preserve">computer </w:t>
-      </w:r>
-      <w:r>
-        <w:rPr>
-          <w:highlight w:val="magenta"/>
-        </w:rPr>
-        <w:t xml:space="preserve">with </w:t>
-      </w:r>
-      <w:r>
-        <w:rPr>
-          <w:highlight w:val="magenta"/>
-        </w:rPr>
-        <w:t xml:space="preserve">a </w:t>
-      </w:r>
-      <w:r>
-        <w:rPr>
-          <w:highlight w:val="magenta"/>
-        </w:rPr>
-        <w:t xml:space="preserve">user interface </w:t>
-      </w:r>
-      <w:r>
-        <w:rPr>
-          <w:highlight w:val="magenta"/>
-        </w:rPr>
-        <w:t xml:space="preserve">and </w:t>
-      </w:r>
-      <w:r>
-        <w:rPr>
-          <w:highlight w:val="magenta"/>
-        </w:rPr>
-        <w:t xml:space="preserve">a </w:t>
-      </w:r>
-      <w:r>
-        <w:rPr>
-          <w:highlight w:val="magenta"/>
-        </w:rPr>
-        <w:t xml:space="preserve">set list of basic instruments that will be developed as a package </w:t>
-      </w:r>
-      <w:r>
-        <w:rPr>
-          <w:highlight w:val="magenta"/>
-        </w:rPr>
-        <w:t xml:space="preserve">for </w:t>
-      </w:r>
-      <w:r>
-        <w:rPr>
-          <w:highlight w:val="magenta"/>
-        </w:rPr>
-        <w:t xml:space="preserve">a single </w:t>
-      </w:r>
-      <w:r>
-        <w:rPr>
-          <w:highlight w:val="magenta"/>
-        </w:rPr>
-        <w:t xml:space="preserve">specific </w:t>
-      </w:r>
-      <w:r>
-        <w:rPr>
-          <w:highlight w:val="magenta"/>
-        </w:rPr>
-        <w:t>use case.</w:t>
-      </w:r>
-    </w:p>
-    <w:p>
-      <w:pPr>
-        <w:rPr>
-          <w:highlight w:val="magenta"/>
-        </w:rPr>
-      </w:pPr>
-      <w:r>
-        <w:rPr>
-          <w:highlight w:val="magenta"/>
-        </w:rPr>
-        <w:t>Mandatory goal 1</w:t>
-      </w:r>
-    </w:p>
-    <w:p>
-      <w:pPr>
-        <w:rPr>
-          <w:highlight w:val="magenta"/>
-        </w:rPr>
-      </w:pPr>
-      <w:r>
-        <w:rPr>
-          <w:highlight w:val="magenta"/>
-        </w:rPr>
-        <w:t>Mandatory goal 2</w:t>
-      </w:r>
-    </w:p>
-    <w:p>
-      <w:pPr>
-        <w:rPr>
-          <w:highlight w:val="magenta"/>
-        </w:rPr>
-      </w:pPr>
-      <w:r>
-        <w:rPr>
-          <w:highlight w:val="magenta"/>
-        </w:rPr>
-        <w:t>Mandatory goal 3</w:t>
-      </w:r>
-    </w:p>
-    <w:p>
-      <w:pPr>
-        <w:rPr>
-          <w:highlight w:val="magenta"/>
-        </w:rPr>
-      </w:pPr>
-      <w:r>
-        <w:rPr>
-          <w:highlight w:val="magenta"/>
-        </w:rPr>
-        <w:t>While certain deliverables are compulsory for this project to function at all, due to the modular design there are many secondary features which can be set aside if their development interferes with delivery of the compulsory</w:t>
-      </w:r>
-      <w:r>
-        <w:rPr>
-          <w:highlight w:val="magenta"/>
-        </w:rPr>
-        <w:t xml:space="preserve"> features</w:t>
-      </w:r>
-      <w:r>
-        <w:rPr>
-          <w:highlight w:val="magenta"/>
-        </w:rPr>
-        <w:t>.</w:t>
-      </w:r>
-    </w:p>
-    <w:p>
-      <w:pPr>
-        <w:rPr>
-          <w:highlight w:val="magenta"/>
-        </w:rPr>
-      </w:pPr>
-      <w:r>
-        <w:rPr>
-          <w:highlight w:val="magenta"/>
-        </w:rPr>
-        <w:t>Optional goal 1</w:t>
-      </w:r>
-    </w:p>
-    <w:p>
-      <w:pPr>
-        <w:rPr>
-          <w:highlight w:val="magenta"/>
-        </w:rPr>
-      </w:pPr>
-      <w:r>
-        <w:rPr>
-          <w:highlight w:val="magenta"/>
-        </w:rPr>
-        <w:t>Optional goal 2</w:t>
-      </w:r>
-    </w:p>
-    <w:p>
-      <w:pPr>
-        <w:rPr>
-          <w:highlight w:val="magenta"/>
-        </w:rPr>
-      </w:pPr>
-      <w:r>
-        <w:rPr>
-          <w:highlight w:val="magenta"/>
-        </w:rPr>
-        <w:t>Optional goal 3</w:t>
-      </w:r>
-    </w:p>
-    <w:p>
-      <w:pPr>
-        <w:pStyle w:val="Heading3"/>
-        <w:rPr>
-          <w:highlight w:val="magenta"/>
-        </w:rPr>
-      </w:pPr>
-      <w:r>
-        <w:rPr>
-          <w:highlight w:val="magenta"/>
-        </w:rPr>
-        <w:t>Plans and Progress</w:t>
-      </w:r>
-    </w:p>
-    <w:p>
-      <w:r>
-        <w:rPr>
-          <w:highlight w:val="magenta"/>
-        </w:rPr>
-        <w:t xml:space="preserve">To be filled out closer to the </w:t>
-      </w:r>
-      <w:r>
-        <w:rPr>
-          <w:highlight w:val="magenta"/>
-        </w:rPr>
-        <w:t>submission date</w:t>
-      </w:r>
-      <w:r>
-        <w:rPr>
-          <w:highlight w:val="magenta"/>
-        </w:rPr>
-        <w:t xml:space="preserve"> as this section requires a retrospective</w:t>
-      </w:r>
-      <w:r>
-        <w:rPr>
-          <w:highlight w:val="magenta"/>
-        </w:rPr>
-        <w:t xml:space="preserve"> review. ‘Plans’ component will just be </w:t>
-      </w:r>
-      <w:r>
-        <w:rPr>
-          <w:highlight w:val="magenta"/>
-        </w:rPr>
-        <w:t>a lead in to the below sections.</w:t>
-      </w:r>
-    </w:p>
-    <w:p>
-      <w:pPr>
-        <w:pStyle w:val="Heading3"/>
-        <w:rPr>
-          <w:highlight w:val="darkCyan"/>
-        </w:rPr>
-      </w:pPr>
-      <w:r>
-        <w:rPr>
-          <w:highlight w:val="darkCyan"/>
-        </w:rPr>
-        <w:t>Roles</w:t>
-      </w:r>
-    </w:p>
-    <w:p>
-      <w:pPr>
-        <w:spacing w:after="0" w:line="276" w:lineRule="auto"/>
-        <w:rPr>
-          <w:rFonts w:ascii="Arial" w:eastAsia="Arial" w:hAnsi="Arial" w:cs="Arial"/>
-        </w:rPr>
-      </w:pPr>
-      <w:r>
-        <w:rPr>
-          <w:rFonts w:ascii="Arial" w:eastAsia="Arial" w:hAnsi="Arial" w:cs="Arial"/>
-        </w:rPr>
-        <w:t>Head Ops Manager - Murray</w:t>
-      </w:r>
-    </w:p>
-    <w:p>
-      <w:pPr>
-        <w:spacing w:after="0" w:line="276" w:lineRule="auto"/>
-        <w:rPr>
-          <w:rFonts w:ascii="Arial" w:eastAsia="Arial" w:hAnsi="Arial" w:cs="Arial"/>
-          <w:color w:val="202124"/>
-          <w:highlight w:val="white"/>
-        </w:rPr>
-      </w:pPr>
-      <w:r>
-        <w:rPr>
-          <w:rFonts w:ascii="Arial" w:eastAsia="Arial" w:hAnsi="Arial" w:cs="Arial"/>
-        </w:rPr>
-        <w:t xml:space="preserve">As the head of operations, Murray manages the overall goal of the project. The role requires him to </w:t>
-      </w:r>
-      <w:r>
-        <w:rPr>
-          <w:rFonts w:ascii="Arial" w:eastAsia="Arial" w:hAnsi="Arial" w:cs="Arial"/>
-          <w:color w:val="202124"/>
-          <w:highlight w:val="white"/>
-        </w:rPr>
-        <w:t>manage and define roles related to labour, productivity, quality control, and safety measures. Along with analysing team operations, he is required to prepare and evaluate annual budgets, initiating corrective actions where necessary. While overseeing the overall vision of the project, the Ops manager must also have a deep understanding of the technical aspects and be able to communicate with the Development team on this level. Every project requires a leader to define and keep the team focussed, this encapsulates the Head Ops Manager position.</w:t>
-      </w:r>
-    </w:p>
-    <w:p>
-      <w:pPr>
-        <w:spacing w:after="0" w:line="276" w:lineRule="auto"/>
-        <w:rPr>
-          <w:rFonts w:ascii="Arial" w:eastAsia="Arial" w:hAnsi="Arial" w:cs="Arial"/>
-        </w:rPr>
-      </w:pPr>
-    </w:p>
-    <w:p>
-      <w:pPr>
-        <w:spacing w:after="0" w:line="276" w:lineRule="auto"/>
-        <w:rPr>
-          <w:rFonts w:ascii="Arial" w:eastAsia="Arial" w:hAnsi="Arial" w:cs="Arial"/>
-        </w:rPr>
-      </w:pPr>
-      <w:r>
-        <w:rPr>
-          <w:rFonts w:ascii="Arial" w:eastAsia="Arial" w:hAnsi="Arial" w:cs="Arial"/>
-        </w:rPr>
-        <w:t>Ops Assistant</w:t>
-      </w:r>
-      <w:r>
-        <w:rPr>
-          <w:rFonts w:ascii="Arial" w:eastAsia="Arial" w:hAnsi="Arial" w:cs="Arial"/>
-        </w:rPr>
-        <w:t xml:space="preserve"> Manager</w:t>
-      </w:r>
-      <w:r>
-        <w:rPr>
-          <w:rFonts w:ascii="Arial" w:eastAsia="Arial" w:hAnsi="Arial" w:cs="Arial"/>
-        </w:rPr>
-        <w:t xml:space="preserve"> - Ossama</w:t>
-      </w:r>
-    </w:p>
-    <w:p>
-      <w:pPr>
-        <w:spacing w:after="0" w:line="276" w:lineRule="auto"/>
-        <w:rPr>
-          <w:rFonts w:ascii="Arial" w:eastAsia="Arial" w:hAnsi="Arial" w:cs="Arial"/>
-        </w:rPr>
-      </w:pPr>
-      <w:r>
-        <w:rPr>
-          <w:rFonts w:ascii="Arial" w:eastAsia="Arial" w:hAnsi="Arial" w:cs="Arial"/>
-        </w:rPr>
-        <w:t xml:space="preserve">As the Ops Assistant, Ossama works directly with the Head Ops manager. The main responsibilities of the Ops assistant are to aid the Ops Manager with daily tasks, recommend improvements to the project, liaise with different departments, and monitor cash flow and </w:t>
-      </w:r>
-      <w:r>
-        <w:rPr>
-          <w:rFonts w:ascii="Arial" w:eastAsia="Arial" w:hAnsi="Arial" w:cs="Arial"/>
-        </w:rPr>
-        <w:lastRenderedPageBreak/>
-        <w:t>budgets. As a general manager of the project, excellent communication is expected in every facet of his job.</w:t>
-      </w:r>
-    </w:p>
-    <w:p>
-      <w:pPr>
-        <w:spacing w:after="0" w:line="276" w:lineRule="auto"/>
-        <w:rPr>
-          <w:rFonts w:ascii="Arial" w:eastAsia="Arial" w:hAnsi="Arial" w:cs="Arial"/>
-        </w:rPr>
-      </w:pPr>
-    </w:p>
-    <w:p>
-      <w:pPr>
-        <w:spacing w:after="0" w:line="276" w:lineRule="auto"/>
-        <w:rPr>
-          <w:rFonts w:ascii="Arial" w:eastAsia="Arial" w:hAnsi="Arial" w:cs="Arial"/>
-        </w:rPr>
-      </w:pPr>
-      <w:r>
-        <w:rPr>
-          <w:rFonts w:ascii="Arial" w:eastAsia="Arial" w:hAnsi="Arial" w:cs="Arial"/>
-        </w:rPr>
-        <w:t>Dev Ops Manager</w:t>
-      </w:r>
-      <w:r>
-        <w:rPr>
-          <w:rFonts w:ascii="Arial" w:eastAsia="Arial" w:hAnsi="Arial" w:cs="Arial"/>
-        </w:rPr>
-        <w:t xml:space="preserve"> </w:t>
-      </w:r>
-      <w:r>
-        <w:rPr>
-          <w:rFonts w:ascii="Arial" w:eastAsia="Arial" w:hAnsi="Arial" w:cs="Arial"/>
-        </w:rPr>
-        <w:t>- Tyson</w:t>
-      </w:r>
-    </w:p>
-    <w:p>
-      <w:pPr>
-        <w:spacing w:after="0" w:line="276" w:lineRule="auto"/>
-        <w:rPr>
-          <w:rFonts w:ascii="Arial" w:eastAsia="Arial" w:hAnsi="Arial" w:cs="Arial"/>
-        </w:rPr>
-      </w:pPr>
-      <w:r>
-        <w:rPr>
-          <w:rFonts w:ascii="Arial" w:eastAsia="Arial" w:hAnsi="Arial" w:cs="Arial"/>
-        </w:rPr>
-        <w:t xml:space="preserve">As the Dev Ops Manager, Tyson </w:t>
-      </w:r>
-      <w:r>
-        <w:rPr>
-          <w:rFonts w:ascii="Arial" w:eastAsia="Arial" w:hAnsi="Arial" w:cs="Arial"/>
-        </w:rPr>
-        <w:t xml:space="preserve">oversees </w:t>
-      </w:r>
-      <w:r>
-        <w:rPr>
-          <w:rFonts w:ascii="Arial" w:eastAsia="Arial" w:hAnsi="Arial" w:cs="Arial"/>
-        </w:rPr>
-        <w:t xml:space="preserve">Software Development within the project. This crucial position requires Tyson to communicate with the development team, defining specific roles, and monitoring productivity. As a manager, Tyson will work closely with the Head Ops Manager to examine and adjust operational logistics where necessary. </w:t>
-      </w:r>
-    </w:p>
-    <w:p>
-      <w:pPr>
-        <w:spacing w:after="0" w:line="276" w:lineRule="auto"/>
-        <w:rPr>
-          <w:rFonts w:ascii="Arial" w:eastAsia="Arial" w:hAnsi="Arial" w:cs="Arial"/>
-        </w:rPr>
-      </w:pPr>
-    </w:p>
-    <w:p>
-      <w:pPr>
-        <w:spacing w:after="0" w:line="276" w:lineRule="auto"/>
-        <w:rPr>
-          <w:rFonts w:ascii="Arial" w:eastAsia="Arial" w:hAnsi="Arial" w:cs="Arial"/>
-        </w:rPr>
-      </w:pPr>
-      <w:r>
-        <w:rPr>
-          <w:rFonts w:ascii="Arial" w:eastAsia="Arial" w:hAnsi="Arial" w:cs="Arial"/>
-        </w:rPr>
-        <w:t>Technology and Hardware Research Analyst - Torin</w:t>
-      </w:r>
-    </w:p>
-    <w:p>
-      <w:pPr>
-        <w:spacing w:after="0" w:line="276" w:lineRule="auto"/>
-        <w:rPr>
-          <w:rFonts w:ascii="Arial" w:eastAsia="Arial" w:hAnsi="Arial" w:cs="Arial"/>
-        </w:rPr>
-      </w:pPr>
-      <w:r>
-        <w:rPr>
-          <w:rFonts w:ascii="Arial" w:eastAsia="Arial" w:hAnsi="Arial" w:cs="Arial"/>
-        </w:rPr>
-        <w:t xml:space="preserve">As a Research Analyst, Torin is required to explore technology and hardware options and consider which elements will be most useful for the project. He is expected to research, analyse, interpret, and present findings to the Ops manager. It is imperative for the research analyst to communicate relevant information to the Dev Ops manager, coordinating software and hardware requirements of the project. </w:t>
-      </w:r>
-    </w:p>
-    <w:p>
-      <w:pPr>
-        <w:spacing w:after="0" w:line="276" w:lineRule="auto"/>
-        <w:rPr>
-          <w:rFonts w:ascii="Arial" w:eastAsia="Arial" w:hAnsi="Arial" w:cs="Arial"/>
-        </w:rPr>
-      </w:pPr>
-    </w:p>
-    <w:p>
-      <w:pPr>
-        <w:spacing w:after="0" w:line="276" w:lineRule="auto"/>
-        <w:rPr>
-          <w:rFonts w:ascii="Arial" w:eastAsia="Arial" w:hAnsi="Arial" w:cs="Arial"/>
-        </w:rPr>
-      </w:pPr>
-      <w:r>
-        <w:rPr>
-          <w:rFonts w:ascii="Arial" w:eastAsia="Arial" w:hAnsi="Arial" w:cs="Arial"/>
-        </w:rPr>
-        <w:t xml:space="preserve">Market and Technical </w:t>
-      </w:r>
-      <w:r>
-        <w:rPr>
-          <w:rFonts w:ascii="Arial" w:eastAsia="Arial" w:hAnsi="Arial" w:cs="Arial"/>
-        </w:rPr>
-        <w:t>Research</w:t>
-      </w:r>
-      <w:r>
-        <w:rPr>
-          <w:rFonts w:ascii="Arial" w:eastAsia="Arial" w:hAnsi="Arial" w:cs="Arial"/>
-        </w:rPr>
-        <w:t xml:space="preserve">er </w:t>
-      </w:r>
-      <w:r>
-        <w:rPr>
-          <w:rFonts w:ascii="Arial" w:eastAsia="Arial" w:hAnsi="Arial" w:cs="Arial"/>
-        </w:rPr>
-        <w:t>- Marcus</w:t>
-      </w:r>
-    </w:p>
-    <w:p>
-      <w:pPr>
-        <w:spacing w:after="0" w:line="276" w:lineRule="auto"/>
-        <w:rPr>
-          <w:rFonts w:ascii="Arial" w:eastAsia="Arial" w:hAnsi="Arial" w:cs="Arial"/>
-        </w:rPr>
-      </w:pPr>
-      <w:r>
-        <w:rPr>
-          <w:rFonts w:ascii="Arial" w:eastAsia="Arial" w:hAnsi="Arial" w:cs="Arial"/>
-        </w:rPr>
-        <w:t>As a Research Assistant, Marcus works closely with Torin to explore technological routes for which the project will take. His position will aid the team in acquiring knowledge of relevant technology and competitors within the scope of the project. Marcus will be required to prepare and present research reports to the Dev Ops manager and Ops Manager.</w:t>
-      </w:r>
-    </w:p>
-    <w:p>
-      <w:pPr>
-        <w:spacing w:after="0" w:line="276" w:lineRule="auto"/>
-        <w:rPr>
-          <w:rFonts w:ascii="Arial" w:eastAsia="Arial" w:hAnsi="Arial" w:cs="Arial"/>
-        </w:rPr>
-      </w:pPr>
-    </w:p>
-    <w:p>
-      <w:pPr>
-        <w:spacing w:after="0" w:line="276" w:lineRule="auto"/>
-        <w:rPr>
-          <w:rFonts w:ascii="Arial" w:eastAsia="Arial" w:hAnsi="Arial" w:cs="Arial"/>
-        </w:rPr>
-      </w:pPr>
-      <w:r>
-        <w:rPr>
-          <w:rFonts w:ascii="Arial" w:eastAsia="Arial" w:hAnsi="Arial" w:cs="Arial"/>
-        </w:rPr>
-        <w:t xml:space="preserve">Compliance Testing </w:t>
-      </w:r>
-      <w:r>
-        <w:rPr>
-          <w:rFonts w:ascii="Arial" w:eastAsia="Arial" w:hAnsi="Arial" w:cs="Arial"/>
-        </w:rPr>
-        <w:t xml:space="preserve">and Risk </w:t>
-      </w:r>
-      <w:r>
-        <w:rPr>
-          <w:rFonts w:ascii="Arial" w:eastAsia="Arial" w:hAnsi="Arial" w:cs="Arial"/>
-        </w:rPr>
-        <w:t>Analyst</w:t>
-      </w:r>
-      <w:r>
-        <w:rPr>
-          <w:rFonts w:ascii="Arial" w:eastAsia="Arial" w:hAnsi="Arial" w:cs="Arial"/>
-        </w:rPr>
-        <w:t xml:space="preserve"> </w:t>
-      </w:r>
-      <w:r>
-        <w:rPr>
-          <w:rFonts w:ascii="Arial" w:eastAsia="Arial" w:hAnsi="Arial" w:cs="Arial"/>
-        </w:rPr>
-        <w:t>- Joe</w:t>
-      </w:r>
-    </w:p>
-    <w:p>
-      <w:pPr>
-        <w:spacing w:after="0" w:line="276" w:lineRule="auto"/>
-        <w:rPr>
-          <w:rFonts w:ascii="Arial" w:eastAsia="Arial" w:hAnsi="Arial" w:cs="Arial"/>
-        </w:rPr>
-      </w:pPr>
-      <w:r>
-        <w:rPr>
-          <w:rFonts w:ascii="Arial" w:eastAsia="Arial" w:hAnsi="Arial" w:cs="Arial"/>
-        </w:rPr>
-        <w:t>The Compliance Analyst will be required to evaluate risks with the products developed from the project through thorough and controlled testing. Joe will be required to develop and coordinate testing parameters, interpret data, and present the findings to the Ops Manager. Joe is expected to make suggestions based on risk analysis and test data.</w:t>
-      </w:r>
-    </w:p>
-    <w:p/>
-    <w:p>
-      <w:pPr>
-        <w:rPr>
-          <w:color w:val="481347"/>
-          <w:sz w:val="24"/>
-          <w:szCs w:val="24"/>
-          <w:highlight w:val="magenta"/>
-        </w:rPr>
-      </w:pPr>
-      <w:r>
-        <w:rPr>
-          <w:highlight w:val="magenta"/>
-        </w:rPr>
-        <w:br w:type="page"/>
-      </w:r>
-    </w:p>
-    <w:p>
-      <w:pPr>
-        <w:pStyle w:val="Heading3"/>
-        <w:rPr>
-          <w:u w:val="single"/>
-        </w:rPr>
-      </w:pPr>
-      <w:r>
-        <w:rPr>
-          <w:highlight w:val="magenta"/>
-        </w:rPr>
-        <w:lastRenderedPageBreak/>
-        <w:t>Scope and Limits</w:t>
+        <w:t xml:space="preserve"> – a bit weird trying to differentiate between what goes here vs the ‘Scope’ section</w:t>
       </w:r>
       <w:r>
         <w:rPr>
@@ -3367,7 +2733,702 @@
           <w:color w:val="FF0000"/>
           <w:u w:val="single"/>
         </w:rPr>
-        <w:t>(Currently I’ve just bullet pointed this for everyone’s reference.</w:t>
+        <w:t>)</w:t>
+      </w:r>
+    </w:p>
+    <w:p>
+      <w:pPr>
+        <w:rPr>
+          <w:highlight w:val="magenta"/>
+        </w:rPr>
+      </w:pPr>
+      <w:r>
+        <w:rPr>
+          <w:highlight w:val="magenta"/>
+        </w:rPr>
+        <w:t xml:space="preserve">The ultimate </w:t>
+      </w:r>
+      <w:r>
+        <w:rPr>
+          <w:highlight w:val="magenta"/>
+        </w:rPr>
+        <w:t xml:space="preserve">objective </w:t>
+      </w:r>
+      <w:r>
+        <w:rPr>
+          <w:highlight w:val="magenta"/>
+        </w:rPr>
+        <w:t>of this project will be to develop a</w:t>
+      </w:r>
+      <w:r>
+        <w:rPr>
+          <w:highlight w:val="magenta"/>
+        </w:rPr>
+        <w:t xml:space="preserve"> partially </w:t>
+      </w:r>
+      <w:r>
+        <w:rPr>
+          <w:highlight w:val="magenta"/>
+        </w:rPr>
+        <w:t>autonomous</w:t>
+      </w:r>
+      <w:r>
+        <w:rPr>
+          <w:highlight w:val="magenta"/>
+        </w:rPr>
+        <w:t>,</w:t>
+      </w:r>
+      <w:r>
+        <w:rPr>
+          <w:highlight w:val="magenta"/>
+        </w:rPr>
+        <w:t xml:space="preserve"> </w:t>
+      </w:r>
+      <w:r>
+        <w:rPr>
+          <w:highlight w:val="magenta"/>
+        </w:rPr>
+        <w:t xml:space="preserve">modular </w:t>
+      </w:r>
+      <w:r>
+        <w:rPr>
+          <w:highlight w:val="magenta"/>
+        </w:rPr>
+        <w:t xml:space="preserve">climate control system for </w:t>
+      </w:r>
+      <w:r>
+        <w:rPr>
+          <w:highlight w:val="magenta"/>
+        </w:rPr>
+        <w:t>household aquariums.</w:t>
+      </w:r>
+      <w:r>
+        <w:rPr>
+          <w:highlight w:val="magenta"/>
+        </w:rPr>
+        <w:t xml:space="preserve"> </w:t>
+      </w:r>
+      <w:r>
+        <w:rPr>
+          <w:highlight w:val="magenta"/>
+        </w:rPr>
+        <w:t xml:space="preserve">The key features are </w:t>
+      </w:r>
+      <w:r>
+        <w:rPr>
+          <w:highlight w:val="magenta"/>
+        </w:rPr>
+        <w:t xml:space="preserve">a central </w:t>
+      </w:r>
+      <w:r>
+        <w:rPr>
+          <w:highlight w:val="magenta"/>
+        </w:rPr>
+        <w:t xml:space="preserve">control hub </w:t>
+      </w:r>
+      <w:r>
+        <w:rPr>
+          <w:highlight w:val="magenta"/>
+        </w:rPr>
+        <w:t xml:space="preserve">computer </w:t>
+      </w:r>
+      <w:r>
+        <w:rPr>
+          <w:highlight w:val="magenta"/>
+        </w:rPr>
+        <w:t xml:space="preserve">with </w:t>
+      </w:r>
+      <w:r>
+        <w:rPr>
+          <w:highlight w:val="magenta"/>
+        </w:rPr>
+        <w:t xml:space="preserve">a </w:t>
+      </w:r>
+      <w:r>
+        <w:rPr>
+          <w:highlight w:val="magenta"/>
+        </w:rPr>
+        <w:t xml:space="preserve">user interface </w:t>
+      </w:r>
+      <w:r>
+        <w:rPr>
+          <w:highlight w:val="magenta"/>
+        </w:rPr>
+        <w:t xml:space="preserve">and </w:t>
+      </w:r>
+      <w:r>
+        <w:rPr>
+          <w:highlight w:val="magenta"/>
+        </w:rPr>
+        <w:t xml:space="preserve">a </w:t>
+      </w:r>
+      <w:r>
+        <w:rPr>
+          <w:highlight w:val="magenta"/>
+        </w:rPr>
+        <w:t xml:space="preserve">set list of basic instruments that will be developed as a package </w:t>
+      </w:r>
+      <w:r>
+        <w:rPr>
+          <w:highlight w:val="magenta"/>
+        </w:rPr>
+        <w:t xml:space="preserve">for </w:t>
+      </w:r>
+      <w:r>
+        <w:rPr>
+          <w:highlight w:val="magenta"/>
+        </w:rPr>
+        <w:t xml:space="preserve">a single </w:t>
+      </w:r>
+      <w:r>
+        <w:rPr>
+          <w:highlight w:val="magenta"/>
+        </w:rPr>
+        <w:t xml:space="preserve">specific </w:t>
+      </w:r>
+      <w:r>
+        <w:rPr>
+          <w:highlight w:val="magenta"/>
+        </w:rPr>
+        <w:t>use case.</w:t>
+      </w:r>
+    </w:p>
+    <w:p>
+      <w:pPr>
+        <w:rPr>
+          <w:highlight w:val="magenta"/>
+        </w:rPr>
+      </w:pPr>
+      <w:r>
+        <w:rPr>
+          <w:highlight w:val="magenta"/>
+        </w:rPr>
+        <w:t>Mandatory goal 1</w:t>
+      </w:r>
+    </w:p>
+    <w:p>
+      <w:pPr>
+        <w:rPr>
+          <w:highlight w:val="magenta"/>
+        </w:rPr>
+      </w:pPr>
+      <w:r>
+        <w:rPr>
+          <w:highlight w:val="magenta"/>
+        </w:rPr>
+        <w:t>Mandatory goal 2</w:t>
+      </w:r>
+    </w:p>
+    <w:p>
+      <w:pPr>
+        <w:rPr>
+          <w:highlight w:val="magenta"/>
+        </w:rPr>
+      </w:pPr>
+      <w:r>
+        <w:rPr>
+          <w:highlight w:val="magenta"/>
+        </w:rPr>
+        <w:t>Mandatory goal 3</w:t>
+      </w:r>
+    </w:p>
+    <w:p>
+      <w:pPr>
+        <w:rPr>
+          <w:highlight w:val="magenta"/>
+        </w:rPr>
+      </w:pPr>
+      <w:r>
+        <w:rPr>
+          <w:highlight w:val="magenta"/>
+        </w:rPr>
+        <w:t>While certain deliverables are compulsory for this project to function at all, due to the modular design there are many secondary features which can be set aside if their development interferes with delivery of the compulsory</w:t>
+      </w:r>
+      <w:r>
+        <w:rPr>
+          <w:highlight w:val="magenta"/>
+        </w:rPr>
+        <w:t xml:space="preserve"> features</w:t>
+      </w:r>
+      <w:r>
+        <w:rPr>
+          <w:highlight w:val="magenta"/>
+        </w:rPr>
+        <w:t>.</w:t>
+      </w:r>
+    </w:p>
+    <w:p>
+      <w:pPr>
+        <w:rPr>
+          <w:highlight w:val="magenta"/>
+        </w:rPr>
+      </w:pPr>
+      <w:r>
+        <w:rPr>
+          <w:highlight w:val="magenta"/>
+        </w:rPr>
+        <w:t>Optional goal 1</w:t>
+      </w:r>
+    </w:p>
+    <w:p>
+      <w:pPr>
+        <w:rPr>
+          <w:highlight w:val="magenta"/>
+        </w:rPr>
+      </w:pPr>
+      <w:r>
+        <w:rPr>
+          <w:highlight w:val="magenta"/>
+        </w:rPr>
+        <w:t>Optional goal 2</w:t>
+      </w:r>
+    </w:p>
+    <w:p>
+      <w:pPr>
+        <w:rPr>
+          <w:highlight w:val="magenta"/>
+        </w:rPr>
+      </w:pPr>
+      <w:r>
+        <w:rPr>
+          <w:highlight w:val="magenta"/>
+        </w:rPr>
+        <w:t>Optional goal 3</w:t>
+      </w:r>
+    </w:p>
+    <w:p>
+      <w:pPr>
+        <w:pStyle w:val="Heading3"/>
+        <w:rPr>
+          <w:highlight w:val="magenta"/>
+        </w:rPr>
+      </w:pPr>
+      <w:r>
+        <w:rPr>
+          <w:highlight w:val="magenta"/>
+        </w:rPr>
+        <w:t>Plans and Progress</w:t>
+      </w:r>
+    </w:p>
+    <w:p>
+      <w:r>
+        <w:rPr>
+          <w:highlight w:val="magenta"/>
+        </w:rPr>
+        <w:t xml:space="preserve">To be filled out closer to the </w:t>
+      </w:r>
+      <w:r>
+        <w:rPr>
+          <w:highlight w:val="magenta"/>
+        </w:rPr>
+        <w:t>submission date</w:t>
+      </w:r>
+      <w:r>
+        <w:rPr>
+          <w:highlight w:val="magenta"/>
+        </w:rPr>
+        <w:t xml:space="preserve"> as this section requires a retrospective</w:t>
+      </w:r>
+      <w:r>
+        <w:rPr>
+          <w:highlight w:val="magenta"/>
+        </w:rPr>
+        <w:t xml:space="preserve"> review. ‘Plans’ component will just be </w:t>
+      </w:r>
+      <w:r>
+        <w:rPr>
+          <w:highlight w:val="magenta"/>
+        </w:rPr>
+        <w:t xml:space="preserve">a lead </w:t>
+      </w:r>
+      <w:proofErr w:type="gramStart"/>
+      <w:r>
+        <w:rPr>
+          <w:highlight w:val="magenta"/>
+        </w:rPr>
+        <w:t>in to</w:t>
+      </w:r>
+      <w:proofErr w:type="gramEnd"/>
+      <w:r>
+        <w:rPr>
+          <w:highlight w:val="magenta"/>
+        </w:rPr>
+        <w:t xml:space="preserve"> the below sections.</w:t>
+      </w:r>
+    </w:p>
+    <w:p>
+      <w:pPr>
+        <w:pStyle w:val="Heading3"/>
+        <w:rPr>
+          <w:highlight w:val="darkCyan"/>
+        </w:rPr>
+      </w:pPr>
+      <w:r>
+        <w:rPr>
+          <w:highlight w:val="darkCyan"/>
+        </w:rPr>
+        <w:t>Roles</w:t>
+      </w:r>
+    </w:p>
+    <w:p>
+      <w:pPr>
+        <w:spacing w:after="0" w:line="276" w:lineRule="auto"/>
+        <w:rPr>
+          <w:rFonts w:ascii="Arial" w:eastAsia="Arial" w:hAnsi="Arial" w:cs="Arial"/>
+        </w:rPr>
+      </w:pPr>
+      <w:r>
+        <w:rPr>
+          <w:rFonts w:ascii="Arial" w:eastAsia="Arial" w:hAnsi="Arial" w:cs="Arial"/>
+        </w:rPr>
+        <w:t>Head Ops Manager - Murray</w:t>
+      </w:r>
+    </w:p>
+    <w:p>
+      <w:pPr>
+        <w:spacing w:after="0" w:line="276" w:lineRule="auto"/>
+        <w:rPr>
+          <w:rFonts w:ascii="Arial" w:eastAsia="Arial" w:hAnsi="Arial" w:cs="Arial"/>
+          <w:color w:val="202124"/>
+          <w:highlight w:val="white"/>
+        </w:rPr>
+      </w:pPr>
+      <w:r>
+        <w:rPr>
+          <w:rFonts w:ascii="Arial" w:eastAsia="Arial" w:hAnsi="Arial" w:cs="Arial"/>
+        </w:rPr>
+        <w:t xml:space="preserve">As the head of operations, Murray manages the overall goal of the project. The role requires him to </w:t>
+      </w:r>
+      <w:r>
+        <w:rPr>
+          <w:rFonts w:ascii="Arial" w:eastAsia="Arial" w:hAnsi="Arial" w:cs="Arial"/>
+          <w:color w:val="202124"/>
+          <w:highlight w:val="white"/>
+        </w:rPr>
+        <w:t>manage and define roles related to labour, productivity, quality control, and safety measures. Along with analysing team operations, he is required to prepare and evaluate annual budgets, initiating corrective actions where necessary. While overseeing the overall vision of the project, the Ops manager must also have a deep understanding of the technical aspects and be able to communicate with the Development team on this level. Every project requires a leader to define and keep the team focussed, this encapsulates the Head Ops Manager position.</w:t>
+      </w:r>
+    </w:p>
+    <w:p>
+      <w:pPr>
+        <w:spacing w:after="0" w:line="276" w:lineRule="auto"/>
+        <w:rPr>
+          <w:rFonts w:ascii="Arial" w:eastAsia="Arial" w:hAnsi="Arial" w:cs="Arial"/>
+        </w:rPr>
+      </w:pPr>
+    </w:p>
+    <w:p>
+      <w:pPr>
+        <w:spacing w:after="0" w:line="276" w:lineRule="auto"/>
+        <w:rPr>
+          <w:rFonts w:ascii="Arial" w:eastAsia="Arial" w:hAnsi="Arial" w:cs="Arial"/>
+        </w:rPr>
+      </w:pPr>
+      <w:r>
+        <w:rPr>
+          <w:rFonts w:ascii="Arial" w:eastAsia="Arial" w:hAnsi="Arial" w:cs="Arial"/>
+        </w:rPr>
+        <w:t>Ops Assistant</w:t>
+      </w:r>
+      <w:r>
+        <w:rPr>
+          <w:rFonts w:ascii="Arial" w:eastAsia="Arial" w:hAnsi="Arial" w:cs="Arial"/>
+        </w:rPr>
+        <w:t xml:space="preserve"> Manager</w:t>
+      </w:r>
+      <w:r>
+        <w:rPr>
+          <w:rFonts w:ascii="Arial" w:eastAsia="Arial" w:hAnsi="Arial" w:cs="Arial"/>
+        </w:rPr>
+        <w:t xml:space="preserve"> - Ossama</w:t>
+      </w:r>
+    </w:p>
+    <w:p>
+      <w:pPr>
+        <w:spacing w:after="0" w:line="276" w:lineRule="auto"/>
+        <w:rPr>
+          <w:rFonts w:ascii="Arial" w:eastAsia="Arial" w:hAnsi="Arial" w:cs="Arial"/>
+        </w:rPr>
+      </w:pPr>
+      <w:r>
+        <w:rPr>
+          <w:rFonts w:ascii="Arial" w:eastAsia="Arial" w:hAnsi="Arial" w:cs="Arial"/>
+        </w:rPr>
+        <w:t xml:space="preserve">As the Ops Assistant, Ossama works directly with the Head Ops manager. The main responsibilities of the Ops assistant are to aid the Ops Manager with daily tasks, recommend improvements to the project, liaise with different departments, and monitor cash flow and </w:t>
+      </w:r>
+      <w:r>
+        <w:rPr>
+          <w:rFonts w:ascii="Arial" w:eastAsia="Arial" w:hAnsi="Arial" w:cs="Arial"/>
+        </w:rPr>
+        <w:lastRenderedPageBreak/>
+        <w:t>budgets. As a general manager of the project, excellent communication is expected in every facet of his job.</w:t>
+      </w:r>
+    </w:p>
+    <w:p>
+      <w:pPr>
+        <w:spacing w:after="0" w:line="276" w:lineRule="auto"/>
+        <w:rPr>
+          <w:rFonts w:ascii="Arial" w:eastAsia="Arial" w:hAnsi="Arial" w:cs="Arial"/>
+        </w:rPr>
+      </w:pPr>
+    </w:p>
+    <w:p>
+      <w:pPr>
+        <w:spacing w:after="0" w:line="276" w:lineRule="auto"/>
+        <w:rPr>
+          <w:rFonts w:ascii="Arial" w:eastAsia="Arial" w:hAnsi="Arial" w:cs="Arial"/>
+        </w:rPr>
+      </w:pPr>
+      <w:r>
+        <w:rPr>
+          <w:rFonts w:ascii="Arial" w:eastAsia="Arial" w:hAnsi="Arial" w:cs="Arial"/>
+        </w:rPr>
+        <w:t>Dev Ops Manager</w:t>
+      </w:r>
+      <w:r>
+        <w:rPr>
+          <w:rFonts w:ascii="Arial" w:eastAsia="Arial" w:hAnsi="Arial" w:cs="Arial"/>
+        </w:rPr>
+        <w:t xml:space="preserve"> </w:t>
+      </w:r>
+      <w:r>
+        <w:rPr>
+          <w:rFonts w:ascii="Arial" w:eastAsia="Arial" w:hAnsi="Arial" w:cs="Arial"/>
+        </w:rPr>
+        <w:t>- Tyson</w:t>
+      </w:r>
+    </w:p>
+    <w:p>
+      <w:pPr>
+        <w:spacing w:after="0" w:line="276" w:lineRule="auto"/>
+        <w:rPr>
+          <w:rFonts w:ascii="Arial" w:eastAsia="Arial" w:hAnsi="Arial" w:cs="Arial"/>
+        </w:rPr>
+      </w:pPr>
+      <w:r>
+        <w:rPr>
+          <w:rFonts w:ascii="Arial" w:eastAsia="Arial" w:hAnsi="Arial" w:cs="Arial"/>
+        </w:rPr>
+        <w:t xml:space="preserve">As the Dev Ops Manager, Tyson </w:t>
+      </w:r>
+      <w:r>
+        <w:rPr>
+          <w:rFonts w:ascii="Arial" w:eastAsia="Arial" w:hAnsi="Arial" w:cs="Arial"/>
+        </w:rPr>
+        <w:t xml:space="preserve">oversees </w:t>
+      </w:r>
+      <w:r>
+        <w:rPr>
+          <w:rFonts w:ascii="Arial" w:eastAsia="Arial" w:hAnsi="Arial" w:cs="Arial"/>
+        </w:rPr>
+        <w:t xml:space="preserve">Software Development within the project. This crucial position requires Tyson to communicate with the development team, defining specific roles, and monitoring productivity. As a manager, Tyson will work closely with the Head Ops Manager to examine and adjust operational logistics where necessary. </w:t>
+      </w:r>
+    </w:p>
+    <w:p>
+      <w:pPr>
+        <w:spacing w:after="0" w:line="276" w:lineRule="auto"/>
+        <w:rPr>
+          <w:rFonts w:ascii="Arial" w:eastAsia="Arial" w:hAnsi="Arial" w:cs="Arial"/>
+        </w:rPr>
+      </w:pPr>
+    </w:p>
+    <w:p>
+      <w:pPr>
+        <w:spacing w:after="0" w:line="276" w:lineRule="auto"/>
+        <w:rPr>
+          <w:rFonts w:ascii="Arial" w:eastAsia="Arial" w:hAnsi="Arial" w:cs="Arial"/>
+        </w:rPr>
+      </w:pPr>
+      <w:r>
+        <w:rPr>
+          <w:rFonts w:ascii="Arial" w:eastAsia="Arial" w:hAnsi="Arial" w:cs="Arial"/>
+        </w:rPr>
+        <w:t>Technology and Hardware Research Analyst - Torin</w:t>
+      </w:r>
+    </w:p>
+    <w:p>
+      <w:pPr>
+        <w:spacing w:after="0" w:line="276" w:lineRule="auto"/>
+        <w:rPr>
+          <w:rFonts w:ascii="Arial" w:eastAsia="Arial" w:hAnsi="Arial" w:cs="Arial"/>
+        </w:rPr>
+      </w:pPr>
+      <w:r>
+        <w:rPr>
+          <w:rFonts w:ascii="Arial" w:eastAsia="Arial" w:hAnsi="Arial" w:cs="Arial"/>
+        </w:rPr>
+        <w:t xml:space="preserve">As a Research Analyst, Torin is required to explore technology and hardware options and consider which elements will be most useful for the project. He is expected to research, analyse, interpret, and present findings to the Ops manager. It is imperative for the research analyst to communicate relevant information to the Dev Ops manager, coordinating software and hardware requirements of the project. </w:t>
+      </w:r>
+    </w:p>
+    <w:p>
+      <w:pPr>
+        <w:spacing w:after="0" w:line="276" w:lineRule="auto"/>
+        <w:rPr>
+          <w:rFonts w:ascii="Arial" w:eastAsia="Arial" w:hAnsi="Arial" w:cs="Arial"/>
+        </w:rPr>
+      </w:pPr>
+    </w:p>
+    <w:p>
+      <w:pPr>
+        <w:spacing w:after="0" w:line="276" w:lineRule="auto"/>
+        <w:rPr>
+          <w:rFonts w:ascii="Arial" w:eastAsia="Arial" w:hAnsi="Arial" w:cs="Arial"/>
+        </w:rPr>
+      </w:pPr>
+      <w:r>
+        <w:rPr>
+          <w:rFonts w:ascii="Arial" w:eastAsia="Arial" w:hAnsi="Arial" w:cs="Arial"/>
+        </w:rPr>
+        <w:t xml:space="preserve">Market and Technical </w:t>
+      </w:r>
+      <w:r>
+        <w:rPr>
+          <w:rFonts w:ascii="Arial" w:eastAsia="Arial" w:hAnsi="Arial" w:cs="Arial"/>
+        </w:rPr>
+        <w:t>Research</w:t>
+      </w:r>
+      <w:r>
+        <w:rPr>
+          <w:rFonts w:ascii="Arial" w:eastAsia="Arial" w:hAnsi="Arial" w:cs="Arial"/>
+        </w:rPr>
+        <w:t xml:space="preserve">er </w:t>
+      </w:r>
+      <w:r>
+        <w:rPr>
+          <w:rFonts w:ascii="Arial" w:eastAsia="Arial" w:hAnsi="Arial" w:cs="Arial"/>
+        </w:rPr>
+        <w:t>- Marcus</w:t>
+      </w:r>
+    </w:p>
+    <w:p>
+      <w:pPr>
+        <w:spacing w:after="0" w:line="276" w:lineRule="auto"/>
+        <w:rPr>
+          <w:rFonts w:ascii="Arial" w:eastAsia="Arial" w:hAnsi="Arial" w:cs="Arial"/>
+        </w:rPr>
+      </w:pPr>
+      <w:r>
+        <w:rPr>
+          <w:rFonts w:ascii="Arial" w:eastAsia="Arial" w:hAnsi="Arial" w:cs="Arial"/>
+        </w:rPr>
+        <w:t>As a Research Assistant, Marcus works closely with Torin to explore technological routes for which the project will take. His position will aid the team in acquiring knowledge of relevant technology and competitors within the scope of the project. Marcus will be required to prepare and present research reports to the Dev Ops manager and Ops Manager.</w:t>
+      </w:r>
+    </w:p>
+    <w:p>
+      <w:pPr>
+        <w:spacing w:after="0" w:line="276" w:lineRule="auto"/>
+        <w:rPr>
+          <w:rFonts w:ascii="Arial" w:eastAsia="Arial" w:hAnsi="Arial" w:cs="Arial"/>
+        </w:rPr>
+      </w:pPr>
+    </w:p>
+    <w:p>
+      <w:pPr>
+        <w:spacing w:after="0" w:line="276" w:lineRule="auto"/>
+        <w:rPr>
+          <w:rFonts w:ascii="Arial" w:eastAsia="Arial" w:hAnsi="Arial" w:cs="Arial"/>
+        </w:rPr>
+      </w:pPr>
+      <w:r>
+        <w:rPr>
+          <w:rFonts w:ascii="Arial" w:eastAsia="Arial" w:hAnsi="Arial" w:cs="Arial"/>
+        </w:rPr>
+        <w:t xml:space="preserve">Compliance Testing </w:t>
+      </w:r>
+      <w:r>
+        <w:rPr>
+          <w:rFonts w:ascii="Arial" w:eastAsia="Arial" w:hAnsi="Arial" w:cs="Arial"/>
+        </w:rPr>
+        <w:t xml:space="preserve">and Risk </w:t>
+      </w:r>
+      <w:r>
+        <w:rPr>
+          <w:rFonts w:ascii="Arial" w:eastAsia="Arial" w:hAnsi="Arial" w:cs="Arial"/>
+        </w:rPr>
+        <w:t>Analyst</w:t>
+      </w:r>
+      <w:r>
+        <w:rPr>
+          <w:rFonts w:ascii="Arial" w:eastAsia="Arial" w:hAnsi="Arial" w:cs="Arial"/>
+        </w:rPr>
+        <w:t xml:space="preserve"> </w:t>
+      </w:r>
+      <w:r>
+        <w:rPr>
+          <w:rFonts w:ascii="Arial" w:eastAsia="Arial" w:hAnsi="Arial" w:cs="Arial"/>
+        </w:rPr>
+        <w:t>- Joe</w:t>
+      </w:r>
+    </w:p>
+    <w:p>
+      <w:pPr>
+        <w:spacing w:after="0" w:line="276" w:lineRule="auto"/>
+        <w:rPr>
+          <w:rFonts w:ascii="Arial" w:eastAsia="Arial" w:hAnsi="Arial" w:cs="Arial"/>
+        </w:rPr>
+      </w:pPr>
+      <w:r>
+        <w:rPr>
+          <w:rFonts w:ascii="Arial" w:eastAsia="Arial" w:hAnsi="Arial" w:cs="Arial"/>
+        </w:rPr>
+        <w:t>The Compliance Analyst will be required to evaluate risks with the products developed from the project through thorough and controlled testing. Joe will be required to develop and coordinate testing parameters, interpret data, and present the findings to the Ops Manager. Joe is expected to make suggestions based on risk analysis and test data.</w:t>
+      </w:r>
+    </w:p>
+    <w:p/>
+    <w:p>
+      <w:pPr>
+        <w:rPr>
+          <w:color w:val="481347"/>
+          <w:sz w:val="24"/>
+          <w:szCs w:val="24"/>
+          <w:highlight w:val="magenta"/>
+        </w:rPr>
+      </w:pPr>
+      <w:r>
+        <w:rPr>
+          <w:highlight w:val="magenta"/>
+        </w:rPr>
+        <w:br w:type="page"/>
+      </w:r>
+    </w:p>
+    <w:p>
+      <w:pPr>
+        <w:pStyle w:val="Heading3"/>
+        <w:rPr>
+          <w:u w:val="single"/>
+        </w:rPr>
+      </w:pPr>
+      <w:r>
+        <w:rPr>
+          <w:highlight w:val="magenta"/>
+        </w:rPr>
+        <w:lastRenderedPageBreak/>
+        <w:t xml:space="preserve">Scope and </w:t>
+      </w:r>
+      <w:proofErr w:type="gramStart"/>
+      <w:r>
+        <w:rPr>
+          <w:highlight w:val="magenta"/>
+        </w:rPr>
+        <w:t>Limits</w:t>
+      </w:r>
+      <w:r>
+        <w:rPr>
+          <w:b/>
+          <w:bCs/>
+          <w:color w:val="FF0000"/>
+          <w:u w:val="single"/>
+        </w:rPr>
+        <w:t>(</w:t>
+      </w:r>
+      <w:proofErr w:type="gramEnd"/>
+      <w:r>
+        <w:rPr>
+          <w:b/>
+          <w:bCs/>
+          <w:color w:val="FF0000"/>
+          <w:u w:val="single"/>
+        </w:rPr>
+        <w:t>Currently I’ve just bullet pointed this for everyone’s reference.</w:t>
       </w:r>
       <w:r>
         <w:rPr>
@@ -4203,30 +4264,113 @@
       </w:r>
     </w:p>
     <w:p>
-      <w:r>
+      <w:pPr>
         <w:rPr>
           <w:highlight w:val="yellow"/>
         </w:rPr>
+      </w:pPr>
+      <w:r>
+        <w:rPr>
+          <w:highlight w:val="yellow"/>
+        </w:rPr>
+        <w:t>Sensors: Temperature</w:t>
+      </w:r>
+      <w:r>
+        <w:rPr>
+          <w:highlight w:val="yellow"/>
+        </w:rPr>
+        <w:t xml:space="preserve">; </w:t>
+      </w:r>
+      <w:r>
+        <w:rPr>
+          <w:highlight w:val="yellow"/>
+        </w:rPr>
+        <w:t>Lights</w:t>
+      </w:r>
+      <w:r>
+        <w:rPr>
+          <w:highlight w:val="yellow"/>
+        </w:rPr>
+        <w:t xml:space="preserve">; </w:t>
+      </w:r>
+      <w:r>
+        <w:rPr>
+          <w:highlight w:val="yellow"/>
+        </w:rPr>
+        <w:t>Ph</w:t>
+      </w:r>
+      <w:r>
+        <w:rPr>
+          <w:highlight w:val="yellow"/>
+        </w:rPr>
+        <w:br/>
+        <w:t xml:space="preserve">Testing for </w:t>
+      </w:r>
+      <w:r>
+        <w:rPr>
+          <w:highlight w:val="yellow"/>
+        </w:rPr>
+        <w:t>electrical leaks in the tank</w:t>
+      </w:r>
+      <w:r>
+        <w:rPr>
+          <w:highlight w:val="yellow"/>
+        </w:rPr>
+        <w:br/>
+        <w:t>Test using no fish first, then ‘expendable’ fish</w:t>
+      </w:r>
+    </w:p>
+    <w:p>
+      <w:pPr>
+        <w:pStyle w:val="Heading3"/>
+      </w:pPr>
+      <w:r>
+        <w:rPr>
+          <w:highlight w:val="darkCyan"/>
+        </w:rPr>
+        <w:t>Timeframe</w:t>
+      </w:r>
+    </w:p>
+    <w:p>
+      <w:r>
+        <w:rPr>
+          <w:highlight w:val="darkCyan"/>
+        </w:rPr>
         <w:t>Text here</w:t>
       </w:r>
     </w:p>
     <w:p>
       <w:pPr>
         <w:pStyle w:val="Heading3"/>
-      </w:pPr>
-      <w:r>
-        <w:rPr>
-          <w:highlight w:val="darkCyan"/>
-        </w:rPr>
-        <w:t>Timeframe</w:t>
-      </w:r>
-    </w:p>
-    <w:p>
-      <w:r>
-        <w:rPr>
-          <w:highlight w:val="darkCyan"/>
-        </w:rPr>
-        <w:t>Text here</w:t>
+        <w:rPr>
+          <w:highlight w:val="yellow"/>
+        </w:rPr>
+      </w:pPr>
+      <w:r>
+        <w:rPr>
+          <w:highlight w:val="yellow"/>
+        </w:rPr>
+        <w:t>Risks</w:t>
+      </w:r>
+    </w:p>
+    <w:p>
+      <w:pPr>
+        <w:rPr>
+          <w:highlight w:val="yellow"/>
+        </w:rPr>
+      </w:pPr>
+      <w:r>
+        <w:rPr>
+          <w:highlight w:val="yellow"/>
+        </w:rPr>
+        <w:t>Killing fish as a result of errors in sensors, programming or controls</w:t>
+      </w:r>
+      <w:r>
+        <w:rPr>
+          <w:highlight w:val="yellow"/>
+        </w:rPr>
+        <w:br/>
+        <w:t>Short circuit making the tank ‘live’ – all electrical components in the tank should be stepped down from 240V &amp; waterproof</w:t>
       </w:r>
     </w:p>
     <w:p>
@@ -4240,44 +4384,38 @@
         <w:rPr>
           <w:highlight w:val="yellow"/>
         </w:rPr>
-        <w:t>Risks</w:t>
-      </w:r>
-    </w:p>
-    <w:p>
-      <w:pPr>
-        <w:rPr>
-          <w:highlight w:val="yellow"/>
-        </w:rPr>
-      </w:pPr>
-      <w:r>
-        <w:rPr>
-          <w:highlight w:val="yellow"/>
-        </w:rPr>
-        <w:t>Text here</w:t>
-      </w:r>
-    </w:p>
-    <w:p>
-      <w:pPr>
-        <w:pStyle w:val="Heading3"/>
-        <w:rPr>
-          <w:highlight w:val="yellow"/>
-        </w:rPr>
-      </w:pPr>
-      <w:r>
-        <w:rPr>
-          <w:highlight w:val="yellow"/>
-        </w:rPr>
         <w:t>Group Processes and Communications</w:t>
       </w:r>
-    </w:p>
-    <w:p>
       <w:bookmarkStart w:id="9" w:name="_17dp8vu" w:colFirst="0" w:colLast="0"/>
       <w:bookmarkEnd w:id="9"/>
       <w:r>
         <w:rPr>
           <w:highlight w:val="yellow"/>
         </w:rPr>
-        <w:t>Text here</w:t>
+        <w:br/>
+        <w:t>Problems in communication early on</w:t>
+      </w:r>
+      <w:r>
+        <w:rPr>
+          <w:highlight w:val="yellow"/>
+        </w:rPr>
+        <w:br/>
+        <w:t>Problems in overwriting other people’s work</w:t>
+      </w:r>
+      <w:bookmarkStart w:id="10" w:name="_GoBack"/>
+      <w:bookmarkEnd w:id="10"/>
+      <w:r>
+        <w:rPr>
+          <w:highlight w:val="yellow"/>
+        </w:rPr>
+        <w:br/>
+        <w:t>Problems in missing aspects of the criteria</w:t>
+      </w:r>
+      <w:r>
+        <w:rPr>
+          <w:highlight w:val="yellow"/>
+        </w:rPr>
+        <w:t xml:space="preserve"> in Assignment 2</w:t>
       </w:r>
     </w:p>
     <w:p>
@@ -4317,8 +4455,8 @@
           <w:highlight w:val="cyan"/>
         </w:rPr>
       </w:pPr>
-      <w:bookmarkStart w:id="10" w:name="_3rdcrjn" w:colFirst="0" w:colLast="0"/>
-      <w:bookmarkEnd w:id="10"/>
+      <w:bookmarkStart w:id="11" w:name="_3rdcrjn" w:colFirst="0" w:colLast="0"/>
+      <w:bookmarkEnd w:id="11"/>
       <w:r>
         <w:rPr>
           <w:highlight w:val="cyan"/>
@@ -4383,8 +4521,8 @@
       <w:pPr>
         <w:pStyle w:val="Heading1"/>
       </w:pPr>
-      <w:bookmarkStart w:id="11" w:name="_26in1rg" w:colFirst="0" w:colLast="0"/>
-      <w:bookmarkEnd w:id="11"/>
+      <w:bookmarkStart w:id="12" w:name="_26in1rg" w:colFirst="0" w:colLast="0"/>
+      <w:bookmarkEnd w:id="12"/>
       <w:r>
         <w:lastRenderedPageBreak/>
         <w:t>Group Reflection</w:t>
@@ -4403,13 +4541,12 @@
         </w:rPr>
         <w:t>Joe</w:t>
       </w:r>
-    </w:p>
-    <w:p>
       <w:r>
         <w:rPr>
           <w:highlight w:val="yellow"/>
         </w:rPr>
-        <w:t>Reflection text here</w:t>
+        <w:br/>
+        <w:t>Worked well together on the whole, Murray did a lot</w:t>
       </w:r>
     </w:p>
     <w:p>
@@ -4440,6 +4577,7 @@
           <w:u w:val="single"/>
         </w:rPr>
       </w:pPr>
+      <w:proofErr w:type="gramStart"/>
       <w:r>
         <w:rPr>
           <w:highlight w:val="magenta"/>
@@ -4456,6 +4594,7 @@
         <w:t>(</w:t>
       </w:r>
       <w:proofErr w:type="spellStart"/>
+      <w:proofErr w:type="gramEnd"/>
       <w:r>
         <w:rPr>
           <w:b/>
@@ -4817,8 +4956,8 @@
           <w:highlight w:val="magenta"/>
         </w:rPr>
       </w:pPr>
-      <w:bookmarkStart w:id="12" w:name="_lnxbz9" w:colFirst="0" w:colLast="0"/>
-      <w:bookmarkEnd w:id="12"/>
+      <w:bookmarkStart w:id="13" w:name="_lnxbz9" w:colFirst="0" w:colLast="0"/>
+      <w:bookmarkEnd w:id="13"/>
       <w:r>
         <w:rPr>
           <w:highlight w:val="magenta"/>
@@ -4870,7 +5009,7 @@
 </file>
 
 <file path=word/endnotes.xml><?xml version="1.0" encoding="utf-8"?>
-<w:endnotes xmlns:wpc="http://schemas.microsoft.com/office/word/2010/wordprocessingCanvas" xmlns:cx="http://schemas.microsoft.com/office/drawing/2014/chartex" xmlns:cx1="http://schemas.microsoft.com/office/drawing/2015/9/8/chartex" xmlns:cx2="http://schemas.microsoft.com/office/drawing/2015/10/21/chartex" xmlns:cx3="http://schemas.microsoft.com/office/drawing/2016/5/9/chartex" xmlns:cx4="http://schemas.microsoft.com/office/drawing/2016/5/10/chartex" xmlns:cx5="http://schemas.microsoft.com/office/drawing/2016/5/11/chartex" xmlns:cx6="http://schemas.microsoft.com/office/drawing/2016/5/12/chartex" xmlns:cx7="http://schemas.microsoft.com/office/drawing/2016/5/13/chartex" xmlns:cx8="http://schemas.microsoft.com/office/drawing/2016/5/14/chartex" xmlns:mc="http://schemas.openxmlformats.org/markup-compatibility/2006" xmlns:aink="http://schemas.microsoft.com/office/drawing/2016/ink" xmlns:am3d="http://schemas.microsoft.com/office/drawing/2017/model3d" xmlns:o="urn:schemas-microsoft-com:office:office" xmlns:r="http://schemas.openxmlformats.org/officeDocument/2006/relationships" xmlns:m="http://schemas.openxmlformats.org/officeDocument/2006/math" xmlns:v="urn:schemas-microsoft-com:vml" xmlns:wp14="http://schemas.microsoft.com/office/word/2010/wordprocessingDrawing" xmlns:wp="http://schemas.openxmlformats.org/drawingml/2006/wordprocessingDrawing" xmlns:w10="urn:schemas-microsoft-com:office:word" xmlns:w="http://schemas.openxmlformats.org/wordprocessingml/2006/main" xmlns:w14="http://schemas.microsoft.com/office/word/2010/wordml" xmlns:w15="http://schemas.microsoft.com/office/word/2012/wordml" xmlns:w16cex="http://schemas.microsoft.com/office/word/2018/wordml/cex" xmlns:w16cid="http://schemas.microsoft.com/office/word/2016/wordml/cid" xmlns:w16="http://schemas.microsoft.com/office/word/2018/wordml" xmlns:w16se="http://schemas.microsoft.com/office/word/2015/wordml/symex" xmlns:wpg="http://schemas.microsoft.com/office/word/2010/wordprocessingGroup" xmlns:wpi="http://schemas.microsoft.com/office/word/2010/wordprocessingInk" xmlns:wne="http://schemas.microsoft.com/office/word/2006/wordml" xmlns:wps="http://schemas.microsoft.com/office/word/2010/wordprocessingShape" mc:Ignorable="w14 w15 w16se w16cid w16 w16cex wp14">
+<w:endnotes xmlns:wpc="http://schemas.microsoft.com/office/word/2010/wordprocessingCanvas" xmlns:cx="http://schemas.microsoft.com/office/drawing/2014/chartex" xmlns:cx1="http://schemas.microsoft.com/office/drawing/2015/9/8/chartex" xmlns:cx2="http://schemas.microsoft.com/office/drawing/2015/10/21/chartex" xmlns:cx3="http://schemas.microsoft.com/office/drawing/2016/5/9/chartex" xmlns:cx4="http://schemas.microsoft.com/office/drawing/2016/5/10/chartex" xmlns:cx5="http://schemas.microsoft.com/office/drawing/2016/5/11/chartex" xmlns:cx6="http://schemas.microsoft.com/office/drawing/2016/5/12/chartex" xmlns:cx7="http://schemas.microsoft.com/office/drawing/2016/5/13/chartex" xmlns:cx8="http://schemas.microsoft.com/office/drawing/2016/5/14/chartex" xmlns:mc="http://schemas.openxmlformats.org/markup-compatibility/2006" xmlns:aink="http://schemas.microsoft.com/office/drawing/2016/ink" xmlns:am3d="http://schemas.microsoft.com/office/drawing/2017/model3d" xmlns:o="urn:schemas-microsoft-com:office:office" xmlns:r="http://schemas.openxmlformats.org/officeDocument/2006/relationships" xmlns:m="http://schemas.openxmlformats.org/officeDocument/2006/math" xmlns:v="urn:schemas-microsoft-com:vml" xmlns:wp14="http://schemas.microsoft.com/office/word/2010/wordprocessingDrawing" xmlns:wp="http://schemas.openxmlformats.org/drawingml/2006/wordprocessingDrawing" xmlns:w10="urn:schemas-microsoft-com:office:word" xmlns:w="http://schemas.openxmlformats.org/wordprocessingml/2006/main" xmlns:w14="http://schemas.microsoft.com/office/word/2010/wordml" xmlns:w15="http://schemas.microsoft.com/office/word/2012/wordml" xmlns:w16cid="http://schemas.microsoft.com/office/word/2016/wordml/cid" xmlns:w16se="http://schemas.microsoft.com/office/word/2015/wordml/symex" xmlns:wpg="http://schemas.microsoft.com/office/word/2010/wordprocessingGroup" xmlns:wpi="http://schemas.microsoft.com/office/word/2010/wordprocessingInk" xmlns:wne="http://schemas.microsoft.com/office/word/2006/wordml" xmlns:wps="http://schemas.microsoft.com/office/word/2010/wordprocessingShape" mc:Ignorable="w14 w15 w16se w16cid wp14">
   <w:endnote w:type="separator" w:id="-1">
     <w:p>
       <w:pPr>
@@ -4895,7 +5034,7 @@
 </file>
 
 <file path=word/footnotes.xml><?xml version="1.0" encoding="utf-8"?>
-<w:footnotes xmlns:wpc="http://schemas.microsoft.com/office/word/2010/wordprocessingCanvas" xmlns:cx="http://schemas.microsoft.com/office/drawing/2014/chartex" xmlns:cx1="http://schemas.microsoft.com/office/drawing/2015/9/8/chartex" xmlns:cx2="http://schemas.microsoft.com/office/drawing/2015/10/21/chartex" xmlns:cx3="http://schemas.microsoft.com/office/drawing/2016/5/9/chartex" xmlns:cx4="http://schemas.microsoft.com/office/drawing/2016/5/10/chartex" xmlns:cx5="http://schemas.microsoft.com/office/drawing/2016/5/11/chartex" xmlns:cx6="http://schemas.microsoft.com/office/drawing/2016/5/12/chartex" xmlns:cx7="http://schemas.microsoft.com/office/drawing/2016/5/13/chartex" xmlns:cx8="http://schemas.microsoft.com/office/drawing/2016/5/14/chartex" xmlns:mc="http://schemas.openxmlformats.org/markup-compatibility/2006" xmlns:aink="http://schemas.microsoft.com/office/drawing/2016/ink" xmlns:am3d="http://schemas.microsoft.com/office/drawing/2017/model3d" xmlns:o="urn:schemas-microsoft-com:office:office" xmlns:r="http://schemas.openxmlformats.org/officeDocument/2006/relationships" xmlns:m="http://schemas.openxmlformats.org/officeDocument/2006/math" xmlns:v="urn:schemas-microsoft-com:vml" xmlns:wp14="http://schemas.microsoft.com/office/word/2010/wordprocessingDrawing" xmlns:wp="http://schemas.openxmlformats.org/drawingml/2006/wordprocessingDrawing" xmlns:w10="urn:schemas-microsoft-com:office:word" xmlns:w="http://schemas.openxmlformats.org/wordprocessingml/2006/main" xmlns:w14="http://schemas.microsoft.com/office/word/2010/wordml" xmlns:w15="http://schemas.microsoft.com/office/word/2012/wordml" xmlns:w16cex="http://schemas.microsoft.com/office/word/2018/wordml/cex" xmlns:w16cid="http://schemas.microsoft.com/office/word/2016/wordml/cid" xmlns:w16="http://schemas.microsoft.com/office/word/2018/wordml" xmlns:w16se="http://schemas.microsoft.com/office/word/2015/wordml/symex" xmlns:wpg="http://schemas.microsoft.com/office/word/2010/wordprocessingGroup" xmlns:wpi="http://schemas.microsoft.com/office/word/2010/wordprocessingInk" xmlns:wne="http://schemas.microsoft.com/office/word/2006/wordml" xmlns:wps="http://schemas.microsoft.com/office/word/2010/wordprocessingShape" mc:Ignorable="w14 w15 w16se w16cid w16 w16cex wp14">
+<w:footnotes xmlns:wpc="http://schemas.microsoft.com/office/word/2010/wordprocessingCanvas" xmlns:cx="http://schemas.microsoft.com/office/drawing/2014/chartex" xmlns:cx1="http://schemas.microsoft.com/office/drawing/2015/9/8/chartex" xmlns:cx2="http://schemas.microsoft.com/office/drawing/2015/10/21/chartex" xmlns:cx3="http://schemas.microsoft.com/office/drawing/2016/5/9/chartex" xmlns:cx4="http://schemas.microsoft.com/office/drawing/2016/5/10/chartex" xmlns:cx5="http://schemas.microsoft.com/office/drawing/2016/5/11/chartex" xmlns:cx6="http://schemas.microsoft.com/office/drawing/2016/5/12/chartex" xmlns:cx7="http://schemas.microsoft.com/office/drawing/2016/5/13/chartex" xmlns:cx8="http://schemas.microsoft.com/office/drawing/2016/5/14/chartex" xmlns:mc="http://schemas.openxmlformats.org/markup-compatibility/2006" xmlns:aink="http://schemas.microsoft.com/office/drawing/2016/ink" xmlns:am3d="http://schemas.microsoft.com/office/drawing/2017/model3d" xmlns:o="urn:schemas-microsoft-com:office:office" xmlns:r="http://schemas.openxmlformats.org/officeDocument/2006/relationships" xmlns:m="http://schemas.openxmlformats.org/officeDocument/2006/math" xmlns:v="urn:schemas-microsoft-com:vml" xmlns:wp14="http://schemas.microsoft.com/office/word/2010/wordprocessingDrawing" xmlns:wp="http://schemas.openxmlformats.org/drawingml/2006/wordprocessingDrawing" xmlns:w10="urn:schemas-microsoft-com:office:word" xmlns:w="http://schemas.openxmlformats.org/wordprocessingml/2006/main" xmlns:w14="http://schemas.microsoft.com/office/word/2010/wordml" xmlns:w15="http://schemas.microsoft.com/office/word/2012/wordml" xmlns:w16cid="http://schemas.microsoft.com/office/word/2016/wordml/cid" xmlns:w16se="http://schemas.microsoft.com/office/word/2015/wordml/symex" xmlns:wpg="http://schemas.microsoft.com/office/word/2010/wordprocessingGroup" xmlns:wpi="http://schemas.microsoft.com/office/word/2010/wordprocessingInk" xmlns:wne="http://schemas.microsoft.com/office/word/2006/wordml" xmlns:wps="http://schemas.microsoft.com/office/word/2010/wordprocessingShape" mc:Ignorable="w14 w15 w16se w16cid wp14">
   <w:footnote w:type="separator" w:id="-1">
     <w:p>
       <w:pPr>
@@ -4920,7 +5059,7 @@
 </file>
 
 <file path=word/header1.xml><?xml version="1.0" encoding="utf-8"?>
-<w:hdr xmlns:wpc="http://schemas.microsoft.com/office/word/2010/wordprocessingCanvas" xmlns:cx="http://schemas.microsoft.com/office/drawing/2014/chartex" xmlns:cx1="http://schemas.microsoft.com/office/drawing/2015/9/8/chartex" xmlns:cx2="http://schemas.microsoft.com/office/drawing/2015/10/21/chartex" xmlns:cx3="http://schemas.microsoft.com/office/drawing/2016/5/9/chartex" xmlns:cx4="http://schemas.microsoft.com/office/drawing/2016/5/10/chartex" xmlns:cx5="http://schemas.microsoft.com/office/drawing/2016/5/11/chartex" xmlns:cx6="http://schemas.microsoft.com/office/drawing/2016/5/12/chartex" xmlns:cx7="http://schemas.microsoft.com/office/drawing/2016/5/13/chartex" xmlns:cx8="http://schemas.microsoft.com/office/drawing/2016/5/14/chartex" xmlns:mc="http://schemas.openxmlformats.org/markup-compatibility/2006" xmlns:aink="http://schemas.microsoft.com/office/drawing/2016/ink" xmlns:am3d="http://schemas.microsoft.com/office/drawing/2017/model3d" xmlns:o="urn:schemas-microsoft-com:office:office" xmlns:r="http://schemas.openxmlformats.org/officeDocument/2006/relationships" xmlns:m="http://schemas.openxmlformats.org/officeDocument/2006/math" xmlns:v="urn:schemas-microsoft-com:vml" xmlns:wp14="http://schemas.microsoft.com/office/word/2010/wordprocessingDrawing" xmlns:wp="http://schemas.openxmlformats.org/drawingml/2006/wordprocessingDrawing" xmlns:w10="urn:schemas-microsoft-com:office:word" xmlns:w="http://schemas.openxmlformats.org/wordprocessingml/2006/main" xmlns:w14="http://schemas.microsoft.com/office/word/2010/wordml" xmlns:w15="http://schemas.microsoft.com/office/word/2012/wordml" xmlns:w16cex="http://schemas.microsoft.com/office/word/2018/wordml/cex" xmlns:w16cid="http://schemas.microsoft.com/office/word/2016/wordml/cid" xmlns:w16="http://schemas.microsoft.com/office/word/2018/wordml" xmlns:w16se="http://schemas.microsoft.com/office/word/2015/wordml/symex" xmlns:wpg="http://schemas.microsoft.com/office/word/2010/wordprocessingGroup" xmlns:wpi="http://schemas.microsoft.com/office/word/2010/wordprocessingInk" xmlns:wne="http://schemas.microsoft.com/office/word/2006/wordml" xmlns:wps="http://schemas.microsoft.com/office/word/2010/wordprocessingShape" mc:Ignorable="w14 w15 w16se w16cid w16 w16cex wp14">
+<w:hdr xmlns:wpc="http://schemas.microsoft.com/office/word/2010/wordprocessingCanvas" xmlns:cx="http://schemas.microsoft.com/office/drawing/2014/chartex" xmlns:cx1="http://schemas.microsoft.com/office/drawing/2015/9/8/chartex" xmlns:cx2="http://schemas.microsoft.com/office/drawing/2015/10/21/chartex" xmlns:cx3="http://schemas.microsoft.com/office/drawing/2016/5/9/chartex" xmlns:cx4="http://schemas.microsoft.com/office/drawing/2016/5/10/chartex" xmlns:cx5="http://schemas.microsoft.com/office/drawing/2016/5/11/chartex" xmlns:cx6="http://schemas.microsoft.com/office/drawing/2016/5/12/chartex" xmlns:cx7="http://schemas.microsoft.com/office/drawing/2016/5/13/chartex" xmlns:cx8="http://schemas.microsoft.com/office/drawing/2016/5/14/chartex" xmlns:mc="http://schemas.openxmlformats.org/markup-compatibility/2006" xmlns:aink="http://schemas.microsoft.com/office/drawing/2016/ink" xmlns:am3d="http://schemas.microsoft.com/office/drawing/2017/model3d" xmlns:o="urn:schemas-microsoft-com:office:office" xmlns:r="http://schemas.openxmlformats.org/officeDocument/2006/relationships" xmlns:m="http://schemas.openxmlformats.org/officeDocument/2006/math" xmlns:v="urn:schemas-microsoft-com:vml" xmlns:wp14="http://schemas.microsoft.com/office/word/2010/wordprocessingDrawing" xmlns:wp="http://schemas.openxmlformats.org/drawingml/2006/wordprocessingDrawing" xmlns:w10="urn:schemas-microsoft-com:office:word" xmlns:w="http://schemas.openxmlformats.org/wordprocessingml/2006/main" xmlns:w14="http://schemas.microsoft.com/office/word/2010/wordml" xmlns:w15="http://schemas.microsoft.com/office/word/2012/wordml" xmlns:w16cid="http://schemas.microsoft.com/office/word/2016/wordml/cid" xmlns:w16se="http://schemas.microsoft.com/office/word/2015/wordml/symex" xmlns:wpg="http://schemas.microsoft.com/office/word/2010/wordprocessingGroup" xmlns:wpi="http://schemas.microsoft.com/office/word/2010/wordprocessingInk" xmlns:wne="http://schemas.microsoft.com/office/word/2006/wordml" xmlns:wps="http://schemas.microsoft.com/office/word/2010/wordprocessingShape" mc:Ignorable="w14 w15 w16se w16cid wp14">
   <w:p>
     <w:pPr>
       <w:pBdr>
@@ -5005,7 +5144,7 @@
 </file>
 
 <file path=word/numbering.xml><?xml version="1.0" encoding="utf-8"?>
-<w:numbering xmlns:wpc="http://schemas.microsoft.com/office/word/2010/wordprocessingCanvas" xmlns:cx="http://schemas.microsoft.com/office/drawing/2014/chartex" xmlns:cx1="http://schemas.microsoft.com/office/drawing/2015/9/8/chartex" xmlns:cx2="http://schemas.microsoft.com/office/drawing/2015/10/21/chartex" xmlns:cx3="http://schemas.microsoft.com/office/drawing/2016/5/9/chartex" xmlns:cx4="http://schemas.microsoft.com/office/drawing/2016/5/10/chartex" xmlns:cx5="http://schemas.microsoft.com/office/drawing/2016/5/11/chartex" xmlns:cx6="http://schemas.microsoft.com/office/drawing/2016/5/12/chartex" xmlns:cx7="http://schemas.microsoft.com/office/drawing/2016/5/13/chartex" xmlns:cx8="http://schemas.microsoft.com/office/drawing/2016/5/14/chartex" xmlns:mc="http://schemas.openxmlformats.org/markup-compatibility/2006" xmlns:aink="http://schemas.microsoft.com/office/drawing/2016/ink" xmlns:am3d="http://schemas.microsoft.com/office/drawing/2017/model3d" xmlns:o="urn:schemas-microsoft-com:office:office" xmlns:r="http://schemas.openxmlformats.org/officeDocument/2006/relationships" xmlns:m="http://schemas.openxmlformats.org/officeDocument/2006/math" xmlns:v="urn:schemas-microsoft-com:vml" xmlns:wp14="http://schemas.microsoft.com/office/word/2010/wordprocessingDrawing" xmlns:wp="http://schemas.openxmlformats.org/drawingml/2006/wordprocessingDrawing" xmlns:w10="urn:schemas-microsoft-com:office:word" xmlns:w="http://schemas.openxmlformats.org/wordprocessingml/2006/main" xmlns:w14="http://schemas.microsoft.com/office/word/2010/wordml" xmlns:w15="http://schemas.microsoft.com/office/word/2012/wordml" xmlns:w16cex="http://schemas.microsoft.com/office/word/2018/wordml/cex" xmlns:w16cid="http://schemas.microsoft.com/office/word/2016/wordml/cid" xmlns:w16="http://schemas.microsoft.com/office/word/2018/wordml" xmlns:w16se="http://schemas.microsoft.com/office/word/2015/wordml/symex" xmlns:wpg="http://schemas.microsoft.com/office/word/2010/wordprocessingGroup" xmlns:wpi="http://schemas.microsoft.com/office/word/2010/wordprocessingInk" xmlns:wne="http://schemas.microsoft.com/office/word/2006/wordml" xmlns:wps="http://schemas.microsoft.com/office/word/2010/wordprocessingShape" mc:Ignorable="w14 w15 w16se w16cid w16 w16cex wp14">
+<w:numbering xmlns:wpc="http://schemas.microsoft.com/office/word/2010/wordprocessingCanvas" xmlns:cx="http://schemas.microsoft.com/office/drawing/2014/chartex" xmlns:cx1="http://schemas.microsoft.com/office/drawing/2015/9/8/chartex" xmlns:cx2="http://schemas.microsoft.com/office/drawing/2015/10/21/chartex" xmlns:cx3="http://schemas.microsoft.com/office/drawing/2016/5/9/chartex" xmlns:cx4="http://schemas.microsoft.com/office/drawing/2016/5/10/chartex" xmlns:cx5="http://schemas.microsoft.com/office/drawing/2016/5/11/chartex" xmlns:cx6="http://schemas.microsoft.com/office/drawing/2016/5/12/chartex" xmlns:cx7="http://schemas.microsoft.com/office/drawing/2016/5/13/chartex" xmlns:cx8="http://schemas.microsoft.com/office/drawing/2016/5/14/chartex" xmlns:mc="http://schemas.openxmlformats.org/markup-compatibility/2006" xmlns:aink="http://schemas.microsoft.com/office/drawing/2016/ink" xmlns:am3d="http://schemas.microsoft.com/office/drawing/2017/model3d" xmlns:o="urn:schemas-microsoft-com:office:office" xmlns:r="http://schemas.openxmlformats.org/officeDocument/2006/relationships" xmlns:m="http://schemas.openxmlformats.org/officeDocument/2006/math" xmlns:v="urn:schemas-microsoft-com:vml" xmlns:wp14="http://schemas.microsoft.com/office/word/2010/wordprocessingDrawing" xmlns:wp="http://schemas.openxmlformats.org/drawingml/2006/wordprocessingDrawing" xmlns:w10="urn:schemas-microsoft-com:office:word" xmlns:w="http://schemas.openxmlformats.org/wordprocessingml/2006/main" xmlns:w14="http://schemas.microsoft.com/office/word/2010/wordml" xmlns:w15="http://schemas.microsoft.com/office/word/2012/wordml" xmlns:w16cid="http://schemas.microsoft.com/office/word/2016/wordml/cid" xmlns:w16se="http://schemas.microsoft.com/office/word/2015/wordml/symex" xmlns:wpg="http://schemas.microsoft.com/office/word/2010/wordprocessingGroup" xmlns:wpi="http://schemas.microsoft.com/office/word/2010/wordprocessingInk" xmlns:wne="http://schemas.microsoft.com/office/word/2006/wordml" xmlns:wps="http://schemas.microsoft.com/office/word/2010/wordprocessingShape" mc:Ignorable="w14 w15 w16se w16cid wp14">
   <w:abstractNum w:abstractNumId="0" w15:restartNumberingAfterBreak="0">
     <w:nsid w:val="22DB546E"/>
     <w:multiLevelType w:val="hybridMultilevel"/>
@@ -5590,7 +5729,7 @@
 </file>
 
 <file path=word/styles.xml><?xml version="1.0" encoding="utf-8"?>
-<w:styles xmlns:mc="http://schemas.openxmlformats.org/markup-compatibility/2006" xmlns:r="http://schemas.openxmlformats.org/officeDocument/2006/relationships" xmlns:w="http://schemas.openxmlformats.org/wordprocessingml/2006/main" xmlns:w14="http://schemas.microsoft.com/office/word/2010/wordml" xmlns:w15="http://schemas.microsoft.com/office/word/2012/wordml" xmlns:w16cex="http://schemas.microsoft.com/office/word/2018/wordml/cex" xmlns:w16cid="http://schemas.microsoft.com/office/word/2016/wordml/cid" xmlns:w16="http://schemas.microsoft.com/office/word/2018/wordml" xmlns:w16se="http://schemas.microsoft.com/office/word/2015/wordml/symex" mc:Ignorable="w14 w15 w16se w16cid w16 w16cex">
+<w:styles xmlns:mc="http://schemas.openxmlformats.org/markup-compatibility/2006" xmlns:r="http://schemas.openxmlformats.org/officeDocument/2006/relationships" xmlns:w="http://schemas.openxmlformats.org/wordprocessingml/2006/main" xmlns:w14="http://schemas.microsoft.com/office/word/2010/wordml" xmlns:w15="http://schemas.microsoft.com/office/word/2012/wordml" xmlns:w16cid="http://schemas.microsoft.com/office/word/2016/wordml/cid" xmlns:w16se="http://schemas.microsoft.com/office/word/2015/wordml/symex" mc:Ignorable="w14 w15 w16se w16cid">
   <w:docDefaults>
     <w:rPrDefault>
       <w:rPr>

</xml_diff>

<commit_message>
Updated Pesonal Information + Career Plans
</commit_message>
<xml_diff>
--- a/!Report.docx
+++ b/!Report.docx
@@ -1,6 +1,6 @@
 
 <file path=word/document.xml><?xml version="1.0" encoding="utf-8"?>
-<w:document xmlns:wpc="http://schemas.microsoft.com/office/word/2010/wordprocessingCanvas" xmlns:cx="http://schemas.microsoft.com/office/drawing/2014/chartex" xmlns:cx1="http://schemas.microsoft.com/office/drawing/2015/9/8/chartex" xmlns:cx2="http://schemas.microsoft.com/office/drawing/2015/10/21/chartex" xmlns:cx3="http://schemas.microsoft.com/office/drawing/2016/5/9/chartex" xmlns:cx4="http://schemas.microsoft.com/office/drawing/2016/5/10/chartex" xmlns:cx5="http://schemas.microsoft.com/office/drawing/2016/5/11/chartex" xmlns:cx6="http://schemas.microsoft.com/office/drawing/2016/5/12/chartex" xmlns:cx7="http://schemas.microsoft.com/office/drawing/2016/5/13/chartex" xmlns:cx8="http://schemas.microsoft.com/office/drawing/2016/5/14/chartex" xmlns:mc="http://schemas.openxmlformats.org/markup-compatibility/2006" xmlns:aink="http://schemas.microsoft.com/office/drawing/2016/ink" xmlns:am3d="http://schemas.microsoft.com/office/drawing/2017/model3d" xmlns:o="urn:schemas-microsoft-com:office:office" xmlns:r="http://schemas.openxmlformats.org/officeDocument/2006/relationships" xmlns:m="http://schemas.openxmlformats.org/officeDocument/2006/math" xmlns:v="urn:schemas-microsoft-com:vml" xmlns:wp14="http://schemas.microsoft.com/office/word/2010/wordprocessingDrawing" xmlns:wp="http://schemas.openxmlformats.org/drawingml/2006/wordprocessingDrawing" xmlns:w10="urn:schemas-microsoft-com:office:word" xmlns:w="http://schemas.openxmlformats.org/wordprocessingml/2006/main" xmlns:w14="http://schemas.microsoft.com/office/word/2010/wordml" xmlns:w15="http://schemas.microsoft.com/office/word/2012/wordml" xmlns:w16cid="http://schemas.microsoft.com/office/word/2016/wordml/cid" xmlns:w16se="http://schemas.microsoft.com/office/word/2015/wordml/symex" xmlns:wpg="http://schemas.microsoft.com/office/word/2010/wordprocessingGroup" xmlns:wpi="http://schemas.microsoft.com/office/word/2010/wordprocessingInk" xmlns:wne="http://schemas.microsoft.com/office/word/2006/wordml" xmlns:wps="http://schemas.microsoft.com/office/word/2010/wordprocessingShape" mc:Ignorable="w14 w15 w16se w16cid wp14">
+<w:document xmlns:wpc="http://schemas.microsoft.com/office/word/2010/wordprocessingCanvas" xmlns:cx="http://schemas.microsoft.com/office/drawing/2014/chartex" xmlns:cx1="http://schemas.microsoft.com/office/drawing/2015/9/8/chartex" xmlns:cx2="http://schemas.microsoft.com/office/drawing/2015/10/21/chartex" xmlns:cx3="http://schemas.microsoft.com/office/drawing/2016/5/9/chartex" xmlns:cx4="http://schemas.microsoft.com/office/drawing/2016/5/10/chartex" xmlns:cx5="http://schemas.microsoft.com/office/drawing/2016/5/11/chartex" xmlns:cx6="http://schemas.microsoft.com/office/drawing/2016/5/12/chartex" xmlns:cx7="http://schemas.microsoft.com/office/drawing/2016/5/13/chartex" xmlns:cx8="http://schemas.microsoft.com/office/drawing/2016/5/14/chartex" xmlns:mc="http://schemas.openxmlformats.org/markup-compatibility/2006" xmlns:aink="http://schemas.microsoft.com/office/drawing/2016/ink" xmlns:am3d="http://schemas.microsoft.com/office/drawing/2017/model3d" xmlns:o="urn:schemas-microsoft-com:office:office" xmlns:r="http://schemas.openxmlformats.org/officeDocument/2006/relationships" xmlns:m="http://schemas.openxmlformats.org/officeDocument/2006/math" xmlns:v="urn:schemas-microsoft-com:vml" xmlns:wp14="http://schemas.microsoft.com/office/word/2010/wordprocessingDrawing" xmlns:wp="http://schemas.openxmlformats.org/drawingml/2006/wordprocessingDrawing" xmlns:w10="urn:schemas-microsoft-com:office:word" xmlns:w="http://schemas.openxmlformats.org/wordprocessingml/2006/main" xmlns:w14="http://schemas.microsoft.com/office/word/2010/wordml" xmlns:w15="http://schemas.microsoft.com/office/word/2012/wordml" xmlns:w16cex="http://schemas.microsoft.com/office/word/2018/wordml/cex" xmlns:w16cid="http://schemas.microsoft.com/office/word/2016/wordml/cid" xmlns:w16="http://schemas.microsoft.com/office/word/2018/wordml" xmlns:w16se="http://schemas.microsoft.com/office/word/2015/wordml/symex" xmlns:wpg="http://schemas.microsoft.com/office/word/2010/wordprocessingGroup" xmlns:wpi="http://schemas.microsoft.com/office/word/2010/wordprocessingInk" xmlns:wne="http://schemas.microsoft.com/office/word/2006/wordml" xmlns:wps="http://schemas.microsoft.com/office/word/2010/wordprocessingShape" mc:Ignorable="w14 w15 w16se w16cid w16 w16cex wp14">
   <w:body>
     <w:p>
       <w:pPr>
@@ -1353,36 +1353,21 @@
     <w:p>
       <w:pPr>
         <w:pStyle w:val="Heading3"/>
-        <w:rPr>
-          <w:highlight w:val="green"/>
-        </w:rPr>
-      </w:pPr>
-      <w:r>
-        <w:rPr>
-          <w:highlight w:val="green"/>
-        </w:rPr>
+      </w:pPr>
+      <w:r>
         <w:t>Ossama</w:t>
       </w:r>
     </w:p>
     <w:p>
       <w:pPr>
         <w:pStyle w:val="Heading4"/>
-        <w:rPr>
-          <w:highlight w:val="green"/>
-        </w:rPr>
-      </w:pPr>
-      <w:r>
-        <w:rPr>
-          <w:highlight w:val="green"/>
-        </w:rPr>
+      </w:pPr>
+      <w:r>
         <w:t>student ID: S3868543</w:t>
       </w:r>
     </w:p>
     <w:p>
       <w:r>
-        <w:rPr>
-          <w:highlight w:val="green"/>
-        </w:rPr>
         <w:t>I have always been interested in computing technology for as long as I can remember. Growing up we always had a computer in the house, and I found myself being the go-to person for technology related issues. As time went on and I developed an interest in gaming my competence within computing also expanded as a result. I am nowhere near adept in the area, but my interest and desired career naturally line up as a result.</w:t>
       </w:r>
     </w:p>
@@ -2329,23 +2314,14 @@
     <w:p>
       <w:pPr>
         <w:pStyle w:val="Heading3"/>
-        <w:rPr>
-          <w:highlight w:val="green"/>
-        </w:rPr>
-      </w:pPr>
-      <w:r>
-        <w:rPr>
-          <w:highlight w:val="green"/>
-        </w:rPr>
+      </w:pPr>
+      <w:r>
         <w:t>Ossama</w:t>
       </w:r>
     </w:p>
     <w:p>
       <w:r>
-        <w:rPr>
-          <w:highlight w:val="green"/>
-        </w:rPr>
-        <w:t>Update from A2</w:t>
+        <w:t>As previously mentioned in both assignments my ideal job has been to work in customer service and this assertion has not changed thus far. As I am being exposed to the wide world of Information Technology my desire to keep my career goals attainable and my future ambiguous still seems like my best course of action. This field of IT is still my first recommendation and is still a good steppingstone toward a career in IT.</w:t>
       </w:r>
     </w:p>
     <w:p>
@@ -4402,8 +4378,6 @@
         <w:br/>
         <w:t>Problems in overwriting other people’s work</w:t>
       </w:r>
-      <w:bookmarkStart w:id="10" w:name="_GoBack"/>
-      <w:bookmarkEnd w:id="10"/>
       <w:r>
         <w:rPr>
           <w:highlight w:val="yellow"/>
@@ -4455,8 +4429,8 @@
           <w:highlight w:val="cyan"/>
         </w:rPr>
       </w:pPr>
-      <w:bookmarkStart w:id="11" w:name="_3rdcrjn" w:colFirst="0" w:colLast="0"/>
-      <w:bookmarkEnd w:id="11"/>
+      <w:bookmarkStart w:id="10" w:name="_3rdcrjn" w:colFirst="0" w:colLast="0"/>
+      <w:bookmarkEnd w:id="10"/>
       <w:r>
         <w:rPr>
           <w:highlight w:val="cyan"/>
@@ -4521,8 +4495,8 @@
       <w:pPr>
         <w:pStyle w:val="Heading1"/>
       </w:pPr>
-      <w:bookmarkStart w:id="12" w:name="_26in1rg" w:colFirst="0" w:colLast="0"/>
-      <w:bookmarkEnd w:id="12"/>
+      <w:bookmarkStart w:id="11" w:name="_26in1rg" w:colFirst="0" w:colLast="0"/>
+      <w:bookmarkEnd w:id="11"/>
       <w:r>
         <w:lastRenderedPageBreak/>
         <w:t>Group Reflection</w:t>
@@ -4956,8 +4930,8 @@
           <w:highlight w:val="magenta"/>
         </w:rPr>
       </w:pPr>
-      <w:bookmarkStart w:id="13" w:name="_lnxbz9" w:colFirst="0" w:colLast="0"/>
-      <w:bookmarkEnd w:id="13"/>
+      <w:bookmarkStart w:id="12" w:name="_lnxbz9" w:colFirst="0" w:colLast="0"/>
+      <w:bookmarkEnd w:id="12"/>
       <w:r>
         <w:rPr>
           <w:highlight w:val="magenta"/>
@@ -5009,7 +4983,7 @@
 </file>
 
 <file path=word/endnotes.xml><?xml version="1.0" encoding="utf-8"?>
-<w:endnotes xmlns:wpc="http://schemas.microsoft.com/office/word/2010/wordprocessingCanvas" xmlns:cx="http://schemas.microsoft.com/office/drawing/2014/chartex" xmlns:cx1="http://schemas.microsoft.com/office/drawing/2015/9/8/chartex" xmlns:cx2="http://schemas.microsoft.com/office/drawing/2015/10/21/chartex" xmlns:cx3="http://schemas.microsoft.com/office/drawing/2016/5/9/chartex" xmlns:cx4="http://schemas.microsoft.com/office/drawing/2016/5/10/chartex" xmlns:cx5="http://schemas.microsoft.com/office/drawing/2016/5/11/chartex" xmlns:cx6="http://schemas.microsoft.com/office/drawing/2016/5/12/chartex" xmlns:cx7="http://schemas.microsoft.com/office/drawing/2016/5/13/chartex" xmlns:cx8="http://schemas.microsoft.com/office/drawing/2016/5/14/chartex" xmlns:mc="http://schemas.openxmlformats.org/markup-compatibility/2006" xmlns:aink="http://schemas.microsoft.com/office/drawing/2016/ink" xmlns:am3d="http://schemas.microsoft.com/office/drawing/2017/model3d" xmlns:o="urn:schemas-microsoft-com:office:office" xmlns:r="http://schemas.openxmlformats.org/officeDocument/2006/relationships" xmlns:m="http://schemas.openxmlformats.org/officeDocument/2006/math" xmlns:v="urn:schemas-microsoft-com:vml" xmlns:wp14="http://schemas.microsoft.com/office/word/2010/wordprocessingDrawing" xmlns:wp="http://schemas.openxmlformats.org/drawingml/2006/wordprocessingDrawing" xmlns:w10="urn:schemas-microsoft-com:office:word" xmlns:w="http://schemas.openxmlformats.org/wordprocessingml/2006/main" xmlns:w14="http://schemas.microsoft.com/office/word/2010/wordml" xmlns:w15="http://schemas.microsoft.com/office/word/2012/wordml" xmlns:w16cid="http://schemas.microsoft.com/office/word/2016/wordml/cid" xmlns:w16se="http://schemas.microsoft.com/office/word/2015/wordml/symex" xmlns:wpg="http://schemas.microsoft.com/office/word/2010/wordprocessingGroup" xmlns:wpi="http://schemas.microsoft.com/office/word/2010/wordprocessingInk" xmlns:wne="http://schemas.microsoft.com/office/word/2006/wordml" xmlns:wps="http://schemas.microsoft.com/office/word/2010/wordprocessingShape" mc:Ignorable="w14 w15 w16se w16cid wp14">
+<w:endnotes xmlns:wpc="http://schemas.microsoft.com/office/word/2010/wordprocessingCanvas" xmlns:cx="http://schemas.microsoft.com/office/drawing/2014/chartex" xmlns:cx1="http://schemas.microsoft.com/office/drawing/2015/9/8/chartex" xmlns:cx2="http://schemas.microsoft.com/office/drawing/2015/10/21/chartex" xmlns:cx3="http://schemas.microsoft.com/office/drawing/2016/5/9/chartex" xmlns:cx4="http://schemas.microsoft.com/office/drawing/2016/5/10/chartex" xmlns:cx5="http://schemas.microsoft.com/office/drawing/2016/5/11/chartex" xmlns:cx6="http://schemas.microsoft.com/office/drawing/2016/5/12/chartex" xmlns:cx7="http://schemas.microsoft.com/office/drawing/2016/5/13/chartex" xmlns:cx8="http://schemas.microsoft.com/office/drawing/2016/5/14/chartex" xmlns:mc="http://schemas.openxmlformats.org/markup-compatibility/2006" xmlns:aink="http://schemas.microsoft.com/office/drawing/2016/ink" xmlns:am3d="http://schemas.microsoft.com/office/drawing/2017/model3d" xmlns:o="urn:schemas-microsoft-com:office:office" xmlns:r="http://schemas.openxmlformats.org/officeDocument/2006/relationships" xmlns:m="http://schemas.openxmlformats.org/officeDocument/2006/math" xmlns:v="urn:schemas-microsoft-com:vml" xmlns:wp14="http://schemas.microsoft.com/office/word/2010/wordprocessingDrawing" xmlns:wp="http://schemas.openxmlformats.org/drawingml/2006/wordprocessingDrawing" xmlns:w10="urn:schemas-microsoft-com:office:word" xmlns:w="http://schemas.openxmlformats.org/wordprocessingml/2006/main" xmlns:w14="http://schemas.microsoft.com/office/word/2010/wordml" xmlns:w15="http://schemas.microsoft.com/office/word/2012/wordml" xmlns:w16cex="http://schemas.microsoft.com/office/word/2018/wordml/cex" xmlns:w16cid="http://schemas.microsoft.com/office/word/2016/wordml/cid" xmlns:w16="http://schemas.microsoft.com/office/word/2018/wordml" xmlns:w16se="http://schemas.microsoft.com/office/word/2015/wordml/symex" xmlns:wpg="http://schemas.microsoft.com/office/word/2010/wordprocessingGroup" xmlns:wpi="http://schemas.microsoft.com/office/word/2010/wordprocessingInk" xmlns:wne="http://schemas.microsoft.com/office/word/2006/wordml" xmlns:wps="http://schemas.microsoft.com/office/word/2010/wordprocessingShape" mc:Ignorable="w14 w15 w16se w16cid w16 w16cex wp14">
   <w:endnote w:type="separator" w:id="-1">
     <w:p>
       <w:pPr>
@@ -5034,7 +5008,7 @@
 </file>
 
 <file path=word/footnotes.xml><?xml version="1.0" encoding="utf-8"?>
-<w:footnotes xmlns:wpc="http://schemas.microsoft.com/office/word/2010/wordprocessingCanvas" xmlns:cx="http://schemas.microsoft.com/office/drawing/2014/chartex" xmlns:cx1="http://schemas.microsoft.com/office/drawing/2015/9/8/chartex" xmlns:cx2="http://schemas.microsoft.com/office/drawing/2015/10/21/chartex" xmlns:cx3="http://schemas.microsoft.com/office/drawing/2016/5/9/chartex" xmlns:cx4="http://schemas.microsoft.com/office/drawing/2016/5/10/chartex" xmlns:cx5="http://schemas.microsoft.com/office/drawing/2016/5/11/chartex" xmlns:cx6="http://schemas.microsoft.com/office/drawing/2016/5/12/chartex" xmlns:cx7="http://schemas.microsoft.com/office/drawing/2016/5/13/chartex" xmlns:cx8="http://schemas.microsoft.com/office/drawing/2016/5/14/chartex" xmlns:mc="http://schemas.openxmlformats.org/markup-compatibility/2006" xmlns:aink="http://schemas.microsoft.com/office/drawing/2016/ink" xmlns:am3d="http://schemas.microsoft.com/office/drawing/2017/model3d" xmlns:o="urn:schemas-microsoft-com:office:office" xmlns:r="http://schemas.openxmlformats.org/officeDocument/2006/relationships" xmlns:m="http://schemas.openxmlformats.org/officeDocument/2006/math" xmlns:v="urn:schemas-microsoft-com:vml" xmlns:wp14="http://schemas.microsoft.com/office/word/2010/wordprocessingDrawing" xmlns:wp="http://schemas.openxmlformats.org/drawingml/2006/wordprocessingDrawing" xmlns:w10="urn:schemas-microsoft-com:office:word" xmlns:w="http://schemas.openxmlformats.org/wordprocessingml/2006/main" xmlns:w14="http://schemas.microsoft.com/office/word/2010/wordml" xmlns:w15="http://schemas.microsoft.com/office/word/2012/wordml" xmlns:w16cid="http://schemas.microsoft.com/office/word/2016/wordml/cid" xmlns:w16se="http://schemas.microsoft.com/office/word/2015/wordml/symex" xmlns:wpg="http://schemas.microsoft.com/office/word/2010/wordprocessingGroup" xmlns:wpi="http://schemas.microsoft.com/office/word/2010/wordprocessingInk" xmlns:wne="http://schemas.microsoft.com/office/word/2006/wordml" xmlns:wps="http://schemas.microsoft.com/office/word/2010/wordprocessingShape" mc:Ignorable="w14 w15 w16se w16cid wp14">
+<w:footnotes xmlns:wpc="http://schemas.microsoft.com/office/word/2010/wordprocessingCanvas" xmlns:cx="http://schemas.microsoft.com/office/drawing/2014/chartex" xmlns:cx1="http://schemas.microsoft.com/office/drawing/2015/9/8/chartex" xmlns:cx2="http://schemas.microsoft.com/office/drawing/2015/10/21/chartex" xmlns:cx3="http://schemas.microsoft.com/office/drawing/2016/5/9/chartex" xmlns:cx4="http://schemas.microsoft.com/office/drawing/2016/5/10/chartex" xmlns:cx5="http://schemas.microsoft.com/office/drawing/2016/5/11/chartex" xmlns:cx6="http://schemas.microsoft.com/office/drawing/2016/5/12/chartex" xmlns:cx7="http://schemas.microsoft.com/office/drawing/2016/5/13/chartex" xmlns:cx8="http://schemas.microsoft.com/office/drawing/2016/5/14/chartex" xmlns:mc="http://schemas.openxmlformats.org/markup-compatibility/2006" xmlns:aink="http://schemas.microsoft.com/office/drawing/2016/ink" xmlns:am3d="http://schemas.microsoft.com/office/drawing/2017/model3d" xmlns:o="urn:schemas-microsoft-com:office:office" xmlns:r="http://schemas.openxmlformats.org/officeDocument/2006/relationships" xmlns:m="http://schemas.openxmlformats.org/officeDocument/2006/math" xmlns:v="urn:schemas-microsoft-com:vml" xmlns:wp14="http://schemas.microsoft.com/office/word/2010/wordprocessingDrawing" xmlns:wp="http://schemas.openxmlformats.org/drawingml/2006/wordprocessingDrawing" xmlns:w10="urn:schemas-microsoft-com:office:word" xmlns:w="http://schemas.openxmlformats.org/wordprocessingml/2006/main" xmlns:w14="http://schemas.microsoft.com/office/word/2010/wordml" xmlns:w15="http://schemas.microsoft.com/office/word/2012/wordml" xmlns:w16cex="http://schemas.microsoft.com/office/word/2018/wordml/cex" xmlns:w16cid="http://schemas.microsoft.com/office/word/2016/wordml/cid" xmlns:w16="http://schemas.microsoft.com/office/word/2018/wordml" xmlns:w16se="http://schemas.microsoft.com/office/word/2015/wordml/symex" xmlns:wpg="http://schemas.microsoft.com/office/word/2010/wordprocessingGroup" xmlns:wpi="http://schemas.microsoft.com/office/word/2010/wordprocessingInk" xmlns:wne="http://schemas.microsoft.com/office/word/2006/wordml" xmlns:wps="http://schemas.microsoft.com/office/word/2010/wordprocessingShape" mc:Ignorable="w14 w15 w16se w16cid w16 w16cex wp14">
   <w:footnote w:type="separator" w:id="-1">
     <w:p>
       <w:pPr>
@@ -5059,7 +5033,7 @@
 </file>
 
 <file path=word/header1.xml><?xml version="1.0" encoding="utf-8"?>
-<w:hdr xmlns:wpc="http://schemas.microsoft.com/office/word/2010/wordprocessingCanvas" xmlns:cx="http://schemas.microsoft.com/office/drawing/2014/chartex" xmlns:cx1="http://schemas.microsoft.com/office/drawing/2015/9/8/chartex" xmlns:cx2="http://schemas.microsoft.com/office/drawing/2015/10/21/chartex" xmlns:cx3="http://schemas.microsoft.com/office/drawing/2016/5/9/chartex" xmlns:cx4="http://schemas.microsoft.com/office/drawing/2016/5/10/chartex" xmlns:cx5="http://schemas.microsoft.com/office/drawing/2016/5/11/chartex" xmlns:cx6="http://schemas.microsoft.com/office/drawing/2016/5/12/chartex" xmlns:cx7="http://schemas.microsoft.com/office/drawing/2016/5/13/chartex" xmlns:cx8="http://schemas.microsoft.com/office/drawing/2016/5/14/chartex" xmlns:mc="http://schemas.openxmlformats.org/markup-compatibility/2006" xmlns:aink="http://schemas.microsoft.com/office/drawing/2016/ink" xmlns:am3d="http://schemas.microsoft.com/office/drawing/2017/model3d" xmlns:o="urn:schemas-microsoft-com:office:office" xmlns:r="http://schemas.openxmlformats.org/officeDocument/2006/relationships" xmlns:m="http://schemas.openxmlformats.org/officeDocument/2006/math" xmlns:v="urn:schemas-microsoft-com:vml" xmlns:wp14="http://schemas.microsoft.com/office/word/2010/wordprocessingDrawing" xmlns:wp="http://schemas.openxmlformats.org/drawingml/2006/wordprocessingDrawing" xmlns:w10="urn:schemas-microsoft-com:office:word" xmlns:w="http://schemas.openxmlformats.org/wordprocessingml/2006/main" xmlns:w14="http://schemas.microsoft.com/office/word/2010/wordml" xmlns:w15="http://schemas.microsoft.com/office/word/2012/wordml" xmlns:w16cid="http://schemas.microsoft.com/office/word/2016/wordml/cid" xmlns:w16se="http://schemas.microsoft.com/office/word/2015/wordml/symex" xmlns:wpg="http://schemas.microsoft.com/office/word/2010/wordprocessingGroup" xmlns:wpi="http://schemas.microsoft.com/office/word/2010/wordprocessingInk" xmlns:wne="http://schemas.microsoft.com/office/word/2006/wordml" xmlns:wps="http://schemas.microsoft.com/office/word/2010/wordprocessingShape" mc:Ignorable="w14 w15 w16se w16cid wp14">
+<w:hdr xmlns:wpc="http://schemas.microsoft.com/office/word/2010/wordprocessingCanvas" xmlns:cx="http://schemas.microsoft.com/office/drawing/2014/chartex" xmlns:cx1="http://schemas.microsoft.com/office/drawing/2015/9/8/chartex" xmlns:cx2="http://schemas.microsoft.com/office/drawing/2015/10/21/chartex" xmlns:cx3="http://schemas.microsoft.com/office/drawing/2016/5/9/chartex" xmlns:cx4="http://schemas.microsoft.com/office/drawing/2016/5/10/chartex" xmlns:cx5="http://schemas.microsoft.com/office/drawing/2016/5/11/chartex" xmlns:cx6="http://schemas.microsoft.com/office/drawing/2016/5/12/chartex" xmlns:cx7="http://schemas.microsoft.com/office/drawing/2016/5/13/chartex" xmlns:cx8="http://schemas.microsoft.com/office/drawing/2016/5/14/chartex" xmlns:mc="http://schemas.openxmlformats.org/markup-compatibility/2006" xmlns:aink="http://schemas.microsoft.com/office/drawing/2016/ink" xmlns:am3d="http://schemas.microsoft.com/office/drawing/2017/model3d" xmlns:o="urn:schemas-microsoft-com:office:office" xmlns:r="http://schemas.openxmlformats.org/officeDocument/2006/relationships" xmlns:m="http://schemas.openxmlformats.org/officeDocument/2006/math" xmlns:v="urn:schemas-microsoft-com:vml" xmlns:wp14="http://schemas.microsoft.com/office/word/2010/wordprocessingDrawing" xmlns:wp="http://schemas.openxmlformats.org/drawingml/2006/wordprocessingDrawing" xmlns:w10="urn:schemas-microsoft-com:office:word" xmlns:w="http://schemas.openxmlformats.org/wordprocessingml/2006/main" xmlns:w14="http://schemas.microsoft.com/office/word/2010/wordml" xmlns:w15="http://schemas.microsoft.com/office/word/2012/wordml" xmlns:w16cex="http://schemas.microsoft.com/office/word/2018/wordml/cex" xmlns:w16cid="http://schemas.microsoft.com/office/word/2016/wordml/cid" xmlns:w16="http://schemas.microsoft.com/office/word/2018/wordml" xmlns:w16se="http://schemas.microsoft.com/office/word/2015/wordml/symex" xmlns:wpg="http://schemas.microsoft.com/office/word/2010/wordprocessingGroup" xmlns:wpi="http://schemas.microsoft.com/office/word/2010/wordprocessingInk" xmlns:wne="http://schemas.microsoft.com/office/word/2006/wordml" xmlns:wps="http://schemas.microsoft.com/office/word/2010/wordprocessingShape" mc:Ignorable="w14 w15 w16se w16cid w16 w16cex wp14">
   <w:p>
     <w:pPr>
       <w:pBdr>
@@ -5144,7 +5118,7 @@
 </file>
 
 <file path=word/numbering.xml><?xml version="1.0" encoding="utf-8"?>
-<w:numbering xmlns:wpc="http://schemas.microsoft.com/office/word/2010/wordprocessingCanvas" xmlns:cx="http://schemas.microsoft.com/office/drawing/2014/chartex" xmlns:cx1="http://schemas.microsoft.com/office/drawing/2015/9/8/chartex" xmlns:cx2="http://schemas.microsoft.com/office/drawing/2015/10/21/chartex" xmlns:cx3="http://schemas.microsoft.com/office/drawing/2016/5/9/chartex" xmlns:cx4="http://schemas.microsoft.com/office/drawing/2016/5/10/chartex" xmlns:cx5="http://schemas.microsoft.com/office/drawing/2016/5/11/chartex" xmlns:cx6="http://schemas.microsoft.com/office/drawing/2016/5/12/chartex" xmlns:cx7="http://schemas.microsoft.com/office/drawing/2016/5/13/chartex" xmlns:cx8="http://schemas.microsoft.com/office/drawing/2016/5/14/chartex" xmlns:mc="http://schemas.openxmlformats.org/markup-compatibility/2006" xmlns:aink="http://schemas.microsoft.com/office/drawing/2016/ink" xmlns:am3d="http://schemas.microsoft.com/office/drawing/2017/model3d" xmlns:o="urn:schemas-microsoft-com:office:office" xmlns:r="http://schemas.openxmlformats.org/officeDocument/2006/relationships" xmlns:m="http://schemas.openxmlformats.org/officeDocument/2006/math" xmlns:v="urn:schemas-microsoft-com:vml" xmlns:wp14="http://schemas.microsoft.com/office/word/2010/wordprocessingDrawing" xmlns:wp="http://schemas.openxmlformats.org/drawingml/2006/wordprocessingDrawing" xmlns:w10="urn:schemas-microsoft-com:office:word" xmlns:w="http://schemas.openxmlformats.org/wordprocessingml/2006/main" xmlns:w14="http://schemas.microsoft.com/office/word/2010/wordml" xmlns:w15="http://schemas.microsoft.com/office/word/2012/wordml" xmlns:w16cid="http://schemas.microsoft.com/office/word/2016/wordml/cid" xmlns:w16se="http://schemas.microsoft.com/office/word/2015/wordml/symex" xmlns:wpg="http://schemas.microsoft.com/office/word/2010/wordprocessingGroup" xmlns:wpi="http://schemas.microsoft.com/office/word/2010/wordprocessingInk" xmlns:wne="http://schemas.microsoft.com/office/word/2006/wordml" xmlns:wps="http://schemas.microsoft.com/office/word/2010/wordprocessingShape" mc:Ignorable="w14 w15 w16se w16cid wp14">
+<w:numbering xmlns:wpc="http://schemas.microsoft.com/office/word/2010/wordprocessingCanvas" xmlns:cx="http://schemas.microsoft.com/office/drawing/2014/chartex" xmlns:cx1="http://schemas.microsoft.com/office/drawing/2015/9/8/chartex" xmlns:cx2="http://schemas.microsoft.com/office/drawing/2015/10/21/chartex" xmlns:cx3="http://schemas.microsoft.com/office/drawing/2016/5/9/chartex" xmlns:cx4="http://schemas.microsoft.com/office/drawing/2016/5/10/chartex" xmlns:cx5="http://schemas.microsoft.com/office/drawing/2016/5/11/chartex" xmlns:cx6="http://schemas.microsoft.com/office/drawing/2016/5/12/chartex" xmlns:cx7="http://schemas.microsoft.com/office/drawing/2016/5/13/chartex" xmlns:cx8="http://schemas.microsoft.com/office/drawing/2016/5/14/chartex" xmlns:mc="http://schemas.openxmlformats.org/markup-compatibility/2006" xmlns:aink="http://schemas.microsoft.com/office/drawing/2016/ink" xmlns:am3d="http://schemas.microsoft.com/office/drawing/2017/model3d" xmlns:o="urn:schemas-microsoft-com:office:office" xmlns:r="http://schemas.openxmlformats.org/officeDocument/2006/relationships" xmlns:m="http://schemas.openxmlformats.org/officeDocument/2006/math" xmlns:v="urn:schemas-microsoft-com:vml" xmlns:wp14="http://schemas.microsoft.com/office/word/2010/wordprocessingDrawing" xmlns:wp="http://schemas.openxmlformats.org/drawingml/2006/wordprocessingDrawing" xmlns:w10="urn:schemas-microsoft-com:office:word" xmlns:w="http://schemas.openxmlformats.org/wordprocessingml/2006/main" xmlns:w14="http://schemas.microsoft.com/office/word/2010/wordml" xmlns:w15="http://schemas.microsoft.com/office/word/2012/wordml" xmlns:w16cex="http://schemas.microsoft.com/office/word/2018/wordml/cex" xmlns:w16cid="http://schemas.microsoft.com/office/word/2016/wordml/cid" xmlns:w16="http://schemas.microsoft.com/office/word/2018/wordml" xmlns:w16se="http://schemas.microsoft.com/office/word/2015/wordml/symex" xmlns:wpg="http://schemas.microsoft.com/office/word/2010/wordprocessingGroup" xmlns:wpi="http://schemas.microsoft.com/office/word/2010/wordprocessingInk" xmlns:wne="http://schemas.microsoft.com/office/word/2006/wordml" xmlns:wps="http://schemas.microsoft.com/office/word/2010/wordprocessingShape" mc:Ignorable="w14 w15 w16se w16cid w16 w16cex wp14">
   <w:abstractNum w:abstractNumId="0" w15:restartNumberingAfterBreak="0">
     <w:nsid w:val="22DB546E"/>
     <w:multiLevelType w:val="hybridMultilevel"/>
@@ -5729,7 +5703,7 @@
 </file>
 
 <file path=word/styles.xml><?xml version="1.0" encoding="utf-8"?>
-<w:styles xmlns:mc="http://schemas.openxmlformats.org/markup-compatibility/2006" xmlns:r="http://schemas.openxmlformats.org/officeDocument/2006/relationships" xmlns:w="http://schemas.openxmlformats.org/wordprocessingml/2006/main" xmlns:w14="http://schemas.microsoft.com/office/word/2010/wordml" xmlns:w15="http://schemas.microsoft.com/office/word/2012/wordml" xmlns:w16cid="http://schemas.microsoft.com/office/word/2016/wordml/cid" xmlns:w16se="http://schemas.microsoft.com/office/word/2015/wordml/symex" mc:Ignorable="w14 w15 w16se w16cid">
+<w:styles xmlns:mc="http://schemas.openxmlformats.org/markup-compatibility/2006" xmlns:r="http://schemas.openxmlformats.org/officeDocument/2006/relationships" xmlns:w="http://schemas.openxmlformats.org/wordprocessingml/2006/main" xmlns:w14="http://schemas.microsoft.com/office/word/2010/wordml" xmlns:w15="http://schemas.microsoft.com/office/word/2012/wordml" xmlns:w16cex="http://schemas.microsoft.com/office/word/2018/wordml/cex" xmlns:w16cid="http://schemas.microsoft.com/office/word/2016/wordml/cid" xmlns:w16="http://schemas.microsoft.com/office/word/2018/wordml" xmlns:w16se="http://schemas.microsoft.com/office/word/2015/wordml/symex" mc:Ignorable="w14 w15 w16se w16cid w16 w16cex">
   <w:docDefaults>
     <w:rPrDefault>
       <w:rPr>

</xml_diff>

<commit_message>
Remove redundancies and moved running report to Teams etc.
</commit_message>
<xml_diff>
--- a/!Report.docx
+++ b/!Report.docx
@@ -1,6 +1,6 @@
 
 <file path=word/document.xml><?xml version="1.0" encoding="utf-8"?>
-<w:document xmlns:wpc="http://schemas.microsoft.com/office/word/2010/wordprocessingCanvas" xmlns:cx="http://schemas.microsoft.com/office/drawing/2014/chartex" xmlns:cx1="http://schemas.microsoft.com/office/drawing/2015/9/8/chartex" xmlns:cx2="http://schemas.microsoft.com/office/drawing/2015/10/21/chartex" xmlns:cx3="http://schemas.microsoft.com/office/drawing/2016/5/9/chartex" xmlns:cx4="http://schemas.microsoft.com/office/drawing/2016/5/10/chartex" xmlns:cx5="http://schemas.microsoft.com/office/drawing/2016/5/11/chartex" xmlns:cx6="http://schemas.microsoft.com/office/drawing/2016/5/12/chartex" xmlns:cx7="http://schemas.microsoft.com/office/drawing/2016/5/13/chartex" xmlns:cx8="http://schemas.microsoft.com/office/drawing/2016/5/14/chartex" xmlns:mc="http://schemas.openxmlformats.org/markup-compatibility/2006" xmlns:aink="http://schemas.microsoft.com/office/drawing/2016/ink" xmlns:am3d="http://schemas.microsoft.com/office/drawing/2017/model3d" xmlns:o="urn:schemas-microsoft-com:office:office" xmlns:r="http://schemas.openxmlformats.org/officeDocument/2006/relationships" xmlns:m="http://schemas.openxmlformats.org/officeDocument/2006/math" xmlns:v="urn:schemas-microsoft-com:vml" xmlns:wp14="http://schemas.microsoft.com/office/word/2010/wordprocessingDrawing" xmlns:wp="http://schemas.openxmlformats.org/drawingml/2006/wordprocessingDrawing" xmlns:w10="urn:schemas-microsoft-com:office:word" xmlns:w="http://schemas.openxmlformats.org/wordprocessingml/2006/main" xmlns:w14="http://schemas.microsoft.com/office/word/2010/wordml" xmlns:w15="http://schemas.microsoft.com/office/word/2012/wordml" xmlns:w16cid="http://schemas.microsoft.com/office/word/2016/wordml/cid" xmlns:w16se="http://schemas.microsoft.com/office/word/2015/wordml/symex" xmlns:wpg="http://schemas.microsoft.com/office/word/2010/wordprocessingGroup" xmlns:wpi="http://schemas.microsoft.com/office/word/2010/wordprocessingInk" xmlns:wne="http://schemas.microsoft.com/office/word/2006/wordml" xmlns:wps="http://schemas.microsoft.com/office/word/2010/wordprocessingShape" mc:Ignorable="w14 w15 w16se w16cid wp14">
+<w:document xmlns:wpc="http://schemas.microsoft.com/office/word/2010/wordprocessingCanvas" xmlns:cx="http://schemas.microsoft.com/office/drawing/2014/chartex" xmlns:cx1="http://schemas.microsoft.com/office/drawing/2015/9/8/chartex" xmlns:cx2="http://schemas.microsoft.com/office/drawing/2015/10/21/chartex" xmlns:cx3="http://schemas.microsoft.com/office/drawing/2016/5/9/chartex" xmlns:cx4="http://schemas.microsoft.com/office/drawing/2016/5/10/chartex" xmlns:cx5="http://schemas.microsoft.com/office/drawing/2016/5/11/chartex" xmlns:cx6="http://schemas.microsoft.com/office/drawing/2016/5/12/chartex" xmlns:cx7="http://schemas.microsoft.com/office/drawing/2016/5/13/chartex" xmlns:cx8="http://schemas.microsoft.com/office/drawing/2016/5/14/chartex" xmlns:mc="http://schemas.openxmlformats.org/markup-compatibility/2006" xmlns:aink="http://schemas.microsoft.com/office/drawing/2016/ink" xmlns:am3d="http://schemas.microsoft.com/office/drawing/2017/model3d" xmlns:o="urn:schemas-microsoft-com:office:office" xmlns:r="http://schemas.openxmlformats.org/officeDocument/2006/relationships" xmlns:m="http://schemas.openxmlformats.org/officeDocument/2006/math" xmlns:v="urn:schemas-microsoft-com:vml" xmlns:wp14="http://schemas.microsoft.com/office/word/2010/wordprocessingDrawing" xmlns:wp="http://schemas.openxmlformats.org/drawingml/2006/wordprocessingDrawing" xmlns:w10="urn:schemas-microsoft-com:office:word" xmlns:w="http://schemas.openxmlformats.org/wordprocessingml/2006/main" xmlns:w14="http://schemas.microsoft.com/office/word/2010/wordml" xmlns:w15="http://schemas.microsoft.com/office/word/2012/wordml" xmlns:w16cex="http://schemas.microsoft.com/office/word/2018/wordml/cex" xmlns:w16cid="http://schemas.microsoft.com/office/word/2016/wordml/cid" xmlns:w16="http://schemas.microsoft.com/office/word/2018/wordml" xmlns:w16se="http://schemas.microsoft.com/office/word/2015/wordml/symex" xmlns:wpg="http://schemas.microsoft.com/office/word/2010/wordprocessingGroup" xmlns:wpi="http://schemas.microsoft.com/office/word/2010/wordprocessingInk" xmlns:wne="http://schemas.microsoft.com/office/word/2006/wordml" xmlns:wps="http://schemas.microsoft.com/office/word/2010/wordprocessingShape" mc:Ignorable="w14 w15 w16se w16cid w16 w16cex wp14">
   <w:body>
     <w:p>
       <w:pPr>
@@ -4402,8 +4402,6 @@
         <w:br/>
         <w:t>Problems in overwriting other people’s work</w:t>
       </w:r>
-      <w:bookmarkStart w:id="10" w:name="_GoBack"/>
-      <w:bookmarkEnd w:id="10"/>
       <w:r>
         <w:rPr>
           <w:highlight w:val="yellow"/>
@@ -4455,8 +4453,8 @@
           <w:highlight w:val="cyan"/>
         </w:rPr>
       </w:pPr>
-      <w:bookmarkStart w:id="11" w:name="_3rdcrjn" w:colFirst="0" w:colLast="0"/>
-      <w:bookmarkEnd w:id="11"/>
+      <w:bookmarkStart w:id="10" w:name="_3rdcrjn" w:colFirst="0" w:colLast="0"/>
+      <w:bookmarkEnd w:id="10"/>
       <w:r>
         <w:rPr>
           <w:highlight w:val="cyan"/>
@@ -4521,8 +4519,8 @@
       <w:pPr>
         <w:pStyle w:val="Heading1"/>
       </w:pPr>
-      <w:bookmarkStart w:id="12" w:name="_26in1rg" w:colFirst="0" w:colLast="0"/>
-      <w:bookmarkEnd w:id="12"/>
+      <w:bookmarkStart w:id="11" w:name="_26in1rg" w:colFirst="0" w:colLast="0"/>
+      <w:bookmarkEnd w:id="11"/>
       <w:r>
         <w:lastRenderedPageBreak/>
         <w:t>Group Reflection</w:t>
@@ -4956,8 +4954,8 @@
           <w:highlight w:val="magenta"/>
         </w:rPr>
       </w:pPr>
-      <w:bookmarkStart w:id="13" w:name="_lnxbz9" w:colFirst="0" w:colLast="0"/>
-      <w:bookmarkEnd w:id="13"/>
+      <w:bookmarkStart w:id="12" w:name="_lnxbz9" w:colFirst="0" w:colLast="0"/>
+      <w:bookmarkEnd w:id="12"/>
       <w:r>
         <w:rPr>
           <w:highlight w:val="magenta"/>
@@ -5009,7 +5007,7 @@
 </file>
 
 <file path=word/endnotes.xml><?xml version="1.0" encoding="utf-8"?>
-<w:endnotes xmlns:wpc="http://schemas.microsoft.com/office/word/2010/wordprocessingCanvas" xmlns:cx="http://schemas.microsoft.com/office/drawing/2014/chartex" xmlns:cx1="http://schemas.microsoft.com/office/drawing/2015/9/8/chartex" xmlns:cx2="http://schemas.microsoft.com/office/drawing/2015/10/21/chartex" xmlns:cx3="http://schemas.microsoft.com/office/drawing/2016/5/9/chartex" xmlns:cx4="http://schemas.microsoft.com/office/drawing/2016/5/10/chartex" xmlns:cx5="http://schemas.microsoft.com/office/drawing/2016/5/11/chartex" xmlns:cx6="http://schemas.microsoft.com/office/drawing/2016/5/12/chartex" xmlns:cx7="http://schemas.microsoft.com/office/drawing/2016/5/13/chartex" xmlns:cx8="http://schemas.microsoft.com/office/drawing/2016/5/14/chartex" xmlns:mc="http://schemas.openxmlformats.org/markup-compatibility/2006" xmlns:aink="http://schemas.microsoft.com/office/drawing/2016/ink" xmlns:am3d="http://schemas.microsoft.com/office/drawing/2017/model3d" xmlns:o="urn:schemas-microsoft-com:office:office" xmlns:r="http://schemas.openxmlformats.org/officeDocument/2006/relationships" xmlns:m="http://schemas.openxmlformats.org/officeDocument/2006/math" xmlns:v="urn:schemas-microsoft-com:vml" xmlns:wp14="http://schemas.microsoft.com/office/word/2010/wordprocessingDrawing" xmlns:wp="http://schemas.openxmlformats.org/drawingml/2006/wordprocessingDrawing" xmlns:w10="urn:schemas-microsoft-com:office:word" xmlns:w="http://schemas.openxmlformats.org/wordprocessingml/2006/main" xmlns:w14="http://schemas.microsoft.com/office/word/2010/wordml" xmlns:w15="http://schemas.microsoft.com/office/word/2012/wordml" xmlns:w16cid="http://schemas.microsoft.com/office/word/2016/wordml/cid" xmlns:w16se="http://schemas.microsoft.com/office/word/2015/wordml/symex" xmlns:wpg="http://schemas.microsoft.com/office/word/2010/wordprocessingGroup" xmlns:wpi="http://schemas.microsoft.com/office/word/2010/wordprocessingInk" xmlns:wne="http://schemas.microsoft.com/office/word/2006/wordml" xmlns:wps="http://schemas.microsoft.com/office/word/2010/wordprocessingShape" mc:Ignorable="w14 w15 w16se w16cid wp14">
+<w:endnotes xmlns:wpc="http://schemas.microsoft.com/office/word/2010/wordprocessingCanvas" xmlns:cx="http://schemas.microsoft.com/office/drawing/2014/chartex" xmlns:cx1="http://schemas.microsoft.com/office/drawing/2015/9/8/chartex" xmlns:cx2="http://schemas.microsoft.com/office/drawing/2015/10/21/chartex" xmlns:cx3="http://schemas.microsoft.com/office/drawing/2016/5/9/chartex" xmlns:cx4="http://schemas.microsoft.com/office/drawing/2016/5/10/chartex" xmlns:cx5="http://schemas.microsoft.com/office/drawing/2016/5/11/chartex" xmlns:cx6="http://schemas.microsoft.com/office/drawing/2016/5/12/chartex" xmlns:cx7="http://schemas.microsoft.com/office/drawing/2016/5/13/chartex" xmlns:cx8="http://schemas.microsoft.com/office/drawing/2016/5/14/chartex" xmlns:mc="http://schemas.openxmlformats.org/markup-compatibility/2006" xmlns:aink="http://schemas.microsoft.com/office/drawing/2016/ink" xmlns:am3d="http://schemas.microsoft.com/office/drawing/2017/model3d" xmlns:o="urn:schemas-microsoft-com:office:office" xmlns:r="http://schemas.openxmlformats.org/officeDocument/2006/relationships" xmlns:m="http://schemas.openxmlformats.org/officeDocument/2006/math" xmlns:v="urn:schemas-microsoft-com:vml" xmlns:wp14="http://schemas.microsoft.com/office/word/2010/wordprocessingDrawing" xmlns:wp="http://schemas.openxmlformats.org/drawingml/2006/wordprocessingDrawing" xmlns:w10="urn:schemas-microsoft-com:office:word" xmlns:w="http://schemas.openxmlformats.org/wordprocessingml/2006/main" xmlns:w14="http://schemas.microsoft.com/office/word/2010/wordml" xmlns:w15="http://schemas.microsoft.com/office/word/2012/wordml" xmlns:w16cex="http://schemas.microsoft.com/office/word/2018/wordml/cex" xmlns:w16cid="http://schemas.microsoft.com/office/word/2016/wordml/cid" xmlns:w16="http://schemas.microsoft.com/office/word/2018/wordml" xmlns:w16se="http://schemas.microsoft.com/office/word/2015/wordml/symex" xmlns:wpg="http://schemas.microsoft.com/office/word/2010/wordprocessingGroup" xmlns:wpi="http://schemas.microsoft.com/office/word/2010/wordprocessingInk" xmlns:wne="http://schemas.microsoft.com/office/word/2006/wordml" xmlns:wps="http://schemas.microsoft.com/office/word/2010/wordprocessingShape" mc:Ignorable="w14 w15 w16se w16cid w16 w16cex wp14">
   <w:endnote w:type="separator" w:id="-1">
     <w:p>
       <w:pPr>
@@ -5034,7 +5032,7 @@
 </file>
 
 <file path=word/footnotes.xml><?xml version="1.0" encoding="utf-8"?>
-<w:footnotes xmlns:wpc="http://schemas.microsoft.com/office/word/2010/wordprocessingCanvas" xmlns:cx="http://schemas.microsoft.com/office/drawing/2014/chartex" xmlns:cx1="http://schemas.microsoft.com/office/drawing/2015/9/8/chartex" xmlns:cx2="http://schemas.microsoft.com/office/drawing/2015/10/21/chartex" xmlns:cx3="http://schemas.microsoft.com/office/drawing/2016/5/9/chartex" xmlns:cx4="http://schemas.microsoft.com/office/drawing/2016/5/10/chartex" xmlns:cx5="http://schemas.microsoft.com/office/drawing/2016/5/11/chartex" xmlns:cx6="http://schemas.microsoft.com/office/drawing/2016/5/12/chartex" xmlns:cx7="http://schemas.microsoft.com/office/drawing/2016/5/13/chartex" xmlns:cx8="http://schemas.microsoft.com/office/drawing/2016/5/14/chartex" xmlns:mc="http://schemas.openxmlformats.org/markup-compatibility/2006" xmlns:aink="http://schemas.microsoft.com/office/drawing/2016/ink" xmlns:am3d="http://schemas.microsoft.com/office/drawing/2017/model3d" xmlns:o="urn:schemas-microsoft-com:office:office" xmlns:r="http://schemas.openxmlformats.org/officeDocument/2006/relationships" xmlns:m="http://schemas.openxmlformats.org/officeDocument/2006/math" xmlns:v="urn:schemas-microsoft-com:vml" xmlns:wp14="http://schemas.microsoft.com/office/word/2010/wordprocessingDrawing" xmlns:wp="http://schemas.openxmlformats.org/drawingml/2006/wordprocessingDrawing" xmlns:w10="urn:schemas-microsoft-com:office:word" xmlns:w="http://schemas.openxmlformats.org/wordprocessingml/2006/main" xmlns:w14="http://schemas.microsoft.com/office/word/2010/wordml" xmlns:w15="http://schemas.microsoft.com/office/word/2012/wordml" xmlns:w16cid="http://schemas.microsoft.com/office/word/2016/wordml/cid" xmlns:w16se="http://schemas.microsoft.com/office/word/2015/wordml/symex" xmlns:wpg="http://schemas.microsoft.com/office/word/2010/wordprocessingGroup" xmlns:wpi="http://schemas.microsoft.com/office/word/2010/wordprocessingInk" xmlns:wne="http://schemas.microsoft.com/office/word/2006/wordml" xmlns:wps="http://schemas.microsoft.com/office/word/2010/wordprocessingShape" mc:Ignorable="w14 w15 w16se w16cid wp14">
+<w:footnotes xmlns:wpc="http://schemas.microsoft.com/office/word/2010/wordprocessingCanvas" xmlns:cx="http://schemas.microsoft.com/office/drawing/2014/chartex" xmlns:cx1="http://schemas.microsoft.com/office/drawing/2015/9/8/chartex" xmlns:cx2="http://schemas.microsoft.com/office/drawing/2015/10/21/chartex" xmlns:cx3="http://schemas.microsoft.com/office/drawing/2016/5/9/chartex" xmlns:cx4="http://schemas.microsoft.com/office/drawing/2016/5/10/chartex" xmlns:cx5="http://schemas.microsoft.com/office/drawing/2016/5/11/chartex" xmlns:cx6="http://schemas.microsoft.com/office/drawing/2016/5/12/chartex" xmlns:cx7="http://schemas.microsoft.com/office/drawing/2016/5/13/chartex" xmlns:cx8="http://schemas.microsoft.com/office/drawing/2016/5/14/chartex" xmlns:mc="http://schemas.openxmlformats.org/markup-compatibility/2006" xmlns:aink="http://schemas.microsoft.com/office/drawing/2016/ink" xmlns:am3d="http://schemas.microsoft.com/office/drawing/2017/model3d" xmlns:o="urn:schemas-microsoft-com:office:office" xmlns:r="http://schemas.openxmlformats.org/officeDocument/2006/relationships" xmlns:m="http://schemas.openxmlformats.org/officeDocument/2006/math" xmlns:v="urn:schemas-microsoft-com:vml" xmlns:wp14="http://schemas.microsoft.com/office/word/2010/wordprocessingDrawing" xmlns:wp="http://schemas.openxmlformats.org/drawingml/2006/wordprocessingDrawing" xmlns:w10="urn:schemas-microsoft-com:office:word" xmlns:w="http://schemas.openxmlformats.org/wordprocessingml/2006/main" xmlns:w14="http://schemas.microsoft.com/office/word/2010/wordml" xmlns:w15="http://schemas.microsoft.com/office/word/2012/wordml" xmlns:w16cex="http://schemas.microsoft.com/office/word/2018/wordml/cex" xmlns:w16cid="http://schemas.microsoft.com/office/word/2016/wordml/cid" xmlns:w16="http://schemas.microsoft.com/office/word/2018/wordml" xmlns:w16se="http://schemas.microsoft.com/office/word/2015/wordml/symex" xmlns:wpg="http://schemas.microsoft.com/office/word/2010/wordprocessingGroup" xmlns:wpi="http://schemas.microsoft.com/office/word/2010/wordprocessingInk" xmlns:wne="http://schemas.microsoft.com/office/word/2006/wordml" xmlns:wps="http://schemas.microsoft.com/office/word/2010/wordprocessingShape" mc:Ignorable="w14 w15 w16se w16cid w16 w16cex wp14">
   <w:footnote w:type="separator" w:id="-1">
     <w:p>
       <w:pPr>
@@ -5059,7 +5057,7 @@
 </file>
 
 <file path=word/header1.xml><?xml version="1.0" encoding="utf-8"?>
-<w:hdr xmlns:wpc="http://schemas.microsoft.com/office/word/2010/wordprocessingCanvas" xmlns:cx="http://schemas.microsoft.com/office/drawing/2014/chartex" xmlns:cx1="http://schemas.microsoft.com/office/drawing/2015/9/8/chartex" xmlns:cx2="http://schemas.microsoft.com/office/drawing/2015/10/21/chartex" xmlns:cx3="http://schemas.microsoft.com/office/drawing/2016/5/9/chartex" xmlns:cx4="http://schemas.microsoft.com/office/drawing/2016/5/10/chartex" xmlns:cx5="http://schemas.microsoft.com/office/drawing/2016/5/11/chartex" xmlns:cx6="http://schemas.microsoft.com/office/drawing/2016/5/12/chartex" xmlns:cx7="http://schemas.microsoft.com/office/drawing/2016/5/13/chartex" xmlns:cx8="http://schemas.microsoft.com/office/drawing/2016/5/14/chartex" xmlns:mc="http://schemas.openxmlformats.org/markup-compatibility/2006" xmlns:aink="http://schemas.microsoft.com/office/drawing/2016/ink" xmlns:am3d="http://schemas.microsoft.com/office/drawing/2017/model3d" xmlns:o="urn:schemas-microsoft-com:office:office" xmlns:r="http://schemas.openxmlformats.org/officeDocument/2006/relationships" xmlns:m="http://schemas.openxmlformats.org/officeDocument/2006/math" xmlns:v="urn:schemas-microsoft-com:vml" xmlns:wp14="http://schemas.microsoft.com/office/word/2010/wordprocessingDrawing" xmlns:wp="http://schemas.openxmlformats.org/drawingml/2006/wordprocessingDrawing" xmlns:w10="urn:schemas-microsoft-com:office:word" xmlns:w="http://schemas.openxmlformats.org/wordprocessingml/2006/main" xmlns:w14="http://schemas.microsoft.com/office/word/2010/wordml" xmlns:w15="http://schemas.microsoft.com/office/word/2012/wordml" xmlns:w16cid="http://schemas.microsoft.com/office/word/2016/wordml/cid" xmlns:w16se="http://schemas.microsoft.com/office/word/2015/wordml/symex" xmlns:wpg="http://schemas.microsoft.com/office/word/2010/wordprocessingGroup" xmlns:wpi="http://schemas.microsoft.com/office/word/2010/wordprocessingInk" xmlns:wne="http://schemas.microsoft.com/office/word/2006/wordml" xmlns:wps="http://schemas.microsoft.com/office/word/2010/wordprocessingShape" mc:Ignorable="w14 w15 w16se w16cid wp14">
+<w:hdr xmlns:wpc="http://schemas.microsoft.com/office/word/2010/wordprocessingCanvas" xmlns:cx="http://schemas.microsoft.com/office/drawing/2014/chartex" xmlns:cx1="http://schemas.microsoft.com/office/drawing/2015/9/8/chartex" xmlns:cx2="http://schemas.microsoft.com/office/drawing/2015/10/21/chartex" xmlns:cx3="http://schemas.microsoft.com/office/drawing/2016/5/9/chartex" xmlns:cx4="http://schemas.microsoft.com/office/drawing/2016/5/10/chartex" xmlns:cx5="http://schemas.microsoft.com/office/drawing/2016/5/11/chartex" xmlns:cx6="http://schemas.microsoft.com/office/drawing/2016/5/12/chartex" xmlns:cx7="http://schemas.microsoft.com/office/drawing/2016/5/13/chartex" xmlns:cx8="http://schemas.microsoft.com/office/drawing/2016/5/14/chartex" xmlns:mc="http://schemas.openxmlformats.org/markup-compatibility/2006" xmlns:aink="http://schemas.microsoft.com/office/drawing/2016/ink" xmlns:am3d="http://schemas.microsoft.com/office/drawing/2017/model3d" xmlns:o="urn:schemas-microsoft-com:office:office" xmlns:r="http://schemas.openxmlformats.org/officeDocument/2006/relationships" xmlns:m="http://schemas.openxmlformats.org/officeDocument/2006/math" xmlns:v="urn:schemas-microsoft-com:vml" xmlns:wp14="http://schemas.microsoft.com/office/word/2010/wordprocessingDrawing" xmlns:wp="http://schemas.openxmlformats.org/drawingml/2006/wordprocessingDrawing" xmlns:w10="urn:schemas-microsoft-com:office:word" xmlns:w="http://schemas.openxmlformats.org/wordprocessingml/2006/main" xmlns:w14="http://schemas.microsoft.com/office/word/2010/wordml" xmlns:w15="http://schemas.microsoft.com/office/word/2012/wordml" xmlns:w16cex="http://schemas.microsoft.com/office/word/2018/wordml/cex" xmlns:w16cid="http://schemas.microsoft.com/office/word/2016/wordml/cid" xmlns:w16="http://schemas.microsoft.com/office/word/2018/wordml" xmlns:w16se="http://schemas.microsoft.com/office/word/2015/wordml/symex" xmlns:wpg="http://schemas.microsoft.com/office/word/2010/wordprocessingGroup" xmlns:wpi="http://schemas.microsoft.com/office/word/2010/wordprocessingInk" xmlns:wne="http://schemas.microsoft.com/office/word/2006/wordml" xmlns:wps="http://schemas.microsoft.com/office/word/2010/wordprocessingShape" mc:Ignorable="w14 w15 w16se w16cid w16 w16cex wp14">
   <w:p>
     <w:pPr>
       <w:pBdr>
@@ -5144,7 +5142,7 @@
 </file>
 
 <file path=word/numbering.xml><?xml version="1.0" encoding="utf-8"?>
-<w:numbering xmlns:wpc="http://schemas.microsoft.com/office/word/2010/wordprocessingCanvas" xmlns:cx="http://schemas.microsoft.com/office/drawing/2014/chartex" xmlns:cx1="http://schemas.microsoft.com/office/drawing/2015/9/8/chartex" xmlns:cx2="http://schemas.microsoft.com/office/drawing/2015/10/21/chartex" xmlns:cx3="http://schemas.microsoft.com/office/drawing/2016/5/9/chartex" xmlns:cx4="http://schemas.microsoft.com/office/drawing/2016/5/10/chartex" xmlns:cx5="http://schemas.microsoft.com/office/drawing/2016/5/11/chartex" xmlns:cx6="http://schemas.microsoft.com/office/drawing/2016/5/12/chartex" xmlns:cx7="http://schemas.microsoft.com/office/drawing/2016/5/13/chartex" xmlns:cx8="http://schemas.microsoft.com/office/drawing/2016/5/14/chartex" xmlns:mc="http://schemas.openxmlformats.org/markup-compatibility/2006" xmlns:aink="http://schemas.microsoft.com/office/drawing/2016/ink" xmlns:am3d="http://schemas.microsoft.com/office/drawing/2017/model3d" xmlns:o="urn:schemas-microsoft-com:office:office" xmlns:r="http://schemas.openxmlformats.org/officeDocument/2006/relationships" xmlns:m="http://schemas.openxmlformats.org/officeDocument/2006/math" xmlns:v="urn:schemas-microsoft-com:vml" xmlns:wp14="http://schemas.microsoft.com/office/word/2010/wordprocessingDrawing" xmlns:wp="http://schemas.openxmlformats.org/drawingml/2006/wordprocessingDrawing" xmlns:w10="urn:schemas-microsoft-com:office:word" xmlns:w="http://schemas.openxmlformats.org/wordprocessingml/2006/main" xmlns:w14="http://schemas.microsoft.com/office/word/2010/wordml" xmlns:w15="http://schemas.microsoft.com/office/word/2012/wordml" xmlns:w16cid="http://schemas.microsoft.com/office/word/2016/wordml/cid" xmlns:w16se="http://schemas.microsoft.com/office/word/2015/wordml/symex" xmlns:wpg="http://schemas.microsoft.com/office/word/2010/wordprocessingGroup" xmlns:wpi="http://schemas.microsoft.com/office/word/2010/wordprocessingInk" xmlns:wne="http://schemas.microsoft.com/office/word/2006/wordml" xmlns:wps="http://schemas.microsoft.com/office/word/2010/wordprocessingShape" mc:Ignorable="w14 w15 w16se w16cid wp14">
+<w:numbering xmlns:wpc="http://schemas.microsoft.com/office/word/2010/wordprocessingCanvas" xmlns:cx="http://schemas.microsoft.com/office/drawing/2014/chartex" xmlns:cx1="http://schemas.microsoft.com/office/drawing/2015/9/8/chartex" xmlns:cx2="http://schemas.microsoft.com/office/drawing/2015/10/21/chartex" xmlns:cx3="http://schemas.microsoft.com/office/drawing/2016/5/9/chartex" xmlns:cx4="http://schemas.microsoft.com/office/drawing/2016/5/10/chartex" xmlns:cx5="http://schemas.microsoft.com/office/drawing/2016/5/11/chartex" xmlns:cx6="http://schemas.microsoft.com/office/drawing/2016/5/12/chartex" xmlns:cx7="http://schemas.microsoft.com/office/drawing/2016/5/13/chartex" xmlns:cx8="http://schemas.microsoft.com/office/drawing/2016/5/14/chartex" xmlns:mc="http://schemas.openxmlformats.org/markup-compatibility/2006" xmlns:aink="http://schemas.microsoft.com/office/drawing/2016/ink" xmlns:am3d="http://schemas.microsoft.com/office/drawing/2017/model3d" xmlns:o="urn:schemas-microsoft-com:office:office" xmlns:r="http://schemas.openxmlformats.org/officeDocument/2006/relationships" xmlns:m="http://schemas.openxmlformats.org/officeDocument/2006/math" xmlns:v="urn:schemas-microsoft-com:vml" xmlns:wp14="http://schemas.microsoft.com/office/word/2010/wordprocessingDrawing" xmlns:wp="http://schemas.openxmlformats.org/drawingml/2006/wordprocessingDrawing" xmlns:w10="urn:schemas-microsoft-com:office:word" xmlns:w="http://schemas.openxmlformats.org/wordprocessingml/2006/main" xmlns:w14="http://schemas.microsoft.com/office/word/2010/wordml" xmlns:w15="http://schemas.microsoft.com/office/word/2012/wordml" xmlns:w16cex="http://schemas.microsoft.com/office/word/2018/wordml/cex" xmlns:w16cid="http://schemas.microsoft.com/office/word/2016/wordml/cid" xmlns:w16="http://schemas.microsoft.com/office/word/2018/wordml" xmlns:w16se="http://schemas.microsoft.com/office/word/2015/wordml/symex" xmlns:wpg="http://schemas.microsoft.com/office/word/2010/wordprocessingGroup" xmlns:wpi="http://schemas.microsoft.com/office/word/2010/wordprocessingInk" xmlns:wne="http://schemas.microsoft.com/office/word/2006/wordml" xmlns:wps="http://schemas.microsoft.com/office/word/2010/wordprocessingShape" mc:Ignorable="w14 w15 w16se w16cid w16 w16cex wp14">
   <w:abstractNum w:abstractNumId="0" w15:restartNumberingAfterBreak="0">
     <w:nsid w:val="22DB546E"/>
     <w:multiLevelType w:val="hybridMultilevel"/>
@@ -5729,7 +5727,7 @@
 </file>
 
 <file path=word/styles.xml><?xml version="1.0" encoding="utf-8"?>
-<w:styles xmlns:mc="http://schemas.openxmlformats.org/markup-compatibility/2006" xmlns:r="http://schemas.openxmlformats.org/officeDocument/2006/relationships" xmlns:w="http://schemas.openxmlformats.org/wordprocessingml/2006/main" xmlns:w14="http://schemas.microsoft.com/office/word/2010/wordml" xmlns:w15="http://schemas.microsoft.com/office/word/2012/wordml" xmlns:w16cid="http://schemas.microsoft.com/office/word/2016/wordml/cid" xmlns:w16se="http://schemas.microsoft.com/office/word/2015/wordml/symex" mc:Ignorable="w14 w15 w16se w16cid">
+<w:styles xmlns:mc="http://schemas.openxmlformats.org/markup-compatibility/2006" xmlns:r="http://schemas.openxmlformats.org/officeDocument/2006/relationships" xmlns:w="http://schemas.openxmlformats.org/wordprocessingml/2006/main" xmlns:w14="http://schemas.microsoft.com/office/word/2010/wordml" xmlns:w15="http://schemas.microsoft.com/office/word/2012/wordml" xmlns:w16cex="http://schemas.microsoft.com/office/word/2018/wordml/cex" xmlns:w16cid="http://schemas.microsoft.com/office/word/2016/wordml/cid" xmlns:w16="http://schemas.microsoft.com/office/word/2018/wordml" xmlns:w16se="http://schemas.microsoft.com/office/word/2015/wordml/symex" mc:Ignorable="w14 w15 w16se w16cid w16 w16cex">
   <w:docDefaults>
     <w:rPrDefault>
       <w:rPr>

</xml_diff>